<commit_message>
updates to glossary mostly
</commit_message>
<xml_diff>
--- a/SyntheticMass Requirements.docx
+++ b/SyntheticMass Requirements.docx
@@ -368,8 +368,6 @@
         </w:rPr>
         <w:t xml:space="preserve"> (using synthetic data for demonstration)</w:t>
       </w:r>
-      <w:bookmarkStart w:id="0" w:name="_GoBack"/>
-      <w:bookmarkEnd w:id="0"/>
       <w:r>
         <w:rPr>
           <w:b/>
@@ -960,7 +958,7 @@
       <w:pPr>
         <w:pStyle w:val="Heading3"/>
       </w:pPr>
-      <w:bookmarkStart w:id="1" w:name="_Ref457484385"/>
+      <w:bookmarkStart w:id="0" w:name="_Ref457484385"/>
       <w:r>
         <w:t xml:space="preserve">Download </w:t>
       </w:r>
@@ -973,7 +971,7 @@
       <w:r>
         <w:t xml:space="preserve"> in Specified Format</w:t>
       </w:r>
-      <w:bookmarkEnd w:id="1"/>
+      <w:bookmarkEnd w:id="0"/>
     </w:p>
     <w:p>
       <w:r>
@@ -1136,11 +1134,11 @@
       <w:pPr>
         <w:pStyle w:val="Heading3"/>
       </w:pPr>
-      <w:bookmarkStart w:id="2" w:name="_Ref457484410"/>
+      <w:bookmarkStart w:id="1" w:name="_Ref457484410"/>
       <w:r>
         <w:t>Integration Test of a FHIR client using Synthetic Data</w:t>
       </w:r>
-      <w:bookmarkEnd w:id="2"/>
+      <w:bookmarkEnd w:id="1"/>
     </w:p>
     <w:p>
       <w:r>
@@ -1175,7 +1173,7 @@
       <w:pPr>
         <w:pStyle w:val="Heading3"/>
       </w:pPr>
-      <w:bookmarkStart w:id="3" w:name="_Ref457484434"/>
+      <w:bookmarkStart w:id="2" w:name="_Ref457484434"/>
       <w:r>
         <w:t xml:space="preserve">Integration Test Direct </w:t>
       </w:r>
@@ -1185,7 +1183,7 @@
       <w:r>
         <w:t>using Synthetic Data</w:t>
       </w:r>
-      <w:bookmarkEnd w:id="3"/>
+      <w:bookmarkEnd w:id="2"/>
     </w:p>
     <w:p>
       <w:r>
@@ -1246,54 +1244,54 @@
       <w:pPr>
         <w:pStyle w:val="Heading3"/>
       </w:pPr>
-      <w:bookmarkStart w:id="4" w:name="_Ref457506257"/>
+      <w:bookmarkStart w:id="3" w:name="_Ref457506257"/>
       <w:r>
         <w:lastRenderedPageBreak/>
         <w:t>Integration Test Direct Receiving using Synthetic Data</w:t>
       </w:r>
+      <w:bookmarkEnd w:id="3"/>
+    </w:p>
+    <w:p>
+      <w:r>
+        <w:t xml:space="preserve">An entrepreneur/vendor can test their Direct implementation by telling SyntheticMass to send it </w:t>
+      </w:r>
+    </w:p>
+    <w:p>
+      <w:pPr>
+        <w:pStyle w:val="Heading3"/>
+      </w:pPr>
+      <w:bookmarkStart w:id="4" w:name="_Ref457546012"/>
+      <w:r>
+        <w:t>Search Synthetic Patients</w:t>
+      </w:r>
       <w:bookmarkEnd w:id="4"/>
     </w:p>
     <w:p>
       <w:r>
-        <w:t xml:space="preserve">An entrepreneur/vendor can test their Direct implementation by telling SyntheticMass to send it </w:t>
-      </w:r>
-    </w:p>
-    <w:p>
-      <w:pPr>
-        <w:pStyle w:val="Heading3"/>
-      </w:pPr>
-      <w:bookmarkStart w:id="5" w:name="_Ref457546012"/>
-      <w:r>
-        <w:t>Search Synthetic Patients</w:t>
+        <w:t>A</w:t>
+      </w:r>
+      <w:r>
+        <w:t>n</w:t>
+      </w:r>
+      <w:r>
+        <w:t xml:space="preserve"> </w:t>
+      </w:r>
+      <w:r>
+        <w:t xml:space="preserve">entrepreneur/vendor </w:t>
+      </w:r>
+      <w:r>
+        <w:t>can define criteria and view a list of matching synthetic patients.</w:t>
+      </w:r>
+    </w:p>
+    <w:p>
+      <w:pPr>
+        <w:pStyle w:val="Heading3"/>
+      </w:pPr>
+      <w:bookmarkStart w:id="5" w:name="_Ref457546027"/>
+      <w:r>
+        <w:t>View Synthetic Patient</w:t>
       </w:r>
       <w:bookmarkEnd w:id="5"/>
-    </w:p>
-    <w:p>
-      <w:r>
-        <w:t>A</w:t>
-      </w:r>
-      <w:r>
-        <w:t>n</w:t>
-      </w:r>
-      <w:r>
-        <w:t xml:space="preserve"> </w:t>
-      </w:r>
-      <w:r>
-        <w:t xml:space="preserve">entrepreneur/vendor </w:t>
-      </w:r>
-      <w:r>
-        <w:t>can define criteria and view a list of matching synthetic patients.</w:t>
-      </w:r>
-    </w:p>
-    <w:p>
-      <w:pPr>
-        <w:pStyle w:val="Heading3"/>
-      </w:pPr>
-      <w:bookmarkStart w:id="6" w:name="_Ref457546027"/>
-      <w:r>
-        <w:t>View Synthetic Patient</w:t>
-      </w:r>
-      <w:bookmarkEnd w:id="6"/>
     </w:p>
     <w:p>
       <w:r>
@@ -1474,11 +1472,11 @@
       <w:pPr>
         <w:pStyle w:val="Heading3"/>
       </w:pPr>
-      <w:bookmarkStart w:id="7" w:name="_Ref457484481"/>
+      <w:bookmarkStart w:id="6" w:name="_Ref457484481"/>
       <w:r>
         <w:t>View Dashboard Summarizing Patients in MA (immunizations, diseases)</w:t>
       </w:r>
-      <w:bookmarkEnd w:id="7"/>
+      <w:bookmarkEnd w:id="6"/>
     </w:p>
     <w:p>
       <w:r>
@@ -1596,35 +1594,35 @@
       <w:pPr>
         <w:pStyle w:val="Heading3"/>
       </w:pPr>
-      <w:bookmarkStart w:id="8" w:name="_Ref457484609"/>
+      <w:bookmarkStart w:id="7" w:name="_Ref457484609"/>
       <w:r>
         <w:t>Download Raw Data in CSV format</w:t>
       </w:r>
+      <w:bookmarkEnd w:id="7"/>
+    </w:p>
+    <w:p>
+      <w:r>
+        <w:t>A researcher can query the patient data and download the results in CSV format. Specific patient identifying information will never be returned.</w:t>
+      </w:r>
+    </w:p>
+    <w:p>
+      <w:pPr>
+        <w:pStyle w:val="Heading3"/>
+      </w:pPr>
+      <w:r>
+        <w:t>Manage Maps</w:t>
+      </w:r>
+    </w:p>
+    <w:p/>
+    <w:p>
+      <w:pPr>
+        <w:pStyle w:val="Heading3"/>
+      </w:pPr>
+      <w:bookmarkStart w:id="8" w:name="_Ref457484684"/>
+      <w:r>
+        <w:t>View Maps</w:t>
+      </w:r>
       <w:bookmarkEnd w:id="8"/>
-    </w:p>
-    <w:p>
-      <w:r>
-        <w:t>A researcher can query the patient data and download the results in CSV format. Specific patient identifying information will never be returned.</w:t>
-      </w:r>
-    </w:p>
-    <w:p>
-      <w:pPr>
-        <w:pStyle w:val="Heading3"/>
-      </w:pPr>
-      <w:r>
-        <w:t>Manage Maps</w:t>
-      </w:r>
-    </w:p>
-    <w:p/>
-    <w:p>
-      <w:pPr>
-        <w:pStyle w:val="Heading3"/>
-      </w:pPr>
-      <w:bookmarkStart w:id="9" w:name="_Ref457484684"/>
-      <w:r>
-        <w:t>View Maps</w:t>
-      </w:r>
-      <w:bookmarkEnd w:id="9"/>
     </w:p>
     <w:p/>
     <w:p>
@@ -2593,18 +2591,36 @@
         <w:t>The Health Insurance Portability and Accountability Act of 1996 is legislation that provides data security and privacy provisions for medical information.</w:t>
       </w:r>
     </w:p>
-    <w:p/>
     <w:p>
       <w:pPr>
         <w:pStyle w:val="Heading2"/>
       </w:pPr>
       <w:r>
+        <w:t xml:space="preserve">HISP = </w:t>
+      </w:r>
+      <w:r>
+        <w:t>Health Information Service Provider</w:t>
+      </w:r>
+    </w:p>
+    <w:p>
+      <w:r>
+        <w:t xml:space="preserve">A Health Information Services Provider (HISP) is an organization that manages security and transport for health information exchange among health care entities or individuals using the Direct standard for transport.  There is no specific legal designation for a HISP, nor are HISPs specifically regulated by </w:t>
+      </w:r>
+      <w:r>
         <w:lastRenderedPageBreak/>
-        <w:t xml:space="preserve">HISP = </w:t>
-      </w:r>
-      <w:r>
-        <w:t>Health Information Service Provider</w:t>
-      </w:r>
+        <w:t>Meaningful Use certification rules.  The term HISP was coined to describe specific message transport functions that need to be performed to support scaled deployment of the Direct standard in the market.  HISP functions can be performed by existing organizations (such as EHR vendors or hospitals or HIE organizations) or by standalone organizations specializing in HISP services.</w:t>
+      </w:r>
+      <w:r>
+        <w:t xml:space="preserve"> Source: </w:t>
+      </w:r>
+      <w:hyperlink r:id="rId11" w:history="1">
+        <w:r>
+          <w:rPr>
+            <w:rStyle w:val="Hyperlink"/>
+          </w:rPr>
+          <w:t>http://geekdoctor.blogspot.com/2014/03/a-primer-on-meaningful-use-and-hisps.html</w:t>
+        </w:r>
+      </w:hyperlink>
     </w:p>
     <w:p>
       <w:pPr>
@@ -2646,6 +2662,45 @@
         <w:pStyle w:val="Heading2"/>
       </w:pPr>
       <w:r>
+        <w:t>ICD-10</w:t>
+      </w:r>
+      <w:r>
+        <w:t xml:space="preserve"> = International Classification of Diseases 10</w:t>
+      </w:r>
+      <w:r>
+        <w:rPr>
+          <w:vertAlign w:val="superscript"/>
+        </w:rPr>
+        <w:t>th</w:t>
+      </w:r>
+      <w:r>
+        <w:t xml:space="preserve"> Edition</w:t>
+      </w:r>
+    </w:p>
+    <w:p>
+      <w:r>
+        <w:t xml:space="preserve">ICD-10 is a clinical cataloging system. </w:t>
+      </w:r>
+      <w:r>
+        <w:t>Within the healthcare industry, providers, coders, IT professionals, insurance carriers, government agencies and others use ICD codes to properly note diseases on health records, track epidemiological trends, and assist in medical reimbursement decisions.</w:t>
+      </w:r>
+      <w:r>
+        <w:t xml:space="preserve"> Source: </w:t>
+      </w:r>
+      <w:hyperlink r:id="rId12" w:history="1">
+        <w:r>
+          <w:rPr>
+            <w:rStyle w:val="Hyperlink"/>
+          </w:rPr>
+          <w:t>http://searchhealthit.techtarget.com/definition/ICD-10</w:t>
+        </w:r>
+      </w:hyperlink>
+    </w:p>
+    <w:p>
+      <w:pPr>
+        <w:pStyle w:val="Heading2"/>
+      </w:pPr>
+      <w:r>
         <w:t xml:space="preserve">LOINC = </w:t>
       </w:r>
       <w:r>
@@ -2659,7 +2714,7 @@
       <w:r>
         <w:t xml:space="preserve">See </w:t>
       </w:r>
-      <w:hyperlink r:id="rId11" w:history="1">
+      <w:hyperlink r:id="rId13" w:history="1">
         <w:r>
           <w:rPr>
             <w:rStyle w:val="Hyperlink"/>
@@ -2676,6 +2731,30 @@
         <w:pStyle w:val="Heading2"/>
       </w:pPr>
       <w:r>
+        <w:t>Meaningful Use</w:t>
+      </w:r>
+    </w:p>
+    <w:p>
+      <w:r>
+        <w:t>Meaningful use is using certified electronic health record (EHR) technology to: Improve quality, safety, efficiency, and reduce health disparities. Engage patients and family. Improve care coordination, and population and public health. Maintain privacy and security of patient health information</w:t>
+      </w:r>
+      <w:r>
+        <w:t xml:space="preserve">. Source: </w:t>
+      </w:r>
+      <w:hyperlink r:id="rId14" w:history="1">
+        <w:r>
+          <w:rPr>
+            <w:rStyle w:val="Hyperlink"/>
+          </w:rPr>
+          <w:t>https://www.healthit.gov/providers-professionals/meaningful-use-definition-objectives</w:t>
+        </w:r>
+      </w:hyperlink>
+    </w:p>
+    <w:p>
+      <w:pPr>
+        <w:pStyle w:val="Heading2"/>
+      </w:pPr>
+      <w:r>
         <w:t>PHI = Protected Health Information</w:t>
       </w:r>
     </w:p>
@@ -2692,7 +2771,158 @@
         <w:t>SHR = Standard Health Record</w:t>
       </w:r>
     </w:p>
-    <w:p/>
+    <w:p>
+      <w:pPr>
+        <w:rPr>
+          <w:sz w:val="24"/>
+          <w:szCs w:val="24"/>
+        </w:rPr>
+      </w:pPr>
+      <w:r>
+        <w:rPr>
+          <w:sz w:val="24"/>
+          <w:szCs w:val="24"/>
+        </w:rPr>
+        <w:t xml:space="preserve">MITRE’s vision is to </w:t>
+      </w:r>
+      <w:r>
+        <w:rPr>
+          <w:b/>
+          <w:i/>
+          <w:sz w:val="24"/>
+          <w:szCs w:val="24"/>
+        </w:rPr>
+        <w:t>fundamentally shift</w:t>
+      </w:r>
+      <w:r>
+        <w:rPr>
+          <w:sz w:val="24"/>
+          <w:szCs w:val="24"/>
+        </w:rPr>
+        <w:t xml:space="preserve"> how healthcare providers and individuals obtain and use pertinent information across multiple care domains to mana</w:t>
+      </w:r>
+      <w:r>
+        <w:rPr>
+          <w:sz w:val="24"/>
+          <w:szCs w:val="24"/>
+        </w:rPr>
+        <w:t>ge acute and preventive health. T</w:t>
+      </w:r>
+      <w:r>
+        <w:rPr>
+          <w:sz w:val="24"/>
+          <w:szCs w:val="24"/>
+        </w:rPr>
+        <w:t xml:space="preserve">his shift begins with defining </w:t>
+      </w:r>
+      <w:r>
+        <w:rPr>
+          <w:sz w:val="24"/>
+          <w:szCs w:val="24"/>
+        </w:rPr>
+        <w:t>a Standard Health R</w:t>
+      </w:r>
+      <w:r>
+        <w:rPr>
+          <w:sz w:val="24"/>
+          <w:szCs w:val="24"/>
+        </w:rPr>
+        <w:t xml:space="preserve">ecord </w:t>
+      </w:r>
+      <w:r>
+        <w:rPr>
+          <w:sz w:val="24"/>
+          <w:szCs w:val="24"/>
+        </w:rPr>
+        <w:t>(SHR</w:t>
+      </w:r>
+      <w:r>
+        <w:rPr>
+          <w:sz w:val="24"/>
+          <w:szCs w:val="24"/>
+        </w:rPr>
+        <w:t xml:space="preserve">) to address the US healthcare system’s critical need for health data interoperability. The SHR vision is to </w:t>
+      </w:r>
+      <w:r>
+        <w:rPr>
+          <w:sz w:val="24"/>
+          <w:szCs w:val="24"/>
+        </w:rPr>
+        <w:t>e</w:t>
+      </w:r>
+      <w:r>
+        <w:rPr>
+          <w:sz w:val="24"/>
+          <w:szCs w:val="24"/>
+        </w:rPr>
+        <w:t>nable unfettered multi-directional communication, driven by real-time, meaningful data, that empowers individuals and care teams to collaborate, reduce error and waste, and focus on the shared-decision making needed to build and maintain a healthy nation.</w:t>
+      </w:r>
+      <w:r>
+        <w:rPr>
+          <w:sz w:val="24"/>
+          <w:szCs w:val="24"/>
+        </w:rPr>
+        <w:t xml:space="preserve"> Source: </w:t>
+      </w:r>
+      <w:r>
+        <w:rPr>
+          <w:sz w:val="24"/>
+          <w:szCs w:val="24"/>
+        </w:rPr>
+        <w:t>SHR Overview_v3_7_25_16.docx</w:t>
+      </w:r>
+      <w:r>
+        <w:rPr>
+          <w:sz w:val="24"/>
+          <w:szCs w:val="24"/>
+        </w:rPr>
+        <w:t xml:space="preserve"> by Mary Quilty</w:t>
+      </w:r>
+      <w:bookmarkStart w:id="9" w:name="_GoBack"/>
+      <w:bookmarkEnd w:id="9"/>
+    </w:p>
+    <w:p>
+      <w:pPr>
+        <w:pStyle w:val="Heading2"/>
+      </w:pPr>
+      <w:r>
+        <w:lastRenderedPageBreak/>
+        <w:t xml:space="preserve">SNOMED = </w:t>
+      </w:r>
+      <w:r>
+        <w:t>Systematized Nomenclature of Medicine</w:t>
+      </w:r>
+    </w:p>
+    <w:p>
+      <w:r>
+        <w:t>The Systematized Nomenclature of Medicine is a systematic, computer-</w:t>
+      </w:r>
+      <w:proofErr w:type="spellStart"/>
+      <w:r>
+        <w:t>processable</w:t>
+      </w:r>
+      <w:proofErr w:type="spellEnd"/>
+      <w:r>
+        <w:t xml:space="preserve"> collection of medical terms, in human and veterinary medicine, to provide codes, terms, synonyms and definitions which cover anatomy, diseases, findings, procedures, microorganisms, substances, etc.</w:t>
+      </w:r>
+      <w:r>
+        <w:t xml:space="preserve"> The standard is now more specifically called SNOMED-CT where CT stands for Clinical Terms. </w:t>
+      </w:r>
+      <w:r>
+        <w:t xml:space="preserve"> </w:t>
+      </w:r>
+      <w:r>
+        <w:t xml:space="preserve">Source: </w:t>
+      </w:r>
+      <w:hyperlink r:id="rId15" w:history="1">
+        <w:r>
+          <w:rPr>
+            <w:rStyle w:val="Hyperlink"/>
+          </w:rPr>
+          <w:t>https://en.wikipedia.org/wiki/Systematized_Nomenclature_of_Medicine</w:t>
+        </w:r>
+      </w:hyperlink>
+    </w:p>
     <w:sectPr>
       <w:pgSz w:w="12240" w:h="15840"/>
       <w:pgMar w:top="1440" w:right="1440" w:bottom="1440" w:left="1440" w:header="720" w:footer="720" w:gutter="0"/>
@@ -4738,7 +4968,7 @@
 </file>
 
 <file path=customXml/itemProps1.xml><?xml version="1.0" encoding="utf-8"?>
-<ds:datastoreItem xmlns:ds="http://schemas.openxmlformats.org/officeDocument/2006/customXml" ds:itemID="{B8C711D9-940C-4671-AD75-C6E14C35C06A}">
+<ds:datastoreItem xmlns:ds="http://schemas.openxmlformats.org/officeDocument/2006/customXml" ds:itemID="{772F06A9-9BD2-44F0-94FD-42618D95D5BB}">
   <ds:schemaRefs>
     <ds:schemaRef ds:uri="http://schemas.openxmlformats.org/officeDocument/2006/bibliography"/>
   </ds:schemaRefs>

</xml_diff>

<commit_message>
added some notes on HIE v1 support and some glossary entries
</commit_message>
<xml_diff>
--- a/SyntheticMass Requirements.docx
+++ b/SyntheticMass Requirements.docx
@@ -549,7 +549,7 @@
         <w:fldChar w:fldCharType="separate"/>
       </w:r>
       <w:r>
-        <w:t>View Public Maps</w:t>
+        <w:t>View Maps</w:t>
       </w:r>
       <w:r>
         <w:fldChar w:fldCharType="end"/>
@@ -586,13 +586,55 @@
       <w:r>
         <w:t>Initial cut of use cases for patient, provider, researcher, entrepreneur/vendor, and administrator</w:t>
       </w:r>
-    </w:p>
-    <w:p>
-      <w:pPr>
-        <w:pStyle w:val="Heading2"/>
-      </w:pPr>
+      <w:r>
+        <w:t xml:space="preserve">. Need to separate out synthetic patients and real patients. </w:t>
+      </w:r>
+      <w:r>
+        <w:t xml:space="preserve">FHIR does offer a domain resource called Compartment Definition that can be named and has a </w:t>
+      </w:r>
+      <w:proofErr w:type="spellStart"/>
+      <w:r>
+        <w:t>boolean</w:t>
+      </w:r>
+      <w:proofErr w:type="spellEnd"/>
+      <w:r>
+        <w:t xml:space="preserve"> attribute labelled “experimental” that indicates the compartment definition is authored for testing purposes. It also includes a publisher such </w:t>
+      </w:r>
       <w:r>
         <w:lastRenderedPageBreak/>
+        <w:t xml:space="preserve">that the synthetic data can be attributed to MITRE </w:t>
+      </w:r>
+      <w:proofErr w:type="spellStart"/>
+      <w:r>
+        <w:t>Synthea</w:t>
+      </w:r>
+      <w:proofErr w:type="spellEnd"/>
+      <w:r>
+        <w:t>.</w:t>
+      </w:r>
+      <w:r>
+        <w:t xml:space="preserve"> It also includes a requirements attribute that can be used to describe the scope and usage that the compartment definition was created to meet.</w:t>
+      </w:r>
+      <w:r>
+        <w:t xml:space="preserve"> The compartment type would be “Patient” although that implies we need separate compartments for our synthetic encounters and practitioners.</w:t>
+      </w:r>
+      <w:r>
+        <w:t xml:space="preserve"> The other types are “</w:t>
+      </w:r>
+      <w:proofErr w:type="spellStart"/>
+      <w:r>
+        <w:t>RelatedPerson</w:t>
+      </w:r>
+      <w:proofErr w:type="spellEnd"/>
+      <w:r>
+        <w:t>” and “Device.”</w:t>
+      </w:r>
+    </w:p>
+    <w:p>
+      <w:pPr>
+        <w:pStyle w:val="Heading2"/>
+      </w:pPr>
+      <w:r>
         <w:t>MA HIE v2</w:t>
       </w:r>
     </w:p>
@@ -798,6 +840,7 @@
         <w:pStyle w:val="Heading2"/>
       </w:pPr>
       <w:r>
+        <w:lastRenderedPageBreak/>
         <w:t>R</w:t>
       </w:r>
       <w:r>
@@ -814,7 +857,6 @@
         <w:pStyle w:val="Heading1"/>
       </w:pPr>
       <w:r>
-        <w:lastRenderedPageBreak/>
         <w:t>Use Cases</w:t>
       </w:r>
     </w:p>
@@ -1214,6 +1256,7 @@
         </w:numPr>
       </w:pPr>
       <w:r>
+        <w:lastRenderedPageBreak/>
         <w:t xml:space="preserve">System reads and accepts the e-mail </w:t>
       </w:r>
       <w:r>
@@ -1246,7 +1289,6 @@
       </w:pPr>
       <w:bookmarkStart w:id="3" w:name="_Ref457506257"/>
       <w:r>
-        <w:lastRenderedPageBreak/>
         <w:t>Integration Test Direct Receiving using Synthetic Data</w:t>
       </w:r>
       <w:bookmarkEnd w:id="3"/>
@@ -1488,6 +1530,7 @@
         <w:pStyle w:val="Heading3"/>
       </w:pPr>
       <w:r>
+        <w:lastRenderedPageBreak/>
         <w:t>Highlight Changes in Citizen Health Status</w:t>
       </w:r>
     </w:p>
@@ -1561,56 +1604,629 @@
         <w:pStyle w:val="Heading2"/>
       </w:pPr>
       <w:r>
+        <w:t>Researcher (secure web access)</w:t>
+      </w:r>
+    </w:p>
+    <w:p>
+      <w:pPr>
+        <w:pStyle w:val="Heading3"/>
+      </w:pPr>
+      <w:r>
+        <w:t>Analyze Health Data</w:t>
+      </w:r>
+    </w:p>
+    <w:p>
+      <w:r>
+        <w:t>A</w:t>
+      </w:r>
+      <w:r>
+        <w:t xml:space="preserve"> researcher </w:t>
+      </w:r>
+      <w:r>
+        <w:t xml:space="preserve">can </w:t>
+      </w:r>
+      <w:r>
+        <w:t>analyz</w:t>
+      </w:r>
+      <w:r>
+        <w:t>e the aggregated health records by defining queries against the data. Specific patient identifying information will never be returned.</w:t>
+      </w:r>
+    </w:p>
+    <w:p>
+      <w:pPr>
+        <w:pStyle w:val="Heading3"/>
+      </w:pPr>
+      <w:bookmarkStart w:id="7" w:name="_Ref457484609"/>
+      <w:r>
+        <w:t>Download Raw Data in CSV format</w:t>
+      </w:r>
+      <w:bookmarkEnd w:id="7"/>
+    </w:p>
+    <w:p>
+      <w:r>
+        <w:t>A researcher can query the patient data and download the results in CSV format. Specific patient identifying information will never be returned.</w:t>
+      </w:r>
+    </w:p>
+    <w:p>
+      <w:pPr>
+        <w:pStyle w:val="Heading3"/>
+      </w:pPr>
+      <w:r>
+        <w:t>Manage Maps</w:t>
+      </w:r>
+    </w:p>
+    <w:p/>
+    <w:p>
+      <w:pPr>
+        <w:pStyle w:val="Heading3"/>
+      </w:pPr>
+      <w:bookmarkStart w:id="8" w:name="_Ref457484684"/>
+      <w:r>
+        <w:t>View Maps</w:t>
+      </w:r>
+      <w:bookmarkEnd w:id="8"/>
+    </w:p>
+    <w:p/>
+    <w:p>
+      <w:pPr>
+        <w:pStyle w:val="Heading3"/>
+      </w:pPr>
+      <w:r>
+        <w:t>Manage Graphs</w:t>
+      </w:r>
+    </w:p>
+    <w:p>
+      <w:r>
+        <w:t>Create, update, and delete defined graphs</w:t>
+      </w:r>
+      <w:r>
+        <w:t>. Graphs can be public or private.</w:t>
+      </w:r>
+    </w:p>
+    <w:p>
+      <w:pPr>
+        <w:pStyle w:val="Heading3"/>
+      </w:pPr>
+      <w:r>
+        <w:t>Manage Notifications</w:t>
+      </w:r>
+    </w:p>
+    <w:p>
+      <w:r>
+        <w:t>Set up standing queries that define conditions under which researcher should be notified; e.g., a certain statistic passes a threshold value.</w:t>
+      </w:r>
+    </w:p>
+    <w:p>
+      <w:pPr>
+        <w:pStyle w:val="Heading3"/>
+      </w:pPr>
+      <w:r>
+        <w:t>Receive Notification</w:t>
+      </w:r>
+    </w:p>
+    <w:p>
+      <w:r>
+        <w:t>The researcher receives notifications when conditions that they define occur. See Manage Notifications. Notifications should exist on the site but ideally can be sent as an e-mail or a text message as well (with no PHI).</w:t>
+      </w:r>
+    </w:p>
+    <w:p>
+      <w:pPr>
+        <w:pStyle w:val="Heading2"/>
+      </w:pPr>
+      <w:r>
+        <w:t>Patient</w:t>
+      </w:r>
+      <w:r>
+        <w:t xml:space="preserve"> (secure web and mobile access)</w:t>
+      </w:r>
+    </w:p>
+    <w:p>
+      <w:pPr>
+        <w:pStyle w:val="Heading3"/>
+      </w:pPr>
+      <w:r>
+        <w:t xml:space="preserve">View </w:t>
+      </w:r>
+      <w:r>
+        <w:t>M</w:t>
+      </w:r>
+      <w:r>
+        <w:t>y Health Record</w:t>
+      </w:r>
+    </w:p>
+    <w:p>
+      <w:r>
+        <w:t>Patient can view their own Health Record on the site or can download it in an encrypted, password protected format allowing them to provide their current Health Record to a provider without access.</w:t>
+      </w:r>
+    </w:p>
+    <w:p>
+      <w:pPr>
+        <w:pStyle w:val="Heading3"/>
+      </w:pPr>
+      <w:r>
+        <w:t>View Audit Log of Accesses of My Health Record</w:t>
+      </w:r>
+    </w:p>
+    <w:p>
+      <w:r>
+        <w:t>A patient can view all accesses of their health record. Should they have a way to question an access?</w:t>
+      </w:r>
+    </w:p>
+    <w:p>
+      <w:pPr>
+        <w:pStyle w:val="Heading3"/>
+      </w:pPr>
+      <w:r>
+        <w:t xml:space="preserve">Update </w:t>
+      </w:r>
+      <w:r>
+        <w:t>M</w:t>
+      </w:r>
+      <w:r>
+        <w:t>y Health Record</w:t>
+      </w:r>
+    </w:p>
+    <w:p>
+      <w:r>
+        <w:t>Depending on data being updated, update may occur directly (e.g., patient address), require approval from provider (e.g., adding an encounter that occurred while in a different country), or not be allowed (update an existing encounter)</w:t>
+      </w:r>
+    </w:p>
+    <w:p>
+      <w:pPr>
+        <w:pStyle w:val="Heading3"/>
+      </w:pPr>
+      <w:r>
         <w:lastRenderedPageBreak/>
-        <w:t>Researcher (secure web access)</w:t>
-      </w:r>
-    </w:p>
-    <w:p>
-      <w:pPr>
-        <w:pStyle w:val="Heading3"/>
-      </w:pPr>
-      <w:r>
-        <w:t>Analyze Health Data</w:t>
-      </w:r>
-    </w:p>
-    <w:p>
-      <w:r>
-        <w:t>A</w:t>
-      </w:r>
-      <w:r>
-        <w:t xml:space="preserve"> researcher </w:t>
-      </w:r>
-      <w:r>
-        <w:t xml:space="preserve">can </w:t>
-      </w:r>
-      <w:r>
-        <w:t>analyz</w:t>
-      </w:r>
-      <w:r>
-        <w:t>e the aggregated health records by defining queries against the data. Specific patient identifying information will never be returned.</w:t>
-      </w:r>
-    </w:p>
-    <w:p>
-      <w:pPr>
-        <w:pStyle w:val="Heading3"/>
-      </w:pPr>
-      <w:bookmarkStart w:id="7" w:name="_Ref457484609"/>
-      <w:r>
-        <w:t>Download Raw Data in CSV format</w:t>
-      </w:r>
-      <w:bookmarkEnd w:id="7"/>
-    </w:p>
-    <w:p>
-      <w:r>
-        <w:t>A researcher can query the patient data and download the results in CSV format. Specific patient identifying information will never be returned.</w:t>
-      </w:r>
-    </w:p>
-    <w:p>
-      <w:pPr>
-        <w:pStyle w:val="Heading3"/>
-      </w:pPr>
-      <w:r>
-        <w:t>Manage Maps</w:t>
+        <w:t>Manage Provider-Assigned Actions</w:t>
+      </w:r>
+    </w:p>
+    <w:p>
+      <w:r>
+        <w:t>Add comments, status updates, and results to provider-assigned actions.</w:t>
+      </w:r>
+    </w:p>
+    <w:p>
+      <w:pPr>
+        <w:pStyle w:val="Heading3"/>
+      </w:pPr>
+      <w:r>
+        <w:t>Identify Issue</w:t>
+      </w:r>
+      <w:r>
+        <w:t>s</w:t>
+      </w:r>
+      <w:r>
+        <w:t xml:space="preserve"> in </w:t>
+      </w:r>
+      <w:r>
+        <w:t>M</w:t>
+      </w:r>
+      <w:r>
+        <w:t>y Health Record</w:t>
+      </w:r>
+    </w:p>
+    <w:p>
+      <w:r>
+        <w:t>Patient can add comments/questions to their health record including targeted questions to specific providers.</w:t>
+      </w:r>
+    </w:p>
+    <w:p>
+      <w:pPr>
+        <w:pStyle w:val="Heading3"/>
+      </w:pPr>
+      <w:r>
+        <w:t>Control Access to My Health Record</w:t>
+      </w:r>
+    </w:p>
+    <w:p>
+      <w:r>
+        <w:t>Providers/Payers can request access and patients can change rules for who has access and to what parts of their record.</w:t>
+      </w:r>
+    </w:p>
+    <w:p>
+      <w:pPr>
+        <w:pStyle w:val="Heading2"/>
+      </w:pPr>
+      <w:r>
+        <w:t>Provider</w:t>
+      </w:r>
+      <w:r>
+        <w:t xml:space="preserve"> (secure web and mobile access)</w:t>
+      </w:r>
+    </w:p>
+    <w:p>
+      <w:pPr>
+        <w:pStyle w:val="Heading3"/>
+      </w:pPr>
+      <w:r>
+        <w:t>View Patient Record</w:t>
+      </w:r>
+    </w:p>
+    <w:p>
+      <w:r>
+        <w:t xml:space="preserve">Provider must search for desired patient using patient identifiers. Provider may not have access to requested patient. </w:t>
+      </w:r>
+      <w:r>
+        <w:t>View it on the site or have it send to their DIRECT e-mail address or download it in a specific format.</w:t>
+      </w:r>
+      <w:r>
+        <w:t xml:space="preserve"> Portions of record may not be visible to provider. Alternate course is when they don’t have access to the record or to a portion of it and they can request it.</w:t>
+      </w:r>
+    </w:p>
+    <w:p>
+      <w:pPr>
+        <w:pStyle w:val="Heading3"/>
+      </w:pPr>
+      <w:r>
+        <w:t>Summarize Patient Record</w:t>
+      </w:r>
+    </w:p>
+    <w:p>
+      <w:r>
+        <w:t xml:space="preserve">A provider can just see </w:t>
+      </w:r>
+      <w:r>
+        <w:t xml:space="preserve">key data </w:t>
+      </w:r>
+      <w:r>
+        <w:t>with</w:t>
+      </w:r>
+      <w:r>
+        <w:t>i</w:t>
+      </w:r>
+      <w:r>
+        <w:t>n an SHR to summarize a patient quickly.</w:t>
+      </w:r>
+    </w:p>
+    <w:p>
+      <w:pPr>
+        <w:pStyle w:val="Heading3"/>
+      </w:pPr>
+      <w:r>
+        <w:t xml:space="preserve">Update </w:t>
+      </w:r>
+      <w:r>
+        <w:t>Patient Record</w:t>
+      </w:r>
+    </w:p>
+    <w:p>
+      <w:r>
+        <w:t>A provider can update a patient’s record including adding new encounters, lab results, conditions, etc.</w:t>
+      </w:r>
+    </w:p>
+    <w:p>
+      <w:pPr>
+        <w:pStyle w:val="Heading3"/>
+      </w:pPr>
+      <w:r>
+        <w:t>Create Action for Patient</w:t>
+      </w:r>
+    </w:p>
+    <w:p>
+      <w:r>
+        <w:t>A provider can create an action for a patient which may be to make an appointment, weigh themselves once a week and record it in their SHR, log what they eat for a period of time, go get blood taken at a local lab, etc.</w:t>
+      </w:r>
+    </w:p>
+    <w:p>
+      <w:pPr>
+        <w:pStyle w:val="Heading3"/>
+      </w:pPr>
+      <w:r>
+        <w:t>Update myself in Provider Directory</w:t>
+      </w:r>
+    </w:p>
+    <w:p>
+      <w:r>
+        <w:t>A provider can update their direct e-mail address, regular e-mail address, phone numbers, street address(</w:t>
+      </w:r>
+      <w:proofErr w:type="spellStart"/>
+      <w:r>
+        <w:t>es</w:t>
+      </w:r>
+      <w:proofErr w:type="spellEnd"/>
+      <w:r>
+        <w:t>), and other contact information in the provider directory. They can also upload their certificates.</w:t>
+      </w:r>
+    </w:p>
+    <w:p>
+      <w:pPr>
+        <w:pStyle w:val="Heading3"/>
+      </w:pPr>
+      <w:r>
+        <w:t>Look</w:t>
+      </w:r>
+      <w:r>
+        <w:t xml:space="preserve"> </w:t>
+      </w:r>
+      <w:r>
+        <w:t>up another Provider in Provider Directory</w:t>
+      </w:r>
+    </w:p>
+    <w:p>
+      <w:r>
+        <w:t xml:space="preserve">A provider can look up another provider in the provider directory in </w:t>
+      </w:r>
+      <w:r>
+        <w:t xml:space="preserve">order to contact them (e.g., send a referral </w:t>
+      </w:r>
+      <w:r>
+        <w:t xml:space="preserve">or lab results </w:t>
+      </w:r>
+      <w:r>
+        <w:t>via Direct).</w:t>
+      </w:r>
+    </w:p>
+    <w:p>
+      <w:pPr>
+        <w:pStyle w:val="Heading3"/>
+      </w:pPr>
+      <w:r>
+        <w:t>Manage My Notification Rules</w:t>
+      </w:r>
+    </w:p>
+    <w:p>
+      <w:r>
+        <w:t>Control what types of updates cause notifications (e.g., emergency room encounter) and the priority associated with the notification. Priority may also dictate notification mechanism (message on site at next login, e-mail, text message?)</w:t>
+      </w:r>
+    </w:p>
+    <w:p>
+      <w:pPr>
+        <w:pStyle w:val="Heading3"/>
+      </w:pPr>
+      <w:r>
+        <w:t>Receive Notification that Patient Was Updated</w:t>
+      </w:r>
+    </w:p>
+    <w:p>
+      <w:r>
+        <w:t xml:space="preserve">A provider can define criteria under which patient updates will notify them and how they will be notified. For example, updates to any patient that they are defined as the primary care physician may </w:t>
+      </w:r>
+      <w:r>
+        <w:lastRenderedPageBreak/>
+        <w:t>result in an e-mail being sent to them. For another example, if any of their patients with a certain condition have an admit event, then the provider is notified via text message.</w:t>
+      </w:r>
+    </w:p>
+    <w:p>
+      <w:pPr>
+        <w:pStyle w:val="Heading3"/>
+      </w:pPr>
+      <w:r>
+        <w:t xml:space="preserve">Dispose of </w:t>
+      </w:r>
+      <w:r>
+        <w:t>Potential Issues</w:t>
+      </w:r>
+    </w:p>
+    <w:p>
+      <w:r>
+        <w:t>The provider views potential issues identified by a patient, guardian, or another provider and disposes of them.</w:t>
+      </w:r>
+      <w:r>
+        <w:t xml:space="preserve"> Only providers with the ability to update the part of the patient record that the issue is associated with can address the issue.</w:t>
+      </w:r>
+    </w:p>
+    <w:p>
+      <w:pPr>
+        <w:pStyle w:val="Heading2"/>
+      </w:pPr>
+      <w:r>
+        <w:t>Guardian</w:t>
+      </w:r>
+      <w:r>
+        <w:t xml:space="preserve"> (secure web and mobile access)</w:t>
+      </w:r>
+    </w:p>
+    <w:p>
+      <w:pPr>
+        <w:pStyle w:val="Heading3"/>
+      </w:pPr>
+      <w:r>
+        <w:t xml:space="preserve">View </w:t>
+      </w:r>
+      <w:r>
+        <w:t xml:space="preserve">a </w:t>
+      </w:r>
+      <w:r>
+        <w:t>Ward’s Patient Record</w:t>
+      </w:r>
+    </w:p>
+    <w:p>
+      <w:r>
+        <w:t>A guardian can view any of their wards’ patient records.</w:t>
+      </w:r>
+    </w:p>
+    <w:p>
+      <w:pPr>
+        <w:pStyle w:val="Heading3"/>
+      </w:pPr>
+      <w:r>
+        <w:t xml:space="preserve">Update </w:t>
+      </w:r>
+      <w:r>
+        <w:t xml:space="preserve">a </w:t>
+      </w:r>
+      <w:r>
+        <w:t>Ward’s Patient Record</w:t>
+      </w:r>
+    </w:p>
+    <w:p>
+      <w:r>
+        <w:t>A guardian can update some data in a ward’s patient record, and can request that other parts of it be updated as well.</w:t>
+      </w:r>
+    </w:p>
+    <w:p>
+      <w:pPr>
+        <w:pStyle w:val="Heading3"/>
+      </w:pPr>
+      <w:r>
+        <w:t xml:space="preserve">Identify Issue in </w:t>
+      </w:r>
+      <w:r>
+        <w:t xml:space="preserve">a </w:t>
+      </w:r>
+      <w:r>
+        <w:t>Ward’s Health Record</w:t>
+      </w:r>
+    </w:p>
+    <w:p>
+      <w:r>
+        <w:t>A guardian can identify a particular piece of data within a ward’s patient record that they think is incorrect and should be fixed.</w:t>
+      </w:r>
+    </w:p>
+    <w:p>
+      <w:pPr>
+        <w:pStyle w:val="Heading2"/>
+      </w:pPr>
+      <w:r>
+        <w:t>Payer</w:t>
+      </w:r>
+      <w:r>
+        <w:t xml:space="preserve"> (secure web access)</w:t>
+      </w:r>
+    </w:p>
+    <w:p>
+      <w:pPr>
+        <w:pStyle w:val="Heading3"/>
+      </w:pPr>
+      <w:r>
+        <w:t>View Subscriber’s Health Record</w:t>
+      </w:r>
+    </w:p>
+    <w:p>
+      <w:r>
+        <w:t>Payer must search for desired patient using patient identifiers. Payer may not have access to requested patient. View patient on site or have it sent to a DIRECT e-mail address or download it in a specific format. Part of the record may not be visible to payer.</w:t>
+      </w:r>
+    </w:p>
+    <w:p>
+      <w:pPr>
+        <w:pStyle w:val="Heading3"/>
+      </w:pPr>
+      <w:r>
+        <w:t>View Statistics Across Subscribers</w:t>
+      </w:r>
+    </w:p>
+    <w:p>
+      <w:pPr>
+        <w:pStyle w:val="Heading2"/>
+      </w:pPr>
+      <w:r>
+        <w:t>Guest</w:t>
+      </w:r>
+      <w:r>
+        <w:t xml:space="preserve"> (web and mobile access)</w:t>
+      </w:r>
+    </w:p>
+    <w:p>
+      <w:pPr>
+        <w:pStyle w:val="Heading3"/>
+      </w:pPr>
+      <w:r>
+        <w:t>Learn about SyntheticMass</w:t>
+      </w:r>
+    </w:p>
+    <w:p>
+      <w:r>
+        <w:t>A guest should be able to read about SyntheticMass to learn about it and the SHR.</w:t>
+      </w:r>
+    </w:p>
+    <w:p>
+      <w:pPr>
+        <w:pStyle w:val="Heading3"/>
+      </w:pPr>
+      <w:r>
+        <w:t>Register with Site</w:t>
+      </w:r>
+    </w:p>
+    <w:p>
+      <w:r>
+        <w:t xml:space="preserve">A guest can request a login on </w:t>
+      </w:r>
+      <w:r>
+        <w:t>Syn</w:t>
+      </w:r>
+      <w:r>
+        <w:t>th</w:t>
+      </w:r>
+      <w:r>
+        <w:t>et</w:t>
+      </w:r>
+      <w:r>
+        <w:t>icMass for a particular role (e.g., patient).</w:t>
+      </w:r>
+    </w:p>
+    <w:p>
+      <w:pPr>
+        <w:pStyle w:val="Heading3"/>
+      </w:pPr>
+      <w:r>
+        <w:t>View Public Health Data</w:t>
+      </w:r>
+    </w:p>
+    <w:p>
+      <w:r>
+        <w:t>A guest can view publ</w:t>
+      </w:r>
+      <w:r>
+        <w:t>ic health data which consists of some aggregated statistics about all residents.</w:t>
+      </w:r>
+    </w:p>
+    <w:p>
+      <w:pPr>
+        <w:pStyle w:val="Heading3"/>
+      </w:pPr>
+      <w:r>
+        <w:t>View Standard Health Record Specification</w:t>
+      </w:r>
+    </w:p>
+    <w:p>
+      <w:r>
+        <w:t>A guest can get more information about the SHR including specifications.</w:t>
+      </w:r>
+    </w:p>
+    <w:p>
+      <w:pPr>
+        <w:pStyle w:val="Heading2"/>
+      </w:pPr>
+      <w:r>
+        <w:t>Administrator</w:t>
+      </w:r>
+      <w:r>
+        <w:t xml:space="preserve"> (secure web access)</w:t>
+      </w:r>
+    </w:p>
+    <w:p>
+      <w:pPr>
+        <w:pStyle w:val="Heading3"/>
+      </w:pPr>
+      <w:r>
+        <w:t>Manage Users</w:t>
+      </w:r>
+    </w:p>
+    <w:p>
+      <w:r>
+        <w:t>An administrator can add, view, update, and delete users from SyntheticMass.</w:t>
+      </w:r>
+    </w:p>
+    <w:p>
+      <w:pPr>
+        <w:pStyle w:val="Heading3"/>
+      </w:pPr>
+      <w:r>
+        <w:t>Lock/Unlock User Accounts</w:t>
+      </w:r>
+    </w:p>
+    <w:p>
+      <w:r>
+        <w:t>An administrator can lock or unlock user accounts.</w:t>
+      </w:r>
+    </w:p>
+    <w:p>
+      <w:pPr>
+        <w:pStyle w:val="Heading3"/>
+      </w:pPr>
+      <w:r>
+        <w:lastRenderedPageBreak/>
+        <w:t>Archive Patient Data</w:t>
       </w:r>
     </w:p>
     <w:p/>
@@ -1618,11 +2234,9 @@
       <w:pPr>
         <w:pStyle w:val="Heading3"/>
       </w:pPr>
-      <w:bookmarkStart w:id="8" w:name="_Ref457484684"/>
-      <w:r>
-        <w:t>View Maps</w:t>
-      </w:r>
-      <w:bookmarkEnd w:id="8"/>
+      <w:r>
+        <w:t>Backup Data</w:t>
+      </w:r>
     </w:p>
     <w:p/>
     <w:p>
@@ -1630,684 +2244,201 @@
         <w:pStyle w:val="Heading3"/>
       </w:pPr>
       <w:r>
-        <w:t>Manage Graphs</w:t>
-      </w:r>
-    </w:p>
-    <w:p>
-      <w:r>
-        <w:t>Create, update, and delete defined graphs</w:t>
-      </w:r>
-      <w:r>
-        <w:t>. Graphs can be public or private.</w:t>
-      </w:r>
-    </w:p>
-    <w:p>
-      <w:pPr>
-        <w:pStyle w:val="Heading3"/>
-      </w:pPr>
-      <w:r>
-        <w:t>Manage Notifications</w:t>
-      </w:r>
-    </w:p>
-    <w:p>
-      <w:r>
-        <w:t>Set up standing queries that define conditions under which researcher should be notified; e.g., a certain statistic passes a threshold value.</w:t>
-      </w:r>
-    </w:p>
-    <w:p>
-      <w:pPr>
-        <w:pStyle w:val="Heading3"/>
-      </w:pPr>
-      <w:r>
-        <w:t>Receive Notification</w:t>
-      </w:r>
-    </w:p>
-    <w:p>
-      <w:r>
-        <w:t>The researcher receives notifications when conditions that they define occur. See Manage Notifications. Notifications should exist on the site but ideally can be sent as an e-mail or a text message as well (with no PHI).</w:t>
-      </w:r>
-    </w:p>
-    <w:p>
-      <w:pPr>
-        <w:pStyle w:val="Heading2"/>
-      </w:pPr>
-      <w:r>
-        <w:t>Patient</w:t>
-      </w:r>
-      <w:r>
-        <w:t xml:space="preserve"> (secure web and mobile access)</w:t>
-      </w:r>
-    </w:p>
-    <w:p>
-      <w:pPr>
-        <w:pStyle w:val="Heading3"/>
-      </w:pPr>
-      <w:r>
-        <w:t xml:space="preserve">View </w:t>
-      </w:r>
-      <w:r>
-        <w:t>M</w:t>
-      </w:r>
-      <w:r>
-        <w:t>y Health Record</w:t>
-      </w:r>
-    </w:p>
-    <w:p>
-      <w:r>
-        <w:t>Patient can view their own Health Record on the site or can download it in an encrypted, password protected format allowing them to provide their current Health Record to a provider without access.</w:t>
-      </w:r>
-    </w:p>
-    <w:p>
-      <w:pPr>
-        <w:pStyle w:val="Heading3"/>
-      </w:pPr>
-      <w:r>
-        <w:t>View Audit Log of Accesses of My Health Record</w:t>
-      </w:r>
-    </w:p>
-    <w:p>
-      <w:r>
-        <w:t>A patient can view all accesses of their health record. Should they have a way to question an access?</w:t>
-      </w:r>
-    </w:p>
-    <w:p>
-      <w:pPr>
-        <w:pStyle w:val="Heading3"/>
-      </w:pPr>
-      <w:r>
-        <w:t xml:space="preserve">Update </w:t>
-      </w:r>
-      <w:r>
-        <w:t>M</w:t>
-      </w:r>
-      <w:r>
-        <w:t>y Health Record</w:t>
-      </w:r>
-    </w:p>
-    <w:p>
-      <w:r>
-        <w:t>Depending on data being updated, update may occur directly (e.g., patient address), require approval from provider (e.g., adding an encounter that occurred while in a different country), or not be allowed (update an existing encounter)</w:t>
-      </w:r>
-    </w:p>
-    <w:p>
-      <w:pPr>
-        <w:pStyle w:val="Heading3"/>
-      </w:pPr>
-      <w:r>
-        <w:t>Manage Provider-Assigned Actions</w:t>
-      </w:r>
-    </w:p>
-    <w:p>
-      <w:r>
-        <w:t>Add comments, status updates, and results to provider-assigned actions.</w:t>
-      </w:r>
-    </w:p>
-    <w:p>
-      <w:pPr>
-        <w:pStyle w:val="Heading3"/>
-      </w:pPr>
-      <w:r>
-        <w:t>Identify Issue</w:t>
-      </w:r>
-      <w:r>
-        <w:t>s</w:t>
-      </w:r>
-      <w:r>
-        <w:t xml:space="preserve"> in </w:t>
-      </w:r>
-      <w:r>
-        <w:t>M</w:t>
-      </w:r>
-      <w:r>
-        <w:t>y Health Record</w:t>
-      </w:r>
-    </w:p>
-    <w:p>
-      <w:r>
-        <w:t>Patient can add comments/questions to their health record including targeted questions to specific providers.</w:t>
-      </w:r>
-    </w:p>
-    <w:p>
-      <w:pPr>
-        <w:pStyle w:val="Heading3"/>
+        <w:t>Log an Active User Out</w:t>
+      </w:r>
+    </w:p>
+    <w:p/>
+    <w:p>
+      <w:pPr>
+        <w:pStyle w:val="Heading3"/>
+      </w:pPr>
+      <w:r>
+        <w:t>See Login Attempts</w:t>
+      </w:r>
+    </w:p>
+    <w:p/>
+    <w:p>
+      <w:pPr>
+        <w:pStyle w:val="Heading3"/>
+      </w:pPr>
+      <w:r>
+        <w:t>Notify if Failed Login Attempts Exceeds a Threshold</w:t>
+      </w:r>
+    </w:p>
+    <w:p/>
+    <w:p>
+      <w:pPr>
+        <w:pStyle w:val="Heading2"/>
+      </w:pPr>
+      <w:r>
+        <w:t>Shared</w:t>
+      </w:r>
+      <w:r>
+        <w:t xml:space="preserve"> (Leveraged to support other use cases)</w:t>
+      </w:r>
+    </w:p>
+    <w:p>
+      <w:pPr>
+        <w:pStyle w:val="Heading3"/>
+      </w:pPr>
+      <w:r>
+        <w:t>Login</w:t>
+      </w:r>
+    </w:p>
+    <w:p>
+      <w:r>
+        <w:t>Any user (except guest) should be able to login to their account by authenticating with SyntheticMass.</w:t>
+      </w:r>
+    </w:p>
+    <w:p>
+      <w:pPr>
+        <w:pStyle w:val="Heading3"/>
+      </w:pPr>
+      <w:r>
+        <w:t>Provide Feedback</w:t>
+      </w:r>
+    </w:p>
+    <w:p>
+      <w:r>
+        <w:t>Any user can provide feedback on SyntheticMass including potential enhancements.</w:t>
+      </w:r>
+    </w:p>
+    <w:p>
+      <w:pPr>
+        <w:pStyle w:val="Heading3"/>
+      </w:pPr>
+      <w:r>
+        <w:t>Request Support</w:t>
+      </w:r>
+    </w:p>
+    <w:p>
+      <w:r>
+        <w:t>Any user should be able to request support with SyntheticMass if they are having trouble.</w:t>
+      </w:r>
+    </w:p>
+    <w:p>
+      <w:pPr>
+        <w:pStyle w:val="Heading3"/>
+      </w:pPr>
+      <w:r>
+        <w:t>Forgot Username and/or Password</w:t>
+      </w:r>
+    </w:p>
+    <w:p>
+      <w:r>
+        <w:t>Any user can indicate that they forgot their username and/or password.</w:t>
+      </w:r>
+    </w:p>
+    <w:p>
+      <w:pPr>
+        <w:pStyle w:val="Heading3"/>
+      </w:pPr>
+      <w:r>
+        <w:t>Change Password</w:t>
+      </w:r>
+    </w:p>
+    <w:p>
+      <w:r>
+        <w:t>Any user can change their password.</w:t>
+      </w:r>
+    </w:p>
+    <w:p>
+      <w:pPr>
+        <w:pStyle w:val="Heading3"/>
+      </w:pPr>
+      <w:r>
+        <w:t>Manage My Preferences</w:t>
+      </w:r>
+    </w:p>
+    <w:p>
+      <w:r>
+        <w:t>Any user can setup certain preferences only affecting their use of SyntheticMass.</w:t>
+      </w:r>
+    </w:p>
+    <w:p>
+      <w:pPr>
+        <w:pStyle w:val="Heading1"/>
+      </w:pPr>
+      <w:r>
+        <w:t>Non-Functional Requirements</w:t>
+      </w:r>
+    </w:p>
+    <w:p>
+      <w:pPr>
+        <w:pStyle w:val="Heading2"/>
+      </w:pPr>
+      <w:r>
+        <w:t>Support Infrastructure</w:t>
+      </w:r>
+    </w:p>
+    <w:p>
+      <w:r>
+        <w:t>Need s</w:t>
+      </w:r>
+      <w:r>
+        <w:t>oftware to log and track the disposition of support requests which may include requested enhancements and defects.</w:t>
+      </w:r>
+    </w:p>
+    <w:p>
+      <w:r>
+        <w:t>Need a process for disposing of support requests, enhancement requests, and defects. A Change Control Board or some other mechanism for prioritizing items will be required.</w:t>
+      </w:r>
+    </w:p>
+    <w:p>
+      <w:pPr>
+        <w:pStyle w:val="Heading2"/>
+      </w:pPr>
+      <w:r>
+        <w:t>Security</w:t>
+      </w:r>
+    </w:p>
+    <w:p>
+      <w:r>
+        <w:t>The HIE site must use TLS/SSL for privacy and require user authentication (2 factor for some roles and/or functions?)</w:t>
+      </w:r>
+    </w:p>
+    <w:p>
+      <w:r>
+        <w:t>Data at rest must be encrypted as well</w:t>
+      </w:r>
+      <w:r>
+        <w:t>?</w:t>
+      </w:r>
+    </w:p>
+    <w:p>
+      <w:pPr>
+        <w:pStyle w:val="Heading2"/>
       </w:pPr>
       <w:r>
         <w:lastRenderedPageBreak/>
-        <w:t>Control Access to My Health Record</w:t>
-      </w:r>
-    </w:p>
-    <w:p>
-      <w:r>
-        <w:t>Providers/Payers can request access and patients can change rules for who has access and to what parts of their record.</w:t>
-      </w:r>
-    </w:p>
-    <w:p>
-      <w:pPr>
-        <w:pStyle w:val="Heading2"/>
-      </w:pPr>
-      <w:r>
-        <w:t>Provider</w:t>
-      </w:r>
-      <w:r>
-        <w:t xml:space="preserve"> (secure web and mobile access)</w:t>
-      </w:r>
-    </w:p>
-    <w:p>
-      <w:pPr>
-        <w:pStyle w:val="Heading3"/>
-      </w:pPr>
-      <w:r>
-        <w:t>View Patient Record</w:t>
-      </w:r>
-    </w:p>
-    <w:p>
-      <w:r>
-        <w:t xml:space="preserve">Provider must search for desired patient using patient identifiers. Provider may not have access to requested patient. </w:t>
-      </w:r>
-      <w:r>
-        <w:t>View it on the site or have it send to their DIRECT e-mail address or download it in a specific format.</w:t>
-      </w:r>
-      <w:r>
-        <w:t xml:space="preserve"> Portions of record may not be visible to provider. Alternate course is when they don’t have access to the record or to a portion of it and they can request it.</w:t>
-      </w:r>
-    </w:p>
-    <w:p>
-      <w:pPr>
-        <w:pStyle w:val="Heading3"/>
-      </w:pPr>
-      <w:r>
-        <w:t>Summarize Patient Record</w:t>
-      </w:r>
-    </w:p>
-    <w:p>
-      <w:r>
-        <w:t xml:space="preserve">A provider can just see </w:t>
-      </w:r>
-      <w:r>
-        <w:t xml:space="preserve">key data </w:t>
-      </w:r>
-      <w:r>
-        <w:t>with</w:t>
-      </w:r>
-      <w:r>
-        <w:t>i</w:t>
-      </w:r>
-      <w:r>
-        <w:t>n an SHR to summarize a patient quickly.</w:t>
-      </w:r>
-    </w:p>
-    <w:p>
-      <w:pPr>
-        <w:pStyle w:val="Heading3"/>
-      </w:pPr>
-      <w:r>
-        <w:t xml:space="preserve">Update </w:t>
-      </w:r>
-      <w:r>
-        <w:t>Patient Record</w:t>
-      </w:r>
-    </w:p>
-    <w:p>
-      <w:r>
-        <w:t>A provider can update a patient’s record including adding new encounters, lab results, conditions, etc.</w:t>
-      </w:r>
-    </w:p>
-    <w:p>
-      <w:pPr>
-        <w:pStyle w:val="Heading3"/>
-      </w:pPr>
-      <w:r>
-        <w:t>Create Action for Patient</w:t>
-      </w:r>
-    </w:p>
-    <w:p>
-      <w:r>
-        <w:t>A provider can create an action for a patient which may be to make an appointment, weigh themselves once a week and record it in their SHR, log what they eat for a period of time, go get blood taken at a local lab, etc.</w:t>
-      </w:r>
-    </w:p>
-    <w:p>
-      <w:pPr>
-        <w:pStyle w:val="Heading3"/>
-      </w:pPr>
-      <w:r>
-        <w:t>Update myself in Provider Directory</w:t>
-      </w:r>
-    </w:p>
-    <w:p>
-      <w:r>
-        <w:t>A provider can update their direct e-mail address, regular e-mail address, phone numbers, street address(</w:t>
-      </w:r>
-      <w:proofErr w:type="spellStart"/>
-      <w:r>
-        <w:t>es</w:t>
-      </w:r>
-      <w:proofErr w:type="spellEnd"/>
-      <w:r>
-        <w:t>), and other contact information in the provider directory. They can also upload their certificates.</w:t>
-      </w:r>
-    </w:p>
-    <w:p>
-      <w:pPr>
-        <w:pStyle w:val="Heading3"/>
-      </w:pPr>
-      <w:r>
-        <w:t>Look</w:t>
-      </w:r>
-      <w:r>
-        <w:t xml:space="preserve"> </w:t>
-      </w:r>
-      <w:r>
-        <w:t>up another Provider in Provider Directory</w:t>
-      </w:r>
-    </w:p>
-    <w:p>
-      <w:r>
-        <w:t xml:space="preserve">A provider can look up another provider in the provider directory in </w:t>
-      </w:r>
-      <w:r>
-        <w:t xml:space="preserve">order to contact them (e.g., send a referral </w:t>
-      </w:r>
-      <w:r>
-        <w:t xml:space="preserve">or lab results </w:t>
-      </w:r>
-      <w:r>
-        <w:t>via Direct).</w:t>
-      </w:r>
-    </w:p>
-    <w:p>
-      <w:pPr>
-        <w:pStyle w:val="Heading3"/>
-      </w:pPr>
-      <w:r>
-        <w:t>Manage My Notification Rules</w:t>
-      </w:r>
-    </w:p>
-    <w:p>
-      <w:r>
-        <w:t>Control what types of updates cause notifications (e.g., emergency room encounter) and the priority associated with the notification. Priority may also dictate notification mechanism (message on site at next login, e-mail, text message?)</w:t>
-      </w:r>
-    </w:p>
-    <w:p>
-      <w:pPr>
-        <w:pStyle w:val="Heading3"/>
-      </w:pPr>
-      <w:r>
-        <w:t>Receive Notification that Patient Was Updated</w:t>
-      </w:r>
-    </w:p>
-    <w:p>
-      <w:r>
-        <w:t>A provider can define criteria under which patient updates will notify them and how they will be notified. For example, updates to any patient that they are defined as the primary care physician may result in an e-mail being sent to them. For another example, if any of their patients with a certain condition have an admit event, then the provider is notified via text message.</w:t>
-      </w:r>
-    </w:p>
-    <w:p>
-      <w:pPr>
-        <w:pStyle w:val="Heading3"/>
-      </w:pPr>
-      <w:r>
-        <w:t xml:space="preserve">Dispose of </w:t>
-      </w:r>
-      <w:r>
-        <w:t>Potential Issues</w:t>
-      </w:r>
-    </w:p>
-    <w:p>
-      <w:r>
-        <w:t>The provider views potential issues identified by a patient, guardian, or another provider and disposes of them.</w:t>
-      </w:r>
-      <w:r>
-        <w:t xml:space="preserve"> Only providers with the ability to update the part of the patient record that the issue is associated with can address the issue.</w:t>
-      </w:r>
-    </w:p>
-    <w:p>
-      <w:pPr>
-        <w:pStyle w:val="Heading2"/>
-      </w:pPr>
-      <w:r>
-        <w:lastRenderedPageBreak/>
-        <w:t>Guardian</w:t>
-      </w:r>
-      <w:r>
-        <w:t xml:space="preserve"> (secure web and mobile access)</w:t>
-      </w:r>
-    </w:p>
-    <w:p>
-      <w:pPr>
-        <w:pStyle w:val="Heading3"/>
-      </w:pPr>
-      <w:r>
-        <w:t xml:space="preserve">View </w:t>
-      </w:r>
-      <w:r>
-        <w:t xml:space="preserve">a </w:t>
-      </w:r>
-      <w:r>
-        <w:t>Ward’s Patient Record</w:t>
-      </w:r>
-    </w:p>
-    <w:p>
-      <w:r>
-        <w:t>A guardian can view any of their wards’ patient records.</w:t>
-      </w:r>
-    </w:p>
-    <w:p>
-      <w:pPr>
-        <w:pStyle w:val="Heading3"/>
-      </w:pPr>
-      <w:r>
-        <w:t xml:space="preserve">Update </w:t>
-      </w:r>
-      <w:r>
-        <w:t xml:space="preserve">a </w:t>
-      </w:r>
-      <w:r>
-        <w:t>Ward’s Patient Record</w:t>
-      </w:r>
-    </w:p>
-    <w:p>
-      <w:r>
-        <w:t>A guardian can update some data in a ward’s patient record, and can request that other parts of it be updated as well.</w:t>
-      </w:r>
-    </w:p>
-    <w:p>
-      <w:pPr>
-        <w:pStyle w:val="Heading3"/>
-      </w:pPr>
-      <w:r>
-        <w:t xml:space="preserve">Identify Issue in </w:t>
-      </w:r>
-      <w:r>
-        <w:t xml:space="preserve">a </w:t>
-      </w:r>
-      <w:r>
-        <w:t>Ward’s Health Record</w:t>
-      </w:r>
-    </w:p>
-    <w:p>
-      <w:r>
-        <w:t>A guardian can identify a particular piece of data within a ward’s patient record that they think is incorrect and should be fixed.</w:t>
-      </w:r>
-    </w:p>
-    <w:p>
-      <w:pPr>
-        <w:pStyle w:val="Heading2"/>
-      </w:pPr>
-      <w:r>
-        <w:t>Payer</w:t>
-      </w:r>
-      <w:r>
-        <w:t xml:space="preserve"> (secure web access)</w:t>
-      </w:r>
-    </w:p>
-    <w:p>
-      <w:pPr>
-        <w:pStyle w:val="Heading3"/>
-      </w:pPr>
-      <w:r>
-        <w:t>View Subscriber’s Health Record</w:t>
-      </w:r>
-    </w:p>
-    <w:p>
-      <w:r>
-        <w:t>Payer must search for desired patient using patient identifiers. Payer may not have access to requested patient. View patient on site or have it sent to a DIRECT e-mail address or download it in a specific format. Part of the record may not be visible to payer.</w:t>
-      </w:r>
-    </w:p>
-    <w:p>
-      <w:pPr>
-        <w:pStyle w:val="Heading3"/>
-      </w:pPr>
-      <w:r>
-        <w:t>View Statistics Across Subscribers</w:t>
-      </w:r>
-    </w:p>
-    <w:p>
-      <w:pPr>
-        <w:pStyle w:val="Heading2"/>
-      </w:pPr>
-      <w:r>
-        <w:t>Guest</w:t>
-      </w:r>
-      <w:r>
-        <w:t xml:space="preserve"> (web and mobile access)</w:t>
-      </w:r>
-    </w:p>
-    <w:p>
-      <w:pPr>
-        <w:pStyle w:val="Heading3"/>
-      </w:pPr>
-      <w:r>
-        <w:t>Learn about SyntheticMass</w:t>
-      </w:r>
-    </w:p>
-    <w:p>
-      <w:r>
-        <w:t>A guest should be able to read about SyntheticMass to learn about it and the SHR.</w:t>
-      </w:r>
-    </w:p>
-    <w:p>
-      <w:pPr>
-        <w:pStyle w:val="Heading3"/>
-      </w:pPr>
-      <w:r>
-        <w:t>Register with Site</w:t>
-      </w:r>
-    </w:p>
-    <w:p>
-      <w:r>
-        <w:t xml:space="preserve">A guest can request a login on </w:t>
-      </w:r>
-      <w:r>
-        <w:t>Syn</w:t>
-      </w:r>
-      <w:r>
-        <w:t>th</w:t>
-      </w:r>
-      <w:r>
-        <w:t>et</w:t>
-      </w:r>
-      <w:r>
-        <w:t>icMass for a particular role (e.g., patient).</w:t>
-      </w:r>
-    </w:p>
-    <w:p>
-      <w:pPr>
-        <w:pStyle w:val="Heading3"/>
-      </w:pPr>
-      <w:r>
-        <w:t>View Public Health Data</w:t>
-      </w:r>
-    </w:p>
-    <w:p>
-      <w:r>
-        <w:t>A guest can view publ</w:t>
-      </w:r>
-      <w:r>
-        <w:t>ic health data which consists of some aggregated statistics about all residents.</w:t>
-      </w:r>
-    </w:p>
-    <w:p>
-      <w:pPr>
-        <w:pStyle w:val="Heading3"/>
-      </w:pPr>
-      <w:r>
-        <w:t>View Standard Health Record Specification</w:t>
-      </w:r>
-    </w:p>
-    <w:p>
-      <w:r>
-        <w:t>A guest can get more information about the SHR including specifications.</w:t>
-      </w:r>
-    </w:p>
-    <w:p>
-      <w:pPr>
-        <w:pStyle w:val="Heading2"/>
-      </w:pPr>
-      <w:r>
-        <w:t>Administrator</w:t>
-      </w:r>
-      <w:r>
-        <w:t xml:space="preserve"> (secure web access)</w:t>
-      </w:r>
-    </w:p>
-    <w:p>
-      <w:pPr>
-        <w:pStyle w:val="Heading3"/>
-      </w:pPr>
-      <w:r>
-        <w:t>Manage Users</w:t>
-      </w:r>
-    </w:p>
-    <w:p>
-      <w:r>
-        <w:t>An administrator can add, view, update, and delete users from SyntheticMass.</w:t>
-      </w:r>
-    </w:p>
-    <w:p>
-      <w:pPr>
-        <w:pStyle w:val="Heading3"/>
-      </w:pPr>
-      <w:r>
-        <w:t>Lock/Unlock User Accounts</w:t>
-      </w:r>
-    </w:p>
-    <w:p>
-      <w:r>
-        <w:t>An administrator can lock or unlock user accounts.</w:t>
-      </w:r>
-    </w:p>
-    <w:p>
-      <w:pPr>
-        <w:pStyle w:val="Heading3"/>
-      </w:pPr>
-      <w:r>
-        <w:t>Archive Patient Data</w:t>
+        <w:t>HIPAA Compliance</w:t>
       </w:r>
     </w:p>
     <w:p/>
     <w:p>
       <w:pPr>
-        <w:pStyle w:val="Heading3"/>
-      </w:pPr>
-      <w:r>
-        <w:t>Backup Data</w:t>
-      </w:r>
-    </w:p>
-    <w:p/>
-    <w:p>
-      <w:pPr>
-        <w:pStyle w:val="Heading3"/>
-      </w:pPr>
-      <w:r>
-        <w:t>Log an Active User Out</w:t>
-      </w:r>
-    </w:p>
-    <w:p/>
-    <w:p>
-      <w:pPr>
-        <w:pStyle w:val="Heading3"/>
-      </w:pPr>
-      <w:r>
-        <w:lastRenderedPageBreak/>
-        <w:t>See Login Attempts</w:t>
-      </w:r>
-    </w:p>
-    <w:p/>
-    <w:p>
-      <w:pPr>
-        <w:pStyle w:val="Heading3"/>
-      </w:pPr>
-      <w:r>
-        <w:t>Notify if Failed Login Attempts Exceeds a Threshold</w:t>
-      </w:r>
-    </w:p>
-    <w:p/>
-    <w:p>
-      <w:pPr>
-        <w:pStyle w:val="Heading2"/>
-      </w:pPr>
-      <w:r>
-        <w:t>Shared</w:t>
-      </w:r>
-      <w:r>
-        <w:t xml:space="preserve"> (Leveraged to support other use cases)</w:t>
-      </w:r>
-    </w:p>
-    <w:p>
-      <w:pPr>
-        <w:pStyle w:val="Heading3"/>
-      </w:pPr>
-      <w:r>
-        <w:t>Login</w:t>
-      </w:r>
-    </w:p>
-    <w:p>
-      <w:r>
-        <w:t>Any user (except guest) should be able to login to their account by authenticating with SyntheticMass.</w:t>
-      </w:r>
-    </w:p>
-    <w:p>
-      <w:pPr>
-        <w:pStyle w:val="Heading3"/>
-      </w:pPr>
-      <w:r>
-        <w:t>Provide Feedback</w:t>
-      </w:r>
-    </w:p>
-    <w:p>
-      <w:r>
-        <w:t>Any user can provide feedback on SyntheticMass including potential enhancements.</w:t>
-      </w:r>
-    </w:p>
-    <w:p>
-      <w:pPr>
-        <w:pStyle w:val="Heading3"/>
-      </w:pPr>
-      <w:r>
-        <w:t>Request Support</w:t>
-      </w:r>
-    </w:p>
-    <w:p>
-      <w:r>
-        <w:t>Any user should be able to request support with SyntheticMass if they are having trouble.</w:t>
-      </w:r>
-    </w:p>
-    <w:p>
-      <w:pPr>
-        <w:pStyle w:val="Heading3"/>
-      </w:pPr>
-      <w:r>
-        <w:t>Forgot Username and/or Password</w:t>
-      </w:r>
-    </w:p>
-    <w:p>
-      <w:r>
-        <w:t>Any user can indicate that they forgot their username and/or password.</w:t>
-      </w:r>
-    </w:p>
-    <w:p>
-      <w:pPr>
-        <w:pStyle w:val="Heading3"/>
-      </w:pPr>
-      <w:r>
-        <w:t>Change Password</w:t>
-      </w:r>
-    </w:p>
-    <w:p>
-      <w:r>
-        <w:t>Any user can change their password.</w:t>
-      </w:r>
-    </w:p>
-    <w:p>
-      <w:pPr>
-        <w:pStyle w:val="Heading3"/>
-      </w:pPr>
-      <w:r>
-        <w:t>Manage My Preferences</w:t>
-      </w:r>
-    </w:p>
-    <w:p>
-      <w:r>
-        <w:t>Any user can setup certain preferences only affecting their use of SyntheticMass.</w:t>
+        <w:pStyle w:val="Heading2"/>
+      </w:pPr>
+      <w:r>
+        <w:t>Section 508</w:t>
+      </w:r>
+    </w:p>
+    <w:p>
+      <w:r>
+        <w:t>Accessibility requirements</w:t>
+      </w:r>
+    </w:p>
+    <w:p>
+      <w:pPr>
+        <w:pStyle w:val="Heading2"/>
+      </w:pPr>
+      <w:r>
+        <w:t>Resilience</w:t>
+      </w:r>
+    </w:p>
+    <w:p>
+      <w:r>
+        <w:t>Any security breaches must be limited in scope; gaining access to one patient’s record should never allow access to others</w:t>
       </w:r>
     </w:p>
     <w:p>
@@ -2315,92 +2446,6 @@
         <w:pStyle w:val="Heading1"/>
       </w:pPr>
       <w:r>
-        <w:t>Non-Functional Requirements</w:t>
-      </w:r>
-    </w:p>
-    <w:p>
-      <w:pPr>
-        <w:pStyle w:val="Heading2"/>
-      </w:pPr>
-      <w:r>
-        <w:t>Support Infrastructure</w:t>
-      </w:r>
-    </w:p>
-    <w:p>
-      <w:r>
-        <w:t>Need s</w:t>
-      </w:r>
-      <w:r>
-        <w:t>oftware to log and track the disposition of support requests which may include requested enhancements and defects.</w:t>
-      </w:r>
-    </w:p>
-    <w:p>
-      <w:r>
-        <w:t>Need a process for disposing of support requests, enhancement requests, and defects. A Change Control Board or some other mechanism for prioritizing items will be required.</w:t>
-      </w:r>
-    </w:p>
-    <w:p>
-      <w:pPr>
-        <w:pStyle w:val="Heading2"/>
-      </w:pPr>
-      <w:r>
-        <w:t>Security</w:t>
-      </w:r>
-    </w:p>
-    <w:p>
-      <w:r>
-        <w:t>The HIE site must use TLS/SSL for privacy and require user authentication (2 factor for some roles and/or functions?)</w:t>
-      </w:r>
-    </w:p>
-    <w:p>
-      <w:r>
-        <w:t>Data at rest must be encrypted as well</w:t>
-      </w:r>
-      <w:r>
-        <w:t>?</w:t>
-      </w:r>
-    </w:p>
-    <w:p>
-      <w:pPr>
-        <w:pStyle w:val="Heading2"/>
-      </w:pPr>
-      <w:r>
-        <w:t>HIPAA Compliance</w:t>
-      </w:r>
-    </w:p>
-    <w:p/>
-    <w:p>
-      <w:pPr>
-        <w:pStyle w:val="Heading2"/>
-      </w:pPr>
-      <w:r>
-        <w:t>Section 508</w:t>
-      </w:r>
-    </w:p>
-    <w:p>
-      <w:r>
-        <w:t>Accessibility requirements</w:t>
-      </w:r>
-    </w:p>
-    <w:p>
-      <w:pPr>
-        <w:pStyle w:val="Heading2"/>
-      </w:pPr>
-      <w:r>
-        <w:t>Resilience</w:t>
-      </w:r>
-    </w:p>
-    <w:p>
-      <w:r>
-        <w:t>Any security breaches must be limited in scope; gaining access to one patient’s record should never allow access to others</w:t>
-      </w:r>
-    </w:p>
-    <w:p>
-      <w:pPr>
-        <w:pStyle w:val="Heading1"/>
-      </w:pPr>
-      <w:r>
-        <w:lastRenderedPageBreak/>
         <w:t>Glossary</w:t>
       </w:r>
     </w:p>
@@ -2527,6 +2572,36 @@
         <w:pStyle w:val="Heading2"/>
       </w:pPr>
       <w:r>
+        <w:t>DSTU = Draft Standard for Trial Use</w:t>
+      </w:r>
+    </w:p>
+    <w:p>
+      <w:r>
+        <w:t>Version naming scheme used for FHIR standard. DSTU3 is the latest version which is the Draft Standard for Trial Use 3. See also STU as DSTU3 is being renamed STU3.</w:t>
+      </w:r>
+      <w:r>
+        <w:t xml:space="preserve"> </w:t>
+      </w:r>
+      <w:r>
+        <w:t xml:space="preserve">DSTU/STU releases are precursors to the first official 1.0 release. </w:t>
+      </w:r>
+      <w:r>
+        <w:t xml:space="preserve">Source: </w:t>
+      </w:r>
+      <w:hyperlink r:id="rId10" w:history="1">
+        <w:r>
+          <w:rPr>
+            <w:rStyle w:val="Hyperlink"/>
+          </w:rPr>
+          <w:t>http://hapifhir.io/</w:t>
+        </w:r>
+      </w:hyperlink>
+    </w:p>
+    <w:p>
+      <w:pPr>
+        <w:pStyle w:val="Heading2"/>
+      </w:pPr>
+      <w:r>
         <w:t>EHR = Electronic Health Record</w:t>
       </w:r>
     </w:p>
@@ -2556,6 +2631,25 @@
         <w:pStyle w:val="Heading2"/>
       </w:pPr>
       <w:r>
+        <w:lastRenderedPageBreak/>
+        <w:t xml:space="preserve">HAPI-FHIR = </w:t>
+      </w:r>
+      <w:r>
+        <w:t>HL7 Application Programming Interface FHIR</w:t>
+      </w:r>
+    </w:p>
+    <w:p>
+      <w:r>
+        <w:t>Open source implementation of the HL7 FHIR specification for Java.</w:t>
+      </w:r>
+      <w:bookmarkStart w:id="9" w:name="_GoBack"/>
+      <w:bookmarkEnd w:id="9"/>
+    </w:p>
+    <w:p>
+      <w:pPr>
+        <w:pStyle w:val="Heading2"/>
+      </w:pPr>
+      <w:r>
         <w:t>HIE = Health Information Exchange</w:t>
       </w:r>
     </w:p>
@@ -2566,7 +2660,7 @@
       <w:r>
         <w:t xml:space="preserve"> [Source: </w:t>
       </w:r>
-      <w:hyperlink r:id="rId10" w:history="1">
+      <w:hyperlink r:id="rId11" w:history="1">
         <w:r>
           <w:rPr>
             <w:rStyle w:val="Hyperlink"/>
@@ -2604,16 +2698,12 @@
     </w:p>
     <w:p>
       <w:r>
-        <w:t xml:space="preserve">A Health Information Services Provider (HISP) is an organization that manages security and transport for health information exchange among health care entities or individuals using the Direct standard for transport.  There is no specific legal designation for a HISP, nor are HISPs specifically regulated by </w:t>
-      </w:r>
-      <w:r>
-        <w:lastRenderedPageBreak/>
-        <w:t>Meaningful Use certification rules.  The term HISP was coined to describe specific message transport functions that need to be performed to support scaled deployment of the Direct standard in the market.  HISP functions can be performed by existing organizations (such as EHR vendors or hospitals or HIE organizations) or by standalone organizations specializing in HISP services.</w:t>
+        <w:t>A Health Information Services Provider (HISP) is an organization that manages security and transport for health information exchange among health care entities or individuals using the Direct standard for transport.  There is no specific legal designation for a HISP, nor are HISPs specifically regulated by Meaningful Use certification rules.  The term HISP was coined to describe specific message transport functions that need to be performed to support scaled deployment of the Direct standard in the market.  HISP functions can be performed by existing organizations (such as EHR vendors or hospitals or HIE organizations) or by standalone organizations specializing in HISP services.</w:t>
       </w:r>
       <w:r>
         <w:t xml:space="preserve"> Source: </w:t>
       </w:r>
-      <w:hyperlink r:id="rId11" w:history="1">
+      <w:hyperlink r:id="rId12" w:history="1">
         <w:r>
           <w:rPr>
             <w:rStyle w:val="Hyperlink"/>
@@ -2656,6 +2746,12 @@
       <w:r>
         <w:t xml:space="preserve">Standards organization </w:t>
       </w:r>
+      <w:r>
+        <w:t>responsible for FHIR</w:t>
+      </w:r>
+      <w:r>
+        <w:t>.</w:t>
+      </w:r>
     </w:p>
     <w:p>
       <w:pPr>
@@ -2687,7 +2783,7 @@
       <w:r>
         <w:t xml:space="preserve"> Source: </w:t>
       </w:r>
-      <w:hyperlink r:id="rId12" w:history="1">
+      <w:hyperlink r:id="rId13" w:history="1">
         <w:r>
           <w:rPr>
             <w:rStyle w:val="Hyperlink"/>
@@ -2714,7 +2810,7 @@
       <w:r>
         <w:t xml:space="preserve">See </w:t>
       </w:r>
-      <w:hyperlink r:id="rId13" w:history="1">
+      <w:hyperlink r:id="rId14" w:history="1">
         <w:r>
           <w:rPr>
             <w:rStyle w:val="Hyperlink"/>
@@ -2736,12 +2832,16 @@
     </w:p>
     <w:p>
       <w:r>
-        <w:t>Meaningful use is using certified electronic health record (EHR) technology to: Improve quality, safety, efficiency, and reduce health disparities. Engage patients and family. Improve care coordination, and population and public health. Maintain privacy and security of patient health information</w:t>
+        <w:t xml:space="preserve">Meaningful use is using certified electronic health record (EHR) technology to: Improve quality, safety, efficiency, and reduce health disparities. Engage patients and family. Improve care coordination, and </w:t>
+      </w:r>
+      <w:r>
+        <w:lastRenderedPageBreak/>
+        <w:t>population and public health. Maintain privacy and security of patient health information</w:t>
       </w:r>
       <w:r>
         <w:t xml:space="preserve">. Source: </w:t>
       </w:r>
-      <w:hyperlink r:id="rId14" w:history="1">
+      <w:hyperlink r:id="rId15" w:history="1">
         <w:r>
           <w:rPr>
             <w:rStyle w:val="Hyperlink"/>
@@ -2878,15 +2978,12 @@
         </w:rPr>
         <w:t xml:space="preserve"> by Mary Quilty</w:t>
       </w:r>
-      <w:bookmarkStart w:id="9" w:name="_GoBack"/>
-      <w:bookmarkEnd w:id="9"/>
-    </w:p>
-    <w:p>
-      <w:pPr>
-        <w:pStyle w:val="Heading2"/>
-      </w:pPr>
-      <w:r>
-        <w:lastRenderedPageBreak/>
+    </w:p>
+    <w:p>
+      <w:pPr>
+        <w:pStyle w:val="Heading2"/>
+      </w:pPr>
+      <w:r>
         <w:t xml:space="preserve">SNOMED = </w:t>
       </w:r>
       <w:r>
@@ -2894,6 +2991,11 @@
       </w:r>
     </w:p>
     <w:p>
+      <w:pPr>
+        <w:rPr>
+          <w:rStyle w:val="Hyperlink"/>
+        </w:rPr>
+      </w:pPr>
       <w:r>
         <w:t>The Systematized Nomenclature of Medicine is a systematic, computer-</w:t>
       </w:r>
@@ -2914,12 +3016,36 @@
       <w:r>
         <w:t xml:space="preserve">Source: </w:t>
       </w:r>
-      <w:hyperlink r:id="rId15" w:history="1">
+      <w:hyperlink r:id="rId16" w:history="1">
         <w:r>
           <w:rPr>
             <w:rStyle w:val="Hyperlink"/>
           </w:rPr>
           <w:t>https://en.wikipedia.org/wiki/Systematized_Nomenclature_of_Medicine</w:t>
+        </w:r>
+      </w:hyperlink>
+    </w:p>
+    <w:p>
+      <w:pPr>
+        <w:pStyle w:val="Heading2"/>
+      </w:pPr>
+      <w:r>
+        <w:t>STU = Standard for Trial Use</w:t>
+      </w:r>
+    </w:p>
+    <w:p>
+      <w:r>
+        <w:t>Current naming convention for releases of FHIR standard. STU3 is the latest release as of July 2016.</w:t>
+      </w:r>
+      <w:r>
+        <w:t xml:space="preserve"> Source: </w:t>
+      </w:r>
+      <w:hyperlink r:id="rId17" w:history="1">
+        <w:r>
+          <w:rPr>
+            <w:rStyle w:val="Hyperlink"/>
+          </w:rPr>
+          <w:t>http://hapifhir.io/</w:t>
         </w:r>
       </w:hyperlink>
     </w:p>
@@ -4968,7 +5094,7 @@
 </file>
 
 <file path=customXml/itemProps1.xml><?xml version="1.0" encoding="utf-8"?>
-<ds:datastoreItem xmlns:ds="http://schemas.openxmlformats.org/officeDocument/2006/customXml" ds:itemID="{772F06A9-9BD2-44F0-94FD-42618D95D5BB}">
+<ds:datastoreItem xmlns:ds="http://schemas.openxmlformats.org/officeDocument/2006/customXml" ds:itemID="{4AE4A817-9197-476F-AEAC-DDA0AFB13135}">
   <ds:schemaRefs>
     <ds:schemaRef ds:uri="http://schemas.openxmlformats.org/officeDocument/2006/bibliography"/>
   </ds:schemaRefs>

</xml_diff>

<commit_message>
added trial user and finished describing use cases
</commit_message>
<xml_diff>
--- a/SyntheticMass Requirements.docx
+++ b/SyntheticMass Requirements.docx
@@ -13,6 +13,14 @@
     <w:p>
       <w:r>
         <w:t>Currently called SyntheticMass but need a new name as it grows into a full HIE (MA HIE or Open Source HIE aka OSHIE)</w:t>
+      </w:r>
+    </w:p>
+    <w:p>
+      <w:pPr>
+        <w:pStyle w:val="Heading1"/>
+      </w:pPr>
+      <w:r>
+        <w:t>Sources</w:t>
       </w:r>
     </w:p>
     <w:p>
@@ -145,7 +153,7 @@
         <w:fldChar w:fldCharType="separate"/>
       </w:r>
       <w:r>
-        <w:t>4.2.1</w:t>
+        <w:t>5.2.1</w:t>
       </w:r>
       <w:r>
         <w:fldChar w:fldCharType="end"/>
@@ -180,7 +188,7 @@
         <w:fldChar w:fldCharType="separate"/>
       </w:r>
       <w:r>
-        <w:t>4.2.2</w:t>
+        <w:t>5.2.2</w:t>
       </w:r>
       <w:r>
         <w:fldChar w:fldCharType="end"/>
@@ -215,7 +223,7 @@
         <w:fldChar w:fldCharType="separate"/>
       </w:r>
       <w:r>
-        <w:t>4.2.3</w:t>
+        <w:t>5.2.3</w:t>
       </w:r>
       <w:r>
         <w:fldChar w:fldCharType="end"/>
@@ -250,7 +258,7 @@
         <w:fldChar w:fldCharType="separate"/>
       </w:r>
       <w:r>
-        <w:t>4.2.4</w:t>
+        <w:t>5.2.4</w:t>
       </w:r>
       <w:r>
         <w:fldChar w:fldCharType="end"/>
@@ -285,7 +293,7 @@
         <w:fldChar w:fldCharType="separate"/>
       </w:r>
       <w:r>
-        <w:t>4.2.5</w:t>
+        <w:t>5.2.5</w:t>
       </w:r>
       <w:r>
         <w:fldChar w:fldCharType="end"/>
@@ -320,7 +328,7 @@
         <w:fldChar w:fldCharType="separate"/>
       </w:r>
       <w:r>
-        <w:t>4.2.6</w:t>
+        <w:t>5.2.6</w:t>
       </w:r>
       <w:r>
         <w:fldChar w:fldCharType="end"/>
@@ -394,7 +402,7 @@
         <w:fldChar w:fldCharType="separate"/>
       </w:r>
       <w:r>
-        <w:t>4.3.1</w:t>
+        <w:t>5.3.1</w:t>
       </w:r>
       <w:r>
         <w:fldChar w:fldCharType="end"/>
@@ -496,7 +504,7 @@
         <w:fldChar w:fldCharType="separate"/>
       </w:r>
       <w:r>
-        <w:t>4.4.2</w:t>
+        <w:t>5.4.2</w:t>
       </w:r>
       <w:r>
         <w:fldChar w:fldCharType="end"/>
@@ -531,7 +539,7 @@
         <w:fldChar w:fldCharType="separate"/>
       </w:r>
       <w:r>
-        <w:t>4.4.4</w:t>
+        <w:t>5.4.4</w:t>
       </w:r>
       <w:r>
         <w:fldChar w:fldCharType="end"/>
@@ -587,10 +595,67 @@
         <w:t>Initial cut of use cases for patient, provider, researcher, entrepreneur/vendor, and administrator</w:t>
       </w:r>
       <w:r>
-        <w:t xml:space="preserve">. Need to separate out synthetic patients and real patients. </w:t>
-      </w:r>
-      <w:r>
-        <w:t xml:space="preserve">FHIR does offer a domain resource called Compartment Definition that can be named and has a </w:t>
+        <w:t>.</w:t>
+      </w:r>
+    </w:p>
+    <w:p>
+      <w:r>
+        <w:lastRenderedPageBreak/>
+        <w:t>In order to support all use cases on a common server instance, we n</w:t>
+      </w:r>
+      <w:r>
+        <w:t>eed to separate out synthetic patients and real patients</w:t>
+      </w:r>
+      <w:r>
+        <w:t xml:space="preserve"> (See </w:t>
+      </w:r>
+      <w:r>
+        <w:fldChar w:fldCharType="begin"/>
+      </w:r>
+      <w:r>
+        <w:instrText xml:space="preserve"> REF _Ref457559420 \w \h </w:instrText>
+      </w:r>
+      <w:r>
+        <w:fldChar w:fldCharType="separate"/>
+      </w:r>
+      <w:r>
+        <w:t>6.1</w:t>
+      </w:r>
+      <w:r>
+        <w:fldChar w:fldCharType="end"/>
+      </w:r>
+      <w:r>
+        <w:t xml:space="preserve"> </w:t>
+      </w:r>
+      <w:r>
+        <w:fldChar w:fldCharType="begin"/>
+      </w:r>
+      <w:r>
+        <w:instrText xml:space="preserve"> REF _Ref457559420 \h </w:instrText>
+      </w:r>
+      <w:r>
+        <w:fldChar w:fldCharType="separate"/>
+      </w:r>
+      <w:r>
+        <w:t>Support Multiple Patient Lists</w:t>
+      </w:r>
+      <w:r>
+        <w:fldChar w:fldCharType="end"/>
+      </w:r>
+      <w:r>
+        <w:t>)</w:t>
+      </w:r>
+      <w:r>
+        <w:t xml:space="preserve">. </w:t>
+      </w:r>
+      <w:r>
+        <w:t xml:space="preserve">FHIR does offer </w:t>
+      </w:r>
+      <w:r>
+        <w:t xml:space="preserve">a compartment concept </w:t>
+      </w:r>
+      <w:r>
+        <w:t xml:space="preserve">that can be named and has a </w:t>
       </w:r>
       <w:proofErr w:type="spellStart"/>
       <w:r>
@@ -598,258 +663,368 @@
       </w:r>
       <w:proofErr w:type="spellEnd"/>
       <w:r>
-        <w:t xml:space="preserve"> attribute labelled “experimental” that indicates the compartment definition is authored for testing purposes. It also includes a publisher such </w:t>
-      </w:r>
+        <w:t xml:space="preserve"> attribute labelled “experimental” that indicates the compartment definition is authored for testing purposes. It also includes a publisher such that the synthetic data can be attributed to MITRE </w:t>
+      </w:r>
+      <w:proofErr w:type="spellStart"/>
+      <w:r>
+        <w:t>Synthea</w:t>
+      </w:r>
+      <w:proofErr w:type="spellEnd"/>
+      <w:r>
+        <w:t>.</w:t>
+      </w:r>
+      <w:r>
+        <w:t xml:space="preserve"> It also includes a requirements attribute that can be used to describe the scope and usage that the compartment definition was created to meet.</w:t>
+      </w:r>
+      <w:r>
+        <w:t xml:space="preserve"> </w:t>
+      </w:r>
+      <w:r>
+        <w:t>Predefined compartment types are focused around isolating the data for a particular resource (e.g., a single patient), but potentially it could be used for a list of patients and their associated data as well?</w:t>
+      </w:r>
+    </w:p>
+    <w:p>
+      <w:r>
+        <w:t>Example of using a compartment in a search:</w:t>
+      </w:r>
+    </w:p>
+    <w:p>
+      <w:pPr>
+        <w:pBdr>
+          <w:top w:val="single" w:sz="6" w:space="7" w:color="CCCCCC"/>
+          <w:left w:val="single" w:sz="6" w:space="7" w:color="CCCCCC"/>
+          <w:bottom w:val="single" w:sz="6" w:space="7" w:color="CCCCCC"/>
+          <w:right w:val="single" w:sz="6" w:space="7" w:color="CCCCCC"/>
+        </w:pBdr>
+        <w:shd w:val="clear" w:color="auto" w:fill="F5F5F5"/>
+        <w:tabs>
+          <w:tab w:val="left" w:pos="916"/>
+          <w:tab w:val="left" w:pos="1832"/>
+          <w:tab w:val="left" w:pos="2748"/>
+          <w:tab w:val="left" w:pos="3664"/>
+          <w:tab w:val="left" w:pos="4580"/>
+          <w:tab w:val="left" w:pos="5496"/>
+          <w:tab w:val="left" w:pos="6412"/>
+          <w:tab w:val="left" w:pos="7328"/>
+          <w:tab w:val="left" w:pos="8244"/>
+          <w:tab w:val="left" w:pos="9160"/>
+          <w:tab w:val="left" w:pos="10076"/>
+          <w:tab w:val="left" w:pos="10992"/>
+          <w:tab w:val="left" w:pos="11908"/>
+          <w:tab w:val="left" w:pos="12824"/>
+          <w:tab w:val="left" w:pos="13740"/>
+          <w:tab w:val="left" w:pos="14656"/>
+        </w:tabs>
+        <w:wordWrap w:val="0"/>
+        <w:spacing w:after="150" w:line="240" w:lineRule="auto"/>
+        <w:rPr>
+          <w:rFonts w:ascii="Consolas" w:eastAsia="Times New Roman" w:hAnsi="Consolas" w:cs="Consolas"/>
+          <w:color w:val="333333"/>
+          <w:sz w:val="18"/>
+          <w:szCs w:val="18"/>
+        </w:rPr>
+      </w:pPr>
+      <w:r>
+        <w:rPr>
+          <w:rFonts w:ascii="Consolas" w:eastAsia="Times New Roman" w:hAnsi="Consolas" w:cs="Consolas"/>
+          <w:color w:val="333333"/>
+          <w:sz w:val="18"/>
+          <w:szCs w:val="18"/>
+        </w:rPr>
+        <w:t>GET [base]/[Compartment]/[id]/[type]</w:t>
+      </w:r>
+      <w:proofErr w:type="gramStart"/>
+      <w:r>
+        <w:rPr>
+          <w:rFonts w:ascii="Consolas" w:eastAsia="Times New Roman" w:hAnsi="Consolas" w:cs="Consolas"/>
+          <w:color w:val="333333"/>
+          <w:sz w:val="18"/>
+          <w:szCs w:val="18"/>
+        </w:rPr>
+        <w:t>{?[</w:t>
+      </w:r>
+      <w:proofErr w:type="gramEnd"/>
+      <w:r>
+        <w:rPr>
+          <w:rFonts w:ascii="Consolas" w:eastAsia="Times New Roman" w:hAnsi="Consolas" w:cs="Consolas"/>
+          <w:color w:val="333333"/>
+          <w:sz w:val="18"/>
+          <w:szCs w:val="18"/>
+        </w:rPr>
+        <w:t>parameters]{&amp;_format=[mime-type]}}</w:t>
+      </w:r>
+    </w:p>
+    <w:p>
+      <w:r>
+        <w:t xml:space="preserve">See </w:t>
+      </w:r>
+      <w:hyperlink r:id="rId9" w:history="1">
+        <w:r>
+          <w:rPr>
+            <w:rStyle w:val="Hyperlink"/>
+          </w:rPr>
+          <w:t>http://hl7.org/fhir/2016May/compartmentdefinition.html</w:t>
+        </w:r>
+      </w:hyperlink>
+      <w:r>
+        <w:t xml:space="preserve"> and </w:t>
+      </w:r>
+      <w:hyperlink r:id="rId10" w:history="1">
+        <w:r>
+          <w:rPr>
+            <w:rStyle w:val="Hyperlink"/>
+          </w:rPr>
+          <w:t>http://hl7.org/fhir/2016May/http.html#vsearch</w:t>
+        </w:r>
+      </w:hyperlink>
+      <w:r>
+        <w:t>.</w:t>
+      </w:r>
+    </w:p>
+    <w:p>
+      <w:r>
+        <w:t>Of course, multiple FHIR service instances with separate databases could be used as well.</w:t>
+      </w:r>
+      <w:r>
+        <w:t xml:space="preserve"> The web application would then need to support multiple FHIR endpoints.</w:t>
+      </w:r>
+    </w:p>
+    <w:p>
+      <w:pPr>
+        <w:pStyle w:val="Heading2"/>
+      </w:pPr>
+      <w:r>
+        <w:t>MA HIE v2</w:t>
+      </w:r>
+    </w:p>
+    <w:p>
+      <w:r>
+        <w:t>Complete use cases for patient, provider, researcher, entrepreneur/vendor, and administrator. Initial cut of public health official, guardian, guest, and payer use cases.</w:t>
+      </w:r>
+    </w:p>
+    <w:p>
+      <w:pPr>
+        <w:pStyle w:val="Heading2"/>
+      </w:pPr>
+      <w:r>
+        <w:t>MA HIE v3</w:t>
+      </w:r>
+    </w:p>
+    <w:p>
+      <w:r>
+        <w:t>Functionally complete</w:t>
+      </w:r>
+    </w:p>
+    <w:p>
+      <w:pPr>
+        <w:pStyle w:val="Heading2"/>
+      </w:pPr>
+      <w:r>
+        <w:t>Nation</w:t>
+      </w:r>
+      <w:r>
+        <w:t>al</w:t>
+      </w:r>
+      <w:r>
+        <w:t xml:space="preserve"> HIE Test</w:t>
+      </w:r>
+      <w:r>
+        <w:t xml:space="preserve"> </w:t>
+      </w:r>
+      <w:r>
+        <w:t>Bed</w:t>
+      </w:r>
+      <w:r>
+        <w:t xml:space="preserve"> (?)</w:t>
+      </w:r>
+    </w:p>
+    <w:p>
+      <w:r>
+        <w:t>TBD</w:t>
+      </w:r>
+    </w:p>
+    <w:p>
+      <w:pPr>
+        <w:pStyle w:val="Heading1"/>
+      </w:pPr>
+      <w:r>
+        <w:t>Actors</w:t>
+      </w:r>
+    </w:p>
+    <w:p>
+      <w:pPr>
+        <w:pStyle w:val="Heading2"/>
+      </w:pPr>
+      <w:r>
+        <w:t>Administrator</w:t>
+      </w:r>
+    </w:p>
+    <w:p>
+      <w:r>
+        <w:t>Users who administer the SyntheticMass</w:t>
+      </w:r>
+      <w:r>
+        <w:t>/HIE</w:t>
+      </w:r>
+      <w:r>
+        <w:t xml:space="preserve"> site will require access to administrative functions on the site</w:t>
+      </w:r>
+    </w:p>
+    <w:p>
+      <w:pPr>
+        <w:pStyle w:val="Heading2"/>
+      </w:pPr>
+      <w:r>
+        <w:t>Entrepreneur</w:t>
+      </w:r>
+      <w:r>
+        <w:t>/Vendor</w:t>
+      </w:r>
+    </w:p>
+    <w:p>
+      <w:r>
+        <w:t>Vendors implementing new systems and technologies must interoperate with other vendors and require data for testing their systems. These users are referred to as entrepreneurs.</w:t>
+      </w:r>
+    </w:p>
+    <w:p>
+      <w:pPr>
+        <w:pStyle w:val="Heading2"/>
+      </w:pPr>
+      <w:r>
+        <w:t>Guardian</w:t>
+      </w:r>
+    </w:p>
+    <w:p>
+      <w:r>
+        <w:t>A patient will often have assigned guardians who are responsible for their medical care and therefore should have access to the patient’s health record.</w:t>
+      </w:r>
+    </w:p>
+    <w:p>
+      <w:pPr>
+        <w:pStyle w:val="Heading2"/>
+      </w:pPr>
+      <w:r>
+        <w:t>Guest</w:t>
+      </w:r>
+    </w:p>
+    <w:p>
+      <w:r>
+        <w:t>A user wanting to learn more about SyntheticMass</w:t>
+      </w:r>
+      <w:r>
+        <w:t>/MA HIE</w:t>
+      </w:r>
+      <w:r>
+        <w:t xml:space="preserve"> should be able to acc</w:t>
+      </w:r>
+      <w:r>
+        <w:t>ess the site and learn about it without establishing an account.</w:t>
+      </w:r>
+    </w:p>
+    <w:p>
+      <w:pPr>
+        <w:pStyle w:val="Heading2"/>
+      </w:pPr>
       <w:r>
         <w:lastRenderedPageBreak/>
-        <w:t xml:space="preserve">that the synthetic data can be attributed to MITRE </w:t>
-      </w:r>
-      <w:proofErr w:type="spellStart"/>
-      <w:r>
-        <w:t>Synthea</w:t>
-      </w:r>
-      <w:proofErr w:type="spellEnd"/>
+        <w:t>P</w:t>
+      </w:r>
+      <w:r>
+        <w:t>atient</w:t>
+      </w:r>
+    </w:p>
+    <w:p>
+      <w:r>
+        <w:t>A patient recei</w:t>
+      </w:r>
+      <w:r>
+        <w:t>ves health care from providers.</w:t>
+      </w:r>
+    </w:p>
+    <w:p>
+      <w:pPr>
+        <w:pStyle w:val="Heading2"/>
+      </w:pPr>
+      <w:r>
+        <w:t>Payer</w:t>
+      </w:r>
+    </w:p>
+    <w:p>
+      <w:r>
+        <w:t>Payers are insurance providers. Payers sell insurance to patients and pay</w:t>
+      </w:r>
+      <w:r>
+        <w:t xml:space="preserve"> for patient care to providers.</w:t>
+      </w:r>
+    </w:p>
+    <w:p>
+      <w:pPr>
+        <w:pStyle w:val="Heading2"/>
+      </w:pPr>
+      <w:r>
+        <w:t>P</w:t>
+      </w:r>
+      <w:r>
+        <w:t>rovider</w:t>
+      </w:r>
+    </w:p>
+    <w:p>
+      <w:r>
+        <w:t>A provider provides care to patients and gets paid for those services by payers.</w:t>
+      </w:r>
+      <w:r>
+        <w:t xml:space="preserve"> Providers also purchase and use systems and software from entrepreneurs.</w:t>
+      </w:r>
+    </w:p>
+    <w:p>
+      <w:pPr>
+        <w:pStyle w:val="Heading2"/>
+      </w:pPr>
+      <w:r>
+        <w:t>Public Health Official</w:t>
+      </w:r>
+    </w:p>
+    <w:p>
+      <w:r>
+        <w:t>A public health official is s</w:t>
+      </w:r>
+      <w:r>
+        <w:t>omeone representing a government health ag</w:t>
+      </w:r>
+      <w:r>
+        <w:t>ency.</w:t>
+      </w:r>
+    </w:p>
+    <w:p>
+      <w:pPr>
+        <w:pStyle w:val="Heading2"/>
+      </w:pPr>
+      <w:r>
+        <w:t>R</w:t>
+      </w:r>
+      <w:r>
+        <w:t>esearcher</w:t>
+      </w:r>
+    </w:p>
+    <w:p>
+      <w:r>
+        <w:t>Researchers are professionals who use medical data to expand medical knowledge and hopefully improve care for patients in the future.</w:t>
+      </w:r>
+    </w:p>
+    <w:p>
+      <w:pPr>
+        <w:pStyle w:val="Heading2"/>
+      </w:pPr>
+      <w:r>
+        <w:t>Trial User</w:t>
+      </w:r>
+    </w:p>
+    <w:p>
+      <w:r>
+        <w:t>A trial user is someone showing the system to other people or a person directly trying out the system</w:t>
+      </w:r>
       <w:r>
         <w:t>.</w:t>
-      </w:r>
-      <w:r>
-        <w:t xml:space="preserve"> It also includes a requirements attribute that can be used to describe the scope and usage that the compartment definition was created to meet.</w:t>
-      </w:r>
-      <w:r>
-        <w:t xml:space="preserve"> The compartment type would be “Patient” although that implies we need separate compartments for our synthetic encounters and practitioners.</w:t>
-      </w:r>
-      <w:r>
-        <w:t xml:space="preserve"> The other types are “</w:t>
-      </w:r>
-      <w:proofErr w:type="spellStart"/>
-      <w:r>
-        <w:t>RelatedPerson</w:t>
-      </w:r>
-      <w:proofErr w:type="spellEnd"/>
-      <w:r>
-        <w:t>” and “Device.”</w:t>
-      </w:r>
-    </w:p>
-    <w:p>
-      <w:pPr>
-        <w:pStyle w:val="Heading2"/>
-      </w:pPr>
-      <w:r>
-        <w:t>MA HIE v2</w:t>
-      </w:r>
-    </w:p>
-    <w:p>
-      <w:r>
-        <w:t>Complete use cases for patient, provider, researcher, entrepreneur/vendor, and administrator. Initial cut of public health official, guardian, guest, and payer use cases.</w:t>
-      </w:r>
-    </w:p>
-    <w:p>
-      <w:pPr>
-        <w:pStyle w:val="Heading2"/>
-      </w:pPr>
-      <w:r>
-        <w:t>MA HIE v3</w:t>
-      </w:r>
-    </w:p>
-    <w:p>
-      <w:r>
-        <w:t>Functionally complete</w:t>
-      </w:r>
-    </w:p>
-    <w:p>
-      <w:pPr>
-        <w:pStyle w:val="Heading2"/>
-      </w:pPr>
-      <w:r>
-        <w:t>Nation</w:t>
-      </w:r>
-      <w:r>
-        <w:t>al</w:t>
-      </w:r>
-      <w:r>
-        <w:t xml:space="preserve"> HIE Test</w:t>
-      </w:r>
-      <w:r>
-        <w:t xml:space="preserve"> </w:t>
-      </w:r>
-      <w:r>
-        <w:t>Bed</w:t>
-      </w:r>
-      <w:r>
-        <w:t xml:space="preserve"> (?)</w:t>
-      </w:r>
-    </w:p>
-    <w:p>
-      <w:r>
-        <w:t>TBD</w:t>
-      </w:r>
-    </w:p>
-    <w:p>
-      <w:pPr>
-        <w:pStyle w:val="Heading1"/>
-      </w:pPr>
-      <w:r>
-        <w:t>Actors</w:t>
-      </w:r>
-    </w:p>
-    <w:p>
-      <w:pPr>
-        <w:pStyle w:val="Heading2"/>
-      </w:pPr>
-      <w:r>
-        <w:t>Administrator</w:t>
-      </w:r>
-    </w:p>
-    <w:p>
-      <w:r>
-        <w:t>Users who administer the SyntheticMass</w:t>
-      </w:r>
-      <w:r>
-        <w:t>/HIE</w:t>
-      </w:r>
-      <w:r>
-        <w:t xml:space="preserve"> site will require access to administrative functions on the site</w:t>
-      </w:r>
-    </w:p>
-    <w:p>
-      <w:pPr>
-        <w:pStyle w:val="Heading2"/>
-      </w:pPr>
-      <w:r>
-        <w:t>Entrepreneur</w:t>
-      </w:r>
-      <w:r>
-        <w:t>/Vendor</w:t>
-      </w:r>
-    </w:p>
-    <w:p>
-      <w:r>
-        <w:t>Vendors implementing new systems and technologies must interoperate with other vendors and require data for testing their systems. These users are referred to as entrepreneurs.</w:t>
-      </w:r>
-    </w:p>
-    <w:p>
-      <w:pPr>
-        <w:pStyle w:val="Heading2"/>
-      </w:pPr>
-      <w:r>
-        <w:t>Guardian</w:t>
-      </w:r>
-    </w:p>
-    <w:p>
-      <w:r>
-        <w:t>A patient will often have assigned guardians who are responsible for their medical care and therefore should have access to the patient’s health record.</w:t>
-      </w:r>
-    </w:p>
-    <w:p>
-      <w:pPr>
-        <w:pStyle w:val="Heading2"/>
-      </w:pPr>
-      <w:r>
-        <w:t>Guest</w:t>
-      </w:r>
-    </w:p>
-    <w:p>
-      <w:r>
-        <w:t>A user wanting to learn more about SyntheticMass</w:t>
-      </w:r>
-      <w:r>
-        <w:t>/MA HIE</w:t>
-      </w:r>
-      <w:r>
-        <w:t xml:space="preserve"> should be able to acc</w:t>
-      </w:r>
-      <w:r>
-        <w:t>ess the site and learn about it without establishing an account.</w:t>
-      </w:r>
-    </w:p>
-    <w:p>
-      <w:pPr>
-        <w:pStyle w:val="Heading2"/>
-      </w:pPr>
-      <w:r>
-        <w:t>P</w:t>
-      </w:r>
-      <w:r>
-        <w:t>atient</w:t>
-      </w:r>
-    </w:p>
-    <w:p>
-      <w:r>
-        <w:t>A patient recei</w:t>
-      </w:r>
-      <w:r>
-        <w:t>ves health care from providers.</w:t>
-      </w:r>
-    </w:p>
-    <w:p>
-      <w:pPr>
-        <w:pStyle w:val="Heading2"/>
-      </w:pPr>
-      <w:r>
-        <w:t>Payer</w:t>
-      </w:r>
-    </w:p>
-    <w:p>
-      <w:r>
-        <w:t>Payers are insurance providers. Payers sell insurance to patients and pay</w:t>
-      </w:r>
-      <w:r>
-        <w:t xml:space="preserve"> for patient care to providers.</w:t>
-      </w:r>
-    </w:p>
-    <w:p>
-      <w:pPr>
-        <w:pStyle w:val="Heading2"/>
-      </w:pPr>
-      <w:r>
-        <w:t>P</w:t>
-      </w:r>
-      <w:r>
-        <w:t>rovider</w:t>
-      </w:r>
-    </w:p>
-    <w:p>
-      <w:r>
-        <w:t>A provider provides care to patients and gets paid for those services by payers.</w:t>
-      </w:r>
-      <w:r>
-        <w:t xml:space="preserve"> Providers also purchase and use systems and software from entrepreneurs.</w:t>
-      </w:r>
-    </w:p>
-    <w:p>
-      <w:pPr>
-        <w:pStyle w:val="Heading2"/>
-      </w:pPr>
-      <w:r>
-        <w:t>Public Health Official</w:t>
-      </w:r>
-    </w:p>
-    <w:p>
-      <w:r>
-        <w:t>A public health official is s</w:t>
-      </w:r>
-      <w:r>
-        <w:t>omeone representing a government health ag</w:t>
-      </w:r>
-      <w:r>
-        <w:t>ency.</w:t>
-      </w:r>
-    </w:p>
-    <w:p>
-      <w:pPr>
-        <w:pStyle w:val="Heading2"/>
-      </w:pPr>
-      <w:r>
-        <w:lastRenderedPageBreak/>
-        <w:t>R</w:t>
-      </w:r>
-      <w:r>
-        <w:t>esearcher</w:t>
-      </w:r>
-    </w:p>
-    <w:p>
-      <w:r>
-        <w:t>Researchers are professionals who use medical data to expand medical knowledge and hopefully improve care for patients in the future.</w:t>
       </w:r>
     </w:p>
     <w:p>
@@ -1121,6 +1296,7 @@
         </w:numPr>
       </w:pPr>
       <w:r>
+        <w:lastRenderedPageBreak/>
         <w:t>System displays list of synthetic patients matching criteria</w:t>
       </w:r>
     </w:p>
@@ -1256,7 +1432,6 @@
         </w:numPr>
       </w:pPr>
       <w:r>
-        <w:lastRenderedPageBreak/>
         <w:t xml:space="preserve">System reads and accepts the e-mail </w:t>
       </w:r>
       <w:r>
@@ -1458,6 +1633,7 @@
         <w:pStyle w:val="Heading3"/>
       </w:pPr>
       <w:r>
+        <w:lastRenderedPageBreak/>
         <w:t>Test Compliance of a Standard Health Record Instance</w:t>
       </w:r>
     </w:p>
@@ -1530,71 +1706,1031 @@
         <w:pStyle w:val="Heading3"/>
       </w:pPr>
       <w:r>
+        <w:t>Highlight Changes in Citizen Health Status</w:t>
+      </w:r>
+    </w:p>
+    <w:p>
+      <w:pPr>
+        <w:pStyle w:val="Heading3"/>
+      </w:pPr>
+      <w:r>
+        <w:t>View Dashboard of Interoperability and Adoption Status</w:t>
+      </w:r>
+    </w:p>
+    <w:p>
+      <w:pPr>
+        <w:pStyle w:val="Heading3"/>
+      </w:pPr>
+      <w:r>
+        <w:t>View Activity Metrics</w:t>
+      </w:r>
+    </w:p>
+    <w:p>
+      <w:pPr>
+        <w:pStyle w:val="Heading3"/>
+      </w:pPr>
+      <w:r>
+        <w:t>Manage Metrics</w:t>
+      </w:r>
+    </w:p>
+    <w:p>
+      <w:r>
+        <w:t xml:space="preserve">Create, view, update, and delete metrics based on patient records. Metrics can be promoted to the MA Dashboard. See </w:t>
+      </w:r>
+      <w:r>
+        <w:fldChar w:fldCharType="begin"/>
+      </w:r>
+      <w:r>
+        <w:instrText xml:space="preserve"> REF _Ref457484481 \w \h </w:instrText>
+      </w:r>
+      <w:r>
+        <w:fldChar w:fldCharType="separate"/>
+      </w:r>
+      <w:r>
+        <w:t>5.3.1</w:t>
+      </w:r>
+      <w:r>
+        <w:fldChar w:fldCharType="end"/>
+      </w:r>
+      <w:r>
+        <w:t xml:space="preserve"> </w:t>
+      </w:r>
+      <w:r>
+        <w:fldChar w:fldCharType="begin"/>
+      </w:r>
+      <w:r>
+        <w:instrText xml:space="preserve"> REF _Ref457484481 \h </w:instrText>
+      </w:r>
+      <w:r>
+        <w:fldChar w:fldCharType="separate"/>
+      </w:r>
+      <w:r>
+        <w:t>View Dashboard Summarizing Patients in MA (immunizations, diseases)</w:t>
+      </w:r>
+      <w:r>
+        <w:fldChar w:fldCharType="end"/>
+      </w:r>
+      <w:r>
+        <w:t>.</w:t>
+      </w:r>
+    </w:p>
+    <w:p>
+      <w:pPr>
+        <w:pStyle w:val="Heading2"/>
+      </w:pPr>
+      <w:r>
+        <w:t>Researcher (secure web access)</w:t>
+      </w:r>
+    </w:p>
+    <w:p>
+      <w:pPr>
+        <w:pStyle w:val="Heading3"/>
+      </w:pPr>
+      <w:r>
+        <w:t>Analyze Health Data</w:t>
+      </w:r>
+    </w:p>
+    <w:p>
+      <w:r>
+        <w:t>A</w:t>
+      </w:r>
+      <w:r>
+        <w:t xml:space="preserve"> researcher </w:t>
+      </w:r>
+      <w:r>
+        <w:t xml:space="preserve">can </w:t>
+      </w:r>
+      <w:r>
+        <w:t>analyz</w:t>
+      </w:r>
+      <w:r>
+        <w:t>e the aggregated health records by defining queries against the data. Specific patient identifying information will never be returned.</w:t>
+      </w:r>
+    </w:p>
+    <w:p>
+      <w:pPr>
+        <w:pStyle w:val="Heading3"/>
+      </w:pPr>
+      <w:bookmarkStart w:id="7" w:name="_Ref457484609"/>
+      <w:r>
+        <w:t>Download Raw Data in CSV format</w:t>
+      </w:r>
+      <w:bookmarkEnd w:id="7"/>
+    </w:p>
+    <w:p>
+      <w:r>
+        <w:t>A researcher can query the patient data and download the results in CSV format. Specific patient identifying information will never be returned.</w:t>
+      </w:r>
+    </w:p>
+    <w:p>
+      <w:pPr>
+        <w:pStyle w:val="Heading3"/>
+      </w:pPr>
+      <w:r>
+        <w:t>Manage Maps</w:t>
+      </w:r>
+    </w:p>
+    <w:p>
+      <w:r>
+        <w:t>A researcher can create, update, and delete maps that they own. Maps created by a researcher are private unless explicitly marked as public.</w:t>
+      </w:r>
+    </w:p>
+    <w:p>
+      <w:pPr>
+        <w:pStyle w:val="Heading3"/>
+      </w:pPr>
+      <w:bookmarkStart w:id="8" w:name="_Ref457484684"/>
+      <w:r>
+        <w:t>View Maps</w:t>
+      </w:r>
+      <w:bookmarkEnd w:id="8"/>
+    </w:p>
+    <w:p>
+      <w:r>
+        <w:t>A researcher can view their maps or any other public maps.</w:t>
+      </w:r>
+    </w:p>
+    <w:p>
+      <w:pPr>
+        <w:pStyle w:val="Heading3"/>
+      </w:pPr>
+      <w:r>
+        <w:t>Manage Graphs</w:t>
+      </w:r>
+    </w:p>
+    <w:p>
+      <w:r>
+        <w:t>Create, update, and delete defined graphs</w:t>
+      </w:r>
+      <w:r>
+        <w:t>. Graphs can be public or private.</w:t>
+      </w:r>
+    </w:p>
+    <w:p>
+      <w:pPr>
+        <w:pStyle w:val="Heading3"/>
+      </w:pPr>
+      <w:r>
+        <w:t>Manage Notifications</w:t>
+      </w:r>
+    </w:p>
+    <w:p>
+      <w:r>
+        <w:t>Set up standing queries that define conditions under which researcher should be notified; e.g., a certain statistic passes a threshold value.</w:t>
+      </w:r>
+    </w:p>
+    <w:p>
+      <w:pPr>
+        <w:pStyle w:val="Heading3"/>
+      </w:pPr>
+      <w:r>
         <w:lastRenderedPageBreak/>
-        <w:t>Highlight Changes in Citizen Health Status</w:t>
-      </w:r>
-    </w:p>
-    <w:p>
-      <w:pPr>
-        <w:pStyle w:val="Heading3"/>
-      </w:pPr>
-      <w:r>
-        <w:t>View Dashboard of Interoperability and Adoption Status</w:t>
-      </w:r>
-    </w:p>
-    <w:p>
-      <w:pPr>
-        <w:pStyle w:val="Heading3"/>
-      </w:pPr>
-      <w:r>
-        <w:t>View Activity Metrics</w:t>
-      </w:r>
-    </w:p>
-    <w:p>
-      <w:pPr>
-        <w:pStyle w:val="Heading3"/>
-      </w:pPr>
-      <w:r>
-        <w:t>Manage Metrics</w:t>
-      </w:r>
-    </w:p>
-    <w:p>
-      <w:r>
-        <w:t xml:space="preserve">Create, view, update, and delete metrics based on patient records. Metrics can be promoted to the MA Dashboard. See </w:t>
-      </w:r>
-      <w:r>
-        <w:fldChar w:fldCharType="begin"/>
-      </w:r>
-      <w:r>
-        <w:instrText xml:space="preserve"> REF _Ref457484481 \w \h </w:instrText>
-      </w:r>
-      <w:r>
-        <w:fldChar w:fldCharType="separate"/>
-      </w:r>
-      <w:r>
-        <w:t>4.3.1</w:t>
-      </w:r>
-      <w:r>
-        <w:fldChar w:fldCharType="end"/>
+        <w:t>Receive Notification</w:t>
+      </w:r>
+    </w:p>
+    <w:p>
+      <w:r>
+        <w:t>The researcher receives notifications when conditions that they define occur. See Manage Notifications. Notifications should exist on the site but ideally can be sent as an e-mail or a text message as well (with no PHI).</w:t>
+      </w:r>
+    </w:p>
+    <w:p>
+      <w:pPr>
+        <w:pStyle w:val="Heading2"/>
+      </w:pPr>
+      <w:r>
+        <w:t>Patient</w:t>
+      </w:r>
+      <w:r>
+        <w:t xml:space="preserve"> (secure web and mobile access)</w:t>
+      </w:r>
+    </w:p>
+    <w:p>
+      <w:pPr>
+        <w:pStyle w:val="Heading3"/>
+      </w:pPr>
+      <w:r>
+        <w:t xml:space="preserve">View </w:t>
+      </w:r>
+      <w:r>
+        <w:t>M</w:t>
+      </w:r>
+      <w:r>
+        <w:t>y Health Record</w:t>
+      </w:r>
+    </w:p>
+    <w:p>
+      <w:r>
+        <w:t>Patient can view their own Health Record on the site or can download it in an encrypted, password protected format allowing them to provide their current Health Record to a provider without access.</w:t>
+      </w:r>
+    </w:p>
+    <w:p>
+      <w:pPr>
+        <w:pStyle w:val="Heading3"/>
+      </w:pPr>
+      <w:r>
+        <w:t>View Audit Log of Accesses of My Health Record</w:t>
+      </w:r>
+    </w:p>
+    <w:p>
+      <w:r>
+        <w:t>A patient can view all accesses of their health record. Should they have a way to question an access?</w:t>
+      </w:r>
+    </w:p>
+    <w:p>
+      <w:pPr>
+        <w:pStyle w:val="Heading3"/>
+      </w:pPr>
+      <w:r>
+        <w:t xml:space="preserve">Update </w:t>
+      </w:r>
+      <w:r>
+        <w:t>M</w:t>
+      </w:r>
+      <w:r>
+        <w:t>y Health Record</w:t>
+      </w:r>
+    </w:p>
+    <w:p>
+      <w:r>
+        <w:t>Depending on data being updated, update may occur directly (e.g., patient address), require approval from provider (e.g., adding an encounter that occurred while in a different country), or not be allowed (update an existing encounter)</w:t>
+      </w:r>
+    </w:p>
+    <w:p>
+      <w:pPr>
+        <w:pStyle w:val="Heading3"/>
+      </w:pPr>
+      <w:r>
+        <w:t>Manage Provider-Assigned Actions</w:t>
+      </w:r>
+    </w:p>
+    <w:p>
+      <w:r>
+        <w:t>Add comments, status updates, and results to provider-assigned actions.</w:t>
+      </w:r>
+    </w:p>
+    <w:p>
+      <w:pPr>
+        <w:pStyle w:val="Heading3"/>
+      </w:pPr>
+      <w:r>
+        <w:t>Identify Issue</w:t>
+      </w:r>
+      <w:r>
+        <w:t>s</w:t>
+      </w:r>
+      <w:r>
+        <w:t xml:space="preserve"> in </w:t>
+      </w:r>
+      <w:r>
+        <w:t>M</w:t>
+      </w:r>
+      <w:r>
+        <w:t>y Health Record</w:t>
+      </w:r>
+    </w:p>
+    <w:p>
+      <w:r>
+        <w:t>Patient can add comments/questions to their health record including targeted questions to specific providers.</w:t>
+      </w:r>
+    </w:p>
+    <w:p>
+      <w:pPr>
+        <w:pStyle w:val="Heading3"/>
+      </w:pPr>
+      <w:r>
+        <w:t>Control Access to My Health Record</w:t>
+      </w:r>
+    </w:p>
+    <w:p>
+      <w:r>
+        <w:t>Providers/Payers can request access and patients can change rules for who has access and to what parts of their record.</w:t>
+      </w:r>
+    </w:p>
+    <w:p>
+      <w:pPr>
+        <w:pStyle w:val="Heading2"/>
+      </w:pPr>
+      <w:r>
+        <w:t>Provider</w:t>
+      </w:r>
+      <w:r>
+        <w:t xml:space="preserve"> (secure web and mobile access)</w:t>
+      </w:r>
+    </w:p>
+    <w:p>
+      <w:pPr>
+        <w:pStyle w:val="Heading3"/>
+      </w:pPr>
+      <w:r>
+        <w:t>View Patient Record</w:t>
+      </w:r>
+    </w:p>
+    <w:p>
+      <w:r>
+        <w:t xml:space="preserve">Provider must search for desired patient using patient identifiers. Provider may not have access to requested patient. </w:t>
+      </w:r>
+      <w:r>
+        <w:t>View it on the site or have it send to their DIRECT e-mail address or download it in a specific format.</w:t>
+      </w:r>
+      <w:r>
+        <w:t xml:space="preserve"> Portions of record may not be visible to provider. Alternate course is when they don’t have access to the record or to a portion of it and they can request it.</w:t>
+      </w:r>
+    </w:p>
+    <w:p>
+      <w:pPr>
+        <w:pStyle w:val="Heading3"/>
+      </w:pPr>
+      <w:r>
+        <w:t>Summarize Patient Record</w:t>
+      </w:r>
+    </w:p>
+    <w:p>
+      <w:r>
+        <w:t xml:space="preserve">A provider can just see </w:t>
+      </w:r>
+      <w:r>
+        <w:t xml:space="preserve">key data </w:t>
+      </w:r>
+      <w:r>
+        <w:t>with</w:t>
+      </w:r>
+      <w:r>
+        <w:t>i</w:t>
+      </w:r>
+      <w:r>
+        <w:t>n an SHR to summarize a patient quickly.</w:t>
+      </w:r>
+    </w:p>
+    <w:p>
+      <w:pPr>
+        <w:pStyle w:val="Heading3"/>
+      </w:pPr>
+      <w:r>
+        <w:t xml:space="preserve">Update </w:t>
+      </w:r>
+      <w:r>
+        <w:t>Patient Record</w:t>
+      </w:r>
+    </w:p>
+    <w:p>
+      <w:r>
+        <w:t>A provider can update a patient’s record including adding new encounters, lab results, conditions, etc.</w:t>
+      </w:r>
+    </w:p>
+    <w:p>
+      <w:pPr>
+        <w:pStyle w:val="Heading3"/>
+      </w:pPr>
+      <w:r>
+        <w:t>Create Action for Patient</w:t>
+      </w:r>
+    </w:p>
+    <w:p>
+      <w:r>
+        <w:t>A provider can create an action for a patient which may be to make an appointment, weigh themselves once a week and record it in their SHR, log what they eat for a period of time, go get blood taken at a local lab, etc.</w:t>
+      </w:r>
+    </w:p>
+    <w:p>
+      <w:pPr>
+        <w:pStyle w:val="Heading3"/>
+      </w:pPr>
+      <w:r>
+        <w:lastRenderedPageBreak/>
+        <w:t>Update myself in Provider Directory</w:t>
+      </w:r>
+    </w:p>
+    <w:p>
+      <w:r>
+        <w:t>A provider can update their direct e-mail address, regular e-mail address, phone numbers, street address(</w:t>
+      </w:r>
+      <w:proofErr w:type="spellStart"/>
+      <w:r>
+        <w:t>es</w:t>
+      </w:r>
+      <w:proofErr w:type="spellEnd"/>
+      <w:r>
+        <w:t>), and other contact information in the provider directory. They can also upload their certificates.</w:t>
+      </w:r>
+    </w:p>
+    <w:p>
+      <w:pPr>
+        <w:pStyle w:val="Heading3"/>
+      </w:pPr>
+      <w:r>
+        <w:t>Look</w:t>
       </w:r>
       <w:r>
         <w:t xml:space="preserve"> </w:t>
       </w:r>
       <w:r>
-        <w:fldChar w:fldCharType="begin"/>
-      </w:r>
-      <w:r>
-        <w:instrText xml:space="preserve"> REF _Ref457484481 \h </w:instrText>
-      </w:r>
-      <w:r>
-        <w:fldChar w:fldCharType="separate"/>
-      </w:r>
-      <w:r>
-        <w:t>View Dashboard Summarizing Patients in MA (immunizations, diseases)</w:t>
-      </w:r>
-      <w:r>
-        <w:fldChar w:fldCharType="end"/>
-      </w:r>
+        <w:t>up another Provider in Provider Directory</w:t>
+      </w:r>
+    </w:p>
+    <w:p>
+      <w:r>
+        <w:t xml:space="preserve">A provider can look up another provider in the provider directory in </w:t>
+      </w:r>
+      <w:r>
+        <w:t xml:space="preserve">order to contact them (e.g., send a referral </w:t>
+      </w:r>
+      <w:r>
+        <w:t xml:space="preserve">or lab results </w:t>
+      </w:r>
+      <w:r>
+        <w:t>via Direct).</w:t>
+      </w:r>
+    </w:p>
+    <w:p>
+      <w:pPr>
+        <w:pStyle w:val="Heading3"/>
+      </w:pPr>
+      <w:r>
+        <w:t>Manage My Notification Rules</w:t>
+      </w:r>
+    </w:p>
+    <w:p>
+      <w:r>
+        <w:t>Control what types of updates cause notifications (e.g., emergency room encounter) and the priority associated with the notification. Priority may also dictate notification mechanism (message on site at next login, e-mail, text message?)</w:t>
+      </w:r>
+    </w:p>
+    <w:p>
+      <w:pPr>
+        <w:pStyle w:val="Heading3"/>
+      </w:pPr>
+      <w:r>
+        <w:t>Receive Notification that Patient Was Updated</w:t>
+      </w:r>
+    </w:p>
+    <w:p>
+      <w:r>
+        <w:t>A provider can define criteria under which patient updates will notify them and how they will be notified. For example, updates to any patient that they are defined as the primary care physician may result in an e-mail being sent to them. For another example, if any of their patients with a certain condition have an admit event, then the provider is notified via text message.</w:t>
+      </w:r>
+    </w:p>
+    <w:p>
+      <w:pPr>
+        <w:pStyle w:val="Heading3"/>
+      </w:pPr>
+      <w:r>
+        <w:t xml:space="preserve">Dispose of </w:t>
+      </w:r>
+      <w:r>
+        <w:t>Potential Issues</w:t>
+      </w:r>
+    </w:p>
+    <w:p>
+      <w:r>
+        <w:t>The provider views potential issues identified by a patient, guardian, or another provider and disposes of them.</w:t>
+      </w:r>
+      <w:r>
+        <w:t xml:space="preserve"> Only providers with the ability to update the part of the patient record that the issue is associated with can address the issue.</w:t>
+      </w:r>
+    </w:p>
+    <w:p>
+      <w:pPr>
+        <w:pStyle w:val="Heading2"/>
+      </w:pPr>
+      <w:r>
+        <w:t>Guardian</w:t>
+      </w:r>
+      <w:r>
+        <w:t xml:space="preserve"> (secure web and mobile access)</w:t>
+      </w:r>
+    </w:p>
+    <w:p>
+      <w:pPr>
+        <w:pStyle w:val="Heading3"/>
+      </w:pPr>
+      <w:r>
+        <w:t xml:space="preserve">View </w:t>
+      </w:r>
+      <w:r>
+        <w:t xml:space="preserve">a </w:t>
+      </w:r>
+      <w:r>
+        <w:t>Ward’s Patient Record</w:t>
+      </w:r>
+    </w:p>
+    <w:p>
+      <w:r>
+        <w:t>A guardian can view any of their wards’ patient records.</w:t>
+      </w:r>
+    </w:p>
+    <w:p>
+      <w:pPr>
+        <w:pStyle w:val="Heading3"/>
+      </w:pPr>
+      <w:r>
+        <w:t xml:space="preserve">Update </w:t>
+      </w:r>
+      <w:r>
+        <w:t xml:space="preserve">a </w:t>
+      </w:r>
+      <w:r>
+        <w:t>Ward’s Patient Record</w:t>
+      </w:r>
+    </w:p>
+    <w:p>
+      <w:r>
+        <w:t>A guardian can update some data in a ward’s patient record, and can request that other parts of it be updated as well.</w:t>
+      </w:r>
+    </w:p>
+    <w:p>
+      <w:pPr>
+        <w:pStyle w:val="Heading3"/>
+      </w:pPr>
+      <w:r>
+        <w:t xml:space="preserve">Identify Issue in </w:t>
+      </w:r>
+      <w:r>
+        <w:t xml:space="preserve">a </w:t>
+      </w:r>
+      <w:r>
+        <w:t>Ward’s Health Record</w:t>
+      </w:r>
+    </w:p>
+    <w:p>
+      <w:r>
+        <w:t>A guardian can identify a particular piece of data within a ward’s patient record that they think is incorrect and should be fixed.</w:t>
+      </w:r>
+    </w:p>
+    <w:p>
+      <w:pPr>
+        <w:pStyle w:val="Heading2"/>
+      </w:pPr>
+      <w:r>
+        <w:t>Payer</w:t>
+      </w:r>
+      <w:r>
+        <w:t xml:space="preserve"> (secure web access)</w:t>
+      </w:r>
+    </w:p>
+    <w:p>
+      <w:pPr>
+        <w:pStyle w:val="Heading3"/>
+      </w:pPr>
+      <w:r>
+        <w:t>View Subscriber’s Health Record</w:t>
+      </w:r>
+    </w:p>
+    <w:p>
+      <w:r>
+        <w:t>Payer must search for desired patient using patient identifiers. Payer may not have access to requested patient. View patient on site or have it sent to a DIRECT e-mail address or download it in a specific format. Part of the record may not be visible to payer.</w:t>
+      </w:r>
+    </w:p>
+    <w:p>
+      <w:pPr>
+        <w:pStyle w:val="Heading3"/>
+      </w:pPr>
+      <w:r>
+        <w:lastRenderedPageBreak/>
+        <w:t>View Statistics Across Subscribers</w:t>
+      </w:r>
+    </w:p>
+    <w:p>
+      <w:pPr>
+        <w:pStyle w:val="Heading2"/>
+      </w:pPr>
+      <w:r>
+        <w:t>Guest</w:t>
+      </w:r>
+      <w:r>
+        <w:t xml:space="preserve"> (web and mobile access)</w:t>
+      </w:r>
+    </w:p>
+    <w:p>
+      <w:pPr>
+        <w:pStyle w:val="Heading3"/>
+      </w:pPr>
+      <w:r>
+        <w:t>Learn about SyntheticMass</w:t>
+      </w:r>
+    </w:p>
+    <w:p>
+      <w:r>
+        <w:t>A guest should be able to read about SyntheticMass to learn about it and the SHR.</w:t>
+      </w:r>
+    </w:p>
+    <w:p>
+      <w:pPr>
+        <w:pStyle w:val="Heading3"/>
+      </w:pPr>
+      <w:r>
+        <w:t>Register with Site</w:t>
+      </w:r>
+    </w:p>
+    <w:p>
+      <w:r>
+        <w:t xml:space="preserve">A guest can request a login on </w:t>
+      </w:r>
+      <w:r>
+        <w:t>Syn</w:t>
+      </w:r>
+      <w:r>
+        <w:t>th</w:t>
+      </w:r>
+      <w:r>
+        <w:t>et</w:t>
+      </w:r>
+      <w:r>
+        <w:t>icMass for a particular role (e.g., patient).</w:t>
+      </w:r>
+    </w:p>
+    <w:p>
+      <w:pPr>
+        <w:pStyle w:val="Heading3"/>
+      </w:pPr>
+      <w:r>
+        <w:t>View Public Health Data</w:t>
+      </w:r>
+    </w:p>
+    <w:p>
+      <w:r>
+        <w:t>A guest can view publ</w:t>
+      </w:r>
+      <w:r>
+        <w:t>ic health data which consists of some aggregated statistics about all residents.</w:t>
+      </w:r>
+    </w:p>
+    <w:p>
+      <w:pPr>
+        <w:pStyle w:val="Heading3"/>
+      </w:pPr>
+      <w:r>
+        <w:t>View Standard Health Record Specification</w:t>
+      </w:r>
+    </w:p>
+    <w:p>
+      <w:r>
+        <w:t>A guest can get more information about the SHR including specifications.</w:t>
+      </w:r>
+    </w:p>
+    <w:p>
+      <w:pPr>
+        <w:pStyle w:val="Heading2"/>
+      </w:pPr>
+      <w:r>
+        <w:t>Administrator</w:t>
+      </w:r>
+      <w:r>
+        <w:t xml:space="preserve"> (secure web access)</w:t>
+      </w:r>
+    </w:p>
+    <w:p>
+      <w:pPr>
+        <w:pStyle w:val="Heading3"/>
+      </w:pPr>
+      <w:r>
+        <w:t>Manage Users</w:t>
+      </w:r>
+    </w:p>
+    <w:p>
+      <w:r>
+        <w:t>An administrator can add, view, update, and delete users from SyntheticMass.</w:t>
+      </w:r>
+    </w:p>
+    <w:p>
+      <w:pPr>
+        <w:pStyle w:val="Heading3"/>
+      </w:pPr>
+      <w:r>
+        <w:t>Lock/Unlock User Accounts</w:t>
+      </w:r>
+    </w:p>
+    <w:p>
+      <w:r>
+        <w:t>An administrator can lock or unlock user accounts.</w:t>
+      </w:r>
+    </w:p>
+    <w:p>
+      <w:pPr>
+        <w:pStyle w:val="Heading3"/>
+      </w:pPr>
+      <w:r>
+        <w:t>Archive Patient Data</w:t>
+      </w:r>
+    </w:p>
+    <w:p>
+      <w:r>
+        <w:t>An administrator can choose to archive some patient-related data based on criteria. Archived data is removed from the primary tables and must be de-archived before it can be accessed again.</w:t>
+      </w:r>
+    </w:p>
+    <w:p>
+      <w:pPr>
+        <w:pStyle w:val="Heading3"/>
+      </w:pPr>
+      <w:r>
+        <w:t>De-archive Patient Data</w:t>
+      </w:r>
+    </w:p>
+    <w:p>
+      <w:r>
+        <w:t>An administrator can put archived data back into the primary data store such that it is accessible again.</w:t>
+      </w:r>
+    </w:p>
+    <w:p>
+      <w:pPr>
+        <w:pStyle w:val="Heading3"/>
+      </w:pPr>
+      <w:r>
+        <w:t>Backup Data</w:t>
+      </w:r>
+    </w:p>
+    <w:p>
+      <w:r>
+        <w:t>An administrator can initiate a backup or schedule periodic backups of data owned by the system. Any backed up data must be protected to ensure its privacy, integrity, and that only authorized users can access it.</w:t>
+      </w:r>
+    </w:p>
+    <w:p>
+      <w:pPr>
+        <w:pStyle w:val="Heading3"/>
+      </w:pPr>
+      <w:r>
+        <w:t>Restore Data from Backup</w:t>
+      </w:r>
+    </w:p>
+    <w:p>
+      <w:r>
+        <w:t>An administrator can choose to restore data from backup into the active system.</w:t>
+      </w:r>
+    </w:p>
+    <w:p>
+      <w:pPr>
+        <w:pStyle w:val="Heading3"/>
+      </w:pPr>
+      <w:r>
+        <w:t>Log an Active User Out</w:t>
+      </w:r>
+    </w:p>
+    <w:p>
+      <w:r>
+        <w:t>An administrator can choose a currently logged in user and kick them out of the system.</w:t>
+      </w:r>
+    </w:p>
+    <w:p>
+      <w:pPr>
+        <w:pStyle w:val="Heading3"/>
+      </w:pPr>
+      <w:r>
+        <w:t>See Login Attempts</w:t>
+      </w:r>
+    </w:p>
+    <w:p>
+      <w:r>
+        <w:t xml:space="preserve">An administrator can view a log of login attempts (successful and unsuccessful). </w:t>
+      </w:r>
+    </w:p>
+    <w:p>
+      <w:pPr>
+        <w:pStyle w:val="Heading3"/>
+      </w:pPr>
+      <w:r>
+        <w:t>Notify if Failed Login Attempts Exceeds a Threshold</w:t>
+      </w:r>
+    </w:p>
+    <w:p>
+      <w:r>
+        <w:t>An administrator can receive a notification if failed login attempts from a single IP address exceed a certain number in a certain timeframe.</w:t>
+      </w:r>
+    </w:p>
+    <w:p>
+      <w:pPr>
+        <w:pStyle w:val="Heading2"/>
+      </w:pPr>
+      <w:r>
+        <w:lastRenderedPageBreak/>
+        <w:t>Trial User</w:t>
+      </w:r>
+    </w:p>
+    <w:p>
+      <w:pPr>
+        <w:pStyle w:val="Heading3"/>
+      </w:pPr>
+      <w:r>
+        <w:t>Use the System as if Logged in as a Selected Role</w:t>
+      </w:r>
+    </w:p>
+    <w:p>
+      <w:r>
+        <w:t>A trial user can choose a role (e.g., patient, provider, researcher, etc.) and use the system as if they were logged in as a user of that type. All data access will use the synthetic data.</w:t>
+      </w:r>
+      <w:bookmarkStart w:id="9" w:name="_GoBack"/>
+      <w:bookmarkEnd w:id="9"/>
+    </w:p>
+    <w:p>
+      <w:pPr>
+        <w:pStyle w:val="Heading2"/>
+      </w:pPr>
+      <w:r>
+        <w:t>Shared</w:t>
+      </w:r>
+      <w:r>
+        <w:t xml:space="preserve"> (Leveraged to support other use cases)</w:t>
+      </w:r>
+    </w:p>
+    <w:p>
+      <w:pPr>
+        <w:pStyle w:val="Heading3"/>
+      </w:pPr>
+      <w:r>
+        <w:t>Login</w:t>
+      </w:r>
+    </w:p>
+    <w:p>
+      <w:r>
+        <w:t>Any user (except guest) should be able to login to their account by authenticating with SyntheticMass.</w:t>
+      </w:r>
+    </w:p>
+    <w:p>
+      <w:pPr>
+        <w:pStyle w:val="Heading3"/>
+      </w:pPr>
+      <w:r>
+        <w:t>Provide Feedback</w:t>
+      </w:r>
+    </w:p>
+    <w:p>
+      <w:r>
+        <w:t>Any user can provide feedback on SyntheticMass including potential enhancements.</w:t>
+      </w:r>
+    </w:p>
+    <w:p>
+      <w:pPr>
+        <w:pStyle w:val="Heading3"/>
+      </w:pPr>
+      <w:r>
+        <w:t>Request Support</w:t>
+      </w:r>
+    </w:p>
+    <w:p>
+      <w:r>
+        <w:t>Any user should be able to request support with SyntheticMass if they are having trouble.</w:t>
+      </w:r>
+    </w:p>
+    <w:p>
+      <w:pPr>
+        <w:pStyle w:val="Heading3"/>
+      </w:pPr>
+      <w:r>
+        <w:t>Forgot Username and/or Password</w:t>
+      </w:r>
+    </w:p>
+    <w:p>
+      <w:r>
+        <w:t>Any user can indicate that they forgot their username and/or password.</w:t>
+      </w:r>
+    </w:p>
+    <w:p>
+      <w:pPr>
+        <w:pStyle w:val="Heading3"/>
+      </w:pPr>
+      <w:r>
+        <w:t>Change Password</w:t>
+      </w:r>
+    </w:p>
+    <w:p>
+      <w:r>
+        <w:t>Any user can change their password.</w:t>
+      </w:r>
+    </w:p>
+    <w:p>
+      <w:pPr>
+        <w:pStyle w:val="Heading3"/>
+      </w:pPr>
+      <w:r>
+        <w:t>Manage My Preferences</w:t>
+      </w:r>
+    </w:p>
+    <w:p>
+      <w:r>
+        <w:t>Any user can setup certain preferences only affecting their use of SyntheticMass.</w:t>
+      </w:r>
+    </w:p>
+    <w:p>
+      <w:pPr>
+        <w:pStyle w:val="Heading1"/>
+      </w:pPr>
+      <w:r>
+        <w:t>Non-Functional Requirements</w:t>
+      </w:r>
+    </w:p>
+    <w:p>
+      <w:pPr>
+        <w:pStyle w:val="Heading2"/>
+      </w:pPr>
+      <w:bookmarkStart w:id="10" w:name="_Ref457559420"/>
+      <w:r>
+        <w:t>Support Multiple Patient Lists</w:t>
+      </w:r>
+      <w:bookmarkEnd w:id="10"/>
+    </w:p>
+    <w:p>
+      <w:r>
+        <w:t xml:space="preserve">SyntheticMass needs to support the synthetic patient list plus at least one real (and potentially multiple) patient list. </w:t>
+      </w:r>
+    </w:p>
+    <w:p>
+      <w:pPr>
+        <w:pStyle w:val="Heading2"/>
+      </w:pPr>
+      <w:r>
+        <w:t>Support Infrastructure</w:t>
+      </w:r>
+    </w:p>
+    <w:p>
+      <w:r>
+        <w:t>Need s</w:t>
+      </w:r>
+      <w:r>
+        <w:t>oftware to log and track the disposition of support requests which may include requested enhancements and defects.</w:t>
+      </w:r>
+    </w:p>
+    <w:p>
+      <w:r>
+        <w:t>Need a process for disposing of support requests, enhancement requests, and defects. A Change Control Board or some other mechanism for prioritizing items will be required.</w:t>
+      </w:r>
+    </w:p>
+    <w:p>
+      <w:pPr>
+        <w:pStyle w:val="Heading2"/>
+      </w:pPr>
+      <w:r>
+        <w:t>Security</w:t>
+      </w:r>
+    </w:p>
+    <w:p>
+      <w:r>
+        <w:t>The HIE site must use TLS/SSL for privacy and require user authentication (2 factor for some roles and/or functions?)</w:t>
+      </w:r>
+    </w:p>
+    <w:p>
+      <w:r>
+        <w:t>Data at rest must be encrypted as well</w:t>
+      </w:r>
+      <w:r>
+        <w:t>?</w:t>
+      </w:r>
+    </w:p>
+    <w:p>
+      <w:pPr>
+        <w:pStyle w:val="Heading2"/>
+      </w:pPr>
+      <w:r>
+        <w:t>HIPAA Compliance</w:t>
+      </w:r>
+    </w:p>
+    <w:p/>
+    <w:p>
+      <w:pPr>
+        <w:pStyle w:val="Heading2"/>
+      </w:pPr>
+      <w:r>
+        <w:t>Section 508</w:t>
+      </w:r>
+    </w:p>
+    <w:p>
+      <w:r>
+        <w:t>Accessibility requirements</w:t>
+      </w:r>
+    </w:p>
+    <w:p>
+      <w:pPr>
+        <w:pStyle w:val="Heading2"/>
+      </w:pPr>
+      <w:r>
+        <w:lastRenderedPageBreak/>
+        <w:t>Resilience</w:t>
+      </w:r>
+    </w:p>
+    <w:p>
+      <w:r>
+        <w:t>Any security breaches must be limited in scope; gaining access to one patient’s record should never allow access to others</w:t>
+      </w:r>
+    </w:p>
+    <w:p>
+      <w:pPr>
+        <w:pStyle w:val="Heading1"/>
+      </w:pPr>
+      <w:r>
+        <w:t>Glossary</w:t>
+      </w:r>
+    </w:p>
+    <w:p>
+      <w:pPr>
+        <w:pStyle w:val="Heading2"/>
+      </w:pPr>
+      <w:r>
+        <w:t>ADT = Admit, Discharge, Transfer</w:t>
+      </w:r>
+    </w:p>
+    <w:p>
+      <w:r>
+        <w:t xml:space="preserve">Acronym for three common events for patients – being admitted to a hospital or facility, being discharged from a hospital or facility, and being transferred between medical </w:t>
+      </w:r>
+      <w:proofErr w:type="spellStart"/>
+      <w:r>
+        <w:t>facilitities</w:t>
+      </w:r>
+      <w:proofErr w:type="spellEnd"/>
       <w:r>
         <w:t>.</w:t>
       </w:r>
@@ -1604,877 +2740,6 @@
         <w:pStyle w:val="Heading2"/>
       </w:pPr>
       <w:r>
-        <w:t>Researcher (secure web access)</w:t>
-      </w:r>
-    </w:p>
-    <w:p>
-      <w:pPr>
-        <w:pStyle w:val="Heading3"/>
-      </w:pPr>
-      <w:r>
-        <w:t>Analyze Health Data</w:t>
-      </w:r>
-    </w:p>
-    <w:p>
-      <w:r>
-        <w:t>A</w:t>
-      </w:r>
-      <w:r>
-        <w:t xml:space="preserve"> researcher </w:t>
-      </w:r>
-      <w:r>
-        <w:t xml:space="preserve">can </w:t>
-      </w:r>
-      <w:r>
-        <w:t>analyz</w:t>
-      </w:r>
-      <w:r>
-        <w:t>e the aggregated health records by defining queries against the data. Specific patient identifying information will never be returned.</w:t>
-      </w:r>
-    </w:p>
-    <w:p>
-      <w:pPr>
-        <w:pStyle w:val="Heading3"/>
-      </w:pPr>
-      <w:bookmarkStart w:id="7" w:name="_Ref457484609"/>
-      <w:r>
-        <w:t>Download Raw Data in CSV format</w:t>
-      </w:r>
-      <w:bookmarkEnd w:id="7"/>
-    </w:p>
-    <w:p>
-      <w:r>
-        <w:t>A researcher can query the patient data and download the results in CSV format. Specific patient identifying information will never be returned.</w:t>
-      </w:r>
-    </w:p>
-    <w:p>
-      <w:pPr>
-        <w:pStyle w:val="Heading3"/>
-      </w:pPr>
-      <w:r>
-        <w:t>Manage Maps</w:t>
-      </w:r>
-    </w:p>
-    <w:p/>
-    <w:p>
-      <w:pPr>
-        <w:pStyle w:val="Heading3"/>
-      </w:pPr>
-      <w:bookmarkStart w:id="8" w:name="_Ref457484684"/>
-      <w:r>
-        <w:t>View Maps</w:t>
-      </w:r>
-      <w:bookmarkEnd w:id="8"/>
-    </w:p>
-    <w:p/>
-    <w:p>
-      <w:pPr>
-        <w:pStyle w:val="Heading3"/>
-      </w:pPr>
-      <w:r>
-        <w:t>Manage Graphs</w:t>
-      </w:r>
-    </w:p>
-    <w:p>
-      <w:r>
-        <w:t>Create, update, and delete defined graphs</w:t>
-      </w:r>
-      <w:r>
-        <w:t>. Graphs can be public or private.</w:t>
-      </w:r>
-    </w:p>
-    <w:p>
-      <w:pPr>
-        <w:pStyle w:val="Heading3"/>
-      </w:pPr>
-      <w:r>
-        <w:t>Manage Notifications</w:t>
-      </w:r>
-    </w:p>
-    <w:p>
-      <w:r>
-        <w:t>Set up standing queries that define conditions under which researcher should be notified; e.g., a certain statistic passes a threshold value.</w:t>
-      </w:r>
-    </w:p>
-    <w:p>
-      <w:pPr>
-        <w:pStyle w:val="Heading3"/>
-      </w:pPr>
-      <w:r>
-        <w:t>Receive Notification</w:t>
-      </w:r>
-    </w:p>
-    <w:p>
-      <w:r>
-        <w:t>The researcher receives notifications when conditions that they define occur. See Manage Notifications. Notifications should exist on the site but ideally can be sent as an e-mail or a text message as well (with no PHI).</w:t>
-      </w:r>
-    </w:p>
-    <w:p>
-      <w:pPr>
-        <w:pStyle w:val="Heading2"/>
-      </w:pPr>
-      <w:r>
-        <w:t>Patient</w:t>
-      </w:r>
-      <w:r>
-        <w:t xml:space="preserve"> (secure web and mobile access)</w:t>
-      </w:r>
-    </w:p>
-    <w:p>
-      <w:pPr>
-        <w:pStyle w:val="Heading3"/>
-      </w:pPr>
-      <w:r>
-        <w:t xml:space="preserve">View </w:t>
-      </w:r>
-      <w:r>
-        <w:t>M</w:t>
-      </w:r>
-      <w:r>
-        <w:t>y Health Record</w:t>
-      </w:r>
-    </w:p>
-    <w:p>
-      <w:r>
-        <w:t>Patient can view their own Health Record on the site or can download it in an encrypted, password protected format allowing them to provide their current Health Record to a provider without access.</w:t>
-      </w:r>
-    </w:p>
-    <w:p>
-      <w:pPr>
-        <w:pStyle w:val="Heading3"/>
-      </w:pPr>
-      <w:r>
-        <w:t>View Audit Log of Accesses of My Health Record</w:t>
-      </w:r>
-    </w:p>
-    <w:p>
-      <w:r>
-        <w:t>A patient can view all accesses of their health record. Should they have a way to question an access?</w:t>
-      </w:r>
-    </w:p>
-    <w:p>
-      <w:pPr>
-        <w:pStyle w:val="Heading3"/>
-      </w:pPr>
-      <w:r>
-        <w:t xml:space="preserve">Update </w:t>
-      </w:r>
-      <w:r>
-        <w:t>M</w:t>
-      </w:r>
-      <w:r>
-        <w:t>y Health Record</w:t>
-      </w:r>
-    </w:p>
-    <w:p>
-      <w:r>
-        <w:t>Depending on data being updated, update may occur directly (e.g., patient address), require approval from provider (e.g., adding an encounter that occurred while in a different country), or not be allowed (update an existing encounter)</w:t>
-      </w:r>
-    </w:p>
-    <w:p>
-      <w:pPr>
-        <w:pStyle w:val="Heading3"/>
-      </w:pPr>
-      <w:r>
-        <w:lastRenderedPageBreak/>
-        <w:t>Manage Provider-Assigned Actions</w:t>
-      </w:r>
-    </w:p>
-    <w:p>
-      <w:r>
-        <w:t>Add comments, status updates, and results to provider-assigned actions.</w:t>
-      </w:r>
-    </w:p>
-    <w:p>
-      <w:pPr>
-        <w:pStyle w:val="Heading3"/>
-      </w:pPr>
-      <w:r>
-        <w:t>Identify Issue</w:t>
-      </w:r>
-      <w:r>
-        <w:t>s</w:t>
-      </w:r>
-      <w:r>
-        <w:t xml:space="preserve"> in </w:t>
-      </w:r>
-      <w:r>
-        <w:t>M</w:t>
-      </w:r>
-      <w:r>
-        <w:t>y Health Record</w:t>
-      </w:r>
-    </w:p>
-    <w:p>
-      <w:r>
-        <w:t>Patient can add comments/questions to their health record including targeted questions to specific providers.</w:t>
-      </w:r>
-    </w:p>
-    <w:p>
-      <w:pPr>
-        <w:pStyle w:val="Heading3"/>
-      </w:pPr>
-      <w:r>
-        <w:t>Control Access to My Health Record</w:t>
-      </w:r>
-    </w:p>
-    <w:p>
-      <w:r>
-        <w:t>Providers/Payers can request access and patients can change rules for who has access and to what parts of their record.</w:t>
-      </w:r>
-    </w:p>
-    <w:p>
-      <w:pPr>
-        <w:pStyle w:val="Heading2"/>
-      </w:pPr>
-      <w:r>
-        <w:t>Provider</w:t>
-      </w:r>
-      <w:r>
-        <w:t xml:space="preserve"> (secure web and mobile access)</w:t>
-      </w:r>
-    </w:p>
-    <w:p>
-      <w:pPr>
-        <w:pStyle w:val="Heading3"/>
-      </w:pPr>
-      <w:r>
-        <w:t>View Patient Record</w:t>
-      </w:r>
-    </w:p>
-    <w:p>
-      <w:r>
-        <w:t xml:space="preserve">Provider must search for desired patient using patient identifiers. Provider may not have access to requested patient. </w:t>
-      </w:r>
-      <w:r>
-        <w:t>View it on the site or have it send to their DIRECT e-mail address or download it in a specific format.</w:t>
-      </w:r>
-      <w:r>
-        <w:t xml:space="preserve"> Portions of record may not be visible to provider. Alternate course is when they don’t have access to the record or to a portion of it and they can request it.</w:t>
-      </w:r>
-    </w:p>
-    <w:p>
-      <w:pPr>
-        <w:pStyle w:val="Heading3"/>
-      </w:pPr>
-      <w:r>
-        <w:t>Summarize Patient Record</w:t>
-      </w:r>
-    </w:p>
-    <w:p>
-      <w:r>
-        <w:t xml:space="preserve">A provider can just see </w:t>
-      </w:r>
-      <w:r>
-        <w:t xml:space="preserve">key data </w:t>
-      </w:r>
-      <w:r>
-        <w:t>with</w:t>
-      </w:r>
-      <w:r>
-        <w:t>i</w:t>
-      </w:r>
-      <w:r>
-        <w:t>n an SHR to summarize a patient quickly.</w:t>
-      </w:r>
-    </w:p>
-    <w:p>
-      <w:pPr>
-        <w:pStyle w:val="Heading3"/>
-      </w:pPr>
-      <w:r>
-        <w:t xml:space="preserve">Update </w:t>
-      </w:r>
-      <w:r>
-        <w:t>Patient Record</w:t>
-      </w:r>
-    </w:p>
-    <w:p>
-      <w:r>
-        <w:t>A provider can update a patient’s record including adding new encounters, lab results, conditions, etc.</w:t>
-      </w:r>
-    </w:p>
-    <w:p>
-      <w:pPr>
-        <w:pStyle w:val="Heading3"/>
-      </w:pPr>
-      <w:r>
-        <w:t>Create Action for Patient</w:t>
-      </w:r>
-    </w:p>
-    <w:p>
-      <w:r>
-        <w:t>A provider can create an action for a patient which may be to make an appointment, weigh themselves once a week and record it in their SHR, log what they eat for a period of time, go get blood taken at a local lab, etc.</w:t>
-      </w:r>
-    </w:p>
-    <w:p>
-      <w:pPr>
-        <w:pStyle w:val="Heading3"/>
-      </w:pPr>
-      <w:r>
-        <w:t>Update myself in Provider Directory</w:t>
-      </w:r>
-    </w:p>
-    <w:p>
-      <w:r>
-        <w:t>A provider can update their direct e-mail address, regular e-mail address, phone numbers, street address(</w:t>
-      </w:r>
-      <w:proofErr w:type="spellStart"/>
-      <w:r>
-        <w:t>es</w:t>
-      </w:r>
-      <w:proofErr w:type="spellEnd"/>
-      <w:r>
-        <w:t>), and other contact information in the provider directory. They can also upload their certificates.</w:t>
-      </w:r>
-    </w:p>
-    <w:p>
-      <w:pPr>
-        <w:pStyle w:val="Heading3"/>
-      </w:pPr>
-      <w:r>
-        <w:t>Look</w:t>
-      </w:r>
-      <w:r>
-        <w:t xml:space="preserve"> </w:t>
-      </w:r>
-      <w:r>
-        <w:t>up another Provider in Provider Directory</w:t>
-      </w:r>
-    </w:p>
-    <w:p>
-      <w:r>
-        <w:t xml:space="preserve">A provider can look up another provider in the provider directory in </w:t>
-      </w:r>
-      <w:r>
-        <w:t xml:space="preserve">order to contact them (e.g., send a referral </w:t>
-      </w:r>
-      <w:r>
-        <w:t xml:space="preserve">or lab results </w:t>
-      </w:r>
-      <w:r>
-        <w:t>via Direct).</w:t>
-      </w:r>
-    </w:p>
-    <w:p>
-      <w:pPr>
-        <w:pStyle w:val="Heading3"/>
-      </w:pPr>
-      <w:r>
-        <w:t>Manage My Notification Rules</w:t>
-      </w:r>
-    </w:p>
-    <w:p>
-      <w:r>
-        <w:t>Control what types of updates cause notifications (e.g., emergency room encounter) and the priority associated with the notification. Priority may also dictate notification mechanism (message on site at next login, e-mail, text message?)</w:t>
-      </w:r>
-    </w:p>
-    <w:p>
-      <w:pPr>
-        <w:pStyle w:val="Heading3"/>
-      </w:pPr>
-      <w:r>
-        <w:t>Receive Notification that Patient Was Updated</w:t>
-      </w:r>
-    </w:p>
-    <w:p>
-      <w:r>
-        <w:t xml:space="preserve">A provider can define criteria under which patient updates will notify them and how they will be notified. For example, updates to any patient that they are defined as the primary care physician may </w:t>
-      </w:r>
-      <w:r>
-        <w:lastRenderedPageBreak/>
-        <w:t>result in an e-mail being sent to them. For another example, if any of their patients with a certain condition have an admit event, then the provider is notified via text message.</w:t>
-      </w:r>
-    </w:p>
-    <w:p>
-      <w:pPr>
-        <w:pStyle w:val="Heading3"/>
-      </w:pPr>
-      <w:r>
-        <w:t xml:space="preserve">Dispose of </w:t>
-      </w:r>
-      <w:r>
-        <w:t>Potential Issues</w:t>
-      </w:r>
-    </w:p>
-    <w:p>
-      <w:r>
-        <w:t>The provider views potential issues identified by a patient, guardian, or another provider and disposes of them.</w:t>
-      </w:r>
-      <w:r>
-        <w:t xml:space="preserve"> Only providers with the ability to update the part of the patient record that the issue is associated with can address the issue.</w:t>
-      </w:r>
-    </w:p>
-    <w:p>
-      <w:pPr>
-        <w:pStyle w:val="Heading2"/>
-      </w:pPr>
-      <w:r>
-        <w:t>Guardian</w:t>
-      </w:r>
-      <w:r>
-        <w:t xml:space="preserve"> (secure web and mobile access)</w:t>
-      </w:r>
-    </w:p>
-    <w:p>
-      <w:pPr>
-        <w:pStyle w:val="Heading3"/>
-      </w:pPr>
-      <w:r>
-        <w:t xml:space="preserve">View </w:t>
-      </w:r>
-      <w:r>
-        <w:t xml:space="preserve">a </w:t>
-      </w:r>
-      <w:r>
-        <w:t>Ward’s Patient Record</w:t>
-      </w:r>
-    </w:p>
-    <w:p>
-      <w:r>
-        <w:t>A guardian can view any of their wards’ patient records.</w:t>
-      </w:r>
-    </w:p>
-    <w:p>
-      <w:pPr>
-        <w:pStyle w:val="Heading3"/>
-      </w:pPr>
-      <w:r>
-        <w:t xml:space="preserve">Update </w:t>
-      </w:r>
-      <w:r>
-        <w:t xml:space="preserve">a </w:t>
-      </w:r>
-      <w:r>
-        <w:t>Ward’s Patient Record</w:t>
-      </w:r>
-    </w:p>
-    <w:p>
-      <w:r>
-        <w:t>A guardian can update some data in a ward’s patient record, and can request that other parts of it be updated as well.</w:t>
-      </w:r>
-    </w:p>
-    <w:p>
-      <w:pPr>
-        <w:pStyle w:val="Heading3"/>
-      </w:pPr>
-      <w:r>
-        <w:t xml:space="preserve">Identify Issue in </w:t>
-      </w:r>
-      <w:r>
-        <w:t xml:space="preserve">a </w:t>
-      </w:r>
-      <w:r>
-        <w:t>Ward’s Health Record</w:t>
-      </w:r>
-    </w:p>
-    <w:p>
-      <w:r>
-        <w:t>A guardian can identify a particular piece of data within a ward’s patient record that they think is incorrect and should be fixed.</w:t>
-      </w:r>
-    </w:p>
-    <w:p>
-      <w:pPr>
-        <w:pStyle w:val="Heading2"/>
-      </w:pPr>
-      <w:r>
-        <w:t>Payer</w:t>
-      </w:r>
-      <w:r>
-        <w:t xml:space="preserve"> (secure web access)</w:t>
-      </w:r>
-    </w:p>
-    <w:p>
-      <w:pPr>
-        <w:pStyle w:val="Heading3"/>
-      </w:pPr>
-      <w:r>
-        <w:t>View Subscriber’s Health Record</w:t>
-      </w:r>
-    </w:p>
-    <w:p>
-      <w:r>
-        <w:t>Payer must search for desired patient using patient identifiers. Payer may not have access to requested patient. View patient on site or have it sent to a DIRECT e-mail address or download it in a specific format. Part of the record may not be visible to payer.</w:t>
-      </w:r>
-    </w:p>
-    <w:p>
-      <w:pPr>
-        <w:pStyle w:val="Heading3"/>
-      </w:pPr>
-      <w:r>
-        <w:t>View Statistics Across Subscribers</w:t>
-      </w:r>
-    </w:p>
-    <w:p>
-      <w:pPr>
-        <w:pStyle w:val="Heading2"/>
-      </w:pPr>
-      <w:r>
-        <w:t>Guest</w:t>
-      </w:r>
-      <w:r>
-        <w:t xml:space="preserve"> (web and mobile access)</w:t>
-      </w:r>
-    </w:p>
-    <w:p>
-      <w:pPr>
-        <w:pStyle w:val="Heading3"/>
-      </w:pPr>
-      <w:r>
-        <w:t>Learn about SyntheticMass</w:t>
-      </w:r>
-    </w:p>
-    <w:p>
-      <w:r>
-        <w:t>A guest should be able to read about SyntheticMass to learn about it and the SHR.</w:t>
-      </w:r>
-    </w:p>
-    <w:p>
-      <w:pPr>
-        <w:pStyle w:val="Heading3"/>
-      </w:pPr>
-      <w:r>
-        <w:t>Register with Site</w:t>
-      </w:r>
-    </w:p>
-    <w:p>
-      <w:r>
-        <w:t xml:space="preserve">A guest can request a login on </w:t>
-      </w:r>
-      <w:r>
-        <w:t>Syn</w:t>
-      </w:r>
-      <w:r>
-        <w:t>th</w:t>
-      </w:r>
-      <w:r>
-        <w:t>et</w:t>
-      </w:r>
-      <w:r>
-        <w:t>icMass for a particular role (e.g., patient).</w:t>
-      </w:r>
-    </w:p>
-    <w:p>
-      <w:pPr>
-        <w:pStyle w:val="Heading3"/>
-      </w:pPr>
-      <w:r>
-        <w:t>View Public Health Data</w:t>
-      </w:r>
-    </w:p>
-    <w:p>
-      <w:r>
-        <w:t>A guest can view publ</w:t>
-      </w:r>
-      <w:r>
-        <w:t>ic health data which consists of some aggregated statistics about all residents.</w:t>
-      </w:r>
-    </w:p>
-    <w:p>
-      <w:pPr>
-        <w:pStyle w:val="Heading3"/>
-      </w:pPr>
-      <w:r>
-        <w:t>View Standard Health Record Specification</w:t>
-      </w:r>
-    </w:p>
-    <w:p>
-      <w:r>
-        <w:t>A guest can get more information about the SHR including specifications.</w:t>
-      </w:r>
-    </w:p>
-    <w:p>
-      <w:pPr>
-        <w:pStyle w:val="Heading2"/>
-      </w:pPr>
-      <w:r>
-        <w:t>Administrator</w:t>
-      </w:r>
-      <w:r>
-        <w:t xml:space="preserve"> (secure web access)</w:t>
-      </w:r>
-    </w:p>
-    <w:p>
-      <w:pPr>
-        <w:pStyle w:val="Heading3"/>
-      </w:pPr>
-      <w:r>
-        <w:t>Manage Users</w:t>
-      </w:r>
-    </w:p>
-    <w:p>
-      <w:r>
-        <w:t>An administrator can add, view, update, and delete users from SyntheticMass.</w:t>
-      </w:r>
-    </w:p>
-    <w:p>
-      <w:pPr>
-        <w:pStyle w:val="Heading3"/>
-      </w:pPr>
-      <w:r>
-        <w:t>Lock/Unlock User Accounts</w:t>
-      </w:r>
-    </w:p>
-    <w:p>
-      <w:r>
-        <w:t>An administrator can lock or unlock user accounts.</w:t>
-      </w:r>
-    </w:p>
-    <w:p>
-      <w:pPr>
-        <w:pStyle w:val="Heading3"/>
-      </w:pPr>
-      <w:r>
-        <w:lastRenderedPageBreak/>
-        <w:t>Archive Patient Data</w:t>
-      </w:r>
-    </w:p>
-    <w:p/>
-    <w:p>
-      <w:pPr>
-        <w:pStyle w:val="Heading3"/>
-      </w:pPr>
-      <w:r>
-        <w:t>Backup Data</w:t>
-      </w:r>
-    </w:p>
-    <w:p/>
-    <w:p>
-      <w:pPr>
-        <w:pStyle w:val="Heading3"/>
-      </w:pPr>
-      <w:r>
-        <w:t>Log an Active User Out</w:t>
-      </w:r>
-    </w:p>
-    <w:p/>
-    <w:p>
-      <w:pPr>
-        <w:pStyle w:val="Heading3"/>
-      </w:pPr>
-      <w:r>
-        <w:t>See Login Attempts</w:t>
-      </w:r>
-    </w:p>
-    <w:p/>
-    <w:p>
-      <w:pPr>
-        <w:pStyle w:val="Heading3"/>
-      </w:pPr>
-      <w:r>
-        <w:t>Notify if Failed Login Attempts Exceeds a Threshold</w:t>
-      </w:r>
-    </w:p>
-    <w:p/>
-    <w:p>
-      <w:pPr>
-        <w:pStyle w:val="Heading2"/>
-      </w:pPr>
-      <w:r>
-        <w:t>Shared</w:t>
-      </w:r>
-      <w:r>
-        <w:t xml:space="preserve"> (Leveraged to support other use cases)</w:t>
-      </w:r>
-    </w:p>
-    <w:p>
-      <w:pPr>
-        <w:pStyle w:val="Heading3"/>
-      </w:pPr>
-      <w:r>
-        <w:t>Login</w:t>
-      </w:r>
-    </w:p>
-    <w:p>
-      <w:r>
-        <w:t>Any user (except guest) should be able to login to their account by authenticating with SyntheticMass.</w:t>
-      </w:r>
-    </w:p>
-    <w:p>
-      <w:pPr>
-        <w:pStyle w:val="Heading3"/>
-      </w:pPr>
-      <w:r>
-        <w:t>Provide Feedback</w:t>
-      </w:r>
-    </w:p>
-    <w:p>
-      <w:r>
-        <w:t>Any user can provide feedback on SyntheticMass including potential enhancements.</w:t>
-      </w:r>
-    </w:p>
-    <w:p>
-      <w:pPr>
-        <w:pStyle w:val="Heading3"/>
-      </w:pPr>
-      <w:r>
-        <w:t>Request Support</w:t>
-      </w:r>
-    </w:p>
-    <w:p>
-      <w:r>
-        <w:t>Any user should be able to request support with SyntheticMass if they are having trouble.</w:t>
-      </w:r>
-    </w:p>
-    <w:p>
-      <w:pPr>
-        <w:pStyle w:val="Heading3"/>
-      </w:pPr>
-      <w:r>
-        <w:t>Forgot Username and/or Password</w:t>
-      </w:r>
-    </w:p>
-    <w:p>
-      <w:r>
-        <w:t>Any user can indicate that they forgot their username and/or password.</w:t>
-      </w:r>
-    </w:p>
-    <w:p>
-      <w:pPr>
-        <w:pStyle w:val="Heading3"/>
-      </w:pPr>
-      <w:r>
-        <w:t>Change Password</w:t>
-      </w:r>
-    </w:p>
-    <w:p>
-      <w:r>
-        <w:t>Any user can change their password.</w:t>
-      </w:r>
-    </w:p>
-    <w:p>
-      <w:pPr>
-        <w:pStyle w:val="Heading3"/>
-      </w:pPr>
-      <w:r>
-        <w:t>Manage My Preferences</w:t>
-      </w:r>
-    </w:p>
-    <w:p>
-      <w:r>
-        <w:t>Any user can setup certain preferences only affecting their use of SyntheticMass.</w:t>
-      </w:r>
-    </w:p>
-    <w:p>
-      <w:pPr>
-        <w:pStyle w:val="Heading1"/>
-      </w:pPr>
-      <w:r>
-        <w:t>Non-Functional Requirements</w:t>
-      </w:r>
-    </w:p>
-    <w:p>
-      <w:pPr>
-        <w:pStyle w:val="Heading2"/>
-      </w:pPr>
-      <w:r>
-        <w:t>Support Infrastructure</w:t>
-      </w:r>
-    </w:p>
-    <w:p>
-      <w:r>
-        <w:t>Need s</w:t>
-      </w:r>
-      <w:r>
-        <w:t>oftware to log and track the disposition of support requests which may include requested enhancements and defects.</w:t>
-      </w:r>
-    </w:p>
-    <w:p>
-      <w:r>
-        <w:t>Need a process for disposing of support requests, enhancement requests, and defects. A Change Control Board or some other mechanism for prioritizing items will be required.</w:t>
-      </w:r>
-    </w:p>
-    <w:p>
-      <w:pPr>
-        <w:pStyle w:val="Heading2"/>
-      </w:pPr>
-      <w:r>
-        <w:t>Security</w:t>
-      </w:r>
-    </w:p>
-    <w:p>
-      <w:r>
-        <w:t>The HIE site must use TLS/SSL for privacy and require user authentication (2 factor for some roles and/or functions?)</w:t>
-      </w:r>
-    </w:p>
-    <w:p>
-      <w:r>
-        <w:t>Data at rest must be encrypted as well</w:t>
-      </w:r>
-      <w:r>
-        <w:t>?</w:t>
-      </w:r>
-    </w:p>
-    <w:p>
-      <w:pPr>
-        <w:pStyle w:val="Heading2"/>
-      </w:pPr>
-      <w:r>
-        <w:lastRenderedPageBreak/>
-        <w:t>HIPAA Compliance</w:t>
-      </w:r>
-    </w:p>
-    <w:p/>
-    <w:p>
-      <w:pPr>
-        <w:pStyle w:val="Heading2"/>
-      </w:pPr>
-      <w:r>
-        <w:t>Section 508</w:t>
-      </w:r>
-    </w:p>
-    <w:p>
-      <w:r>
-        <w:t>Accessibility requirements</w:t>
-      </w:r>
-    </w:p>
-    <w:p>
-      <w:pPr>
-        <w:pStyle w:val="Heading2"/>
-      </w:pPr>
-      <w:r>
-        <w:t>Resilience</w:t>
-      </w:r>
-    </w:p>
-    <w:p>
-      <w:r>
-        <w:t>Any security breaches must be limited in scope; gaining access to one patient’s record should never allow access to others</w:t>
-      </w:r>
-    </w:p>
-    <w:p>
-      <w:pPr>
-        <w:pStyle w:val="Heading1"/>
-      </w:pPr>
-      <w:r>
-        <w:t>Glossary</w:t>
-      </w:r>
-    </w:p>
-    <w:p>
-      <w:pPr>
-        <w:pStyle w:val="Heading2"/>
-      </w:pPr>
-      <w:r>
-        <w:t>ADT = Admit, Discharge, Transfer</w:t>
-      </w:r>
-    </w:p>
-    <w:p>
-      <w:r>
-        <w:t xml:space="preserve">Acronym for three common events for patients – being admitted to a hospital or facility, being discharged from a hospital or facility, and being transferred between medical </w:t>
-      </w:r>
-      <w:proofErr w:type="spellStart"/>
-      <w:r>
-        <w:t>facilitities</w:t>
-      </w:r>
-      <w:proofErr w:type="spellEnd"/>
-      <w:r>
-        <w:t>.</w:t>
-      </w:r>
-    </w:p>
-    <w:p>
-      <w:pPr>
-        <w:pStyle w:val="Heading2"/>
-      </w:pPr>
-      <w:r>
         <w:t>ARRA = American Recovery and Reinvestment Act</w:t>
       </w:r>
     </w:p>
@@ -2513,7 +2778,7 @@
       <w:r>
         <w:t xml:space="preserve">Source: </w:t>
       </w:r>
-      <w:hyperlink r:id="rId9" w:history="1">
+      <w:hyperlink r:id="rId11" w:history="1">
         <w:r>
           <w:rPr>
             <w:rStyle w:val="Hyperlink"/>
@@ -2588,7 +2853,7 @@
       <w:r>
         <w:t xml:space="preserve">Source: </w:t>
       </w:r>
-      <w:hyperlink r:id="rId10" w:history="1">
+      <w:hyperlink r:id="rId12" w:history="1">
         <w:r>
           <w:rPr>
             <w:rStyle w:val="Hyperlink"/>
@@ -2631,36 +2896,37 @@
         <w:pStyle w:val="Heading2"/>
       </w:pPr>
       <w:r>
+        <w:t xml:space="preserve">HAPI-FHIR = </w:t>
+      </w:r>
+      <w:r>
+        <w:t>HL7 Application Programming Interface FHIR</w:t>
+      </w:r>
+    </w:p>
+    <w:p>
+      <w:r>
+        <w:t>Open source implementation of the HL7 FHIR specification for Java.</w:t>
+      </w:r>
+    </w:p>
+    <w:p>
+      <w:pPr>
+        <w:pStyle w:val="Heading2"/>
+      </w:pPr>
+      <w:r>
+        <w:t>HIE = Health Information Exchange</w:t>
+      </w:r>
+    </w:p>
+    <w:p>
+      <w:r>
+        <w:t xml:space="preserve">Health information exchanges (HIEs) facilitate the secure exchange of health information within and across states. Sharing information in this way is one of the requirements of meaningful use. The Office </w:t>
+      </w:r>
+      <w:r>
         <w:lastRenderedPageBreak/>
-        <w:t xml:space="preserve">HAPI-FHIR = </w:t>
-      </w:r>
-      <w:r>
-        <w:t>HL7 Application Programming Interface FHIR</w:t>
-      </w:r>
-    </w:p>
-    <w:p>
-      <w:r>
-        <w:t>Open source implementation of the HL7 FHIR specification for Java.</w:t>
-      </w:r>
-      <w:bookmarkStart w:id="9" w:name="_GoBack"/>
-      <w:bookmarkEnd w:id="9"/>
-    </w:p>
-    <w:p>
-      <w:pPr>
-        <w:pStyle w:val="Heading2"/>
-      </w:pPr>
-      <w:r>
-        <w:t>HIE = Health Information Exchange</w:t>
-      </w:r>
-    </w:p>
-    <w:p>
-      <w:r>
-        <w:t>Health information exchanges (HIEs) facilitate the secure exchange of health information within and across states. Sharing information in this way is one of the requirements of meaningful use. The Office of the National Coordinator for Health Information Technology (ONC) has made 56 awards totally $548 million to help states and territories in the US develop secure health information exchanges.</w:t>
+        <w:t>of the National Coordinator for Health Information Technology (ONC) has made 56 awards totally $548 million to help states and territories in the US develop secure health information exchanges.</w:t>
       </w:r>
       <w:r>
         <w:t xml:space="preserve"> [Source: </w:t>
       </w:r>
-      <w:hyperlink r:id="rId11" w:history="1">
+      <w:hyperlink r:id="rId13" w:history="1">
         <w:r>
           <w:rPr>
             <w:rStyle w:val="Hyperlink"/>
@@ -2703,7 +2969,7 @@
       <w:r>
         <w:t xml:space="preserve"> Source: </w:t>
       </w:r>
-      <w:hyperlink r:id="rId12" w:history="1">
+      <w:hyperlink r:id="rId14" w:history="1">
         <w:r>
           <w:rPr>
             <w:rStyle w:val="Hyperlink"/>
@@ -2783,7 +3049,7 @@
       <w:r>
         <w:t xml:space="preserve"> Source: </w:t>
       </w:r>
-      <w:hyperlink r:id="rId13" w:history="1">
+      <w:hyperlink r:id="rId15" w:history="1">
         <w:r>
           <w:rPr>
             <w:rStyle w:val="Hyperlink"/>
@@ -2810,7 +3076,7 @@
       <w:r>
         <w:t xml:space="preserve">See </w:t>
       </w:r>
-      <w:hyperlink r:id="rId14" w:history="1">
+      <w:hyperlink r:id="rId16" w:history="1">
         <w:r>
           <w:rPr>
             <w:rStyle w:val="Hyperlink"/>
@@ -2832,16 +3098,12 @@
     </w:p>
     <w:p>
       <w:r>
-        <w:t xml:space="preserve">Meaningful use is using certified electronic health record (EHR) technology to: Improve quality, safety, efficiency, and reduce health disparities. Engage patients and family. Improve care coordination, and </w:t>
-      </w:r>
-      <w:r>
-        <w:lastRenderedPageBreak/>
-        <w:t>population and public health. Maintain privacy and security of patient health information</w:t>
+        <w:t>Meaningful use is using certified electronic health record (EHR) technology to: Improve quality, safety, efficiency, and reduce health disparities. Engage patients and family. Improve care coordination, and population and public health. Maintain privacy and security of patient health information</w:t>
       </w:r>
       <w:r>
         <w:t xml:space="preserve">. Source: </w:t>
       </w:r>
-      <w:hyperlink r:id="rId15" w:history="1">
+      <w:hyperlink r:id="rId17" w:history="1">
         <w:r>
           <w:rPr>
             <w:rStyle w:val="Hyperlink"/>
@@ -2855,6 +3117,31 @@
         <w:pStyle w:val="Heading2"/>
       </w:pPr>
       <w:r>
+        <w:t>MRN = Medical Record Number</w:t>
+      </w:r>
+    </w:p>
+    <w:p>
+      <w:r>
+        <w:t>The medical record number is organization specific. The number is used by the hospital as a systematic documentation of a patient´s medical history and care during each hospital stay.</w:t>
+      </w:r>
+      <w:r>
+        <w:t xml:space="preserve"> Source: </w:t>
+      </w:r>
+      <w:hyperlink r:id="rId18" w:history="1">
+        <w:r>
+          <w:rPr>
+            <w:rStyle w:val="Hyperlink"/>
+          </w:rPr>
+          <w:t>https://ushik.ahrq.gov/ViewItemDetails?system=ps&amp;itemKey=88720000</w:t>
+        </w:r>
+      </w:hyperlink>
+    </w:p>
+    <w:p>
+      <w:pPr>
+        <w:pStyle w:val="Heading2"/>
+      </w:pPr>
+      <w:r>
+        <w:lastRenderedPageBreak/>
         <w:t>PHI = Protected Health Information</w:t>
       </w:r>
     </w:p>
@@ -3016,7 +3303,7 @@
       <w:r>
         <w:t xml:space="preserve">Source: </w:t>
       </w:r>
-      <w:hyperlink r:id="rId16" w:history="1">
+      <w:hyperlink r:id="rId19" w:history="1">
         <w:r>
           <w:rPr>
             <w:rStyle w:val="Hyperlink"/>
@@ -3040,7 +3327,7 @@
       <w:r>
         <w:t xml:space="preserve"> Source: </w:t>
       </w:r>
-      <w:hyperlink r:id="rId17" w:history="1">
+      <w:hyperlink r:id="rId20" w:history="1">
         <w:r>
           <w:rPr>
             <w:rStyle w:val="Hyperlink"/>
@@ -4825,6 +5112,54 @@
       <w:u w:val="single"/>
     </w:rPr>
   </w:style>
+  <w:style w:type="paragraph" w:styleId="HTMLPreformatted">
+    <w:name w:val="HTML Preformatted"/>
+    <w:basedOn w:val="Normal"/>
+    <w:link w:val="HTMLPreformattedChar"/>
+    <w:uiPriority w:val="99"/>
+    <w:semiHidden/>
+    <w:unhideWhenUsed/>
+    <w:rsid w:val="00281C07"/>
+    <w:pPr>
+      <w:tabs>
+        <w:tab w:val="left" w:pos="916"/>
+        <w:tab w:val="left" w:pos="1832"/>
+        <w:tab w:val="left" w:pos="2748"/>
+        <w:tab w:val="left" w:pos="3664"/>
+        <w:tab w:val="left" w:pos="4580"/>
+        <w:tab w:val="left" w:pos="5496"/>
+        <w:tab w:val="left" w:pos="6412"/>
+        <w:tab w:val="left" w:pos="7328"/>
+        <w:tab w:val="left" w:pos="8244"/>
+        <w:tab w:val="left" w:pos="9160"/>
+        <w:tab w:val="left" w:pos="10076"/>
+        <w:tab w:val="left" w:pos="10992"/>
+        <w:tab w:val="left" w:pos="11908"/>
+        <w:tab w:val="left" w:pos="12824"/>
+        <w:tab w:val="left" w:pos="13740"/>
+        <w:tab w:val="left" w:pos="14656"/>
+      </w:tabs>
+      <w:spacing w:after="0" w:line="240" w:lineRule="auto"/>
+    </w:pPr>
+    <w:rPr>
+      <w:rFonts w:ascii="Courier New" w:eastAsia="Times New Roman" w:hAnsi="Courier New" w:cs="Courier New"/>
+      <w:sz w:val="20"/>
+      <w:szCs w:val="20"/>
+    </w:rPr>
+  </w:style>
+  <w:style w:type="character" w:customStyle="1" w:styleId="HTMLPreformattedChar">
+    <w:name w:val="HTML Preformatted Char"/>
+    <w:basedOn w:val="DefaultParagraphFont"/>
+    <w:link w:val="HTMLPreformatted"/>
+    <w:uiPriority w:val="99"/>
+    <w:semiHidden/>
+    <w:rsid w:val="00281C07"/>
+    <w:rPr>
+      <w:rFonts w:ascii="Courier New" w:eastAsia="Times New Roman" w:hAnsi="Courier New" w:cs="Courier New"/>
+      <w:sz w:val="20"/>
+      <w:szCs w:val="20"/>
+    </w:rPr>
+  </w:style>
 </w:styles>
 </file>
 
@@ -5094,7 +5429,7 @@
 </file>
 
 <file path=customXml/itemProps1.xml><?xml version="1.0" encoding="utf-8"?>
-<ds:datastoreItem xmlns:ds="http://schemas.openxmlformats.org/officeDocument/2006/customXml" ds:itemID="{4AE4A817-9197-476F-AEAC-DDA0AFB13135}">
+<ds:datastoreItem xmlns:ds="http://schemas.openxmlformats.org/officeDocument/2006/customXml" ds:itemID="{78B764AF-11D0-4554-BED2-42AEE16F372A}">
   <ds:schemaRefs>
     <ds:schemaRef ds:uri="http://schemas.openxmlformats.org/officeDocument/2006/bibliography"/>
   </ds:schemaRefs>

</xml_diff>

<commit_message>
updated milestones. 1st one is vendor only
</commit_message>
<xml_diff>
--- a/SyntheticMass Requirements.docx
+++ b/SyntheticMass Requirements.docx
@@ -83,13 +83,7 @@
     </w:p>
     <w:p>
       <w:r>
-        <w:t>The Mass Challenge r</w:t>
-      </w:r>
-      <w:r>
-        <w:t>uns from October 2016 to February 2017.</w:t>
-      </w:r>
-      <w:r>
-        <w:t xml:space="preserve"> See </w:t>
+        <w:t xml:space="preserve">The Mass Challenge runs from October 2016 to February 2017. See </w:t>
       </w:r>
       <w:hyperlink r:id="rId8" w:history="1">
         <w:r>
@@ -107,8 +101,33 @@
       <w:r>
         <w:t>Offer syntheticmass.mitre.org populated with 7 million synthetic patients statistically matching the real residents of MA</w:t>
       </w:r>
-      <w:r>
-        <w:t xml:space="preserve"> and supporting the following initial functionality:</w:t>
+    </w:p>
+    <w:p>
+      <w:pPr>
+        <w:pStyle w:val="Heading3"/>
+      </w:pPr>
+      <w:r>
+        <w:t>Infrastructure</w:t>
+      </w:r>
+    </w:p>
+    <w:p>
+      <w:pPr>
+        <w:pStyle w:val="ListParagraph"/>
+        <w:numPr>
+          <w:ilvl w:val="0"/>
+          <w:numId w:val="11"/>
+        </w:numPr>
+      </w:pPr>
+      <w:r>
+        <w:t>Host syntheticmass.mitre.org in the DMZ for access from outside MITRE network</w:t>
+      </w:r>
+    </w:p>
+    <w:p>
+      <w:pPr>
+        <w:pStyle w:val="Heading3"/>
+      </w:pPr>
+      <w:r>
+        <w:t>Functionality</w:t>
       </w:r>
     </w:p>
     <w:p>
@@ -287,7 +306,7 @@
         <w:fldChar w:fldCharType="begin"/>
       </w:r>
       <w:r>
-        <w:instrText xml:space="preserve"> REF _Ref457546012 \w \h </w:instrText>
+        <w:instrText xml:space="preserve"> REF _Ref457570693 \w \h </w:instrText>
       </w:r>
       <w:r>
         <w:fldChar w:fldCharType="separate"/>
@@ -305,12 +324,55 @@
         <w:fldChar w:fldCharType="begin"/>
       </w:r>
       <w:r>
-        <w:instrText xml:space="preserve"> REF _Ref457546012 \h </w:instrText>
+        <w:instrText xml:space="preserve"> REF _Ref457570693 \h </w:instrText>
       </w:r>
       <w:r>
         <w:fldChar w:fldCharType="separate"/>
       </w:r>
       <w:r>
+        <w:t>View Statistics Maps</w:t>
+      </w:r>
+      <w:r>
+        <w:fldChar w:fldCharType="end"/>
+      </w:r>
+    </w:p>
+    <w:p>
+      <w:r>
+        <w:t>Add support for 1-4 additional, disease-related statistics</w:t>
+      </w:r>
+      <w:r>
+        <w:t xml:space="preserve"> (e.g. diabetes)</w:t>
+      </w:r>
+    </w:p>
+    <w:p>
+      <w:r>
+        <w:fldChar w:fldCharType="begin"/>
+      </w:r>
+      <w:r>
+        <w:instrText xml:space="preserve"> REF _Ref457570706 \w \h </w:instrText>
+      </w:r>
+      <w:r>
+        <w:fldChar w:fldCharType="separate"/>
+      </w:r>
+      <w:r>
+        <w:t>5.2.6</w:t>
+      </w:r>
+      <w:r>
+        <w:fldChar w:fldCharType="end"/>
+      </w:r>
+      <w:r>
+        <w:t xml:space="preserve"> </w:t>
+      </w:r>
+      <w:r>
+        <w:fldChar w:fldCharType="begin"/>
+      </w:r>
+      <w:r>
+        <w:instrText xml:space="preserve"> REF _Ref457570706 \h </w:instrText>
+      </w:r>
+      <w:r>
+        <w:fldChar w:fldCharType="separate"/>
+      </w:r>
+      <w:r>
         <w:t>Search Synthetic Patients</w:t>
       </w:r>
       <w:r>
@@ -319,6 +381,11 @@
     </w:p>
     <w:p>
       <w:r>
+        <w:t>Just implement the patient list portion and use map for defining queries?</w:t>
+      </w:r>
+    </w:p>
+    <w:p>
+      <w:r>
         <w:fldChar w:fldCharType="begin"/>
       </w:r>
       <w:r>
@@ -328,7 +395,7 @@
         <w:fldChar w:fldCharType="separate"/>
       </w:r>
       <w:r>
-        <w:t>5.2.6</w:t>
+        <w:t>5.2.7</w:t>
       </w:r>
       <w:r>
         <w:fldChar w:fldCharType="end"/>
@@ -354,336 +421,158 @@
     </w:p>
     <w:p>
       <w:pPr>
+        <w:pStyle w:val="Heading2"/>
+      </w:pPr>
+      <w:r>
+        <w:t>SyntheticMass</w:t>
+      </w:r>
+      <w:r>
+        <w:t xml:space="preserve"> </w:t>
+      </w:r>
+      <w:r>
+        <w:t>v2 (by March 2017?</w:t>
+      </w:r>
+      <w:r>
+        <w:t>)</w:t>
+      </w:r>
+    </w:p>
+    <w:p>
+      <w:r>
+        <w:t>By the end of Mass Challenge</w:t>
+      </w:r>
+    </w:p>
+    <w:p>
+      <w:pPr>
+        <w:pStyle w:val="Heading3"/>
+      </w:pPr>
+      <w:r>
+        <w:t>Functionality</w:t>
+      </w:r>
+    </w:p>
+    <w:p>
+      <w:r>
+        <w:t>Completion of the Entrepreneur/Vendor use cases should complete the basic functionality of SyntheticMass.</w:t>
+      </w:r>
+    </w:p>
+    <w:p>
+      <w:pPr>
+        <w:pStyle w:val="Heading2"/>
+      </w:pPr>
+      <w:r>
+        <w:lastRenderedPageBreak/>
+        <w:t>MA HIE</w:t>
+      </w:r>
+      <w:r>
+        <w:t xml:space="preserve"> v1</w:t>
+      </w:r>
+    </w:p>
+    <w:p>
+      <w:r>
+        <w:t>Initial cut of use cases for patient, provider, researcher, and administrator</w:t>
+      </w:r>
+      <w:r>
+        <w:t>.</w:t>
+      </w:r>
+    </w:p>
+    <w:p>
+      <w:r>
+        <w:t>In order to support all use cases on a common server instance, we n</w:t>
+      </w:r>
+      <w:r>
+        <w:t>eed to separate out synthetic patients and real patients</w:t>
+      </w:r>
+      <w:r>
+        <w:t xml:space="preserve"> (See </w:t>
+      </w:r>
+      <w:r>
+        <w:fldChar w:fldCharType="begin"/>
+      </w:r>
+      <w:r>
+        <w:instrText xml:space="preserve"> REF _Ref457559420 \w \h </w:instrText>
+      </w:r>
+      <w:r>
+        <w:fldChar w:fldCharType="separate"/>
+      </w:r>
+      <w:r>
+        <w:t>6.1</w:t>
+      </w:r>
+      <w:r>
+        <w:fldChar w:fldCharType="end"/>
+      </w:r>
+      <w:r>
+        <w:t xml:space="preserve"> </w:t>
+      </w:r>
+      <w:r>
+        <w:fldChar w:fldCharType="begin"/>
+      </w:r>
+      <w:r>
+        <w:instrText xml:space="preserve"> REF _Ref457559420 \h </w:instrText>
+      </w:r>
+      <w:r>
+        <w:fldChar w:fldCharType="separate"/>
+      </w:r>
+      <w:r>
+        <w:t>Support Multiple Patient Lists</w:t>
+      </w:r>
+      <w:r>
+        <w:fldChar w:fldCharType="end"/>
+      </w:r>
+      <w:r>
+        <w:t>)</w:t>
+      </w:r>
+      <w:r>
+        <w:t>.</w:t>
+      </w:r>
+      <w:bookmarkStart w:id="0" w:name="_GoBack"/>
+      <w:bookmarkEnd w:id="0"/>
+    </w:p>
+    <w:p>
+      <w:r>
         <w:rPr>
           <w:b/>
         </w:rPr>
-      </w:pPr>
-      <w:r>
-        <w:rPr>
-          <w:b/>
-        </w:rPr>
-        <w:t>Public Health Official</w:t>
-      </w:r>
-      <w:r>
-        <w:rPr>
-          <w:b/>
-        </w:rPr>
-        <w:t xml:space="preserve"> Use Cases Available</w:t>
-      </w:r>
-      <w:r>
-        <w:rPr>
-          <w:b/>
-        </w:rPr>
-        <w:t xml:space="preserve"> (using synthetic data for demonstration)</w:t>
-      </w:r>
-      <w:r>
-        <w:rPr>
-          <w:b/>
-        </w:rPr>
-        <w:t>:</w:t>
-      </w:r>
-    </w:p>
-    <w:p>
-      <w:pPr>
-        <w:rPr>
-          <w:b/>
-        </w:rPr>
-      </w:pPr>
-      <w:r>
-        <w:fldChar w:fldCharType="begin"/>
-      </w:r>
-      <w:r>
-        <w:instrText xml:space="preserve"> REF _Ref457484481 \w \h </w:instrText>
-      </w:r>
-      <w:r>
-        <w:instrText xml:space="preserve"> \* MERGEFORMAT </w:instrText>
-      </w:r>
-      <w:r>
-        <w:fldChar w:fldCharType="separate"/>
-      </w:r>
-      <w:r>
-        <w:t>5.3.1</w:t>
-      </w:r>
-      <w:r>
-        <w:fldChar w:fldCharType="end"/>
-      </w:r>
-      <w:r>
-        <w:rPr>
-          <w:b/>
-        </w:rPr>
+        <w:t>Option 1</w:t>
+      </w:r>
+      <w:r>
+        <w:t xml:space="preserve">: </w:t>
+      </w:r>
+      <w:r>
+        <w:t xml:space="preserve">FHIR does offer </w:t>
+      </w:r>
+      <w:r>
+        <w:t xml:space="preserve">a compartment concept </w:t>
+      </w:r>
+      <w:r>
+        <w:t xml:space="preserve">that can be named and has a </w:t>
+      </w:r>
+      <w:proofErr w:type="spellStart"/>
+      <w:r>
+        <w:t>boolean</w:t>
+      </w:r>
+      <w:proofErr w:type="spellEnd"/>
+      <w:r>
+        <w:t xml:space="preserve"> attribute labelled “experimental” that indicates the compartment definition is authored for testing purposes. It also includes a publisher such that the synthetic data can be attributed to MITRE </w:t>
+      </w:r>
+      <w:proofErr w:type="spellStart"/>
+      <w:r>
+        <w:t>Synthea</w:t>
+      </w:r>
+      <w:proofErr w:type="spellEnd"/>
+      <w:r>
+        <w:t>.</w:t>
+      </w:r>
+      <w:r>
+        <w:t xml:space="preserve"> It also includes a requirements attribute that can be used to describe the scope and usage that the compartment definition was created to meet.</w:t>
+      </w:r>
+      <w:r>
         <w:t xml:space="preserve"> </w:t>
       </w:r>
       <w:r>
-        <w:rPr>
-          <w:b/>
-        </w:rPr>
-        <w:fldChar w:fldCharType="begin"/>
-      </w:r>
-      <w:r>
-        <w:rPr>
-          <w:b/>
-        </w:rPr>
-        <w:instrText xml:space="preserve"> REF _Ref457484481 \h </w:instrText>
-      </w:r>
-      <w:r>
-        <w:rPr>
-          <w:b/>
-        </w:rPr>
-      </w:r>
-      <w:r>
-        <w:rPr>
-          <w:b/>
-        </w:rPr>
-        <w:fldChar w:fldCharType="separate"/>
-      </w:r>
-      <w:r>
-        <w:t>View Dashboard Summarizing Patients in MA (immunizations, diseases)</w:t>
-      </w:r>
-      <w:r>
-        <w:rPr>
-          <w:b/>
-        </w:rPr>
-        <w:fldChar w:fldCharType="end"/>
-      </w:r>
-    </w:p>
-    <w:p>
-      <w:r>
-        <w:rPr>
-          <w:b/>
-        </w:rPr>
-        <w:t>Researcher</w:t>
-      </w:r>
-      <w:r>
-        <w:rPr>
-          <w:b/>
-        </w:rPr>
+        <w:t>Predefined compartment types are focused around isolating the data for a particular resource (e.g., a single patient), but potentially it could be used for a list of patients and their associated data as well?</w:t>
+      </w:r>
+      <w:r>
         <w:t xml:space="preserve"> </w:t>
       </w:r>
-      <w:r>
-        <w:rPr>
-          <w:b/>
-        </w:rPr>
-        <w:t xml:space="preserve">Use Cases </w:t>
-      </w:r>
-      <w:r>
-        <w:rPr>
-          <w:b/>
-        </w:rPr>
-        <w:t>A</w:t>
-      </w:r>
-      <w:r>
-        <w:rPr>
-          <w:b/>
-        </w:rPr>
-        <w:t>vailable</w:t>
-      </w:r>
-      <w:r>
-        <w:rPr>
-          <w:b/>
-        </w:rPr>
-        <w:t xml:space="preserve"> (using synthetic data for demonstration)</w:t>
-      </w:r>
-      <w:r>
-        <w:rPr>
-          <w:b/>
-        </w:rPr>
-        <w:t>:</w:t>
-      </w:r>
-    </w:p>
-    <w:p>
-      <w:r>
-        <w:fldChar w:fldCharType="begin"/>
-      </w:r>
-      <w:r>
-        <w:instrText xml:space="preserve"> REF _Ref457484609 \w \h </w:instrText>
-      </w:r>
-      <w:r>
-        <w:instrText xml:space="preserve"> \* MERGEFORMAT </w:instrText>
-      </w:r>
-      <w:r>
-        <w:fldChar w:fldCharType="separate"/>
-      </w:r>
-      <w:r>
-        <w:t>5.4.2</w:t>
-      </w:r>
-      <w:r>
-        <w:fldChar w:fldCharType="end"/>
-      </w:r>
-      <w:r>
-        <w:t xml:space="preserve"> </w:t>
-      </w:r>
-      <w:r>
-        <w:fldChar w:fldCharType="begin"/>
-      </w:r>
-      <w:r>
-        <w:instrText xml:space="preserve"> REF _Ref457484609 \h </w:instrText>
-      </w:r>
-      <w:r>
-        <w:fldChar w:fldCharType="separate"/>
-      </w:r>
-      <w:r>
-        <w:t>Download Raw Data in CSV format</w:t>
-      </w:r>
-      <w:r>
-        <w:fldChar w:fldCharType="end"/>
-      </w:r>
-    </w:p>
-    <w:p>
-      <w:r>
-        <w:fldChar w:fldCharType="begin"/>
-      </w:r>
-      <w:r>
-        <w:instrText xml:space="preserve"> REF _Ref457484684 \w \h </w:instrText>
-      </w:r>
-      <w:r>
-        <w:fldChar w:fldCharType="separate"/>
-      </w:r>
-      <w:r>
-        <w:t>5.4.4</w:t>
-      </w:r>
-      <w:r>
-        <w:fldChar w:fldCharType="end"/>
-      </w:r>
-      <w:r>
-        <w:t xml:space="preserve"> </w:t>
-      </w:r>
-      <w:r>
-        <w:fldChar w:fldCharType="begin"/>
-      </w:r>
-      <w:r>
-        <w:instrText xml:space="preserve"> REF _Ref457484684 \h </w:instrText>
-      </w:r>
-      <w:r>
-        <w:fldChar w:fldCharType="separate"/>
-      </w:r>
-      <w:r>
-        <w:t>View Maps</w:t>
-      </w:r>
-      <w:r>
-        <w:fldChar w:fldCharType="end"/>
-      </w:r>
-    </w:p>
-    <w:p>
-      <w:pPr>
-        <w:pStyle w:val="Heading2"/>
-      </w:pPr>
-      <w:r>
-        <w:t>SyntheticMass</w:t>
-      </w:r>
-      <w:r>
-        <w:t xml:space="preserve"> (?)</w:t>
-      </w:r>
-    </w:p>
-    <w:p>
-      <w:r>
-        <w:t>Completion of the Entrepreneur/Vendor use cases should complete the basic functionality of SyntheticMass.</w:t>
-      </w:r>
-    </w:p>
-    <w:p>
-      <w:pPr>
-        <w:pStyle w:val="Heading2"/>
-      </w:pPr>
-      <w:r>
-        <w:t>MA HIE</w:t>
-      </w:r>
-      <w:r>
-        <w:t xml:space="preserve"> v1</w:t>
-      </w:r>
-    </w:p>
-    <w:p>
-      <w:r>
-        <w:t>Initial cut of use cases for patient, provider, researcher, entrepreneur/vendor, and administrator</w:t>
-      </w:r>
-      <w:r>
-        <w:t>.</w:t>
-      </w:r>
-    </w:p>
-    <w:p>
-      <w:r>
-        <w:lastRenderedPageBreak/>
-        <w:t>In order to support all use cases on a common server instance, we n</w:t>
-      </w:r>
-      <w:r>
-        <w:t>eed to separate out synthetic patients and real patients</w:t>
-      </w:r>
-      <w:r>
-        <w:t xml:space="preserve"> (See </w:t>
-      </w:r>
-      <w:r>
-        <w:fldChar w:fldCharType="begin"/>
-      </w:r>
-      <w:r>
-        <w:instrText xml:space="preserve"> REF _Ref457559420 \w \h </w:instrText>
-      </w:r>
-      <w:r>
-        <w:fldChar w:fldCharType="separate"/>
-      </w:r>
-      <w:r>
-        <w:t>6.1</w:t>
-      </w:r>
-      <w:r>
-        <w:fldChar w:fldCharType="end"/>
-      </w:r>
-      <w:r>
-        <w:t xml:space="preserve"> </w:t>
-      </w:r>
-      <w:r>
-        <w:fldChar w:fldCharType="begin"/>
-      </w:r>
-      <w:r>
-        <w:instrText xml:space="preserve"> REF _Ref457559420 \h </w:instrText>
-      </w:r>
-      <w:r>
-        <w:fldChar w:fldCharType="separate"/>
-      </w:r>
-      <w:r>
-        <w:t>Support Multiple Patient Lists</w:t>
-      </w:r>
-      <w:r>
-        <w:fldChar w:fldCharType="end"/>
-      </w:r>
-      <w:r>
-        <w:t>)</w:t>
-      </w:r>
-      <w:r>
-        <w:t xml:space="preserve">. </w:t>
-      </w:r>
-      <w:r>
-        <w:t xml:space="preserve">FHIR does offer </w:t>
-      </w:r>
-      <w:r>
-        <w:t xml:space="preserve">a compartment concept </w:t>
-      </w:r>
-      <w:r>
-        <w:t xml:space="preserve">that can be named and has a </w:t>
-      </w:r>
-      <w:proofErr w:type="spellStart"/>
-      <w:r>
-        <w:t>boolean</w:t>
-      </w:r>
-      <w:proofErr w:type="spellEnd"/>
-      <w:r>
-        <w:t xml:space="preserve"> attribute labelled “experimental” that indicates the compartment definition is authored for testing purposes. It also includes a publisher such that the synthetic data can be attributed to MITRE </w:t>
-      </w:r>
-      <w:proofErr w:type="spellStart"/>
-      <w:r>
-        <w:t>Synthea</w:t>
-      </w:r>
-      <w:proofErr w:type="spellEnd"/>
-      <w:r>
-        <w:t>.</w:t>
-      </w:r>
-      <w:r>
-        <w:t xml:space="preserve"> It also includes a requirements attribute that can be used to describe the scope and usage that the compartment definition was created to meet.</w:t>
-      </w:r>
-      <w:r>
-        <w:t xml:space="preserve"> </w:t>
-      </w:r>
-      <w:r>
-        <w:t>Predefined compartment types are focused around isolating the data for a particular resource (e.g., a single patient), but potentially it could be used for a list of patients and their associated data as well?</w:t>
-      </w:r>
-    </w:p>
-    <w:p>
       <w:r>
         <w:t>Example of using a compartment in a search:</w:t>
       </w:r>
@@ -731,27 +620,7 @@
           <w:sz w:val="18"/>
           <w:szCs w:val="18"/>
         </w:rPr>
-        <w:t>GET [base]/[Compartment]/[id]/[type]</w:t>
-      </w:r>
-      <w:proofErr w:type="gramStart"/>
-      <w:r>
-        <w:rPr>
-          <w:rFonts w:ascii="Consolas" w:eastAsia="Times New Roman" w:hAnsi="Consolas" w:cs="Consolas"/>
-          <w:color w:val="333333"/>
-          <w:sz w:val="18"/>
-          <w:szCs w:val="18"/>
-        </w:rPr>
-        <w:t>{?[</w:t>
-      </w:r>
-      <w:proofErr w:type="gramEnd"/>
-      <w:r>
-        <w:rPr>
-          <w:rFonts w:ascii="Consolas" w:eastAsia="Times New Roman" w:hAnsi="Consolas" w:cs="Consolas"/>
-          <w:color w:val="333333"/>
-          <w:sz w:val="18"/>
-          <w:szCs w:val="18"/>
-        </w:rPr>
-        <w:t>parameters]{&amp;_format=[mime-type]}}</w:t>
+        <w:t>GET [base]/[Compartment]/[id]/[type]{?[parameters]{&amp;_format=[mime-type]}}</w:t>
       </w:r>
     </w:p>
     <w:p>
@@ -769,7 +638,7 @@
       <w:r>
         <w:t xml:space="preserve"> and </w:t>
       </w:r>
-      <w:hyperlink r:id="rId10" w:history="1">
+      <w:hyperlink r:id="rId10" w:anchor="vsearch" w:history="1">
         <w:r>
           <w:rPr>
             <w:rStyle w:val="Hyperlink"/>
@@ -783,10 +652,30 @@
     </w:p>
     <w:p>
       <w:r>
-        <w:t>Of course, multiple FHIR service instances with separate databases could be used as well.</w:t>
-      </w:r>
-      <w:r>
-        <w:t xml:space="preserve"> The web application would then need to support multiple FHIR endpoints.</w:t>
+        <w:rPr>
+          <w:b/>
+        </w:rPr>
+        <w:t>Option 2</w:t>
+      </w:r>
+      <w:r>
+        <w:t>: Use Organization as the separator between patient lists. The synthetic patients can also be listed under “SyntheticMass” as an organization for example.</w:t>
+      </w:r>
+    </w:p>
+    <w:p>
+      <w:r>
+        <w:rPr>
+          <w:b/>
+        </w:rPr>
+        <w:t>Option 3</w:t>
+      </w:r>
+      <w:r>
+        <w:t>:</w:t>
+      </w:r>
+      <w:r>
+        <w:t xml:space="preserve"> </w:t>
+      </w:r>
+      <w:r>
+        <w:t>Of course, multiple FHIR service instances with separate databases could be used as well. The web application would then need to support multiple FHIR endpoints.</w:t>
       </w:r>
     </w:p>
     <w:p>
@@ -904,6 +793,7 @@
         <w:pStyle w:val="Heading2"/>
       </w:pPr>
       <w:r>
+        <w:lastRenderedPageBreak/>
         <w:t>Guest</w:t>
       </w:r>
     </w:p>
@@ -926,7 +816,6 @@
         <w:pStyle w:val="Heading2"/>
       </w:pPr>
       <w:r>
-        <w:lastRenderedPageBreak/>
         <w:t>P</w:t>
       </w:r>
       <w:r>
@@ -1175,7 +1064,7 @@
       <w:pPr>
         <w:pStyle w:val="Heading3"/>
       </w:pPr>
-      <w:bookmarkStart w:id="0" w:name="_Ref457484385"/>
+      <w:bookmarkStart w:id="1" w:name="_Ref457484385"/>
       <w:r>
         <w:t xml:space="preserve">Download </w:t>
       </w:r>
@@ -1188,7 +1077,7 @@
       <w:r>
         <w:t xml:space="preserve"> in Specified Format</w:t>
       </w:r>
-      <w:bookmarkEnd w:id="0"/>
+      <w:bookmarkEnd w:id="1"/>
     </w:p>
     <w:p>
       <w:r>
@@ -1252,6 +1141,7 @@
         </w:numPr>
       </w:pPr>
       <w:r>
+        <w:lastRenderedPageBreak/>
         <w:t>User saves current criteria</w:t>
       </w:r>
     </w:p>
@@ -1264,15 +1154,7 @@
         </w:numPr>
       </w:pPr>
       <w:r>
-        <w:t>System displays summary of matching patients (count, geographic distribution</w:t>
-      </w:r>
-      <w:proofErr w:type="gramStart"/>
-      <w:r>
-        <w:t>, ?</w:t>
-      </w:r>
-      <w:proofErr w:type="gramEnd"/>
-      <w:r>
-        <w:t>)</w:t>
+        <w:t>System displays summary of matching patients (count, geographic distribution, ?)</w:t>
       </w:r>
     </w:p>
     <w:p>
@@ -1296,7 +1178,6 @@
         </w:numPr>
       </w:pPr>
       <w:r>
-        <w:lastRenderedPageBreak/>
         <w:t>System displays list of synthetic patients matching criteria</w:t>
       </w:r>
     </w:p>
@@ -1352,11 +1233,11 @@
       <w:pPr>
         <w:pStyle w:val="Heading3"/>
       </w:pPr>
-      <w:bookmarkStart w:id="1" w:name="_Ref457484410"/>
+      <w:bookmarkStart w:id="2" w:name="_Ref457484410"/>
       <w:r>
         <w:t>Integration Test of a FHIR client using Synthetic Data</w:t>
       </w:r>
-      <w:bookmarkEnd w:id="1"/>
+      <w:bookmarkEnd w:id="2"/>
     </w:p>
     <w:p>
       <w:r>
@@ -1391,7 +1272,7 @@
       <w:pPr>
         <w:pStyle w:val="Heading3"/>
       </w:pPr>
-      <w:bookmarkStart w:id="2" w:name="_Ref457484434"/>
+      <w:bookmarkStart w:id="3" w:name="_Ref457484434"/>
       <w:r>
         <w:t xml:space="preserve">Integration Test Direct </w:t>
       </w:r>
@@ -1401,7 +1282,7 @@
       <w:r>
         <w:t>using Synthetic Data</w:t>
       </w:r>
-      <w:bookmarkEnd w:id="2"/>
+      <w:bookmarkEnd w:id="3"/>
     </w:p>
     <w:p>
       <w:r>
@@ -1462,11 +1343,11 @@
       <w:pPr>
         <w:pStyle w:val="Heading3"/>
       </w:pPr>
-      <w:bookmarkStart w:id="3" w:name="_Ref457506257"/>
+      <w:bookmarkStart w:id="4" w:name="_Ref457506257"/>
       <w:r>
         <w:t>Integration Test Direct Receiving using Synthetic Data</w:t>
       </w:r>
-      <w:bookmarkEnd w:id="3"/>
+      <w:bookmarkEnd w:id="4"/>
     </w:p>
     <w:p>
       <w:r>
@@ -1477,11 +1358,28 @@
       <w:pPr>
         <w:pStyle w:val="Heading3"/>
       </w:pPr>
-      <w:bookmarkStart w:id="4" w:name="_Ref457546012"/>
+      <w:bookmarkStart w:id="5" w:name="_Ref457546012"/>
+      <w:bookmarkStart w:id="6" w:name="_Ref457570693"/>
+      <w:r>
+        <w:t>View Statistics Maps</w:t>
+      </w:r>
+      <w:bookmarkEnd w:id="6"/>
+    </w:p>
+    <w:p>
+      <w:r>
+        <w:t>An entrepreneur/vendor can view public maps displaying a statistic (e.g., population, population density, high school educated, living patients with diabetes, etc.) based on census data (where statistic is available) or synthetic data (where statistic is available). The Search Synthetic Patients can be triggered to show a list of patients in a county or county subdivision within the current map.</w:t>
+      </w:r>
+    </w:p>
+    <w:p>
+      <w:pPr>
+        <w:pStyle w:val="Heading3"/>
+      </w:pPr>
+      <w:bookmarkStart w:id="7" w:name="_Ref457570706"/>
       <w:r>
         <w:t>Search Synthetic Patients</w:t>
       </w:r>
-      <w:bookmarkEnd w:id="4"/>
+      <w:bookmarkEnd w:id="5"/>
+      <w:bookmarkEnd w:id="7"/>
     </w:p>
     <w:p>
       <w:r>
@@ -1504,11 +1402,11 @@
       <w:pPr>
         <w:pStyle w:val="Heading3"/>
       </w:pPr>
-      <w:bookmarkStart w:id="5" w:name="_Ref457546027"/>
+      <w:bookmarkStart w:id="8" w:name="_Ref457546027"/>
       <w:r>
         <w:t>View Synthetic Patient</w:t>
       </w:r>
-      <w:bookmarkEnd w:id="5"/>
+      <w:bookmarkEnd w:id="8"/>
     </w:p>
     <w:p>
       <w:r>
@@ -1590,6 +1488,7 @@
         <w:pStyle w:val="Heading3"/>
       </w:pPr>
       <w:r>
+        <w:lastRenderedPageBreak/>
         <w:t>Test Interoperability of FHIR server</w:t>
       </w:r>
       <w:r>
@@ -1633,7 +1532,6 @@
         <w:pStyle w:val="Heading3"/>
       </w:pPr>
       <w:r>
-        <w:lastRenderedPageBreak/>
         <w:t>Test Compliance of a Standard Health Record Instance</w:t>
       </w:r>
     </w:p>
@@ -1690,11 +1588,11 @@
       <w:pPr>
         <w:pStyle w:val="Heading3"/>
       </w:pPr>
-      <w:bookmarkStart w:id="6" w:name="_Ref457484481"/>
+      <w:bookmarkStart w:id="9" w:name="_Ref457484481"/>
       <w:r>
         <w:t>View Dashboard Summarizing Patients in MA (immunizations, diseases)</w:t>
       </w:r>
-      <w:bookmarkEnd w:id="6"/>
+      <w:bookmarkEnd w:id="9"/>
     </w:p>
     <w:p>
       <w:r>
@@ -1811,11 +1709,11 @@
       <w:pPr>
         <w:pStyle w:val="Heading3"/>
       </w:pPr>
-      <w:bookmarkStart w:id="7" w:name="_Ref457484609"/>
+      <w:bookmarkStart w:id="10" w:name="_Ref457484609"/>
       <w:r>
         <w:t>Download Raw Data in CSV format</w:t>
       </w:r>
-      <w:bookmarkEnd w:id="7"/>
+      <w:bookmarkEnd w:id="10"/>
     </w:p>
     <w:p>
       <w:r>
@@ -1839,11 +1737,11 @@
       <w:pPr>
         <w:pStyle w:val="Heading3"/>
       </w:pPr>
-      <w:bookmarkStart w:id="8" w:name="_Ref457484684"/>
+      <w:bookmarkStart w:id="11" w:name="_Ref457484684"/>
       <w:r>
         <w:t>View Maps</w:t>
       </w:r>
-      <w:bookmarkEnd w:id="8"/>
+      <w:bookmarkEnd w:id="11"/>
     </w:p>
     <w:p>
       <w:r>
@@ -1871,6 +1769,7 @@
         <w:pStyle w:val="Heading3"/>
       </w:pPr>
       <w:r>
+        <w:lastRenderedPageBreak/>
         <w:t>Manage Notifications</w:t>
       </w:r>
     </w:p>
@@ -1884,204 +1783,204 @@
         <w:pStyle w:val="Heading3"/>
       </w:pPr>
       <w:r>
+        <w:t>Receive Notification</w:t>
+      </w:r>
+    </w:p>
+    <w:p>
+      <w:r>
+        <w:t>The researcher receives notifications when conditions that they define occur. See Manage Notifications. Notifications should exist on the site but ideally can be sent as an e-mail or a text message as well (with no PHI).</w:t>
+      </w:r>
+    </w:p>
+    <w:p>
+      <w:pPr>
+        <w:pStyle w:val="Heading2"/>
+      </w:pPr>
+      <w:r>
+        <w:t>Patient</w:t>
+      </w:r>
+      <w:r>
+        <w:t xml:space="preserve"> (secure web and mobile access)</w:t>
+      </w:r>
+    </w:p>
+    <w:p>
+      <w:pPr>
+        <w:pStyle w:val="Heading3"/>
+      </w:pPr>
+      <w:r>
+        <w:t xml:space="preserve">View </w:t>
+      </w:r>
+      <w:r>
+        <w:t>M</w:t>
+      </w:r>
+      <w:r>
+        <w:t>y Health Record</w:t>
+      </w:r>
+    </w:p>
+    <w:p>
+      <w:r>
+        <w:t>Patient can view their own Health Record on the site or can download it in an encrypted, password protected format allowing them to provide their current Health Record to a provider without access.</w:t>
+      </w:r>
+    </w:p>
+    <w:p>
+      <w:pPr>
+        <w:pStyle w:val="Heading3"/>
+      </w:pPr>
+      <w:r>
+        <w:t>View Audit Log of Accesses of My Health Record</w:t>
+      </w:r>
+    </w:p>
+    <w:p>
+      <w:r>
+        <w:t>A patient can view all accesses of their health record. Should they have a way to question an access?</w:t>
+      </w:r>
+    </w:p>
+    <w:p>
+      <w:pPr>
+        <w:pStyle w:val="Heading3"/>
+      </w:pPr>
+      <w:r>
+        <w:t xml:space="preserve">Update </w:t>
+      </w:r>
+      <w:r>
+        <w:t>M</w:t>
+      </w:r>
+      <w:r>
+        <w:t>y Health Record</w:t>
+      </w:r>
+    </w:p>
+    <w:p>
+      <w:r>
+        <w:t>Depending on data being updated, update may occur directly (e.g., patient address), require approval from provider (e.g., adding an encounter that occurred while in a different country), or not be allowed (update an existing encounter)</w:t>
+      </w:r>
+    </w:p>
+    <w:p>
+      <w:pPr>
+        <w:pStyle w:val="Heading3"/>
+      </w:pPr>
+      <w:r>
+        <w:t>Manage Provider-Assigned Actions</w:t>
+      </w:r>
+    </w:p>
+    <w:p>
+      <w:r>
+        <w:t>Add comments, status updates, and results to provider-assigned actions.</w:t>
+      </w:r>
+    </w:p>
+    <w:p>
+      <w:pPr>
+        <w:pStyle w:val="Heading3"/>
+      </w:pPr>
+      <w:r>
+        <w:t>Identify Issue</w:t>
+      </w:r>
+      <w:r>
+        <w:t>s</w:t>
+      </w:r>
+      <w:r>
+        <w:t xml:space="preserve"> in </w:t>
+      </w:r>
+      <w:r>
+        <w:t>M</w:t>
+      </w:r>
+      <w:r>
+        <w:t>y Health Record</w:t>
+      </w:r>
+    </w:p>
+    <w:p>
+      <w:r>
+        <w:t>Patient can add comments/questions to their health record including targeted questions to specific providers.</w:t>
+      </w:r>
+    </w:p>
+    <w:p>
+      <w:pPr>
+        <w:pStyle w:val="Heading3"/>
+      </w:pPr>
+      <w:r>
+        <w:t>Control Access to My Health Record</w:t>
+      </w:r>
+    </w:p>
+    <w:p>
+      <w:r>
+        <w:t>Providers/Payers can request access and patients can change rules for who has access and to what parts of their record.</w:t>
+      </w:r>
+    </w:p>
+    <w:p>
+      <w:pPr>
+        <w:pStyle w:val="Heading2"/>
+      </w:pPr>
+      <w:r>
+        <w:t>Provider</w:t>
+      </w:r>
+      <w:r>
+        <w:t xml:space="preserve"> (secure web and mobile access)</w:t>
+      </w:r>
+    </w:p>
+    <w:p>
+      <w:pPr>
+        <w:pStyle w:val="Heading3"/>
+      </w:pPr>
+      <w:r>
+        <w:t>View Patient Record</w:t>
+      </w:r>
+    </w:p>
+    <w:p>
+      <w:r>
+        <w:t xml:space="preserve">Provider must search for desired patient using patient identifiers. Provider may not have access to requested patient. </w:t>
+      </w:r>
+      <w:r>
+        <w:t>View it on the site or have it send to their DIRECT e-mail address or download it in a specific format.</w:t>
+      </w:r>
+      <w:r>
+        <w:t xml:space="preserve"> Portions of record may not be visible to provider. Alternate course is when they don’t have access to the record or to a portion of it and they can request it.</w:t>
+      </w:r>
+    </w:p>
+    <w:p>
+      <w:pPr>
+        <w:pStyle w:val="Heading3"/>
+      </w:pPr>
+      <w:r>
+        <w:t>Summarize Patient Record</w:t>
+      </w:r>
+    </w:p>
+    <w:p>
+      <w:r>
+        <w:t xml:space="preserve">A provider can just see </w:t>
+      </w:r>
+      <w:r>
+        <w:t xml:space="preserve">key data </w:t>
+      </w:r>
+      <w:r>
+        <w:t>with</w:t>
+      </w:r>
+      <w:r>
+        <w:t>i</w:t>
+      </w:r>
+      <w:r>
+        <w:t>n an SHR to summarize a patient quickly.</w:t>
+      </w:r>
+    </w:p>
+    <w:p>
+      <w:pPr>
+        <w:pStyle w:val="Heading3"/>
+      </w:pPr>
+      <w:r>
+        <w:t xml:space="preserve">Update </w:t>
+      </w:r>
+      <w:r>
+        <w:t>Patient Record</w:t>
+      </w:r>
+    </w:p>
+    <w:p>
+      <w:r>
+        <w:t>A provider can update a patient’s record including adding new encounters, lab results, conditions, etc.</w:t>
+      </w:r>
+    </w:p>
+    <w:p>
+      <w:pPr>
+        <w:pStyle w:val="Heading3"/>
+      </w:pPr>
+      <w:r>
         <w:lastRenderedPageBreak/>
-        <w:t>Receive Notification</w:t>
-      </w:r>
-    </w:p>
-    <w:p>
-      <w:r>
-        <w:t>The researcher receives notifications when conditions that they define occur. See Manage Notifications. Notifications should exist on the site but ideally can be sent as an e-mail or a text message as well (with no PHI).</w:t>
-      </w:r>
-    </w:p>
-    <w:p>
-      <w:pPr>
-        <w:pStyle w:val="Heading2"/>
-      </w:pPr>
-      <w:r>
-        <w:t>Patient</w:t>
-      </w:r>
-      <w:r>
-        <w:t xml:space="preserve"> (secure web and mobile access)</w:t>
-      </w:r>
-    </w:p>
-    <w:p>
-      <w:pPr>
-        <w:pStyle w:val="Heading3"/>
-      </w:pPr>
-      <w:r>
-        <w:t xml:space="preserve">View </w:t>
-      </w:r>
-      <w:r>
-        <w:t>M</w:t>
-      </w:r>
-      <w:r>
-        <w:t>y Health Record</w:t>
-      </w:r>
-    </w:p>
-    <w:p>
-      <w:r>
-        <w:t>Patient can view their own Health Record on the site or can download it in an encrypted, password protected format allowing them to provide their current Health Record to a provider without access.</w:t>
-      </w:r>
-    </w:p>
-    <w:p>
-      <w:pPr>
-        <w:pStyle w:val="Heading3"/>
-      </w:pPr>
-      <w:r>
-        <w:t>View Audit Log of Accesses of My Health Record</w:t>
-      </w:r>
-    </w:p>
-    <w:p>
-      <w:r>
-        <w:t>A patient can view all accesses of their health record. Should they have a way to question an access?</w:t>
-      </w:r>
-    </w:p>
-    <w:p>
-      <w:pPr>
-        <w:pStyle w:val="Heading3"/>
-      </w:pPr>
-      <w:r>
-        <w:t xml:space="preserve">Update </w:t>
-      </w:r>
-      <w:r>
-        <w:t>M</w:t>
-      </w:r>
-      <w:r>
-        <w:t>y Health Record</w:t>
-      </w:r>
-    </w:p>
-    <w:p>
-      <w:r>
-        <w:t>Depending on data being updated, update may occur directly (e.g., patient address), require approval from provider (e.g., adding an encounter that occurred while in a different country), or not be allowed (update an existing encounter)</w:t>
-      </w:r>
-    </w:p>
-    <w:p>
-      <w:pPr>
-        <w:pStyle w:val="Heading3"/>
-      </w:pPr>
-      <w:r>
-        <w:t>Manage Provider-Assigned Actions</w:t>
-      </w:r>
-    </w:p>
-    <w:p>
-      <w:r>
-        <w:t>Add comments, status updates, and results to provider-assigned actions.</w:t>
-      </w:r>
-    </w:p>
-    <w:p>
-      <w:pPr>
-        <w:pStyle w:val="Heading3"/>
-      </w:pPr>
-      <w:r>
-        <w:t>Identify Issue</w:t>
-      </w:r>
-      <w:r>
-        <w:t>s</w:t>
-      </w:r>
-      <w:r>
-        <w:t xml:space="preserve"> in </w:t>
-      </w:r>
-      <w:r>
-        <w:t>M</w:t>
-      </w:r>
-      <w:r>
-        <w:t>y Health Record</w:t>
-      </w:r>
-    </w:p>
-    <w:p>
-      <w:r>
-        <w:t>Patient can add comments/questions to their health record including targeted questions to specific providers.</w:t>
-      </w:r>
-    </w:p>
-    <w:p>
-      <w:pPr>
-        <w:pStyle w:val="Heading3"/>
-      </w:pPr>
-      <w:r>
-        <w:t>Control Access to My Health Record</w:t>
-      </w:r>
-    </w:p>
-    <w:p>
-      <w:r>
-        <w:t>Providers/Payers can request access and patients can change rules for who has access and to what parts of their record.</w:t>
-      </w:r>
-    </w:p>
-    <w:p>
-      <w:pPr>
-        <w:pStyle w:val="Heading2"/>
-      </w:pPr>
-      <w:r>
-        <w:t>Provider</w:t>
-      </w:r>
-      <w:r>
-        <w:t xml:space="preserve"> (secure web and mobile access)</w:t>
-      </w:r>
-    </w:p>
-    <w:p>
-      <w:pPr>
-        <w:pStyle w:val="Heading3"/>
-      </w:pPr>
-      <w:r>
-        <w:t>View Patient Record</w:t>
-      </w:r>
-    </w:p>
-    <w:p>
-      <w:r>
-        <w:t xml:space="preserve">Provider must search for desired patient using patient identifiers. Provider may not have access to requested patient. </w:t>
-      </w:r>
-      <w:r>
-        <w:t>View it on the site or have it send to their DIRECT e-mail address or download it in a specific format.</w:t>
-      </w:r>
-      <w:r>
-        <w:t xml:space="preserve"> Portions of record may not be visible to provider. Alternate course is when they don’t have access to the record or to a portion of it and they can request it.</w:t>
-      </w:r>
-    </w:p>
-    <w:p>
-      <w:pPr>
-        <w:pStyle w:val="Heading3"/>
-      </w:pPr>
-      <w:r>
-        <w:t>Summarize Patient Record</w:t>
-      </w:r>
-    </w:p>
-    <w:p>
-      <w:r>
-        <w:t xml:space="preserve">A provider can just see </w:t>
-      </w:r>
-      <w:r>
-        <w:t xml:space="preserve">key data </w:t>
-      </w:r>
-      <w:r>
-        <w:t>with</w:t>
-      </w:r>
-      <w:r>
-        <w:t>i</w:t>
-      </w:r>
-      <w:r>
-        <w:t>n an SHR to summarize a patient quickly.</w:t>
-      </w:r>
-    </w:p>
-    <w:p>
-      <w:pPr>
-        <w:pStyle w:val="Heading3"/>
-      </w:pPr>
-      <w:r>
-        <w:t xml:space="preserve">Update </w:t>
-      </w:r>
-      <w:r>
-        <w:t>Patient Record</w:t>
-      </w:r>
-    </w:p>
-    <w:p>
-      <w:r>
-        <w:t>A provider can update a patient’s record including adding new encounters, lab results, conditions, etc.</w:t>
-      </w:r>
-    </w:p>
-    <w:p>
-      <w:pPr>
-        <w:pStyle w:val="Heading3"/>
-      </w:pPr>
-      <w:r>
         <w:t>Create Action for Patient</w:t>
       </w:r>
     </w:p>
@@ -2095,7 +1994,6 @@
         <w:pStyle w:val="Heading3"/>
       </w:pPr>
       <w:r>
-        <w:lastRenderedPageBreak/>
         <w:t>Update myself in Provider Directory</w:t>
       </w:r>
     </w:p>
@@ -2513,8 +2411,6 @@
       <w:r>
         <w:t>A trial user can choose a role (e.g., patient, provider, researcher, etc.) and use the system as if they were logged in as a user of that type. All data access will use the synthetic data.</w:t>
       </w:r>
-      <w:bookmarkStart w:id="9" w:name="_GoBack"/>
-      <w:bookmarkEnd w:id="9"/>
     </w:p>
     <w:p>
       <w:pPr>
@@ -2617,11 +2513,11 @@
       <w:pPr>
         <w:pStyle w:val="Heading2"/>
       </w:pPr>
-      <w:bookmarkStart w:id="10" w:name="_Ref457559420"/>
+      <w:bookmarkStart w:id="12" w:name="_Ref457559420"/>
       <w:r>
         <w:t>Support Multiple Patient Lists</w:t>
       </w:r>
-      <w:bookmarkEnd w:id="10"/>
+      <w:bookmarkEnd w:id="12"/>
     </w:p>
     <w:p>
       <w:r>
@@ -3438,6 +3334,119 @@
     </w:lvl>
   </w:abstractNum>
   <w:abstractNum w:abstractNumId="1" w15:restartNumberingAfterBreak="0">
+    <w:nsid w:val="1B5B1ED3"/>
+    <w:multiLevelType w:val="hybridMultilevel"/>
+    <w:tmpl w:val="58485196"/>
+    <w:lvl w:ilvl="0" w:tplc="04090001">
+      <w:start w:val="1"/>
+      <w:numFmt w:val="bullet"/>
+      <w:lvlText w:val=""/>
+      <w:lvlJc w:val="left"/>
+      <w:pPr>
+        <w:ind w:left="720" w:hanging="360"/>
+      </w:pPr>
+      <w:rPr>
+        <w:rFonts w:ascii="Symbol" w:hAnsi="Symbol" w:hint="default"/>
+      </w:rPr>
+    </w:lvl>
+    <w:lvl w:ilvl="1" w:tplc="04090003" w:tentative="1">
+      <w:start w:val="1"/>
+      <w:numFmt w:val="bullet"/>
+      <w:lvlText w:val="o"/>
+      <w:lvlJc w:val="left"/>
+      <w:pPr>
+        <w:ind w:left="1440" w:hanging="360"/>
+      </w:pPr>
+      <w:rPr>
+        <w:rFonts w:ascii="Courier New" w:hAnsi="Courier New" w:cs="Courier New" w:hint="default"/>
+      </w:rPr>
+    </w:lvl>
+    <w:lvl w:ilvl="2" w:tplc="04090005" w:tentative="1">
+      <w:start w:val="1"/>
+      <w:numFmt w:val="bullet"/>
+      <w:lvlText w:val=""/>
+      <w:lvlJc w:val="left"/>
+      <w:pPr>
+        <w:ind w:left="2160" w:hanging="360"/>
+      </w:pPr>
+      <w:rPr>
+        <w:rFonts w:ascii="Wingdings" w:hAnsi="Wingdings" w:hint="default"/>
+      </w:rPr>
+    </w:lvl>
+    <w:lvl w:ilvl="3" w:tplc="04090001" w:tentative="1">
+      <w:start w:val="1"/>
+      <w:numFmt w:val="bullet"/>
+      <w:lvlText w:val=""/>
+      <w:lvlJc w:val="left"/>
+      <w:pPr>
+        <w:ind w:left="2880" w:hanging="360"/>
+      </w:pPr>
+      <w:rPr>
+        <w:rFonts w:ascii="Symbol" w:hAnsi="Symbol" w:hint="default"/>
+      </w:rPr>
+    </w:lvl>
+    <w:lvl w:ilvl="4" w:tplc="04090003" w:tentative="1">
+      <w:start w:val="1"/>
+      <w:numFmt w:val="bullet"/>
+      <w:lvlText w:val="o"/>
+      <w:lvlJc w:val="left"/>
+      <w:pPr>
+        <w:ind w:left="3600" w:hanging="360"/>
+      </w:pPr>
+      <w:rPr>
+        <w:rFonts w:ascii="Courier New" w:hAnsi="Courier New" w:cs="Courier New" w:hint="default"/>
+      </w:rPr>
+    </w:lvl>
+    <w:lvl w:ilvl="5" w:tplc="04090005" w:tentative="1">
+      <w:start w:val="1"/>
+      <w:numFmt w:val="bullet"/>
+      <w:lvlText w:val=""/>
+      <w:lvlJc w:val="left"/>
+      <w:pPr>
+        <w:ind w:left="4320" w:hanging="360"/>
+      </w:pPr>
+      <w:rPr>
+        <w:rFonts w:ascii="Wingdings" w:hAnsi="Wingdings" w:hint="default"/>
+      </w:rPr>
+    </w:lvl>
+    <w:lvl w:ilvl="6" w:tplc="04090001" w:tentative="1">
+      <w:start w:val="1"/>
+      <w:numFmt w:val="bullet"/>
+      <w:lvlText w:val=""/>
+      <w:lvlJc w:val="left"/>
+      <w:pPr>
+        <w:ind w:left="5040" w:hanging="360"/>
+      </w:pPr>
+      <w:rPr>
+        <w:rFonts w:ascii="Symbol" w:hAnsi="Symbol" w:hint="default"/>
+      </w:rPr>
+    </w:lvl>
+    <w:lvl w:ilvl="7" w:tplc="04090003" w:tentative="1">
+      <w:start w:val="1"/>
+      <w:numFmt w:val="bullet"/>
+      <w:lvlText w:val="o"/>
+      <w:lvlJc w:val="left"/>
+      <w:pPr>
+        <w:ind w:left="5760" w:hanging="360"/>
+      </w:pPr>
+      <w:rPr>
+        <w:rFonts w:ascii="Courier New" w:hAnsi="Courier New" w:cs="Courier New" w:hint="default"/>
+      </w:rPr>
+    </w:lvl>
+    <w:lvl w:ilvl="8" w:tplc="04090005" w:tentative="1">
+      <w:start w:val="1"/>
+      <w:numFmt w:val="bullet"/>
+      <w:lvlText w:val=""/>
+      <w:lvlJc w:val="left"/>
+      <w:pPr>
+        <w:ind w:left="6480" w:hanging="360"/>
+      </w:pPr>
+      <w:rPr>
+        <w:rFonts w:ascii="Wingdings" w:hAnsi="Wingdings" w:hint="default"/>
+      </w:rPr>
+    </w:lvl>
+  </w:abstractNum>
+  <w:abstractNum w:abstractNumId="2" w15:restartNumberingAfterBreak="0">
     <w:nsid w:val="1DA44ABF"/>
     <w:multiLevelType w:val="hybridMultilevel"/>
     <w:tmpl w:val="C8B0C072"/>
@@ -3526,7 +3535,7 @@
       </w:pPr>
     </w:lvl>
   </w:abstractNum>
-  <w:abstractNum w:abstractNumId="2" w15:restartNumberingAfterBreak="0">
+  <w:abstractNum w:abstractNumId="3" w15:restartNumberingAfterBreak="0">
     <w:nsid w:val="1ECC1F18"/>
     <w:multiLevelType w:val="hybridMultilevel"/>
     <w:tmpl w:val="880A4F2E"/>
@@ -3615,7 +3624,7 @@
       </w:pPr>
     </w:lvl>
   </w:abstractNum>
-  <w:abstractNum w:abstractNumId="3" w15:restartNumberingAfterBreak="0">
+  <w:abstractNum w:abstractNumId="4" w15:restartNumberingAfterBreak="0">
     <w:nsid w:val="1F3E37FC"/>
     <w:multiLevelType w:val="hybridMultilevel"/>
     <w:tmpl w:val="14C670AA"/>
@@ -3704,7 +3713,7 @@
       </w:pPr>
     </w:lvl>
   </w:abstractNum>
-  <w:abstractNum w:abstractNumId="4" w15:restartNumberingAfterBreak="0">
+  <w:abstractNum w:abstractNumId="5" w15:restartNumberingAfterBreak="0">
     <w:nsid w:val="23ED61A2"/>
     <w:multiLevelType w:val="hybridMultilevel"/>
     <w:tmpl w:val="B458034A"/>
@@ -3793,7 +3802,7 @@
       </w:pPr>
     </w:lvl>
   </w:abstractNum>
-  <w:abstractNum w:abstractNumId="5" w15:restartNumberingAfterBreak="0">
+  <w:abstractNum w:abstractNumId="6" w15:restartNumberingAfterBreak="0">
     <w:nsid w:val="29C47776"/>
     <w:multiLevelType w:val="hybridMultilevel"/>
     <w:tmpl w:val="BABAFF50"/>
@@ -3906,7 +3915,7 @@
       </w:rPr>
     </w:lvl>
   </w:abstractNum>
-  <w:abstractNum w:abstractNumId="6" w15:restartNumberingAfterBreak="0">
+  <w:abstractNum w:abstractNumId="7" w15:restartNumberingAfterBreak="0">
     <w:nsid w:val="635038CB"/>
     <w:multiLevelType w:val="hybridMultilevel"/>
     <w:tmpl w:val="C7F0C4E6"/>
@@ -3995,7 +4004,7 @@
       </w:pPr>
     </w:lvl>
   </w:abstractNum>
-  <w:abstractNum w:abstractNumId="7" w15:restartNumberingAfterBreak="0">
+  <w:abstractNum w:abstractNumId="8" w15:restartNumberingAfterBreak="0">
     <w:nsid w:val="658A3B3E"/>
     <w:multiLevelType w:val="multilevel"/>
     <w:tmpl w:val="04090025"/>
@@ -4090,7 +4099,7 @@
       </w:pPr>
     </w:lvl>
   </w:abstractNum>
-  <w:abstractNum w:abstractNumId="8" w15:restartNumberingAfterBreak="0">
+  <w:abstractNum w:abstractNumId="9" w15:restartNumberingAfterBreak="0">
     <w:nsid w:val="6B68459A"/>
     <w:multiLevelType w:val="hybridMultilevel"/>
     <w:tmpl w:val="99F6F276"/>
@@ -4179,7 +4188,7 @@
       </w:pPr>
     </w:lvl>
   </w:abstractNum>
-  <w:abstractNum w:abstractNumId="9" w15:restartNumberingAfterBreak="0">
+  <w:abstractNum w:abstractNumId="10" w15:restartNumberingAfterBreak="0">
     <w:nsid w:val="7AE20394"/>
     <w:multiLevelType w:val="hybridMultilevel"/>
     <w:tmpl w:val="29C0273C"/>
@@ -4269,34 +4278,37 @@
     </w:lvl>
   </w:abstractNum>
   <w:num w:numId="1">
-    <w:abstractNumId w:val="7"/>
+    <w:abstractNumId w:val="8"/>
   </w:num>
   <w:num w:numId="2">
-    <w:abstractNumId w:val="8"/>
+    <w:abstractNumId w:val="9"/>
   </w:num>
   <w:num w:numId="3">
+    <w:abstractNumId w:val="3"/>
+  </w:num>
+  <w:num w:numId="4">
+    <w:abstractNumId w:val="5"/>
+  </w:num>
+  <w:num w:numId="5">
+    <w:abstractNumId w:val="4"/>
+  </w:num>
+  <w:num w:numId="6">
+    <w:abstractNumId w:val="10"/>
+  </w:num>
+  <w:num w:numId="7">
     <w:abstractNumId w:val="2"/>
   </w:num>
-  <w:num w:numId="4">
-    <w:abstractNumId w:val="4"/>
-  </w:num>
-  <w:num w:numId="5">
-    <w:abstractNumId w:val="3"/>
-  </w:num>
-  <w:num w:numId="6">
-    <w:abstractNumId w:val="9"/>
-  </w:num>
-  <w:num w:numId="7">
-    <w:abstractNumId w:val="1"/>
-  </w:num>
   <w:num w:numId="8">
-    <w:abstractNumId w:val="5"/>
+    <w:abstractNumId w:val="6"/>
   </w:num>
   <w:num w:numId="9">
-    <w:abstractNumId w:val="6"/>
+    <w:abstractNumId w:val="7"/>
   </w:num>
   <w:num w:numId="10">
     <w:abstractNumId w:val="0"/>
+  </w:num>
+  <w:num w:numId="11">
+    <w:abstractNumId w:val="1"/>
   </w:num>
 </w:numbering>
 </file>
@@ -4934,7 +4946,6 @@
   <w:style w:type="character" w:default="1" w:styleId="DefaultParagraphFont">
     <w:name w:val="Default Paragraph Font"/>
     <w:uiPriority w:val="1"/>
-    <w:semiHidden/>
     <w:unhideWhenUsed/>
   </w:style>
   <w:style w:type="table" w:default="1" w:styleId="TableNormal">
@@ -5429,7 +5440,7 @@
 </file>
 
 <file path=customXml/itemProps1.xml><?xml version="1.0" encoding="utf-8"?>
-<ds:datastoreItem xmlns:ds="http://schemas.openxmlformats.org/officeDocument/2006/customXml" ds:itemID="{78B764AF-11D0-4554-BED2-42AEE16F372A}">
+<ds:datastoreItem xmlns:ds="http://schemas.openxmlformats.org/officeDocument/2006/customXml" ds:itemID="{9EEF16FD-3339-48D6-B1A1-0305BA9A92AD}">
   <ds:schemaRefs>
     <ds:schemaRef ds:uri="http://schemas.openxmlformats.org/officeDocument/2006/bibliography"/>
   </ds:schemaRefs>

</xml_diff>

<commit_message>
started adding requirements around distributed patient records
</commit_message>
<xml_diff>
--- a/SyntheticMass Requirements.docx
+++ b/SyntheticMass Requirements.docx
@@ -2541,7 +2541,7 @@
       </w:pPr>
       <w:bookmarkStart w:id="11" w:name="_Ref457559420"/>
       <w:r>
-        <w:t>Support Multiple Patient Lists</w:t>
+        <w:t>Multiple Patient Lists</w:t>
       </w:r>
       <w:bookmarkEnd w:id="11"/>
     </w:p>
@@ -2555,43 +2555,56 @@
         <w:pStyle w:val="Heading2"/>
       </w:pPr>
       <w:r>
-        <w:t>Support Infrastructure</w:t>
-      </w:r>
-    </w:p>
-    <w:p>
-      <w:r>
-        <w:t>Need s</w:t>
-      </w:r>
-      <w:r>
-        <w:t>oftware to log and track the disposition of support requests which may include requested enhancements and defects.</w:t>
-      </w:r>
-    </w:p>
-    <w:p>
-      <w:r>
-        <w:t>Need a process for disposing of support requests, enhancement requests, and defects. A Change Control Board or some other mechanism for prioritizing items will be required.</w:t>
-      </w:r>
-    </w:p>
-    <w:p>
-      <w:pPr>
-        <w:pStyle w:val="Heading2"/>
-      </w:pPr>
-      <w:r>
-        <w:t>Security</w:t>
-      </w:r>
-    </w:p>
-    <w:p>
-      <w:r>
-        <w:t>The HIE site must use TLS/SSL for privacy and require user authentication (2 factor for some roles and/or functions?)</w:t>
-      </w:r>
-    </w:p>
-    <w:p>
-      <w:r>
-        <w:t>Authentication via OAuth2 / OpenID</w:t>
+        <w:t>Distributed Patient Health Records</w:t>
+      </w:r>
+    </w:p>
+    <w:p>
+      <w:r>
+        <w:t>A patient’s health record may be physically stored on multiple servers. System should support the logical patient record such that queries can merge results from multiple servers.</w:t>
       </w:r>
       <w:bookmarkStart w:id="12" w:name="_GoBack"/>
       <w:bookmarkEnd w:id="12"/>
     </w:p>
     <w:p>
+      <w:pPr>
+        <w:pStyle w:val="Heading2"/>
+      </w:pPr>
+      <w:r>
+        <w:t>Support Infrastructure</w:t>
+      </w:r>
+    </w:p>
+    <w:p>
+      <w:r>
+        <w:t>Need s</w:t>
+      </w:r>
+      <w:r>
+        <w:t>oftware to log and track the disposition of support requests which may include requested enhancements and defects.</w:t>
+      </w:r>
+    </w:p>
+    <w:p>
+      <w:r>
+        <w:t>Need a process for disposing of support requests, enhancement requests, and defects. A Change Control Board or some other mechanism for prioritizing items will be required.</w:t>
+      </w:r>
+    </w:p>
+    <w:p>
+      <w:pPr>
+        <w:pStyle w:val="Heading2"/>
+      </w:pPr>
+      <w:r>
+        <w:t>Security</w:t>
+      </w:r>
+    </w:p>
+    <w:p>
+      <w:r>
+        <w:t>The HIE site must use TLS/SSL for privacy and require user authentication (2 factor for some roles and/or functions?)</w:t>
+      </w:r>
+    </w:p>
+    <w:p>
+      <w:r>
+        <w:t>Authentication via OAuth2 / OpenID</w:t>
+      </w:r>
+    </w:p>
+    <w:p>
       <w:r>
         <w:t>Data at rest must be encrypted as well</w:t>
       </w:r>
@@ -2604,6 +2617,7 @@
         <w:pStyle w:val="Heading2"/>
       </w:pPr>
       <w:r>
+        <w:lastRenderedPageBreak/>
         <w:t>HIPAA Compliance</w:t>
       </w:r>
     </w:p>
@@ -2613,7 +2627,6 @@
         <w:pStyle w:val="Heading2"/>
       </w:pPr>
       <w:r>
-        <w:lastRenderedPageBreak/>
         <w:t>Section 508</w:t>
       </w:r>
     </w:p>
@@ -2633,6 +2646,9 @@
     <w:p>
       <w:r>
         <w:t>Any security breaches must be limited in scope; gaining access to one patient’s record should never allow access to others</w:t>
+      </w:r>
+      <w:r>
+        <w:t>.</w:t>
       </w:r>
     </w:p>
     <w:p>
@@ -2825,6 +2841,7 @@
         <w:pStyle w:val="Heading2"/>
       </w:pPr>
       <w:r>
+        <w:lastRenderedPageBreak/>
         <w:t xml:space="preserve">HAPI-FHIR = </w:t>
       </w:r>
       <w:r>
@@ -2841,7 +2858,6 @@
         <w:pStyle w:val="Heading2"/>
       </w:pPr>
       <w:r>
-        <w:lastRenderedPageBreak/>
         <w:t>HIE = Health Information Exchange</w:t>
       </w:r>
     </w:p>
@@ -3024,7 +3040,11 @@
     </w:p>
     <w:p>
       <w:r>
-        <w:t>Meaningful use is using certified electronic health record (EHR) technology to: Improve quality, safety, efficiency, and reduce health disparities. Engage patients and family. Improve care coordination, and population and public health. Maintain privacy and security of patient health information</w:t>
+        <w:t xml:space="preserve">Meaningful use is using certified electronic health record (EHR) technology to: Improve quality, safety, efficiency, and reduce health disparities. Engage patients and family. Improve care coordination, and </w:t>
+      </w:r>
+      <w:r>
+        <w:lastRenderedPageBreak/>
+        <w:t>population and public health. Maintain privacy and security of patient health information</w:t>
       </w:r>
       <w:r>
         <w:t xml:space="preserve">. Source: </w:t>
@@ -3043,7 +3063,6 @@
         <w:pStyle w:val="Heading2"/>
       </w:pPr>
       <w:r>
-        <w:lastRenderedPageBreak/>
         <w:t>MRN = Medical Record Number</w:t>
       </w:r>
     </w:p>
@@ -5471,7 +5490,7 @@
 </file>
 
 <file path=customXml/itemProps1.xml><?xml version="1.0" encoding="utf-8"?>
-<ds:datastoreItem xmlns:ds="http://schemas.openxmlformats.org/officeDocument/2006/customXml" ds:itemID="{1660B9B4-5748-45B0-9324-DAFBD79F3B4A}">
+<ds:datastoreItem xmlns:ds="http://schemas.openxmlformats.org/officeDocument/2006/customXml" ds:itemID="{D6733E99-F025-4D7A-B150-06F188CDC25F}">
   <ds:schemaRefs>
     <ds:schemaRef ds:uri="http://schemas.openxmlformats.org/officeDocument/2006/bibliography"/>
   </ds:schemaRefs>

</xml_diff>

<commit_message>
updates based on meeting with publich health experts today - Kathy and George
</commit_message>
<xml_diff>
--- a/SyntheticMass Requirements.docx
+++ b/SyntheticMass Requirements.docx
@@ -12,9 +12,19 @@
     </w:p>
     <w:p>
       <w:r>
-        <w:t>Currently called SyntheticMass but need a new name as it grows into a full HIE (MA HIE or Open Source HIE aka OSHIE)</w:t>
-      </w:r>
-    </w:p>
+        <w:t>Currently called SyntheticMass but need a new name as it grows into a full HIE (</w:t>
+      </w:r>
+      <w:r>
+        <w:t xml:space="preserve">SHR </w:t>
+      </w:r>
+      <w:r>
+        <w:t>HIE or Open Source HIE aka OSHIE)</w:t>
+      </w:r>
+      <w:r>
+        <w:t>.</w:t>
+      </w:r>
+    </w:p>
+    <w:p/>
     <w:p>
       <w:pPr>
         <w:pStyle w:val="Heading1"/>
@@ -140,7 +150,13 @@
         <w:rPr>
           <w:b/>
         </w:rPr>
-        <w:t xml:space="preserve">Entrepreneur/Vendor </w:t>
+        <w:t>Innovator</w:t>
+      </w:r>
+      <w:r>
+        <w:rPr>
+          <w:b/>
+        </w:rPr>
+        <w:t xml:space="preserve"> </w:t>
       </w:r>
       <w:r>
         <w:rPr>
@@ -451,7 +467,13 @@
     </w:p>
     <w:p>
       <w:r>
-        <w:t>Completion of the Entrepreneur/Vendor use cases should complete the basic functionality of SyntheticMass.</w:t>
+        <w:t xml:space="preserve">Completion of the </w:t>
+      </w:r>
+      <w:r>
+        <w:t>Innovator</w:t>
+      </w:r>
+      <w:r>
+        <w:t xml:space="preserve"> use cases should complete the basic functionality of SyntheticMass.</w:t>
       </w:r>
     </w:p>
     <w:p>
@@ -468,7 +490,13 @@
     </w:p>
     <w:p>
       <w:r>
-        <w:t>Initial cut of use cases for patient, provider, researcher, and administrator</w:t>
+        <w:t xml:space="preserve">Initial cut of use cases for patient, </w:t>
+      </w:r>
+      <w:r>
+        <w:t>health professional</w:t>
+      </w:r>
+      <w:r>
+        <w:t>, researcher, and administrator</w:t>
       </w:r>
       <w:r>
         <w:t>.</w:t>
@@ -618,27 +646,7 @@
           <w:sz w:val="18"/>
           <w:szCs w:val="18"/>
         </w:rPr>
-        <w:t>GET [base]/[Compartment]/[id]/[type]</w:t>
-      </w:r>
-      <w:proofErr w:type="gramStart"/>
-      <w:r>
-        <w:rPr>
-          <w:rFonts w:ascii="Consolas" w:eastAsia="Times New Roman" w:hAnsi="Consolas" w:cs="Consolas"/>
-          <w:color w:val="333333"/>
-          <w:sz w:val="18"/>
-          <w:szCs w:val="18"/>
-        </w:rPr>
-        <w:t>{?[</w:t>
-      </w:r>
-      <w:proofErr w:type="gramEnd"/>
-      <w:r>
-        <w:rPr>
-          <w:rFonts w:ascii="Consolas" w:eastAsia="Times New Roman" w:hAnsi="Consolas" w:cs="Consolas"/>
-          <w:color w:val="333333"/>
-          <w:sz w:val="18"/>
-          <w:szCs w:val="18"/>
-        </w:rPr>
-        <w:t>parameters]{&amp;_format=[mime-type]}}</w:t>
+        <w:t>GET [base]/[Compartment]/[id]/[type]{?[parameters]{&amp;_format=[mime-type]}}</w:t>
       </w:r>
     </w:p>
     <w:p>
@@ -706,7 +714,19 @@
     </w:p>
     <w:p>
       <w:r>
-        <w:t>Complete use cases for patient, provider, researcher, entrepreneur/vendor, and administrator. Initial cut of public health official, guardian, guest, and payer use cases.</w:t>
+        <w:t xml:space="preserve">Complete use cases for patient, </w:t>
+      </w:r>
+      <w:r>
+        <w:t>health professional</w:t>
+      </w:r>
+      <w:r>
+        <w:t xml:space="preserve">, researcher, </w:t>
+      </w:r>
+      <w:r>
+        <w:t>innovator</w:t>
+      </w:r>
+      <w:r>
+        <w:t>, and administrator. Initial cut of public health official, guardian, guest, and payer use cases.</w:t>
       </w:r>
     </w:p>
     <w:p>
@@ -782,15 +802,18 @@
         <w:pStyle w:val="Heading2"/>
       </w:pPr>
       <w:r>
-        <w:t>Entrepreneur</w:t>
-      </w:r>
-      <w:r>
-        <w:t>/Vendor</w:t>
-      </w:r>
-    </w:p>
-    <w:p>
-      <w:r>
-        <w:t>Vendors implementing new systems and technologies must interoperate with other vendors and require data for testing their systems. These users are referred to as entrepreneurs.</w:t>
+        <w:t>Innovator</w:t>
+      </w:r>
+    </w:p>
+    <w:p>
+      <w:r>
+        <w:t xml:space="preserve">Vendors implementing new systems and technologies must interoperate with other vendors and require data for testing their systems. These users are referred to as </w:t>
+      </w:r>
+      <w:r>
+        <w:t>innovators</w:t>
+      </w:r>
+      <w:r>
+        <w:t>.</w:t>
       </w:r>
     </w:p>
     <w:p>
@@ -834,6 +857,19 @@
         <w:pStyle w:val="Heading2"/>
       </w:pPr>
       <w:r>
+        <w:t>Health Professional</w:t>
+      </w:r>
+    </w:p>
+    <w:p>
+      <w:r>
+        <w:t>A health professional provides care to patients and gets paid for those services by payers. Health Professionals also purchase and use systems and software from innovators.</w:t>
+      </w:r>
+    </w:p>
+    <w:p>
+      <w:pPr>
+        <w:pStyle w:val="Heading2"/>
+      </w:pPr>
+      <w:r>
         <w:t>P</w:t>
       </w:r>
       <w:r>
@@ -845,7 +881,13 @@
         <w:t>A patient recei</w:t>
       </w:r>
       <w:r>
-        <w:t>ves health care from providers.</w:t>
+        <w:t xml:space="preserve">ves health care from </w:t>
+      </w:r>
+      <w:r>
+        <w:t>health professional</w:t>
+      </w:r>
+      <w:r>
+        <w:t>s.</w:t>
       </w:r>
     </w:p>
     <w:p>
@@ -861,26 +903,26 @@
         <w:t>Payers are insurance providers. Payers sell insurance to patients and pay</w:t>
       </w:r>
       <w:r>
-        <w:t xml:space="preserve"> for patient care to providers.</w:t>
-      </w:r>
-    </w:p>
-    <w:p>
-      <w:pPr>
-        <w:pStyle w:val="Heading2"/>
-      </w:pPr>
-      <w:r>
-        <w:t>P</w:t>
-      </w:r>
-      <w:r>
-        <w:t>rovider</w:t>
-      </w:r>
-    </w:p>
-    <w:p>
-      <w:r>
-        <w:t>A provider provides care to patients and gets paid for those services by payers.</w:t>
-      </w:r>
-      <w:r>
-        <w:t xml:space="preserve"> Providers also purchase and use systems and software from entrepreneurs.</w:t>
+        <w:t xml:space="preserve"> for patient care to </w:t>
+      </w:r>
+      <w:r>
+        <w:t>health professional</w:t>
+      </w:r>
+      <w:r>
+        <w:t>s.</w:t>
+      </w:r>
+    </w:p>
+    <w:p>
+      <w:pPr>
+        <w:pStyle w:val="Heading2"/>
+      </w:pPr>
+      <w:r>
+        <w:t>Policy Maker</w:t>
+      </w:r>
+    </w:p>
+    <w:p>
+      <w:r>
+        <w:t>A policy maker is someone in the government who influences health policies.</w:t>
       </w:r>
     </w:p>
     <w:p>
@@ -940,6 +982,1604 @@
       </w:pPr>
       <w:r>
         <w:t>Use Cases</w:t>
+      </w:r>
+    </w:p>
+    <w:p>
+      <w:pPr>
+        <w:pStyle w:val="Heading2"/>
+      </w:pPr>
+      <w:r>
+        <w:t>Administrator (secure web access)</w:t>
+      </w:r>
+    </w:p>
+    <w:p>
+      <w:pPr>
+        <w:pStyle w:val="Heading3"/>
+      </w:pPr>
+      <w:r>
+        <w:t>Manage Users</w:t>
+      </w:r>
+    </w:p>
+    <w:p>
+      <w:r>
+        <w:t>An administrator can add, view, update, and delete users from SyntheticMass.</w:t>
+      </w:r>
+    </w:p>
+    <w:p>
+      <w:pPr>
+        <w:pStyle w:val="Heading3"/>
+      </w:pPr>
+      <w:r>
+        <w:t>Lock/Unlock User Accounts</w:t>
+      </w:r>
+    </w:p>
+    <w:p>
+      <w:r>
+        <w:t>An administrator can lock or unlock user accounts.</w:t>
+      </w:r>
+    </w:p>
+    <w:p>
+      <w:pPr>
+        <w:pStyle w:val="Heading3"/>
+      </w:pPr>
+      <w:r>
+        <w:t>Archive Patient Data</w:t>
+      </w:r>
+    </w:p>
+    <w:p>
+      <w:r>
+        <w:t>An administrator can choose to archive some patient-related data based on criteria. Archived data is removed from the primary tables and must be de-archived before it can be accessed again.</w:t>
+      </w:r>
+    </w:p>
+    <w:p>
+      <w:pPr>
+        <w:pStyle w:val="Heading3"/>
+      </w:pPr>
+      <w:r>
+        <w:t>De-archive Patient Data</w:t>
+      </w:r>
+    </w:p>
+    <w:p>
+      <w:r>
+        <w:t>An administrator can put archived data back into the primary data store such that it is accessible again.</w:t>
+      </w:r>
+    </w:p>
+    <w:p>
+      <w:pPr>
+        <w:pStyle w:val="Heading3"/>
+      </w:pPr>
+      <w:r>
+        <w:t>Backup Data</w:t>
+      </w:r>
+    </w:p>
+    <w:p>
+      <w:r>
+        <w:t>An administrator can initiate a backup or schedule periodic backups of data owned by the system. Any backed up data must be protected to ensure its privacy, integrity, and that only authorized users can access it.</w:t>
+      </w:r>
+    </w:p>
+    <w:p>
+      <w:pPr>
+        <w:pStyle w:val="Heading3"/>
+      </w:pPr>
+      <w:r>
+        <w:lastRenderedPageBreak/>
+        <w:t>Restore Data from Backup</w:t>
+      </w:r>
+    </w:p>
+    <w:p>
+      <w:r>
+        <w:t>An administrator can choose to restore data from backup into the active system.</w:t>
+      </w:r>
+    </w:p>
+    <w:p>
+      <w:pPr>
+        <w:pStyle w:val="Heading3"/>
+      </w:pPr>
+      <w:r>
+        <w:t>Log an Active User Out</w:t>
+      </w:r>
+    </w:p>
+    <w:p>
+      <w:r>
+        <w:t>An administrator can choose a currently logged in user and kick them out of the system.</w:t>
+      </w:r>
+    </w:p>
+    <w:p>
+      <w:pPr>
+        <w:pStyle w:val="Heading3"/>
+      </w:pPr>
+      <w:r>
+        <w:t>See Login Attempts</w:t>
+      </w:r>
+    </w:p>
+    <w:p>
+      <w:r>
+        <w:t xml:space="preserve">An administrator can view a log of login attempts (successful and unsuccessful). </w:t>
+      </w:r>
+    </w:p>
+    <w:p>
+      <w:pPr>
+        <w:pStyle w:val="Heading3"/>
+      </w:pPr>
+      <w:r>
+        <w:t>Notify if Failed Login Attempts Exceeds a Threshold</w:t>
+      </w:r>
+    </w:p>
+    <w:p>
+      <w:r>
+        <w:t>An administrator can receive a notification if failed login attempts from a single IP address exceed a certain number in a certain timeframe.</w:t>
+      </w:r>
+    </w:p>
+    <w:p>
+      <w:pPr>
+        <w:pStyle w:val="Heading2"/>
+      </w:pPr>
+      <w:r>
+        <w:t>Guardian (secure web and mobile access)</w:t>
+      </w:r>
+    </w:p>
+    <w:p>
+      <w:pPr>
+        <w:pStyle w:val="Heading3"/>
+      </w:pPr>
+      <w:r>
+        <w:t>View a Ward’s Patient Record</w:t>
+      </w:r>
+    </w:p>
+    <w:p>
+      <w:r>
+        <w:t>A guardian can view any of their wards’ patient records.</w:t>
+      </w:r>
+    </w:p>
+    <w:p>
+      <w:pPr>
+        <w:pStyle w:val="Heading3"/>
+      </w:pPr>
+      <w:r>
+        <w:t>Update a Ward’s Patient Record</w:t>
+      </w:r>
+    </w:p>
+    <w:p>
+      <w:r>
+        <w:t>A guardian can update some data in a ward’s patient record, and can request that other parts of it be updated as well.</w:t>
+      </w:r>
+    </w:p>
+    <w:p>
+      <w:pPr>
+        <w:pStyle w:val="Heading3"/>
+      </w:pPr>
+      <w:r>
+        <w:t>Identify Issue in a Ward’s Health Record</w:t>
+      </w:r>
+    </w:p>
+    <w:p>
+      <w:r>
+        <w:t>A guardian can identify a particular piece of data within a ward’s patient record that they think is incorrect and should be fixed.</w:t>
+      </w:r>
+    </w:p>
+    <w:p>
+      <w:pPr>
+        <w:pStyle w:val="Heading2"/>
+      </w:pPr>
+      <w:r>
+        <w:t>Guest (web and mobile access)</w:t>
+      </w:r>
+    </w:p>
+    <w:p>
+      <w:pPr>
+        <w:pStyle w:val="Heading3"/>
+      </w:pPr>
+      <w:r>
+        <w:t>Learn about SyntheticMass</w:t>
+      </w:r>
+    </w:p>
+    <w:p>
+      <w:r>
+        <w:t>A guest should be able to read about SyntheticMass to learn about it and the SHR.</w:t>
+      </w:r>
+    </w:p>
+    <w:p>
+      <w:pPr>
+        <w:pStyle w:val="Heading3"/>
+      </w:pPr>
+      <w:r>
+        <w:t>Register with Site</w:t>
+      </w:r>
+    </w:p>
+    <w:p>
+      <w:r>
+        <w:t>A guest can request a login on SyntheticMass for a particular role (e.g., patient).</w:t>
+      </w:r>
+    </w:p>
+    <w:p>
+      <w:pPr>
+        <w:pStyle w:val="Heading3"/>
+      </w:pPr>
+      <w:r>
+        <w:t>View Public Health Data</w:t>
+      </w:r>
+    </w:p>
+    <w:p>
+      <w:r>
+        <w:t>A guest can view public health data which consists of some aggregated statistics about all residents.</w:t>
+      </w:r>
+    </w:p>
+    <w:p>
+      <w:pPr>
+        <w:pStyle w:val="Heading3"/>
+      </w:pPr>
+      <w:r>
+        <w:t>View Standard Health Record Specification</w:t>
+      </w:r>
+    </w:p>
+    <w:p>
+      <w:r>
+        <w:t>A guest can get more information about the SHR including specifications.</w:t>
+      </w:r>
+    </w:p>
+    <w:p>
+      <w:pPr>
+        <w:pStyle w:val="Heading2"/>
+      </w:pPr>
+      <w:r>
+        <w:t>Health Professional (secure web and mobile access)</w:t>
+      </w:r>
+    </w:p>
+    <w:p>
+      <w:pPr>
+        <w:pStyle w:val="Heading3"/>
+      </w:pPr>
+      <w:r>
+        <w:t>View Patient Record</w:t>
+      </w:r>
+    </w:p>
+    <w:p>
+      <w:r>
+        <w:t>Health Professional must search for desired patient using patient identifiers. Health Professional may not have access to requested patient. View it on the site or have it send to their DIRECT e-mail address or download it in a specific format. Portions of record may not be visible to a health professional. Alternate course is when they don’t have access to the record or to a portion of it and they can request it.</w:t>
+      </w:r>
+    </w:p>
+    <w:p>
+      <w:pPr>
+        <w:pStyle w:val="Heading3"/>
+      </w:pPr>
+      <w:r>
+        <w:t>Summarize Patient Record</w:t>
+      </w:r>
+    </w:p>
+    <w:p>
+      <w:r>
+        <w:t>A health professional can just see key data within an SHR to summarize a patient quickly.</w:t>
+      </w:r>
+    </w:p>
+    <w:p>
+      <w:pPr>
+        <w:pStyle w:val="Heading3"/>
+      </w:pPr>
+      <w:r>
+        <w:lastRenderedPageBreak/>
+        <w:t>Update Patient Record</w:t>
+      </w:r>
+    </w:p>
+    <w:p>
+      <w:r>
+        <w:t>A health professional can update a patient’s record including adding new encounters, lab results, conditions, etc.</w:t>
+      </w:r>
+    </w:p>
+    <w:p>
+      <w:pPr>
+        <w:pStyle w:val="Heading3"/>
+      </w:pPr>
+      <w:r>
+        <w:t>Create Action for Patient</w:t>
+      </w:r>
+    </w:p>
+    <w:p>
+      <w:r>
+        <w:t>A health professional can create an action for a patient which may be to make an appointment, weigh themselves once a week and record it in their SHR, log what they eat for a period of time, go get blood taken at a local lab, etc.</w:t>
+      </w:r>
+    </w:p>
+    <w:p>
+      <w:pPr>
+        <w:pStyle w:val="Heading3"/>
+      </w:pPr>
+      <w:r>
+        <w:t>Update myself in Health Professional Directory</w:t>
+      </w:r>
+    </w:p>
+    <w:p>
+      <w:r>
+        <w:t>A health professional can update their direct e-mail address, regular e-mail address, phone numbers, street address(</w:t>
+      </w:r>
+      <w:proofErr w:type="spellStart"/>
+      <w:r>
+        <w:t>es</w:t>
+      </w:r>
+      <w:proofErr w:type="spellEnd"/>
+      <w:r>
+        <w:t>), and other contact information in the health professional directory. They can also upload their certificates.</w:t>
+      </w:r>
+    </w:p>
+    <w:p>
+      <w:pPr>
+        <w:pStyle w:val="Heading3"/>
+      </w:pPr>
+      <w:r>
+        <w:t>Look up another Health Professional in Health Professional Directory</w:t>
+      </w:r>
+    </w:p>
+    <w:p>
+      <w:r>
+        <w:t>A health professional can look up another health professional in the health professional directory in order to contact them (e.g., send a referral or lab results via Direct).</w:t>
+      </w:r>
+    </w:p>
+    <w:p>
+      <w:pPr>
+        <w:pStyle w:val="Heading3"/>
+      </w:pPr>
+      <w:r>
+        <w:t>Manage My Notification Rules</w:t>
+      </w:r>
+    </w:p>
+    <w:p>
+      <w:r>
+        <w:t>Control what types of updates cause notifications (e.g., emergency room encounter) and the priority associated with the notification. Priority may also dictate notification mechanism (message on site at next login, e-mail, text message?)</w:t>
+      </w:r>
+    </w:p>
+    <w:p>
+      <w:pPr>
+        <w:pStyle w:val="Heading3"/>
+      </w:pPr>
+      <w:r>
+        <w:t>Receive Notification that Patient Was Updated</w:t>
+      </w:r>
+    </w:p>
+    <w:p>
+      <w:r>
+        <w:t>A health professional can define criteria under which patient updates will notify them and how they will be notified. For example, updates to any patient that they are defined as the primary care physician may result in an e-mail being sent to them. For another example, if any of their patients with a certain condition have an admit event, then the health professional is notified via text message.</w:t>
+      </w:r>
+    </w:p>
+    <w:p>
+      <w:pPr>
+        <w:pStyle w:val="Heading3"/>
+      </w:pPr>
+      <w:r>
+        <w:t>Dispose of Potential Issues</w:t>
+      </w:r>
+    </w:p>
+    <w:p>
+      <w:r>
+        <w:t>The health professional views potential issues identified by a patient, guardian, or another health professional and disposes of them. Only health professionals with the ability to update the part of the patient record that the issue is associated with can address the issue.</w:t>
+      </w:r>
+    </w:p>
+    <w:p>
+      <w:pPr>
+        <w:pStyle w:val="Heading2"/>
+      </w:pPr>
+      <w:r>
+        <w:t>Innovator</w:t>
+      </w:r>
+      <w:r>
+        <w:t xml:space="preserve"> (secure web access)</w:t>
+      </w:r>
+    </w:p>
+    <w:p>
+      <w:pPr>
+        <w:pStyle w:val="Heading3"/>
+      </w:pPr>
+      <w:bookmarkStart w:id="0" w:name="_Ref457484385"/>
+      <w:r>
+        <w:t xml:space="preserve">Download </w:t>
+      </w:r>
+      <w:r>
+        <w:t xml:space="preserve">Synthetic </w:t>
+      </w:r>
+      <w:r>
+        <w:t>Patients by Criteria</w:t>
+      </w:r>
+      <w:r>
+        <w:t xml:space="preserve"> in Specified Format</w:t>
+      </w:r>
+      <w:bookmarkEnd w:id="0"/>
+    </w:p>
+    <w:p>
+      <w:r>
+        <w:t xml:space="preserve">An </w:t>
+      </w:r>
+      <w:r>
+        <w:t>innovator</w:t>
+      </w:r>
+      <w:r>
+        <w:t xml:space="preserve"> will define criteria against synthetic patients and then download the matching ones to a specified format (CCDA, FHIR, or SHR implementation format).</w:t>
+      </w:r>
+    </w:p>
+    <w:p>
+      <w:pPr>
+        <w:pStyle w:val="ListParagraph"/>
+        <w:numPr>
+          <w:ilvl w:val="0"/>
+          <w:numId w:val="2"/>
+        </w:numPr>
+      </w:pPr>
+      <w:r>
+        <w:t>User chooses to download synthetic patients</w:t>
+      </w:r>
+    </w:p>
+    <w:p>
+      <w:pPr>
+        <w:pStyle w:val="ListParagraph"/>
+        <w:numPr>
+          <w:ilvl w:val="0"/>
+          <w:numId w:val="2"/>
+        </w:numPr>
+      </w:pPr>
+      <w:r>
+        <w:t>System displays criteria options</w:t>
+      </w:r>
+    </w:p>
+    <w:p>
+      <w:pPr>
+        <w:pStyle w:val="ListParagraph"/>
+        <w:numPr>
+          <w:ilvl w:val="0"/>
+          <w:numId w:val="2"/>
+        </w:numPr>
+      </w:pPr>
+      <w:r>
+        <w:t xml:space="preserve">User defines criteria (demographics, conditions, medications, locations, </w:t>
+      </w:r>
+      <w:r>
+        <w:t>health professional</w:t>
+      </w:r>
+      <w:r>
+        <w:t>s, and dates)</w:t>
+      </w:r>
+    </w:p>
+    <w:p>
+      <w:pPr>
+        <w:pStyle w:val="ListParagraph"/>
+        <w:numPr>
+          <w:ilvl w:val="1"/>
+          <w:numId w:val="2"/>
+        </w:numPr>
+      </w:pPr>
+      <w:r>
+        <w:t>User select a previously saved set of criteria</w:t>
+      </w:r>
+    </w:p>
+    <w:p>
+      <w:pPr>
+        <w:pStyle w:val="ListParagraph"/>
+        <w:numPr>
+          <w:ilvl w:val="1"/>
+          <w:numId w:val="2"/>
+        </w:numPr>
+      </w:pPr>
+      <w:r>
+        <w:t>User saves current criteria</w:t>
+      </w:r>
+    </w:p>
+    <w:p>
+      <w:pPr>
+        <w:pStyle w:val="ListParagraph"/>
+        <w:numPr>
+          <w:ilvl w:val="0"/>
+          <w:numId w:val="2"/>
+        </w:numPr>
+      </w:pPr>
+      <w:r>
+        <w:t>System displays summary of matching patients (count, geographic distribution, ?)</w:t>
+      </w:r>
+    </w:p>
+    <w:p>
+      <w:pPr>
+        <w:pStyle w:val="ListParagraph"/>
+        <w:numPr>
+          <w:ilvl w:val="1"/>
+          <w:numId w:val="2"/>
+        </w:numPr>
+      </w:pPr>
+      <w:r>
+        <w:t>User chooses to view list of synthetic patients</w:t>
+      </w:r>
+    </w:p>
+    <w:p>
+      <w:pPr>
+        <w:pStyle w:val="ListParagraph"/>
+        <w:numPr>
+          <w:ilvl w:val="1"/>
+          <w:numId w:val="2"/>
+        </w:numPr>
+      </w:pPr>
+      <w:r>
+        <w:lastRenderedPageBreak/>
+        <w:t>System displays list of synthetic patients matching criteria</w:t>
+      </w:r>
+    </w:p>
+    <w:p>
+      <w:pPr>
+        <w:pStyle w:val="ListParagraph"/>
+        <w:numPr>
+          <w:ilvl w:val="0"/>
+          <w:numId w:val="2"/>
+        </w:numPr>
+      </w:pPr>
+      <w:r>
+        <w:t>User chooses an export</w:t>
+      </w:r>
+      <w:r>
+        <w:t xml:space="preserve"> format (CCDA, FHIR, SHR </w:t>
+      </w:r>
+      <w:r>
+        <w:t xml:space="preserve">implementation </w:t>
+      </w:r>
+      <w:r>
+        <w:t>format</w:t>
+      </w:r>
+      <w:r>
+        <w:t>(s)</w:t>
+      </w:r>
+      <w:r>
+        <w:t>)</w:t>
+      </w:r>
+    </w:p>
+    <w:p>
+      <w:pPr>
+        <w:pStyle w:val="ListParagraph"/>
+        <w:numPr>
+          <w:ilvl w:val="0"/>
+          <w:numId w:val="2"/>
+        </w:numPr>
+      </w:pPr>
+      <w:r>
+        <w:t xml:space="preserve">System creates export file </w:t>
+      </w:r>
+      <w:r>
+        <w:t xml:space="preserve">in requested format containing matching patients </w:t>
+      </w:r>
+      <w:r>
+        <w:t xml:space="preserve">and </w:t>
+      </w:r>
+      <w:r>
+        <w:t>allows user to save it to their local machine</w:t>
+      </w:r>
+    </w:p>
+    <w:p>
+      <w:pPr>
+        <w:pStyle w:val="Heading3"/>
+      </w:pPr>
+      <w:bookmarkStart w:id="1" w:name="_Ref457484410"/>
+      <w:r>
+        <w:t>Integration Test of a FHIR client using Synthetic Data</w:t>
+      </w:r>
+      <w:bookmarkEnd w:id="1"/>
+    </w:p>
+    <w:p>
+      <w:r>
+        <w:t xml:space="preserve">An </w:t>
+      </w:r>
+      <w:r>
+        <w:t>innovator</w:t>
+      </w:r>
+      <w:r>
+        <w:t xml:space="preserve"> can test a FHIR client they are building against the SyntheticMass FHIR server with synthetic data.</w:t>
+      </w:r>
+    </w:p>
+    <w:p>
+      <w:pPr>
+        <w:pStyle w:val="ListParagraph"/>
+        <w:numPr>
+          <w:ilvl w:val="0"/>
+          <w:numId w:val="9"/>
+        </w:numPr>
+      </w:pPr>
+      <w:r>
+        <w:t>FHIR client makes FHIR calls to system</w:t>
+      </w:r>
+    </w:p>
+    <w:p>
+      <w:pPr>
+        <w:pStyle w:val="ListParagraph"/>
+        <w:numPr>
+          <w:ilvl w:val="0"/>
+          <w:numId w:val="9"/>
+        </w:numPr>
+      </w:pPr>
+      <w:r>
+        <w:t>System handles requests and responds per FHIR specification</w:t>
+      </w:r>
+    </w:p>
+    <w:p>
+      <w:pPr>
+        <w:pStyle w:val="Heading3"/>
+      </w:pPr>
+      <w:bookmarkStart w:id="2" w:name="_Ref457484434"/>
+      <w:r>
+        <w:t xml:space="preserve">Integration Test Direct </w:t>
+      </w:r>
+      <w:r>
+        <w:t xml:space="preserve">Sending </w:t>
+      </w:r>
+      <w:r>
+        <w:t>using Synthetic Data</w:t>
+      </w:r>
+      <w:bookmarkEnd w:id="2"/>
+    </w:p>
+    <w:p>
+      <w:r>
+        <w:t xml:space="preserve">An </w:t>
+      </w:r>
+      <w:r>
+        <w:t>innovator</w:t>
+      </w:r>
+      <w:r>
+        <w:t xml:space="preserve"> can test their Direct implementation by sending and receiving Direct messages from SyntheticMass. Any data sen</w:t>
+      </w:r>
+      <w:r>
+        <w:t>t are synthetic.</w:t>
+      </w:r>
+    </w:p>
+    <w:p>
+      <w:pPr>
+        <w:pStyle w:val="ListParagraph"/>
+        <w:numPr>
+          <w:ilvl w:val="0"/>
+          <w:numId w:val="5"/>
+        </w:numPr>
+      </w:pPr>
+      <w:r>
+        <w:t>User sends a DIRECT e-mail to SyntheticMass</w:t>
+      </w:r>
+    </w:p>
+    <w:p>
+      <w:pPr>
+        <w:pStyle w:val="ListParagraph"/>
+        <w:numPr>
+          <w:ilvl w:val="0"/>
+          <w:numId w:val="5"/>
+        </w:numPr>
+      </w:pPr>
+      <w:r>
+        <w:t xml:space="preserve">System reads and accepts the e-mail </w:t>
+      </w:r>
+      <w:r>
+        <w:t>and its content (CCDA format).</w:t>
+      </w:r>
+    </w:p>
+    <w:p>
+      <w:pPr>
+        <w:pStyle w:val="ListParagraph"/>
+        <w:numPr>
+          <w:ilvl w:val="0"/>
+          <w:numId w:val="5"/>
+        </w:numPr>
+      </w:pPr>
+      <w:r>
+        <w:t xml:space="preserve">System </w:t>
+      </w:r>
+      <w:r>
+        <w:t>inserts the provided patient data</w:t>
+      </w:r>
+    </w:p>
+    <w:p>
+      <w:r>
+        <w:t>NOTE: early versions may not merge Direct data with FHIR data</w:t>
+      </w:r>
+    </w:p>
+    <w:p>
+      <w:pPr>
+        <w:pStyle w:val="Heading3"/>
+      </w:pPr>
+      <w:bookmarkStart w:id="3" w:name="_Ref457506257"/>
+      <w:r>
+        <w:t>Integration Test Direct Receiving using Synthetic Data</w:t>
+      </w:r>
+      <w:bookmarkEnd w:id="3"/>
+    </w:p>
+    <w:p>
+      <w:r>
+        <w:t xml:space="preserve">An </w:t>
+      </w:r>
+      <w:r>
+        <w:t>innovator</w:t>
+      </w:r>
+      <w:r>
+        <w:t xml:space="preserve"> can test their Direct implementation by telling SyntheticMass to send it </w:t>
+      </w:r>
+    </w:p>
+    <w:p>
+      <w:pPr>
+        <w:pStyle w:val="Heading3"/>
+      </w:pPr>
+      <w:bookmarkStart w:id="4" w:name="_Ref457570693"/>
+      <w:bookmarkStart w:id="5" w:name="_Ref457546012"/>
+      <w:r>
+        <w:t>View Statistics Maps</w:t>
+      </w:r>
+      <w:bookmarkEnd w:id="4"/>
+    </w:p>
+    <w:p>
+      <w:r>
+        <w:t xml:space="preserve">An </w:t>
+      </w:r>
+      <w:r>
+        <w:t>innovator</w:t>
+      </w:r>
+      <w:r>
+        <w:t xml:space="preserve"> can view public maps displaying a statistic (e.g., population, population density, high school educated, living patients with diabetes, etc.) based on census data (where statistic is available) or synthetic data (where statistic is available). The Search Synthetic Patients can be triggered to show a list of patients in a county or county subdivision within the current map.</w:t>
+      </w:r>
+    </w:p>
+    <w:p>
+      <w:pPr>
+        <w:pStyle w:val="Heading3"/>
+      </w:pPr>
+      <w:bookmarkStart w:id="6" w:name="_Ref457570706"/>
+      <w:r>
+        <w:t>Search Synthetic Patients</w:t>
+      </w:r>
+      <w:bookmarkEnd w:id="5"/>
+      <w:bookmarkEnd w:id="6"/>
+    </w:p>
+    <w:p>
+      <w:r>
+        <w:t>A</w:t>
+      </w:r>
+      <w:r>
+        <w:t>n</w:t>
+      </w:r>
+      <w:r>
+        <w:t xml:space="preserve"> </w:t>
+      </w:r>
+      <w:r>
+        <w:t>innovator</w:t>
+      </w:r>
+      <w:r>
+        <w:t xml:space="preserve"> </w:t>
+      </w:r>
+      <w:r>
+        <w:t>can define criteria and view a list of matching synthetic patients.</w:t>
+      </w:r>
+    </w:p>
+    <w:p>
+      <w:pPr>
+        <w:pStyle w:val="Heading3"/>
+      </w:pPr>
+      <w:bookmarkStart w:id="7" w:name="_Ref457546027"/>
+      <w:r>
+        <w:t>View Synthetic Patient</w:t>
+      </w:r>
+      <w:bookmarkEnd w:id="7"/>
+    </w:p>
+    <w:p>
+      <w:r>
+        <w:t>A</w:t>
+      </w:r>
+      <w:r>
+        <w:t>n</w:t>
+      </w:r>
+      <w:r>
+        <w:t xml:space="preserve"> </w:t>
+      </w:r>
+      <w:r>
+        <w:t>innovator</w:t>
+      </w:r>
+      <w:r>
+        <w:t xml:space="preserve"> </w:t>
+      </w:r>
+      <w:r>
+        <w:t>can view the health record of a synthetic patient.</w:t>
+      </w:r>
+    </w:p>
+    <w:p>
+      <w:pPr>
+        <w:pStyle w:val="Heading3"/>
+      </w:pPr>
+      <w:r>
+        <w:t>Test Interoperability of FHIR client</w:t>
+      </w:r>
+      <w:r>
+        <w:t xml:space="preserve"> using Synthetic Data</w:t>
+      </w:r>
+    </w:p>
+    <w:p>
+      <w:r>
+        <w:t xml:space="preserve">An </w:t>
+      </w:r>
+      <w:r>
+        <w:t>innovator</w:t>
+      </w:r>
+      <w:r>
+        <w:t xml:space="preserve"> can test their FHIR client by executing a defined </w:t>
+      </w:r>
+      <w:r>
+        <w:t xml:space="preserve">compliance </w:t>
+      </w:r>
+      <w:r>
+        <w:t>test suite using SyntheticMass as the server-side that will validate the client requests are correct and then return expected results as defined in the test suite.</w:t>
+      </w:r>
+    </w:p>
+    <w:p>
+      <w:pPr>
+        <w:pStyle w:val="ListParagraph"/>
+        <w:numPr>
+          <w:ilvl w:val="0"/>
+          <w:numId w:val="3"/>
+        </w:numPr>
+      </w:pPr>
+      <w:r>
+        <w:t>FHIR client makes each predefined call from test suite</w:t>
+      </w:r>
+    </w:p>
+    <w:p>
+      <w:pPr>
+        <w:pStyle w:val="ListParagraph"/>
+        <w:numPr>
+          <w:ilvl w:val="0"/>
+          <w:numId w:val="3"/>
+        </w:numPr>
+      </w:pPr>
+      <w:r>
+        <w:t>System responds with response</w:t>
+      </w:r>
+    </w:p>
+    <w:p>
+      <w:pPr>
+        <w:pStyle w:val="ListParagraph"/>
+        <w:numPr>
+          <w:ilvl w:val="0"/>
+          <w:numId w:val="3"/>
+        </w:numPr>
+      </w:pPr>
+      <w:r>
+        <w:t>FHIR client validates that response is correct per test suite</w:t>
+      </w:r>
+    </w:p>
+    <w:p>
+      <w:pPr>
+        <w:pStyle w:val="Heading3"/>
+      </w:pPr>
+      <w:r>
+        <w:t>Test Interoperability of FHIR server</w:t>
+      </w:r>
+      <w:r>
+        <w:t xml:space="preserve"> using Synthetic Data</w:t>
+      </w:r>
+    </w:p>
+    <w:p>
+      <w:r>
+        <w:t xml:space="preserve">An </w:t>
+      </w:r>
+      <w:r>
+        <w:t>innovator</w:t>
+      </w:r>
+      <w:r>
+        <w:t xml:space="preserve"> can test their FHIR server by initiating the client compliance test suite via SyntheticMass. SyntheticMass will then proceed to invoke each test case in the suite and validate the responses.</w:t>
+      </w:r>
+    </w:p>
+    <w:p>
+      <w:pPr>
+        <w:pStyle w:val="ListParagraph"/>
+        <w:numPr>
+          <w:ilvl w:val="0"/>
+          <w:numId w:val="4"/>
+        </w:numPr>
+      </w:pPr>
+      <w:r>
+        <w:lastRenderedPageBreak/>
+        <w:t xml:space="preserve">User initiates </w:t>
+      </w:r>
+      <w:r>
+        <w:t>test suite for a provided FHIR service endpoint</w:t>
+      </w:r>
+    </w:p>
+    <w:p>
+      <w:pPr>
+        <w:pStyle w:val="ListParagraph"/>
+        <w:numPr>
+          <w:ilvl w:val="0"/>
+          <w:numId w:val="4"/>
+        </w:numPr>
+      </w:pPr>
+      <w:r>
+        <w:t>System executes test suite and verifies each response and presents user with results</w:t>
+      </w:r>
+    </w:p>
+    <w:p>
+      <w:pPr>
+        <w:pStyle w:val="Heading3"/>
+      </w:pPr>
+      <w:r>
+        <w:t>Test Compliance of a Standard Health Record Instance</w:t>
+      </w:r>
+    </w:p>
+    <w:p>
+      <w:r>
+        <w:t xml:space="preserve">An </w:t>
+      </w:r>
+      <w:r>
+        <w:t>innovator</w:t>
+      </w:r>
+      <w:r>
+        <w:t xml:space="preserve"> can provide an instance of a Standard Health Record and SyntheticMass will assess its compliance and provide a report.</w:t>
+      </w:r>
+    </w:p>
+    <w:p>
+      <w:pPr>
+        <w:pStyle w:val="ListParagraph"/>
+        <w:numPr>
+          <w:ilvl w:val="0"/>
+          <w:numId w:val="7"/>
+        </w:numPr>
+      </w:pPr>
+      <w:r>
+        <w:t>User provides an instance of a Standard Health Record</w:t>
+      </w:r>
+    </w:p>
+    <w:p>
+      <w:pPr>
+        <w:pStyle w:val="ListParagraph"/>
+        <w:numPr>
+          <w:ilvl w:val="0"/>
+          <w:numId w:val="7"/>
+        </w:numPr>
+      </w:pPr>
+      <w:r>
+        <w:t>System identifies the format and version of the Standard Health Record provided and validates that the instance complies with the standard</w:t>
+      </w:r>
+    </w:p>
+    <w:p>
+      <w:pPr>
+        <w:pStyle w:val="ListParagraph"/>
+        <w:numPr>
+          <w:ilvl w:val="0"/>
+          <w:numId w:val="7"/>
+        </w:numPr>
+      </w:pPr>
+      <w:r>
+        <w:t>User acknowledges that the instance was in compliance</w:t>
+      </w:r>
+    </w:p>
+    <w:p>
+      <w:pPr>
+        <w:pStyle w:val="Heading2"/>
+      </w:pPr>
+      <w:r>
+        <w:t>Patient (secure web and mobile access)</w:t>
+      </w:r>
+    </w:p>
+    <w:p>
+      <w:pPr>
+        <w:pStyle w:val="Heading3"/>
+      </w:pPr>
+      <w:r>
+        <w:t>View My Health Record</w:t>
+      </w:r>
+    </w:p>
+    <w:p>
+      <w:r>
+        <w:t>Patient can view their own Health Record on the site or can download it in an encrypted, password protected format allowing them to provide their current Health Record to a health professional without access.</w:t>
+      </w:r>
+    </w:p>
+    <w:p>
+      <w:pPr>
+        <w:pStyle w:val="Heading3"/>
+      </w:pPr>
+      <w:r>
+        <w:t>View Audit Log of Accesses of My Health Record</w:t>
+      </w:r>
+    </w:p>
+    <w:p>
+      <w:r>
+        <w:t>A patient can view all accesses of their health record. Should they have a way to question an access?</w:t>
+      </w:r>
+    </w:p>
+    <w:p>
+      <w:pPr>
+        <w:pStyle w:val="Heading3"/>
+      </w:pPr>
+      <w:r>
+        <w:t>Update My Health Record</w:t>
+      </w:r>
+    </w:p>
+    <w:p>
+      <w:r>
+        <w:t xml:space="preserve">Depending on data being updated, </w:t>
+      </w:r>
+      <w:r>
+        <w:t xml:space="preserve">an </w:t>
+      </w:r>
+      <w:r>
+        <w:t>update may occur directly (e.g., patient address), require approval from health professional (e.g., adding an encounter that occurred while in a different country), or not be allowed (update an existing encounter)</w:t>
+      </w:r>
+      <w:r>
+        <w:t>.</w:t>
+      </w:r>
+      <w:bookmarkStart w:id="8" w:name="_GoBack"/>
+      <w:bookmarkEnd w:id="8"/>
+    </w:p>
+    <w:p>
+      <w:pPr>
+        <w:pStyle w:val="Heading3"/>
+      </w:pPr>
+      <w:r>
+        <w:t>Manage Health Professional-Assigned Actions</w:t>
+      </w:r>
+    </w:p>
+    <w:p>
+      <w:r>
+        <w:t>Add comments, status updates, and results to health professional-assigned actions.</w:t>
+      </w:r>
+    </w:p>
+    <w:p>
+      <w:pPr>
+        <w:pStyle w:val="Heading3"/>
+      </w:pPr>
+      <w:r>
+        <w:t>Identify Issues in My Health Record</w:t>
+      </w:r>
+    </w:p>
+    <w:p>
+      <w:r>
+        <w:t>Patient can add comments/questions to their health record including targeted questions to specific health professionals.</w:t>
+      </w:r>
+    </w:p>
+    <w:p>
+      <w:pPr>
+        <w:pStyle w:val="Heading3"/>
+      </w:pPr>
+      <w:r>
+        <w:t>Control Access to My Health Record</w:t>
+      </w:r>
+    </w:p>
+    <w:p>
+      <w:r>
+        <w:t>Health Professionals/Payers can request access and patients can change rules for who has access and to what parts of their record.</w:t>
+      </w:r>
+    </w:p>
+    <w:p>
+      <w:pPr>
+        <w:pStyle w:val="Heading2"/>
+      </w:pPr>
+      <w:r>
+        <w:t>Payer (secure web access)</w:t>
+      </w:r>
+    </w:p>
+    <w:p>
+      <w:pPr>
+        <w:pStyle w:val="Heading3"/>
+      </w:pPr>
+      <w:r>
+        <w:t>View Subscriber’s Health Record</w:t>
+      </w:r>
+    </w:p>
+    <w:p>
+      <w:r>
+        <w:t>Payer must search for desired patient using patient identifiers. Payer may not have access to requested patient. View patient on site or have it sent to a DIRECT e-mail address or download it in a specific format. Part of the record may not be visible to payer.</w:t>
+      </w:r>
+    </w:p>
+    <w:p>
+      <w:pPr>
+        <w:pStyle w:val="Heading3"/>
+      </w:pPr>
+      <w:r>
+        <w:lastRenderedPageBreak/>
+        <w:t>View Statistics Across Subscribers</w:t>
+      </w:r>
+    </w:p>
+    <w:p>
+      <w:pPr>
+        <w:pStyle w:val="Heading2"/>
+      </w:pPr>
+      <w:r>
+        <w:t>Policy Maker</w:t>
+      </w:r>
+    </w:p>
+    <w:p>
+      <w:pPr>
+        <w:pStyle w:val="Heading3"/>
+      </w:pPr>
+      <w:r>
+        <w:t>Visualize Public Health Data</w:t>
+      </w:r>
+    </w:p>
+    <w:p>
+      <w:r>
+        <w:t>A policy maker can visualize public health data in a graph or on a map. The policy maker can select statistics and overlay them on the same map or graph. Statistics can be demographic-based, social determinants of health, prevalence rates for conditions, incidence rates for conditions, and cost-based. Some statistics will be based on aggregating patient health records and others will be pulled from external sources. Policy makers can save visualizations they create.</w:t>
+      </w:r>
+    </w:p>
+    <w:p>
+      <w:pPr>
+        <w:pStyle w:val="Heading3"/>
+      </w:pPr>
+      <w:r>
+        <w:t>View My Dashboard</w:t>
+      </w:r>
+    </w:p>
+    <w:p>
+      <w:r>
+        <w:t>A policy maker can see a dashboard summarizing the health of MA residents in ways of interest to them. Trending conditions, high volume locations, and other metrics will be shown.</w:t>
+      </w:r>
+    </w:p>
+    <w:p>
+      <w:pPr>
+        <w:pStyle w:val="Heading3"/>
+      </w:pPr>
+      <w:r>
+        <w:t>Manage Data Visualizations</w:t>
+      </w:r>
+    </w:p>
+    <w:p>
+      <w:r>
+        <w:t>A policy maker can view, update, or delete their data visualizations. A policy maker can choose to promote a saved visualization to their dashboard.</w:t>
+      </w:r>
+    </w:p>
+    <w:p>
+      <w:pPr>
+        <w:pStyle w:val="Heading2"/>
+      </w:pPr>
+      <w:r>
+        <w:t>Public Health Official (secure web access)</w:t>
+      </w:r>
+    </w:p>
+    <w:p>
+      <w:pPr>
+        <w:pStyle w:val="Heading3"/>
+      </w:pPr>
+      <w:bookmarkStart w:id="9" w:name="_Ref457484481"/>
+      <w:bookmarkStart w:id="10" w:name="_Ref457827235"/>
+      <w:r>
+        <w:t>Visual</w:t>
+      </w:r>
+      <w:r>
+        <w:t>ize</w:t>
+      </w:r>
+      <w:r>
+        <w:t xml:space="preserve"> Public Health Data</w:t>
+      </w:r>
+      <w:bookmarkEnd w:id="10"/>
+    </w:p>
+    <w:p>
+      <w:r>
+        <w:t>A public health official can visual</w:t>
+      </w:r>
+      <w:r>
+        <w:t>ize</w:t>
+      </w:r>
+      <w:r>
+        <w:t xml:space="preserve"> public health data in a graph or on a map. The public health official can select statistics and overlay them on the same map or graph</w:t>
+      </w:r>
+      <w:r>
+        <w:t>. Statistics can be demographic-based</w:t>
+      </w:r>
+      <w:r>
+        <w:t>, social determinants of health, prevalence rates for conditions, incidence rates for conditions, and cost-based.</w:t>
+      </w:r>
+      <w:r>
+        <w:t xml:space="preserve"> Some statistics will be based on aggregating patient health records and others will b</w:t>
+      </w:r>
+      <w:r>
+        <w:t xml:space="preserve">e pulled from external sources. </w:t>
+      </w:r>
+      <w:r>
+        <w:t>Public health officials</w:t>
+      </w:r>
+      <w:r>
+        <w:t xml:space="preserve"> can save visualizations they create.</w:t>
+      </w:r>
+    </w:p>
+    <w:p>
+      <w:pPr>
+        <w:pStyle w:val="Heading3"/>
+      </w:pPr>
+      <w:bookmarkStart w:id="11" w:name="_Ref457827285"/>
+      <w:r>
+        <w:t xml:space="preserve">View </w:t>
+      </w:r>
+      <w:r>
+        <w:t xml:space="preserve">My </w:t>
+      </w:r>
+      <w:r>
+        <w:t>Dashboard</w:t>
+      </w:r>
+      <w:bookmarkEnd w:id="9"/>
+      <w:bookmarkEnd w:id="11"/>
+    </w:p>
+    <w:p>
+      <w:r>
+        <w:t>A public health official can see a dashboard summarizing the health of MA residents</w:t>
+      </w:r>
+      <w:r>
+        <w:t xml:space="preserve"> in ways of interest to them</w:t>
+      </w:r>
+      <w:r>
+        <w:t>. Trending conditions, high volume locations, and other metrics will be shown.</w:t>
+      </w:r>
+    </w:p>
+    <w:p>
+      <w:pPr>
+        <w:pStyle w:val="Heading3"/>
+      </w:pPr>
+      <w:r>
+        <w:t>Manage Data Visualizations</w:t>
+      </w:r>
+    </w:p>
+    <w:p>
+      <w:r>
+        <w:t xml:space="preserve">A public health official can view, update, or delete their data visualizations. A </w:t>
+      </w:r>
+      <w:r>
+        <w:t xml:space="preserve">public health official </w:t>
+      </w:r>
+      <w:r>
+        <w:t>can choose to promote a saved visualization to their dashboard.</w:t>
+      </w:r>
+    </w:p>
+    <w:p>
+      <w:pPr>
+        <w:pStyle w:val="Heading3"/>
+      </w:pPr>
+      <w:r>
+        <w:t>Highlight Changes in Citizen Health Status</w:t>
+      </w:r>
+    </w:p>
+    <w:p>
+      <w:r>
+        <w:t>A public health official can highlight significant changes in the health status of patients in the HIE.</w:t>
+      </w:r>
+    </w:p>
+    <w:p>
+      <w:pPr>
+        <w:pStyle w:val="Heading3"/>
+      </w:pPr>
+      <w:r>
+        <w:t>View Dashboard of Interoperability and Adoption Status</w:t>
+      </w:r>
+    </w:p>
+    <w:p>
+      <w:r>
+        <w:t>A public health official can view a dashboard listing HIEs in a geographic area and their interoperability and adoption status. Each HIE must support a query which can provide back version information for a registered HIE.</w:t>
+      </w:r>
+    </w:p>
+    <w:p>
+      <w:pPr>
+        <w:pStyle w:val="Heading3"/>
+      </w:pPr>
+      <w:r>
+        <w:t>View Activity Metrics</w:t>
+      </w:r>
+    </w:p>
+    <w:p>
+      <w:r>
+        <w:t>A public health official can view metrics related to traffic to one or more registered HIEs including logics per role type and health data in and out rates for examples.</w:t>
+      </w:r>
+    </w:p>
+    <w:p>
+      <w:pPr>
+        <w:pStyle w:val="Heading3"/>
+      </w:pPr>
+      <w:r>
+        <w:lastRenderedPageBreak/>
+        <w:t>Manage Metrics</w:t>
+      </w:r>
+    </w:p>
+    <w:p>
+      <w:r>
+        <w:t xml:space="preserve">Metrics created and saved in </w:t>
+      </w:r>
+      <w:r>
+        <w:fldChar w:fldCharType="begin"/>
+      </w:r>
+      <w:r>
+        <w:instrText xml:space="preserve"> REF _Ref457827235 \w \h </w:instrText>
+      </w:r>
+      <w:r>
+        <w:fldChar w:fldCharType="separate"/>
+      </w:r>
+      <w:r>
+        <w:t>5.3.1</w:t>
+      </w:r>
+      <w:r>
+        <w:fldChar w:fldCharType="end"/>
+      </w:r>
+      <w:r>
+        <w:t xml:space="preserve"> </w:t>
+      </w:r>
+      <w:r>
+        <w:fldChar w:fldCharType="begin"/>
+      </w:r>
+      <w:r>
+        <w:instrText xml:space="preserve"> REF _Ref457827235 \h </w:instrText>
+      </w:r>
+      <w:r>
+        <w:fldChar w:fldCharType="separate"/>
+      </w:r>
+      <w:r>
+        <w:t>Visualize Public Health Data</w:t>
+      </w:r>
+      <w:r>
+        <w:fldChar w:fldCharType="end"/>
+      </w:r>
+      <w:r>
+        <w:t xml:space="preserve"> </w:t>
+      </w:r>
+      <w:r>
+        <w:t xml:space="preserve">can </w:t>
+      </w:r>
+      <w:r>
+        <w:t>be viewed, edited, or deleted.</w:t>
+      </w:r>
+      <w:r>
+        <w:t xml:space="preserve"> Metrics can also be put on the dashboard (see </w:t>
+      </w:r>
+      <w:r>
+        <w:fldChar w:fldCharType="begin"/>
+      </w:r>
+      <w:r>
+        <w:instrText xml:space="preserve"> REF _Ref457827285 \w \h </w:instrText>
+      </w:r>
+      <w:r>
+        <w:fldChar w:fldCharType="separate"/>
+      </w:r>
+      <w:r>
+        <w:t>5.3.2</w:t>
+      </w:r>
+      <w:r>
+        <w:fldChar w:fldCharType="end"/>
+      </w:r>
+      <w:r>
+        <w:t xml:space="preserve"> </w:t>
+      </w:r>
+      <w:r>
+        <w:fldChar w:fldCharType="begin"/>
+      </w:r>
+      <w:r>
+        <w:instrText xml:space="preserve"> REF _Ref457827285 \h </w:instrText>
+      </w:r>
+      <w:r>
+        <w:fldChar w:fldCharType="separate"/>
+      </w:r>
+      <w:r>
+        <w:t>View Dashboard Summarizing Patients in HIE</w:t>
+      </w:r>
+      <w:r>
+        <w:fldChar w:fldCharType="end"/>
+      </w:r>
+      <w:r>
+        <w:t>) or removed from it.</w:t>
+      </w:r>
+    </w:p>
+    <w:p>
+      <w:pPr>
+        <w:pStyle w:val="Heading2"/>
+      </w:pPr>
+      <w:r>
+        <w:t>Researcher (secure web access)</w:t>
+      </w:r>
+    </w:p>
+    <w:p>
+      <w:pPr>
+        <w:pStyle w:val="Heading3"/>
+      </w:pPr>
+      <w:r>
+        <w:t>Analyze Health Data</w:t>
+      </w:r>
+    </w:p>
+    <w:p>
+      <w:r>
+        <w:t>A</w:t>
+      </w:r>
+      <w:r>
+        <w:t xml:space="preserve"> researcher </w:t>
+      </w:r>
+      <w:r>
+        <w:t xml:space="preserve">can </w:t>
+      </w:r>
+      <w:r>
+        <w:t>analyz</w:t>
+      </w:r>
+      <w:r>
+        <w:t>e the aggregated health records by defining queries against the data. Specific patient identifying information will never be returned.</w:t>
+      </w:r>
+    </w:p>
+    <w:p>
+      <w:pPr>
+        <w:pStyle w:val="Heading3"/>
+      </w:pPr>
+      <w:bookmarkStart w:id="12" w:name="_Ref457484609"/>
+      <w:r>
+        <w:t>Download Raw Data in CSV format</w:t>
+      </w:r>
+      <w:bookmarkEnd w:id="12"/>
+    </w:p>
+    <w:p>
+      <w:r>
+        <w:t>A researcher can query the patient data and download the results in CSV format. Specific patient identifying information will never be returned.</w:t>
+      </w:r>
+    </w:p>
+    <w:p>
+      <w:pPr>
+        <w:pStyle w:val="Heading3"/>
+      </w:pPr>
+      <w:r>
+        <w:t>Manage Maps</w:t>
+      </w:r>
+    </w:p>
+    <w:p>
+      <w:r>
+        <w:t>A researcher can create, update, and delete maps that they own. Maps created by a researcher are private unless explicitly marked as public.</w:t>
+      </w:r>
+    </w:p>
+    <w:p>
+      <w:pPr>
+        <w:pStyle w:val="Heading3"/>
+      </w:pPr>
+      <w:bookmarkStart w:id="13" w:name="_Ref457484684"/>
+      <w:r>
+        <w:t>View Maps</w:t>
+      </w:r>
+      <w:bookmarkEnd w:id="13"/>
+    </w:p>
+    <w:p>
+      <w:r>
+        <w:t>A researcher can view their maps or any other public maps.</w:t>
+      </w:r>
+    </w:p>
+    <w:p>
+      <w:pPr>
+        <w:pStyle w:val="Heading3"/>
+      </w:pPr>
+      <w:r>
+        <w:t>Manage Graphs</w:t>
+      </w:r>
+    </w:p>
+    <w:p>
+      <w:r>
+        <w:t>Create, update, and delete defined graphs</w:t>
+      </w:r>
+      <w:r>
+        <w:t>. Graphs can be public or private.</w:t>
+      </w:r>
+    </w:p>
+    <w:p>
+      <w:pPr>
+        <w:pStyle w:val="Heading3"/>
+      </w:pPr>
+      <w:r>
+        <w:t>Manage Notifications</w:t>
+      </w:r>
+    </w:p>
+    <w:p>
+      <w:r>
+        <w:t>Set up standing queries that define conditions under which researcher should be notified; e.g., a certain statistic passes a threshold value.</w:t>
+      </w:r>
+    </w:p>
+    <w:p>
+      <w:pPr>
+        <w:pStyle w:val="Heading3"/>
+      </w:pPr>
+      <w:r>
+        <w:t>Receive Notification</w:t>
+      </w:r>
+    </w:p>
+    <w:p>
+      <w:r>
+        <w:t>The researcher receives notifications when conditions that they define occur. See Manage Notifications. Notifications should exist on the site but ideally can be sent as an e-mail or a text message as well (with no PHI).</w:t>
+      </w:r>
+    </w:p>
+    <w:p>
+      <w:pPr>
+        <w:pStyle w:val="Heading2"/>
+      </w:pPr>
+      <w:r>
+        <w:t>Trial User</w:t>
+      </w:r>
+    </w:p>
+    <w:p>
+      <w:pPr>
+        <w:pStyle w:val="Heading3"/>
+      </w:pPr>
+      <w:r>
+        <w:t>Use the System as if Logged in as a Selected Role</w:t>
+      </w:r>
+    </w:p>
+    <w:p>
+      <w:r>
+        <w:t xml:space="preserve">A trial user can choose a role (e.g., patient, </w:t>
+      </w:r>
+      <w:r>
+        <w:t>health professional</w:t>
+      </w:r>
+      <w:r>
+        <w:t>, researcher, etc.) and use the system as if they were logged in as a user of that type. All data access will use the synthetic data.</w:t>
+      </w:r>
+    </w:p>
+    <w:p>
+      <w:pPr>
+        <w:pStyle w:val="Heading2"/>
+      </w:pPr>
+      <w:r>
+        <w:t>Shared</w:t>
+      </w:r>
+      <w:r>
+        <w:t xml:space="preserve"> (Leveraged to support other use cases)</w:t>
+      </w:r>
+    </w:p>
+    <w:p>
+      <w:pPr>
+        <w:pStyle w:val="Heading3"/>
+      </w:pPr>
+      <w:r>
+        <w:t>Login</w:t>
+      </w:r>
+    </w:p>
+    <w:p>
+      <w:r>
+        <w:t>Any user (except guest) should be able to login to their account by authenticating with SyntheticMass.</w:t>
+      </w:r>
+    </w:p>
+    <w:p>
+      <w:pPr>
+        <w:pStyle w:val="Heading3"/>
+      </w:pPr>
+      <w:r>
+        <w:t>Provide Feedback</w:t>
+      </w:r>
+    </w:p>
+    <w:p>
+      <w:r>
+        <w:t>Any user can provide feedback on SyntheticMass including potential enhancements.</w:t>
+      </w:r>
+    </w:p>
+    <w:p>
+      <w:pPr>
+        <w:pStyle w:val="Heading3"/>
+      </w:pPr>
+      <w:r>
+        <w:t>Request Support</w:t>
+      </w:r>
+    </w:p>
+    <w:p>
+      <w:r>
+        <w:t>Any user should be able to request support with SyntheticMass if they are having trouble.</w:t>
+      </w:r>
+    </w:p>
+    <w:p>
+      <w:pPr>
+        <w:pStyle w:val="Heading3"/>
+      </w:pPr>
+      <w:r>
+        <w:lastRenderedPageBreak/>
+        <w:t>Forgot Username and/or Password</w:t>
+      </w:r>
+    </w:p>
+    <w:p>
+      <w:r>
+        <w:t>Any user can indicate that they forgot their username and/or password.</w:t>
+      </w:r>
+    </w:p>
+    <w:p>
+      <w:pPr>
+        <w:pStyle w:val="Heading3"/>
+      </w:pPr>
+      <w:r>
+        <w:t>Change Password</w:t>
+      </w:r>
+    </w:p>
+    <w:p>
+      <w:r>
+        <w:t>Any user can change their password.</w:t>
+      </w:r>
+    </w:p>
+    <w:p>
+      <w:pPr>
+        <w:pStyle w:val="Heading3"/>
+      </w:pPr>
+      <w:r>
+        <w:t>Manage My Preferences</w:t>
+      </w:r>
+    </w:p>
+    <w:p>
+      <w:r>
+        <w:t>Any user can setup certain preferences only affecting their use of SyntheticMass.</w:t>
       </w:r>
     </w:p>
     <w:p>
@@ -1055,1576 +2695,107 @@
         </w:numPr>
       </w:pPr>
       <w:r>
-        <w:t>May need additional actors for prospective providers/entrepreneurs/payers/researchers to try the HIE out?</w:t>
-      </w:r>
-    </w:p>
-    <w:p>
-      <w:pPr>
-        <w:pStyle w:val="Heading2"/>
-      </w:pPr>
-      <w:r>
-        <w:t>Entrep</w:t>
-      </w:r>
-      <w:r>
-        <w:t>r</w:t>
-      </w:r>
-      <w:r>
-        <w:t>eneur</w:t>
-      </w:r>
-      <w:r>
-        <w:t>/Vendor</w:t>
-      </w:r>
-      <w:r>
-        <w:t xml:space="preserve"> (secure web access)</w:t>
-      </w:r>
-    </w:p>
-    <w:p>
-      <w:pPr>
-        <w:pStyle w:val="Heading3"/>
-      </w:pPr>
-      <w:bookmarkStart w:id="0" w:name="_Ref457484385"/>
-      <w:r>
-        <w:t xml:space="preserve">Download </w:t>
-      </w:r>
-      <w:r>
-        <w:t xml:space="preserve">Synthetic </w:t>
-      </w:r>
-      <w:r>
-        <w:t>Patients by Criteria</w:t>
-      </w:r>
-      <w:r>
-        <w:t xml:space="preserve"> in Specified Format</w:t>
-      </w:r>
-      <w:bookmarkEnd w:id="0"/>
-    </w:p>
-    <w:p>
-      <w:r>
-        <w:t>An entrepreneur/vendor will define criteria against synthetic patients and then download the matching ones to a specified format (CCDA, FHIR, or SHR implementation format).</w:t>
-      </w:r>
-    </w:p>
-    <w:p>
-      <w:pPr>
-        <w:pStyle w:val="ListParagraph"/>
-        <w:numPr>
-          <w:ilvl w:val="0"/>
-          <w:numId w:val="2"/>
-        </w:numPr>
-      </w:pPr>
-      <w:r>
-        <w:t>User chooses to download synthetic patients</w:t>
-      </w:r>
-    </w:p>
-    <w:p>
-      <w:pPr>
-        <w:pStyle w:val="ListParagraph"/>
-        <w:numPr>
-          <w:ilvl w:val="0"/>
-          <w:numId w:val="2"/>
-        </w:numPr>
-      </w:pPr>
-      <w:r>
-        <w:t>System displays criteria options</w:t>
-      </w:r>
-    </w:p>
-    <w:p>
-      <w:pPr>
-        <w:pStyle w:val="ListParagraph"/>
-        <w:numPr>
-          <w:ilvl w:val="0"/>
-          <w:numId w:val="2"/>
-        </w:numPr>
-      </w:pPr>
-      <w:r>
-        <w:t>User defines criteria (demographics, conditions, medications, locations, providers, and dates)</w:t>
-      </w:r>
-    </w:p>
-    <w:p>
-      <w:pPr>
-        <w:pStyle w:val="ListParagraph"/>
-        <w:numPr>
-          <w:ilvl w:val="1"/>
-          <w:numId w:val="2"/>
-        </w:numPr>
-      </w:pPr>
-      <w:r>
-        <w:t>User select a previously saved set of criteria</w:t>
-      </w:r>
-    </w:p>
-    <w:p>
-      <w:pPr>
-        <w:pStyle w:val="ListParagraph"/>
-        <w:numPr>
-          <w:ilvl w:val="1"/>
-          <w:numId w:val="2"/>
-        </w:numPr>
+        <w:t>May need additional actors for prospective health professionals/innovators/payers/researchers to try the HIE out?</w:t>
+      </w:r>
+    </w:p>
+    <w:p>
+      <w:pPr>
+        <w:pStyle w:val="Heading1"/>
+      </w:pPr>
+      <w:r>
+        <w:t>Non-Functional Requirements</w:t>
+      </w:r>
+    </w:p>
+    <w:p>
+      <w:pPr>
+        <w:pStyle w:val="Heading2"/>
+      </w:pPr>
+      <w:bookmarkStart w:id="14" w:name="_Ref457559420"/>
+      <w:r>
+        <w:t>Multiple Patient Lists</w:t>
+      </w:r>
+      <w:bookmarkEnd w:id="14"/>
+    </w:p>
+    <w:p>
+      <w:r>
+        <w:t xml:space="preserve">SyntheticMass needs to support the synthetic patient list plus at least one real (and potentially multiple) patient list. </w:t>
+      </w:r>
+    </w:p>
+    <w:p>
+      <w:pPr>
+        <w:pStyle w:val="Heading2"/>
+      </w:pPr>
+      <w:r>
+        <w:t>Distributed Patient Health Records</w:t>
+      </w:r>
+    </w:p>
+    <w:p>
+      <w:r>
+        <w:t>A patient’s health record may be physically stored on multiple servers. System should support the logical patient record such that queries can merge results from multiple servers.</w:t>
+      </w:r>
+    </w:p>
+    <w:p>
+      <w:pPr>
+        <w:pStyle w:val="Heading2"/>
+      </w:pPr>
+      <w:r>
+        <w:t>Support Infrastructure</w:t>
+      </w:r>
+    </w:p>
+    <w:p>
+      <w:r>
+        <w:t>Need s</w:t>
+      </w:r>
+      <w:r>
+        <w:t>oftware to log and track the disposition of support requests which may include requested enhancements and defects.</w:t>
+      </w:r>
+    </w:p>
+    <w:p>
+      <w:r>
+        <w:t>Need a process for disposing of support requests, enhancement requests, and defects. A Change Control Board or some other mechanism for prioritizing items will be required.</w:t>
+      </w:r>
+    </w:p>
+    <w:p>
+      <w:pPr>
+        <w:pStyle w:val="Heading2"/>
+      </w:pPr>
+      <w:r>
+        <w:t>Security</w:t>
+      </w:r>
+    </w:p>
+    <w:p>
+      <w:r>
+        <w:t>The HIE site must use TLS/SSL for privacy and require user authentication (2 factor for some roles and/or functions?)</w:t>
+      </w:r>
+    </w:p>
+    <w:p>
+      <w:r>
+        <w:t>Authentication via OAuth2 / OpenID</w:t>
+      </w:r>
+    </w:p>
+    <w:p>
+      <w:r>
+        <w:t>Data at rest must be encrypted as well</w:t>
+      </w:r>
+      <w:r>
+        <w:t>?</w:t>
+      </w:r>
+    </w:p>
+    <w:p>
+      <w:pPr>
+        <w:pStyle w:val="Heading2"/>
+      </w:pPr>
+      <w:r>
+        <w:t>HIPAA Compliance</w:t>
+      </w:r>
+    </w:p>
+    <w:p/>
+    <w:p>
+      <w:pPr>
+        <w:pStyle w:val="Heading2"/>
       </w:pPr>
       <w:r>
         <w:lastRenderedPageBreak/>
-        <w:t>User saves current criteria</w:t>
-      </w:r>
-    </w:p>
-    <w:p>
-      <w:pPr>
-        <w:pStyle w:val="ListParagraph"/>
-        <w:numPr>
-          <w:ilvl w:val="0"/>
-          <w:numId w:val="2"/>
-        </w:numPr>
-      </w:pPr>
-      <w:r>
-        <w:t>System displays summary of matching patients (count, geographic distribution</w:t>
-      </w:r>
-      <w:proofErr w:type="gramStart"/>
-      <w:r>
-        <w:t>, ?</w:t>
-      </w:r>
-      <w:proofErr w:type="gramEnd"/>
-      <w:r>
-        <w:t>)</w:t>
-      </w:r>
-    </w:p>
-    <w:p>
-      <w:pPr>
-        <w:pStyle w:val="ListParagraph"/>
-        <w:numPr>
-          <w:ilvl w:val="1"/>
-          <w:numId w:val="2"/>
-        </w:numPr>
-      </w:pPr>
-      <w:r>
-        <w:t>User chooses to view list of synthetic patients</w:t>
-      </w:r>
-    </w:p>
-    <w:p>
-      <w:pPr>
-        <w:pStyle w:val="ListParagraph"/>
-        <w:numPr>
-          <w:ilvl w:val="1"/>
-          <w:numId w:val="2"/>
-        </w:numPr>
-      </w:pPr>
-      <w:r>
-        <w:t>System displays list of synthetic patients matching criteria</w:t>
-      </w:r>
-    </w:p>
-    <w:p>
-      <w:pPr>
-        <w:pStyle w:val="ListParagraph"/>
-        <w:numPr>
-          <w:ilvl w:val="0"/>
-          <w:numId w:val="2"/>
-        </w:numPr>
-      </w:pPr>
-      <w:r>
-        <w:t>User chooses an export</w:t>
-      </w:r>
-      <w:r>
-        <w:t xml:space="preserve"> format (CCDA, FHIR, SHR </w:t>
-      </w:r>
-      <w:r>
-        <w:t xml:space="preserve">implementation </w:t>
-      </w:r>
-      <w:r>
-        <w:t>format</w:t>
-      </w:r>
-      <w:r>
-        <w:t>(s)</w:t>
-      </w:r>
-      <w:r>
-        <w:t>)</w:t>
-      </w:r>
-    </w:p>
-    <w:p>
-      <w:pPr>
-        <w:pStyle w:val="ListParagraph"/>
-        <w:numPr>
-          <w:ilvl w:val="0"/>
-          <w:numId w:val="2"/>
-        </w:numPr>
-      </w:pPr>
-      <w:r>
-        <w:t xml:space="preserve">System creates export file </w:t>
-      </w:r>
-      <w:r>
-        <w:t xml:space="preserve">in requested format containing matching patients </w:t>
-      </w:r>
-      <w:r>
-        <w:t xml:space="preserve">and </w:t>
-      </w:r>
-      <w:r>
-        <w:t>allows user to save it to their local machine</w:t>
-      </w:r>
-    </w:p>
-    <w:p>
-      <w:pPr>
-        <w:pStyle w:val="Heading3"/>
-      </w:pPr>
-      <w:bookmarkStart w:id="1" w:name="_Ref457484410"/>
-      <w:r>
-        <w:t>Integration Test of a FHIR client using Synthetic Data</w:t>
-      </w:r>
-      <w:bookmarkEnd w:id="1"/>
-    </w:p>
-    <w:p>
-      <w:r>
-        <w:t>An entrepreneur/vendor can test a FHIR client they are building against the SyntheticMass FHIR server with synthetic data.</w:t>
-      </w:r>
-    </w:p>
-    <w:p>
-      <w:pPr>
-        <w:pStyle w:val="ListParagraph"/>
-        <w:numPr>
-          <w:ilvl w:val="0"/>
-          <w:numId w:val="9"/>
-        </w:numPr>
-      </w:pPr>
-      <w:r>
-        <w:t>FHIR client makes FHIR calls to system</w:t>
-      </w:r>
-    </w:p>
-    <w:p>
-      <w:pPr>
-        <w:pStyle w:val="ListParagraph"/>
-        <w:numPr>
-          <w:ilvl w:val="0"/>
-          <w:numId w:val="9"/>
-        </w:numPr>
-      </w:pPr>
-      <w:r>
-        <w:t>System handles requests and responds per FHIR specification</w:t>
-      </w:r>
-    </w:p>
-    <w:p>
-      <w:pPr>
-        <w:pStyle w:val="Heading3"/>
-      </w:pPr>
-      <w:bookmarkStart w:id="2" w:name="_Ref457484434"/>
-      <w:r>
-        <w:t xml:space="preserve">Integration Test Direct </w:t>
-      </w:r>
-      <w:r>
-        <w:t xml:space="preserve">Sending </w:t>
-      </w:r>
-      <w:r>
-        <w:t>using Synthetic Data</w:t>
-      </w:r>
-      <w:bookmarkEnd w:id="2"/>
-    </w:p>
-    <w:p>
-      <w:r>
-        <w:t>An entrepreneur/vendor can test their Direct implementation by sending and receiving Direct messages from SyntheticMass. Any data sen</w:t>
-      </w:r>
-      <w:r>
-        <w:t>t are synthetic.</w:t>
-      </w:r>
-    </w:p>
-    <w:p>
-      <w:pPr>
-        <w:pStyle w:val="ListParagraph"/>
-        <w:numPr>
-          <w:ilvl w:val="0"/>
-          <w:numId w:val="5"/>
-        </w:numPr>
-      </w:pPr>
-      <w:r>
-        <w:t>User sends a DIRECT e-mail to SyntheticMass</w:t>
-      </w:r>
-    </w:p>
-    <w:p>
-      <w:pPr>
-        <w:pStyle w:val="ListParagraph"/>
-        <w:numPr>
-          <w:ilvl w:val="0"/>
-          <w:numId w:val="5"/>
-        </w:numPr>
-      </w:pPr>
-      <w:r>
-        <w:t xml:space="preserve">System reads and accepts the e-mail </w:t>
-      </w:r>
-      <w:r>
-        <w:t>and its content (CCDA format).</w:t>
-      </w:r>
-    </w:p>
-    <w:p>
-      <w:pPr>
-        <w:pStyle w:val="ListParagraph"/>
-        <w:numPr>
-          <w:ilvl w:val="0"/>
-          <w:numId w:val="5"/>
-        </w:numPr>
-      </w:pPr>
-      <w:r>
-        <w:t xml:space="preserve">System </w:t>
-      </w:r>
-      <w:r>
-        <w:t>inserts the provided patient data</w:t>
-      </w:r>
-    </w:p>
-    <w:p>
-      <w:r>
-        <w:t>NOTE: early versions may not merge Direct data with FHIR data</w:t>
-      </w:r>
-    </w:p>
-    <w:p>
-      <w:pPr>
-        <w:pStyle w:val="Heading3"/>
-      </w:pPr>
-      <w:bookmarkStart w:id="3" w:name="_Ref457506257"/>
-      <w:r>
-        <w:t>Integration Test Direct Receiving using Synthetic Data</w:t>
-      </w:r>
-      <w:bookmarkEnd w:id="3"/>
-    </w:p>
-    <w:p>
-      <w:r>
-        <w:t xml:space="preserve">An entrepreneur/vendor can test their Direct implementation by telling SyntheticMass to send it </w:t>
-      </w:r>
-    </w:p>
-    <w:p>
-      <w:pPr>
-        <w:pStyle w:val="Heading3"/>
-      </w:pPr>
-      <w:bookmarkStart w:id="4" w:name="_Ref457570693"/>
-      <w:bookmarkStart w:id="5" w:name="_Ref457546012"/>
-      <w:r>
-        <w:t>View Statistics Maps</w:t>
-      </w:r>
-      <w:bookmarkEnd w:id="4"/>
-    </w:p>
-    <w:p>
-      <w:r>
-        <w:t>An entrepreneur/vendor can view public maps displaying a statistic (e.g., population, population density, high school educated, living patients with diabetes, etc.) based on census data (where statistic is available) or synthetic data (where statistic is available). The Search Synthetic Patients can be triggered to show a list of patients in a county or county subdivision within the current map.</w:t>
-      </w:r>
-    </w:p>
-    <w:p>
-      <w:pPr>
-        <w:pStyle w:val="Heading3"/>
-      </w:pPr>
-      <w:bookmarkStart w:id="6" w:name="_Ref457570706"/>
-      <w:r>
-        <w:t>Search Synthetic Patients</w:t>
-      </w:r>
-      <w:bookmarkEnd w:id="5"/>
-      <w:bookmarkEnd w:id="6"/>
-    </w:p>
-    <w:p>
-      <w:r>
-        <w:t>A</w:t>
-      </w:r>
-      <w:r>
-        <w:t>n</w:t>
-      </w:r>
-      <w:r>
-        <w:t xml:space="preserve"> </w:t>
-      </w:r>
-      <w:r>
-        <w:t xml:space="preserve">entrepreneur/vendor </w:t>
-      </w:r>
-      <w:r>
-        <w:t>can define criteria and view a list of matching synthetic patients.</w:t>
-      </w:r>
-    </w:p>
-    <w:p>
-      <w:pPr>
-        <w:pStyle w:val="Heading3"/>
-      </w:pPr>
-      <w:bookmarkStart w:id="7" w:name="_Ref457546027"/>
-      <w:r>
-        <w:t>View Synthetic Patient</w:t>
-      </w:r>
-      <w:bookmarkEnd w:id="7"/>
-    </w:p>
-    <w:p>
-      <w:r>
-        <w:t>A</w:t>
-      </w:r>
-      <w:r>
-        <w:t>n</w:t>
-      </w:r>
-      <w:r>
-        <w:t xml:space="preserve"> </w:t>
-      </w:r>
-      <w:r>
-        <w:t xml:space="preserve">entrepreneur/vendor </w:t>
-      </w:r>
-      <w:r>
-        <w:t>can view the health record of a synthetic patient.</w:t>
-      </w:r>
-    </w:p>
-    <w:p>
-      <w:pPr>
-        <w:pStyle w:val="Heading3"/>
-      </w:pPr>
-      <w:r>
-        <w:t>Test Interoperability of FHIR client</w:t>
-      </w:r>
-      <w:r>
-        <w:t xml:space="preserve"> using Synthetic Data</w:t>
-      </w:r>
-    </w:p>
-    <w:p>
-      <w:r>
-        <w:t xml:space="preserve">An entrepreneur/vendor can test their FHIR client by executing a defined </w:t>
-      </w:r>
-      <w:r>
-        <w:t xml:space="preserve">compliance </w:t>
-      </w:r>
-      <w:r>
-        <w:t>test suite using SyntheticMass as the server-side that will validate the client requests are correct and then return expected results as defined in the test suite.</w:t>
-      </w:r>
-    </w:p>
-    <w:p>
-      <w:pPr>
-        <w:pStyle w:val="ListParagraph"/>
-        <w:numPr>
-          <w:ilvl w:val="0"/>
-          <w:numId w:val="3"/>
-        </w:numPr>
-      </w:pPr>
-      <w:r>
-        <w:t>FHIR client makes each predefined call from test suite</w:t>
-      </w:r>
-    </w:p>
-    <w:p>
-      <w:pPr>
-        <w:pStyle w:val="ListParagraph"/>
-        <w:numPr>
-          <w:ilvl w:val="0"/>
-          <w:numId w:val="3"/>
-        </w:numPr>
-      </w:pPr>
-      <w:r>
-        <w:t>System responds with response</w:t>
-      </w:r>
-    </w:p>
-    <w:p>
-      <w:pPr>
-        <w:pStyle w:val="ListParagraph"/>
-        <w:numPr>
-          <w:ilvl w:val="0"/>
-          <w:numId w:val="3"/>
-        </w:numPr>
-      </w:pPr>
-      <w:r>
-        <w:t>FHIR client validates that response is correct per test suite</w:t>
-      </w:r>
-    </w:p>
-    <w:p>
-      <w:pPr>
-        <w:pStyle w:val="Heading3"/>
-      </w:pPr>
-      <w:r>
-        <w:lastRenderedPageBreak/>
-        <w:t>Test Interoperability of FHIR server</w:t>
-      </w:r>
-      <w:r>
-        <w:t xml:space="preserve"> using Synthetic Data</w:t>
-      </w:r>
-    </w:p>
-    <w:p>
-      <w:r>
-        <w:t>An entrepreneur/vendor can test their FHIR server by initiating the client compliance test suite via SyntheticMass. SyntheticMass will then proceed to invoke each test case in the suite and validate the responses.</w:t>
-      </w:r>
-    </w:p>
-    <w:p>
-      <w:pPr>
-        <w:pStyle w:val="ListParagraph"/>
-        <w:numPr>
-          <w:ilvl w:val="0"/>
-          <w:numId w:val="4"/>
-        </w:numPr>
-      </w:pPr>
-      <w:r>
-        <w:t xml:space="preserve">User initiates </w:t>
-      </w:r>
-      <w:r>
-        <w:t>test suite for a provided FHIR service endpoint</w:t>
-      </w:r>
-    </w:p>
-    <w:p>
-      <w:pPr>
-        <w:pStyle w:val="ListParagraph"/>
-        <w:numPr>
-          <w:ilvl w:val="0"/>
-          <w:numId w:val="4"/>
-        </w:numPr>
-      </w:pPr>
-      <w:r>
-        <w:t>System executes test suite and verifies each response and presents user with results</w:t>
-      </w:r>
-    </w:p>
-    <w:p>
-      <w:pPr>
-        <w:pStyle w:val="Heading3"/>
-      </w:pPr>
-      <w:r>
-        <w:t>Test Compliance of a Standard Health Record Instance</w:t>
-      </w:r>
-    </w:p>
-    <w:p>
-      <w:r>
-        <w:t>An entrepreneur/vendor can provide an instance of a Standard Health Record and SyntheticMass will assess its compliance and provide a report.</w:t>
-      </w:r>
-    </w:p>
-    <w:p>
-      <w:pPr>
-        <w:pStyle w:val="ListParagraph"/>
-        <w:numPr>
-          <w:ilvl w:val="0"/>
-          <w:numId w:val="7"/>
-        </w:numPr>
-      </w:pPr>
-      <w:r>
-        <w:t>User provides an instance of a Standard Health Record</w:t>
-      </w:r>
-    </w:p>
-    <w:p>
-      <w:pPr>
-        <w:pStyle w:val="ListParagraph"/>
-        <w:numPr>
-          <w:ilvl w:val="0"/>
-          <w:numId w:val="7"/>
-        </w:numPr>
-      </w:pPr>
-      <w:r>
-        <w:t>System identifies the format and version of the Standard Health Record provided and validates that the instance complies with the standard</w:t>
-      </w:r>
-    </w:p>
-    <w:p>
-      <w:pPr>
-        <w:pStyle w:val="ListParagraph"/>
-        <w:numPr>
-          <w:ilvl w:val="0"/>
-          <w:numId w:val="7"/>
-        </w:numPr>
-      </w:pPr>
-      <w:r>
-        <w:t>User acknowledges that the instance was in compliance</w:t>
-      </w:r>
-    </w:p>
-    <w:p>
-      <w:pPr>
-        <w:pStyle w:val="Heading2"/>
-      </w:pPr>
-      <w:r>
-        <w:t>Public Health Official (secure web access)</w:t>
-      </w:r>
-    </w:p>
-    <w:p>
-      <w:pPr>
-        <w:pStyle w:val="Heading3"/>
-      </w:pPr>
-      <w:bookmarkStart w:id="8" w:name="_Ref457484481"/>
-      <w:r>
-        <w:t>View Dashboard Summarizing Patients in MA (immunizations, diseases)</w:t>
-      </w:r>
-      <w:bookmarkEnd w:id="8"/>
-    </w:p>
-    <w:p>
-      <w:r>
-        <w:t>A public health official can see a dashboard summarizing the health of MA residents. Trending conditions, high volume locations, and other metrics will be shown.</w:t>
-      </w:r>
-    </w:p>
-    <w:p>
-      <w:pPr>
-        <w:pStyle w:val="Heading3"/>
-      </w:pPr>
-      <w:r>
-        <w:t>Highlight Changes in Citizen Health Status</w:t>
-      </w:r>
-    </w:p>
-    <w:p>
-      <w:pPr>
-        <w:pStyle w:val="Heading3"/>
-      </w:pPr>
-      <w:r>
-        <w:t>View Dashboard of Interoperability and Adoption Status</w:t>
-      </w:r>
-    </w:p>
-    <w:p>
-      <w:pPr>
-        <w:pStyle w:val="Heading3"/>
-      </w:pPr>
-      <w:r>
-        <w:t>View Activity Metrics</w:t>
-      </w:r>
-    </w:p>
-    <w:p>
-      <w:pPr>
-        <w:pStyle w:val="Heading3"/>
-      </w:pPr>
-      <w:r>
-        <w:t>Manage Metrics</w:t>
-      </w:r>
-    </w:p>
-    <w:p>
-      <w:r>
-        <w:t xml:space="preserve">Create, view, update, and delete metrics based on patient records. Metrics can be promoted to the MA Dashboard. See </w:t>
-      </w:r>
-      <w:r>
-        <w:fldChar w:fldCharType="begin"/>
-      </w:r>
-      <w:r>
-        <w:instrText xml:space="preserve"> REF _Ref457484481 \w \h </w:instrText>
-      </w:r>
-      <w:r>
-        <w:fldChar w:fldCharType="separate"/>
-      </w:r>
-      <w:r>
-        <w:t>5.3.1</w:t>
-      </w:r>
-      <w:r>
-        <w:fldChar w:fldCharType="end"/>
-      </w:r>
-      <w:r>
-        <w:t xml:space="preserve"> </w:t>
-      </w:r>
-      <w:r>
-        <w:fldChar w:fldCharType="begin"/>
-      </w:r>
-      <w:r>
-        <w:instrText xml:space="preserve"> REF _Ref457484481 \h </w:instrText>
-      </w:r>
-      <w:r>
-        <w:fldChar w:fldCharType="separate"/>
-      </w:r>
-      <w:r>
-        <w:t>View Dashboard Summarizing Patients in MA (immunizations, diseases)</w:t>
-      </w:r>
-      <w:r>
-        <w:fldChar w:fldCharType="end"/>
-      </w:r>
-      <w:r>
-        <w:t>.</w:t>
-      </w:r>
-    </w:p>
-    <w:p>
-      <w:pPr>
-        <w:pStyle w:val="Heading2"/>
-      </w:pPr>
-      <w:r>
-        <w:t>Researcher (secure web access)</w:t>
-      </w:r>
-    </w:p>
-    <w:p>
-      <w:pPr>
-        <w:pStyle w:val="Heading3"/>
-      </w:pPr>
-      <w:r>
-        <w:t>Analyze Health Data</w:t>
-      </w:r>
-    </w:p>
-    <w:p>
-      <w:r>
-        <w:t>A</w:t>
-      </w:r>
-      <w:r>
-        <w:t xml:space="preserve"> researcher </w:t>
-      </w:r>
-      <w:r>
-        <w:t xml:space="preserve">can </w:t>
-      </w:r>
-      <w:r>
-        <w:t>analyz</w:t>
-      </w:r>
-      <w:r>
-        <w:t>e the aggregated health records by defining queries against the data. Specific patient identifying information will never be returned.</w:t>
-      </w:r>
-    </w:p>
-    <w:p>
-      <w:pPr>
-        <w:pStyle w:val="Heading3"/>
-      </w:pPr>
-      <w:bookmarkStart w:id="9" w:name="_Ref457484609"/>
-      <w:r>
-        <w:t>Download Raw Data in CSV format</w:t>
-      </w:r>
-      <w:bookmarkEnd w:id="9"/>
-    </w:p>
-    <w:p>
-      <w:r>
-        <w:t>A researcher can query the patient data and download the results in CSV format. Specific patient identifying information will never be returned.</w:t>
-      </w:r>
-    </w:p>
-    <w:p>
-      <w:pPr>
-        <w:pStyle w:val="Heading3"/>
-      </w:pPr>
-      <w:r>
-        <w:t>Manage Maps</w:t>
-      </w:r>
-    </w:p>
-    <w:p>
-      <w:r>
-        <w:t>A researcher can create, update, and delete maps that they own. Maps created by a researcher are private unless explicitly marked as public.</w:t>
-      </w:r>
-    </w:p>
-    <w:p>
-      <w:pPr>
-        <w:pStyle w:val="Heading3"/>
-      </w:pPr>
-      <w:bookmarkStart w:id="10" w:name="_Ref457484684"/>
-      <w:r>
-        <w:t>View Maps</w:t>
-      </w:r>
-      <w:bookmarkEnd w:id="10"/>
-    </w:p>
-    <w:p>
-      <w:r>
-        <w:t>A researcher can view their maps or any other public maps.</w:t>
-      </w:r>
-    </w:p>
-    <w:p>
-      <w:pPr>
-        <w:pStyle w:val="Heading3"/>
-      </w:pPr>
-      <w:r>
-        <w:t>Manage Graphs</w:t>
-      </w:r>
-    </w:p>
-    <w:p>
-      <w:r>
-        <w:t>Create, update, and delete defined graphs</w:t>
-      </w:r>
-      <w:r>
-        <w:t>. Graphs can be public or private.</w:t>
-      </w:r>
-    </w:p>
-    <w:p>
-      <w:pPr>
-        <w:pStyle w:val="Heading3"/>
-      </w:pPr>
-      <w:r>
-        <w:lastRenderedPageBreak/>
-        <w:t>Manage Notifications</w:t>
-      </w:r>
-    </w:p>
-    <w:p>
-      <w:r>
-        <w:t>Set up standing queries that define conditions under which researcher should be notified; e.g., a certain statistic passes a threshold value.</w:t>
-      </w:r>
-    </w:p>
-    <w:p>
-      <w:pPr>
-        <w:pStyle w:val="Heading3"/>
-      </w:pPr>
-      <w:r>
-        <w:t>Receive Notification</w:t>
-      </w:r>
-    </w:p>
-    <w:p>
-      <w:r>
-        <w:t>The researcher receives notifications when conditions that they define occur. See Manage Notifications. Notifications should exist on the site but ideally can be sent as an e-mail or a text message as well (with no PHI).</w:t>
-      </w:r>
-    </w:p>
-    <w:p>
-      <w:pPr>
-        <w:pStyle w:val="Heading2"/>
-      </w:pPr>
-      <w:r>
-        <w:t>Patient</w:t>
-      </w:r>
-      <w:r>
-        <w:t xml:space="preserve"> (secure web and mobile access)</w:t>
-      </w:r>
-    </w:p>
-    <w:p>
-      <w:pPr>
-        <w:pStyle w:val="Heading3"/>
-      </w:pPr>
-      <w:r>
-        <w:t xml:space="preserve">View </w:t>
-      </w:r>
-      <w:r>
-        <w:t>M</w:t>
-      </w:r>
-      <w:r>
-        <w:t>y Health Record</w:t>
-      </w:r>
-    </w:p>
-    <w:p>
-      <w:r>
-        <w:t>Patient can view their own Health Record on the site or can download it in an encrypted, password protected format allowing them to provide their current Health Record to a provider without access.</w:t>
-      </w:r>
-    </w:p>
-    <w:p>
-      <w:pPr>
-        <w:pStyle w:val="Heading3"/>
-      </w:pPr>
-      <w:r>
-        <w:t>View Audit Log of Accesses of My Health Record</w:t>
-      </w:r>
-    </w:p>
-    <w:p>
-      <w:r>
-        <w:t>A patient can view all accesses of their health record. Should they have a way to question an access?</w:t>
-      </w:r>
-    </w:p>
-    <w:p>
-      <w:pPr>
-        <w:pStyle w:val="Heading3"/>
-      </w:pPr>
-      <w:r>
-        <w:t xml:space="preserve">Update </w:t>
-      </w:r>
-      <w:r>
-        <w:t>M</w:t>
-      </w:r>
-      <w:r>
-        <w:t>y Health Record</w:t>
-      </w:r>
-    </w:p>
-    <w:p>
-      <w:r>
-        <w:t>Depending on data being updated, update may occur directly (e.g., patient address), require approval from provider (e.g., adding an encounter that occurred while in a different country), or not be allowed (update an existing encounter)</w:t>
-      </w:r>
-    </w:p>
-    <w:p>
-      <w:pPr>
-        <w:pStyle w:val="Heading3"/>
-      </w:pPr>
-      <w:r>
-        <w:t>Manage Provider-Assigned Actions</w:t>
-      </w:r>
-    </w:p>
-    <w:p>
-      <w:r>
-        <w:t>Add comments, status updates, and results to provider-assigned actions.</w:t>
-      </w:r>
-    </w:p>
-    <w:p>
-      <w:pPr>
-        <w:pStyle w:val="Heading3"/>
-      </w:pPr>
-      <w:r>
-        <w:t>Identify Issue</w:t>
-      </w:r>
-      <w:r>
-        <w:t>s</w:t>
-      </w:r>
-      <w:r>
-        <w:t xml:space="preserve"> in </w:t>
-      </w:r>
-      <w:r>
-        <w:t>M</w:t>
-      </w:r>
-      <w:r>
-        <w:t>y Health Record</w:t>
-      </w:r>
-    </w:p>
-    <w:p>
-      <w:r>
-        <w:t>Patient can add comments/questions to their health record including targeted questions to specific providers.</w:t>
-      </w:r>
-    </w:p>
-    <w:p>
-      <w:pPr>
-        <w:pStyle w:val="Heading3"/>
-      </w:pPr>
-      <w:r>
-        <w:t>Control Access to My Health Record</w:t>
-      </w:r>
-    </w:p>
-    <w:p>
-      <w:r>
-        <w:t>Providers/Payers can request access and patients can change rules for who has access and to what parts of their record.</w:t>
-      </w:r>
-    </w:p>
-    <w:p>
-      <w:pPr>
-        <w:pStyle w:val="Heading2"/>
-      </w:pPr>
-      <w:r>
-        <w:t>Provider</w:t>
-      </w:r>
-      <w:r>
-        <w:t xml:space="preserve"> (secure web and mobile access)</w:t>
-      </w:r>
-    </w:p>
-    <w:p>
-      <w:pPr>
-        <w:pStyle w:val="Heading3"/>
-      </w:pPr>
-      <w:r>
-        <w:t>View Patient Record</w:t>
-      </w:r>
-    </w:p>
-    <w:p>
-      <w:r>
-        <w:t xml:space="preserve">Provider must search for desired patient using patient identifiers. Provider may not have access to requested patient. </w:t>
-      </w:r>
-      <w:r>
-        <w:t>View it on the site or have it send to their DIRECT e-mail address or download it in a specific format.</w:t>
-      </w:r>
-      <w:r>
-        <w:t xml:space="preserve"> Portions of record may not be visible to provider. Alternate course is when they don’t have access to the record or to a portion of it and they can request it.</w:t>
-      </w:r>
-    </w:p>
-    <w:p>
-      <w:pPr>
-        <w:pStyle w:val="Heading3"/>
-      </w:pPr>
-      <w:r>
-        <w:t>Summarize Patient Record</w:t>
-      </w:r>
-    </w:p>
-    <w:p>
-      <w:r>
-        <w:t xml:space="preserve">A provider can just see </w:t>
-      </w:r>
-      <w:r>
-        <w:t xml:space="preserve">key data </w:t>
-      </w:r>
-      <w:r>
-        <w:t>with</w:t>
-      </w:r>
-      <w:r>
-        <w:t>i</w:t>
-      </w:r>
-      <w:r>
-        <w:t>n an SHR to summarize a patient quickly.</w:t>
-      </w:r>
-    </w:p>
-    <w:p>
-      <w:pPr>
-        <w:pStyle w:val="Heading3"/>
-      </w:pPr>
-      <w:r>
-        <w:t xml:space="preserve">Update </w:t>
-      </w:r>
-      <w:r>
-        <w:t>Patient Record</w:t>
-      </w:r>
-    </w:p>
-    <w:p>
-      <w:r>
-        <w:t>A provider can update a patient’s record including adding new encounters, lab results, conditions, etc.</w:t>
-      </w:r>
-    </w:p>
-    <w:p>
-      <w:pPr>
-        <w:pStyle w:val="Heading3"/>
-      </w:pPr>
-      <w:r>
-        <w:lastRenderedPageBreak/>
-        <w:t>Create Action for Patient</w:t>
-      </w:r>
-    </w:p>
-    <w:p>
-      <w:r>
-        <w:t>A provider can create an action for a patient which may be to make an appointment, weigh themselves once a week and record it in their SHR, log what they eat for a period of time, go get blood taken at a local lab, etc.</w:t>
-      </w:r>
-    </w:p>
-    <w:p>
-      <w:pPr>
-        <w:pStyle w:val="Heading3"/>
-      </w:pPr>
-      <w:r>
-        <w:t>Update myself in Provider Directory</w:t>
-      </w:r>
-    </w:p>
-    <w:p>
-      <w:r>
-        <w:t>A provider can update their direct e-mail address, regular e-mail address, phone numbers, street address(</w:t>
-      </w:r>
-      <w:proofErr w:type="spellStart"/>
-      <w:r>
-        <w:t>es</w:t>
-      </w:r>
-      <w:proofErr w:type="spellEnd"/>
-      <w:r>
-        <w:t>), and other contact information in the provider directory. They can also upload their certificates.</w:t>
-      </w:r>
-    </w:p>
-    <w:p>
-      <w:pPr>
-        <w:pStyle w:val="Heading3"/>
-      </w:pPr>
-      <w:r>
-        <w:t>Look</w:t>
-      </w:r>
-      <w:r>
-        <w:t xml:space="preserve"> </w:t>
-      </w:r>
-      <w:r>
-        <w:t>up another Provider in Provider Directory</w:t>
-      </w:r>
-    </w:p>
-    <w:p>
-      <w:r>
-        <w:t xml:space="preserve">A provider can look up another provider in the provider directory in </w:t>
-      </w:r>
-      <w:r>
-        <w:t xml:space="preserve">order to contact them (e.g., send a referral </w:t>
-      </w:r>
-      <w:r>
-        <w:t xml:space="preserve">or lab results </w:t>
-      </w:r>
-      <w:r>
-        <w:t>via Direct).</w:t>
-      </w:r>
-    </w:p>
-    <w:p>
-      <w:pPr>
-        <w:pStyle w:val="Heading3"/>
-      </w:pPr>
-      <w:r>
-        <w:t>Manage My Notification Rules</w:t>
-      </w:r>
-    </w:p>
-    <w:p>
-      <w:r>
-        <w:t>Control what types of updates cause notifications (e.g., emergency room encounter) and the priority associated with the notification. Priority may also dictate notification mechanism (message on site at next login, e-mail, text message?)</w:t>
-      </w:r>
-    </w:p>
-    <w:p>
-      <w:pPr>
-        <w:pStyle w:val="Heading3"/>
-      </w:pPr>
-      <w:r>
-        <w:t>Receive Notification that Patient Was Updated</w:t>
-      </w:r>
-    </w:p>
-    <w:p>
-      <w:r>
-        <w:t>A provider can define criteria under which patient updates will notify them and how they will be notified. For example, updates to any patient that they are defined as the primary care physician may result in an e-mail being sent to them. For another example, if any of their patients with a certain condition have an admit event, then the provider is notified via text message.</w:t>
-      </w:r>
-    </w:p>
-    <w:p>
-      <w:pPr>
-        <w:pStyle w:val="Heading3"/>
-      </w:pPr>
-      <w:r>
-        <w:t xml:space="preserve">Dispose of </w:t>
-      </w:r>
-      <w:r>
-        <w:t>Potential Issues</w:t>
-      </w:r>
-    </w:p>
-    <w:p>
-      <w:r>
-        <w:t>The provider views potential issues identified by a patient, guardian, or another provider and disposes of them.</w:t>
-      </w:r>
-      <w:r>
-        <w:t xml:space="preserve"> Only providers with the ability to update the part of the patient record that the issue is associated with can address the issue.</w:t>
-      </w:r>
-    </w:p>
-    <w:p>
-      <w:pPr>
-        <w:pStyle w:val="Heading2"/>
-      </w:pPr>
-      <w:r>
-        <w:t>Guardian</w:t>
-      </w:r>
-      <w:r>
-        <w:t xml:space="preserve"> (secure web and mobile access)</w:t>
-      </w:r>
-    </w:p>
-    <w:p>
-      <w:pPr>
-        <w:pStyle w:val="Heading3"/>
-      </w:pPr>
-      <w:r>
-        <w:t xml:space="preserve">View </w:t>
-      </w:r>
-      <w:r>
-        <w:t xml:space="preserve">a </w:t>
-      </w:r>
-      <w:r>
-        <w:t>Ward’s Patient Record</w:t>
-      </w:r>
-    </w:p>
-    <w:p>
-      <w:r>
-        <w:t>A guardian can view any of their wards’ patient records.</w:t>
-      </w:r>
-    </w:p>
-    <w:p>
-      <w:pPr>
-        <w:pStyle w:val="Heading3"/>
-      </w:pPr>
-      <w:r>
-        <w:t xml:space="preserve">Update </w:t>
-      </w:r>
-      <w:r>
-        <w:t xml:space="preserve">a </w:t>
-      </w:r>
-      <w:r>
-        <w:t>Ward’s Patient Record</w:t>
-      </w:r>
-    </w:p>
-    <w:p>
-      <w:r>
-        <w:t>A guardian can update some data in a ward’s patient record, and can request that other parts of it be updated as well.</w:t>
-      </w:r>
-    </w:p>
-    <w:p>
-      <w:pPr>
-        <w:pStyle w:val="Heading3"/>
-      </w:pPr>
-      <w:r>
-        <w:t xml:space="preserve">Identify Issue in </w:t>
-      </w:r>
-      <w:r>
-        <w:t xml:space="preserve">a </w:t>
-      </w:r>
-      <w:r>
-        <w:t>Ward’s Health Record</w:t>
-      </w:r>
-    </w:p>
-    <w:p>
-      <w:r>
-        <w:t>A guardian can identify a particular piece of data within a ward’s patient record that they think is incorrect and should be fixed.</w:t>
-      </w:r>
-    </w:p>
-    <w:p>
-      <w:pPr>
-        <w:pStyle w:val="Heading2"/>
-      </w:pPr>
-      <w:r>
-        <w:t>Payer</w:t>
-      </w:r>
-      <w:r>
-        <w:t xml:space="preserve"> (secure web access)</w:t>
-      </w:r>
-    </w:p>
-    <w:p>
-      <w:pPr>
-        <w:pStyle w:val="Heading3"/>
-      </w:pPr>
-      <w:r>
-        <w:t>View Subscriber’s Health Record</w:t>
-      </w:r>
-    </w:p>
-    <w:p>
-      <w:r>
-        <w:t>Payer must search for desired patient using patient identifiers. Payer may not have access to requested patient. View patient on site or have it sent to a DIRECT e-mail address or download it in a specific format. Part of the record may not be visible to payer.</w:t>
-      </w:r>
-    </w:p>
-    <w:p>
-      <w:pPr>
-        <w:pStyle w:val="Heading3"/>
-      </w:pPr>
-      <w:r>
-        <w:lastRenderedPageBreak/>
-        <w:t>View Statistics Across Subscribers</w:t>
-      </w:r>
-    </w:p>
-    <w:p>
-      <w:pPr>
-        <w:pStyle w:val="Heading2"/>
-      </w:pPr>
-      <w:r>
-        <w:t>Guest</w:t>
-      </w:r>
-      <w:r>
-        <w:t xml:space="preserve"> (web and mobile access)</w:t>
-      </w:r>
-    </w:p>
-    <w:p>
-      <w:pPr>
-        <w:pStyle w:val="Heading3"/>
-      </w:pPr>
-      <w:r>
-        <w:t>Learn about SyntheticMass</w:t>
-      </w:r>
-    </w:p>
-    <w:p>
-      <w:r>
-        <w:t>A guest should be able to read about SyntheticMass to learn about it and the SHR.</w:t>
-      </w:r>
-    </w:p>
-    <w:p>
-      <w:pPr>
-        <w:pStyle w:val="Heading3"/>
-      </w:pPr>
-      <w:r>
-        <w:t>Register with Site</w:t>
-      </w:r>
-    </w:p>
-    <w:p>
-      <w:r>
-        <w:t xml:space="preserve">A guest can request a login on </w:t>
-      </w:r>
-      <w:r>
-        <w:t>Syn</w:t>
-      </w:r>
-      <w:r>
-        <w:t>th</w:t>
-      </w:r>
-      <w:r>
-        <w:t>et</w:t>
-      </w:r>
-      <w:r>
-        <w:t>icMass for a particular role (e.g., patient).</w:t>
-      </w:r>
-    </w:p>
-    <w:p>
-      <w:pPr>
-        <w:pStyle w:val="Heading3"/>
-      </w:pPr>
-      <w:r>
-        <w:t>View Public Health Data</w:t>
-      </w:r>
-    </w:p>
-    <w:p>
-      <w:r>
-        <w:t>A guest can view publ</w:t>
-      </w:r>
-      <w:r>
-        <w:t>ic health data which consists of some aggregated statistics about all residents.</w:t>
-      </w:r>
-    </w:p>
-    <w:p>
-      <w:pPr>
-        <w:pStyle w:val="Heading3"/>
-      </w:pPr>
-      <w:r>
-        <w:t>View Standard Health Record Specification</w:t>
-      </w:r>
-    </w:p>
-    <w:p>
-      <w:r>
-        <w:t>A guest can get more information about the SHR including specifications.</w:t>
-      </w:r>
-    </w:p>
-    <w:p>
-      <w:pPr>
-        <w:pStyle w:val="Heading2"/>
-      </w:pPr>
-      <w:r>
-        <w:t>Administrator</w:t>
-      </w:r>
-      <w:r>
-        <w:t xml:space="preserve"> (secure web access)</w:t>
-      </w:r>
-    </w:p>
-    <w:p>
-      <w:pPr>
-        <w:pStyle w:val="Heading3"/>
-      </w:pPr>
-      <w:r>
-        <w:t>Manage Users</w:t>
-      </w:r>
-    </w:p>
-    <w:p>
-      <w:r>
-        <w:t>An administrator can add, view, update, and delete users from SyntheticMass.</w:t>
-      </w:r>
-    </w:p>
-    <w:p>
-      <w:pPr>
-        <w:pStyle w:val="Heading3"/>
-      </w:pPr>
-      <w:r>
-        <w:t>Lock/Unlock User Accounts</w:t>
-      </w:r>
-    </w:p>
-    <w:p>
-      <w:r>
-        <w:t>An administrator can lock or unlock user accounts.</w:t>
-      </w:r>
-    </w:p>
-    <w:p>
-      <w:pPr>
-        <w:pStyle w:val="Heading3"/>
-      </w:pPr>
-      <w:r>
-        <w:t>Archive Patient Data</w:t>
-      </w:r>
-    </w:p>
-    <w:p>
-      <w:r>
-        <w:t>An administrator can choose to archive some patient-related data based on criteria. Archived data is removed from the primary tables and must be de-archived before it can be accessed again.</w:t>
-      </w:r>
-    </w:p>
-    <w:p>
-      <w:pPr>
-        <w:pStyle w:val="Heading3"/>
-      </w:pPr>
-      <w:r>
-        <w:t>De-archive Patient Data</w:t>
-      </w:r>
-    </w:p>
-    <w:p>
-      <w:r>
-        <w:t>An administrator can put archived data back into the primary data store such that it is accessible again.</w:t>
-      </w:r>
-    </w:p>
-    <w:p>
-      <w:pPr>
-        <w:pStyle w:val="Heading3"/>
-      </w:pPr>
-      <w:r>
-        <w:t>Backup Data</w:t>
-      </w:r>
-    </w:p>
-    <w:p>
-      <w:r>
-        <w:t>An administrator can initiate a backup or schedule periodic backups of data owned by the system. Any backed up data must be protected to ensure its privacy, integrity, and that only authorized users can access it.</w:t>
-      </w:r>
-    </w:p>
-    <w:p>
-      <w:pPr>
-        <w:pStyle w:val="Heading3"/>
-      </w:pPr>
-      <w:r>
-        <w:t>Restore Data from Backup</w:t>
-      </w:r>
-    </w:p>
-    <w:p>
-      <w:r>
-        <w:t>An administrator can choose to restore data from backup into the active system.</w:t>
-      </w:r>
-    </w:p>
-    <w:p>
-      <w:pPr>
-        <w:pStyle w:val="Heading3"/>
-      </w:pPr>
-      <w:r>
-        <w:t>Log an Active User Out</w:t>
-      </w:r>
-    </w:p>
-    <w:p>
-      <w:r>
-        <w:t>An administrator can choose a currently logged in user and kick them out of the system.</w:t>
-      </w:r>
-    </w:p>
-    <w:p>
-      <w:pPr>
-        <w:pStyle w:val="Heading3"/>
-      </w:pPr>
-      <w:r>
-        <w:t>See Login Attempts</w:t>
-      </w:r>
-    </w:p>
-    <w:p>
-      <w:r>
-        <w:t xml:space="preserve">An administrator can view a log of login attempts (successful and unsuccessful). </w:t>
-      </w:r>
-    </w:p>
-    <w:p>
-      <w:pPr>
-        <w:pStyle w:val="Heading3"/>
-      </w:pPr>
-      <w:r>
-        <w:t>Notify if Failed Login Attempts Exceeds a Threshold</w:t>
-      </w:r>
-    </w:p>
-    <w:p>
-      <w:r>
-        <w:t>An administrator can receive a notification if failed login attempts from a single IP address exceed a certain number in a certain timeframe.</w:t>
-      </w:r>
-    </w:p>
-    <w:p>
-      <w:pPr>
-        <w:pStyle w:val="Heading2"/>
-      </w:pPr>
-      <w:r>
-        <w:lastRenderedPageBreak/>
-        <w:t>Trial User</w:t>
-      </w:r>
-    </w:p>
-    <w:p>
-      <w:pPr>
-        <w:pStyle w:val="Heading3"/>
-      </w:pPr>
-      <w:r>
-        <w:t>Use the System as if Logged in as a Selected Role</w:t>
-      </w:r>
-    </w:p>
-    <w:p>
-      <w:r>
-        <w:t>A trial user can choose a role (e.g., patient, provider, researcher, etc.) and use the system as if they were logged in as a user of that type. All data access will use the synthetic data.</w:t>
-      </w:r>
-    </w:p>
-    <w:p>
-      <w:pPr>
-        <w:pStyle w:val="Heading2"/>
-      </w:pPr>
-      <w:r>
-        <w:t>Shared</w:t>
-      </w:r>
-      <w:r>
-        <w:t xml:space="preserve"> (Leveraged to support other use cases)</w:t>
-      </w:r>
-    </w:p>
-    <w:p>
-      <w:pPr>
-        <w:pStyle w:val="Heading3"/>
-      </w:pPr>
-      <w:r>
-        <w:t>Login</w:t>
-      </w:r>
-    </w:p>
-    <w:p>
-      <w:r>
-        <w:t>Any user (except guest) should be able to login to their account by authenticating with SyntheticMass.</w:t>
-      </w:r>
-    </w:p>
-    <w:p>
-      <w:pPr>
-        <w:pStyle w:val="Heading3"/>
-      </w:pPr>
-      <w:r>
-        <w:t>Provide Feedback</w:t>
-      </w:r>
-    </w:p>
-    <w:p>
-      <w:r>
-        <w:t>Any user can provide feedback on SyntheticMass including potential enhancements.</w:t>
-      </w:r>
-    </w:p>
-    <w:p>
-      <w:pPr>
-        <w:pStyle w:val="Heading3"/>
-      </w:pPr>
-      <w:r>
-        <w:t>Request Support</w:t>
-      </w:r>
-    </w:p>
-    <w:p>
-      <w:r>
-        <w:t>Any user should be able to request support with SyntheticMass if they are having trouble.</w:t>
-      </w:r>
-    </w:p>
-    <w:p>
-      <w:pPr>
-        <w:pStyle w:val="Heading3"/>
-      </w:pPr>
-      <w:r>
-        <w:t>Forgot Username and/or Password</w:t>
-      </w:r>
-    </w:p>
-    <w:p>
-      <w:r>
-        <w:t>Any user can indicate that they forgot their username and/or password.</w:t>
-      </w:r>
-    </w:p>
-    <w:p>
-      <w:pPr>
-        <w:pStyle w:val="Heading3"/>
-      </w:pPr>
-      <w:r>
-        <w:t>Change Password</w:t>
-      </w:r>
-    </w:p>
-    <w:p>
-      <w:r>
-        <w:t>Any user can change their password.</w:t>
-      </w:r>
-    </w:p>
-    <w:p>
-      <w:pPr>
-        <w:pStyle w:val="Heading3"/>
-      </w:pPr>
-      <w:r>
-        <w:t>Manage My Preferences</w:t>
-      </w:r>
-    </w:p>
-    <w:p>
-      <w:r>
-        <w:t>Any user can setup certain preferences only affecting their use of SyntheticMass.</w:t>
-      </w:r>
-    </w:p>
-    <w:p>
-      <w:pPr>
-        <w:pStyle w:val="Heading1"/>
-      </w:pPr>
-      <w:r>
-        <w:t>Non-Functional Requirements</w:t>
-      </w:r>
-    </w:p>
-    <w:p>
-      <w:pPr>
-        <w:pStyle w:val="Heading2"/>
-      </w:pPr>
-      <w:bookmarkStart w:id="11" w:name="_Ref457559420"/>
-      <w:r>
-        <w:t>Multiple Patient Lists</w:t>
-      </w:r>
-      <w:bookmarkEnd w:id="11"/>
-    </w:p>
-    <w:p>
-      <w:r>
-        <w:t xml:space="preserve">SyntheticMass needs to support the synthetic patient list plus at least one real (and potentially multiple) patient list. </w:t>
-      </w:r>
-    </w:p>
-    <w:p>
-      <w:pPr>
-        <w:pStyle w:val="Heading2"/>
-      </w:pPr>
-      <w:r>
-        <w:t>Distributed Patient Health Records</w:t>
-      </w:r>
-    </w:p>
-    <w:p>
-      <w:r>
-        <w:t>A patient’s health record may be physically stored on multiple servers. System should support the logical patient record such that queries can merge results from multiple servers.</w:t>
-      </w:r>
-    </w:p>
-    <w:p>
-      <w:pPr>
-        <w:pStyle w:val="Heading2"/>
-      </w:pPr>
-      <w:r>
-        <w:t>Support Infrastructure</w:t>
-      </w:r>
-    </w:p>
-    <w:p>
-      <w:r>
-        <w:t>Need s</w:t>
-      </w:r>
-      <w:r>
-        <w:t>oftware to log and track the disposition of support requests which may include requested enhancements and defects.</w:t>
-      </w:r>
-    </w:p>
-    <w:p>
-      <w:r>
-        <w:t>Need a process for disposing of support requests, enhancement requests, and defects. A Change Control Board or some other mechanism for prioritizing items will be required.</w:t>
-      </w:r>
-    </w:p>
-    <w:p>
-      <w:pPr>
-        <w:pStyle w:val="Heading2"/>
-      </w:pPr>
-      <w:r>
-        <w:t>Security</w:t>
-      </w:r>
-    </w:p>
-    <w:p>
-      <w:r>
-        <w:t>The HIE site must use TLS/SSL for privacy and require user authentication (2 factor for some roles and/or functions?)</w:t>
-      </w:r>
-    </w:p>
-    <w:p>
-      <w:r>
-        <w:t>Authentication via OAuth2 / OpenID</w:t>
-      </w:r>
-    </w:p>
-    <w:p>
-      <w:r>
-        <w:t>Data at rest must be encrypted as well</w:t>
-      </w:r>
-      <w:r>
-        <w:t>?</w:t>
-      </w:r>
-    </w:p>
-    <w:p>
-      <w:pPr>
-        <w:pStyle w:val="Heading2"/>
-      </w:pPr>
-      <w:r>
-        <w:lastRenderedPageBreak/>
-        <w:t>HIPAA Compliance</w:t>
-      </w:r>
-    </w:p>
-    <w:p/>
-    <w:p>
-      <w:pPr>
-        <w:pStyle w:val="Heading2"/>
-      </w:pPr>
-      <w:r>
         <w:t>Section 508</w:t>
       </w:r>
     </w:p>
@@ -2770,7 +2941,13 @@
     </w:p>
     <w:p>
       <w:r>
-        <w:t>The Continuity of Care Document (CCD) is a joint effort of HL7 International and ASTM. CCD fosters interoperability of clinical data by allowing physicians to send electronic medical information to other providers without loss of meaning and enabling improvement of patient care.</w:t>
+        <w:t xml:space="preserve">The Continuity of Care Document (CCD) is a joint effort of HL7 International and ASTM. CCD fosters interoperability of clinical data by allowing physicians to send electronic medical information to other </w:t>
+      </w:r>
+      <w:r>
+        <w:t>health professional</w:t>
+      </w:r>
+      <w:r>
+        <w:t>s without loss of meaning and enabling improvement of patient care.</w:t>
       </w:r>
       <w:r>
         <w:t xml:space="preserve"> Source: </w:t>
@@ -2800,7 +2977,71 @@
         <w:t xml:space="preserve">Health Level 7 standard for meeting 2014 Edition </w:t>
       </w:r>
       <w:r>
-        <w:t>HER Certification Criteria in support of Meaningful Use Stage 2.</w:t>
+        <w:t>E</w:t>
+      </w:r>
+      <w:r>
+        <w:t>H</w:t>
+      </w:r>
+      <w:r>
+        <w:t>R Certification Criteria in support of Meaningful Use Stage 2.</w:t>
+      </w:r>
+    </w:p>
+    <w:p>
+      <w:pPr>
+        <w:pStyle w:val="Heading2"/>
+      </w:pPr>
+      <w:r>
+        <w:t>CCDS = Common Clinical Data Set</w:t>
+      </w:r>
+    </w:p>
+    <w:p>
+      <w:r>
+        <w:t xml:space="preserve">CCDS </w:t>
+      </w:r>
+      <w:r>
+        <w:t xml:space="preserve">is a set of criteria proposed by ONC that </w:t>
+      </w:r>
+      <w:r>
+        <w:t>includes the required elements for the summary of care document, the standards required for structured data capture of each, and further definition of related terminology and use</w:t>
+      </w:r>
+      <w:r>
+        <w:t xml:space="preserve">. </w:t>
+      </w:r>
+      <w:r>
+        <w:t xml:space="preserve">Definition: </w:t>
+      </w:r>
+      <w:hyperlink r:id="rId14" w:history="1">
+        <w:r>
+          <w:rPr>
+            <w:rStyle w:val="Hyperlink"/>
+          </w:rPr>
+          <w:t>https://www.healthit.gov/sites/default/files/commonclinicaldataset_ml_11-4-15.pdf</w:t>
+        </w:r>
+      </w:hyperlink>
+    </w:p>
+    <w:p>
+      <w:pPr>
+        <w:pStyle w:val="Heading2"/>
+      </w:pPr>
+      <w:r>
+        <w:t>CMS = Center</w:t>
+      </w:r>
+      <w:r>
+        <w:t>s</w:t>
+      </w:r>
+      <w:r>
+        <w:t xml:space="preserve"> for </w:t>
+      </w:r>
+      <w:r>
+        <w:t xml:space="preserve">Medicare and </w:t>
+      </w:r>
+      <w:r>
+        <w:t>Medicaid Service</w:t>
+      </w:r>
+    </w:p>
+    <w:p>
+      <w:r>
+        <w:t>The Centers for Medicare &amp; Medicaid Services, CMS, is part of the Department of Health and Human Services (HHS).</w:t>
       </w:r>
     </w:p>
     <w:p>
@@ -2821,6 +3062,7 @@
         <w:pStyle w:val="Heading2"/>
       </w:pPr>
       <w:r>
+        <w:lastRenderedPageBreak/>
         <w:t>Direct</w:t>
       </w:r>
     </w:p>
@@ -2834,7 +3076,6 @@
         <w:pStyle w:val="Heading2"/>
       </w:pPr>
       <w:r>
-        <w:lastRenderedPageBreak/>
         <w:t>DSTU = Draft Standard for Trial Use</w:t>
       </w:r>
     </w:p>
@@ -2851,7 +3092,7 @@
       <w:r>
         <w:t xml:space="preserve">Source: </w:t>
       </w:r>
-      <w:hyperlink r:id="rId14" w:history="1">
+      <w:hyperlink r:id="rId15" w:history="1">
         <w:r>
           <w:rPr>
             <w:rStyle w:val="Hyperlink"/>
@@ -2920,7 +3161,7 @@
       <w:r>
         <w:t xml:space="preserve"> [Source: </w:t>
       </w:r>
-      <w:hyperlink r:id="rId15" w:history="1">
+      <w:hyperlink r:id="rId16" w:history="1">
         <w:r>
           <w:rPr>
             <w:rStyle w:val="Hyperlink"/>
@@ -2963,7 +3204,7 @@
       <w:r>
         <w:t xml:space="preserve"> Source: </w:t>
       </w:r>
-      <w:hyperlink r:id="rId16" w:history="1">
+      <w:hyperlink r:id="rId17" w:history="1">
         <w:r>
           <w:rPr>
             <w:rStyle w:val="Hyperlink"/>
@@ -3018,6 +3259,7 @@
         <w:pStyle w:val="Heading2"/>
       </w:pPr>
       <w:r>
+        <w:lastRenderedPageBreak/>
         <w:t>ICD-10</w:t>
       </w:r>
       <w:r>
@@ -3038,16 +3280,12 @@
         <w:t xml:space="preserve">ICD-10 is a clinical cataloging system. </w:t>
       </w:r>
       <w:r>
-        <w:t xml:space="preserve">Within the healthcare industry, providers, coders, IT professionals, insurance carriers, government agencies and others use ICD codes to properly note diseases on health </w:t>
-      </w:r>
-      <w:r>
-        <w:lastRenderedPageBreak/>
-        <w:t>records, track epidemiological trends, and assist in medical reimbursement decisions.</w:t>
+        <w:t>Within the healthcare industry, providers, coders, IT professionals, insurance carriers, government agencies and others use ICD codes to properly note diseases on health records, track epidemiological trends, and assist in medical reimbursement decisions.</w:t>
       </w:r>
       <w:r>
         <w:t xml:space="preserve"> Source: </w:t>
       </w:r>
-      <w:hyperlink r:id="rId17" w:history="1">
+      <w:hyperlink r:id="rId18" w:history="1">
         <w:r>
           <w:rPr>
             <w:rStyle w:val="Hyperlink"/>
@@ -3074,7 +3312,7 @@
       <w:r>
         <w:t xml:space="preserve">See </w:t>
       </w:r>
-      <w:hyperlink r:id="rId18" w:history="1">
+      <w:hyperlink r:id="rId19" w:history="1">
         <w:r>
           <w:rPr>
             <w:rStyle w:val="Hyperlink"/>
@@ -3101,7 +3339,7 @@
       <w:r>
         <w:t xml:space="preserve">. Source: </w:t>
       </w:r>
-      <w:hyperlink r:id="rId19" w:history="1">
+      <w:hyperlink r:id="rId20" w:history="1">
         <w:r>
           <w:rPr>
             <w:rStyle w:val="Hyperlink"/>
@@ -3125,7 +3363,7 @@
       <w:r>
         <w:t xml:space="preserve"> Source: </w:t>
       </w:r>
-      <w:hyperlink r:id="rId20" w:history="1">
+      <w:hyperlink r:id="rId21" w:history="1">
         <w:r>
           <w:rPr>
             <w:rStyle w:val="Hyperlink"/>
@@ -3155,7 +3393,7 @@
       <w:r>
         <w:t xml:space="preserve"> Source: </w:t>
       </w:r>
-      <w:hyperlink r:id="rId21" w:history="1">
+      <w:hyperlink r:id="rId22" w:history="1">
         <w:r>
           <w:rPr>
             <w:rStyle w:val="Hyperlink"/>
@@ -3168,8 +3406,30 @@
       <w:pPr>
         <w:pStyle w:val="Heading2"/>
       </w:pPr>
-      <w:bookmarkStart w:id="12" w:name="_GoBack"/>
-      <w:bookmarkEnd w:id="12"/>
+      <w:r>
+        <w:t>ONC = Office of National Coordinator for Health Information Technology</w:t>
+      </w:r>
+    </w:p>
+    <w:p>
+      <w:r>
+        <w:t>The Office of the National Coordinator for Health Information Technology (ONC) is at the forefront of the administration’s health IT efforts and is a resource to the entire health system to support the adoption of health information technology and the promotion of nationwide health information exchange to improve health care. ONC is organizationally located within the Office of the Secretary for the U.S. Department of Health and Human Services (HHS).</w:t>
+      </w:r>
+      <w:r>
+        <w:t xml:space="preserve"> Source: </w:t>
+      </w:r>
+      <w:hyperlink r:id="rId23" w:history="1">
+        <w:r>
+          <w:rPr>
+            <w:rStyle w:val="Hyperlink"/>
+          </w:rPr>
+          <w:t>https://www.healthit.gov/newsroom/about-onc</w:t>
+        </w:r>
+      </w:hyperlink>
+    </w:p>
+    <w:p>
+      <w:pPr>
+        <w:pStyle w:val="Heading2"/>
+      </w:pPr>
       <w:r>
         <w:t>OpenID</w:t>
       </w:r>
@@ -3187,7 +3447,7 @@
       <w:r>
         <w:t xml:space="preserve">. Source: </w:t>
       </w:r>
-      <w:hyperlink r:id="rId22" w:history="1">
+      <w:hyperlink r:id="rId24" w:history="1">
         <w:r>
           <w:rPr>
             <w:rStyle w:val="Hyperlink"/>
@@ -3214,6 +3474,7 @@
         <w:pStyle w:val="Heading2"/>
       </w:pPr>
       <w:r>
+        <w:lastRenderedPageBreak/>
         <w:t>SHR = Standard Health Record</w:t>
       </w:r>
     </w:p>
@@ -3330,7 +3591,6 @@
         <w:pStyle w:val="Heading2"/>
       </w:pPr>
       <w:r>
-        <w:lastRenderedPageBreak/>
         <w:t xml:space="preserve">SNOMED = </w:t>
       </w:r>
       <w:r>
@@ -3363,7 +3623,7 @@
       <w:r>
         <w:t xml:space="preserve">Source: </w:t>
       </w:r>
-      <w:hyperlink r:id="rId23" w:history="1">
+      <w:hyperlink r:id="rId25" w:history="1">
         <w:r>
           <w:rPr>
             <w:rStyle w:val="Hyperlink"/>
@@ -3387,7 +3647,7 @@
       <w:r>
         <w:t xml:space="preserve"> Source: </w:t>
       </w:r>
-      <w:hyperlink r:id="rId24" w:history="1">
+      <w:hyperlink r:id="rId26" w:history="1">
         <w:r>
           <w:rPr>
             <w:rStyle w:val="Hyperlink"/>
@@ -5605,7 +5865,7 @@
 </file>
 
 <file path=customXml/itemProps1.xml><?xml version="1.0" encoding="utf-8"?>
-<ds:datastoreItem xmlns:ds="http://schemas.openxmlformats.org/officeDocument/2006/customXml" ds:itemID="{3D582E6B-7B32-4BD1-8651-B86810489938}">
+<ds:datastoreItem xmlns:ds="http://schemas.openxmlformats.org/officeDocument/2006/customXml" ds:itemID="{1C4D383C-1FE4-43B7-9321-104DE82D0F95}">
   <ds:schemaRefs>
     <ds:schemaRef ds:uri="http://schemas.openxmlformats.org/officeDocument/2006/bibliography"/>
   </ds:schemaRefs>

</xml_diff>

<commit_message>
incorporated feedback from Jay
</commit_message>
<xml_diff>
--- a/SyntheticMass Requirements.docx
+++ b/SyntheticMass Requirements.docx
@@ -304,43 +304,9 @@
     <w:p>
       <w:pPr>
         <w:pStyle w:val="ListParagraph"/>
-        <w:numPr>
-          <w:ilvl w:val="0"/>
-          <w:numId w:val="11"/>
-        </w:numPr>
-      </w:pPr>
-      <w:r>
-        <w:fldChar w:fldCharType="begin"/>
-      </w:r>
-      <w:r>
-        <w:instrText xml:space="preserve"> REF _Ref457484410 \w \h </w:instrText>
-      </w:r>
-      <w:r>
-        <w:fldChar w:fldCharType="separate"/>
-      </w:r>
-      <w:r>
-        <w:t>5.5.2</w:t>
-      </w:r>
-      <w:r>
-        <w:fldChar w:fldCharType="end"/>
-      </w:r>
-      <w:r>
-        <w:t xml:space="preserve"> </w:t>
-      </w:r>
-      <w:r>
-        <w:fldChar w:fldCharType="begin"/>
-      </w:r>
-      <w:r>
-        <w:instrText xml:space="preserve"> REF _Ref457484410 \h </w:instrText>
-      </w:r>
-      <w:r>
-        <w:fldChar w:fldCharType="separate"/>
-      </w:r>
-      <w:r>
-        <w:t>Integration Test of a FHIR client using Synthetic Data</w:t>
-      </w:r>
-      <w:r>
-        <w:fldChar w:fldCharType="end"/>
+      </w:pPr>
+      <w:r>
+        <w:t>Only FHIR JSON and CCDA formats will be supported initially.</w:t>
       </w:r>
     </w:p>
     <w:p>
@@ -355,13 +321,13 @@
         <w:fldChar w:fldCharType="begin"/>
       </w:r>
       <w:r>
-        <w:instrText xml:space="preserve"> REF _Ref457484434 \w \h </w:instrText>
+        <w:instrText xml:space="preserve"> REF _Ref457484410 \w \h </w:instrText>
       </w:r>
       <w:r>
         <w:fldChar w:fldCharType="separate"/>
       </w:r>
       <w:r>
-        <w:t>5.5.3</w:t>
+        <w:t>5.5.2</w:t>
       </w:r>
       <w:r>
         <w:fldChar w:fldCharType="end"/>
@@ -373,16 +339,24 @@
         <w:fldChar w:fldCharType="begin"/>
       </w:r>
       <w:r>
-        <w:instrText xml:space="preserve"> REF _Ref457484434 \h </w:instrText>
+        <w:instrText xml:space="preserve"> REF _Ref457484410 \h </w:instrText>
       </w:r>
       <w:r>
         <w:fldChar w:fldCharType="separate"/>
       </w:r>
       <w:r>
-        <w:t>Integration Test Direct Sending using Synthetic Data</w:t>
+        <w:t>Integration Test of a FHIR client using Synthetic Data</w:t>
       </w:r>
       <w:r>
         <w:fldChar w:fldCharType="end"/>
+      </w:r>
+    </w:p>
+    <w:p>
+      <w:pPr>
+        <w:pStyle w:val="ListParagraph"/>
+      </w:pPr>
+      <w:r>
+        <w:t>No SMART support initially.</w:t>
       </w:r>
     </w:p>
     <w:p>
@@ -397,13 +371,13 @@
         <w:fldChar w:fldCharType="begin"/>
       </w:r>
       <w:r>
-        <w:instrText xml:space="preserve"> REF _Ref457506257 \w \h </w:instrText>
+        <w:instrText xml:space="preserve"> REF _Ref457484434 \w \h </w:instrText>
       </w:r>
       <w:r>
         <w:fldChar w:fldCharType="separate"/>
       </w:r>
       <w:r>
-        <w:t>5.5.4</w:t>
+        <w:t>5.5.3</w:t>
       </w:r>
       <w:r>
         <w:fldChar w:fldCharType="end"/>
@@ -415,13 +389,13 @@
         <w:fldChar w:fldCharType="begin"/>
       </w:r>
       <w:r>
-        <w:instrText xml:space="preserve"> REF _Ref457506257 \h </w:instrText>
+        <w:instrText xml:space="preserve"> REF _Ref457484434 \h </w:instrText>
       </w:r>
       <w:r>
         <w:fldChar w:fldCharType="separate"/>
       </w:r>
       <w:r>
-        <w:t>Integration Test Direct Receiving using Synthetic Data</w:t>
+        <w:t>Integration Test Direct Sending using Synthetic Data</w:t>
       </w:r>
       <w:r>
         <w:fldChar w:fldCharType="end"/>
@@ -439,6 +413,48 @@
         <w:fldChar w:fldCharType="begin"/>
       </w:r>
       <w:r>
+        <w:instrText xml:space="preserve"> REF _Ref457506257 \w \h </w:instrText>
+      </w:r>
+      <w:r>
+        <w:fldChar w:fldCharType="separate"/>
+      </w:r>
+      <w:r>
+        <w:t>5.5.4</w:t>
+      </w:r>
+      <w:r>
+        <w:fldChar w:fldCharType="end"/>
+      </w:r>
+      <w:r>
+        <w:t xml:space="preserve"> </w:t>
+      </w:r>
+      <w:r>
+        <w:fldChar w:fldCharType="begin"/>
+      </w:r>
+      <w:r>
+        <w:instrText xml:space="preserve"> REF _Ref457506257 \h </w:instrText>
+      </w:r>
+      <w:r>
+        <w:fldChar w:fldCharType="separate"/>
+      </w:r>
+      <w:r>
+        <w:t>Integration Test Direct Receiving using Synthetic Data</w:t>
+      </w:r>
+      <w:r>
+        <w:fldChar w:fldCharType="end"/>
+      </w:r>
+    </w:p>
+    <w:p>
+      <w:pPr>
+        <w:pStyle w:val="ListParagraph"/>
+        <w:numPr>
+          <w:ilvl w:val="0"/>
+          <w:numId w:val="11"/>
+        </w:numPr>
+      </w:pPr>
+      <w:r>
+        <w:fldChar w:fldCharType="begin"/>
+      </w:r>
+      <w:r>
         <w:instrText xml:space="preserve"> REF _Ref457570693 \w \h </w:instrText>
       </w:r>
       <w:r>
@@ -489,6 +505,7 @@
         </w:numPr>
       </w:pPr>
       <w:r>
+        <w:lastRenderedPageBreak/>
         <w:fldChar w:fldCharType="begin"/>
       </w:r>
       <w:r>
@@ -527,7 +544,6 @@
         <w:ind w:firstLine="720"/>
       </w:pPr>
       <w:r>
-        <w:lastRenderedPageBreak/>
         <w:t>Just implement the patient list portion and use map for defining queries?</w:t>
       </w:r>
     </w:p>
@@ -827,6 +843,7 @@
         <w:pStyle w:val="Heading2"/>
       </w:pPr>
       <w:r>
+        <w:lastRenderedPageBreak/>
         <w:t>Guest</w:t>
       </w:r>
     </w:p>
@@ -849,199 +866,202 @@
         <w:pStyle w:val="Heading2"/>
       </w:pPr>
       <w:r>
+        <w:t>Health Professional</w:t>
+      </w:r>
+    </w:p>
+    <w:p>
+      <w:r>
+        <w:t>A health professional provides care to patients and gets paid for those services by payers. Health Professionals also purchase and use systems and software from innovators.</w:t>
+      </w:r>
+    </w:p>
+    <w:p>
+      <w:pPr>
+        <w:pStyle w:val="Heading2"/>
+      </w:pPr>
+      <w:r>
+        <w:t>P</w:t>
+      </w:r>
+      <w:r>
+        <w:t>atient</w:t>
+      </w:r>
+    </w:p>
+    <w:p>
+      <w:r>
+        <w:t>A patient recei</w:t>
+      </w:r>
+      <w:r>
+        <w:t xml:space="preserve">ves health care from </w:t>
+      </w:r>
+      <w:r>
+        <w:t>health professional</w:t>
+      </w:r>
+      <w:r>
+        <w:t>s.</w:t>
+      </w:r>
+    </w:p>
+    <w:p>
+      <w:pPr>
+        <w:pStyle w:val="Heading2"/>
+      </w:pPr>
+      <w:r>
+        <w:t>Payer</w:t>
+      </w:r>
+    </w:p>
+    <w:p>
+      <w:r>
+        <w:t>Payers are insurance providers. Payers sell insurance to patients and pay</w:t>
+      </w:r>
+      <w:r>
+        <w:t xml:space="preserve"> for patient care to </w:t>
+      </w:r>
+      <w:r>
+        <w:t>health professional</w:t>
+      </w:r>
+      <w:r>
+        <w:t>s.</w:t>
+      </w:r>
+    </w:p>
+    <w:p>
+      <w:pPr>
+        <w:pStyle w:val="Heading2"/>
+      </w:pPr>
+      <w:r>
+        <w:t>Policy Maker</w:t>
+      </w:r>
+    </w:p>
+    <w:p>
+      <w:r>
+        <w:t>A policy maker is someone in the government who influences health policies.</w:t>
+      </w:r>
+    </w:p>
+    <w:p>
+      <w:pPr>
+        <w:pStyle w:val="Heading2"/>
+      </w:pPr>
+      <w:r>
+        <w:t>Public Health Official</w:t>
+      </w:r>
+    </w:p>
+    <w:p>
+      <w:r>
+        <w:t>A public health official is s</w:t>
+      </w:r>
+      <w:r>
+        <w:t>omeone representing a government health ag</w:t>
+      </w:r>
+      <w:r>
+        <w:t>ency.</w:t>
+      </w:r>
+    </w:p>
+    <w:p>
+      <w:pPr>
+        <w:pStyle w:val="Heading2"/>
+      </w:pPr>
+      <w:r>
+        <w:t>R</w:t>
+      </w:r>
+      <w:r>
+        <w:t>esearcher</w:t>
+      </w:r>
+    </w:p>
+    <w:p>
+      <w:r>
+        <w:t>Researchers are professionals who use medical data to expand medical knowledge and hopefully improve care for patients in the future.</w:t>
+      </w:r>
+    </w:p>
+    <w:p>
+      <w:pPr>
+        <w:pStyle w:val="Heading2"/>
+      </w:pPr>
+      <w:r>
+        <w:t>Trial User</w:t>
+      </w:r>
+    </w:p>
+    <w:p>
+      <w:r>
+        <w:t>A trial user is someone showing the system to other people or a person directly trying out the system</w:t>
+      </w:r>
+      <w:r>
+        <w:t>.</w:t>
+      </w:r>
+      <w:r>
+        <w:t xml:space="preserve"> A trial user is able to see the site as they would if they were a real user of a selected role. In other words, if I choose to be a trial patient user, I’d see the system as a patient would.</w:t>
+      </w:r>
+    </w:p>
+    <w:p>
+      <w:pPr>
+        <w:pStyle w:val="Heading1"/>
+      </w:pPr>
+      <w:r>
+        <w:t>Use Cases</w:t>
+      </w:r>
+    </w:p>
+    <w:p>
+      <w:pPr>
+        <w:pStyle w:val="Heading2"/>
+      </w:pPr>
+      <w:r>
+        <w:t>Administrator (secure web access)</w:t>
+      </w:r>
+    </w:p>
+    <w:p>
+      <w:pPr>
+        <w:pStyle w:val="Heading3"/>
+      </w:pPr>
+      <w:r>
+        <w:t>Manage Users</w:t>
+      </w:r>
+    </w:p>
+    <w:p>
+      <w:r>
+        <w:t>An administrator can add, view, update, and delete users from SyntheticMass.</w:t>
+      </w:r>
+    </w:p>
+    <w:p>
+      <w:pPr>
+        <w:pStyle w:val="Heading3"/>
+      </w:pPr>
+      <w:r>
+        <w:t>Lock/Unlock User Accounts</w:t>
+      </w:r>
+    </w:p>
+    <w:p>
+      <w:r>
+        <w:t>An administrator can lock or unlock user accounts.</w:t>
+      </w:r>
+    </w:p>
+    <w:p>
+      <w:pPr>
+        <w:pStyle w:val="Heading3"/>
+      </w:pPr>
+      <w:r>
+        <w:t>Archive Patient Data</w:t>
+      </w:r>
+    </w:p>
+    <w:p>
+      <w:r>
+        <w:t>An administrator can choose to archive some patient-related data based on criteria. Archived data is removed from the primary tables and must be de-archived before it can be accessed again.</w:t>
+      </w:r>
+    </w:p>
+    <w:p>
+      <w:pPr>
+        <w:pStyle w:val="Heading3"/>
+      </w:pPr>
+      <w:r>
+        <w:t>De-archive Patient Data</w:t>
+      </w:r>
+    </w:p>
+    <w:p>
+      <w:r>
+        <w:t>An administrator can put archived data back into the primary data store such that it is accessible again.</w:t>
+      </w:r>
+    </w:p>
+    <w:p>
+      <w:pPr>
+        <w:pStyle w:val="Heading3"/>
+      </w:pPr>
+      <w:r>
         <w:lastRenderedPageBreak/>
-        <w:t>Health Professional</w:t>
-      </w:r>
-    </w:p>
-    <w:p>
-      <w:r>
-        <w:t>A health professional provides care to patients and gets paid for those services by payers. Health Professionals also purchase and use systems and software from innovators.</w:t>
-      </w:r>
-    </w:p>
-    <w:p>
-      <w:pPr>
-        <w:pStyle w:val="Heading2"/>
-      </w:pPr>
-      <w:r>
-        <w:t>P</w:t>
-      </w:r>
-      <w:r>
-        <w:t>atient</w:t>
-      </w:r>
-    </w:p>
-    <w:p>
-      <w:r>
-        <w:t>A patient recei</w:t>
-      </w:r>
-      <w:r>
-        <w:t xml:space="preserve">ves health care from </w:t>
-      </w:r>
-      <w:r>
-        <w:t>health professional</w:t>
-      </w:r>
-      <w:r>
-        <w:t>s.</w:t>
-      </w:r>
-    </w:p>
-    <w:p>
-      <w:pPr>
-        <w:pStyle w:val="Heading2"/>
-      </w:pPr>
-      <w:r>
-        <w:t>Payer</w:t>
-      </w:r>
-    </w:p>
-    <w:p>
-      <w:r>
-        <w:t>Payers are insurance providers. Payers sell insurance to patients and pay</w:t>
-      </w:r>
-      <w:r>
-        <w:t xml:space="preserve"> for patient care to </w:t>
-      </w:r>
-      <w:r>
-        <w:t>health professional</w:t>
-      </w:r>
-      <w:r>
-        <w:t>s.</w:t>
-      </w:r>
-    </w:p>
-    <w:p>
-      <w:pPr>
-        <w:pStyle w:val="Heading2"/>
-      </w:pPr>
-      <w:r>
-        <w:t>Policy Maker</w:t>
-      </w:r>
-    </w:p>
-    <w:p>
-      <w:r>
-        <w:t>A policy maker is someone in the government who influences health policies.</w:t>
-      </w:r>
-    </w:p>
-    <w:p>
-      <w:pPr>
-        <w:pStyle w:val="Heading2"/>
-      </w:pPr>
-      <w:r>
-        <w:t>Public Health Official</w:t>
-      </w:r>
-    </w:p>
-    <w:p>
-      <w:r>
-        <w:t>A public health official is s</w:t>
-      </w:r>
-      <w:r>
-        <w:t>omeone representing a government health ag</w:t>
-      </w:r>
-      <w:r>
-        <w:t>ency.</w:t>
-      </w:r>
-    </w:p>
-    <w:p>
-      <w:pPr>
-        <w:pStyle w:val="Heading2"/>
-      </w:pPr>
-      <w:r>
-        <w:t>R</w:t>
-      </w:r>
-      <w:r>
-        <w:t>esearcher</w:t>
-      </w:r>
-    </w:p>
-    <w:p>
-      <w:r>
-        <w:t>Researchers are professionals who use medical data to expand medical knowledge and hopefully improve care for patients in the future.</w:t>
-      </w:r>
-    </w:p>
-    <w:p>
-      <w:pPr>
-        <w:pStyle w:val="Heading2"/>
-      </w:pPr>
-      <w:r>
-        <w:t>Trial User</w:t>
-      </w:r>
-    </w:p>
-    <w:p>
-      <w:r>
-        <w:t>A trial user is someone showing the system to other people or a person directly trying out the system</w:t>
-      </w:r>
-      <w:r>
-        <w:t>.</w:t>
-      </w:r>
-    </w:p>
-    <w:p>
-      <w:pPr>
-        <w:pStyle w:val="Heading1"/>
-      </w:pPr>
-      <w:r>
-        <w:t>Use Cases</w:t>
-      </w:r>
-    </w:p>
-    <w:p>
-      <w:pPr>
-        <w:pStyle w:val="Heading2"/>
-      </w:pPr>
-      <w:r>
-        <w:t>Administrator (secure web access)</w:t>
-      </w:r>
-    </w:p>
-    <w:p>
-      <w:pPr>
-        <w:pStyle w:val="Heading3"/>
-      </w:pPr>
-      <w:r>
-        <w:t>Manage Users</w:t>
-      </w:r>
-    </w:p>
-    <w:p>
-      <w:r>
-        <w:t>An administrator can add, view, update, and delete users from SyntheticMass.</w:t>
-      </w:r>
-    </w:p>
-    <w:p>
-      <w:pPr>
-        <w:pStyle w:val="Heading3"/>
-      </w:pPr>
-      <w:r>
-        <w:t>Lock/Unlock User Accounts</w:t>
-      </w:r>
-    </w:p>
-    <w:p>
-      <w:r>
-        <w:t>An administrator can lock or unlock user accounts.</w:t>
-      </w:r>
-    </w:p>
-    <w:p>
-      <w:pPr>
-        <w:pStyle w:val="Heading3"/>
-      </w:pPr>
-      <w:r>
-        <w:t>Archive Patient Data</w:t>
-      </w:r>
-    </w:p>
-    <w:p>
-      <w:r>
-        <w:t>An administrator can choose to archive some patient-related data based on criteria. Archived data is removed from the primary tables and must be de-archived before it can be accessed again.</w:t>
-      </w:r>
-    </w:p>
-    <w:p>
-      <w:pPr>
-        <w:pStyle w:val="Heading3"/>
-      </w:pPr>
-      <w:r>
-        <w:t>De-archive Patient Data</w:t>
-      </w:r>
-    </w:p>
-    <w:p>
-      <w:r>
-        <w:t>An administrator can put archived data back into the primary data store such that it is accessible again.</w:t>
-      </w:r>
-    </w:p>
-    <w:p>
-      <w:pPr>
-        <w:pStyle w:val="Heading3"/>
-      </w:pPr>
-      <w:r>
         <w:t>Backup Data</w:t>
       </w:r>
     </w:p>
@@ -1068,175 +1088,175 @@
         <w:pStyle w:val="Heading3"/>
       </w:pPr>
       <w:r>
+        <w:t>Log an Active User Out</w:t>
+      </w:r>
+    </w:p>
+    <w:p>
+      <w:r>
+        <w:t>An administrator can choose a currently logged in user and kick them out of the system.</w:t>
+      </w:r>
+    </w:p>
+    <w:p>
+      <w:pPr>
+        <w:pStyle w:val="Heading3"/>
+      </w:pPr>
+      <w:r>
+        <w:t>See Login Attempts</w:t>
+      </w:r>
+    </w:p>
+    <w:p>
+      <w:r>
+        <w:t xml:space="preserve">An administrator can view a log of login attempts (successful and unsuccessful). </w:t>
+      </w:r>
+    </w:p>
+    <w:p>
+      <w:pPr>
+        <w:pStyle w:val="Heading3"/>
+      </w:pPr>
+      <w:r>
+        <w:t>Notify if Failed Login Attempts Exceeds a Threshold</w:t>
+      </w:r>
+    </w:p>
+    <w:p>
+      <w:r>
+        <w:t>An administrator can receive a notification if failed login attempts from a single IP address exceed a certain number in a certain timeframe.</w:t>
+      </w:r>
+    </w:p>
+    <w:p>
+      <w:pPr>
+        <w:pStyle w:val="Heading2"/>
+      </w:pPr>
+      <w:r>
+        <w:t>Guardian (secure web and mobile access)</w:t>
+      </w:r>
+    </w:p>
+    <w:p>
+      <w:pPr>
+        <w:pStyle w:val="Heading3"/>
+      </w:pPr>
+      <w:r>
+        <w:t>View a Ward’s Patient Record</w:t>
+      </w:r>
+    </w:p>
+    <w:p>
+      <w:r>
+        <w:t>A guardian can view any of their wards’ patient records.</w:t>
+      </w:r>
+    </w:p>
+    <w:p>
+      <w:pPr>
+        <w:pStyle w:val="Heading3"/>
+      </w:pPr>
+      <w:r>
+        <w:t>Update a Ward’s Patient Record</w:t>
+      </w:r>
+    </w:p>
+    <w:p>
+      <w:r>
+        <w:t>A guardian can update some data in a ward’s patient record, and can request that other parts of it be updated as well.</w:t>
+      </w:r>
+    </w:p>
+    <w:p>
+      <w:pPr>
+        <w:pStyle w:val="Heading3"/>
+      </w:pPr>
+      <w:r>
+        <w:t>Identify Issue in a Ward’s Health Record</w:t>
+      </w:r>
+    </w:p>
+    <w:p>
+      <w:r>
+        <w:t>A guardian can identify a particular piece of data within a ward’s patient record that they think is incorrect and should be fixed.</w:t>
+      </w:r>
+    </w:p>
+    <w:p>
+      <w:pPr>
+        <w:pStyle w:val="Heading3"/>
+      </w:pPr>
+      <w:r>
+        <w:t>Handle an Informed Consent Request for a Ward’s Data</w:t>
+      </w:r>
+    </w:p>
+    <w:p>
+      <w:r>
+        <w:t>A guardian is presented with a health professional’s request for access to one of their ward’s data. The guardian can consent or not.</w:t>
+      </w:r>
+    </w:p>
+    <w:p>
+      <w:pPr>
+        <w:pStyle w:val="Heading2"/>
+      </w:pPr>
+      <w:r>
+        <w:t>Guest (web and mobile access)</w:t>
+      </w:r>
+    </w:p>
+    <w:p>
+      <w:pPr>
+        <w:pStyle w:val="Heading3"/>
+      </w:pPr>
+      <w:r>
+        <w:t xml:space="preserve">Learn about </w:t>
+      </w:r>
+      <w:r>
+        <w:t>HIE</w:t>
+      </w:r>
+    </w:p>
+    <w:p>
+      <w:r>
+        <w:t xml:space="preserve">A guest should be able to read about </w:t>
+      </w:r>
+      <w:r>
+        <w:t xml:space="preserve">the HIE </w:t>
+      </w:r>
+      <w:r>
+        <w:t>to learn about it and the SHR.</w:t>
+      </w:r>
+    </w:p>
+    <w:p>
+      <w:pPr>
+        <w:pStyle w:val="Heading3"/>
+      </w:pPr>
+      <w:r>
+        <w:t>Register with Site</w:t>
+      </w:r>
+    </w:p>
+    <w:p>
+      <w:r>
+        <w:t>A guest can request a login on SyntheticMass for a particular role (e.g., patient).</w:t>
+      </w:r>
+    </w:p>
+    <w:p>
+      <w:pPr>
+        <w:pStyle w:val="Heading3"/>
+      </w:pPr>
+      <w:r>
+        <w:t>View Public Health Data</w:t>
+      </w:r>
+    </w:p>
+    <w:p>
+      <w:r>
+        <w:t>A guest can view public health data which consists of some aggregated statistics about all residents.</w:t>
+      </w:r>
+    </w:p>
+    <w:p>
+      <w:pPr>
+        <w:pStyle w:val="Heading3"/>
+      </w:pPr>
+      <w:r>
+        <w:t>View Standard Health Record Specification</w:t>
+      </w:r>
+    </w:p>
+    <w:p>
+      <w:r>
+        <w:t>A guest can get more information about the SHR including specifications.</w:t>
+      </w:r>
+    </w:p>
+    <w:p>
+      <w:pPr>
+        <w:pStyle w:val="Heading2"/>
+      </w:pPr>
+      <w:r>
         <w:lastRenderedPageBreak/>
-        <w:t>Log an Active User Out</w:t>
-      </w:r>
-    </w:p>
-    <w:p>
-      <w:r>
-        <w:t>An administrator can choose a currently logged in user and kick them out of the system.</w:t>
-      </w:r>
-    </w:p>
-    <w:p>
-      <w:pPr>
-        <w:pStyle w:val="Heading3"/>
-      </w:pPr>
-      <w:r>
-        <w:t>See Login Attempts</w:t>
-      </w:r>
-    </w:p>
-    <w:p>
-      <w:r>
-        <w:t xml:space="preserve">An administrator can view a log of login attempts (successful and unsuccessful). </w:t>
-      </w:r>
-    </w:p>
-    <w:p>
-      <w:pPr>
-        <w:pStyle w:val="Heading3"/>
-      </w:pPr>
-      <w:r>
-        <w:t>Notify if Failed Login Attempts Exceeds a Threshold</w:t>
-      </w:r>
-    </w:p>
-    <w:p>
-      <w:r>
-        <w:t>An administrator can receive a notification if failed login attempts from a single IP address exceed a certain number in a certain timeframe.</w:t>
-      </w:r>
-    </w:p>
-    <w:p>
-      <w:pPr>
-        <w:pStyle w:val="Heading2"/>
-      </w:pPr>
-      <w:r>
-        <w:t>Guardian (secure web and mobile access)</w:t>
-      </w:r>
-    </w:p>
-    <w:p>
-      <w:pPr>
-        <w:pStyle w:val="Heading3"/>
-      </w:pPr>
-      <w:r>
-        <w:t>View a Ward’s Patient Record</w:t>
-      </w:r>
-    </w:p>
-    <w:p>
-      <w:r>
-        <w:t>A guardian can view any of their wards’ patient records.</w:t>
-      </w:r>
-    </w:p>
-    <w:p>
-      <w:pPr>
-        <w:pStyle w:val="Heading3"/>
-      </w:pPr>
-      <w:r>
-        <w:t>Update a Ward’s Patient Record</w:t>
-      </w:r>
-    </w:p>
-    <w:p>
-      <w:r>
-        <w:t>A guardian can update some data in a ward’s patient record, and can request that other parts of it be updated as well.</w:t>
-      </w:r>
-    </w:p>
-    <w:p>
-      <w:pPr>
-        <w:pStyle w:val="Heading3"/>
-      </w:pPr>
-      <w:r>
-        <w:t>Identify Issue in a Ward’s Health Record</w:t>
-      </w:r>
-    </w:p>
-    <w:p>
-      <w:r>
-        <w:t>A guardian can identify a particular piece of data within a ward’s patient record that they think is incorrect and should be fixed.</w:t>
-      </w:r>
-    </w:p>
-    <w:p>
-      <w:pPr>
-        <w:pStyle w:val="Heading3"/>
-      </w:pPr>
-      <w:r>
-        <w:t>Handle an Informed Consent Request for a Ward’s Data</w:t>
-      </w:r>
-    </w:p>
-    <w:p>
-      <w:r>
-        <w:t>A guardian is presented with a health professional’s request for access to one of their ward’s data. The guardian can consent or not.</w:t>
-      </w:r>
-    </w:p>
-    <w:p>
-      <w:pPr>
-        <w:pStyle w:val="Heading2"/>
-      </w:pPr>
-      <w:r>
-        <w:t>Guest (web and mobile access)</w:t>
-      </w:r>
-    </w:p>
-    <w:p>
-      <w:pPr>
-        <w:pStyle w:val="Heading3"/>
-      </w:pPr>
-      <w:r>
-        <w:t xml:space="preserve">Learn about </w:t>
-      </w:r>
-      <w:r>
-        <w:t>HIE</w:t>
-      </w:r>
-    </w:p>
-    <w:p>
-      <w:r>
-        <w:t xml:space="preserve">A guest should be able to read about </w:t>
-      </w:r>
-      <w:r>
-        <w:t xml:space="preserve">the HIE </w:t>
-      </w:r>
-      <w:r>
-        <w:t>to learn about it and the SHR.</w:t>
-      </w:r>
-    </w:p>
-    <w:p>
-      <w:pPr>
-        <w:pStyle w:val="Heading3"/>
-      </w:pPr>
-      <w:r>
-        <w:t>Register with Site</w:t>
-      </w:r>
-    </w:p>
-    <w:p>
-      <w:r>
-        <w:t>A guest can request a login on SyntheticMass for a particular role (e.g., patient).</w:t>
-      </w:r>
-    </w:p>
-    <w:p>
-      <w:pPr>
-        <w:pStyle w:val="Heading3"/>
-      </w:pPr>
-      <w:r>
-        <w:t>View Public Health Data</w:t>
-      </w:r>
-    </w:p>
-    <w:p>
-      <w:r>
-        <w:t>A guest can view public health data which consists of some aggregated statistics about all residents.</w:t>
-      </w:r>
-    </w:p>
-    <w:p>
-      <w:pPr>
-        <w:pStyle w:val="Heading3"/>
-      </w:pPr>
-      <w:r>
-        <w:t>View Standard Health Record Specification</w:t>
-      </w:r>
-    </w:p>
-    <w:p>
-      <w:r>
-        <w:t>A guest can get more information about the SHR including specifications.</w:t>
-      </w:r>
-    </w:p>
-    <w:p>
-      <w:pPr>
-        <w:pStyle w:val="Heading2"/>
-      </w:pPr>
-      <w:r>
         <w:t>Health Professional (secure web and mobile access)</w:t>
       </w:r>
     </w:p>
@@ -1258,138 +1278,138 @@
         <w:pStyle w:val="Heading3"/>
       </w:pPr>
       <w:r>
+        <w:t>View Summary of</w:t>
+      </w:r>
+      <w:r>
+        <w:t xml:space="preserve"> Patient Record</w:t>
+      </w:r>
+    </w:p>
+    <w:p>
+      <w:r>
+        <w:t>A health professional can just see key data within an SHR to summarize a patient quickly.</w:t>
+      </w:r>
+    </w:p>
+    <w:p>
+      <w:pPr>
+        <w:pStyle w:val="Heading3"/>
+      </w:pPr>
+      <w:r>
+        <w:t>Update Patient Record</w:t>
+      </w:r>
+    </w:p>
+    <w:p>
+      <w:r>
+        <w:t>A health professional can update a patient’s record including adding new encounters, lab results, conditions, etc.</w:t>
+      </w:r>
+    </w:p>
+    <w:p>
+      <w:pPr>
+        <w:pStyle w:val="Heading3"/>
+      </w:pPr>
+      <w:r>
+        <w:t>Create Action for Patient</w:t>
+      </w:r>
+    </w:p>
+    <w:p>
+      <w:r>
+        <w:t>A health professional can create an action for a patient which may be to make an appointment, weigh themselves once a week and record it in their SHR, log what they eat for a period of time, go get blood taken at a local lab, etc.</w:t>
+      </w:r>
+    </w:p>
+    <w:p>
+      <w:pPr>
+        <w:pStyle w:val="Heading3"/>
+      </w:pPr>
+      <w:r>
+        <w:t>Update myself in Health Professional Directory</w:t>
+      </w:r>
+    </w:p>
+    <w:p>
+      <w:r>
+        <w:t>A health professional can update their direct e-mail address, regular e-mail address, phone numbers, street address(</w:t>
+      </w:r>
+      <w:proofErr w:type="spellStart"/>
+      <w:r>
+        <w:t>es</w:t>
+      </w:r>
+      <w:proofErr w:type="spellEnd"/>
+      <w:r>
+        <w:t>), and other contact information in the health professional directory. They can also upload their certificates.</w:t>
+      </w:r>
+    </w:p>
+    <w:p>
+      <w:pPr>
+        <w:pStyle w:val="Heading3"/>
+      </w:pPr>
+      <w:r>
+        <w:t>Send Direct Message to Another Health Professional</w:t>
+      </w:r>
+    </w:p>
+    <w:p>
+      <w:r>
+        <w:t>A health professional can send a Direct message containing patient data to another health professional.</w:t>
+      </w:r>
+    </w:p>
+    <w:p>
+      <w:pPr>
+        <w:pStyle w:val="Heading3"/>
+      </w:pPr>
+      <w:r>
+        <w:t>Look up another Health Professional in Health Professional Directory</w:t>
+      </w:r>
+    </w:p>
+    <w:p>
+      <w:r>
+        <w:t>A health professional can look up another health professional in the health professional directory in order to contact them (e.g., send a referral or lab results via Direct).</w:t>
+      </w:r>
+    </w:p>
+    <w:p>
+      <w:pPr>
+        <w:pStyle w:val="Heading3"/>
+      </w:pPr>
+      <w:r>
+        <w:t>Manage My Notification Rules</w:t>
+      </w:r>
+    </w:p>
+    <w:p>
+      <w:r>
+        <w:t>Control what types of updates cause notifications (e.g., emergency room encounter) and the priority associated with the notification. Priority may also dictate notification mechanism (message on site at next login, e-mail, text message?)</w:t>
+      </w:r>
+    </w:p>
+    <w:p>
+      <w:pPr>
+        <w:pStyle w:val="Heading3"/>
+      </w:pPr>
+      <w:r>
+        <w:t>Receive Notification that Patient Was Updated</w:t>
+      </w:r>
+    </w:p>
+    <w:p>
+      <w:r>
+        <w:t>A health professional can define criteria under which patient updates will notify them and how they will be notified. For example, updates to any patient that they are defined as the primary care physician may result in an e-mail being sent to them. For another example, if any of their patients with a certain condition have an admit event, then the health professional is notified via text message.</w:t>
+      </w:r>
+    </w:p>
+    <w:p>
+      <w:pPr>
+        <w:pStyle w:val="Heading3"/>
+      </w:pPr>
+      <w:r>
+        <w:t>Address</w:t>
+      </w:r>
+      <w:r>
+        <w:t xml:space="preserve"> Potential Issues</w:t>
+      </w:r>
+    </w:p>
+    <w:p>
+      <w:r>
+        <w:t>The health professional views potential issues identified by a patient, guardian, or another health professional and disposes of them. Only health professionals with the ability to update the part of the patient record that the issue is associated with can address the issue.</w:t>
+      </w:r>
+    </w:p>
+    <w:p>
+      <w:pPr>
+        <w:pStyle w:val="Heading3"/>
+      </w:pPr>
+      <w:r>
         <w:lastRenderedPageBreak/>
-        <w:t>View Summary of</w:t>
-      </w:r>
-      <w:r>
-        <w:t xml:space="preserve"> Patient Record</w:t>
-      </w:r>
-    </w:p>
-    <w:p>
-      <w:r>
-        <w:t>A health professional can just see key data within an SHR to summarize a patient quickly.</w:t>
-      </w:r>
-    </w:p>
-    <w:p>
-      <w:pPr>
-        <w:pStyle w:val="Heading3"/>
-      </w:pPr>
-      <w:r>
-        <w:t>Update Patient Record</w:t>
-      </w:r>
-    </w:p>
-    <w:p>
-      <w:r>
-        <w:t>A health professional can update a patient’s record including adding new encounters, lab results, conditions, etc.</w:t>
-      </w:r>
-    </w:p>
-    <w:p>
-      <w:pPr>
-        <w:pStyle w:val="Heading3"/>
-      </w:pPr>
-      <w:r>
-        <w:t>Create Action for Patient</w:t>
-      </w:r>
-    </w:p>
-    <w:p>
-      <w:r>
-        <w:t>A health professional can create an action for a patient which may be to make an appointment, weigh themselves once a week and record it in their SHR, log what they eat for a period of time, go get blood taken at a local lab, etc.</w:t>
-      </w:r>
-    </w:p>
-    <w:p>
-      <w:pPr>
-        <w:pStyle w:val="Heading3"/>
-      </w:pPr>
-      <w:r>
-        <w:t>Update myself in Health Professional Directory</w:t>
-      </w:r>
-    </w:p>
-    <w:p>
-      <w:r>
-        <w:t>A health professional can update their direct e-mail address, regular e-mail address, phone numbers, street address(</w:t>
-      </w:r>
-      <w:proofErr w:type="spellStart"/>
-      <w:r>
-        <w:t>es</w:t>
-      </w:r>
-      <w:proofErr w:type="spellEnd"/>
-      <w:r>
-        <w:t>), and other contact information in the health professional directory. They can also upload their certificates.</w:t>
-      </w:r>
-    </w:p>
-    <w:p>
-      <w:pPr>
-        <w:pStyle w:val="Heading3"/>
-      </w:pPr>
-      <w:r>
-        <w:t>Send Direct Message to Another Health Professional</w:t>
-      </w:r>
-    </w:p>
-    <w:p>
-      <w:r>
-        <w:t>A health professional can send a Direct message containing patient data to another health professional.</w:t>
-      </w:r>
-    </w:p>
-    <w:p>
-      <w:pPr>
-        <w:pStyle w:val="Heading3"/>
-      </w:pPr>
-      <w:r>
-        <w:t>Look up another Health Professional in Health Professional Directory</w:t>
-      </w:r>
-    </w:p>
-    <w:p>
-      <w:r>
-        <w:t>A health professional can look up another health professional in the health professional directory in order to contact them (e.g., send a referral or lab results via Direct).</w:t>
-      </w:r>
-    </w:p>
-    <w:p>
-      <w:pPr>
-        <w:pStyle w:val="Heading3"/>
-      </w:pPr>
-      <w:r>
-        <w:t>Manage My Notification Rules</w:t>
-      </w:r>
-    </w:p>
-    <w:p>
-      <w:r>
-        <w:t>Control what types of updates cause notifications (e.g., emergency room encounter) and the priority associated with the notification. Priority may also dictate notification mechanism (message on site at next login, e-mail, text message?)</w:t>
-      </w:r>
-    </w:p>
-    <w:p>
-      <w:pPr>
-        <w:pStyle w:val="Heading3"/>
-      </w:pPr>
-      <w:r>
-        <w:t>Receive Notification that Patient Was Updated</w:t>
-      </w:r>
-    </w:p>
-    <w:p>
-      <w:r>
-        <w:t>A health professional can define criteria under which patient updates will notify them and how they will be notified. For example, updates to any patient that they are defined as the primary care physician may result in an e-mail being sent to them. For another example, if any of their patients with a certain condition have an admit event, then the health professional is notified via text message.</w:t>
-      </w:r>
-    </w:p>
-    <w:p>
-      <w:pPr>
-        <w:pStyle w:val="Heading3"/>
-      </w:pPr>
-      <w:r>
-        <w:t>Address</w:t>
-      </w:r>
-      <w:r>
-        <w:t xml:space="preserve"> Potential Issues</w:t>
-      </w:r>
-    </w:p>
-    <w:p>
-      <w:r>
-        <w:t>The health professional views potential issues identified by a patient, guardian, or another health professional and disposes of them. Only health professionals with the ability to update the part of the patient record that the issue is associated with can address the issue.</w:t>
-      </w:r>
-    </w:p>
-    <w:p>
-      <w:pPr>
-        <w:pStyle w:val="Heading3"/>
-      </w:pPr>
-      <w:r>
         <w:t>View Prescription Drug History for Patient</w:t>
       </w:r>
     </w:p>
@@ -1416,7 +1436,6 @@
         <w:pStyle w:val="Heading3"/>
       </w:pPr>
       <w:r>
-        <w:lastRenderedPageBreak/>
         <w:t>Request Access to Patient Data</w:t>
       </w:r>
     </w:p>
@@ -1541,7 +1560,15 @@
         </w:numPr>
       </w:pPr>
       <w:r>
-        <w:t>System displays summary of matching patients (count, geographic distribution, ?)</w:t>
+        <w:t>System displays summary of matching patients (count, geographic distribution</w:t>
+      </w:r>
+      <w:proofErr w:type="gramStart"/>
+      <w:r>
+        <w:t>, ?</w:t>
+      </w:r>
+      <w:proofErr w:type="gramEnd"/>
+      <w:r>
+        <w:t>)</w:t>
       </w:r>
     </w:p>
     <w:p>
@@ -1648,6 +1675,12 @@
       <w:r>
         <w:t>FHIR client makes FHIR calls to system</w:t>
       </w:r>
+      <w:r>
+        <w:t xml:space="preserve"> including authentication and authorization</w:t>
+      </w:r>
+      <w:r>
+        <w:t xml:space="preserve"> (SMART on FHIR)</w:t>
+      </w:r>
     </w:p>
     <w:p>
       <w:pPr>
@@ -1735,7 +1768,13 @@
     </w:p>
     <w:p>
       <w:r>
-        <w:t>NOTE: early versions may not merge Direct data with FHIR data</w:t>
+        <w:t xml:space="preserve">NOTE: early versions may not merge Direct data with FHIR </w:t>
+      </w:r>
+      <w:r>
+        <w:t xml:space="preserve">or CCDA </w:t>
+      </w:r>
+      <w:r>
+        <w:t>data</w:t>
       </w:r>
     </w:p>
     <w:p>
@@ -1766,6 +1805,7 @@
       <w:bookmarkStart w:id="4" w:name="_Ref457570693"/>
       <w:bookmarkStart w:id="5" w:name="_Ref457546012"/>
       <w:r>
+        <w:lastRenderedPageBreak/>
         <w:t>View Statistics Maps</w:t>
       </w:r>
       <w:bookmarkEnd w:id="4"/>
@@ -1787,7 +1827,6 @@
       </w:pPr>
       <w:bookmarkStart w:id="6" w:name="_Ref457570706"/>
       <w:r>
-        <w:lastRenderedPageBreak/>
         <w:t>Search Synthetic Patients</w:t>
       </w:r>
       <w:bookmarkEnd w:id="5"/>
@@ -2050,6 +2089,20 @@
         <w:pStyle w:val="Heading3"/>
       </w:pPr>
       <w:r>
+        <w:lastRenderedPageBreak/>
+        <w:t>View Provenance for any Data in My Health Record</w:t>
+      </w:r>
+    </w:p>
+    <w:p>
+      <w:r>
+        <w:t>A patient can view provenance (who and when the data was entered into the system) for any data within their health record.</w:t>
+      </w:r>
+    </w:p>
+    <w:p>
+      <w:pPr>
+        <w:pStyle w:val="Heading3"/>
+      </w:pPr>
+      <w:r>
         <w:t>Update My Health Record</w:t>
       </w:r>
     </w:p>
@@ -2085,75 +2138,116 @@
         <w:pStyle w:val="Heading3"/>
       </w:pPr>
       <w:r>
+        <w:t>Identify Issues in My Health Record</w:t>
+      </w:r>
+    </w:p>
+    <w:p>
+      <w:r>
+        <w:t>Patient can add comments/questions to their health record including targeted questions to specific health professionals.</w:t>
+      </w:r>
+    </w:p>
+    <w:p>
+      <w:pPr>
+        <w:pStyle w:val="Heading3"/>
+      </w:pPr>
+      <w:r>
+        <w:t>Control Access to My Health Record</w:t>
+      </w:r>
+    </w:p>
+    <w:p>
+      <w:r>
+        <w:t>Health Professionals/Payers can request access and patients can change rules for who has access and to what parts of their record.</w:t>
+      </w:r>
+    </w:p>
+    <w:p>
+      <w:r>
+        <w:t>Issue: How long does consent last?</w:t>
+      </w:r>
+    </w:p>
+    <w:p>
+      <w:pPr>
+        <w:pStyle w:val="Heading3"/>
+      </w:pPr>
+      <w:r>
+        <w:t>Handle an Informed Consent Request</w:t>
+      </w:r>
+    </w:p>
+    <w:p>
+      <w:r>
+        <w:t>A patient is presented with a health professional’s request for access to their health record or to a specific subset of it. The patient can consent or not.</w:t>
+      </w:r>
+    </w:p>
+    <w:p>
+      <w:pPr>
+        <w:pStyle w:val="Heading2"/>
+      </w:pPr>
+      <w:r>
+        <w:t>Payer (secure web access)</w:t>
+      </w:r>
+    </w:p>
+    <w:p>
+      <w:pPr>
+        <w:pStyle w:val="Heading3"/>
+      </w:pPr>
+      <w:r>
+        <w:t>View Subscriber’s Health Record</w:t>
+      </w:r>
+    </w:p>
+    <w:p>
+      <w:r>
+        <w:t>Payer must search for desired patient using patient identifiers. Payer may not have access to requested patient. View patient on site or have it sent to a DIRECT e-mail address or download it in a specific format. Part of the record may not be visible to payer.</w:t>
+      </w:r>
+    </w:p>
+    <w:p>
+      <w:pPr>
+        <w:pStyle w:val="Heading3"/>
+      </w:pPr>
+      <w:r>
+        <w:t>View Statistics Across Subscribers</w:t>
+      </w:r>
+    </w:p>
+    <w:p>
+      <w:r>
+        <w:t>Payer can visualize statistics across their subscribers.</w:t>
+      </w:r>
+    </w:p>
+    <w:p>
+      <w:r>
+        <w:t>Question: Do we need the ability to save visualizations much like public health official but data would be scoped to subscribers for payer only? Or support comparison of statistics across subscribers to state-wide?</w:t>
+      </w:r>
+    </w:p>
+    <w:p>
+      <w:pPr>
+        <w:pStyle w:val="Heading3"/>
+      </w:pPr>
+      <w:r>
+        <w:t>Download Subscriber Data</w:t>
+      </w:r>
+    </w:p>
+    <w:p>
+      <w:r>
+        <w:t>Payer can download data (selected items from health record) for each matching subscriber (based on defined criteria) in CSV format.</w:t>
+      </w:r>
+    </w:p>
+    <w:p>
+      <w:pPr>
+        <w:pStyle w:val="Heading3"/>
+      </w:pPr>
+      <w:r>
+        <w:t>Upload Subscriber Data</w:t>
+      </w:r>
+    </w:p>
+    <w:p>
+      <w:r>
+        <w:t>Payer can upload updates to subscriber data in CSV format. Need to defined what parts of health record can be updated. Also, can subscribers only be updated? Does it make sense to create new subscribers (i.e. patients) this way? No delete support.</w:t>
+      </w:r>
+    </w:p>
+    <w:p>
+      <w:pPr>
+        <w:pStyle w:val="Heading2"/>
+      </w:pPr>
+      <w:r>
         <w:lastRenderedPageBreak/>
-        <w:t>Identify Issues in My Health Record</w:t>
-      </w:r>
-    </w:p>
-    <w:p>
-      <w:r>
-        <w:t>Patient can add comments/questions to their health record including targeted questions to specific health professionals.</w:t>
-      </w:r>
-    </w:p>
-    <w:p>
-      <w:pPr>
-        <w:pStyle w:val="Heading3"/>
-      </w:pPr>
-      <w:r>
-        <w:t>Control Access to My Health Record</w:t>
-      </w:r>
-    </w:p>
-    <w:p>
-      <w:r>
-        <w:t>Health Professionals/Payers can request access and patients can change rules for who has access and to what parts of their record.</w:t>
-      </w:r>
-    </w:p>
-    <w:p>
-      <w:pPr>
-        <w:pStyle w:val="Heading3"/>
-      </w:pPr>
-      <w:r>
-        <w:t>Handle an Informed Consent Request</w:t>
-      </w:r>
-    </w:p>
-    <w:p>
-      <w:r>
-        <w:t>A patient is presented with a health professional’s request for access to their health record or to a specific subset of it. The patient can consent or not.</w:t>
-      </w:r>
-    </w:p>
-    <w:p>
-      <w:pPr>
-        <w:pStyle w:val="Heading2"/>
-      </w:pPr>
-      <w:r>
-        <w:t>Payer (secure web access)</w:t>
-      </w:r>
-    </w:p>
-    <w:p>
-      <w:pPr>
-        <w:pStyle w:val="Heading3"/>
-      </w:pPr>
-      <w:r>
-        <w:t>View Subscriber’s Health Record</w:t>
-      </w:r>
-    </w:p>
-    <w:p>
-      <w:r>
-        <w:t>Payer must search for desired patient using patient identifiers. Payer may not have access to requested patient. View patient on site or have it sent to a DIRECT e-mail address or download it in a specific format. Part of the record may not be visible to payer.</w:t>
-      </w:r>
-    </w:p>
-    <w:p>
-      <w:pPr>
-        <w:pStyle w:val="Heading3"/>
-      </w:pPr>
-      <w:r>
-        <w:t>View Statistics Across Subscribers</w:t>
-      </w:r>
-    </w:p>
-    <w:p>
-      <w:pPr>
-        <w:pStyle w:val="Heading2"/>
-      </w:pPr>
-      <w:r>
         <w:t>Policy Maker</w:t>
       </w:r>
     </w:p>
@@ -2194,6 +2288,32 @@
     <w:p>
       <w:r>
         <w:t>A policy maker can view, update, or delete their data visualizations. A policy maker can choose to promote a saved visualization to their dashboard.</w:t>
+      </w:r>
+    </w:p>
+    <w:p>
+      <w:pPr>
+        <w:pStyle w:val="Heading3"/>
+      </w:pPr>
+      <w:r>
+        <w:t>Manage Notifications</w:t>
+      </w:r>
+    </w:p>
+    <w:p>
+      <w:r>
+        <w:t>Set up standing queries that define conditions under which policy maker should be notified; e.g., a certain statistic passes a threshold value.</w:t>
+      </w:r>
+    </w:p>
+    <w:p>
+      <w:pPr>
+        <w:pStyle w:val="Heading3"/>
+      </w:pPr>
+      <w:r>
+        <w:t>Receive Notification</w:t>
+      </w:r>
+    </w:p>
+    <w:p>
+      <w:r>
+        <w:t>The policy maker receives notifications when conditions that they define occur. See Manage Notifications. Notifications should exist on the site but ideally can be sent as an e-mail or a text message as well (with no PHI).</w:t>
       </w:r>
     </w:p>
     <w:p>
@@ -2283,181 +2403,225 @@
         <w:pStyle w:val="Heading3"/>
       </w:pPr>
       <w:r>
+        <w:t>Manage Data Visualizations</w:t>
+      </w:r>
+    </w:p>
+    <w:p>
+      <w:r>
+        <w:t xml:space="preserve">A public health official can view, update, or delete their data visualizations. A </w:t>
+      </w:r>
+      <w:r>
+        <w:t xml:space="preserve">public health official </w:t>
+      </w:r>
+      <w:r>
+        <w:t>can choose to promote a saved visualization to their dashboard.</w:t>
+      </w:r>
+    </w:p>
+    <w:p>
+      <w:pPr>
+        <w:pStyle w:val="Heading3"/>
+      </w:pPr>
+      <w:r>
+        <w:t>Highlight Changes in Citizen Health Status</w:t>
+      </w:r>
+    </w:p>
+    <w:p>
+      <w:r>
+        <w:t>A public health official can highlight significant changes in the health status of patients in the HIE.</w:t>
+      </w:r>
+    </w:p>
+    <w:p>
+      <w:pPr>
+        <w:pStyle w:val="Heading3"/>
+      </w:pPr>
+      <w:r>
         <w:lastRenderedPageBreak/>
-        <w:t>Manage Data Visualizations</w:t>
-      </w:r>
-    </w:p>
-    <w:p>
-      <w:r>
-        <w:t xml:space="preserve">A public health official can view, update, or delete their data visualizations. A </w:t>
+        <w:t>View Dashboard of Interoperability and Adoption Status</w:t>
+      </w:r>
+    </w:p>
+    <w:p>
+      <w:r>
+        <w:t>A public health official can view a dashboard listing HIEs in a geographic area and their interoperability and adoption status. Each HIE must support a query which can provide back version information for a registered HIE.</w:t>
+      </w:r>
+    </w:p>
+    <w:p>
+      <w:pPr>
+        <w:pStyle w:val="Heading3"/>
+      </w:pPr>
+      <w:r>
+        <w:t>View Activity Metrics</w:t>
+      </w:r>
+    </w:p>
+    <w:p>
+      <w:r>
+        <w:t>A public health official can view metrics related to traffic to one or more</w:t>
+      </w:r>
+      <w:r>
+        <w:t xml:space="preserve"> registered HIEs including login</w:t>
+      </w:r>
+      <w:r>
+        <w:t>s per role type and health data in and out rates for examples.</w:t>
+      </w:r>
+    </w:p>
+    <w:p>
+      <w:pPr>
+        <w:pStyle w:val="Heading3"/>
+      </w:pPr>
+      <w:r>
+        <w:t>Manage Metrics</w:t>
+      </w:r>
+    </w:p>
+    <w:p>
+      <w:r>
+        <w:t xml:space="preserve">Metrics created and saved in </w:t>
+      </w:r>
+      <w:r>
+        <w:fldChar w:fldCharType="begin"/>
+      </w:r>
+      <w:r>
+        <w:instrText xml:space="preserve"> REF _Ref457827235 \w \h </w:instrText>
+      </w:r>
+      <w:r>
+        <w:fldChar w:fldCharType="separate"/>
+      </w:r>
+      <w:r>
+        <w:t>5.3.1</w:t>
+      </w:r>
+      <w:r>
+        <w:fldChar w:fldCharType="end"/>
+      </w:r>
+      <w:r>
+        <w:t xml:space="preserve"> </w:t>
+      </w:r>
+      <w:r>
+        <w:fldChar w:fldCharType="begin"/>
+      </w:r>
+      <w:r>
+        <w:instrText xml:space="preserve"> REF _Ref457827235 \h </w:instrText>
+      </w:r>
+      <w:r>
+        <w:fldChar w:fldCharType="separate"/>
+      </w:r>
+      <w:r>
+        <w:t>Visualize Public Health Data</w:t>
+      </w:r>
+      <w:r>
+        <w:fldChar w:fldCharType="end"/>
+      </w:r>
+      <w:r>
+        <w:t xml:space="preserve"> </w:t>
+      </w:r>
+      <w:r>
+        <w:t xml:space="preserve">can </w:t>
+      </w:r>
+      <w:r>
+        <w:t>be viewed, edited, or deleted.</w:t>
+      </w:r>
+      <w:r>
+        <w:t xml:space="preserve"> Metrics can also be put on the dashboard (see </w:t>
+      </w:r>
+      <w:r>
+        <w:fldChar w:fldCharType="begin"/>
+      </w:r>
+      <w:r>
+        <w:instrText xml:space="preserve"> REF _Ref457827285 \w \h </w:instrText>
+      </w:r>
+      <w:r>
+        <w:fldChar w:fldCharType="separate"/>
+      </w:r>
+      <w:r>
+        <w:t>5.3.2</w:t>
+      </w:r>
+      <w:r>
+        <w:fldChar w:fldCharType="end"/>
+      </w:r>
+      <w:r>
+        <w:t xml:space="preserve"> </w:t>
+      </w:r>
+      <w:r>
+        <w:fldChar w:fldCharType="begin"/>
+      </w:r>
+      <w:r>
+        <w:instrText xml:space="preserve"> REF _Ref457827285 \h </w:instrText>
+      </w:r>
+      <w:r>
+        <w:fldChar w:fldCharType="separate"/>
+      </w:r>
+      <w:r>
+        <w:t>View Dashboard Summarizing Patients in HIE</w:t>
+      </w:r>
+      <w:r>
+        <w:fldChar w:fldCharType="end"/>
+      </w:r>
+      <w:r>
+        <w:t>) or removed from it.</w:t>
+      </w:r>
+    </w:p>
+    <w:p>
+      <w:pPr>
+        <w:pStyle w:val="Heading3"/>
+      </w:pPr>
+      <w:r>
+        <w:t>Manage Notifications</w:t>
+      </w:r>
+    </w:p>
+    <w:p>
+      <w:r>
+        <w:t xml:space="preserve">Set up standing queries that define conditions under which </w:t>
+      </w:r>
+      <w:r>
+        <w:t>public health official</w:t>
+      </w:r>
+      <w:r>
+        <w:t xml:space="preserve"> should be notified; e.g., a certain statistic passes a threshold value.</w:t>
+      </w:r>
+    </w:p>
+    <w:p>
+      <w:pPr>
+        <w:pStyle w:val="Heading3"/>
+      </w:pPr>
+      <w:r>
+        <w:t>Receive Notification</w:t>
+      </w:r>
+    </w:p>
+    <w:p>
+      <w:r>
+        <w:t xml:space="preserve">The </w:t>
       </w:r>
       <w:r>
         <w:t xml:space="preserve">public health official </w:t>
       </w:r>
       <w:r>
-        <w:t>can choose to promote a saved visualization to their dashboard.</w:t>
-      </w:r>
-    </w:p>
-    <w:p>
-      <w:pPr>
-        <w:pStyle w:val="Heading3"/>
-      </w:pPr>
-      <w:r>
-        <w:t>Highlight Changes in Citizen Health Status</w:t>
-      </w:r>
-    </w:p>
-    <w:p>
-      <w:r>
-        <w:t>A public health official can highlight significant changes in the health status of patients in the HIE.</w:t>
-      </w:r>
-    </w:p>
-    <w:p>
-      <w:pPr>
-        <w:pStyle w:val="Heading3"/>
-      </w:pPr>
-      <w:r>
-        <w:t>View Dashboard of Interoperability and Adoption Status</w:t>
-      </w:r>
-    </w:p>
-    <w:p>
-      <w:r>
-        <w:t>A public health official can view a dashboard listing HIEs in a geographic area and their interoperability and adoption status. Each HIE must support a query which can provide back version information for a registered HIE.</w:t>
-      </w:r>
-    </w:p>
-    <w:p>
-      <w:pPr>
-        <w:pStyle w:val="Heading3"/>
-      </w:pPr>
-      <w:r>
-        <w:t>View Activity Metrics</w:t>
-      </w:r>
-    </w:p>
-    <w:p>
-      <w:r>
-        <w:t>A public health official can view metrics related to traffic to one or more registered HIEs including logics per role type and health data in and out rates for examples.</w:t>
-      </w:r>
-    </w:p>
-    <w:p>
-      <w:pPr>
-        <w:pStyle w:val="Heading3"/>
-      </w:pPr>
-      <w:r>
-        <w:t>Manage Metrics</w:t>
-      </w:r>
-    </w:p>
-    <w:p>
-      <w:r>
-        <w:t xml:space="preserve">Metrics created and saved in </w:t>
-      </w:r>
-      <w:r>
-        <w:fldChar w:fldCharType="begin"/>
-      </w:r>
-      <w:r>
-        <w:instrText xml:space="preserve"> REF _Ref457827235 \w \h </w:instrText>
-      </w:r>
-      <w:r>
-        <w:fldChar w:fldCharType="separate"/>
-      </w:r>
-      <w:r>
-        <w:t>5.3.1</w:t>
-      </w:r>
-      <w:r>
-        <w:fldChar w:fldCharType="end"/>
-      </w:r>
-      <w:r>
-        <w:t xml:space="preserve"> </w:t>
-      </w:r>
-      <w:r>
-        <w:fldChar w:fldCharType="begin"/>
-      </w:r>
-      <w:r>
-        <w:instrText xml:space="preserve"> REF _Ref457827235 \h </w:instrText>
-      </w:r>
-      <w:r>
-        <w:fldChar w:fldCharType="separate"/>
-      </w:r>
-      <w:r>
-        <w:t>Visualize Public Health Data</w:t>
-      </w:r>
-      <w:r>
-        <w:fldChar w:fldCharType="end"/>
-      </w:r>
-      <w:r>
-        <w:t xml:space="preserve"> </w:t>
+        <w:t>receives notifications when conditions that they define occur. See Manage Notifications. Notifications should exist on the site but ideally can be sent as an e-mail or a text message as well (with no PHI).</w:t>
+      </w:r>
+    </w:p>
+    <w:p>
+      <w:pPr>
+        <w:pStyle w:val="Heading2"/>
+      </w:pPr>
+      <w:r>
+        <w:t>Researcher (secure web access)</w:t>
+      </w:r>
+    </w:p>
+    <w:p>
+      <w:pPr>
+        <w:pStyle w:val="Heading3"/>
+      </w:pPr>
+      <w:r>
+        <w:t>Analyze Health Data</w:t>
+      </w:r>
+    </w:p>
+    <w:p>
+      <w:r>
+        <w:t>A</w:t>
+      </w:r>
+      <w:r>
+        <w:t xml:space="preserve"> researcher </w:t>
       </w:r>
       <w:r>
         <w:t xml:space="preserve">can </w:t>
       </w:r>
       <w:r>
-        <w:t>be viewed, edited, or deleted.</w:t>
-      </w:r>
-      <w:r>
-        <w:t xml:space="preserve"> Metrics can also be put on the dashboard (see </w:t>
-      </w:r>
-      <w:r>
-        <w:fldChar w:fldCharType="begin"/>
-      </w:r>
-      <w:r>
-        <w:instrText xml:space="preserve"> REF _Ref457827285 \w \h </w:instrText>
-      </w:r>
-      <w:r>
-        <w:fldChar w:fldCharType="separate"/>
-      </w:r>
-      <w:r>
-        <w:t>5.3.2</w:t>
-      </w:r>
-      <w:r>
-        <w:fldChar w:fldCharType="end"/>
-      </w:r>
-      <w:r>
-        <w:t xml:space="preserve"> </w:t>
-      </w:r>
-      <w:r>
-        <w:fldChar w:fldCharType="begin"/>
-      </w:r>
-      <w:r>
-        <w:instrText xml:space="preserve"> REF _Ref457827285 \h </w:instrText>
-      </w:r>
-      <w:r>
-        <w:fldChar w:fldCharType="separate"/>
-      </w:r>
-      <w:r>
-        <w:t>View Dashboard Summarizing Patients in HIE</w:t>
-      </w:r>
-      <w:r>
-        <w:fldChar w:fldCharType="end"/>
-      </w:r>
-      <w:r>
-        <w:t>) or removed from it.</w:t>
-      </w:r>
-    </w:p>
-    <w:p>
-      <w:pPr>
-        <w:pStyle w:val="Heading2"/>
-      </w:pPr>
-      <w:r>
-        <w:t>Researcher (secure web access)</w:t>
-      </w:r>
-    </w:p>
-    <w:p>
-      <w:pPr>
-        <w:pStyle w:val="Heading3"/>
-      </w:pPr>
-      <w:r>
-        <w:t>Analyze Health Data</w:t>
-      </w:r>
-    </w:p>
-    <w:p>
-      <w:r>
-        <w:t>A</w:t>
-      </w:r>
-      <w:r>
-        <w:t xml:space="preserve"> researcher </w:t>
-      </w:r>
-      <w:r>
-        <w:t xml:space="preserve">can </w:t>
-      </w:r>
-      <w:r>
         <w:t>analyz</w:t>
       </w:r>
       <w:r>
@@ -2541,6 +2705,7 @@
         <w:pStyle w:val="Heading3"/>
       </w:pPr>
       <w:r>
+        <w:lastRenderedPageBreak/>
         <w:t>Receive Notification</w:t>
       </w:r>
     </w:p>
@@ -2554,7 +2719,6 @@
         <w:pStyle w:val="Heading2"/>
       </w:pPr>
       <w:r>
-        <w:lastRenderedPageBreak/>
         <w:t>Trial User</w:t>
       </w:r>
     </w:p>
@@ -2809,6 +2973,7 @@
         <w:pStyle w:val="Heading2"/>
       </w:pPr>
       <w:r>
+        <w:lastRenderedPageBreak/>
         <w:t>Distributed Patient Health Records</w:t>
       </w:r>
     </w:p>
@@ -2827,7 +2992,6 @@
         <w:pStyle w:val="Heading2"/>
       </w:pPr>
       <w:r>
-        <w:lastRenderedPageBreak/>
         <w:t>HIPAA Compliance</w:t>
       </w:r>
     </w:p>
@@ -2929,36 +3093,33 @@
     </w:p>
     <w:p>
       <w:r>
-        <w:t>“</w:t>
-      </w:r>
-      <w:r>
-        <w:t>I don’t think you are going to get away from some sort of human data quality stewards in the short term. We have heard that organizations will run a fixed patient matching algorithm on their MPI at some fixed interval (say monthly). During that run, the matching algorithm will turn up potential duplicates and the humans will sort them out. As the organization tweaks their patient registration processes, or other data ingest processes, they can see if the number of duplicates trends upward or downward.</w:t>
+        <w:t>“I don’t think you are going to get away from some sort of human data quality stewards in the short term. We have heard that organizations will run a fixed patient matching algorithm on their MPI at some fixed interval (say monthly). During that run, the matching algorithm will turn up potential duplicates and the humans will sort them out. As the organization tweaks their patient registration processes, or other data ingest processes, they can see if the number of duplicates trends upward or downward.</w:t>
+      </w:r>
+    </w:p>
+    <w:p>
+      <w:r>
+        <w:t>Based on that, I would create a KPI of detected duplicates / data exchange. How many duplicates do you create per 1000 CCDA’s you ingest? You could break it down into: How many CCDA (or whatever the data ingest format is) / 1000 require human adjudication? How many out of the human adjudication pool were true duplicates?”</w:t>
+      </w:r>
+    </w:p>
+    <w:p>
+      <w:pPr>
+        <w:pStyle w:val="Heading2"/>
+      </w:pPr>
+      <w:r>
+        <w:t>Resilience</w:t>
+      </w:r>
+    </w:p>
+    <w:p>
+      <w:r>
+        <w:t>Any security bre</w:t>
+      </w:r>
+      <w:r>
+        <w:t>aches must be limited in scope – minimizing the PHI exposed as much as possible.</w:t>
       </w:r>
       <w:bookmarkStart w:id="14" w:name="_GoBack"/>
       <w:bookmarkEnd w:id="14"/>
     </w:p>
     <w:p>
-      <w:r>
-        <w:t>Based on that, I would create a KPI of detected duplicates / data exchange. How many duplicates do you create per 1000 CCDA’s you ingest? You could break it down into: How many CCDA (or whatever the data ingest format is) / 1000 require human adjudication? How many out of the human adjudication pool were true duplicates?</w:t>
-      </w:r>
-      <w:r>
-        <w:t>”</w:t>
-      </w:r>
-    </w:p>
-    <w:p>
-      <w:pPr>
-        <w:pStyle w:val="Heading2"/>
-      </w:pPr>
-      <w:r>
-        <w:t>Resilience</w:t>
-      </w:r>
-    </w:p>
-    <w:p>
-      <w:r>
-        <w:t>Any security breaches must be limited in scope; gaining access to one patient’s record should never allow access to others.</w:t>
-      </w:r>
-    </w:p>
-    <w:p>
       <w:pPr>
         <w:pStyle w:val="Heading2"/>
       </w:pPr>
@@ -2968,16 +3129,16 @@
     </w:p>
     <w:p>
       <w:r>
-        <w:t xml:space="preserve">Section 508 generally requires Federal agencies to ensure that, when developing, procuring, maintaining, or using electronic and information technology, they take into account the needs of all end users – including people with disabilities. Doing so enhances the ability of Federal employees with disabilities to have access to and use of information and data that is comparable to that provided to others. Similarly, agency procurement of accessible EIT enhances the ability of members of the public with disabilities who are seeking information or services from a Federal agency to have access to and use of information and data that is comparable to that provided to others. Comparable access is not required if it would impose an "undue burden" on the agency. If an agency invokes the undue burden exception, the statute requires the information and data to be provided to individuals with disabilities </w:t>
+        <w:t xml:space="preserve">Section 508 generally requires Federal agencies to ensure that, when developing, procuring, maintaining, or using electronic and information technology, they take into account the needs of all end users – including people with disabilities. Doing so enhances the ability of Federal employees with disabilities to have access to and use of information and data that is comparable to that provided to others. Similarly, agency procurement of accessible EIT enhances the ability of members of the public </w:t>
       </w:r>
       <w:r>
         <w:lastRenderedPageBreak/>
-        <w:t>by an alternative means of access. (See section B.6.ii, below)</w:t>
+        <w:t>with disabilities who are seeking information or services from a Federal agency to have access to and use of information and data that is comparable to that provided to others. Comparable access is not required if it would impose an "undue burden" on the agency. If an agency invokes the undue burden exception, the statute requires the information and data to be provided to individuals with disabilities by an alternative means of access. (See section B.6.ii, below)</w:t>
       </w:r>
       <w:r>
         <w:t xml:space="preserve">. Source: </w:t>
       </w:r>
-      <w:hyperlink r:id="rId10" w:history="1">
+      <w:hyperlink r:id="rId10" w:anchor="_Toc246911526" w:history="1">
         <w:r>
           <w:rPr>
             <w:rStyle w:val="Hyperlink"/>
@@ -3169,6 +3330,7 @@
         <w:t xml:space="preserve">The Continuity of Care Document (CCD) is a joint effort of HL7 International and ASTM. CCD fosters interoperability of clinical data by allowing physicians to send electronic medical information to other </w:t>
       </w:r>
       <w:r>
+        <w:lastRenderedPageBreak/>
         <w:t>health professional</w:t>
       </w:r>
       <w:r>
@@ -3194,7 +3356,6 @@
         <w:pStyle w:val="Heading2"/>
       </w:pPr>
       <w:r>
-        <w:lastRenderedPageBreak/>
         <w:t>CCDA (or C-CDA) = Consolidated-Clinical Document Architecture</w:t>
       </w:r>
     </w:p>
@@ -4187,7 +4348,27 @@
           <w:sz w:val="18"/>
           <w:szCs w:val="18"/>
         </w:rPr>
-        <w:t>GET [base]/[Compartment]/[id]/[type]{?[parameters]{&amp;_format=[mime-type]}}</w:t>
+        <w:t>GET [base]/[Compartment]/[id]/[type]</w:t>
+      </w:r>
+      <w:proofErr w:type="gramStart"/>
+      <w:r>
+        <w:rPr>
+          <w:rFonts w:ascii="Consolas" w:eastAsia="Times New Roman" w:hAnsi="Consolas" w:cs="Consolas"/>
+          <w:color w:val="333333"/>
+          <w:sz w:val="18"/>
+          <w:szCs w:val="18"/>
+        </w:rPr>
+        <w:t>{?[</w:t>
+      </w:r>
+      <w:proofErr w:type="gramEnd"/>
+      <w:r>
+        <w:rPr>
+          <w:rFonts w:ascii="Consolas" w:eastAsia="Times New Roman" w:hAnsi="Consolas" w:cs="Consolas"/>
+          <w:color w:val="333333"/>
+          <w:sz w:val="18"/>
+          <w:szCs w:val="18"/>
+        </w:rPr>
+        <w:t>parameters]{&amp;_format=[mime-type]}}</w:t>
       </w:r>
     </w:p>
     <w:p>
@@ -6789,7 +6970,7 @@
 </file>
 
 <file path=customXml/itemProps1.xml><?xml version="1.0" encoding="utf-8"?>
-<ds:datastoreItem xmlns:ds="http://schemas.openxmlformats.org/officeDocument/2006/customXml" ds:itemID="{4DCFD82A-BC7D-4CD3-9616-18C748D16C41}">
+<ds:datastoreItem xmlns:ds="http://schemas.openxmlformats.org/officeDocument/2006/customXml" ds:itemID="{08DAE665-E575-407A-A27A-795F69DCA546}">
   <ds:schemaRefs>
     <ds:schemaRef ds:uri="http://schemas.openxmlformats.org/officeDocument/2006/bibliography"/>
   </ds:schemaRefs>

</xml_diff>

<commit_message>
added dev server changes to setup document. updated req's doc
</commit_message>
<xml_diff>
--- a/SyntheticMass Requirements.docx
+++ b/SyntheticMass Requirements.docx
@@ -139,13 +139,8 @@
       </w:hyperlink>
     </w:p>
     <w:p>
-      <w:proofErr w:type="spellStart"/>
-      <w:r>
-        <w:t>MassChallenge</w:t>
-      </w:r>
-      <w:proofErr w:type="spellEnd"/>
-      <w:r>
-        <w:t xml:space="preserve"> HIE Infrastructure Schulz edit 6-16-161.docx</w:t>
+      <w:r>
+        <w:t>MassChallenge HIE Infrastructure Schulz edit 6-16-161.docx</w:t>
       </w:r>
       <w:r>
         <w:t xml:space="preserve"> by </w:t>
@@ -208,10 +203,21 @@
       <w:r>
         <w:t>.</w:t>
       </w:r>
-    </w:p>
-    <w:p>
-      <w:r>
-        <w:t>Offer syntheticmass.mitre.org populated with 7 million synthetic patients statistically matching the real residents of MA</w:t>
+      <w:r>
+        <w:t xml:space="preserve"> This milestone corresponds to the start of the Mass Challenge.</w:t>
+      </w:r>
+    </w:p>
+    <w:p>
+      <w:pPr>
+        <w:pStyle w:val="Heading3"/>
+      </w:pPr>
+      <w:r>
+        <w:t>Data</w:t>
+      </w:r>
+    </w:p>
+    <w:p>
+      <w:r>
+        <w:t>MITRE will provide 7 million synthetic patient records that represent a cohort of patients that align with the demographics and population health statistics for major diseases aligning with the population of the state of Massachusetts. These patients will have a longitudinal history of data for demographics, vitals, encounters, conditions, allergies, and medications.</w:t>
       </w:r>
     </w:p>
     <w:p>
@@ -306,7 +312,13 @@
         <w:pStyle w:val="ListParagraph"/>
       </w:pPr>
       <w:r>
-        <w:t>Only FHIR JSON and CCDA formats will be supported initially.</w:t>
+        <w:t>Only FHIR JSON and C</w:t>
+      </w:r>
+      <w:r>
+        <w:t>-</w:t>
+      </w:r>
+      <w:r>
+        <w:t>CDA formats will be supported initially.</w:t>
       </w:r>
     </w:p>
     <w:p>
@@ -358,6 +370,9 @@
       <w:r>
         <w:t>No SMART support initially.</w:t>
       </w:r>
+      <w:r>
+        <w:t xml:space="preserve"> JSON format only – no XML.</w:t>
+      </w:r>
     </w:p>
     <w:p>
       <w:pPr>
@@ -404,43 +419,10 @@
     <w:p>
       <w:pPr>
         <w:pStyle w:val="ListParagraph"/>
-        <w:numPr>
-          <w:ilvl w:val="0"/>
-          <w:numId w:val="11"/>
-        </w:numPr>
-      </w:pPr>
-      <w:r>
-        <w:fldChar w:fldCharType="begin"/>
-      </w:r>
-      <w:r>
-        <w:instrText xml:space="preserve"> REF _Ref457506257 \w \h </w:instrText>
-      </w:r>
-      <w:r>
-        <w:fldChar w:fldCharType="separate"/>
-      </w:r>
-      <w:r>
-        <w:t>5.5.4</w:t>
-      </w:r>
-      <w:r>
-        <w:fldChar w:fldCharType="end"/>
-      </w:r>
-      <w:r>
-        <w:t xml:space="preserve"> </w:t>
-      </w:r>
-      <w:r>
-        <w:fldChar w:fldCharType="begin"/>
-      </w:r>
-      <w:r>
-        <w:instrText xml:space="preserve"> REF _Ref457506257 \h </w:instrText>
-      </w:r>
-      <w:r>
-        <w:fldChar w:fldCharType="separate"/>
-      </w:r>
-      <w:r>
-        <w:t>Integration Test Direct Receiving using Synthetic Data</w:t>
-      </w:r>
-      <w:r>
-        <w:fldChar w:fldCharType="end"/>
+      </w:pPr>
+      <w:r>
+        <w:lastRenderedPageBreak/>
+        <w:t>Data will be in C-CDA format</w:t>
       </w:r>
     </w:p>
     <w:p>
@@ -455,6 +437,56 @@
         <w:fldChar w:fldCharType="begin"/>
       </w:r>
       <w:r>
+        <w:instrText xml:space="preserve"> REF _Ref457506257 \w \h </w:instrText>
+      </w:r>
+      <w:r>
+        <w:fldChar w:fldCharType="separate"/>
+      </w:r>
+      <w:r>
+        <w:t>5.5.4</w:t>
+      </w:r>
+      <w:r>
+        <w:fldChar w:fldCharType="end"/>
+      </w:r>
+      <w:r>
+        <w:t xml:space="preserve"> </w:t>
+      </w:r>
+      <w:r>
+        <w:fldChar w:fldCharType="begin"/>
+      </w:r>
+      <w:r>
+        <w:instrText xml:space="preserve"> REF _Ref457506257 \h </w:instrText>
+      </w:r>
+      <w:r>
+        <w:fldChar w:fldCharType="separate"/>
+      </w:r>
+      <w:r>
+        <w:t>Integration Test Direct Receiving using Synthetic Data</w:t>
+      </w:r>
+      <w:r>
+        <w:fldChar w:fldCharType="end"/>
+      </w:r>
+    </w:p>
+    <w:p>
+      <w:pPr>
+        <w:pStyle w:val="ListParagraph"/>
+      </w:pPr>
+      <w:r>
+        <w:t>Data will be in C-CDA format</w:t>
+      </w:r>
+    </w:p>
+    <w:p>
+      <w:pPr>
+        <w:pStyle w:val="ListParagraph"/>
+        <w:numPr>
+          <w:ilvl w:val="0"/>
+          <w:numId w:val="11"/>
+        </w:numPr>
+      </w:pPr>
+      <w:r>
+        <w:fldChar w:fldCharType="begin"/>
+      </w:r>
+      <w:r>
         <w:instrText xml:space="preserve"> REF _Ref457570693 \w \h </w:instrText>
       </w:r>
       <w:r>
@@ -505,7 +537,6 @@
         </w:numPr>
       </w:pPr>
       <w:r>
-        <w:lastRenderedPageBreak/>
         <w:fldChar w:fldCharType="begin"/>
       </w:r>
       <w:r>
@@ -591,6 +622,48 @@
     </w:p>
     <w:p>
       <w:pPr>
+        <w:pStyle w:val="ListParagraph"/>
+        <w:numPr>
+          <w:ilvl w:val="0"/>
+          <w:numId w:val="12"/>
+        </w:numPr>
+      </w:pPr>
+      <w:r>
+        <w:fldChar w:fldCharType="begin"/>
+      </w:r>
+      <w:r>
+        <w:instrText xml:space="preserve"> REF _Ref458085707 \w \h </w:instrText>
+      </w:r>
+      <w:r>
+        <w:fldChar w:fldCharType="separate"/>
+      </w:r>
+      <w:r>
+        <w:t>5.5.8</w:t>
+      </w:r>
+      <w:r>
+        <w:fldChar w:fldCharType="end"/>
+      </w:r>
+      <w:r>
+        <w:t xml:space="preserve"> </w:t>
+      </w:r>
+      <w:r>
+        <w:fldChar w:fldCharType="begin"/>
+      </w:r>
+      <w:r>
+        <w:instrText xml:space="preserve"> REF _Ref458085707 \h </w:instrText>
+      </w:r>
+      <w:r>
+        <w:fldChar w:fldCharType="separate"/>
+      </w:r>
+      <w:r>
+        <w:t>Secure File Transfer (SFTP) of patient records in C-CDA format</w:t>
+      </w:r>
+      <w:r>
+        <w:fldChar w:fldCharType="end"/>
+      </w:r>
+    </w:p>
+    <w:p>
+      <w:pPr>
         <w:pStyle w:val="Heading2"/>
       </w:pPr>
       <w:r>
@@ -811,6 +884,7 @@
         <w:pStyle w:val="Heading2"/>
       </w:pPr>
       <w:r>
+        <w:lastRenderedPageBreak/>
         <w:t>Innovator</w:t>
       </w:r>
     </w:p>
@@ -843,198 +917,198 @@
         <w:pStyle w:val="Heading2"/>
       </w:pPr>
       <w:r>
+        <w:t>Guest</w:t>
+      </w:r>
+    </w:p>
+    <w:p>
+      <w:r>
+        <w:t>A user wanting to learn more about SyntheticMass</w:t>
+      </w:r>
+      <w:r>
+        <w:t>/MA HIE</w:t>
+      </w:r>
+      <w:r>
+        <w:t xml:space="preserve"> should be able to acc</w:t>
+      </w:r>
+      <w:r>
+        <w:t>ess the site and learn about it without establishing an account.</w:t>
+      </w:r>
+    </w:p>
+    <w:p>
+      <w:pPr>
+        <w:pStyle w:val="Heading2"/>
+      </w:pPr>
+      <w:r>
+        <w:t>Health Professional</w:t>
+      </w:r>
+    </w:p>
+    <w:p>
+      <w:r>
+        <w:t>A health professional provides care to patients and gets paid for those services by payers. Health Professionals also purchase and use systems and software from innovators.</w:t>
+      </w:r>
+    </w:p>
+    <w:p>
+      <w:pPr>
+        <w:pStyle w:val="Heading2"/>
+      </w:pPr>
+      <w:r>
+        <w:t>P</w:t>
+      </w:r>
+      <w:r>
+        <w:t>atient</w:t>
+      </w:r>
+    </w:p>
+    <w:p>
+      <w:r>
+        <w:t>A patient recei</w:t>
+      </w:r>
+      <w:r>
+        <w:t xml:space="preserve">ves health care from </w:t>
+      </w:r>
+      <w:r>
+        <w:t>health professional</w:t>
+      </w:r>
+      <w:r>
+        <w:t>s.</w:t>
+      </w:r>
+    </w:p>
+    <w:p>
+      <w:pPr>
+        <w:pStyle w:val="Heading2"/>
+      </w:pPr>
+      <w:r>
+        <w:t>Payer</w:t>
+      </w:r>
+    </w:p>
+    <w:p>
+      <w:r>
+        <w:t>Payers are insurance providers. Payers sell insurance to patients and pay</w:t>
+      </w:r>
+      <w:r>
+        <w:t xml:space="preserve"> for patient care to </w:t>
+      </w:r>
+      <w:r>
+        <w:t>health professional</w:t>
+      </w:r>
+      <w:r>
+        <w:t>s.</w:t>
+      </w:r>
+    </w:p>
+    <w:p>
+      <w:pPr>
+        <w:pStyle w:val="Heading2"/>
+      </w:pPr>
+      <w:r>
+        <w:t>Policy Maker</w:t>
+      </w:r>
+    </w:p>
+    <w:p>
+      <w:r>
+        <w:t>A policy maker is someone in the government who influences health policies.</w:t>
+      </w:r>
+    </w:p>
+    <w:p>
+      <w:pPr>
+        <w:pStyle w:val="Heading2"/>
+      </w:pPr>
+      <w:r>
+        <w:t>Public Health Official</w:t>
+      </w:r>
+    </w:p>
+    <w:p>
+      <w:r>
+        <w:t>A public health official is s</w:t>
+      </w:r>
+      <w:r>
+        <w:t>omeone representing a government health ag</w:t>
+      </w:r>
+      <w:r>
+        <w:t>ency.</w:t>
+      </w:r>
+    </w:p>
+    <w:p>
+      <w:pPr>
+        <w:pStyle w:val="Heading2"/>
+      </w:pPr>
+      <w:r>
+        <w:t>R</w:t>
+      </w:r>
+      <w:r>
+        <w:t>esearcher</w:t>
+      </w:r>
+    </w:p>
+    <w:p>
+      <w:r>
+        <w:t>Researchers are professionals who use medical data to expand medical knowledge and hopefully improve care for patients in the future.</w:t>
+      </w:r>
+    </w:p>
+    <w:p>
+      <w:pPr>
+        <w:pStyle w:val="Heading2"/>
+      </w:pPr>
+      <w:r>
+        <w:t>Trial User</w:t>
+      </w:r>
+    </w:p>
+    <w:p>
+      <w:r>
+        <w:t>A trial user is someone showing the system to other people or a person directly trying out the system</w:t>
+      </w:r>
+      <w:r>
+        <w:t>.</w:t>
+      </w:r>
+      <w:r>
+        <w:t xml:space="preserve"> A trial user is able to see the site as they would if they were a real user of a selected role. In other words, if I choose to be a trial patient user, I’d see the system as a patient would.</w:t>
+      </w:r>
+    </w:p>
+    <w:p>
+      <w:pPr>
+        <w:pStyle w:val="Heading1"/>
+      </w:pPr>
+      <w:r>
+        <w:t>Use Cases</w:t>
+      </w:r>
+    </w:p>
+    <w:p>
+      <w:pPr>
+        <w:pStyle w:val="Heading2"/>
+      </w:pPr>
+      <w:r>
+        <w:t>Administrator (secure web access)</w:t>
+      </w:r>
+    </w:p>
+    <w:p>
+      <w:pPr>
+        <w:pStyle w:val="Heading3"/>
+      </w:pPr>
+      <w:r>
+        <w:t>Manage Users</w:t>
+      </w:r>
+    </w:p>
+    <w:p>
+      <w:r>
+        <w:t>An administrator can add, view, update, and delete users from SyntheticMass.</w:t>
+      </w:r>
+    </w:p>
+    <w:p>
+      <w:pPr>
+        <w:pStyle w:val="Heading3"/>
+      </w:pPr>
+      <w:r>
+        <w:t>Lock/Unlock User Accounts</w:t>
+      </w:r>
+    </w:p>
+    <w:p>
+      <w:r>
+        <w:t>An administrator can lock or unlock user accounts.</w:t>
+      </w:r>
+    </w:p>
+    <w:p>
+      <w:pPr>
+        <w:pStyle w:val="Heading3"/>
+      </w:pPr>
+      <w:r>
         <w:lastRenderedPageBreak/>
-        <w:t>Guest</w:t>
-      </w:r>
-    </w:p>
-    <w:p>
-      <w:r>
-        <w:t>A user wanting to learn more about SyntheticMass</w:t>
-      </w:r>
-      <w:r>
-        <w:t>/MA HIE</w:t>
-      </w:r>
-      <w:r>
-        <w:t xml:space="preserve"> should be able to acc</w:t>
-      </w:r>
-      <w:r>
-        <w:t>ess the site and learn about it without establishing an account.</w:t>
-      </w:r>
-    </w:p>
-    <w:p>
-      <w:pPr>
-        <w:pStyle w:val="Heading2"/>
-      </w:pPr>
-      <w:r>
-        <w:t>Health Professional</w:t>
-      </w:r>
-    </w:p>
-    <w:p>
-      <w:r>
-        <w:t>A health professional provides care to patients and gets paid for those services by payers. Health Professionals also purchase and use systems and software from innovators.</w:t>
-      </w:r>
-    </w:p>
-    <w:p>
-      <w:pPr>
-        <w:pStyle w:val="Heading2"/>
-      </w:pPr>
-      <w:r>
-        <w:t>P</w:t>
-      </w:r>
-      <w:r>
-        <w:t>atient</w:t>
-      </w:r>
-    </w:p>
-    <w:p>
-      <w:r>
-        <w:t>A patient recei</w:t>
-      </w:r>
-      <w:r>
-        <w:t xml:space="preserve">ves health care from </w:t>
-      </w:r>
-      <w:r>
-        <w:t>health professional</w:t>
-      </w:r>
-      <w:r>
-        <w:t>s.</w:t>
-      </w:r>
-    </w:p>
-    <w:p>
-      <w:pPr>
-        <w:pStyle w:val="Heading2"/>
-      </w:pPr>
-      <w:r>
-        <w:t>Payer</w:t>
-      </w:r>
-    </w:p>
-    <w:p>
-      <w:r>
-        <w:t>Payers are insurance providers. Payers sell insurance to patients and pay</w:t>
-      </w:r>
-      <w:r>
-        <w:t xml:space="preserve"> for patient care to </w:t>
-      </w:r>
-      <w:r>
-        <w:t>health professional</w:t>
-      </w:r>
-      <w:r>
-        <w:t>s.</w:t>
-      </w:r>
-    </w:p>
-    <w:p>
-      <w:pPr>
-        <w:pStyle w:val="Heading2"/>
-      </w:pPr>
-      <w:r>
-        <w:t>Policy Maker</w:t>
-      </w:r>
-    </w:p>
-    <w:p>
-      <w:r>
-        <w:t>A policy maker is someone in the government who influences health policies.</w:t>
-      </w:r>
-    </w:p>
-    <w:p>
-      <w:pPr>
-        <w:pStyle w:val="Heading2"/>
-      </w:pPr>
-      <w:r>
-        <w:t>Public Health Official</w:t>
-      </w:r>
-    </w:p>
-    <w:p>
-      <w:r>
-        <w:t>A public health official is s</w:t>
-      </w:r>
-      <w:r>
-        <w:t>omeone representing a government health ag</w:t>
-      </w:r>
-      <w:r>
-        <w:t>ency.</w:t>
-      </w:r>
-    </w:p>
-    <w:p>
-      <w:pPr>
-        <w:pStyle w:val="Heading2"/>
-      </w:pPr>
-      <w:r>
-        <w:t>R</w:t>
-      </w:r>
-      <w:r>
-        <w:t>esearcher</w:t>
-      </w:r>
-    </w:p>
-    <w:p>
-      <w:r>
-        <w:t>Researchers are professionals who use medical data to expand medical knowledge and hopefully improve care for patients in the future.</w:t>
-      </w:r>
-    </w:p>
-    <w:p>
-      <w:pPr>
-        <w:pStyle w:val="Heading2"/>
-      </w:pPr>
-      <w:r>
-        <w:t>Trial User</w:t>
-      </w:r>
-    </w:p>
-    <w:p>
-      <w:r>
-        <w:t>A trial user is someone showing the system to other people or a person directly trying out the system</w:t>
-      </w:r>
-      <w:r>
-        <w:t>.</w:t>
-      </w:r>
-      <w:r>
-        <w:t xml:space="preserve"> A trial user is able to see the site as they would if they were a real user of a selected role. In other words, if I choose to be a trial patient user, I’d see the system as a patient would.</w:t>
-      </w:r>
-    </w:p>
-    <w:p>
-      <w:pPr>
-        <w:pStyle w:val="Heading1"/>
-      </w:pPr>
-      <w:r>
-        <w:t>Use Cases</w:t>
-      </w:r>
-    </w:p>
-    <w:p>
-      <w:pPr>
-        <w:pStyle w:val="Heading2"/>
-      </w:pPr>
-      <w:r>
-        <w:t>Administrator (secure web access)</w:t>
-      </w:r>
-    </w:p>
-    <w:p>
-      <w:pPr>
-        <w:pStyle w:val="Heading3"/>
-      </w:pPr>
-      <w:r>
-        <w:t>Manage Users</w:t>
-      </w:r>
-    </w:p>
-    <w:p>
-      <w:r>
-        <w:t>An administrator can add, view, update, and delete users from SyntheticMass.</w:t>
-      </w:r>
-    </w:p>
-    <w:p>
-      <w:pPr>
-        <w:pStyle w:val="Heading3"/>
-      </w:pPr>
-      <w:r>
-        <w:t>Lock/Unlock User Accounts</w:t>
-      </w:r>
-    </w:p>
-    <w:p>
-      <w:r>
-        <w:t>An administrator can lock or unlock user accounts.</w:t>
-      </w:r>
-    </w:p>
-    <w:p>
-      <w:pPr>
-        <w:pStyle w:val="Heading3"/>
-      </w:pPr>
-      <w:r>
         <w:t>Archive Patient Data</w:t>
       </w:r>
     </w:p>
@@ -1061,175 +1135,175 @@
         <w:pStyle w:val="Heading3"/>
       </w:pPr>
       <w:r>
+        <w:t>Backup Data</w:t>
+      </w:r>
+    </w:p>
+    <w:p>
+      <w:r>
+        <w:t>An administrator can initiate a backup or schedule periodic backups of data owned by the system. Any backed up data must be protected to ensure its privacy, integrity, and that only authorized users can access it.</w:t>
+      </w:r>
+    </w:p>
+    <w:p>
+      <w:pPr>
+        <w:pStyle w:val="Heading3"/>
+      </w:pPr>
+      <w:r>
+        <w:t>Restore Data from Backup</w:t>
+      </w:r>
+    </w:p>
+    <w:p>
+      <w:r>
+        <w:t>An administrator can choose to restore data from backup into the active system.</w:t>
+      </w:r>
+    </w:p>
+    <w:p>
+      <w:pPr>
+        <w:pStyle w:val="Heading3"/>
+      </w:pPr>
+      <w:r>
+        <w:t>Log an Active User Out</w:t>
+      </w:r>
+    </w:p>
+    <w:p>
+      <w:r>
+        <w:t>An administrator can choose a currently logged in user and kick them out of the system.</w:t>
+      </w:r>
+    </w:p>
+    <w:p>
+      <w:pPr>
+        <w:pStyle w:val="Heading3"/>
+      </w:pPr>
+      <w:r>
+        <w:t>See Login Attempts</w:t>
+      </w:r>
+    </w:p>
+    <w:p>
+      <w:r>
+        <w:t xml:space="preserve">An administrator can view a log of login attempts (successful and unsuccessful). </w:t>
+      </w:r>
+    </w:p>
+    <w:p>
+      <w:pPr>
+        <w:pStyle w:val="Heading3"/>
+      </w:pPr>
+      <w:r>
+        <w:t>Notify if Failed Login Attempts Exceeds a Threshold</w:t>
+      </w:r>
+    </w:p>
+    <w:p>
+      <w:r>
+        <w:t>An administrator can receive a notification if failed login attempts from a single IP address exceed a certain number in a certain timeframe.</w:t>
+      </w:r>
+    </w:p>
+    <w:p>
+      <w:pPr>
+        <w:pStyle w:val="Heading2"/>
+      </w:pPr>
+      <w:r>
+        <w:t>Guardian (secure web and mobile access)</w:t>
+      </w:r>
+    </w:p>
+    <w:p>
+      <w:pPr>
+        <w:pStyle w:val="Heading3"/>
+      </w:pPr>
+      <w:r>
+        <w:t>View a Ward’s Patient Record</w:t>
+      </w:r>
+    </w:p>
+    <w:p>
+      <w:r>
+        <w:t>A guardian can view any of their wards’ patient records.</w:t>
+      </w:r>
+    </w:p>
+    <w:p>
+      <w:pPr>
+        <w:pStyle w:val="Heading3"/>
+      </w:pPr>
+      <w:r>
+        <w:t>Update a Ward’s Patient Record</w:t>
+      </w:r>
+    </w:p>
+    <w:p>
+      <w:r>
+        <w:t>A guardian can update some data in a ward’s patient record, and can request that other parts of it be updated as well.</w:t>
+      </w:r>
+    </w:p>
+    <w:p>
+      <w:pPr>
+        <w:pStyle w:val="Heading3"/>
+      </w:pPr>
+      <w:r>
+        <w:t>Identify Issue in a Ward’s Health Record</w:t>
+      </w:r>
+    </w:p>
+    <w:p>
+      <w:r>
+        <w:t>A guardian can identify a particular piece of data within a ward’s patient record that they think is incorrect and should be fixed.</w:t>
+      </w:r>
+    </w:p>
+    <w:p>
+      <w:pPr>
+        <w:pStyle w:val="Heading3"/>
+      </w:pPr>
+      <w:r>
+        <w:t>Handle an Informed Consent Request for a Ward’s Data</w:t>
+      </w:r>
+    </w:p>
+    <w:p>
+      <w:r>
+        <w:t>A guardian is presented with a health professional’s request for access to one of their ward’s data. The guardian can consent or not.</w:t>
+      </w:r>
+    </w:p>
+    <w:p>
+      <w:pPr>
+        <w:pStyle w:val="Heading2"/>
+      </w:pPr>
+      <w:r>
+        <w:t>Guest (web and mobile access)</w:t>
+      </w:r>
+    </w:p>
+    <w:p>
+      <w:pPr>
+        <w:pStyle w:val="Heading3"/>
+      </w:pPr>
+      <w:r>
+        <w:t xml:space="preserve">Learn about </w:t>
+      </w:r>
+      <w:r>
+        <w:t>HIE</w:t>
+      </w:r>
+    </w:p>
+    <w:p>
+      <w:r>
+        <w:t xml:space="preserve">A guest should be able to read about </w:t>
+      </w:r>
+      <w:r>
+        <w:t xml:space="preserve">the HIE </w:t>
+      </w:r>
+      <w:r>
+        <w:t>to learn about it and the SHR.</w:t>
+      </w:r>
+    </w:p>
+    <w:p>
+      <w:pPr>
+        <w:pStyle w:val="Heading3"/>
+      </w:pPr>
+      <w:r>
+        <w:t>Register with Site</w:t>
+      </w:r>
+    </w:p>
+    <w:p>
+      <w:r>
+        <w:t>A guest can request a login on SyntheticMass for a particular role (e.g., patient).</w:t>
+      </w:r>
+    </w:p>
+    <w:p>
+      <w:pPr>
+        <w:pStyle w:val="Heading3"/>
+      </w:pPr>
+      <w:r>
         <w:lastRenderedPageBreak/>
-        <w:t>Backup Data</w:t>
-      </w:r>
-    </w:p>
-    <w:p>
-      <w:r>
-        <w:t>An administrator can initiate a backup or schedule periodic backups of data owned by the system. Any backed up data must be protected to ensure its privacy, integrity, and that only authorized users can access it.</w:t>
-      </w:r>
-    </w:p>
-    <w:p>
-      <w:pPr>
-        <w:pStyle w:val="Heading3"/>
-      </w:pPr>
-      <w:r>
-        <w:t>Restore Data from Backup</w:t>
-      </w:r>
-    </w:p>
-    <w:p>
-      <w:r>
-        <w:t>An administrator can choose to restore data from backup into the active system.</w:t>
-      </w:r>
-    </w:p>
-    <w:p>
-      <w:pPr>
-        <w:pStyle w:val="Heading3"/>
-      </w:pPr>
-      <w:r>
-        <w:t>Log an Active User Out</w:t>
-      </w:r>
-    </w:p>
-    <w:p>
-      <w:r>
-        <w:t>An administrator can choose a currently logged in user and kick them out of the system.</w:t>
-      </w:r>
-    </w:p>
-    <w:p>
-      <w:pPr>
-        <w:pStyle w:val="Heading3"/>
-      </w:pPr>
-      <w:r>
-        <w:t>See Login Attempts</w:t>
-      </w:r>
-    </w:p>
-    <w:p>
-      <w:r>
-        <w:t xml:space="preserve">An administrator can view a log of login attempts (successful and unsuccessful). </w:t>
-      </w:r>
-    </w:p>
-    <w:p>
-      <w:pPr>
-        <w:pStyle w:val="Heading3"/>
-      </w:pPr>
-      <w:r>
-        <w:t>Notify if Failed Login Attempts Exceeds a Threshold</w:t>
-      </w:r>
-    </w:p>
-    <w:p>
-      <w:r>
-        <w:t>An administrator can receive a notification if failed login attempts from a single IP address exceed a certain number in a certain timeframe.</w:t>
-      </w:r>
-    </w:p>
-    <w:p>
-      <w:pPr>
-        <w:pStyle w:val="Heading2"/>
-      </w:pPr>
-      <w:r>
-        <w:t>Guardian (secure web and mobile access)</w:t>
-      </w:r>
-    </w:p>
-    <w:p>
-      <w:pPr>
-        <w:pStyle w:val="Heading3"/>
-      </w:pPr>
-      <w:r>
-        <w:t>View a Ward’s Patient Record</w:t>
-      </w:r>
-    </w:p>
-    <w:p>
-      <w:r>
-        <w:t>A guardian can view any of their wards’ patient records.</w:t>
-      </w:r>
-    </w:p>
-    <w:p>
-      <w:pPr>
-        <w:pStyle w:val="Heading3"/>
-      </w:pPr>
-      <w:r>
-        <w:t>Update a Ward’s Patient Record</w:t>
-      </w:r>
-    </w:p>
-    <w:p>
-      <w:r>
-        <w:t>A guardian can update some data in a ward’s patient record, and can request that other parts of it be updated as well.</w:t>
-      </w:r>
-    </w:p>
-    <w:p>
-      <w:pPr>
-        <w:pStyle w:val="Heading3"/>
-      </w:pPr>
-      <w:r>
-        <w:t>Identify Issue in a Ward’s Health Record</w:t>
-      </w:r>
-    </w:p>
-    <w:p>
-      <w:r>
-        <w:t>A guardian can identify a particular piece of data within a ward’s patient record that they think is incorrect and should be fixed.</w:t>
-      </w:r>
-    </w:p>
-    <w:p>
-      <w:pPr>
-        <w:pStyle w:val="Heading3"/>
-      </w:pPr>
-      <w:r>
-        <w:t>Handle an Informed Consent Request for a Ward’s Data</w:t>
-      </w:r>
-    </w:p>
-    <w:p>
-      <w:r>
-        <w:t>A guardian is presented with a health professional’s request for access to one of their ward’s data. The guardian can consent or not.</w:t>
-      </w:r>
-    </w:p>
-    <w:p>
-      <w:pPr>
-        <w:pStyle w:val="Heading2"/>
-      </w:pPr>
-      <w:r>
-        <w:t>Guest (web and mobile access)</w:t>
-      </w:r>
-    </w:p>
-    <w:p>
-      <w:pPr>
-        <w:pStyle w:val="Heading3"/>
-      </w:pPr>
-      <w:r>
-        <w:t xml:space="preserve">Learn about </w:t>
-      </w:r>
-      <w:r>
-        <w:t>HIE</w:t>
-      </w:r>
-    </w:p>
-    <w:p>
-      <w:r>
-        <w:t xml:space="preserve">A guest should be able to read about </w:t>
-      </w:r>
-      <w:r>
-        <w:t xml:space="preserve">the HIE </w:t>
-      </w:r>
-      <w:r>
-        <w:t>to learn about it and the SHR.</w:t>
-      </w:r>
-    </w:p>
-    <w:p>
-      <w:pPr>
-        <w:pStyle w:val="Heading3"/>
-      </w:pPr>
-      <w:r>
-        <w:t>Register with Site</w:t>
-      </w:r>
-    </w:p>
-    <w:p>
-      <w:r>
-        <w:t>A guest can request a login on SyntheticMass for a particular role (e.g., patient).</w:t>
-      </w:r>
-    </w:p>
-    <w:p>
-      <w:pPr>
-        <w:pStyle w:val="Heading3"/>
-      </w:pPr>
-      <w:r>
         <w:t>View Public Health Data</w:t>
       </w:r>
     </w:p>
@@ -1256,136 +1330,131 @@
         <w:pStyle w:val="Heading2"/>
       </w:pPr>
       <w:r>
+        <w:t>Health Professional (secure web and mobile access)</w:t>
+      </w:r>
+    </w:p>
+    <w:p>
+      <w:pPr>
+        <w:pStyle w:val="Heading3"/>
+      </w:pPr>
+      <w:r>
+        <w:t>View Patient Record</w:t>
+      </w:r>
+    </w:p>
+    <w:p>
+      <w:r>
+        <w:t>Health Professional must search for desired patient using patient identifiers. Health Professional may not have access to requested patient. View it on the site or have it send to their DIRECT e-mail address or download it in a specific format. Portions of record may not be visible to a health professional. Alternate course is when they don’t have access to the record or to a portion of it and they can request it.</w:t>
+      </w:r>
+    </w:p>
+    <w:p>
+      <w:pPr>
+        <w:pStyle w:val="Heading3"/>
+      </w:pPr>
+      <w:r>
+        <w:t>View Summary of</w:t>
+      </w:r>
+      <w:r>
+        <w:t xml:space="preserve"> Patient Record</w:t>
+      </w:r>
+    </w:p>
+    <w:p>
+      <w:r>
+        <w:t>A health professional can just see key data within an SHR to summarize a patient quickly.</w:t>
+      </w:r>
+    </w:p>
+    <w:p>
+      <w:pPr>
+        <w:pStyle w:val="Heading3"/>
+      </w:pPr>
+      <w:r>
+        <w:t>Update Patient Record</w:t>
+      </w:r>
+    </w:p>
+    <w:p>
+      <w:r>
+        <w:t>A health professional can update a patient’s record including adding new encounters, lab results, conditions, etc.</w:t>
+      </w:r>
+    </w:p>
+    <w:p>
+      <w:pPr>
+        <w:pStyle w:val="Heading3"/>
+      </w:pPr>
+      <w:r>
+        <w:t>Create Action for Patient</w:t>
+      </w:r>
+    </w:p>
+    <w:p>
+      <w:r>
+        <w:t>A health professional can create an action for a patient which may be to make an appointment, weigh themselves once a week and record it in their SHR, log what they eat for a period of time, go get blood taken at a local lab, etc.</w:t>
+      </w:r>
+    </w:p>
+    <w:p>
+      <w:pPr>
+        <w:pStyle w:val="Heading3"/>
+      </w:pPr>
+      <w:r>
+        <w:t>Update myself in Health Professional Directory</w:t>
+      </w:r>
+    </w:p>
+    <w:p>
+      <w:r>
+        <w:t>A health professional can update their direct e-mail address, regular e-mail address, phone numbers, street address(es), and other contact information in the health professional directory. They can also upload their certificates.</w:t>
+      </w:r>
+    </w:p>
+    <w:p>
+      <w:pPr>
+        <w:pStyle w:val="Heading3"/>
+      </w:pPr>
+      <w:r>
+        <w:t>Send Direct Message to Another Health Professional</w:t>
+      </w:r>
+    </w:p>
+    <w:p>
+      <w:r>
+        <w:t>A health professional can send a Direct message containing patient data to another health professional.</w:t>
+      </w:r>
+    </w:p>
+    <w:p>
+      <w:pPr>
+        <w:pStyle w:val="Heading3"/>
+      </w:pPr>
+      <w:r>
+        <w:t>Look up another Health Professional in Health Professional Directory</w:t>
+      </w:r>
+    </w:p>
+    <w:p>
+      <w:r>
+        <w:t>A health professional can look up another health professional in the health professional directory in order to contact them (e.g., send a referral or lab results via Direct).</w:t>
+      </w:r>
+    </w:p>
+    <w:p>
+      <w:pPr>
+        <w:pStyle w:val="Heading3"/>
+      </w:pPr>
+      <w:r>
+        <w:t>Manage My Notification Rules</w:t>
+      </w:r>
+    </w:p>
+    <w:p>
+      <w:r>
+        <w:t>Control what types of updates cause notifications (e.g., emergency room encounter) and the priority associated with the notification. Priority may also dictate notification mechanism (message on site at next login, e-mail, text message?)</w:t>
+      </w:r>
+    </w:p>
+    <w:p>
+      <w:pPr>
+        <w:pStyle w:val="Heading3"/>
+      </w:pPr>
+      <w:r>
+        <w:t>Receive Notification that Patient Was Updated</w:t>
+      </w:r>
+    </w:p>
+    <w:p>
+      <w:r>
+        <w:t xml:space="preserve">A health professional can define criteria under which patient updates will notify them and how they will be notified. For example, updates to any patient that they are defined as the primary care physician may </w:t>
+      </w:r>
+      <w:r>
         <w:lastRenderedPageBreak/>
-        <w:t>Health Professional (secure web and mobile access)</w:t>
-      </w:r>
-    </w:p>
-    <w:p>
-      <w:pPr>
-        <w:pStyle w:val="Heading3"/>
-      </w:pPr>
-      <w:r>
-        <w:t>View Patient Record</w:t>
-      </w:r>
-    </w:p>
-    <w:p>
-      <w:r>
-        <w:t>Health Professional must search for desired patient using patient identifiers. Health Professional may not have access to requested patient. View it on the site or have it send to their DIRECT e-mail address or download it in a specific format. Portions of record may not be visible to a health professional. Alternate course is when they don’t have access to the record or to a portion of it and they can request it.</w:t>
-      </w:r>
-    </w:p>
-    <w:p>
-      <w:pPr>
-        <w:pStyle w:val="Heading3"/>
-      </w:pPr>
-      <w:r>
-        <w:t>View Summary of</w:t>
-      </w:r>
-      <w:r>
-        <w:t xml:space="preserve"> Patient Record</w:t>
-      </w:r>
-    </w:p>
-    <w:p>
-      <w:r>
-        <w:t>A health professional can just see key data within an SHR to summarize a patient quickly.</w:t>
-      </w:r>
-    </w:p>
-    <w:p>
-      <w:pPr>
-        <w:pStyle w:val="Heading3"/>
-      </w:pPr>
-      <w:r>
-        <w:t>Update Patient Record</w:t>
-      </w:r>
-    </w:p>
-    <w:p>
-      <w:r>
-        <w:t>A health professional can update a patient’s record including adding new encounters, lab results, conditions, etc.</w:t>
-      </w:r>
-    </w:p>
-    <w:p>
-      <w:pPr>
-        <w:pStyle w:val="Heading3"/>
-      </w:pPr>
-      <w:r>
-        <w:t>Create Action for Patient</w:t>
-      </w:r>
-    </w:p>
-    <w:p>
-      <w:r>
-        <w:t>A health professional can create an action for a patient which may be to make an appointment, weigh themselves once a week and record it in their SHR, log what they eat for a period of time, go get blood taken at a local lab, etc.</w:t>
-      </w:r>
-    </w:p>
-    <w:p>
-      <w:pPr>
-        <w:pStyle w:val="Heading3"/>
-      </w:pPr>
-      <w:r>
-        <w:t>Update myself in Health Professional Directory</w:t>
-      </w:r>
-    </w:p>
-    <w:p>
-      <w:r>
-        <w:t>A health professional can update their direct e-mail address, regular e-mail address, phone numbers, street address(</w:t>
-      </w:r>
-      <w:proofErr w:type="spellStart"/>
-      <w:r>
-        <w:t>es</w:t>
-      </w:r>
-      <w:proofErr w:type="spellEnd"/>
-      <w:r>
-        <w:t>), and other contact information in the health professional directory. They can also upload their certificates.</w:t>
-      </w:r>
-    </w:p>
-    <w:p>
-      <w:pPr>
-        <w:pStyle w:val="Heading3"/>
-      </w:pPr>
-      <w:r>
-        <w:t>Send Direct Message to Another Health Professional</w:t>
-      </w:r>
-    </w:p>
-    <w:p>
-      <w:r>
-        <w:t>A health professional can send a Direct message containing patient data to another health professional.</w:t>
-      </w:r>
-    </w:p>
-    <w:p>
-      <w:pPr>
-        <w:pStyle w:val="Heading3"/>
-      </w:pPr>
-      <w:r>
-        <w:t>Look up another Health Professional in Health Professional Directory</w:t>
-      </w:r>
-    </w:p>
-    <w:p>
-      <w:r>
-        <w:t>A health professional can look up another health professional in the health professional directory in order to contact them (e.g., send a referral or lab results via Direct).</w:t>
-      </w:r>
-    </w:p>
-    <w:p>
-      <w:pPr>
-        <w:pStyle w:val="Heading3"/>
-      </w:pPr>
-      <w:r>
-        <w:t>Manage My Notification Rules</w:t>
-      </w:r>
-    </w:p>
-    <w:p>
-      <w:r>
-        <w:t>Control what types of updates cause notifications (e.g., emergency room encounter) and the priority associated with the notification. Priority may also dictate notification mechanism (message on site at next login, e-mail, text message?)</w:t>
-      </w:r>
-    </w:p>
-    <w:p>
-      <w:pPr>
-        <w:pStyle w:val="Heading3"/>
-      </w:pPr>
-      <w:r>
-        <w:t>Receive Notification that Patient Was Updated</w:t>
-      </w:r>
-    </w:p>
-    <w:p>
-      <w:r>
-        <w:t>A health professional can define criteria under which patient updates will notify them and how they will be notified. For example, updates to any patient that they are defined as the primary care physician may result in an e-mail being sent to them. For another example, if any of their patients with a certain condition have an admit event, then the health professional is notified via text message.</w:t>
+        <w:t>result in an e-mail being sent to them. For another example, if any of their patients with a certain condition have an admit event, then the health professional is notified via text message.</w:t>
       </w:r>
     </w:p>
     <w:p>
@@ -1409,7 +1478,6 @@
         <w:pStyle w:val="Heading3"/>
       </w:pPr>
       <w:r>
-        <w:lastRenderedPageBreak/>
         <w:t>View Prescription Drug History for Patient</w:t>
       </w:r>
     </w:p>
@@ -1560,15 +1628,7 @@
         </w:numPr>
       </w:pPr>
       <w:r>
-        <w:t>System displays summary of matching patients (count, geographic distribution</w:t>
-      </w:r>
-      <w:proofErr w:type="gramStart"/>
-      <w:r>
-        <w:t>, ?</w:t>
-      </w:r>
-      <w:proofErr w:type="gramEnd"/>
-      <w:r>
-        <w:t>)</w:t>
+        <w:t>System displays summary of matching patients (count, geographic distribution, ?)</w:t>
       </w:r>
     </w:p>
     <w:p>
@@ -1733,6 +1793,7 @@
         </w:numPr>
       </w:pPr>
       <w:r>
+        <w:lastRenderedPageBreak/>
         <w:t>User sends a DIRECT e-mail to SyntheticMass</w:t>
       </w:r>
     </w:p>
@@ -1805,7 +1866,6 @@
       <w:bookmarkStart w:id="4" w:name="_Ref457570693"/>
       <w:bookmarkStart w:id="5" w:name="_Ref457546012"/>
       <w:r>
-        <w:lastRenderedPageBreak/>
         <w:t>View Statistics Maps</w:t>
       </w:r>
       <w:bookmarkEnd w:id="4"/>
@@ -1880,6 +1940,21 @@
       </w:r>
       <w:r>
         <w:t>can view the health record of a synthetic patient.</w:t>
+      </w:r>
+    </w:p>
+    <w:p>
+      <w:pPr>
+        <w:pStyle w:val="Heading3"/>
+      </w:pPr>
+      <w:bookmarkStart w:id="8" w:name="_Ref458085707"/>
+      <w:r>
+        <w:t>Secure File Transfer (SFTP) of patient records in C-CDA format</w:t>
+      </w:r>
+      <w:bookmarkEnd w:id="8"/>
+    </w:p>
+    <w:p>
+      <w:r>
+        <w:t>An innovator can use SFTP to download patient records in C-CDA format. In addition, new patient records in C-CDA format can be uploaded to syntheticmass via SFTP.</w:t>
       </w:r>
     </w:p>
     <w:p>
@@ -2055,6 +2130,7 @@
         <w:pStyle w:val="Heading2"/>
       </w:pPr>
       <w:r>
+        <w:lastRenderedPageBreak/>
         <w:t>Patient (secure web and mobile access)</w:t>
       </w:r>
     </w:p>
@@ -2089,138 +2165,138 @@
         <w:pStyle w:val="Heading3"/>
       </w:pPr>
       <w:r>
+        <w:t>View Provenance for any Data in My Health Record</w:t>
+      </w:r>
+    </w:p>
+    <w:p>
+      <w:r>
+        <w:t>A patient can view provenance (who and when the data was entered into the system) for any data within their health record.</w:t>
+      </w:r>
+    </w:p>
+    <w:p>
+      <w:pPr>
+        <w:pStyle w:val="Heading3"/>
+      </w:pPr>
+      <w:r>
+        <w:t>Update My Health Record</w:t>
+      </w:r>
+    </w:p>
+    <w:p>
+      <w:r>
+        <w:t xml:space="preserve">Depending on data being updated, </w:t>
+      </w:r>
+      <w:r>
+        <w:t xml:space="preserve">an </w:t>
+      </w:r>
+      <w:r>
+        <w:t>update may occur directly (e.g., patient address), require approval from health professional (e.g., adding an encounter that occurred while in a different country), or not be allowed (update an existing encounter)</w:t>
+      </w:r>
+      <w:r>
+        <w:t>.</w:t>
+      </w:r>
+    </w:p>
+    <w:p>
+      <w:pPr>
+        <w:pStyle w:val="Heading3"/>
+      </w:pPr>
+      <w:r>
+        <w:t>Manage Health Professional-Assigned Actions</w:t>
+      </w:r>
+    </w:p>
+    <w:p>
+      <w:r>
+        <w:t>Add comments, status updates, and results to health professional-assigned actions.</w:t>
+      </w:r>
+    </w:p>
+    <w:p>
+      <w:pPr>
+        <w:pStyle w:val="Heading3"/>
+      </w:pPr>
+      <w:r>
+        <w:t>Identify Issues in My Health Record</w:t>
+      </w:r>
+    </w:p>
+    <w:p>
+      <w:r>
+        <w:t>Patient can add comments/questions to their health record including targeted questions to specific health professionals.</w:t>
+      </w:r>
+    </w:p>
+    <w:p>
+      <w:pPr>
+        <w:pStyle w:val="Heading3"/>
+      </w:pPr>
+      <w:r>
+        <w:t>Control Access to My Health Record</w:t>
+      </w:r>
+    </w:p>
+    <w:p>
+      <w:r>
+        <w:t>Health Professionals/Payers can request access and patients can change rules for who has access and to what parts of their record.</w:t>
+      </w:r>
+    </w:p>
+    <w:p>
+      <w:r>
+        <w:t>Issue: How long does consent last?</w:t>
+      </w:r>
+    </w:p>
+    <w:p>
+      <w:pPr>
+        <w:pStyle w:val="Heading3"/>
+      </w:pPr>
+      <w:r>
+        <w:t>Handle an Informed Consent Request</w:t>
+      </w:r>
+    </w:p>
+    <w:p>
+      <w:r>
+        <w:t>A patient is presented with a health professional’s request for access to their health record or to a specific subset of it. The patient can consent or not.</w:t>
+      </w:r>
+    </w:p>
+    <w:p>
+      <w:pPr>
+        <w:pStyle w:val="Heading2"/>
+      </w:pPr>
+      <w:r>
+        <w:t>Payer (secure web access)</w:t>
+      </w:r>
+    </w:p>
+    <w:p>
+      <w:pPr>
+        <w:pStyle w:val="Heading3"/>
+      </w:pPr>
+      <w:r>
+        <w:t>View Subscriber’s Health Record</w:t>
+      </w:r>
+    </w:p>
+    <w:p>
+      <w:r>
+        <w:t>Payer must search for desired patient using patient identifiers. Payer may not have access to requested patient. View patient on site or have it sent to a DIRECT e-mail address or download it in a specific format. Part of the record may not be visible to payer.</w:t>
+      </w:r>
+    </w:p>
+    <w:p>
+      <w:pPr>
+        <w:pStyle w:val="Heading3"/>
+      </w:pPr>
+      <w:r>
+        <w:t>View Statistics Across Subscribers</w:t>
+      </w:r>
+    </w:p>
+    <w:p>
+      <w:r>
+        <w:t>Payer can visualize statistics across their subscribers.</w:t>
+      </w:r>
+    </w:p>
+    <w:p>
+      <w:r>
+        <w:t>Question: Do we need the ability to save visualizations much like public health official but data would be scoped to subscribers for payer only? Or support comparison of statistics across subscribers to state-wide?</w:t>
+      </w:r>
+    </w:p>
+    <w:p>
+      <w:pPr>
+        <w:pStyle w:val="Heading3"/>
+      </w:pPr>
+      <w:r>
         <w:lastRenderedPageBreak/>
-        <w:t>View Provenance for any Data in My Health Record</w:t>
-      </w:r>
-    </w:p>
-    <w:p>
-      <w:r>
-        <w:t>A patient can view provenance (who and when the data was entered into the system) for any data within their health record.</w:t>
-      </w:r>
-    </w:p>
-    <w:p>
-      <w:pPr>
-        <w:pStyle w:val="Heading3"/>
-      </w:pPr>
-      <w:r>
-        <w:t>Update My Health Record</w:t>
-      </w:r>
-    </w:p>
-    <w:p>
-      <w:r>
-        <w:t xml:space="preserve">Depending on data being updated, </w:t>
-      </w:r>
-      <w:r>
-        <w:t xml:space="preserve">an </w:t>
-      </w:r>
-      <w:r>
-        <w:t>update may occur directly (e.g., patient address), require approval from health professional (e.g., adding an encounter that occurred while in a different country), or not be allowed (update an existing encounter)</w:t>
-      </w:r>
-      <w:r>
-        <w:t>.</w:t>
-      </w:r>
-    </w:p>
-    <w:p>
-      <w:pPr>
-        <w:pStyle w:val="Heading3"/>
-      </w:pPr>
-      <w:r>
-        <w:t>Manage Health Professional-Assigned Actions</w:t>
-      </w:r>
-    </w:p>
-    <w:p>
-      <w:r>
-        <w:t>Add comments, status updates, and results to health professional-assigned actions.</w:t>
-      </w:r>
-    </w:p>
-    <w:p>
-      <w:pPr>
-        <w:pStyle w:val="Heading3"/>
-      </w:pPr>
-      <w:r>
-        <w:t>Identify Issues in My Health Record</w:t>
-      </w:r>
-    </w:p>
-    <w:p>
-      <w:r>
-        <w:t>Patient can add comments/questions to their health record including targeted questions to specific health professionals.</w:t>
-      </w:r>
-    </w:p>
-    <w:p>
-      <w:pPr>
-        <w:pStyle w:val="Heading3"/>
-      </w:pPr>
-      <w:r>
-        <w:t>Control Access to My Health Record</w:t>
-      </w:r>
-    </w:p>
-    <w:p>
-      <w:r>
-        <w:t>Health Professionals/Payers can request access and patients can change rules for who has access and to what parts of their record.</w:t>
-      </w:r>
-    </w:p>
-    <w:p>
-      <w:r>
-        <w:t>Issue: How long does consent last?</w:t>
-      </w:r>
-    </w:p>
-    <w:p>
-      <w:pPr>
-        <w:pStyle w:val="Heading3"/>
-      </w:pPr>
-      <w:r>
-        <w:t>Handle an Informed Consent Request</w:t>
-      </w:r>
-    </w:p>
-    <w:p>
-      <w:r>
-        <w:t>A patient is presented with a health professional’s request for access to their health record or to a specific subset of it. The patient can consent or not.</w:t>
-      </w:r>
-    </w:p>
-    <w:p>
-      <w:pPr>
-        <w:pStyle w:val="Heading2"/>
-      </w:pPr>
-      <w:r>
-        <w:t>Payer (secure web access)</w:t>
-      </w:r>
-    </w:p>
-    <w:p>
-      <w:pPr>
-        <w:pStyle w:val="Heading3"/>
-      </w:pPr>
-      <w:r>
-        <w:t>View Subscriber’s Health Record</w:t>
-      </w:r>
-    </w:p>
-    <w:p>
-      <w:r>
-        <w:t>Payer must search for desired patient using patient identifiers. Payer may not have access to requested patient. View patient on site or have it sent to a DIRECT e-mail address or download it in a specific format. Part of the record may not be visible to payer.</w:t>
-      </w:r>
-    </w:p>
-    <w:p>
-      <w:pPr>
-        <w:pStyle w:val="Heading3"/>
-      </w:pPr>
-      <w:r>
-        <w:t>View Statistics Across Subscribers</w:t>
-      </w:r>
-    </w:p>
-    <w:p>
-      <w:r>
-        <w:t>Payer can visualize statistics across their subscribers.</w:t>
-      </w:r>
-    </w:p>
-    <w:p>
-      <w:r>
-        <w:t>Question: Do we need the ability to save visualizations much like public health official but data would be scoped to subscribers for payer only? Or support comparison of statistics across subscribers to state-wide?</w:t>
-      </w:r>
-    </w:p>
-    <w:p>
-      <w:pPr>
-        <w:pStyle w:val="Heading3"/>
-      </w:pPr>
-      <w:r>
         <w:t>Download Subscriber Data</w:t>
       </w:r>
     </w:p>
@@ -2247,47 +2323,313 @@
         <w:pStyle w:val="Heading2"/>
       </w:pPr>
       <w:r>
+        <w:t>Policy Maker</w:t>
+      </w:r>
+    </w:p>
+    <w:p>
+      <w:pPr>
+        <w:pStyle w:val="Heading3"/>
+      </w:pPr>
+      <w:r>
+        <w:t>Visualize Public Health Data</w:t>
+      </w:r>
+    </w:p>
+    <w:p>
+      <w:r>
+        <w:t>A policy maker can visualize public health data in a graph or on a map. The policy maker can select statistics and overlay them on the same map or graph. Statistics can be demographic-based, social determinants of health, prevalence rates for conditions, incidence rates for conditions, and cost-based. Some statistics will be based on aggregating patient health records and others will be pulled from external sources. Policy makers can save visualizations they create.</w:t>
+      </w:r>
+    </w:p>
+    <w:p>
+      <w:pPr>
+        <w:pStyle w:val="Heading3"/>
+      </w:pPr>
+      <w:r>
+        <w:t>View My Dashboard</w:t>
+      </w:r>
+    </w:p>
+    <w:p>
+      <w:r>
+        <w:t>A policy maker can see a dashboard summarizing the health of MA residents in ways of interest to them. Trending conditions, high volume locations, and other metrics will be shown.</w:t>
+      </w:r>
+    </w:p>
+    <w:p>
+      <w:pPr>
+        <w:pStyle w:val="Heading3"/>
+      </w:pPr>
+      <w:r>
+        <w:t>Manage Data Visualizations</w:t>
+      </w:r>
+    </w:p>
+    <w:p>
+      <w:r>
+        <w:t>A policy maker can view, update, or delete their data visualizations. A policy maker can choose to promote a saved visualization to their dashboard.</w:t>
+      </w:r>
+    </w:p>
+    <w:p>
+      <w:pPr>
+        <w:pStyle w:val="Heading3"/>
+      </w:pPr>
+      <w:r>
+        <w:t>Manage Notifications</w:t>
+      </w:r>
+    </w:p>
+    <w:p>
+      <w:r>
+        <w:t>Set up standing queries that define conditions under which policy maker should be notified; e.g., a certain statistic passes a threshold value.</w:t>
+      </w:r>
+    </w:p>
+    <w:p>
+      <w:pPr>
+        <w:pStyle w:val="Heading3"/>
+      </w:pPr>
+      <w:r>
+        <w:t>Receive Notification</w:t>
+      </w:r>
+    </w:p>
+    <w:p>
+      <w:r>
+        <w:t>The policy maker receives notifications when conditions that they define occur. See Manage Notifications. Notifications should exist on the site but ideally can be sent as an e-mail or a text message as well (with no PHI).</w:t>
+      </w:r>
+    </w:p>
+    <w:p>
+      <w:pPr>
+        <w:pStyle w:val="Heading2"/>
+      </w:pPr>
+      <w:r>
+        <w:t>Public Health Official (secure web access)</w:t>
+      </w:r>
+    </w:p>
+    <w:p>
+      <w:pPr>
+        <w:pStyle w:val="Heading3"/>
+      </w:pPr>
+      <w:bookmarkStart w:id="9" w:name="_Ref457827235"/>
+      <w:bookmarkStart w:id="10" w:name="_Ref457484481"/>
+      <w:r>
+        <w:t>Visual</w:t>
+      </w:r>
+      <w:r>
+        <w:t>ize</w:t>
+      </w:r>
+      <w:r>
+        <w:t xml:space="preserve"> Public Health Data</w:t>
+      </w:r>
+      <w:bookmarkEnd w:id="9"/>
+    </w:p>
+    <w:p>
+      <w:r>
+        <w:t>A public health official can visual</w:t>
+      </w:r>
+      <w:r>
+        <w:t>ize</w:t>
+      </w:r>
+      <w:r>
+        <w:t xml:space="preserve"> public health data in a graph or on a map. The public health official can select statistics and overlay them on the same map or graph</w:t>
+      </w:r>
+      <w:r>
+        <w:t>. Statistics can be demographic-based</w:t>
+      </w:r>
+      <w:r>
+        <w:t>, social determinants of health, prevalence rates for conditions, incidence rates for conditions, and cost-based.</w:t>
+      </w:r>
+      <w:r>
+        <w:t xml:space="preserve"> Some statistics will be based on aggregating patient health records and others will b</w:t>
+      </w:r>
+      <w:r>
+        <w:t xml:space="preserve">e pulled from external sources. </w:t>
+      </w:r>
+      <w:r>
+        <w:t>Public health officials</w:t>
+      </w:r>
+      <w:r>
+        <w:t xml:space="preserve"> can save visualizations they create.</w:t>
+      </w:r>
+    </w:p>
+    <w:p>
+      <w:pPr>
+        <w:pStyle w:val="Heading3"/>
+      </w:pPr>
+      <w:bookmarkStart w:id="11" w:name="_Ref457827285"/>
+      <w:r>
+        <w:t xml:space="preserve">View </w:t>
+      </w:r>
+      <w:r>
+        <w:t xml:space="preserve">My </w:t>
+      </w:r>
+      <w:r>
+        <w:t>Dashboard</w:t>
+      </w:r>
+      <w:bookmarkEnd w:id="10"/>
+      <w:bookmarkEnd w:id="11"/>
+    </w:p>
+    <w:p>
+      <w:r>
+        <w:t>A public health official can see a dashboard summarizing the health of MA residents</w:t>
+      </w:r>
+      <w:r>
+        <w:t xml:space="preserve"> in ways of interest to them</w:t>
+      </w:r>
+      <w:r>
+        <w:t>. Trending conditions, high volume locations, and other metrics will be shown.</w:t>
+      </w:r>
+    </w:p>
+    <w:p>
+      <w:pPr>
+        <w:pStyle w:val="Heading3"/>
+      </w:pPr>
+      <w:r>
         <w:lastRenderedPageBreak/>
-        <w:t>Policy Maker</w:t>
-      </w:r>
-    </w:p>
-    <w:p>
-      <w:pPr>
-        <w:pStyle w:val="Heading3"/>
-      </w:pPr>
+        <w:t>Manage Data Visualizations</w:t>
+      </w:r>
+    </w:p>
+    <w:p>
+      <w:r>
+        <w:t xml:space="preserve">A public health official can view, update, or delete their data visualizations. A </w:t>
+      </w:r>
+      <w:r>
+        <w:t xml:space="preserve">public health official </w:t>
+      </w:r>
+      <w:r>
+        <w:t>can choose to promote a saved visualization to their dashboard.</w:t>
+      </w:r>
+    </w:p>
+    <w:p>
+      <w:pPr>
+        <w:pStyle w:val="Heading3"/>
+      </w:pPr>
+      <w:r>
+        <w:t>Highlight Changes in Citizen Health Status</w:t>
+      </w:r>
+    </w:p>
+    <w:p>
+      <w:r>
+        <w:t>A public health official can highlight significant changes in the health status of patients in the HIE.</w:t>
+      </w:r>
+    </w:p>
+    <w:p>
+      <w:pPr>
+        <w:pStyle w:val="Heading3"/>
+      </w:pPr>
+      <w:r>
+        <w:t>View Dashboard of Interoperability and Adoption Status</w:t>
+      </w:r>
+    </w:p>
+    <w:p>
+      <w:r>
+        <w:t>A public health official can view a dashboard listing HIEs in a geographic area and their interoperability and adoption status. Each HIE must support a query which can provide back version information for a registered HIE.</w:t>
+      </w:r>
+    </w:p>
+    <w:p>
+      <w:pPr>
+        <w:pStyle w:val="Heading3"/>
+      </w:pPr>
+      <w:r>
+        <w:t>View Activity Metrics</w:t>
+      </w:r>
+    </w:p>
+    <w:p>
+      <w:r>
+        <w:t>A public health official can view metrics related to traffic to one or more</w:t>
+      </w:r>
+      <w:r>
+        <w:t xml:space="preserve"> registered HIEs including login</w:t>
+      </w:r>
+      <w:r>
+        <w:t>s per role type and health data in and out rates for examples.</w:t>
+      </w:r>
+    </w:p>
+    <w:p>
+      <w:pPr>
+        <w:pStyle w:val="Heading3"/>
+      </w:pPr>
+      <w:r>
+        <w:t>Manage Metrics</w:t>
+      </w:r>
+    </w:p>
+    <w:p>
+      <w:r>
+        <w:t xml:space="preserve">Metrics created and saved in </w:t>
+      </w:r>
+      <w:r>
+        <w:fldChar w:fldCharType="begin"/>
+      </w:r>
+      <w:r>
+        <w:instrText xml:space="preserve"> REF _Ref457827235 \w \h </w:instrText>
+      </w:r>
+      <w:r>
+        <w:fldChar w:fldCharType="separate"/>
+      </w:r>
+      <w:r>
+        <w:t>5.3.1</w:t>
+      </w:r>
+      <w:r>
+        <w:fldChar w:fldCharType="end"/>
+      </w:r>
+      <w:r>
+        <w:t xml:space="preserve"> </w:t>
+      </w:r>
+      <w:r>
+        <w:fldChar w:fldCharType="begin"/>
+      </w:r>
+      <w:r>
+        <w:instrText xml:space="preserve"> REF _Ref457827235 \h </w:instrText>
+      </w:r>
+      <w:r>
+        <w:fldChar w:fldCharType="separate"/>
+      </w:r>
       <w:r>
         <w:t>Visualize Public Health Data</w:t>
       </w:r>
-    </w:p>
-    <w:p>
-      <w:r>
-        <w:t>A policy maker can visualize public health data in a graph or on a map. The policy maker can select statistics and overlay them on the same map or graph. Statistics can be demographic-based, social determinants of health, prevalence rates for conditions, incidence rates for conditions, and cost-based. Some statistics will be based on aggregating patient health records and others will be pulled from external sources. Policy makers can save visualizations they create.</w:t>
-      </w:r>
-    </w:p>
-    <w:p>
-      <w:pPr>
-        <w:pStyle w:val="Heading3"/>
-      </w:pPr>
-      <w:r>
-        <w:t>View My Dashboard</w:t>
-      </w:r>
-    </w:p>
-    <w:p>
-      <w:r>
-        <w:t>A policy maker can see a dashboard summarizing the health of MA residents in ways of interest to them. Trending conditions, high volume locations, and other metrics will be shown.</w:t>
-      </w:r>
-    </w:p>
-    <w:p>
-      <w:pPr>
-        <w:pStyle w:val="Heading3"/>
-      </w:pPr>
-      <w:r>
-        <w:t>Manage Data Visualizations</w:t>
-      </w:r>
-    </w:p>
-    <w:p>
-      <w:r>
-        <w:t>A policy maker can view, update, or delete their data visualizations. A policy maker can choose to promote a saved visualization to their dashboard.</w:t>
+      <w:r>
+        <w:fldChar w:fldCharType="end"/>
+      </w:r>
+      <w:r>
+        <w:t xml:space="preserve"> </w:t>
+      </w:r>
+      <w:r>
+        <w:t xml:space="preserve">can </w:t>
+      </w:r>
+      <w:r>
+        <w:t>be viewed, edited, or deleted.</w:t>
+      </w:r>
+      <w:r>
+        <w:t xml:space="preserve"> Metrics can also be put on the dashboard (see </w:t>
+      </w:r>
+      <w:r>
+        <w:fldChar w:fldCharType="begin"/>
+      </w:r>
+      <w:r>
+        <w:instrText xml:space="preserve"> REF _Ref457827285 \w \h </w:instrText>
+      </w:r>
+      <w:r>
+        <w:fldChar w:fldCharType="separate"/>
+      </w:r>
+      <w:r>
+        <w:t>5.3.2</w:t>
+      </w:r>
+      <w:r>
+        <w:fldChar w:fldCharType="end"/>
+      </w:r>
+      <w:r>
+        <w:t xml:space="preserve"> </w:t>
+      </w:r>
+      <w:r>
+        <w:fldChar w:fldCharType="begin"/>
+      </w:r>
+      <w:r>
+        <w:instrText xml:space="preserve"> REF _Ref457827285 \h </w:instrText>
+      </w:r>
+      <w:r>
+        <w:fldChar w:fldCharType="separate"/>
+      </w:r>
+      <w:r>
+        <w:t>View Dashboard Summarizing Patients in HIE</w:t>
+      </w:r>
+      <w:r>
+        <w:fldChar w:fldCharType="end"/>
+      </w:r>
+      <w:r>
+        <w:t>) or removed from it.</w:t>
       </w:r>
     </w:p>
     <w:p>
@@ -2300,7 +2642,7 @@
     </w:p>
     <w:p>
       <w:r>
-        <w:t>Set up standing queries that define conditions under which policy maker should be notified; e.g., a certain statistic passes a threshold value.</w:t>
+        <w:t>Set up standing queries that define conditions under which public health official should be notified; e.g., a certain statistic passes a threshold value.</w:t>
       </w:r>
     </w:p>
     <w:p>
@@ -2313,121 +2655,99 @@
     </w:p>
     <w:p>
       <w:r>
-        <w:t>The policy maker receives notifications when conditions that they define occur. See Manage Notifications. Notifications should exist on the site but ideally can be sent as an e-mail or a text message as well (with no PHI).</w:t>
-      </w:r>
-    </w:p>
-    <w:p>
-      <w:pPr>
-        <w:pStyle w:val="Heading2"/>
-      </w:pPr>
-      <w:r>
-        <w:t>Public Health Official (secure web access)</w:t>
-      </w:r>
-    </w:p>
-    <w:p>
-      <w:pPr>
-        <w:pStyle w:val="Heading3"/>
-      </w:pPr>
-      <w:bookmarkStart w:id="8" w:name="_Ref457827235"/>
-      <w:bookmarkStart w:id="9" w:name="_Ref457484481"/>
-      <w:r>
-        <w:t>Visual</w:t>
-      </w:r>
-      <w:r>
-        <w:t>ize</w:t>
-      </w:r>
-      <w:r>
-        <w:t xml:space="preserve"> Public Health Data</w:t>
-      </w:r>
-      <w:bookmarkEnd w:id="8"/>
-    </w:p>
-    <w:p>
-      <w:r>
-        <w:t>A public health official can visual</w:t>
-      </w:r>
-      <w:r>
-        <w:t>ize</w:t>
-      </w:r>
-      <w:r>
-        <w:t xml:space="preserve"> public health data in a graph or on a map. The public health official can select statistics and overlay them on the same map or graph</w:t>
-      </w:r>
-      <w:r>
-        <w:t>. Statistics can be demographic-based</w:t>
-      </w:r>
-      <w:r>
-        <w:t>, social determinants of health, prevalence rates for conditions, incidence rates for conditions, and cost-based.</w:t>
-      </w:r>
-      <w:r>
-        <w:t xml:space="preserve"> Some statistics will be based on aggregating patient health records and others will b</w:t>
-      </w:r>
-      <w:r>
-        <w:t xml:space="preserve">e pulled from external sources. </w:t>
-      </w:r>
-      <w:r>
-        <w:t>Public health officials</w:t>
-      </w:r>
-      <w:r>
-        <w:t xml:space="preserve"> can save visualizations they create.</w:t>
-      </w:r>
-    </w:p>
-    <w:p>
-      <w:pPr>
-        <w:pStyle w:val="Heading3"/>
-      </w:pPr>
-      <w:bookmarkStart w:id="10" w:name="_Ref457827285"/>
-      <w:r>
-        <w:t xml:space="preserve">View </w:t>
-      </w:r>
-      <w:r>
-        <w:t xml:space="preserve">My </w:t>
-      </w:r>
-      <w:r>
-        <w:t>Dashboard</w:t>
-      </w:r>
-      <w:bookmarkEnd w:id="9"/>
-      <w:bookmarkEnd w:id="10"/>
-    </w:p>
-    <w:p>
-      <w:r>
-        <w:t>A public health official can see a dashboard summarizing the health of MA residents</w:t>
-      </w:r>
-      <w:r>
-        <w:t xml:space="preserve"> in ways of interest to them</w:t>
-      </w:r>
-      <w:r>
-        <w:t>. Trending conditions, high volume locations, and other metrics will be shown.</w:t>
-      </w:r>
-    </w:p>
-    <w:p>
-      <w:pPr>
-        <w:pStyle w:val="Heading3"/>
-      </w:pPr>
-      <w:r>
-        <w:t>Manage Data Visualizations</w:t>
-      </w:r>
-    </w:p>
-    <w:p>
-      <w:r>
-        <w:t xml:space="preserve">A public health official can view, update, or delete their data visualizations. A </w:t>
-      </w:r>
-      <w:r>
-        <w:t xml:space="preserve">public health official </w:t>
-      </w:r>
-      <w:r>
-        <w:t>can choose to promote a saved visualization to their dashboard.</w:t>
-      </w:r>
-    </w:p>
-    <w:p>
-      <w:pPr>
-        <w:pStyle w:val="Heading3"/>
-      </w:pPr>
-      <w:r>
-        <w:t>Highlight Changes in Citizen Health Status</w:t>
-      </w:r>
-    </w:p>
-    <w:p>
-      <w:r>
-        <w:t>A public health official can highlight significant changes in the health status of patients in the HIE.</w:t>
+        <w:t>The public health official receives notifications when conditions that they define occur. See Manage Notifications. Notifications should exist on the site but ideally can be sent as an e-mail or a text message as well (with no PHI).</w:t>
+      </w:r>
+    </w:p>
+    <w:p>
+      <w:pPr>
+        <w:pStyle w:val="Heading2"/>
+      </w:pPr>
+      <w:r>
+        <w:t>Researcher (secure web access)</w:t>
+      </w:r>
+    </w:p>
+    <w:p>
+      <w:pPr>
+        <w:pStyle w:val="Heading3"/>
+      </w:pPr>
+      <w:r>
+        <w:t>Analyze Health Data</w:t>
+      </w:r>
+    </w:p>
+    <w:p>
+      <w:r>
+        <w:t>A</w:t>
+      </w:r>
+      <w:r>
+        <w:t xml:space="preserve"> researcher </w:t>
+      </w:r>
+      <w:r>
+        <w:t xml:space="preserve">can </w:t>
+      </w:r>
+      <w:r>
+        <w:t>analyz</w:t>
+      </w:r>
+      <w:r>
+        <w:t>e the aggregated health records by defining queries against the data. Specific patient identifying information will never be returned.</w:t>
+      </w:r>
+    </w:p>
+    <w:p>
+      <w:pPr>
+        <w:pStyle w:val="Heading3"/>
+      </w:pPr>
+      <w:bookmarkStart w:id="12" w:name="_Ref457484609"/>
+      <w:r>
+        <w:t>Download Raw Data in CSV format</w:t>
+      </w:r>
+      <w:bookmarkEnd w:id="12"/>
+    </w:p>
+    <w:p>
+      <w:r>
+        <w:t>A researcher can query the patient data and download the results in CSV format. Specific patient identifying information will never be returned.</w:t>
+      </w:r>
+    </w:p>
+    <w:p>
+      <w:pPr>
+        <w:pStyle w:val="Heading3"/>
+      </w:pPr>
+      <w:r>
+        <w:t>Manage Maps</w:t>
+      </w:r>
+    </w:p>
+    <w:p>
+      <w:r>
+        <w:t>A researcher can create, update, and delete maps that they own. Maps created by a researcher are private unless explicitly marked as public.</w:t>
+      </w:r>
+    </w:p>
+    <w:p>
+      <w:pPr>
+        <w:pStyle w:val="Heading3"/>
+      </w:pPr>
+      <w:bookmarkStart w:id="13" w:name="_Ref457484684"/>
+      <w:r>
+        <w:t>View Maps</w:t>
+      </w:r>
+      <w:bookmarkEnd w:id="13"/>
+    </w:p>
+    <w:p>
+      <w:r>
+        <w:t>A researcher can view their maps or any other public maps.</w:t>
+      </w:r>
+    </w:p>
+    <w:p>
+      <w:pPr>
+        <w:pStyle w:val="Heading3"/>
+      </w:pPr>
+      <w:r>
+        <w:t>Manage Graphs</w:t>
+      </w:r>
+    </w:p>
+    <w:p>
+      <w:r>
+        <w:t>Create, update, and delete defined graphs</w:t>
+      </w:r>
+      <w:r>
+        <w:t>. Graphs can be public or private.</w:t>
       </w:r>
     </w:p>
     <w:p>
@@ -2436,267 +2756,11 @@
       </w:pPr>
       <w:r>
         <w:lastRenderedPageBreak/>
-        <w:t>View Dashboard of Interoperability and Adoption Status</w:t>
-      </w:r>
-    </w:p>
-    <w:p>
-      <w:r>
-        <w:t>A public health official can view a dashboard listing HIEs in a geographic area and their interoperability and adoption status. Each HIE must support a query which can provide back version information for a registered HIE.</w:t>
-      </w:r>
-    </w:p>
-    <w:p>
-      <w:pPr>
-        <w:pStyle w:val="Heading3"/>
-      </w:pPr>
-      <w:r>
-        <w:t>View Activity Metrics</w:t>
-      </w:r>
-    </w:p>
-    <w:p>
-      <w:r>
-        <w:t>A public health official can view metrics related to traffic to one or more</w:t>
-      </w:r>
-      <w:r>
-        <w:t xml:space="preserve"> registered HIEs including login</w:t>
-      </w:r>
-      <w:r>
-        <w:t>s per role type and health data in and out rates for examples.</w:t>
-      </w:r>
-    </w:p>
-    <w:p>
-      <w:pPr>
-        <w:pStyle w:val="Heading3"/>
-      </w:pPr>
-      <w:r>
-        <w:t>Manage Metrics</w:t>
-      </w:r>
-    </w:p>
-    <w:p>
-      <w:r>
-        <w:t xml:space="preserve">Metrics created and saved in </w:t>
-      </w:r>
-      <w:r>
-        <w:fldChar w:fldCharType="begin"/>
-      </w:r>
-      <w:r>
-        <w:instrText xml:space="preserve"> REF _Ref457827235 \w \h </w:instrText>
-      </w:r>
-      <w:r>
-        <w:fldChar w:fldCharType="separate"/>
-      </w:r>
-      <w:r>
-        <w:t>5.3.1</w:t>
-      </w:r>
-      <w:r>
-        <w:fldChar w:fldCharType="end"/>
-      </w:r>
-      <w:r>
-        <w:t xml:space="preserve"> </w:t>
-      </w:r>
-      <w:r>
-        <w:fldChar w:fldCharType="begin"/>
-      </w:r>
-      <w:r>
-        <w:instrText xml:space="preserve"> REF _Ref457827235 \h </w:instrText>
-      </w:r>
-      <w:r>
-        <w:fldChar w:fldCharType="separate"/>
-      </w:r>
-      <w:r>
-        <w:t>Visualize Public Health Data</w:t>
-      </w:r>
-      <w:r>
-        <w:fldChar w:fldCharType="end"/>
-      </w:r>
-      <w:r>
-        <w:t xml:space="preserve"> </w:t>
-      </w:r>
-      <w:r>
-        <w:t xml:space="preserve">can </w:t>
-      </w:r>
-      <w:r>
-        <w:t>be viewed, edited, or deleted.</w:t>
-      </w:r>
-      <w:r>
-        <w:t xml:space="preserve"> Metrics can also be put on the dashboard (see </w:t>
-      </w:r>
-      <w:r>
-        <w:fldChar w:fldCharType="begin"/>
-      </w:r>
-      <w:r>
-        <w:instrText xml:space="preserve"> REF _Ref457827285 \w \h </w:instrText>
-      </w:r>
-      <w:r>
-        <w:fldChar w:fldCharType="separate"/>
-      </w:r>
-      <w:r>
-        <w:t>5.3.2</w:t>
-      </w:r>
-      <w:r>
-        <w:fldChar w:fldCharType="end"/>
-      </w:r>
-      <w:r>
-        <w:t xml:space="preserve"> </w:t>
-      </w:r>
-      <w:r>
-        <w:fldChar w:fldCharType="begin"/>
-      </w:r>
-      <w:r>
-        <w:instrText xml:space="preserve"> REF _Ref457827285 \h </w:instrText>
-      </w:r>
-      <w:r>
-        <w:fldChar w:fldCharType="separate"/>
-      </w:r>
-      <w:r>
-        <w:t>View Dashboard Summarizing Patients in HIE</w:t>
-      </w:r>
-      <w:r>
-        <w:fldChar w:fldCharType="end"/>
-      </w:r>
-      <w:r>
-        <w:t>) or removed from it.</w:t>
-      </w:r>
-    </w:p>
-    <w:p>
-      <w:pPr>
-        <w:pStyle w:val="Heading3"/>
-      </w:pPr>
-      <w:r>
         <w:t>Manage Notifications</w:t>
       </w:r>
     </w:p>
     <w:p>
       <w:r>
-        <w:t xml:space="preserve">Set up standing queries that define conditions under which </w:t>
-      </w:r>
-      <w:r>
-        <w:t>public health official</w:t>
-      </w:r>
-      <w:r>
-        <w:t xml:space="preserve"> should be notified; e.g., a certain statistic passes a threshold value.</w:t>
-      </w:r>
-    </w:p>
-    <w:p>
-      <w:pPr>
-        <w:pStyle w:val="Heading3"/>
-      </w:pPr>
-      <w:r>
-        <w:t>Receive Notification</w:t>
-      </w:r>
-    </w:p>
-    <w:p>
-      <w:r>
-        <w:t xml:space="preserve">The </w:t>
-      </w:r>
-      <w:r>
-        <w:t xml:space="preserve">public health official </w:t>
-      </w:r>
-      <w:r>
-        <w:t>receives notifications when conditions that they define occur. See Manage Notifications. Notifications should exist on the site but ideally can be sent as an e-mail or a text message as well (with no PHI).</w:t>
-      </w:r>
-    </w:p>
-    <w:p>
-      <w:pPr>
-        <w:pStyle w:val="Heading2"/>
-      </w:pPr>
-      <w:r>
-        <w:t>Researcher (secure web access)</w:t>
-      </w:r>
-    </w:p>
-    <w:p>
-      <w:pPr>
-        <w:pStyle w:val="Heading3"/>
-      </w:pPr>
-      <w:r>
-        <w:t>Analyze Health Data</w:t>
-      </w:r>
-    </w:p>
-    <w:p>
-      <w:r>
-        <w:t>A</w:t>
-      </w:r>
-      <w:r>
-        <w:t xml:space="preserve"> researcher </w:t>
-      </w:r>
-      <w:r>
-        <w:t xml:space="preserve">can </w:t>
-      </w:r>
-      <w:r>
-        <w:t>analyz</w:t>
-      </w:r>
-      <w:r>
-        <w:t>e the aggregated health records by defining queries against the data. Specific patient identifying information will never be returned.</w:t>
-      </w:r>
-    </w:p>
-    <w:p>
-      <w:pPr>
-        <w:pStyle w:val="Heading3"/>
-      </w:pPr>
-      <w:bookmarkStart w:id="11" w:name="_Ref457484609"/>
-      <w:r>
-        <w:t>Download Raw Data in CSV format</w:t>
-      </w:r>
-      <w:bookmarkEnd w:id="11"/>
-    </w:p>
-    <w:p>
-      <w:r>
-        <w:t>A researcher can query the patient data and download the results in CSV format. Specific patient identifying information will never be returned.</w:t>
-      </w:r>
-    </w:p>
-    <w:p>
-      <w:pPr>
-        <w:pStyle w:val="Heading3"/>
-      </w:pPr>
-      <w:r>
-        <w:t>Manage Maps</w:t>
-      </w:r>
-    </w:p>
-    <w:p>
-      <w:r>
-        <w:t>A researcher can create, update, and delete maps that they own. Maps created by a researcher are private unless explicitly marked as public.</w:t>
-      </w:r>
-    </w:p>
-    <w:p>
-      <w:pPr>
-        <w:pStyle w:val="Heading3"/>
-      </w:pPr>
-      <w:bookmarkStart w:id="12" w:name="_Ref457484684"/>
-      <w:r>
-        <w:t>View Maps</w:t>
-      </w:r>
-      <w:bookmarkEnd w:id="12"/>
-    </w:p>
-    <w:p>
-      <w:r>
-        <w:t>A researcher can view their maps or any other public maps.</w:t>
-      </w:r>
-    </w:p>
-    <w:p>
-      <w:pPr>
-        <w:pStyle w:val="Heading3"/>
-      </w:pPr>
-      <w:r>
-        <w:t>Manage Graphs</w:t>
-      </w:r>
-    </w:p>
-    <w:p>
-      <w:r>
-        <w:t>Create, update, and delete defined graphs</w:t>
-      </w:r>
-      <w:r>
-        <w:t>. Graphs can be public or private.</w:t>
-      </w:r>
-    </w:p>
-    <w:p>
-      <w:pPr>
-        <w:pStyle w:val="Heading3"/>
-      </w:pPr>
-      <w:r>
-        <w:t>Manage Notifications</w:t>
-      </w:r>
-    </w:p>
-    <w:p>
-      <w:r>
         <w:t>Set up standing queries that define conditions under which researcher should be notified; e.g., a certain statistic passes a threshold value.</w:t>
       </w:r>
     </w:p>
@@ -2705,7 +2769,6 @@
         <w:pStyle w:val="Heading3"/>
       </w:pPr>
       <w:r>
-        <w:lastRenderedPageBreak/>
         <w:t>Receive Notification</w:t>
       </w:r>
     </w:p>
@@ -2951,6 +3014,7 @@
         <w:pStyle w:val="Heading1"/>
       </w:pPr>
       <w:r>
+        <w:lastRenderedPageBreak/>
         <w:t>Non-Functional Requirements</w:t>
       </w:r>
     </w:p>
@@ -2958,7 +3022,7 @@
       <w:pPr>
         <w:pStyle w:val="Heading2"/>
       </w:pPr>
-      <w:bookmarkStart w:id="13" w:name="_Ref457559420"/>
+      <w:bookmarkStart w:id="14" w:name="_Ref457559420"/>
       <w:r>
         <w:t>Availability</w:t>
       </w:r>
@@ -2973,7 +3037,42 @@
         <w:pStyle w:val="Heading2"/>
       </w:pPr>
       <w:r>
-        <w:lastRenderedPageBreak/>
+        <w:t>Completeness Scoring</w:t>
+      </w:r>
+      <w:r>
+        <w:t xml:space="preserve"> of Patient Health Records</w:t>
+      </w:r>
+      <w:bookmarkStart w:id="15" w:name="_GoBack"/>
+      <w:bookmarkEnd w:id="15"/>
+    </w:p>
+    <w:p>
+      <w:r>
+        <w:t>Whenever a patient’s health record is viewed, a completeness score should be available. P</w:t>
+      </w:r>
+      <w:r>
+        <w:t xml:space="preserve">roviding the best patient data possible </w:t>
+      </w:r>
+      <w:r>
+        <w:t xml:space="preserve">depends </w:t>
+      </w:r>
+      <w:r>
+        <w:t xml:space="preserve">on the accuracy of the data. A “completeness” score is required to indicate to the patient and provider how complete, accurate and up-to date </w:t>
+      </w:r>
+      <w:r>
+        <w:t xml:space="preserve">a patient’s health record </w:t>
+      </w:r>
+      <w:r>
+        <w:t xml:space="preserve">is. This metric should exist in their SHR in an obvious place where it can be taken notice </w:t>
+      </w:r>
+      <w:r>
+        <w:t>of by the provider and patient.</w:t>
+      </w:r>
+    </w:p>
+    <w:p>
+      <w:pPr>
+        <w:pStyle w:val="Heading2"/>
+      </w:pPr>
+      <w:r>
         <w:t>Distributed Patient Health Records</w:t>
       </w:r>
     </w:p>
@@ -3063,7 +3162,7 @@
       <w:r>
         <w:t>Multiple Patient Lists</w:t>
       </w:r>
-      <w:bookmarkEnd w:id="13"/>
+      <w:bookmarkEnd w:id="14"/>
     </w:p>
     <w:p>
       <w:r>
@@ -3080,15 +3179,7 @@
     </w:p>
     <w:p>
       <w:r>
-        <w:t xml:space="preserve">From an e-mail exchange between Harry Sleeper and Andy </w:t>
-      </w:r>
-      <w:proofErr w:type="spellStart"/>
-      <w:r>
-        <w:t>Gregorowicz</w:t>
-      </w:r>
-      <w:proofErr w:type="spellEnd"/>
-      <w:r>
-        <w:t>:</w:t>
+        <w:t>From an e-mail exchange between Harry Sleeper and Andy Gregorowicz:</w:t>
       </w:r>
     </w:p>
     <w:p>
@@ -3098,7 +3189,11 @@
     </w:p>
     <w:p>
       <w:r>
-        <w:t>Based on that, I would create a KPI of detected duplicates / data exchange. How many duplicates do you create per 1000 CCDA’s you ingest? You could break it down into: How many CCDA (or whatever the data ingest format is) / 1000 require human adjudication? How many out of the human adjudication pool were true duplicates?”</w:t>
+        <w:t xml:space="preserve">Based on that, I would create a KPI of detected duplicates / data exchange. How many duplicates do you create per 1000 CCDA’s you ingest? You could break it down into: How many CCDA (or whatever the </w:t>
+      </w:r>
+      <w:r>
+        <w:lastRenderedPageBreak/>
+        <w:t>data ingest format is) / 1000 require human adjudication? How many out of the human adjudication pool were true duplicates?”</w:t>
       </w:r>
     </w:p>
     <w:p>
@@ -3116,8 +3211,6 @@
       <w:r>
         <w:t>aches must be limited in scope – minimizing the PHI exposed as much as possible.</w:t>
       </w:r>
-      <w:bookmarkStart w:id="14" w:name="_GoBack"/>
-      <w:bookmarkEnd w:id="14"/>
     </w:p>
     <w:p>
       <w:pPr>
@@ -3129,11 +3222,7 @@
     </w:p>
     <w:p>
       <w:r>
-        <w:t xml:space="preserve">Section 508 generally requires Federal agencies to ensure that, when developing, procuring, maintaining, or using electronic and information technology, they take into account the needs of all end users – including people with disabilities. Doing so enhances the ability of Federal employees with disabilities to have access to and use of information and data that is comparable to that provided to others. Similarly, agency procurement of accessible EIT enhances the ability of members of the public </w:t>
-      </w:r>
-      <w:r>
-        <w:lastRenderedPageBreak/>
-        <w:t>with disabilities who are seeking information or services from a Federal agency to have access to and use of information and data that is comparable to that provided to others. Comparable access is not required if it would impose an "undue burden" on the agency. If an agency invokes the undue burden exception, the statute requires the information and data to be provided to individuals with disabilities by an alternative means of access. (See section B.6.ii, below)</w:t>
+        <w:t>Section 508 generally requires Federal agencies to ensure that, when developing, procuring, maintaining, or using electronic and information technology, they take into account the needs of all end users – including people with disabilities. Doing so enhances the ability of Federal employees with disabilities to have access to and use of information and data that is comparable to that provided to others. Similarly, agency procurement of accessible EIT enhances the ability of members of the public with disabilities who are seeking information or services from a Federal agency to have access to and use of information and data that is comparable to that provided to others. Comparable access is not required if it would impose an "undue burden" on the agency. If an agency invokes the undue burden exception, the statute requires the information and data to be provided to individuals with disabilities by an alternative means of access. (See section B.6.ii, below)</w:t>
       </w:r>
       <w:r>
         <w:t xml:space="preserve">. Source: </w:t>
@@ -3190,6 +3279,27 @@
         <w:pStyle w:val="Heading2"/>
       </w:pPr>
       <w:r>
+        <w:t>Synthetic Patients</w:t>
+      </w:r>
+    </w:p>
+    <w:p>
+      <w:r>
+        <w:t>The system must support a set of synthetic patients representing the 7 million residents of Massachusetts. The patients should be distributed geographically throughout the state per the census data. Each patient should have a complete Standard Heath Record.</w:t>
+      </w:r>
+    </w:p>
+    <w:p>
+      <w:r>
+        <w:t>Later iterations of the synthetic patient feature should simulate the residents of Massachusetts over time and produce birth and death events as well as admit, discharge, and transfer events.</w:t>
+      </w:r>
+      <w:r>
+        <w:t xml:space="preserve"> Disease surveillance could also be done based on the evolving health records.</w:t>
+      </w:r>
+    </w:p>
+    <w:p>
+      <w:pPr>
+        <w:pStyle w:val="Heading2"/>
+      </w:pPr>
+      <w:r>
         <w:t>Support Infrastructure</w:t>
       </w:r>
     </w:p>
@@ -3211,6 +3321,7 @@
         <w:pStyle w:val="Heading1"/>
       </w:pPr>
       <w:r>
+        <w:lastRenderedPageBreak/>
         <w:t>Glossary</w:t>
       </w:r>
     </w:p>
@@ -3219,6 +3330,19 @@
         <w:pStyle w:val="Heading2"/>
       </w:pPr>
       <w:r>
+        <w:t>ACO = Accountable Care Organization</w:t>
+      </w:r>
+    </w:p>
+    <w:p>
+      <w:r>
+        <w:t>An accountable care organization (ACO) is a healthcare organization characterized by a payment and care delivery model that seeks to tie provider reimbursements to quality metrics and reductions in the total cost of care for an assigned population of patients.</w:t>
+      </w:r>
+    </w:p>
+    <w:p>
+      <w:pPr>
+        <w:pStyle w:val="Heading2"/>
+      </w:pPr>
+      <w:r>
         <w:t>ADT = Admit, Discharge, Transfer</w:t>
       </w:r>
     </w:p>
@@ -3226,11 +3350,9 @@
       <w:r>
         <w:t xml:space="preserve">Acronym for three common events for patients – being admitted to a hospital or facility, being discharged from a hospital or facility, and being transferred between medical </w:t>
       </w:r>
-      <w:proofErr w:type="spellStart"/>
-      <w:r>
-        <w:t>facilitities</w:t>
-      </w:r>
-      <w:proofErr w:type="spellEnd"/>
+      <w:r>
+        <w:t>facilities</w:t>
+      </w:r>
       <w:r>
         <w:t>.</w:t>
       </w:r>
@@ -3330,7 +3452,6 @@
         <w:t xml:space="preserve">The Continuity of Care Document (CCD) is a joint effort of HL7 International and ASTM. CCD fosters interoperability of clinical data by allowing physicians to send electronic medical information to other </w:t>
       </w:r>
       <w:r>
-        <w:lastRenderedPageBreak/>
         <w:t>health professional</w:t>
       </w:r>
       <w:r>
@@ -3356,7 +3477,13 @@
         <w:pStyle w:val="Heading2"/>
       </w:pPr>
       <w:r>
-        <w:t>CCDA (or C-CDA) = Consolidated-Clinical Document Architecture</w:t>
+        <w:t>C</w:t>
+      </w:r>
+      <w:r>
+        <w:t>-CDA (or C</w:t>
+      </w:r>
+      <w:r>
+        <w:t>CDA) = Consolidated-Clinical Document Architecture</w:t>
       </w:r>
     </w:p>
     <w:p>
@@ -3438,6 +3565,7 @@
         <w:pStyle w:val="Heading2"/>
       </w:pPr>
       <w:r>
+        <w:lastRenderedPageBreak/>
         <w:t>CMS = Center</w:t>
       </w:r>
       <w:r>
@@ -3531,11 +3659,9 @@
       <w:pPr>
         <w:pStyle w:val="Heading2"/>
       </w:pPr>
-      <w:proofErr w:type="spellStart"/>
       <w:r>
         <w:t>eCQM</w:t>
       </w:r>
-      <w:proofErr w:type="spellEnd"/>
       <w:r>
         <w:t xml:space="preserve"> = Electronic Clinical Quality Measure</w:t>
       </w:r>
@@ -3551,21 +3677,8 @@
           <w:lang w:val="en"/>
         </w:rPr>
       </w:pPr>
-      <w:proofErr w:type="spellStart"/>
-      <w:r>
-        <w:t>eCQMs</w:t>
-      </w:r>
-      <w:proofErr w:type="spellEnd"/>
-      <w:r>
-        <w:t xml:space="preserve"> use data from electronic health records (EHR) and/or health Information technology systems to measure health care quality. The Centers for Medicare and Medicaid Services (CMS) use </w:t>
-      </w:r>
-      <w:proofErr w:type="spellStart"/>
-      <w:r>
-        <w:t>eCQMs</w:t>
-      </w:r>
-      <w:proofErr w:type="spellEnd"/>
-      <w:r>
-        <w:t xml:space="preserve"> in a variety of quality incentive programs and to publicly report data about quality.</w:t>
+      <w:r>
+        <w:t>eCQMs use data from electronic health records (EHR) and/or health Information technology systems to measure health care quality. The Centers for Medicare and Medicaid Services (CMS) use eCQMs in a variety of quality incentive programs and to publicly report data about quality.</w:t>
       </w:r>
       <w:r>
         <w:t xml:space="preserve"> Source: </w:t>
@@ -3609,7 +3722,6 @@
         <w:pStyle w:val="Heading2"/>
       </w:pPr>
       <w:r>
-        <w:lastRenderedPageBreak/>
         <w:t xml:space="preserve">FHIR = </w:t>
       </w:r>
       <w:r>
@@ -3682,6 +3794,7 @@
         <w:pStyle w:val="Heading2"/>
       </w:pPr>
       <w:r>
+        <w:lastRenderedPageBreak/>
         <w:t xml:space="preserve">HISP = </w:t>
       </w:r>
       <w:r>
@@ -3819,7 +3932,6 @@
         <w:pStyle w:val="Heading2"/>
       </w:pPr>
       <w:r>
-        <w:lastRenderedPageBreak/>
         <w:t>Meaningful Use</w:t>
       </w:r>
     </w:p>
@@ -3898,6 +4010,7 @@
         <w:pStyle w:val="Heading2"/>
       </w:pPr>
       <w:r>
+        <w:lastRenderedPageBreak/>
         <w:t>ONC = Office of National Coordinator for Health Information Technology</w:t>
       </w:r>
     </w:p>
@@ -3992,21 +4105,12 @@
         <w:pStyle w:val="Heading2"/>
       </w:pPr>
       <w:r>
-        <w:lastRenderedPageBreak/>
         <w:t>QRDA = Quality Reporting Document Architecture</w:t>
       </w:r>
     </w:p>
     <w:p>
       <w:r>
-        <w:t>The Health Level Seven International (HL7) Quality Reporting Document Architecture (QRDA) is a standard document format for the exchange of electronic clinical quality measure (</w:t>
-      </w:r>
-      <w:proofErr w:type="spellStart"/>
-      <w:r>
-        <w:t>eCQM</w:t>
-      </w:r>
-      <w:proofErr w:type="spellEnd"/>
-      <w:r>
-        <w:t>) data.</w:t>
+        <w:t>The Health Level Seven International (HL7) Quality Reporting Document Architecture (QRDA) is a standard document format for the exchange of electronic clinical quality measure (eCQM) data.</w:t>
       </w:r>
       <w:r>
         <w:t xml:space="preserve"> Source: </w:t>
@@ -4154,15 +4258,11 @@
         </w:rPr>
       </w:pPr>
       <w:r>
-        <w:t>The Systematized Nomenclature of Medicine is a systematic, computer-</w:t>
-      </w:r>
-      <w:proofErr w:type="spellStart"/>
-      <w:r>
-        <w:t>processable</w:t>
-      </w:r>
-      <w:proofErr w:type="spellEnd"/>
-      <w:r>
-        <w:t xml:space="preserve"> collection of medical terms, in human and veterinary medicine, to provide codes, terms, synonyms and definitions which cover anatomy, diseases, findings, procedures, microorganisms, substances, etc.</w:t>
+        <w:t xml:space="preserve">The Systematized Nomenclature of Medicine is a systematic, computer-processable collection of medical terms, in human and veterinary medicine, to provide codes, terms, synonyms and definitions </w:t>
+      </w:r>
+      <w:r>
+        <w:lastRenderedPageBreak/>
+        <w:t>which cover anatomy, diseases, findings, procedures, microorganisms, substances, etc.</w:t>
       </w:r>
       <w:r>
         <w:t xml:space="preserve"> The standard is now more specifically called SNOMED-CT where CT stands for Clinical Terms. </w:t>
@@ -4213,14 +4313,90 @@
     </w:p>
     <w:p>
       <w:pPr>
+        <w:pStyle w:val="Heading2"/>
+      </w:pPr>
+      <w:r>
+        <w:t xml:space="preserve">XDM = </w:t>
+      </w:r>
+      <w:r>
+        <w:t>Cross-Enterprise Document Media Interchange</w:t>
+      </w:r>
+    </w:p>
+    <w:p>
+      <w:r>
+        <w:t>Cross-Enterprise Document Media Interchange (XDM) provides document interchange using a common file and directory structure over several standard media types.</w:t>
+      </w:r>
+      <w:r>
+        <w:t xml:space="preserve"> XDM is used as part of Direct.</w:t>
+      </w:r>
+      <w:r>
+        <w:t xml:space="preserve"> Source: </w:t>
+      </w:r>
+      <w:hyperlink r:id="rId31" w:history="1">
+        <w:r>
+          <w:rPr>
+            <w:rStyle w:val="Hyperlink"/>
+          </w:rPr>
+          <w:t>http://www.ihe.net/Technical_Framework/upload/IHE_ITI_TF_Rev7-0_Vol1_FT_2010-08-10.pdf#page=128</w:t>
+        </w:r>
+      </w:hyperlink>
+    </w:p>
+    <w:p>
+      <w:pPr>
+        <w:pStyle w:val="Heading2"/>
+      </w:pPr>
+      <w:r>
+        <w:t xml:space="preserve">XDR = </w:t>
+      </w:r>
+      <w:r>
+        <w:t>Cross-enterprise Document Reliable Interchange</w:t>
+      </w:r>
+    </w:p>
+    <w:p>
+      <w:r>
+        <w:t xml:space="preserve">XDR </w:t>
+      </w:r>
+      <w:r>
+        <w:t>provides document 480 interchange using a reliable messaging system. This permits direct document interchange between EHRs, PHRs, and other healthcare IT systems in the absence of a document sharing infrastructure such as XDS.</w:t>
+      </w:r>
+      <w:r>
+        <w:t xml:space="preserve"> </w:t>
+      </w:r>
+      <w:r>
+        <w:t>XDR</w:t>
+      </w:r>
+      <w:r>
+        <w:t xml:space="preserve"> is used as part of Direct.</w:t>
+      </w:r>
+      <w:r>
+        <w:t xml:space="preserve"> </w:t>
+      </w:r>
+      <w:r>
+        <w:t xml:space="preserve">Source: </w:t>
+      </w:r>
+      <w:hyperlink r:id="rId32" w:history="1">
+        <w:r>
+          <w:rPr>
+            <w:rStyle w:val="Hyperlink"/>
+          </w:rPr>
+          <w:t>http://www.ihe.net/Technical_Framework/upload/IHE_ITI_TF_Rev7-0_Vol1_FT_2010-08-10.pdf#page=128</w:t>
+        </w:r>
+      </w:hyperlink>
+    </w:p>
+    <w:p>
+      <w:pPr>
         <w:pStyle w:val="Heading1"/>
         <w:rPr>
           <w:rStyle w:val="Hyperlink"/>
+          <w:color w:val="2E74B5" w:themeColor="accent1" w:themeShade="BF"/>
+          <w:u w:val="none"/>
         </w:rPr>
       </w:pPr>
       <w:r>
         <w:rPr>
           <w:rStyle w:val="Hyperlink"/>
+          <w:color w:val="2E74B5" w:themeColor="accent1" w:themeShade="BF"/>
+          <w:u w:val="none"/>
         </w:rPr>
         <w:t>Appendix A – Multiple Patient Repositories</w:t>
       </w:r>
@@ -4286,23 +4462,7 @@
         <w:t>Option 1</w:t>
       </w:r>
       <w:r>
-        <w:t xml:space="preserve">: FHIR does offer a compartment concept that can be named and has a </w:t>
-      </w:r>
-      <w:proofErr w:type="spellStart"/>
-      <w:r>
-        <w:t>boolean</w:t>
-      </w:r>
-      <w:proofErr w:type="spellEnd"/>
-      <w:r>
-        <w:t xml:space="preserve"> attribute labelled “experimental” that indicates the compartment definition is authored for testing purposes. It also includes a publisher such that the synthetic data can be attributed to MITRE </w:t>
-      </w:r>
-      <w:proofErr w:type="spellStart"/>
-      <w:r>
-        <w:t>Synthea</w:t>
-      </w:r>
-      <w:proofErr w:type="spellEnd"/>
-      <w:r>
-        <w:t>. It also includes a requirements attribute that can be used to describe the scope and usage that the compartment definition was created to meet. Predefined compartment types are focused around isolating the data for a particular resource (e.g., a single patient), but potentially it could be used for a list of patients and their associated data as well? Example of using a compartment in a search:</w:t>
+        <w:t>: FHIR does offer a compartment concept that can be named and has a boolean attribute labelled “experimental” that indicates the compartment definition is authored for testing purposes. It also includes a publisher such that the synthetic data can be attributed to MITRE Synthea. It also includes a requirements attribute that can be used to describe the scope and usage that the compartment definition was created to meet. Predefined compartment types are focused around isolating the data for a particular resource (e.g., a single patient), but potentially it could be used for a list of patients and their associated data as well? Example of using a compartment in a search:</w:t>
       </w:r>
     </w:p>
     <w:p>
@@ -4348,34 +4508,14 @@
           <w:sz w:val="18"/>
           <w:szCs w:val="18"/>
         </w:rPr>
-        <w:t>GET [base]/[Compartment]/[id]/[type]</w:t>
-      </w:r>
-      <w:proofErr w:type="gramStart"/>
-      <w:r>
-        <w:rPr>
-          <w:rFonts w:ascii="Consolas" w:eastAsia="Times New Roman" w:hAnsi="Consolas" w:cs="Consolas"/>
-          <w:color w:val="333333"/>
-          <w:sz w:val="18"/>
-          <w:szCs w:val="18"/>
-        </w:rPr>
-        <w:t>{?[</w:t>
-      </w:r>
-      <w:proofErr w:type="gramEnd"/>
-      <w:r>
-        <w:rPr>
-          <w:rFonts w:ascii="Consolas" w:eastAsia="Times New Roman" w:hAnsi="Consolas" w:cs="Consolas"/>
-          <w:color w:val="333333"/>
-          <w:sz w:val="18"/>
-          <w:szCs w:val="18"/>
-        </w:rPr>
-        <w:t>parameters]{&amp;_format=[mime-type]}}</w:t>
+        <w:t>GET [base]/[Compartment]/[id]/[type]{?[parameters]{&amp;_format=[mime-type]}}</w:t>
       </w:r>
     </w:p>
     <w:p>
       <w:r>
         <w:t xml:space="preserve">See </w:t>
       </w:r>
-      <w:hyperlink r:id="rId31" w:history="1">
+      <w:hyperlink r:id="rId33" w:history="1">
         <w:r>
           <w:rPr>
             <w:rStyle w:val="Hyperlink"/>
@@ -4386,7 +4526,7 @@
       <w:r>
         <w:t xml:space="preserve"> and </w:t>
       </w:r>
-      <w:hyperlink r:id="rId32" w:anchor="vsearch" w:history="1">
+      <w:hyperlink r:id="rId34" w:anchor="vsearch" w:history="1">
         <w:r>
           <w:rPr>
             <w:rStyle w:val="Hyperlink"/>
@@ -4403,7 +4543,6 @@
         <w:rPr>
           <w:b/>
         </w:rPr>
-        <w:lastRenderedPageBreak/>
         <w:t>Option 2</w:t>
       </w:r>
       <w:r>
@@ -6970,7 +7109,7 @@
 </file>
 
 <file path=customXml/itemProps1.xml><?xml version="1.0" encoding="utf-8"?>
-<ds:datastoreItem xmlns:ds="http://schemas.openxmlformats.org/officeDocument/2006/customXml" ds:itemID="{08DAE665-E575-407A-A27A-795F69DCA546}">
+<ds:datastoreItem xmlns:ds="http://schemas.openxmlformats.org/officeDocument/2006/customXml" ds:itemID="{E3D85E58-6BA8-443B-8C59-612D276D4416}">
   <ds:schemaRefs>
     <ds:schemaRef ds:uri="http://schemas.openxmlformats.org/officeDocument/2006/bibliography"/>
   </ds:schemaRefs>

</xml_diff>

<commit_message>
more use cases added plus terms
</commit_message>
<xml_diff>
--- a/SyntheticMass Requirements.docx
+++ b/SyntheticMass Requirements.docx
@@ -109,6 +109,20 @@
       <w:r>
         <w:t>HIR for Health Information Repository</w:t>
       </w:r>
+    </w:p>
+    <w:p>
+      <w:pPr>
+        <w:pStyle w:val="ListParagraph"/>
+        <w:numPr>
+          <w:ilvl w:val="0"/>
+          <w:numId w:val="14"/>
+        </w:numPr>
+      </w:pPr>
+      <w:proofErr w:type="spellStart"/>
+      <w:r>
+        <w:t>OpenHIE</w:t>
+      </w:r>
+      <w:proofErr w:type="spellEnd"/>
     </w:p>
     <w:p>
       <w:pPr>
@@ -172,10 +186,123 @@
         <w:pStyle w:val="Heading2"/>
       </w:pPr>
       <w:r>
-        <w:t>Governor Baker Demonstration (September 2016)</w:t>
-      </w:r>
-    </w:p>
-    <w:p/>
+        <w:t>Governor Baker Demonstration (</w:t>
+      </w:r>
+      <w:r>
+        <w:t xml:space="preserve">15 </w:t>
+      </w:r>
+      <w:r>
+        <w:t>September 2016</w:t>
+      </w:r>
+      <w:r>
+        <w:t xml:space="preserve"> or later</w:t>
+      </w:r>
+      <w:r>
+        <w:t>)</w:t>
+      </w:r>
+    </w:p>
+    <w:p>
+      <w:r>
+        <w:t>Census and synthetic statistic visualization for the following statistics at the county and county subdivision levels</w:t>
+      </w:r>
+      <w:r>
+        <w:t xml:space="preserve"> on a map of Massachusetts</w:t>
+      </w:r>
+      <w:r>
+        <w:t>:</w:t>
+      </w:r>
+    </w:p>
+    <w:p>
+      <w:pPr>
+        <w:pStyle w:val="ListParagraph"/>
+        <w:numPr>
+          <w:ilvl w:val="0"/>
+          <w:numId w:val="15"/>
+        </w:numPr>
+      </w:pPr>
+      <w:r>
+        <w:t xml:space="preserve">Population </w:t>
+      </w:r>
+    </w:p>
+    <w:p>
+      <w:pPr>
+        <w:pStyle w:val="ListParagraph"/>
+        <w:numPr>
+          <w:ilvl w:val="0"/>
+          <w:numId w:val="15"/>
+        </w:numPr>
+      </w:pPr>
+      <w:r>
+        <w:t>Population density</w:t>
+      </w:r>
+    </w:p>
+    <w:p>
+      <w:pPr>
+        <w:pStyle w:val="ListParagraph"/>
+        <w:numPr>
+          <w:ilvl w:val="0"/>
+          <w:numId w:val="15"/>
+        </w:numPr>
+      </w:pPr>
+      <w:r>
+        <w:t>% male population</w:t>
+      </w:r>
+    </w:p>
+    <w:p>
+      <w:pPr>
+        <w:pStyle w:val="ListParagraph"/>
+        <w:numPr>
+          <w:ilvl w:val="0"/>
+          <w:numId w:val="15"/>
+        </w:numPr>
+      </w:pPr>
+      <w:r>
+        <w:t>% female population</w:t>
+      </w:r>
+    </w:p>
+    <w:p>
+      <w:pPr>
+        <w:pStyle w:val="ListParagraph"/>
+        <w:numPr>
+          <w:ilvl w:val="0"/>
+          <w:numId w:val="15"/>
+        </w:numPr>
+      </w:pPr>
+      <w:r>
+        <w:t>Diabetes prevalence (or % diabetes prevalence?)</w:t>
+      </w:r>
+    </w:p>
+    <w:p>
+      <w:r>
+        <w:t xml:space="preserve">SyntheticMass should contain at least </w:t>
+      </w:r>
+      <w:r>
+        <w:t>100k synthetic patients</w:t>
+      </w:r>
+      <w:r>
+        <w:t>.</w:t>
+      </w:r>
+    </w:p>
+    <w:p>
+      <w:r>
+        <w:t>Viewing the list of synthetic patients within a selected geographic area (county or county subdivision)</w:t>
+      </w:r>
+    </w:p>
+    <w:p>
+      <w:r>
+        <w:t>Viewing of a synthetic patient from the above list</w:t>
+      </w:r>
+    </w:p>
+    <w:p>
+      <w:r>
+        <w:t>Downloading the complete patient records for the above list in FHIR format.</w:t>
+      </w:r>
+    </w:p>
+    <w:p>
+      <w:r>
+        <w:t>No authentication/authorization/privacy/integrity.</w:t>
+      </w:r>
+    </w:p>
     <w:p>
       <w:pPr>
         <w:pStyle w:val="Heading2"/>
@@ -217,6 +344,7 @@
         <w:pStyle w:val="Heading3"/>
       </w:pPr>
       <w:r>
+        <w:lastRenderedPageBreak/>
         <w:t>Data</w:t>
       </w:r>
     </w:p>
@@ -426,7 +554,6 @@
         <w:pStyle w:val="ListParagraph"/>
       </w:pPr>
       <w:r>
-        <w:lastRenderedPageBreak/>
         <w:t>Data will be in C-CDA format</w:t>
       </w:r>
     </w:p>
@@ -672,6 +799,15 @@
         <w:pStyle w:val="Heading2"/>
       </w:pPr>
       <w:r>
+        <w:t>HIMSS Symposium (February 2017)</w:t>
+      </w:r>
+    </w:p>
+    <w:p/>
+    <w:p>
+      <w:pPr>
+        <w:pStyle w:val="Heading2"/>
+      </w:pPr>
+      <w:r>
         <w:t xml:space="preserve">End of Mass Challenge – </w:t>
       </w:r>
       <w:r>
@@ -722,11 +858,26 @@
         <w:pStyle w:val="Heading2"/>
       </w:pPr>
       <w:r>
+        <w:t>PHI Readiness Review</w:t>
+      </w:r>
+      <w:r>
+        <w:t xml:space="preserve"> (March 2017)</w:t>
+      </w:r>
+    </w:p>
+    <w:p/>
+    <w:p>
+      <w:pPr>
+        <w:pStyle w:val="Heading2"/>
+      </w:pPr>
+      <w:r>
         <w:t>Open Source HIE v1 Pilot</w:t>
       </w:r>
       <w:r>
         <w:t>(s)</w:t>
       </w:r>
+      <w:r>
+        <w:t xml:space="preserve"> (October 2017?)</w:t>
+      </w:r>
     </w:p>
     <w:p>
       <w:r>
@@ -753,6 +904,7 @@
         <w:pStyle w:val="Heading2"/>
       </w:pPr>
       <w:r>
+        <w:lastRenderedPageBreak/>
         <w:t>Open Source</w:t>
       </w:r>
       <w:r>
@@ -889,179 +1041,179 @@
         <w:pStyle w:val="Heading2"/>
       </w:pPr>
       <w:r>
+        <w:t>Innovator</w:t>
+      </w:r>
+    </w:p>
+    <w:p>
+      <w:r>
+        <w:t xml:space="preserve">Vendors implementing new systems and technologies must interoperate with other vendors and require data for testing their systems. These users are referred to as </w:t>
+      </w:r>
+      <w:r>
+        <w:t>innovators</w:t>
+      </w:r>
+      <w:r>
+        <w:t>.</w:t>
+      </w:r>
+    </w:p>
+    <w:p>
+      <w:pPr>
+        <w:pStyle w:val="Heading2"/>
+      </w:pPr>
+      <w:r>
+        <w:t>Guardian</w:t>
+      </w:r>
+    </w:p>
+    <w:p>
+      <w:r>
+        <w:t>A patient will often have assigned guardians who are responsible for their medical care and therefore should have access to the patient’s health record.</w:t>
+      </w:r>
+    </w:p>
+    <w:p>
+      <w:pPr>
+        <w:pStyle w:val="Heading2"/>
+      </w:pPr>
+      <w:r>
+        <w:t>Guest</w:t>
+      </w:r>
+    </w:p>
+    <w:p>
+      <w:r>
+        <w:t>A user wanting to learn more about SyntheticMass</w:t>
+      </w:r>
+      <w:r>
+        <w:t>/MA HIE</w:t>
+      </w:r>
+      <w:r>
+        <w:t xml:space="preserve"> should be able to acc</w:t>
+      </w:r>
+      <w:r>
+        <w:t>ess the site and learn about it without establishing an account.</w:t>
+      </w:r>
+    </w:p>
+    <w:p>
+      <w:pPr>
+        <w:pStyle w:val="Heading2"/>
+      </w:pPr>
+      <w:r>
+        <w:t>Health Professional</w:t>
+      </w:r>
+    </w:p>
+    <w:p>
+      <w:r>
+        <w:t>A health professional provides care to patients and gets paid for those services by payers. Health Professionals also purchase and use systems and software from innovators.</w:t>
+      </w:r>
+    </w:p>
+    <w:p>
+      <w:pPr>
+        <w:pStyle w:val="Heading2"/>
+      </w:pPr>
+      <w:r>
+        <w:t>P</w:t>
+      </w:r>
+      <w:r>
+        <w:t>atient</w:t>
+      </w:r>
+    </w:p>
+    <w:p>
+      <w:r>
+        <w:t>A patient recei</w:t>
+      </w:r>
+      <w:r>
+        <w:t xml:space="preserve">ves health care from </w:t>
+      </w:r>
+      <w:r>
+        <w:t>health professional</w:t>
+      </w:r>
+      <w:r>
+        <w:t>s.</w:t>
+      </w:r>
+    </w:p>
+    <w:p>
+      <w:pPr>
+        <w:pStyle w:val="Heading2"/>
+      </w:pPr>
+      <w:r>
+        <w:t>Payer</w:t>
+      </w:r>
+    </w:p>
+    <w:p>
+      <w:r>
+        <w:t>Payers are insurance providers. Payers sell insurance to patients and pay</w:t>
+      </w:r>
+      <w:r>
+        <w:t xml:space="preserve"> for patient care to </w:t>
+      </w:r>
+      <w:r>
+        <w:t>health professional</w:t>
+      </w:r>
+      <w:r>
+        <w:t>s.</w:t>
+      </w:r>
+    </w:p>
+    <w:p>
+      <w:pPr>
+        <w:pStyle w:val="Heading2"/>
+      </w:pPr>
+      <w:r>
+        <w:t>Policy Maker</w:t>
+      </w:r>
+    </w:p>
+    <w:p>
+      <w:r>
+        <w:t>A policy maker is someone in the government who influences health policies.</w:t>
+      </w:r>
+    </w:p>
+    <w:p>
+      <w:pPr>
+        <w:pStyle w:val="Heading2"/>
+      </w:pPr>
+      <w:r>
         <w:lastRenderedPageBreak/>
-        <w:t>Innovator</w:t>
-      </w:r>
-    </w:p>
-    <w:p>
-      <w:r>
-        <w:t xml:space="preserve">Vendors implementing new systems and technologies must interoperate with other vendors and require data for testing their systems. These users are referred to as </w:t>
-      </w:r>
-      <w:r>
-        <w:t>innovators</w:t>
+        <w:t>Public Health Official</w:t>
+      </w:r>
+    </w:p>
+    <w:p>
+      <w:r>
+        <w:t>A public health official is s</w:t>
+      </w:r>
+      <w:r>
+        <w:t>omeone representing a government health ag</w:t>
+      </w:r>
+      <w:r>
+        <w:t>ency.</w:t>
+      </w:r>
+    </w:p>
+    <w:p>
+      <w:pPr>
+        <w:pStyle w:val="Heading2"/>
+      </w:pPr>
+      <w:r>
+        <w:t>R</w:t>
+      </w:r>
+      <w:r>
+        <w:t>esearcher</w:t>
+      </w:r>
+    </w:p>
+    <w:p>
+      <w:r>
+        <w:t>Researchers are professionals who use medical data to expand medical knowledge and hopefully improve care for patients in the future.</w:t>
+      </w:r>
+    </w:p>
+    <w:p>
+      <w:pPr>
+        <w:pStyle w:val="Heading2"/>
+      </w:pPr>
+      <w:r>
+        <w:t>Trial User</w:t>
+      </w:r>
+    </w:p>
+    <w:p>
+      <w:r>
+        <w:t>A trial user is someone showing the system to other people or a person directly trying out the system</w:t>
       </w:r>
       <w:r>
         <w:t>.</w:t>
       </w:r>
-    </w:p>
-    <w:p>
-      <w:pPr>
-        <w:pStyle w:val="Heading2"/>
-      </w:pPr>
-      <w:r>
-        <w:t>Guardian</w:t>
-      </w:r>
-    </w:p>
-    <w:p>
-      <w:r>
-        <w:t>A patient will often have assigned guardians who are responsible for their medical care and therefore should have access to the patient’s health record.</w:t>
-      </w:r>
-    </w:p>
-    <w:p>
-      <w:pPr>
-        <w:pStyle w:val="Heading2"/>
-      </w:pPr>
-      <w:r>
-        <w:t>Guest</w:t>
-      </w:r>
-    </w:p>
-    <w:p>
-      <w:r>
-        <w:t>A user wanting to learn more about SyntheticMass</w:t>
-      </w:r>
-      <w:r>
-        <w:t>/MA HIE</w:t>
-      </w:r>
-      <w:r>
-        <w:t xml:space="preserve"> should be able to acc</w:t>
-      </w:r>
-      <w:r>
-        <w:t>ess the site and learn about it without establishing an account.</w:t>
-      </w:r>
-    </w:p>
-    <w:p>
-      <w:pPr>
-        <w:pStyle w:val="Heading2"/>
-      </w:pPr>
-      <w:r>
-        <w:t>Health Professional</w:t>
-      </w:r>
-    </w:p>
-    <w:p>
-      <w:r>
-        <w:t>A health professional provides care to patients and gets paid for those services by payers. Health Professionals also purchase and use systems and software from innovators.</w:t>
-      </w:r>
-    </w:p>
-    <w:p>
-      <w:pPr>
-        <w:pStyle w:val="Heading2"/>
-      </w:pPr>
-      <w:r>
-        <w:t>P</w:t>
-      </w:r>
-      <w:r>
-        <w:t>atient</w:t>
-      </w:r>
-    </w:p>
-    <w:p>
-      <w:r>
-        <w:t>A patient recei</w:t>
-      </w:r>
-      <w:r>
-        <w:t xml:space="preserve">ves health care from </w:t>
-      </w:r>
-      <w:r>
-        <w:t>health professional</w:t>
-      </w:r>
-      <w:r>
-        <w:t>s.</w:t>
-      </w:r>
-    </w:p>
-    <w:p>
-      <w:pPr>
-        <w:pStyle w:val="Heading2"/>
-      </w:pPr>
-      <w:r>
-        <w:t>Payer</w:t>
-      </w:r>
-    </w:p>
-    <w:p>
-      <w:r>
-        <w:t>Payers are insurance providers. Payers sell insurance to patients and pay</w:t>
-      </w:r>
-      <w:r>
-        <w:t xml:space="preserve"> for patient care to </w:t>
-      </w:r>
-      <w:r>
-        <w:t>health professional</w:t>
-      </w:r>
-      <w:r>
-        <w:t>s.</w:t>
-      </w:r>
-    </w:p>
-    <w:p>
-      <w:pPr>
-        <w:pStyle w:val="Heading2"/>
-      </w:pPr>
-      <w:r>
-        <w:t>Policy Maker</w:t>
-      </w:r>
-    </w:p>
-    <w:p>
-      <w:r>
-        <w:t>A policy maker is someone in the government who influences health policies.</w:t>
-      </w:r>
-    </w:p>
-    <w:p>
-      <w:pPr>
-        <w:pStyle w:val="Heading2"/>
-      </w:pPr>
-      <w:r>
-        <w:t>Public Health Official</w:t>
-      </w:r>
-    </w:p>
-    <w:p>
-      <w:r>
-        <w:t>A public health official is s</w:t>
-      </w:r>
-      <w:r>
-        <w:t>omeone representing a government health ag</w:t>
-      </w:r>
-      <w:r>
-        <w:t>ency.</w:t>
-      </w:r>
-    </w:p>
-    <w:p>
-      <w:pPr>
-        <w:pStyle w:val="Heading2"/>
-      </w:pPr>
-      <w:r>
-        <w:t>R</w:t>
-      </w:r>
-      <w:r>
-        <w:t>esearcher</w:t>
-      </w:r>
-    </w:p>
-    <w:p>
-      <w:r>
-        <w:t>Researchers are professionals who use medical data to expand medical knowledge and hopefully improve care for patients in the future.</w:t>
-      </w:r>
-    </w:p>
-    <w:p>
-      <w:pPr>
-        <w:pStyle w:val="Heading2"/>
-      </w:pPr>
-      <w:r>
-        <w:t>Trial User</w:t>
-      </w:r>
-    </w:p>
-    <w:p>
-      <w:r>
-        <w:t>A trial user is someone showing the system to other people or a person directly trying out the system</w:t>
-      </w:r>
-      <w:r>
-        <w:t>.</w:t>
-      </w:r>
       <w:r>
         <w:t xml:space="preserve"> A trial user is able to see the site as they would if they were a real user of a selected role. In other words, if I choose to be a trial patient user, I’d see the system as a patient would.</w:t>
       </w:r>
@@ -1113,98 +1265,98 @@
         <w:pStyle w:val="Heading3"/>
       </w:pPr>
       <w:r>
+        <w:t>Archive Patient Data</w:t>
+      </w:r>
+    </w:p>
+    <w:p>
+      <w:r>
+        <w:t>An administrator can choose to archive some patient-related data based on criteria. Archived data is removed from the primary tables and must be de-archived before it can be accessed again.</w:t>
+      </w:r>
+    </w:p>
+    <w:p>
+      <w:pPr>
+        <w:pStyle w:val="Heading3"/>
+      </w:pPr>
+      <w:r>
+        <w:t>De-archive Patient Data</w:t>
+      </w:r>
+    </w:p>
+    <w:p>
+      <w:r>
+        <w:t>An administrator can put archived data back into the primary data store such that it is accessible again.</w:t>
+      </w:r>
+    </w:p>
+    <w:p>
+      <w:pPr>
+        <w:pStyle w:val="Heading3"/>
+      </w:pPr>
+      <w:r>
+        <w:t>Backup Data</w:t>
+      </w:r>
+    </w:p>
+    <w:p>
+      <w:r>
+        <w:t>An administrator can initiate a backup or schedule periodic backups of data owned by the system. Any backed up data must be protected to ensure its privacy, integrity, and that only authorized users can access it.</w:t>
+      </w:r>
+    </w:p>
+    <w:p>
+      <w:pPr>
+        <w:pStyle w:val="Heading3"/>
+      </w:pPr>
+      <w:r>
+        <w:t>Restore Data from Backup</w:t>
+      </w:r>
+    </w:p>
+    <w:p>
+      <w:r>
+        <w:t>An administrator can choose to restore data from backup into the active system.</w:t>
+      </w:r>
+    </w:p>
+    <w:p>
+      <w:pPr>
+        <w:pStyle w:val="Heading3"/>
+      </w:pPr>
+      <w:r>
+        <w:t>Log an Active User Out</w:t>
+      </w:r>
+    </w:p>
+    <w:p>
+      <w:r>
+        <w:t>An administrator can choose a currently logged in user and kick them out of the system.</w:t>
+      </w:r>
+    </w:p>
+    <w:p>
+      <w:pPr>
+        <w:pStyle w:val="Heading3"/>
+      </w:pPr>
+      <w:r>
+        <w:t>See Login Attempts</w:t>
+      </w:r>
+    </w:p>
+    <w:p>
+      <w:r>
+        <w:t xml:space="preserve">An administrator can view a log of login attempts (successful and unsuccessful). </w:t>
+      </w:r>
+    </w:p>
+    <w:p>
+      <w:pPr>
+        <w:pStyle w:val="Heading3"/>
+      </w:pPr>
+      <w:r>
+        <w:t>Notify if Failed Login Attempts Exceeds a Threshold</w:t>
+      </w:r>
+    </w:p>
+    <w:p>
+      <w:r>
+        <w:t>An administrator can receive a notification if failed login attempts from a single IP address exceed a certain number in a certain timeframe.</w:t>
+      </w:r>
+    </w:p>
+    <w:p>
+      <w:pPr>
+        <w:pStyle w:val="Heading2"/>
+      </w:pPr>
+      <w:r>
         <w:lastRenderedPageBreak/>
-        <w:t>Archive Patient Data</w:t>
-      </w:r>
-    </w:p>
-    <w:p>
-      <w:r>
-        <w:t>An administrator can choose to archive some patient-related data based on criteria. Archived data is removed from the primary tables and must be de-archived before it can be accessed again.</w:t>
-      </w:r>
-    </w:p>
-    <w:p>
-      <w:pPr>
-        <w:pStyle w:val="Heading3"/>
-      </w:pPr>
-      <w:r>
-        <w:t>De-archive Patient Data</w:t>
-      </w:r>
-    </w:p>
-    <w:p>
-      <w:r>
-        <w:t>An administrator can put archived data back into the primary data store such that it is accessible again.</w:t>
-      </w:r>
-    </w:p>
-    <w:p>
-      <w:pPr>
-        <w:pStyle w:val="Heading3"/>
-      </w:pPr>
-      <w:r>
-        <w:t>Backup Data</w:t>
-      </w:r>
-    </w:p>
-    <w:p>
-      <w:r>
-        <w:t>An administrator can initiate a backup or schedule periodic backups of data owned by the system. Any backed up data must be protected to ensure its privacy, integrity, and that only authorized users can access it.</w:t>
-      </w:r>
-    </w:p>
-    <w:p>
-      <w:pPr>
-        <w:pStyle w:val="Heading3"/>
-      </w:pPr>
-      <w:r>
-        <w:t>Restore Data from Backup</w:t>
-      </w:r>
-    </w:p>
-    <w:p>
-      <w:r>
-        <w:t>An administrator can choose to restore data from backup into the active system.</w:t>
-      </w:r>
-    </w:p>
-    <w:p>
-      <w:pPr>
-        <w:pStyle w:val="Heading3"/>
-      </w:pPr>
-      <w:r>
-        <w:t>Log an Active User Out</w:t>
-      </w:r>
-    </w:p>
-    <w:p>
-      <w:r>
-        <w:t>An administrator can choose a currently logged in user and kick them out of the system.</w:t>
-      </w:r>
-    </w:p>
-    <w:p>
-      <w:pPr>
-        <w:pStyle w:val="Heading3"/>
-      </w:pPr>
-      <w:r>
-        <w:t>See Login Attempts</w:t>
-      </w:r>
-    </w:p>
-    <w:p>
-      <w:r>
-        <w:t xml:space="preserve">An administrator can view a log of login attempts (successful and unsuccessful). </w:t>
-      </w:r>
-    </w:p>
-    <w:p>
-      <w:pPr>
-        <w:pStyle w:val="Heading3"/>
-      </w:pPr>
-      <w:r>
-        <w:t>Notify if Failed Login Attempts Exceeds a Threshold</w:t>
-      </w:r>
-    </w:p>
-    <w:p>
-      <w:r>
-        <w:t>An administrator can receive a notification if failed login attempts from a single IP address exceed a certain number in a certain timeframe.</w:t>
-      </w:r>
-    </w:p>
-    <w:p>
-      <w:pPr>
-        <w:pStyle w:val="Heading2"/>
-      </w:pPr>
-      <w:r>
         <w:t>Guardian (secure web and mobile access)</w:t>
       </w:r>
     </w:p>
@@ -1308,83 +1460,83 @@
         <w:pStyle w:val="Heading3"/>
       </w:pPr>
       <w:r>
+        <w:t>View Public Health Data</w:t>
+      </w:r>
+    </w:p>
+    <w:p>
+      <w:r>
+        <w:t>A guest can view public health data which consists of some aggregated statistics about all residents.</w:t>
+      </w:r>
+    </w:p>
+    <w:p>
+      <w:pPr>
+        <w:pStyle w:val="Heading3"/>
+      </w:pPr>
+      <w:r>
+        <w:t>View Standard Health Record Specification</w:t>
+      </w:r>
+    </w:p>
+    <w:p>
+      <w:r>
+        <w:t>A guest can get more information about the SHR including specifications.</w:t>
+      </w:r>
+    </w:p>
+    <w:p>
+      <w:pPr>
+        <w:pStyle w:val="Heading2"/>
+      </w:pPr>
+      <w:r>
+        <w:t>Health Professional (secure web and mobile access)</w:t>
+      </w:r>
+    </w:p>
+    <w:p>
+      <w:pPr>
+        <w:pStyle w:val="Heading3"/>
+      </w:pPr>
+      <w:r>
+        <w:t>View Patient Record</w:t>
+      </w:r>
+    </w:p>
+    <w:p>
+      <w:r>
+        <w:t>Health Professional must search for desired patient using patient identifiers. Health Professional may not have access to requested patient. View it on the site or have it send to their DIRECT e-mail address or download it in a specific format. Portions of record may not be visible to a health professional. Alternate course is when they don’t have access to the record or to a portion of it and they can request it.</w:t>
+      </w:r>
+    </w:p>
+    <w:p>
+      <w:pPr>
+        <w:pStyle w:val="Heading3"/>
+      </w:pPr>
+      <w:r>
+        <w:t>View Summary of</w:t>
+      </w:r>
+      <w:r>
+        <w:t xml:space="preserve"> Patient Record</w:t>
+      </w:r>
+    </w:p>
+    <w:p>
+      <w:r>
+        <w:t>A health professional can just see key data within an SHR to summarize a patient quickly.</w:t>
+      </w:r>
+    </w:p>
+    <w:p>
+      <w:pPr>
+        <w:pStyle w:val="Heading3"/>
+      </w:pPr>
+      <w:r>
+        <w:t>Update Patient Record</w:t>
+      </w:r>
+    </w:p>
+    <w:p>
+      <w:r>
+        <w:t>A health professional can update a patient’s record including adding new encounters, lab results, conditions, etc.</w:t>
+      </w:r>
+    </w:p>
+    <w:p>
+      <w:pPr>
+        <w:pStyle w:val="Heading3"/>
+      </w:pPr>
+      <w:r>
         <w:lastRenderedPageBreak/>
-        <w:t>View Public Health Data</w:t>
-      </w:r>
-    </w:p>
-    <w:p>
-      <w:r>
-        <w:t>A guest can view public health data which consists of some aggregated statistics about all residents.</w:t>
-      </w:r>
-    </w:p>
-    <w:p>
-      <w:pPr>
-        <w:pStyle w:val="Heading3"/>
-      </w:pPr>
-      <w:r>
-        <w:t>View Standard Health Record Specification</w:t>
-      </w:r>
-    </w:p>
-    <w:p>
-      <w:r>
-        <w:t>A guest can get more information about the SHR including specifications.</w:t>
-      </w:r>
-    </w:p>
-    <w:p>
-      <w:pPr>
-        <w:pStyle w:val="Heading2"/>
-      </w:pPr>
-      <w:r>
-        <w:t>Health Professional (secure web and mobile access)</w:t>
-      </w:r>
-    </w:p>
-    <w:p>
-      <w:pPr>
-        <w:pStyle w:val="Heading3"/>
-      </w:pPr>
-      <w:r>
-        <w:t>View Patient Record</w:t>
-      </w:r>
-    </w:p>
-    <w:p>
-      <w:r>
-        <w:t>Health Professional must search for desired patient using patient identifiers. Health Professional may not have access to requested patient. View it on the site or have it send to their DIRECT e-mail address or download it in a specific format. Portions of record may not be visible to a health professional. Alternate course is when they don’t have access to the record or to a portion of it and they can request it.</w:t>
-      </w:r>
-    </w:p>
-    <w:p>
-      <w:pPr>
-        <w:pStyle w:val="Heading3"/>
-      </w:pPr>
-      <w:r>
-        <w:t>View Summary of</w:t>
-      </w:r>
-      <w:r>
-        <w:t xml:space="preserve"> Patient Record</w:t>
-      </w:r>
-    </w:p>
-    <w:p>
-      <w:r>
-        <w:t>A health professional can just see key data within an SHR to summarize a patient quickly.</w:t>
-      </w:r>
-    </w:p>
-    <w:p>
-      <w:pPr>
-        <w:pStyle w:val="Heading3"/>
-      </w:pPr>
-      <w:r>
-        <w:t>Update Patient Record</w:t>
-      </w:r>
-    </w:p>
-    <w:p>
-      <w:r>
-        <w:t>A health professional can update a patient’s record including adding new encounters, lab results, conditions, etc.</w:t>
-      </w:r>
-    </w:p>
-    <w:p>
-      <w:pPr>
-        <w:pStyle w:val="Heading3"/>
-      </w:pPr>
-      <w:r>
         <w:t>Create Action for Patient</w:t>
       </w:r>
     </w:p>
@@ -1463,11 +1615,7 @@
     </w:p>
     <w:p>
       <w:r>
-        <w:t xml:space="preserve">A health professional can define criteria under which patient updates will notify them and how they will be notified. For example, updates to any patient that they are defined as the primary care physician may </w:t>
-      </w:r>
-      <w:r>
-        <w:lastRenderedPageBreak/>
-        <w:t>result in an e-mail being sent to them. For another example, if any of their patients with a certain condition have an admit event, then the health professional is notified via text message.</w:t>
+        <w:t>A health professional can define criteria under which patient updates will notify them and how they will be notified. For example, updates to any patient that they are defined as the primary care physician may result in an e-mail being sent to them. For another example, if any of their patients with a certain condition have an admit event, then the health professional is notified via text message.</w:t>
       </w:r>
     </w:p>
     <w:p>
@@ -1575,6 +1723,7 @@
         </w:numPr>
       </w:pPr>
       <w:r>
+        <w:lastRenderedPageBreak/>
         <w:t>User chooses to download synthetic patients</w:t>
       </w:r>
     </w:p>
@@ -1814,7 +1963,6 @@
         </w:numPr>
       </w:pPr>
       <w:r>
-        <w:lastRenderedPageBreak/>
         <w:t>User sends a DIRECT e-mail to SyntheticMass</w:t>
       </w:r>
     </w:p>
@@ -1969,6 +2117,7 @@
       </w:pPr>
       <w:bookmarkStart w:id="8" w:name="_Ref458085707"/>
       <w:r>
+        <w:lastRenderedPageBreak/>
         <w:t>Secure File Transfer (SFTP) of patient records in C-CDA format</w:t>
       </w:r>
       <w:bookmarkEnd w:id="8"/>
@@ -2159,76 +2308,76 @@
         <w:pStyle w:val="Heading2"/>
       </w:pPr>
       <w:r>
+        <w:t>Patient (secure web and mobile access)</w:t>
+      </w:r>
+    </w:p>
+    <w:p>
+      <w:pPr>
+        <w:pStyle w:val="Heading3"/>
+      </w:pPr>
+      <w:r>
+        <w:t>View My Health Record</w:t>
+      </w:r>
+    </w:p>
+    <w:p>
+      <w:r>
+        <w:t>Patient can view their own Health Record on the site or can download it in an encrypted, password protected format allowing them to provide their current Health Record to a health professional without access.</w:t>
+      </w:r>
+    </w:p>
+    <w:p>
+      <w:pPr>
+        <w:pStyle w:val="Heading3"/>
+      </w:pPr>
+      <w:r>
+        <w:t>View Audit Log of Accesses of My Health Record</w:t>
+      </w:r>
+    </w:p>
+    <w:p>
+      <w:r>
+        <w:t>A patient can view all accesses of their health record. Should they have a way to question an access?</w:t>
+      </w:r>
+    </w:p>
+    <w:p>
+      <w:pPr>
+        <w:pStyle w:val="Heading3"/>
+      </w:pPr>
+      <w:r>
+        <w:t>View Provenance for any Data in My Health Record</w:t>
+      </w:r>
+    </w:p>
+    <w:p>
+      <w:r>
+        <w:t>A patient can view provenance (who and when the data was entered into the system) for any data within their health record.</w:t>
+      </w:r>
+    </w:p>
+    <w:p>
+      <w:pPr>
+        <w:pStyle w:val="Heading3"/>
+      </w:pPr>
+      <w:r>
+        <w:t>Update My Health Record</w:t>
+      </w:r>
+    </w:p>
+    <w:p>
+      <w:r>
+        <w:t xml:space="preserve">Depending on data being updated, </w:t>
+      </w:r>
+      <w:r>
+        <w:t xml:space="preserve">an </w:t>
+      </w:r>
+      <w:r>
+        <w:t>update may occur directly (e.g., patient address), require approval from health professional (e.g., adding an encounter that occurred while in a different country), or not be allowed (update an existing encounter)</w:t>
+      </w:r>
+      <w:r>
+        <w:t>.</w:t>
+      </w:r>
+    </w:p>
+    <w:p>
+      <w:pPr>
+        <w:pStyle w:val="Heading3"/>
+      </w:pPr>
+      <w:r>
         <w:lastRenderedPageBreak/>
-        <w:t>Patient (secure web and mobile access)</w:t>
-      </w:r>
-    </w:p>
-    <w:p>
-      <w:pPr>
-        <w:pStyle w:val="Heading3"/>
-      </w:pPr>
-      <w:r>
-        <w:t>View My Health Record</w:t>
-      </w:r>
-    </w:p>
-    <w:p>
-      <w:r>
-        <w:t>Patient can view their own Health Record on the site or can download it in an encrypted, password protected format allowing them to provide their current Health Record to a health professional without access.</w:t>
-      </w:r>
-    </w:p>
-    <w:p>
-      <w:pPr>
-        <w:pStyle w:val="Heading3"/>
-      </w:pPr>
-      <w:r>
-        <w:t>View Audit Log of Accesses of My Health Record</w:t>
-      </w:r>
-    </w:p>
-    <w:p>
-      <w:r>
-        <w:t>A patient can view all accesses of their health record. Should they have a way to question an access?</w:t>
-      </w:r>
-    </w:p>
-    <w:p>
-      <w:pPr>
-        <w:pStyle w:val="Heading3"/>
-      </w:pPr>
-      <w:r>
-        <w:t>View Provenance for any Data in My Health Record</w:t>
-      </w:r>
-    </w:p>
-    <w:p>
-      <w:r>
-        <w:t>A patient can view provenance (who and when the data was entered into the system) for any data within their health record.</w:t>
-      </w:r>
-    </w:p>
-    <w:p>
-      <w:pPr>
-        <w:pStyle w:val="Heading3"/>
-      </w:pPr>
-      <w:r>
-        <w:t>Update My Health Record</w:t>
-      </w:r>
-    </w:p>
-    <w:p>
-      <w:r>
-        <w:t xml:space="preserve">Depending on data being updated, </w:t>
-      </w:r>
-      <w:r>
-        <w:t xml:space="preserve">an </w:t>
-      </w:r>
-      <w:r>
-        <w:t>update may occur directly (e.g., patient address), require approval from health professional (e.g., adding an encounter that occurred while in a different country), or not be allowed (update an existing encounter)</w:t>
-      </w:r>
-      <w:r>
-        <w:t>.</w:t>
-      </w:r>
-    </w:p>
-    <w:p>
-      <w:pPr>
-        <w:pStyle w:val="Heading3"/>
-      </w:pPr>
-      <w:r>
         <w:t>Manage Health Professional-Assigned Actions</w:t>
       </w:r>
     </w:p>
@@ -2283,6 +2432,22 @@
     </w:p>
     <w:p>
       <w:pPr>
+        <w:pStyle w:val="Heading3"/>
+      </w:pPr>
+      <w:r>
+        <w:t>Opt-in to Clinical Trials I’m Eligible For</w:t>
+      </w:r>
+    </w:p>
+    <w:p>
+      <w:r>
+        <w:t xml:space="preserve">A patient can browse a list of clinical trials that they are eligible for (as defined by a researcher) and request to opt-in. Any data requirements defined for the clinical trial (by the researcher) will be placed on their health record. As part of opting in, the patient will also be consenting to access </w:t>
+      </w:r>
+      <w:r>
+        <w:t>to specific portions of their patient record by the researcher.</w:t>
+      </w:r>
+    </w:p>
+    <w:p>
+      <w:pPr>
         <w:pStyle w:val="Heading2"/>
       </w:pPr>
       <w:r>
@@ -2325,33 +2490,33 @@
         <w:pStyle w:val="Heading3"/>
       </w:pPr>
       <w:r>
+        <w:t>Download Subscriber Data</w:t>
+      </w:r>
+    </w:p>
+    <w:p>
+      <w:r>
+        <w:t>Payer can download data (selected items from health record) for each matching subscriber (based on defined criteria) in CSV format.</w:t>
+      </w:r>
+    </w:p>
+    <w:p>
+      <w:pPr>
+        <w:pStyle w:val="Heading3"/>
+      </w:pPr>
+      <w:r>
+        <w:t>Upload Subscriber Data</w:t>
+      </w:r>
+    </w:p>
+    <w:p>
+      <w:r>
+        <w:t>Payer can upload updates to subscriber data in CSV format. Need to defined what parts of health record can be updated. Also, can subscribers only be updated? Does it make sense to create new subscribers (i.e. patients) this way? No delete support.</w:t>
+      </w:r>
+    </w:p>
+    <w:p>
+      <w:pPr>
+        <w:pStyle w:val="Heading2"/>
+      </w:pPr>
+      <w:r>
         <w:lastRenderedPageBreak/>
-        <w:t>Download Subscriber Data</w:t>
-      </w:r>
-    </w:p>
-    <w:p>
-      <w:r>
-        <w:t>Payer can download data (selected items from health record) for each matching subscriber (based on defined criteria) in CSV format.</w:t>
-      </w:r>
-    </w:p>
-    <w:p>
-      <w:pPr>
-        <w:pStyle w:val="Heading3"/>
-      </w:pPr>
-      <w:r>
-        <w:t>Upload Subscriber Data</w:t>
-      </w:r>
-    </w:p>
-    <w:p>
-      <w:r>
-        <w:t>Payer can upload updates to subscriber data in CSV format. Need to defined what parts of health record can be updated. Also, can subscribers only be updated? Does it make sense to create new subscribers (i.e. patients) this way? No delete support.</w:t>
-      </w:r>
-    </w:p>
-    <w:p>
-      <w:pPr>
-        <w:pStyle w:val="Heading2"/>
-      </w:pPr>
-      <w:r>
         <w:t>Policy Maker</w:t>
       </w:r>
     </w:p>
@@ -2507,39 +2672,39 @@
         <w:pStyle w:val="Heading3"/>
       </w:pPr>
       <w:r>
+        <w:t>Manage Data Visualizations</w:t>
+      </w:r>
+    </w:p>
+    <w:p>
+      <w:r>
+        <w:t xml:space="preserve">A public health official can view, update, or delete their data visualizations. A </w:t>
+      </w:r>
+      <w:r>
+        <w:t xml:space="preserve">public health official </w:t>
+      </w:r>
+      <w:r>
+        <w:t>can choose to promote a saved visualization to their dashboard.</w:t>
+      </w:r>
+    </w:p>
+    <w:p>
+      <w:pPr>
+        <w:pStyle w:val="Heading3"/>
+      </w:pPr>
+      <w:r>
+        <w:t>Highlight Changes in Citizen Health Status</w:t>
+      </w:r>
+    </w:p>
+    <w:p>
+      <w:r>
+        <w:t>A public health official can highlight significant changes in the health status of patients in the HIE.</w:t>
+      </w:r>
+    </w:p>
+    <w:p>
+      <w:pPr>
+        <w:pStyle w:val="Heading3"/>
+      </w:pPr>
+      <w:r>
         <w:lastRenderedPageBreak/>
-        <w:t>Manage Data Visualizations</w:t>
-      </w:r>
-    </w:p>
-    <w:p>
-      <w:r>
-        <w:t xml:space="preserve">A public health official can view, update, or delete their data visualizations. A </w:t>
-      </w:r>
-      <w:r>
-        <w:t xml:space="preserve">public health official </w:t>
-      </w:r>
-      <w:r>
-        <w:t>can choose to promote a saved visualization to their dashboard.</w:t>
-      </w:r>
-    </w:p>
-    <w:p>
-      <w:pPr>
-        <w:pStyle w:val="Heading3"/>
-      </w:pPr>
-      <w:r>
-        <w:t>Highlight Changes in Citizen Health Status</w:t>
-      </w:r>
-    </w:p>
-    <w:p>
-      <w:r>
-        <w:t>A public health official can highlight significant changes in the health status of patients in the HIE.</w:t>
-      </w:r>
-    </w:p>
-    <w:p>
-      <w:pPr>
-        <w:pStyle w:val="Heading3"/>
-      </w:pPr>
-      <w:r>
         <w:t>View Dashboard of Interoperability and Adoption Status</w:t>
       </w:r>
     </w:p>
@@ -2673,6 +2838,9 @@
       <w:r>
         <w:t>Set up standing queries that define conditions under which public health official should be notified; e.g., a certain statistic passes a threshold value.</w:t>
       </w:r>
+      <w:r>
+        <w:t xml:space="preserve"> Capability represents basic disease surveillance functionality</w:t>
+      </w:r>
     </w:p>
     <w:p>
       <w:pPr>
@@ -2784,20 +2952,20 @@
         <w:pStyle w:val="Heading3"/>
       </w:pPr>
       <w:r>
+        <w:t>Manage Notifications</w:t>
+      </w:r>
+    </w:p>
+    <w:p>
+      <w:r>
+        <w:t>Set up standing queries that define conditions under which researcher should be notified; e.g., a certain statistic passes a threshold value.</w:t>
+      </w:r>
+    </w:p>
+    <w:p>
+      <w:pPr>
+        <w:pStyle w:val="Heading3"/>
+      </w:pPr>
+      <w:r>
         <w:lastRenderedPageBreak/>
-        <w:t>Manage Notifications</w:t>
-      </w:r>
-    </w:p>
-    <w:p>
-      <w:r>
-        <w:t>Set up standing queries that define conditions under which researcher should be notified; e.g., a certain statistic passes a threshold value.</w:t>
-      </w:r>
-    </w:p>
-    <w:p>
-      <w:pPr>
-        <w:pStyle w:val="Heading3"/>
-      </w:pPr>
-      <w:r>
         <w:t>Receive Notification</w:t>
       </w:r>
     </w:p>
@@ -2808,6 +2976,35 @@
     </w:p>
     <w:p>
       <w:pPr>
+        <w:pStyle w:val="Heading3"/>
+      </w:pPr>
+      <w:r>
+        <w:t>Add Clinical Trial to Marketplace</w:t>
+      </w:r>
+    </w:p>
+    <w:p>
+      <w:r>
+        <w:t>A researcher can add a planned clinical trial to the marketplace to allow patients to opt-in. As part of defining the new clinical trial, the researcher identifies eligibility requirements that define what patients can participate. In addition, the researcher defines data collection requirements for participating patients.</w:t>
+      </w:r>
+      <w:r>
+        <w:t xml:space="preserve"> The researcher also specifies what portions of the patient’s health record they need access to for the clinical trial. The patient must consent to access in order to opt in.</w:t>
+      </w:r>
+    </w:p>
+    <w:p>
+      <w:pPr>
+        <w:pStyle w:val="Heading3"/>
+      </w:pPr>
+      <w:r>
+        <w:t>Approve Patient Participation in a Clinical Trial</w:t>
+      </w:r>
+    </w:p>
+    <w:p>
+      <w:r>
+        <w:t>A researcher can approve patients who have requested participation in a clinical trial. Opting in should include consent to view relevant portions of the patient’s health record.</w:t>
+      </w:r>
+    </w:p>
+    <w:p>
+      <w:pPr>
         <w:pStyle w:val="Heading2"/>
       </w:pPr>
       <w:r>
@@ -2856,6 +3053,12 @@
       <w:r>
         <w:t>Any user (except guest) should be able to login to their account by authenticating with SyntheticMass.</w:t>
       </w:r>
+      <w:r>
+        <w:t xml:space="preserve"> Note that different levels of authentication may be required for different user types.</w:t>
+      </w:r>
+      <w:r>
+        <w:t xml:space="preserve"> If a user can play multiple roles, they should be able to select a default role or choose to pick each time they login through their user preferences.</w:t>
+      </w:r>
     </w:p>
     <w:p>
       <w:pPr>
@@ -2921,6 +3124,62 @@
       <w:r>
         <w:t>Any user can setup certain preferences only affecting their use of SyntheticMass.</w:t>
       </w:r>
+      <w:r>
+        <w:t xml:space="preserve"> Current list of preferences:</w:t>
+      </w:r>
+    </w:p>
+    <w:p>
+      <w:pPr>
+        <w:pStyle w:val="ListParagraph"/>
+        <w:numPr>
+          <w:ilvl w:val="0"/>
+          <w:numId w:val="16"/>
+        </w:numPr>
+      </w:pPr>
+      <w:r>
+        <w:t>Default login role or if the system should ask for a user’s desired role for this session when they login.</w:t>
+      </w:r>
+    </w:p>
+    <w:p>
+      <w:pPr>
+        <w:pStyle w:val="ListParagraph"/>
+        <w:numPr>
+          <w:ilvl w:val="0"/>
+          <w:numId w:val="16"/>
+        </w:numPr>
+      </w:pPr>
+      <w:r>
+        <w:t>User Interface customizations</w:t>
+      </w:r>
+    </w:p>
+    <w:p>
+      <w:pPr>
+        <w:pStyle w:val="Heading3"/>
+      </w:pPr>
+      <w:r>
+        <w:lastRenderedPageBreak/>
+        <w:t>Switch Roles</w:t>
+      </w:r>
+    </w:p>
+    <w:p>
+      <w:r>
+        <w:t>A user that has multiple roles assigned can switch to a different role on the site. Only functionality appropriate to their current role should be available. Note that switching roles may require additional authentication.</w:t>
+      </w:r>
+    </w:p>
+    <w:p>
+      <w:pPr>
+        <w:pStyle w:val="Heading3"/>
+      </w:pPr>
+      <w:r>
+        <w:t>Find Potential Duplicative Patients</w:t>
+      </w:r>
+    </w:p>
+    <w:p>
+      <w:r>
+        <w:t>The system should analyze health records and identify potentially duplicative records on a periodic basis.</w:t>
+      </w:r>
+      <w:bookmarkStart w:id="14" w:name="_GoBack"/>
+      <w:bookmarkEnd w:id="14"/>
     </w:p>
     <w:p>
       <w:pPr>
@@ -3043,7 +3302,6 @@
         <w:pStyle w:val="Heading1"/>
       </w:pPr>
       <w:r>
-        <w:lastRenderedPageBreak/>
         <w:t>Non-Functional Requirements</w:t>
       </w:r>
     </w:p>
@@ -3051,7 +3309,7 @@
       <w:pPr>
         <w:pStyle w:val="Heading2"/>
       </w:pPr>
-      <w:bookmarkStart w:id="14" w:name="_Ref457559420"/>
+      <w:bookmarkStart w:id="15" w:name="_Ref457559420"/>
       <w:r>
         <w:t>Availability</w:t>
       </w:r>
@@ -3136,7 +3394,11 @@
         </w:numPr>
       </w:pPr>
       <w:r>
-        <w:t>Have agreements in place with any service providers that perform covered functions or activities for you. These agreements (BAAs) are to ensure that these services providers (Business Associates) only use and disclose patient health information properly and safeguard it appropriately.</w:t>
+        <w:t xml:space="preserve">Have agreements in place with any service providers that perform covered functions or activities for you. These agreements (BAAs) are to ensure that these services providers (Business </w:t>
+      </w:r>
+      <w:r>
+        <w:lastRenderedPageBreak/>
+        <w:t>Associates) only use and disclose patient health information properly and safeguard it appropriately.</w:t>
       </w:r>
     </w:p>
     <w:p>
@@ -3173,12 +3435,10 @@
       <w:pPr>
         <w:pStyle w:val="Heading2"/>
       </w:pPr>
-      <w:bookmarkStart w:id="15" w:name="_GoBack"/>
+      <w:r>
+        <w:t>Multiple Patient Lists</w:t>
+      </w:r>
       <w:bookmarkEnd w:id="15"/>
-      <w:r>
-        <w:t>Multiple Patient Lists</w:t>
-      </w:r>
-      <w:bookmarkEnd w:id="14"/>
     </w:p>
     <w:p>
       <w:r>
@@ -3213,11 +3473,7 @@
     </w:p>
     <w:p>
       <w:r>
-        <w:t xml:space="preserve">Based on that, I would create a KPI of detected duplicates / data exchange. How many duplicates do you create per 1000 CCDA’s you ingest? You could break it down into: How many CCDA (or whatever the </w:t>
-      </w:r>
-      <w:r>
-        <w:lastRenderedPageBreak/>
-        <w:t>data ingest format is) / 1000 require human adjudication? How many out of the human adjudication pool were true duplicates?”</w:t>
+        <w:t>Based on that, I would create a KPI of detected duplicates / data exchange. How many duplicates do you create per 1000 CCDA’s you ingest? You could break it down into: How many CCDA (or whatever the data ingest format is) / 1000 require human adjudication? How many out of the human adjudication pool were true duplicates?”</w:t>
       </w:r>
     </w:p>
     <w:p>
@@ -3234,6 +3490,9 @@
       </w:r>
       <w:r>
         <w:t>aches must be limited in scope – minimizing the PHI exposed as much as possible.</w:t>
+      </w:r>
+      <w:r>
+        <w:t xml:space="preserve"> Perhaps only data currently being processed/accessed would be at risk. Detecting the breach would be required to avoid access over a long period of time exposing lots of data.</w:t>
       </w:r>
     </w:p>
     <w:p>
@@ -3275,6 +3534,7 @@
     </w:p>
     <w:p>
       <w:r>
+        <w:lastRenderedPageBreak/>
         <w:t>Integrity of data must be ensured.</w:t>
       </w:r>
     </w:p>
@@ -3290,7 +3550,10 @@
     </w:p>
     <w:p>
       <w:r>
-        <w:t>Data at rest must be encrypted as well?</w:t>
+        <w:t>Data at</w:t>
+      </w:r>
+      <w:r>
+        <w:t xml:space="preserve"> rest must be encrypted as well per HIPAA</w:t>
       </w:r>
     </w:p>
     <w:p>
@@ -3345,7 +3608,6 @@
         <w:pStyle w:val="Heading1"/>
       </w:pPr>
       <w:r>
-        <w:lastRenderedPageBreak/>
         <w:t>Glossary</w:t>
       </w:r>
     </w:p>
@@ -3468,6 +3730,7 @@
         <w:pStyle w:val="Heading2"/>
       </w:pPr>
       <w:r>
+        <w:lastRenderedPageBreak/>
         <w:t>CCD = Continuity of Care Document</w:t>
       </w:r>
     </w:p>
@@ -3589,65 +3852,116 @@
         <w:pStyle w:val="Heading2"/>
       </w:pPr>
       <w:r>
+        <w:t>CDE = Common Data Element</w:t>
+      </w:r>
+    </w:p>
+    <w:p>
+      <w:r>
+        <w:t>NIH encourages the use of common data elements (CDEs) in clinical research, patient registries, and other human subject research in order to improve data quality and opportunities for comparison and combination of data from multiple studies and with electronic health records</w:t>
+      </w:r>
+      <w:r>
+        <w:t xml:space="preserve">. Source: </w:t>
+      </w:r>
+      <w:hyperlink r:id="rId16" w:history="1">
+        <w:r>
+          <w:rPr>
+            <w:rStyle w:val="Hyperlink"/>
+          </w:rPr>
+          <w:t>https://www.nlm.nih.gov/cde/</w:t>
+        </w:r>
+      </w:hyperlink>
+    </w:p>
+    <w:p>
+      <w:pPr>
+        <w:pStyle w:val="Heading2"/>
+      </w:pPr>
+      <w:r>
+        <w:t>CMS = Center</w:t>
+      </w:r>
+      <w:r>
+        <w:t>s</w:t>
+      </w:r>
+      <w:r>
+        <w:t xml:space="preserve"> for </w:t>
+      </w:r>
+      <w:r>
+        <w:t xml:space="preserve">Medicare and </w:t>
+      </w:r>
+      <w:r>
+        <w:t>Medicaid Service</w:t>
+      </w:r>
+    </w:p>
+    <w:p>
+      <w:r>
+        <w:t>The Centers for Medicare &amp; Medicaid Services, CMS, is part of the Department of Health and Human Services (HHS).</w:t>
+      </w:r>
+    </w:p>
+    <w:p>
+      <w:pPr>
+        <w:pStyle w:val="Heading2"/>
+      </w:pPr>
+      <w:r>
+        <w:t>Covered Function (per HIPAA)</w:t>
+      </w:r>
+    </w:p>
+    <w:p>
+      <w:r>
+        <w:t>A covered function is any function the performance of which makes the performer a health plan, a health care provider, or a health care clearinghouse.</w:t>
+      </w:r>
+    </w:p>
+    <w:p>
+      <w:pPr>
+        <w:pStyle w:val="Heading2"/>
+      </w:pPr>
+      <w:r>
+        <w:t>CSV = Comma-Separated Values</w:t>
+      </w:r>
+    </w:p>
+    <w:p>
+      <w:r>
+        <w:t>Format for tabular data in a text file where each record is a line and each cell is separated by commas</w:t>
+      </w:r>
+    </w:p>
+    <w:p>
+      <w:pPr>
+        <w:pStyle w:val="Heading2"/>
+      </w:pPr>
+      <w:r>
+        <w:t>Direct</w:t>
+      </w:r>
+    </w:p>
+    <w:p>
+      <w:r>
+        <w:t>Standard for secure electronic exchange of healthcare information</w:t>
+      </w:r>
+    </w:p>
+    <w:p>
+      <w:pPr>
+        <w:pStyle w:val="Heading2"/>
+      </w:pPr>
+      <w:r>
+        <w:t>Disease Surveillance</w:t>
+      </w:r>
+    </w:p>
+    <w:p>
+      <w:r>
+        <w:t xml:space="preserve">Disease surveillance is an epidemiological practice by which the spread of disease is monitored in order to establish patterns of progression. The main role of disease surveillance is to predict, observe, and minimize the harm caused by outbreak, epidemic, and pandemic situations, as well as increase </w:t>
+      </w:r>
+      <w:r>
         <w:lastRenderedPageBreak/>
-        <w:t>CMS = Center</w:t>
-      </w:r>
-      <w:r>
-        <w:t>s</w:t>
-      </w:r>
-      <w:r>
-        <w:t xml:space="preserve"> for </w:t>
-      </w:r>
-      <w:r>
-        <w:t xml:space="preserve">Medicare and </w:t>
-      </w:r>
-      <w:r>
-        <w:t>Medicaid Service</w:t>
-      </w:r>
-    </w:p>
-    <w:p>
-      <w:r>
-        <w:t>The Centers for Medicare &amp; Medicaid Services, CMS, is part of the Department of Health and Human Services (HHS).</w:t>
-      </w:r>
-    </w:p>
-    <w:p>
-      <w:pPr>
-        <w:pStyle w:val="Heading2"/>
-      </w:pPr>
-      <w:r>
-        <w:t>Covered Function (per HIPAA)</w:t>
-      </w:r>
-    </w:p>
-    <w:p>
-      <w:r>
-        <w:t>A covered function is any function the performance of which makes the performer a health plan, a health care provider, or a health care clearinghouse.</w:t>
-      </w:r>
-    </w:p>
-    <w:p>
-      <w:pPr>
-        <w:pStyle w:val="Heading2"/>
-      </w:pPr>
-      <w:r>
-        <w:t>CSV = Comma-Separated Values</w:t>
-      </w:r>
-    </w:p>
-    <w:p>
-      <w:r>
-        <w:t>Format for tabular data in a text file where each record is a line and each cell is separated by commas</w:t>
-      </w:r>
-    </w:p>
-    <w:p>
-      <w:pPr>
-        <w:pStyle w:val="Heading2"/>
-      </w:pPr>
-      <w:r>
-        <w:t>Direct</w:t>
-      </w:r>
-    </w:p>
-    <w:p>
-      <w:r>
-        <w:t>Standard for secure electronic exchange of healthcare information</w:t>
-      </w:r>
+        <w:t>knowledge about which factors contribute to such circumstances.</w:t>
+      </w:r>
+      <w:r>
+        <w:t xml:space="preserve"> Source: </w:t>
+      </w:r>
+      <w:hyperlink r:id="rId17" w:history="1">
+        <w:r>
+          <w:rPr>
+            <w:rStyle w:val="Hyperlink"/>
+          </w:rPr>
+          <w:t>https://en.wikipedia.org/wiki/Disease_surveillance</w:t>
+        </w:r>
+      </w:hyperlink>
     </w:p>
     <w:p>
       <w:pPr>
@@ -3670,7 +3984,7 @@
       <w:r>
         <w:t xml:space="preserve">Source: </w:t>
       </w:r>
-      <w:hyperlink r:id="rId16" w:history="1">
+      <w:hyperlink r:id="rId18" w:history="1">
         <w:r>
           <w:rPr>
             <w:rStyle w:val="Hyperlink"/>
@@ -3722,7 +4036,7 @@
       <w:r>
         <w:t xml:space="preserve"> Source: </w:t>
       </w:r>
-      <w:hyperlink r:id="rId17" w:history="1">
+      <w:hyperlink r:id="rId19" w:history="1">
         <w:r>
           <w:rPr>
             <w:rStyle w:val="Hyperlink"/>
@@ -3803,7 +4117,7 @@
       <w:r>
         <w:t xml:space="preserve"> [Source: </w:t>
       </w:r>
-      <w:hyperlink r:id="rId18" w:history="1">
+      <w:hyperlink r:id="rId20" w:history="1">
         <w:r>
           <w:rPr>
             <w:rStyle w:val="Hyperlink"/>
@@ -3833,7 +4147,6 @@
         <w:pStyle w:val="Heading2"/>
       </w:pPr>
       <w:r>
-        <w:lastRenderedPageBreak/>
         <w:t xml:space="preserve">HISP = </w:t>
       </w:r>
       <w:r>
@@ -3847,7 +4160,7 @@
       <w:r>
         <w:t xml:space="preserve"> Source: </w:t>
       </w:r>
-      <w:hyperlink r:id="rId19" w:history="1">
+      <w:hyperlink r:id="rId21" w:history="1">
         <w:r>
           <w:rPr>
             <w:rStyle w:val="Hyperlink"/>
@@ -3861,6 +4174,7 @@
         <w:pStyle w:val="Heading2"/>
       </w:pPr>
       <w:r>
+        <w:lastRenderedPageBreak/>
         <w:t>HITECH = Health Information Technology for Economic and Clinical Health</w:t>
       </w:r>
     </w:p>
@@ -3927,7 +4241,7 @@
       <w:r>
         <w:t xml:space="preserve"> Source: </w:t>
       </w:r>
-      <w:hyperlink r:id="rId20" w:history="1">
+      <w:hyperlink r:id="rId22" w:history="1">
         <w:r>
           <w:rPr>
             <w:rStyle w:val="Hyperlink"/>
@@ -3954,7 +4268,7 @@
       <w:r>
         <w:t xml:space="preserve">See </w:t>
       </w:r>
-      <w:hyperlink r:id="rId21" w:history="1">
+      <w:hyperlink r:id="rId23" w:history="1">
         <w:r>
           <w:rPr>
             <w:rStyle w:val="Hyperlink"/>
@@ -3981,7 +4295,7 @@
       <w:r>
         <w:t xml:space="preserve">. Source: </w:t>
       </w:r>
-      <w:hyperlink r:id="rId22" w:history="1">
+      <w:hyperlink r:id="rId24" w:history="1">
         <w:r>
           <w:rPr>
             <w:rStyle w:val="Hyperlink"/>
@@ -4005,7 +4319,7 @@
       <w:r>
         <w:t xml:space="preserve"> Source: </w:t>
       </w:r>
-      <w:hyperlink r:id="rId23" w:history="1">
+      <w:hyperlink r:id="rId25" w:history="1">
         <w:r>
           <w:rPr>
             <w:rStyle w:val="Hyperlink"/>
@@ -4019,6 +4333,30 @@
         <w:pStyle w:val="Heading2"/>
       </w:pPr>
       <w:r>
+        <w:t>NIH = National Institute of Health</w:t>
+      </w:r>
+    </w:p>
+    <w:p>
+      <w:r>
+        <w:t>A part of the U.S. Department of Health and Human Services, NIH is the largest biomedical research agency in the world.</w:t>
+      </w:r>
+      <w:r>
+        <w:t xml:space="preserve"> Source: </w:t>
+      </w:r>
+      <w:hyperlink r:id="rId26" w:history="1">
+        <w:r>
+          <w:rPr>
+            <w:rStyle w:val="Hyperlink"/>
+          </w:rPr>
+          <w:t>https://www.nih.gov/about-nih</w:t>
+        </w:r>
+      </w:hyperlink>
+    </w:p>
+    <w:p>
+      <w:pPr>
+        <w:pStyle w:val="Heading2"/>
+      </w:pPr>
+      <w:r>
         <w:t>OAuth2</w:t>
       </w:r>
       <w:r>
@@ -4035,7 +4373,7 @@
       <w:r>
         <w:t xml:space="preserve"> Source: </w:t>
       </w:r>
-      <w:hyperlink r:id="rId24" w:history="1">
+      <w:hyperlink r:id="rId27" w:history="1">
         <w:r>
           <w:rPr>
             <w:rStyle w:val="Hyperlink"/>
@@ -4049,7 +4387,6 @@
         <w:pStyle w:val="Heading2"/>
       </w:pPr>
       <w:r>
-        <w:lastRenderedPageBreak/>
         <w:t>ONC = Office of National Coordinator for Health Information Technology</w:t>
       </w:r>
     </w:p>
@@ -4060,7 +4397,7 @@
       <w:r>
         <w:t xml:space="preserve"> Source: </w:t>
       </w:r>
-      <w:hyperlink r:id="rId25" w:history="1">
+      <w:hyperlink r:id="rId28" w:history="1">
         <w:r>
           <w:rPr>
             <w:rStyle w:val="Hyperlink"/>
@@ -4074,6 +4411,7 @@
         <w:pStyle w:val="Heading2"/>
       </w:pPr>
       <w:r>
+        <w:lastRenderedPageBreak/>
         <w:t>OpenID</w:t>
       </w:r>
     </w:p>
@@ -4090,7 +4428,7 @@
       <w:r>
         <w:t xml:space="preserve">. Source: </w:t>
       </w:r>
-      <w:hyperlink r:id="rId26" w:history="1">
+      <w:hyperlink r:id="rId29" w:history="1">
         <w:r>
           <w:rPr>
             <w:rStyle w:val="Hyperlink"/>
@@ -4117,7 +4455,7 @@
       <w:r>
         <w:t xml:space="preserve">” Source: </w:t>
       </w:r>
-      <w:hyperlink r:id="rId27" w:history="1">
+      <w:hyperlink r:id="rId30" w:history="1">
         <w:r>
           <w:rPr>
             <w:rStyle w:val="Hyperlink"/>
@@ -4144,6 +4482,39 @@
         <w:pStyle w:val="Heading2"/>
       </w:pPr>
       <w:r>
+        <w:t xml:space="preserve">PII = </w:t>
+      </w:r>
+      <w:r>
+        <w:t>Personally identifiable information</w:t>
+      </w:r>
+    </w:p>
+    <w:p>
+      <w:r>
+        <w:t>Personally identifia</w:t>
+      </w:r>
+      <w:r>
+        <w:t xml:space="preserve">ble information (PII) </w:t>
+      </w:r>
+      <w:r>
+        <w:t>as used in US privacy law and information security, is information that can be used on its own or with other information to identify, contact, or locate a single person, or to identify an individual in context.</w:t>
+      </w:r>
+      <w:r>
+        <w:t xml:space="preserve"> Source: </w:t>
+      </w:r>
+      <w:hyperlink r:id="rId31" w:history="1">
+        <w:r>
+          <w:rPr>
+            <w:rStyle w:val="Hyperlink"/>
+          </w:rPr>
+          <w:t>https://en.wikipedia.org/wiki/Personally_identifiable_information</w:t>
+        </w:r>
+      </w:hyperlink>
+    </w:p>
+    <w:p>
+      <w:pPr>
+        <w:pStyle w:val="Heading2"/>
+      </w:pPr>
+      <w:r>
         <w:t>QRDA = Quality Reporting Document Architecture</w:t>
       </w:r>
     </w:p>
@@ -4162,7 +4533,7 @@
       <w:r>
         <w:t xml:space="preserve"> Source: </w:t>
       </w:r>
-      <w:hyperlink r:id="rId28" w:history="1">
+      <w:hyperlink r:id="rId32" w:history="1">
         <w:r>
           <w:rPr>
             <w:rStyle w:val="Hyperlink"/>
@@ -4176,6 +4547,28 @@
         <w:pStyle w:val="Heading2"/>
       </w:pPr>
       <w:r>
+        <w:t xml:space="preserve">SFTP = Secure </w:t>
+      </w:r>
+      <w:r>
+        <w:t xml:space="preserve">(or SSH) </w:t>
+      </w:r>
+      <w:r>
+        <w:t>File Transfer Protocol</w:t>
+      </w:r>
+    </w:p>
+    <w:p>
+      <w:r>
+        <w:t>Internet standard protocol for transferring files securely.</w:t>
+      </w:r>
+      <w:r>
+        <w:t xml:space="preserve"> SSH encryption provides confidentiality and integrity of data transported over an unsecure network.</w:t>
+      </w:r>
+    </w:p>
+    <w:p>
+      <w:pPr>
+        <w:pStyle w:val="Heading2"/>
+      </w:pPr>
+      <w:r>
         <w:t>SHR = Standard Health Record</w:t>
       </w:r>
     </w:p>
@@ -4292,6 +4685,7 @@
         <w:pStyle w:val="Heading2"/>
       </w:pPr>
       <w:r>
+        <w:lastRenderedPageBreak/>
         <w:t xml:space="preserve">SNOMED = </w:t>
       </w:r>
       <w:r>
@@ -4313,11 +4707,7 @@
       </w:r>
       <w:proofErr w:type="spellEnd"/>
       <w:r>
-        <w:t xml:space="preserve"> collection of medical terms, in human and veterinary medicine, to provide codes, terms, synonyms and definitions </w:t>
-      </w:r>
-      <w:r>
-        <w:lastRenderedPageBreak/>
-        <w:t>which cover anatomy, diseases, findings, procedures, microorganisms, substances, etc.</w:t>
+        <w:t xml:space="preserve"> collection of medical terms, in human and veterinary medicine, to provide codes, terms, synonyms and definitions which cover anatomy, diseases, findings, procedures, microorganisms, substances, etc.</w:t>
       </w:r>
       <w:r>
         <w:t xml:space="preserve"> The standard is now more specifically called SNOMED-CT where CT stands for Clinical Terms. </w:t>
@@ -4328,7 +4718,7 @@
       <w:r>
         <w:t xml:space="preserve">Source: </w:t>
       </w:r>
-      <w:hyperlink r:id="rId29" w:history="1">
+      <w:hyperlink r:id="rId33" w:history="1">
         <w:r>
           <w:rPr>
             <w:rStyle w:val="Hyperlink"/>
@@ -4342,6 +4732,19 @@
         <w:pStyle w:val="Heading2"/>
       </w:pPr>
       <w:r>
+        <w:t>SSH = Secure Shell</w:t>
+      </w:r>
+    </w:p>
+    <w:p>
+      <w:r>
+        <w:t>SSH is a secure network protocol for operating network services over an unsecured network.</w:t>
+      </w:r>
+    </w:p>
+    <w:p>
+      <w:pPr>
+        <w:pStyle w:val="Heading2"/>
+      </w:pPr>
+      <w:r>
         <w:t>STU = Standard for Trial Use</w:t>
       </w:r>
     </w:p>
@@ -4357,7 +4760,7 @@
       <w:r>
         <w:t xml:space="preserve"> Source: </w:t>
       </w:r>
-      <w:hyperlink r:id="rId30" w:history="1">
+      <w:hyperlink r:id="rId34" w:history="1">
         <w:r>
           <w:rPr>
             <w:rStyle w:val="Hyperlink"/>
@@ -4387,7 +4790,7 @@
       <w:r>
         <w:t xml:space="preserve"> Source: </w:t>
       </w:r>
-      <w:hyperlink r:id="rId31" w:anchor="page=128" w:history="1">
+      <w:hyperlink r:id="rId35" w:anchor="page=128" w:history="1">
         <w:r>
           <w:rPr>
             <w:rStyle w:val="Hyperlink"/>
@@ -4423,7 +4826,7 @@
       <w:r>
         <w:t xml:space="preserve"> Source: </w:t>
       </w:r>
-      <w:hyperlink r:id="rId32" w:anchor="page=128" w:history="1">
+      <w:hyperlink r:id="rId36" w:anchor="page=128" w:history="1">
         <w:r>
           <w:rPr>
             <w:rStyle w:val="Hyperlink"/>
@@ -4600,7 +5003,7 @@
       <w:r>
         <w:t xml:space="preserve">See </w:t>
       </w:r>
-      <w:hyperlink r:id="rId33" w:history="1">
+      <w:hyperlink r:id="rId37" w:history="1">
         <w:r>
           <w:rPr>
             <w:rStyle w:val="Hyperlink"/>
@@ -4611,7 +5014,7 @@
       <w:r>
         <w:t xml:space="preserve"> and </w:t>
       </w:r>
-      <w:hyperlink r:id="rId34" w:anchor="vsearch" w:history="1">
+      <w:hyperlink r:id="rId38" w:anchor="vsearch" w:history="1">
         <w:r>
           <w:rPr>
             <w:rStyle w:val="Hyperlink"/>
@@ -4628,6 +5031,7 @@
         <w:rPr>
           <w:b/>
         </w:rPr>
+        <w:lastRenderedPageBreak/>
         <w:t>Option 2</w:t>
       </w:r>
       <w:r>
@@ -5535,6 +5939,119 @@
     </w:lvl>
   </w:abstractNum>
   <w:abstractNum w:abstractNumId="9" w15:restartNumberingAfterBreak="0">
+    <w:nsid w:val="42B85088"/>
+    <w:multiLevelType w:val="hybridMultilevel"/>
+    <w:tmpl w:val="77B4B376"/>
+    <w:lvl w:ilvl="0" w:tplc="04090001">
+      <w:start w:val="1"/>
+      <w:numFmt w:val="bullet"/>
+      <w:lvlText w:val=""/>
+      <w:lvlJc w:val="left"/>
+      <w:pPr>
+        <w:ind w:left="720" w:hanging="360"/>
+      </w:pPr>
+      <w:rPr>
+        <w:rFonts w:ascii="Symbol" w:hAnsi="Symbol" w:hint="default"/>
+      </w:rPr>
+    </w:lvl>
+    <w:lvl w:ilvl="1" w:tplc="04090003" w:tentative="1">
+      <w:start w:val="1"/>
+      <w:numFmt w:val="bullet"/>
+      <w:lvlText w:val="o"/>
+      <w:lvlJc w:val="left"/>
+      <w:pPr>
+        <w:ind w:left="1440" w:hanging="360"/>
+      </w:pPr>
+      <w:rPr>
+        <w:rFonts w:ascii="Courier New" w:hAnsi="Courier New" w:cs="Courier New" w:hint="default"/>
+      </w:rPr>
+    </w:lvl>
+    <w:lvl w:ilvl="2" w:tplc="04090005" w:tentative="1">
+      <w:start w:val="1"/>
+      <w:numFmt w:val="bullet"/>
+      <w:lvlText w:val=""/>
+      <w:lvlJc w:val="left"/>
+      <w:pPr>
+        <w:ind w:left="2160" w:hanging="360"/>
+      </w:pPr>
+      <w:rPr>
+        <w:rFonts w:ascii="Wingdings" w:hAnsi="Wingdings" w:hint="default"/>
+      </w:rPr>
+    </w:lvl>
+    <w:lvl w:ilvl="3" w:tplc="04090001" w:tentative="1">
+      <w:start w:val="1"/>
+      <w:numFmt w:val="bullet"/>
+      <w:lvlText w:val=""/>
+      <w:lvlJc w:val="left"/>
+      <w:pPr>
+        <w:ind w:left="2880" w:hanging="360"/>
+      </w:pPr>
+      <w:rPr>
+        <w:rFonts w:ascii="Symbol" w:hAnsi="Symbol" w:hint="default"/>
+      </w:rPr>
+    </w:lvl>
+    <w:lvl w:ilvl="4" w:tplc="04090003" w:tentative="1">
+      <w:start w:val="1"/>
+      <w:numFmt w:val="bullet"/>
+      <w:lvlText w:val="o"/>
+      <w:lvlJc w:val="left"/>
+      <w:pPr>
+        <w:ind w:left="3600" w:hanging="360"/>
+      </w:pPr>
+      <w:rPr>
+        <w:rFonts w:ascii="Courier New" w:hAnsi="Courier New" w:cs="Courier New" w:hint="default"/>
+      </w:rPr>
+    </w:lvl>
+    <w:lvl w:ilvl="5" w:tplc="04090005" w:tentative="1">
+      <w:start w:val="1"/>
+      <w:numFmt w:val="bullet"/>
+      <w:lvlText w:val=""/>
+      <w:lvlJc w:val="left"/>
+      <w:pPr>
+        <w:ind w:left="4320" w:hanging="360"/>
+      </w:pPr>
+      <w:rPr>
+        <w:rFonts w:ascii="Wingdings" w:hAnsi="Wingdings" w:hint="default"/>
+      </w:rPr>
+    </w:lvl>
+    <w:lvl w:ilvl="6" w:tplc="04090001" w:tentative="1">
+      <w:start w:val="1"/>
+      <w:numFmt w:val="bullet"/>
+      <w:lvlText w:val=""/>
+      <w:lvlJc w:val="left"/>
+      <w:pPr>
+        <w:ind w:left="5040" w:hanging="360"/>
+      </w:pPr>
+      <w:rPr>
+        <w:rFonts w:ascii="Symbol" w:hAnsi="Symbol" w:hint="default"/>
+      </w:rPr>
+    </w:lvl>
+    <w:lvl w:ilvl="7" w:tplc="04090003" w:tentative="1">
+      <w:start w:val="1"/>
+      <w:numFmt w:val="bullet"/>
+      <w:lvlText w:val="o"/>
+      <w:lvlJc w:val="left"/>
+      <w:pPr>
+        <w:ind w:left="5760" w:hanging="360"/>
+      </w:pPr>
+      <w:rPr>
+        <w:rFonts w:ascii="Courier New" w:hAnsi="Courier New" w:cs="Courier New" w:hint="default"/>
+      </w:rPr>
+    </w:lvl>
+    <w:lvl w:ilvl="8" w:tplc="04090005" w:tentative="1">
+      <w:start w:val="1"/>
+      <w:numFmt w:val="bullet"/>
+      <w:lvlText w:val=""/>
+      <w:lvlJc w:val="left"/>
+      <w:pPr>
+        <w:ind w:left="6480" w:hanging="360"/>
+      </w:pPr>
+      <w:rPr>
+        <w:rFonts w:ascii="Wingdings" w:hAnsi="Wingdings" w:hint="default"/>
+      </w:rPr>
+    </w:lvl>
+  </w:abstractNum>
+  <w:abstractNum w:abstractNumId="10" w15:restartNumberingAfterBreak="0">
     <w:nsid w:val="635038CB"/>
     <w:multiLevelType w:val="hybridMultilevel"/>
     <w:tmpl w:val="C7F0C4E6"/>
@@ -5623,7 +6140,7 @@
       </w:pPr>
     </w:lvl>
   </w:abstractNum>
-  <w:abstractNum w:abstractNumId="10" w15:restartNumberingAfterBreak="0">
+  <w:abstractNum w:abstractNumId="11" w15:restartNumberingAfterBreak="0">
     <w:nsid w:val="658A3B3E"/>
     <w:multiLevelType w:val="multilevel"/>
     <w:tmpl w:val="04090025"/>
@@ -5718,7 +6235,7 @@
       </w:pPr>
     </w:lvl>
   </w:abstractNum>
-  <w:abstractNum w:abstractNumId="11" w15:restartNumberingAfterBreak="0">
+  <w:abstractNum w:abstractNumId="12" w15:restartNumberingAfterBreak="0">
     <w:nsid w:val="6AAC11A5"/>
     <w:multiLevelType w:val="hybridMultilevel"/>
     <w:tmpl w:val="9A58D20E"/>
@@ -5831,7 +6348,7 @@
       </w:rPr>
     </w:lvl>
   </w:abstractNum>
-  <w:abstractNum w:abstractNumId="12" w15:restartNumberingAfterBreak="0">
+  <w:abstractNum w:abstractNumId="13" w15:restartNumberingAfterBreak="0">
     <w:nsid w:val="6B68459A"/>
     <w:multiLevelType w:val="hybridMultilevel"/>
     <w:tmpl w:val="99F6F276"/>
@@ -5920,7 +6437,120 @@
       </w:pPr>
     </w:lvl>
   </w:abstractNum>
-  <w:abstractNum w:abstractNumId="13" w15:restartNumberingAfterBreak="0">
+  <w:abstractNum w:abstractNumId="14" w15:restartNumberingAfterBreak="0">
+    <w:nsid w:val="78035156"/>
+    <w:multiLevelType w:val="hybridMultilevel"/>
+    <w:tmpl w:val="25185622"/>
+    <w:lvl w:ilvl="0" w:tplc="04090001">
+      <w:start w:val="1"/>
+      <w:numFmt w:val="bullet"/>
+      <w:lvlText w:val=""/>
+      <w:lvlJc w:val="left"/>
+      <w:pPr>
+        <w:ind w:left="720" w:hanging="360"/>
+      </w:pPr>
+      <w:rPr>
+        <w:rFonts w:ascii="Symbol" w:hAnsi="Symbol" w:hint="default"/>
+      </w:rPr>
+    </w:lvl>
+    <w:lvl w:ilvl="1" w:tplc="04090003" w:tentative="1">
+      <w:start w:val="1"/>
+      <w:numFmt w:val="bullet"/>
+      <w:lvlText w:val="o"/>
+      <w:lvlJc w:val="left"/>
+      <w:pPr>
+        <w:ind w:left="1440" w:hanging="360"/>
+      </w:pPr>
+      <w:rPr>
+        <w:rFonts w:ascii="Courier New" w:hAnsi="Courier New" w:cs="Courier New" w:hint="default"/>
+      </w:rPr>
+    </w:lvl>
+    <w:lvl w:ilvl="2" w:tplc="04090005" w:tentative="1">
+      <w:start w:val="1"/>
+      <w:numFmt w:val="bullet"/>
+      <w:lvlText w:val=""/>
+      <w:lvlJc w:val="left"/>
+      <w:pPr>
+        <w:ind w:left="2160" w:hanging="360"/>
+      </w:pPr>
+      <w:rPr>
+        <w:rFonts w:ascii="Wingdings" w:hAnsi="Wingdings" w:hint="default"/>
+      </w:rPr>
+    </w:lvl>
+    <w:lvl w:ilvl="3" w:tplc="04090001" w:tentative="1">
+      <w:start w:val="1"/>
+      <w:numFmt w:val="bullet"/>
+      <w:lvlText w:val=""/>
+      <w:lvlJc w:val="left"/>
+      <w:pPr>
+        <w:ind w:left="2880" w:hanging="360"/>
+      </w:pPr>
+      <w:rPr>
+        <w:rFonts w:ascii="Symbol" w:hAnsi="Symbol" w:hint="default"/>
+      </w:rPr>
+    </w:lvl>
+    <w:lvl w:ilvl="4" w:tplc="04090003" w:tentative="1">
+      <w:start w:val="1"/>
+      <w:numFmt w:val="bullet"/>
+      <w:lvlText w:val="o"/>
+      <w:lvlJc w:val="left"/>
+      <w:pPr>
+        <w:ind w:left="3600" w:hanging="360"/>
+      </w:pPr>
+      <w:rPr>
+        <w:rFonts w:ascii="Courier New" w:hAnsi="Courier New" w:cs="Courier New" w:hint="default"/>
+      </w:rPr>
+    </w:lvl>
+    <w:lvl w:ilvl="5" w:tplc="04090005" w:tentative="1">
+      <w:start w:val="1"/>
+      <w:numFmt w:val="bullet"/>
+      <w:lvlText w:val=""/>
+      <w:lvlJc w:val="left"/>
+      <w:pPr>
+        <w:ind w:left="4320" w:hanging="360"/>
+      </w:pPr>
+      <w:rPr>
+        <w:rFonts w:ascii="Wingdings" w:hAnsi="Wingdings" w:hint="default"/>
+      </w:rPr>
+    </w:lvl>
+    <w:lvl w:ilvl="6" w:tplc="04090001" w:tentative="1">
+      <w:start w:val="1"/>
+      <w:numFmt w:val="bullet"/>
+      <w:lvlText w:val=""/>
+      <w:lvlJc w:val="left"/>
+      <w:pPr>
+        <w:ind w:left="5040" w:hanging="360"/>
+      </w:pPr>
+      <w:rPr>
+        <w:rFonts w:ascii="Symbol" w:hAnsi="Symbol" w:hint="default"/>
+      </w:rPr>
+    </w:lvl>
+    <w:lvl w:ilvl="7" w:tplc="04090003" w:tentative="1">
+      <w:start w:val="1"/>
+      <w:numFmt w:val="bullet"/>
+      <w:lvlText w:val="o"/>
+      <w:lvlJc w:val="left"/>
+      <w:pPr>
+        <w:ind w:left="5760" w:hanging="360"/>
+      </w:pPr>
+      <w:rPr>
+        <w:rFonts w:ascii="Courier New" w:hAnsi="Courier New" w:cs="Courier New" w:hint="default"/>
+      </w:rPr>
+    </w:lvl>
+    <w:lvl w:ilvl="8" w:tplc="04090005" w:tentative="1">
+      <w:start w:val="1"/>
+      <w:numFmt w:val="bullet"/>
+      <w:lvlText w:val=""/>
+      <w:lvlJc w:val="left"/>
+      <w:pPr>
+        <w:ind w:left="6480" w:hanging="360"/>
+      </w:pPr>
+      <w:rPr>
+        <w:rFonts w:ascii="Wingdings" w:hAnsi="Wingdings" w:hint="default"/>
+      </w:rPr>
+    </w:lvl>
+  </w:abstractNum>
+  <w:abstractNum w:abstractNumId="15" w15:restartNumberingAfterBreak="0">
     <w:nsid w:val="7AE20394"/>
     <w:multiLevelType w:val="hybridMultilevel"/>
     <w:tmpl w:val="29C0273C"/>
@@ -6010,10 +6640,10 @@
     </w:lvl>
   </w:abstractNum>
   <w:num w:numId="1">
-    <w:abstractNumId w:val="10"/>
+    <w:abstractNumId w:val="11"/>
   </w:num>
   <w:num w:numId="2">
-    <w:abstractNumId w:val="12"/>
+    <w:abstractNumId w:val="13"/>
   </w:num>
   <w:num w:numId="3">
     <w:abstractNumId w:val="4"/>
@@ -6025,7 +6655,7 @@
     <w:abstractNumId w:val="5"/>
   </w:num>
   <w:num w:numId="6">
-    <w:abstractNumId w:val="13"/>
+    <w:abstractNumId w:val="15"/>
   </w:num>
   <w:num w:numId="7">
     <w:abstractNumId w:val="3"/>
@@ -6034,7 +6664,7 @@
     <w:abstractNumId w:val="7"/>
   </w:num>
   <w:num w:numId="9">
-    <w:abstractNumId w:val="9"/>
+    <w:abstractNumId w:val="10"/>
   </w:num>
   <w:num w:numId="10">
     <w:abstractNumId w:val="0"/>
@@ -6043,13 +6673,19 @@
     <w:abstractNumId w:val="2"/>
   </w:num>
   <w:num w:numId="12">
-    <w:abstractNumId w:val="11"/>
+    <w:abstractNumId w:val="12"/>
   </w:num>
   <w:num w:numId="13">
     <w:abstractNumId w:val="8"/>
   </w:num>
   <w:num w:numId="14">
     <w:abstractNumId w:val="1"/>
+  </w:num>
+  <w:num w:numId="15">
+    <w:abstractNumId w:val="9"/>
+  </w:num>
+  <w:num w:numId="16">
+    <w:abstractNumId w:val="14"/>
   </w:num>
 </w:numbering>
 </file>
@@ -7194,7 +7830,7 @@
 </file>
 
 <file path=customXml/itemProps1.xml><?xml version="1.0" encoding="utf-8"?>
-<ds:datastoreItem xmlns:ds="http://schemas.openxmlformats.org/officeDocument/2006/customXml" ds:itemID="{0EC29299-DAF9-4909-A422-CF169A199C4E}">
+<ds:datastoreItem xmlns:ds="http://schemas.openxmlformats.org/officeDocument/2006/customXml" ds:itemID="{85B6F8DF-21A9-422F-A510-91DE7BC25F58}">
   <ds:schemaRefs>
     <ds:schemaRef ds:uri="http://schemas.openxmlformats.org/officeDocument/2006/bibliography"/>
   </ds:schemaRefs>

</xml_diff>

<commit_message>
graphs to visualization. some cleanup of visualization/map/graph use cases
</commit_message>
<xml_diff>
--- a/SyntheticMass Requirements.docx
+++ b/SyntheticMass Requirements.docx
@@ -269,7 +269,7 @@
         </w:numPr>
       </w:pPr>
       <w:r>
-        <w:t>Diabetes prevalence (or % diabetes prevalence?)</w:t>
+        <w:t>% Diabetes prevalence</w:t>
       </w:r>
     </w:p>
     <w:p>
@@ -287,6 +287,9 @@
       <w:r>
         <w:t>Viewing the list of synthetic patients within a selected geographic area (county or county subdivision)</w:t>
       </w:r>
+      <w:r>
+        <w:t xml:space="preserve"> including filtering based on data value chosen</w:t>
+      </w:r>
     </w:p>
     <w:p>
       <w:r>
@@ -295,7 +298,19 @@
     </w:p>
     <w:p>
       <w:r>
-        <w:t>Downloading the complete patient records for the above list in FHIR format.</w:t>
+        <w:t xml:space="preserve">Downloading </w:t>
+      </w:r>
+      <w:r>
+        <w:t>a synthetic patient record</w:t>
+      </w:r>
+      <w:r>
+        <w:t xml:space="preserve"> </w:t>
+      </w:r>
+      <w:r>
+        <w:t>in C-CDA format</w:t>
+      </w:r>
+      <w:r>
+        <w:t>.</w:t>
       </w:r>
     </w:p>
     <w:p>
@@ -375,31 +390,6 @@
     </w:p>
     <w:p>
       <w:pPr>
-        <w:pStyle w:val="Heading3"/>
-      </w:pPr>
-      <w:r>
-        <w:t>Functionality</w:t>
-      </w:r>
-    </w:p>
-    <w:p>
-      <w:r>
-        <w:t>Innovator</w:t>
-      </w:r>
-      <w:r>
-        <w:t xml:space="preserve"> </w:t>
-      </w:r>
-      <w:r>
-        <w:t xml:space="preserve">Use Cases </w:t>
-      </w:r>
-      <w:r>
-        <w:t>A</w:t>
-      </w:r>
-      <w:r>
-        <w:t>vailable:</w:t>
-      </w:r>
-    </w:p>
-    <w:p>
-      <w:pPr>
         <w:pStyle w:val="ListParagraph"/>
         <w:numPr>
           <w:ilvl w:val="0"/>
@@ -407,51 +397,7 @@
         </w:numPr>
       </w:pPr>
       <w:r>
-        <w:fldChar w:fldCharType="begin"/>
-      </w:r>
-      <w:r>
-        <w:instrText xml:space="preserve"> REF _Ref457484385 \w \h </w:instrText>
-      </w:r>
-      <w:r>
-        <w:fldChar w:fldCharType="separate"/>
-      </w:r>
-      <w:r>
-        <w:t>5.5.1</w:t>
-      </w:r>
-      <w:r>
-        <w:fldChar w:fldCharType="end"/>
-      </w:r>
-      <w:r>
-        <w:t xml:space="preserve"> </w:t>
-      </w:r>
-      <w:r>
-        <w:fldChar w:fldCharType="begin"/>
-      </w:r>
-      <w:r>
-        <w:instrText xml:space="preserve"> REF _Ref457484385 \h </w:instrText>
-      </w:r>
-      <w:r>
-        <w:fldChar w:fldCharType="separate"/>
-      </w:r>
-      <w:r>
-        <w:t>Download Synthetic Patients by Criteria in Specified Format</w:t>
-      </w:r>
-      <w:r>
-        <w:fldChar w:fldCharType="end"/>
-      </w:r>
-    </w:p>
-    <w:p>
-      <w:pPr>
-        <w:pStyle w:val="ListParagraph"/>
-      </w:pPr>
-      <w:r>
-        <w:t>Only FHIR JSON and C</w:t>
-      </w:r>
-      <w:r>
-        <w:t>-</w:t>
-      </w:r>
-      <w:r>
-        <w:t>CDA formats will be supported initially.</w:t>
+        <w:t>Support OAuth2/OpenID</w:t>
       </w:r>
     </w:p>
     <w:p>
@@ -463,48 +409,7 @@
         </w:numPr>
       </w:pPr>
       <w:r>
-        <w:fldChar w:fldCharType="begin"/>
-      </w:r>
-      <w:r>
-        <w:instrText xml:space="preserve"> REF _Ref457484410 \w \h </w:instrText>
-      </w:r>
-      <w:r>
-        <w:fldChar w:fldCharType="separate"/>
-      </w:r>
-      <w:r>
-        <w:t>5.5.2</w:t>
-      </w:r>
-      <w:r>
-        <w:fldChar w:fldCharType="end"/>
-      </w:r>
-      <w:r>
-        <w:t xml:space="preserve"> </w:t>
-      </w:r>
-      <w:r>
-        <w:fldChar w:fldCharType="begin"/>
-      </w:r>
-      <w:r>
-        <w:instrText xml:space="preserve"> REF _Ref457484410 \h </w:instrText>
-      </w:r>
-      <w:r>
-        <w:fldChar w:fldCharType="separate"/>
-      </w:r>
-      <w:r>
-        <w:t>Integration Test of a FHIR client using Synthetic Data</w:t>
-      </w:r>
-      <w:r>
-        <w:fldChar w:fldCharType="end"/>
-      </w:r>
-    </w:p>
-    <w:p>
-      <w:pPr>
-        <w:pStyle w:val="ListParagraph"/>
-      </w:pPr>
-      <w:r>
-        <w:t>No SMART support initially.</w:t>
-      </w:r>
-      <w:r>
-        <w:t xml:space="preserve"> JSON format only – no XML.</w:t>
+        <w:t>Encrypted transport</w:t>
       </w:r>
     </w:p>
     <w:p>
@@ -516,45 +421,32 @@
         </w:numPr>
       </w:pPr>
       <w:r>
-        <w:fldChar w:fldCharType="begin"/>
-      </w:r>
-      <w:r>
-        <w:instrText xml:space="preserve"> REF _Ref457484434 \w \h </w:instrText>
-      </w:r>
-      <w:r>
-        <w:fldChar w:fldCharType="separate"/>
-      </w:r>
-      <w:r>
-        <w:t>5.5.3</w:t>
-      </w:r>
-      <w:r>
-        <w:fldChar w:fldCharType="end"/>
+        <w:t>Encrypted PHI/PII data storage</w:t>
+      </w:r>
+    </w:p>
+    <w:p>
+      <w:pPr>
+        <w:pStyle w:val="Heading3"/>
+      </w:pPr>
+      <w:r>
+        <w:t>Functionality</w:t>
+      </w:r>
+    </w:p>
+    <w:p>
+      <w:r>
+        <w:t>Innovator</w:t>
       </w:r>
       <w:r>
         <w:t xml:space="preserve"> </w:t>
       </w:r>
       <w:r>
-        <w:fldChar w:fldCharType="begin"/>
-      </w:r>
-      <w:r>
-        <w:instrText xml:space="preserve"> REF _Ref457484434 \h </w:instrText>
-      </w:r>
-      <w:r>
-        <w:fldChar w:fldCharType="separate"/>
-      </w:r>
-      <w:r>
-        <w:t>Integration Test Direct Sending using Synthetic Data</w:t>
-      </w:r>
-      <w:r>
-        <w:fldChar w:fldCharType="end"/>
-      </w:r>
-    </w:p>
-    <w:p>
-      <w:pPr>
-        <w:pStyle w:val="ListParagraph"/>
-      </w:pPr>
-      <w:r>
-        <w:t>Data will be in C-CDA format</w:t>
+        <w:t xml:space="preserve">Use Cases </w:t>
+      </w:r>
+      <w:r>
+        <w:t>A</w:t>
+      </w:r>
+      <w:r>
+        <w:t>vailable:</w:t>
       </w:r>
     </w:p>
     <w:p>
@@ -569,13 +461,13 @@
         <w:fldChar w:fldCharType="begin"/>
       </w:r>
       <w:r>
-        <w:instrText xml:space="preserve"> REF _Ref457506257 \w \h </w:instrText>
+        <w:instrText xml:space="preserve"> REF _Ref457484385 \w \h </w:instrText>
       </w:r>
       <w:r>
         <w:fldChar w:fldCharType="separate"/>
       </w:r>
       <w:r>
-        <w:t>5.5.4</w:t>
+        <w:t>5.5.1</w:t>
       </w:r>
       <w:r>
         <w:fldChar w:fldCharType="end"/>
@@ -587,13 +479,13 @@
         <w:fldChar w:fldCharType="begin"/>
       </w:r>
       <w:r>
-        <w:instrText xml:space="preserve"> REF _Ref457506257 \h </w:instrText>
+        <w:instrText xml:space="preserve"> REF _Ref457484385 \h </w:instrText>
       </w:r>
       <w:r>
         <w:fldChar w:fldCharType="separate"/>
       </w:r>
       <w:r>
-        <w:t>Integration Test Direct Receiving using Synthetic Data</w:t>
+        <w:t>Download Synthetic Patients by Criteria in Specified Format</w:t>
       </w:r>
       <w:r>
         <w:fldChar w:fldCharType="end"/>
@@ -604,7 +496,13 @@
         <w:pStyle w:val="ListParagraph"/>
       </w:pPr>
       <w:r>
-        <w:t>Data will be in C-CDA format</w:t>
+        <w:t>Only FHIR JSON and C</w:t>
+      </w:r>
+      <w:r>
+        <w:t>-</w:t>
+      </w:r>
+      <w:r>
+        <w:t>CDA formats will be supported initially.</w:t>
       </w:r>
     </w:p>
     <w:p>
@@ -619,6 +517,159 @@
         <w:fldChar w:fldCharType="begin"/>
       </w:r>
       <w:r>
+        <w:instrText xml:space="preserve"> REF _Ref457484410 \w \h </w:instrText>
+      </w:r>
+      <w:r>
+        <w:fldChar w:fldCharType="separate"/>
+      </w:r>
+      <w:r>
+        <w:t>5.5.2</w:t>
+      </w:r>
+      <w:r>
+        <w:fldChar w:fldCharType="end"/>
+      </w:r>
+      <w:r>
+        <w:t xml:space="preserve"> </w:t>
+      </w:r>
+      <w:r>
+        <w:fldChar w:fldCharType="begin"/>
+      </w:r>
+      <w:r>
+        <w:instrText xml:space="preserve"> REF _Ref457484410 \h </w:instrText>
+      </w:r>
+      <w:r>
+        <w:fldChar w:fldCharType="separate"/>
+      </w:r>
+      <w:r>
+        <w:t>Integration Test of a FHIR client using Synthetic Data</w:t>
+      </w:r>
+      <w:r>
+        <w:fldChar w:fldCharType="end"/>
+      </w:r>
+    </w:p>
+    <w:p>
+      <w:pPr>
+        <w:pStyle w:val="ListParagraph"/>
+      </w:pPr>
+      <w:r>
+        <w:t>No SMART support initially.</w:t>
+      </w:r>
+      <w:r>
+        <w:t xml:space="preserve"> JSON format only – no XML.</w:t>
+      </w:r>
+    </w:p>
+    <w:p>
+      <w:pPr>
+        <w:pStyle w:val="ListParagraph"/>
+        <w:numPr>
+          <w:ilvl w:val="0"/>
+          <w:numId w:val="11"/>
+        </w:numPr>
+      </w:pPr>
+      <w:r>
+        <w:fldChar w:fldCharType="begin"/>
+      </w:r>
+      <w:r>
+        <w:instrText xml:space="preserve"> REF _Ref457484434 \w \h </w:instrText>
+      </w:r>
+      <w:r>
+        <w:fldChar w:fldCharType="separate"/>
+      </w:r>
+      <w:r>
+        <w:t>5.5.3</w:t>
+      </w:r>
+      <w:r>
+        <w:fldChar w:fldCharType="end"/>
+      </w:r>
+      <w:r>
+        <w:t xml:space="preserve"> </w:t>
+      </w:r>
+      <w:r>
+        <w:fldChar w:fldCharType="begin"/>
+      </w:r>
+      <w:r>
+        <w:instrText xml:space="preserve"> REF _Ref457484434 \h </w:instrText>
+      </w:r>
+      <w:r>
+        <w:fldChar w:fldCharType="separate"/>
+      </w:r>
+      <w:r>
+        <w:t>Integration Test Direct Sending using Synthetic Data</w:t>
+      </w:r>
+      <w:r>
+        <w:fldChar w:fldCharType="end"/>
+      </w:r>
+    </w:p>
+    <w:p>
+      <w:pPr>
+        <w:pStyle w:val="ListParagraph"/>
+      </w:pPr>
+      <w:r>
+        <w:t>Data will be in C-CDA format</w:t>
+      </w:r>
+    </w:p>
+    <w:p>
+      <w:pPr>
+        <w:pStyle w:val="ListParagraph"/>
+        <w:numPr>
+          <w:ilvl w:val="0"/>
+          <w:numId w:val="11"/>
+        </w:numPr>
+      </w:pPr>
+      <w:r>
+        <w:fldChar w:fldCharType="begin"/>
+      </w:r>
+      <w:r>
+        <w:instrText xml:space="preserve"> REF _Ref457506257 \w \h </w:instrText>
+      </w:r>
+      <w:r>
+        <w:fldChar w:fldCharType="separate"/>
+      </w:r>
+      <w:r>
+        <w:t>5.5.4</w:t>
+      </w:r>
+      <w:r>
+        <w:fldChar w:fldCharType="end"/>
+      </w:r>
+      <w:r>
+        <w:t xml:space="preserve"> </w:t>
+      </w:r>
+      <w:r>
+        <w:fldChar w:fldCharType="begin"/>
+      </w:r>
+      <w:r>
+        <w:instrText xml:space="preserve"> REF _Ref457506257 \h </w:instrText>
+      </w:r>
+      <w:r>
+        <w:fldChar w:fldCharType="separate"/>
+      </w:r>
+      <w:r>
+        <w:t>Integration Test Direct Receiving using Synthetic Data</w:t>
+      </w:r>
+      <w:r>
+        <w:fldChar w:fldCharType="end"/>
+      </w:r>
+    </w:p>
+    <w:p>
+      <w:pPr>
+        <w:pStyle w:val="ListParagraph"/>
+      </w:pPr>
+      <w:r>
+        <w:t>Data will be in C-CDA format</w:t>
+      </w:r>
+    </w:p>
+    <w:p>
+      <w:pPr>
+        <w:pStyle w:val="ListParagraph"/>
+        <w:numPr>
+          <w:ilvl w:val="0"/>
+          <w:numId w:val="11"/>
+        </w:numPr>
+      </w:pPr>
+      <w:r>
+        <w:fldChar w:fldCharType="begin"/>
+      </w:r>
+      <w:r>
         <w:instrText xml:space="preserve"> REF _Ref457570693 \w \h </w:instrText>
       </w:r>
       <w:r>
@@ -799,7 +850,208 @@
         <w:pStyle w:val="Heading2"/>
       </w:pPr>
       <w:r>
-        <w:t>HIMSS Symposium (February 2017)</w:t>
+        <w:t xml:space="preserve">HIMSS17 Conference </w:t>
+      </w:r>
+      <w:r>
+        <w:t>(February 2017)</w:t>
+      </w:r>
+    </w:p>
+    <w:p>
+      <w:r>
+        <w:t>The HIMSS Symposium is from February 19-23, 2017 at the Orange County Convention Center in Orlando, FL. A demonstration is planned for this event.</w:t>
+      </w:r>
+    </w:p>
+    <w:p>
+      <w:pPr>
+        <w:pStyle w:val="Heading3"/>
+      </w:pPr>
+      <w:r>
+        <w:t>Functionality</w:t>
+      </w:r>
+    </w:p>
+    <w:p>
+      <w:r>
+        <w:t>Use cases needed to demonstrate this complete patient story:</w:t>
+      </w:r>
+    </w:p>
+    <w:p>
+      <w:r>
+        <w:t>“Chronic condition, new (John Proctor Example)</w:t>
+      </w:r>
+    </w:p>
+    <w:p>
+      <w:r>
+        <w:t xml:space="preserve">A middle-aged man experiences a heart attack at home. He is transported to the nearest cardiac specialty facility where he undergoes cardiac stenting. While recovering in the ICU, he develops congestive heart failure as a complication of his heart attack. His condition is stabilized. He is discharged to a sub-acute rehabilitation facility, where he recovers for 1 week before discharge home. Home monitoring devices capture data on his body weight, medication adherence and blood pressure and </w:t>
+      </w:r>
+      <w:r>
+        <w:lastRenderedPageBreak/>
+        <w:t>transmit this to his Care Manager, Home Health Nurse and Primary Care Physician. He opts to receive his follow up care in the home, through teleconference involving the Home Health Nurse (in person), and the Primary Care Physician and Cardiologist (both present remotely).”</w:t>
+      </w:r>
+    </w:p>
+    <w:p>
+      <w:r>
+        <w:t xml:space="preserve">Source: </w:t>
+      </w:r>
+      <w:hyperlink r:id="rId9" w:history="1">
+        <w:r>
+          <w:rPr>
+            <w:rStyle w:val="Hyperlink"/>
+          </w:rPr>
+          <w:t>https://github.com/standardhealth/shr_spec/blob/master/PatientStories</w:t>
+        </w:r>
+      </w:hyperlink>
+    </w:p>
+    <w:p>
+      <w:pPr>
+        <w:pStyle w:val="Heading4"/>
+      </w:pPr>
+      <w:r>
+        <w:t>Health Professional</w:t>
+      </w:r>
+    </w:p>
+    <w:p>
+      <w:pPr>
+        <w:pStyle w:val="ListParagraph"/>
+        <w:numPr>
+          <w:ilvl w:val="0"/>
+          <w:numId w:val="17"/>
+        </w:numPr>
+      </w:pPr>
+      <w:r>
+        <w:fldChar w:fldCharType="begin"/>
+      </w:r>
+      <w:r>
+        <w:instrText xml:space="preserve"> REF _Ref458602143 \w \h </w:instrText>
+      </w:r>
+      <w:r>
+        <w:fldChar w:fldCharType="separate"/>
+      </w:r>
+      <w:r>
+        <w:t>5.4.1</w:t>
+      </w:r>
+      <w:r>
+        <w:fldChar w:fldCharType="end"/>
+      </w:r>
+      <w:r>
+        <w:t xml:space="preserve"> </w:t>
+      </w:r>
+      <w:r>
+        <w:fldChar w:fldCharType="begin"/>
+      </w:r>
+      <w:r>
+        <w:instrText xml:space="preserve"> REF _Ref458602143 \h </w:instrText>
+      </w:r>
+      <w:r>
+        <w:fldChar w:fldCharType="separate"/>
+      </w:r>
+      <w:r>
+        <w:t>View Patient Record</w:t>
+      </w:r>
+      <w:r>
+        <w:fldChar w:fldCharType="end"/>
+      </w:r>
+    </w:p>
+    <w:p>
+      <w:pPr>
+        <w:pStyle w:val="ListParagraph"/>
+        <w:numPr>
+          <w:ilvl w:val="0"/>
+          <w:numId w:val="17"/>
+        </w:numPr>
+      </w:pPr>
+      <w:r>
+        <w:fldChar w:fldCharType="begin"/>
+      </w:r>
+      <w:r>
+        <w:instrText xml:space="preserve"> REF _Ref458602166 \w \h </w:instrText>
+      </w:r>
+      <w:r>
+        <w:fldChar w:fldCharType="separate"/>
+      </w:r>
+      <w:r>
+        <w:t>5.4.3</w:t>
+      </w:r>
+      <w:r>
+        <w:fldChar w:fldCharType="end"/>
+      </w:r>
+      <w:r>
+        <w:t xml:space="preserve"> </w:t>
+      </w:r>
+      <w:r>
+        <w:fldChar w:fldCharType="begin"/>
+      </w:r>
+      <w:r>
+        <w:instrText xml:space="preserve"> REF _Ref458602166 \h </w:instrText>
+      </w:r>
+      <w:r>
+        <w:fldChar w:fldCharType="separate"/>
+      </w:r>
+      <w:r>
+        <w:t>Update Patient Record</w:t>
+      </w:r>
+      <w:r>
+        <w:fldChar w:fldCharType="end"/>
+      </w:r>
+    </w:p>
+    <w:p>
+      <w:pPr>
+        <w:pStyle w:val="Heading2"/>
+      </w:pPr>
+      <w:r>
+        <w:t xml:space="preserve">End of Mass Challenge – </w:t>
+      </w:r>
+      <w:r>
+        <w:t>SyntheticMass</w:t>
+      </w:r>
+      <w:r>
+        <w:t xml:space="preserve"> </w:t>
+      </w:r>
+      <w:r>
+        <w:t>v2 (March 2017</w:t>
+      </w:r>
+      <w:r>
+        <w:t>)</w:t>
+      </w:r>
+    </w:p>
+    <w:p>
+      <w:r>
+        <w:t>By the end of Mass Challenge</w:t>
+      </w:r>
+      <w:r>
+        <w:t>. Functionality based on feedback during Mass Challenge should take priority.</w:t>
+      </w:r>
+      <w:r>
+        <w:t xml:space="preserve"> Otherwise, functionality listed below will be implemented.</w:t>
+      </w:r>
+    </w:p>
+    <w:p>
+      <w:pPr>
+        <w:pStyle w:val="Heading3"/>
+      </w:pPr>
+      <w:r>
+        <w:t>Functionality</w:t>
+      </w:r>
+    </w:p>
+    <w:p>
+      <w:r>
+        <w:t xml:space="preserve">Completion of the </w:t>
+      </w:r>
+      <w:r>
+        <w:t>Innovator</w:t>
+      </w:r>
+      <w:r>
+        <w:t xml:space="preserve"> use cases?</w:t>
+      </w:r>
+    </w:p>
+    <w:p>
+      <w:pPr>
+        <w:pStyle w:val="Heading2"/>
+      </w:pPr>
+      <w:r>
+        <w:t>PHI Readiness Review</w:t>
+      </w:r>
+      <w:r>
+        <w:t xml:space="preserve"> (March 2017)</w:t>
       </w:r>
     </w:p>
     <w:p/>
@@ -808,232 +1060,802 @@
         <w:pStyle w:val="Heading2"/>
       </w:pPr>
       <w:r>
-        <w:t xml:space="preserve">End of Mass Challenge – </w:t>
-      </w:r>
-      <w:r>
-        <w:t>SyntheticMass</w:t>
+        <w:t>HIE v1 Pilot</w:t>
+      </w:r>
+      <w:r>
+        <w:t>(s)</w:t>
+      </w:r>
+      <w:r>
+        <w:t xml:space="preserve"> (October 2017?)</w:t>
+      </w:r>
+    </w:p>
+    <w:p>
+      <w:r>
+        <w:t>The HIE will need to be piloted within a small area. This pilot would be the first use of the HIE with PHI.</w:t>
       </w:r>
       <w:r>
         <w:t xml:space="preserve"> </w:t>
       </w:r>
       <w:r>
-        <w:t>v2 (March 2017</w:t>
-      </w:r>
-      <w:r>
-        <w:t>)</w:t>
-      </w:r>
-    </w:p>
-    <w:p>
-      <w:r>
-        <w:t>By the end of Mass Challenge</w:t>
-      </w:r>
-      <w:r>
-        <w:t>. Functionality based on feedback during Mass Challenge should take priority.</w:t>
-      </w:r>
-      <w:r>
-        <w:t xml:space="preserve"> Otherwise, functionality listed below will be implemented.</w:t>
-      </w:r>
-    </w:p>
-    <w:p>
-      <w:pPr>
-        <w:pStyle w:val="Heading3"/>
-      </w:pPr>
-      <w:r>
-        <w:t>Functionality</w:t>
-      </w:r>
-    </w:p>
-    <w:p>
-      <w:r>
-        <w:t xml:space="preserve">Completion of the </w:t>
-      </w:r>
-      <w:r>
+        <w:t xml:space="preserve">Multiple </w:t>
+      </w:r>
+      <w:r>
+        <w:t xml:space="preserve">pilots </w:t>
+      </w:r>
+      <w:r>
+        <w:t xml:space="preserve">with increasing patient populations </w:t>
+      </w:r>
+      <w:r>
+        <w:t>may be executed as well.</w:t>
+      </w:r>
+    </w:p>
+    <w:p>
+      <w:pPr>
+        <w:pStyle w:val="Heading2"/>
+      </w:pPr>
+      <w:r>
+        <w:t>HIE</w:t>
+      </w:r>
+      <w:r>
+        <w:t xml:space="preserve"> v1</w:t>
+      </w:r>
+    </w:p>
+    <w:p>
+      <w:r>
+        <w:t>Incorporate early version of SHR.</w:t>
+      </w:r>
+    </w:p>
+    <w:p>
+      <w:r>
+        <w:t xml:space="preserve">Initial cut of use cases for patient, </w:t>
+      </w:r>
+      <w:r>
+        <w:t>health professional</w:t>
+      </w:r>
+      <w:r>
+        <w:t>, researcher, and administrator</w:t>
+      </w:r>
+      <w:r>
+        <w:t>.</w:t>
+      </w:r>
+    </w:p>
+    <w:p>
+      <w:r>
+        <w:t>Support for real data and synthetic data.</w:t>
+      </w:r>
+    </w:p>
+    <w:p>
+      <w:pPr>
+        <w:pStyle w:val="Heading2"/>
+      </w:pPr>
+      <w:r>
+        <w:t>HIE v2</w:t>
+      </w:r>
+    </w:p>
+    <w:p>
+      <w:r>
+        <w:t xml:space="preserve">Complete use cases for patient, </w:t>
+      </w:r>
+      <w:r>
+        <w:t>health professional</w:t>
+      </w:r>
+      <w:r>
+        <w:t xml:space="preserve">, researcher, </w:t>
+      </w:r>
+      <w:r>
+        <w:t>innovator</w:t>
+      </w:r>
+      <w:r>
+        <w:t>, and administrator. Initial cut of public health official, guardian, guest, and payer use cases.</w:t>
+      </w:r>
+    </w:p>
+    <w:p>
+      <w:pPr>
+        <w:pStyle w:val="Heading2"/>
+      </w:pPr>
+      <w:r>
+        <w:t>HIE v3</w:t>
+      </w:r>
+    </w:p>
+    <w:p/>
+    <w:p>
+      <w:pPr>
+        <w:pStyle w:val="Heading2"/>
+      </w:pPr>
+      <w:r>
+        <w:t>Nation</w:t>
+      </w:r>
+      <w:r>
+        <w:t>al</w:t>
+      </w:r>
+      <w:r>
+        <w:t xml:space="preserve"> HIE Test</w:t>
+      </w:r>
+      <w:r>
+        <w:t xml:space="preserve"> </w:t>
+      </w:r>
+      <w:r>
+        <w:t>Bed</w:t>
+      </w:r>
+      <w:r>
+        <w:t xml:space="preserve"> (?)</w:t>
+      </w:r>
+    </w:p>
+    <w:p>
+      <w:r>
+        <w:t>TBD</w:t>
+      </w:r>
+    </w:p>
+    <w:p>
+      <w:pPr>
+        <w:pStyle w:val="Heading1"/>
+      </w:pPr>
+      <w:r>
+        <w:t>Actors</w:t>
+      </w:r>
+    </w:p>
+    <w:p>
+      <w:pPr>
+        <w:pStyle w:val="Heading2"/>
+      </w:pPr>
+      <w:r>
+        <w:t>Administrator</w:t>
+      </w:r>
+    </w:p>
+    <w:p>
+      <w:r>
+        <w:t>Users who administer the SyntheticMass</w:t>
+      </w:r>
+      <w:r>
+        <w:t>/HIE</w:t>
+      </w:r>
+      <w:r>
+        <w:t xml:space="preserve"> site will require access to administrative functions on the site</w:t>
+      </w:r>
+    </w:p>
+    <w:p>
+      <w:pPr>
+        <w:pStyle w:val="Heading2"/>
+      </w:pPr>
+      <w:r>
+        <w:lastRenderedPageBreak/>
         <w:t>Innovator</w:t>
       </w:r>
-      <w:r>
-        <w:t xml:space="preserve"> use cases should complete the basic functionality of SyntheticMass.</w:t>
-      </w:r>
-    </w:p>
-    <w:p>
-      <w:pPr>
-        <w:pStyle w:val="Heading2"/>
-      </w:pPr>
-      <w:r>
-        <w:t>PHI Readiness Review</w:t>
-      </w:r>
-      <w:r>
-        <w:t xml:space="preserve"> (March 2017)</w:t>
-      </w:r>
-    </w:p>
-    <w:p/>
-    <w:p>
-      <w:pPr>
-        <w:pStyle w:val="Heading2"/>
-      </w:pPr>
-      <w:r>
-        <w:t>Open Source HIE v1 Pilot</w:t>
-      </w:r>
-      <w:r>
-        <w:t>(s)</w:t>
-      </w:r>
-      <w:r>
-        <w:t xml:space="preserve"> (October 2017?)</w:t>
-      </w:r>
-    </w:p>
-    <w:p>
-      <w:r>
-        <w:t>The HIE will need to be piloted within a small area. This pilot would be the first use of the HIE with PHI.</w:t>
-      </w:r>
-      <w:r>
-        <w:t xml:space="preserve"> </w:t>
-      </w:r>
-      <w:r>
-        <w:t xml:space="preserve">Multiple </w:t>
-      </w:r>
-      <w:r>
-        <w:t xml:space="preserve">pilots </w:t>
-      </w:r>
-      <w:r>
-        <w:t xml:space="preserve">with increasing patient populations </w:t>
-      </w:r>
-      <w:r>
-        <w:t>may be executed as well.</w:t>
-      </w:r>
-    </w:p>
-    <w:p>
-      <w:pPr>
-        <w:pStyle w:val="Heading2"/>
+    </w:p>
+    <w:p>
+      <w:r>
+        <w:t xml:space="preserve">Vendors implementing new systems and technologies must interoperate with other vendors and require data for testing their systems. These users are referred to as </w:t>
+      </w:r>
+      <w:r>
+        <w:t>innovators</w:t>
+      </w:r>
+      <w:r>
+        <w:t>.</w:t>
+      </w:r>
+    </w:p>
+    <w:p>
+      <w:pPr>
+        <w:pStyle w:val="Heading2"/>
+      </w:pPr>
+      <w:r>
+        <w:t>Guardian</w:t>
+      </w:r>
+    </w:p>
+    <w:p>
+      <w:r>
+        <w:t>A patient will often have assigned guardians who are responsible for their medical care and therefore should have access to the patient’s health record.</w:t>
+      </w:r>
+    </w:p>
+    <w:p>
+      <w:pPr>
+        <w:pStyle w:val="Heading2"/>
+      </w:pPr>
+      <w:r>
+        <w:t>Guest</w:t>
+      </w:r>
+    </w:p>
+    <w:p>
+      <w:r>
+        <w:t>A user wanting to learn more about SyntheticMass</w:t>
+      </w:r>
+      <w:r>
+        <w:t>/MA HIE</w:t>
+      </w:r>
+      <w:r>
+        <w:t xml:space="preserve"> should be able to acc</w:t>
+      </w:r>
+      <w:r>
+        <w:t>ess the site and learn about it without establishing an account.</w:t>
+      </w:r>
+    </w:p>
+    <w:p>
+      <w:pPr>
+        <w:pStyle w:val="Heading2"/>
+      </w:pPr>
+      <w:r>
+        <w:t>Health Professional</w:t>
+      </w:r>
+    </w:p>
+    <w:p>
+      <w:r>
+        <w:t>A health professional provides care to patients and gets paid for those services by payers. Health Professionals also purchase and use systems and software from innovators.</w:t>
+      </w:r>
+    </w:p>
+    <w:p>
+      <w:pPr>
+        <w:pStyle w:val="Heading2"/>
+      </w:pPr>
+      <w:r>
+        <w:t>P</w:t>
+      </w:r>
+      <w:r>
+        <w:t>atient</w:t>
+      </w:r>
+    </w:p>
+    <w:p>
+      <w:r>
+        <w:t>A patient recei</w:t>
+      </w:r>
+      <w:r>
+        <w:t xml:space="preserve">ves health care from </w:t>
+      </w:r>
+      <w:r>
+        <w:t>health professional</w:t>
+      </w:r>
+      <w:r>
+        <w:t>s.</w:t>
+      </w:r>
+    </w:p>
+    <w:p>
+      <w:pPr>
+        <w:pStyle w:val="Heading2"/>
+      </w:pPr>
+      <w:r>
+        <w:t>Payer</w:t>
+      </w:r>
+    </w:p>
+    <w:p>
+      <w:r>
+        <w:t>Payers are insurance providers. Payers sell insurance to patients and pay</w:t>
+      </w:r>
+      <w:r>
+        <w:t xml:space="preserve"> for patient care to </w:t>
+      </w:r>
+      <w:r>
+        <w:t>health professional</w:t>
+      </w:r>
+      <w:r>
+        <w:t>s.</w:t>
+      </w:r>
+    </w:p>
+    <w:p>
+      <w:pPr>
+        <w:pStyle w:val="Heading2"/>
+      </w:pPr>
+      <w:r>
+        <w:t>Policy Maker</w:t>
+      </w:r>
+    </w:p>
+    <w:p>
+      <w:r>
+        <w:t>A policy maker is someone in the government who influences health policies.</w:t>
+      </w:r>
+    </w:p>
+    <w:p>
+      <w:pPr>
+        <w:pStyle w:val="Heading2"/>
+      </w:pPr>
+      <w:r>
+        <w:t>Public Health Official</w:t>
+      </w:r>
+    </w:p>
+    <w:p>
+      <w:r>
+        <w:t>A public health official is s</w:t>
+      </w:r>
+      <w:r>
+        <w:t>omeone representing a government health ag</w:t>
+      </w:r>
+      <w:r>
+        <w:t>ency.</w:t>
+      </w:r>
+    </w:p>
+    <w:p>
+      <w:pPr>
+        <w:pStyle w:val="Heading2"/>
+      </w:pPr>
+      <w:r>
+        <w:t>R</w:t>
+      </w:r>
+      <w:r>
+        <w:t>esearcher</w:t>
+      </w:r>
+    </w:p>
+    <w:p>
+      <w:r>
+        <w:t>Researchers are professionals who use medical data to expand medical knowledge and hopefully improve care for patients in the future.</w:t>
+      </w:r>
+    </w:p>
+    <w:p>
+      <w:pPr>
+        <w:pStyle w:val="Heading2"/>
+      </w:pPr>
+      <w:r>
+        <w:t>Trial User</w:t>
+      </w:r>
+    </w:p>
+    <w:p>
+      <w:r>
+        <w:t>A trial user is someone showing the system to other people or a person directly trying out the system</w:t>
+      </w:r>
+      <w:r>
+        <w:t>.</w:t>
+      </w:r>
+      <w:r>
+        <w:t xml:space="preserve"> A trial user is able to see the site as they would if they were a real user of a selected role. In other words, if I choose to be a trial patient user, I’d see the system as a patient would.</w:t>
+      </w:r>
+    </w:p>
+    <w:p>
+      <w:pPr>
+        <w:pStyle w:val="Heading1"/>
+      </w:pPr>
+      <w:r>
+        <w:t>Use Cases</w:t>
+      </w:r>
+    </w:p>
+    <w:p>
+      <w:pPr>
+        <w:pStyle w:val="Heading2"/>
+      </w:pPr>
+      <w:r>
+        <w:t>Administrator (secure web access)</w:t>
+      </w:r>
+    </w:p>
+    <w:p>
+      <w:pPr>
+        <w:pStyle w:val="Heading3"/>
+      </w:pPr>
+      <w:r>
+        <w:t>Manage Users</w:t>
+      </w:r>
+    </w:p>
+    <w:p>
+      <w:r>
+        <w:t>An administrator can add, view, update, and delete users from SyntheticMass.</w:t>
+      </w:r>
+    </w:p>
+    <w:p>
+      <w:pPr>
+        <w:pStyle w:val="Heading3"/>
+      </w:pPr>
+      <w:r>
+        <w:t>Lock/Unlock User Accounts</w:t>
+      </w:r>
+    </w:p>
+    <w:p>
+      <w:r>
+        <w:t>An administrator can lock or unlock user accounts.</w:t>
+      </w:r>
+    </w:p>
+    <w:p>
+      <w:pPr>
+        <w:pStyle w:val="Heading3"/>
       </w:pPr>
       <w:r>
         <w:lastRenderedPageBreak/>
-        <w:t>Open Source</w:t>
-      </w:r>
-      <w:r>
-        <w:t xml:space="preserve"> HIE</w:t>
-      </w:r>
-      <w:r>
-        <w:t xml:space="preserve"> v1</w:t>
-      </w:r>
-    </w:p>
-    <w:p>
-      <w:r>
-        <w:t>Incorporate early version of SHR.</w:t>
-      </w:r>
-    </w:p>
-    <w:p>
-      <w:r>
-        <w:t xml:space="preserve">Initial cut of use cases for patient, </w:t>
-      </w:r>
-      <w:r>
-        <w:t>health professional</w:t>
-      </w:r>
-      <w:r>
-        <w:t>, researcher, and administrator</w:t>
-      </w:r>
-      <w:r>
-        <w:t>.</w:t>
-      </w:r>
-    </w:p>
-    <w:p>
-      <w:r>
-        <w:t>Support for real data and synthetic data.</w:t>
-      </w:r>
-    </w:p>
-    <w:p>
-      <w:pPr>
-        <w:pStyle w:val="Heading2"/>
-      </w:pPr>
-      <w:r>
-        <w:t xml:space="preserve">Open Source </w:t>
-      </w:r>
-      <w:r>
-        <w:t>HIE v2</w:t>
-      </w:r>
-    </w:p>
-    <w:p>
-      <w:r>
-        <w:t xml:space="preserve">Complete use cases for patient, </w:t>
-      </w:r>
-      <w:r>
-        <w:t>health professional</w:t>
-      </w:r>
-      <w:r>
-        <w:t xml:space="preserve">, researcher, </w:t>
-      </w:r>
-      <w:r>
-        <w:t>innovator</w:t>
-      </w:r>
-      <w:r>
-        <w:t>, and administrator. Initial cut of public health official, guardian, guest, and payer use cases.</w:t>
-      </w:r>
-    </w:p>
-    <w:p>
-      <w:pPr>
-        <w:pStyle w:val="Heading2"/>
-      </w:pPr>
-      <w:r>
-        <w:t xml:space="preserve">Open Source </w:t>
-      </w:r>
-      <w:r>
-        <w:t>HIE v3</w:t>
-      </w:r>
-    </w:p>
-    <w:p/>
-    <w:p>
-      <w:pPr>
-        <w:pStyle w:val="Heading2"/>
-      </w:pPr>
-      <w:r>
-        <w:t xml:space="preserve">Open Source HIE – </w:t>
-      </w:r>
-      <w:r>
-        <w:t>Nation</w:t>
-      </w:r>
-      <w:r>
-        <w:t>al</w:t>
-      </w:r>
-      <w:r>
-        <w:t xml:space="preserve"> HIE Test</w:t>
-      </w:r>
-      <w:r>
-        <w:t xml:space="preserve"> </w:t>
-      </w:r>
-      <w:r>
-        <w:t>Bed</w:t>
-      </w:r>
-      <w:r>
-        <w:t xml:space="preserve"> (?)</w:t>
-      </w:r>
-    </w:p>
-    <w:p>
-      <w:r>
-        <w:t>TBD</w:t>
-      </w:r>
-    </w:p>
-    <w:p>
-      <w:pPr>
-        <w:pStyle w:val="Heading1"/>
-      </w:pPr>
-      <w:r>
-        <w:t>Actors</w:t>
-      </w:r>
-    </w:p>
-    <w:p>
-      <w:pPr>
-        <w:pStyle w:val="Heading2"/>
-      </w:pPr>
-      <w:r>
-        <w:t>Administrator</w:t>
-      </w:r>
-    </w:p>
-    <w:p>
-      <w:r>
-        <w:t>Users who administer the SyntheticMass</w:t>
-      </w:r>
-      <w:r>
-        <w:t>/HIE</w:t>
-      </w:r>
-      <w:r>
-        <w:t xml:space="preserve"> site will require access to administrative functions on the site</w:t>
+        <w:t>Archive Patient Data</w:t>
+      </w:r>
+    </w:p>
+    <w:p>
+      <w:r>
+        <w:t>An administrator can choose to archive some patient-related data based on criteria. Archived data is removed from the primary tables and must be de-archived before it can be accessed again.</w:t>
+      </w:r>
+    </w:p>
+    <w:p>
+      <w:pPr>
+        <w:pStyle w:val="Heading3"/>
+      </w:pPr>
+      <w:r>
+        <w:t>De-archive Patient Data</w:t>
+      </w:r>
+    </w:p>
+    <w:p>
+      <w:r>
+        <w:t>An administrator can put archived data back into the primary data store such that it is accessible again.</w:t>
+      </w:r>
+    </w:p>
+    <w:p>
+      <w:pPr>
+        <w:pStyle w:val="Heading3"/>
+      </w:pPr>
+      <w:r>
+        <w:t>Backup Data</w:t>
+      </w:r>
+    </w:p>
+    <w:p>
+      <w:r>
+        <w:t>An administrator can initiate a backup or schedule periodic backups of data owned by the system. Any backed up data must be protected to ensure its privacy, integrity, and that only authorized users can access it.</w:t>
+      </w:r>
+    </w:p>
+    <w:p>
+      <w:pPr>
+        <w:pStyle w:val="Heading3"/>
+      </w:pPr>
+      <w:r>
+        <w:t>Restore Data from Backup</w:t>
+      </w:r>
+    </w:p>
+    <w:p>
+      <w:r>
+        <w:t>An administrator can choose to restore data from backup into the active system.</w:t>
+      </w:r>
+    </w:p>
+    <w:p>
+      <w:pPr>
+        <w:pStyle w:val="Heading3"/>
+      </w:pPr>
+      <w:r>
+        <w:t>Log an Active User Out</w:t>
+      </w:r>
+    </w:p>
+    <w:p>
+      <w:r>
+        <w:t>An administrator can choose a currently logged in user and kick them out of the system.</w:t>
+      </w:r>
+    </w:p>
+    <w:p>
+      <w:pPr>
+        <w:pStyle w:val="Heading3"/>
+      </w:pPr>
+      <w:r>
+        <w:t>See Login Attempts</w:t>
+      </w:r>
+    </w:p>
+    <w:p>
+      <w:r>
+        <w:t xml:space="preserve">An administrator can view a log of login attempts (successful and unsuccessful). </w:t>
+      </w:r>
+    </w:p>
+    <w:p>
+      <w:pPr>
+        <w:pStyle w:val="Heading3"/>
+      </w:pPr>
+      <w:r>
+        <w:t>Notify if Failed Login Attempts Exceeds a Threshold</w:t>
+      </w:r>
+    </w:p>
+    <w:p>
+      <w:r>
+        <w:t>An administrator can receive a notification if failed login attempts from a single IP address exceed a certain number in a certain timeframe.</w:t>
+      </w:r>
+    </w:p>
+    <w:p>
+      <w:pPr>
+        <w:pStyle w:val="Heading2"/>
+      </w:pPr>
+      <w:r>
+        <w:t>Guardian (secure web and mobile access)</w:t>
+      </w:r>
+    </w:p>
+    <w:p>
+      <w:pPr>
+        <w:pStyle w:val="Heading3"/>
+      </w:pPr>
+      <w:r>
+        <w:t>View a Ward’s Patient Record</w:t>
+      </w:r>
+    </w:p>
+    <w:p>
+      <w:r>
+        <w:t>A guardian can view any of their wards’ patient records.</w:t>
+      </w:r>
+    </w:p>
+    <w:p>
+      <w:pPr>
+        <w:pStyle w:val="Heading3"/>
+      </w:pPr>
+      <w:r>
+        <w:t>Update a Ward’s Patient Record</w:t>
+      </w:r>
+    </w:p>
+    <w:p>
+      <w:r>
+        <w:t>A guardian can update some data in a ward’s patient record, and can request that other parts of it be updated as well.</w:t>
+      </w:r>
+    </w:p>
+    <w:p>
+      <w:pPr>
+        <w:pStyle w:val="Heading3"/>
+      </w:pPr>
+      <w:r>
+        <w:t>Identify Issue in a Ward’s Health Record</w:t>
+      </w:r>
+    </w:p>
+    <w:p>
+      <w:r>
+        <w:t>A guardian can identify a particular piece of data within a ward’s patient record that they think is incorrect and should be fixed.</w:t>
+      </w:r>
+    </w:p>
+    <w:p>
+      <w:pPr>
+        <w:pStyle w:val="Heading3"/>
+      </w:pPr>
+      <w:r>
+        <w:t>Handle an Informed Consent Request for a Ward’s Data</w:t>
+      </w:r>
+    </w:p>
+    <w:p>
+      <w:r>
+        <w:t>A guardian is presented with a health professional’s request for access to one of their ward’s data. The guardian can consent or not.</w:t>
+      </w:r>
+    </w:p>
+    <w:p>
+      <w:pPr>
+        <w:pStyle w:val="Heading2"/>
+      </w:pPr>
+      <w:r>
+        <w:t>Guest (web and mobile access)</w:t>
+      </w:r>
+    </w:p>
+    <w:p>
+      <w:pPr>
+        <w:pStyle w:val="Heading3"/>
+      </w:pPr>
+      <w:r>
+        <w:t xml:space="preserve">Learn about </w:t>
+      </w:r>
+      <w:r>
+        <w:t>HIE</w:t>
+      </w:r>
+    </w:p>
+    <w:p>
+      <w:r>
+        <w:t xml:space="preserve">A guest should be able to read about </w:t>
+      </w:r>
+      <w:r>
+        <w:t xml:space="preserve">the HIE </w:t>
+      </w:r>
+      <w:r>
+        <w:t>to learn about it and the SHR.</w:t>
+      </w:r>
+    </w:p>
+    <w:p>
+      <w:pPr>
+        <w:pStyle w:val="Heading3"/>
+      </w:pPr>
+      <w:r>
+        <w:t>Register with Site</w:t>
+      </w:r>
+    </w:p>
+    <w:p>
+      <w:r>
+        <w:t>A guest can request a login on SyntheticMass for a particular role (e.g., patient).</w:t>
+      </w:r>
+    </w:p>
+    <w:p>
+      <w:pPr>
+        <w:pStyle w:val="Heading3"/>
+      </w:pPr>
+      <w:r>
+        <w:lastRenderedPageBreak/>
+        <w:t>View Public Health Data</w:t>
+      </w:r>
+    </w:p>
+    <w:p>
+      <w:r>
+        <w:t>A guest can view public health data which consists of some aggregated statistics about all residents.</w:t>
+      </w:r>
+    </w:p>
+    <w:p>
+      <w:pPr>
+        <w:pStyle w:val="Heading3"/>
+      </w:pPr>
+      <w:r>
+        <w:t>View Standard Health Record Specification</w:t>
+      </w:r>
+    </w:p>
+    <w:p>
+      <w:r>
+        <w:t>A guest can get more information about the SHR including specifications.</w:t>
+      </w:r>
+    </w:p>
+    <w:p>
+      <w:pPr>
+        <w:pStyle w:val="Heading2"/>
+      </w:pPr>
+      <w:r>
+        <w:t>Health Professional (secure web and mobile access)</w:t>
+      </w:r>
+    </w:p>
+    <w:p>
+      <w:pPr>
+        <w:pStyle w:val="Heading3"/>
+      </w:pPr>
+      <w:bookmarkStart w:id="0" w:name="_Ref458602143"/>
+      <w:r>
+        <w:t>View Patient Record</w:t>
+      </w:r>
+      <w:bookmarkEnd w:id="0"/>
+    </w:p>
+    <w:p>
+      <w:r>
+        <w:t>Health Professional must search for desired patient using patient identifiers. Health Professional may not have access to requested patient. View it on the site or have it send to their DIRECT e-mail address or download it in a specific format. Portions of record may not be visible to a health professional. Alternate course is when they don’t have access to the record or to a portion of it and they can request it.</w:t>
+      </w:r>
+    </w:p>
+    <w:p>
+      <w:pPr>
+        <w:pStyle w:val="Heading3"/>
+      </w:pPr>
+      <w:r>
+        <w:t>View Summary of</w:t>
+      </w:r>
+      <w:r>
+        <w:t xml:space="preserve"> Patient Record</w:t>
+      </w:r>
+    </w:p>
+    <w:p>
+      <w:r>
+        <w:t>A health professional can just see key data within an SHR to summarize a patient quickly.</w:t>
+      </w:r>
+    </w:p>
+    <w:p>
+      <w:pPr>
+        <w:pStyle w:val="Heading3"/>
+      </w:pPr>
+      <w:bookmarkStart w:id="1" w:name="_Ref458602166"/>
+      <w:r>
+        <w:t>Update Patient Record</w:t>
+      </w:r>
+      <w:bookmarkEnd w:id="1"/>
+    </w:p>
+    <w:p>
+      <w:r>
+        <w:t>A health professional can update a patient’s record including adding new encounters, lab results, conditions, etc.</w:t>
+      </w:r>
+    </w:p>
+    <w:p>
+      <w:pPr>
+        <w:pStyle w:val="Heading3"/>
+      </w:pPr>
+      <w:r>
+        <w:t>Create Action for Patient</w:t>
+      </w:r>
+    </w:p>
+    <w:p>
+      <w:r>
+        <w:t>A health professional can create an action for a patient which may be to make an appointment, weigh themselves once a week and record it in their SHR, log what they eat for a period of time, go get blood taken at a local lab, etc.</w:t>
+      </w:r>
+    </w:p>
+    <w:p>
+      <w:pPr>
+        <w:pStyle w:val="Heading3"/>
+      </w:pPr>
+      <w:r>
+        <w:t>Update myself in Health Professional Directory</w:t>
+      </w:r>
+    </w:p>
+    <w:p>
+      <w:r>
+        <w:t>A health professional can update their direct e-mail address, regular e-mail address, phone numbers, street address(</w:t>
+      </w:r>
+      <w:proofErr w:type="spellStart"/>
+      <w:r>
+        <w:t>es</w:t>
+      </w:r>
+      <w:proofErr w:type="spellEnd"/>
+      <w:r>
+        <w:t>), and other contact information in the health professional directory. They can also upload their certificates.</w:t>
+      </w:r>
+    </w:p>
+    <w:p>
+      <w:pPr>
+        <w:pStyle w:val="Heading3"/>
+      </w:pPr>
+      <w:r>
+        <w:t>Send Direct Message to Another Health Professional</w:t>
+      </w:r>
+    </w:p>
+    <w:p>
+      <w:r>
+        <w:t>A health professional can send a Direct message containing patient data to another health professional.</w:t>
+      </w:r>
+    </w:p>
+    <w:p>
+      <w:pPr>
+        <w:pStyle w:val="Heading3"/>
+      </w:pPr>
+      <w:r>
+        <w:t>Look up another Health Professional in Health Professional Directory</w:t>
+      </w:r>
+    </w:p>
+    <w:p>
+      <w:r>
+        <w:t>A health professional can look up another health professional in the health professional directory in order to contact them (e.g., send a referral or lab results via Direct).</w:t>
+      </w:r>
+    </w:p>
+    <w:p>
+      <w:pPr>
+        <w:pStyle w:val="Heading3"/>
+      </w:pPr>
+      <w:r>
+        <w:t>Manage My Notification Rules</w:t>
+      </w:r>
+    </w:p>
+    <w:p>
+      <w:r>
+        <w:t>Control what types of updates cause notifications (e.g., emergency room encounter) and the priority associated with the notification. Priority may also dictate notification mechanism (message on site at next login, e-mail, text message?)</w:t>
+      </w:r>
+    </w:p>
+    <w:p>
+      <w:pPr>
+        <w:pStyle w:val="Heading3"/>
+      </w:pPr>
+      <w:r>
+        <w:t>Receive Notification that Patient Was Updated</w:t>
+      </w:r>
+    </w:p>
+    <w:p>
+      <w:r>
+        <w:t xml:space="preserve">A health professional can define criteria under which patient updates will notify them and how they will be notified. For example, updates to any patient that they are defined as the primary care physician may </w:t>
+      </w:r>
+      <w:r>
+        <w:lastRenderedPageBreak/>
+        <w:t>result in an e-mail being sent to them. For another example, if any of their patients with a certain condition have an admit event, then the health professional is notified via text message.</w:t>
+      </w:r>
+    </w:p>
+    <w:p>
+      <w:pPr>
+        <w:pStyle w:val="Heading3"/>
+      </w:pPr>
+      <w:r>
+        <w:t>Address</w:t>
+      </w:r>
+      <w:r>
+        <w:t xml:space="preserve"> Potential Issues</w:t>
+      </w:r>
+    </w:p>
+    <w:p>
+      <w:r>
+        <w:t>The health professional views potential issues identified by a patient, guardian, or another health professional and disposes of them. Only health professionals with the ability to update the part of the patient record that the issue is associated with can address the issue.</w:t>
+      </w:r>
+    </w:p>
+    <w:p>
+      <w:pPr>
+        <w:pStyle w:val="Heading3"/>
+      </w:pPr>
+      <w:r>
+        <w:t>View Prescription Drug History for Patient</w:t>
+      </w:r>
+    </w:p>
+    <w:p>
+      <w:r>
+        <w:t>The health professional views the prescription drug history for a patient via the state’s PDMP.</w:t>
+      </w:r>
+    </w:p>
+    <w:p>
+      <w:pPr>
+        <w:pStyle w:val="Heading3"/>
+      </w:pPr>
+      <w:r>
+        <w:t>Prescribe a Drug for a Patient</w:t>
+      </w:r>
+    </w:p>
+    <w:p>
+      <w:r>
+        <w:t>The health professional can prescribe a drug to a patient via an e-prescribing service.</w:t>
+      </w:r>
+    </w:p>
+    <w:p>
+      <w:pPr>
+        <w:pStyle w:val="Heading3"/>
+      </w:pPr>
+      <w:r>
+        <w:t>Request Access to Patient Data</w:t>
+      </w:r>
+    </w:p>
+    <w:p>
+      <w:r>
+        <w:t>The health professional needs to access a patient’s health record in general or a specific subset of data within it and requests that access. This action could trigger informed consent process.</w:t>
       </w:r>
     </w:p>
     <w:p>
@@ -1043,643 +1865,6 @@
       <w:r>
         <w:t>Innovator</w:t>
       </w:r>
-    </w:p>
-    <w:p>
-      <w:r>
-        <w:t xml:space="preserve">Vendors implementing new systems and technologies must interoperate with other vendors and require data for testing their systems. These users are referred to as </w:t>
-      </w:r>
-      <w:r>
-        <w:t>innovators</w:t>
-      </w:r>
-      <w:r>
-        <w:t>.</w:t>
-      </w:r>
-    </w:p>
-    <w:p>
-      <w:pPr>
-        <w:pStyle w:val="Heading2"/>
-      </w:pPr>
-      <w:r>
-        <w:t>Guardian</w:t>
-      </w:r>
-    </w:p>
-    <w:p>
-      <w:r>
-        <w:t>A patient will often have assigned guardians who are responsible for their medical care and therefore should have access to the patient’s health record.</w:t>
-      </w:r>
-    </w:p>
-    <w:p>
-      <w:pPr>
-        <w:pStyle w:val="Heading2"/>
-      </w:pPr>
-      <w:r>
-        <w:t>Guest</w:t>
-      </w:r>
-    </w:p>
-    <w:p>
-      <w:r>
-        <w:t>A user wanting to learn more about SyntheticMass</w:t>
-      </w:r>
-      <w:r>
-        <w:t>/MA HIE</w:t>
-      </w:r>
-      <w:r>
-        <w:t xml:space="preserve"> should be able to acc</w:t>
-      </w:r>
-      <w:r>
-        <w:t>ess the site and learn about it without establishing an account.</w:t>
-      </w:r>
-    </w:p>
-    <w:p>
-      <w:pPr>
-        <w:pStyle w:val="Heading2"/>
-      </w:pPr>
-      <w:r>
-        <w:t>Health Professional</w:t>
-      </w:r>
-    </w:p>
-    <w:p>
-      <w:r>
-        <w:t>A health professional provides care to patients and gets paid for those services by payers. Health Professionals also purchase and use systems and software from innovators.</w:t>
-      </w:r>
-    </w:p>
-    <w:p>
-      <w:pPr>
-        <w:pStyle w:val="Heading2"/>
-      </w:pPr>
-      <w:r>
-        <w:t>P</w:t>
-      </w:r>
-      <w:r>
-        <w:t>atient</w:t>
-      </w:r>
-    </w:p>
-    <w:p>
-      <w:r>
-        <w:t>A patient recei</w:t>
-      </w:r>
-      <w:r>
-        <w:t xml:space="preserve">ves health care from </w:t>
-      </w:r>
-      <w:r>
-        <w:t>health professional</w:t>
-      </w:r>
-      <w:r>
-        <w:t>s.</w:t>
-      </w:r>
-    </w:p>
-    <w:p>
-      <w:pPr>
-        <w:pStyle w:val="Heading2"/>
-      </w:pPr>
-      <w:r>
-        <w:t>Payer</w:t>
-      </w:r>
-    </w:p>
-    <w:p>
-      <w:r>
-        <w:t>Payers are insurance providers. Payers sell insurance to patients and pay</w:t>
-      </w:r>
-      <w:r>
-        <w:t xml:space="preserve"> for patient care to </w:t>
-      </w:r>
-      <w:r>
-        <w:t>health professional</w:t>
-      </w:r>
-      <w:r>
-        <w:t>s.</w:t>
-      </w:r>
-    </w:p>
-    <w:p>
-      <w:pPr>
-        <w:pStyle w:val="Heading2"/>
-      </w:pPr>
-      <w:r>
-        <w:t>Policy Maker</w:t>
-      </w:r>
-    </w:p>
-    <w:p>
-      <w:r>
-        <w:t>A policy maker is someone in the government who influences health policies.</w:t>
-      </w:r>
-    </w:p>
-    <w:p>
-      <w:pPr>
-        <w:pStyle w:val="Heading2"/>
-      </w:pPr>
-      <w:r>
-        <w:lastRenderedPageBreak/>
-        <w:t>Public Health Official</w:t>
-      </w:r>
-    </w:p>
-    <w:p>
-      <w:r>
-        <w:t>A public health official is s</w:t>
-      </w:r>
-      <w:r>
-        <w:t>omeone representing a government health ag</w:t>
-      </w:r>
-      <w:r>
-        <w:t>ency.</w:t>
-      </w:r>
-    </w:p>
-    <w:p>
-      <w:pPr>
-        <w:pStyle w:val="Heading2"/>
-      </w:pPr>
-      <w:r>
-        <w:t>R</w:t>
-      </w:r>
-      <w:r>
-        <w:t>esearcher</w:t>
-      </w:r>
-    </w:p>
-    <w:p>
-      <w:r>
-        <w:t>Researchers are professionals who use medical data to expand medical knowledge and hopefully improve care for patients in the future.</w:t>
-      </w:r>
-    </w:p>
-    <w:p>
-      <w:pPr>
-        <w:pStyle w:val="Heading2"/>
-      </w:pPr>
-      <w:r>
-        <w:t>Trial User</w:t>
-      </w:r>
-    </w:p>
-    <w:p>
-      <w:r>
-        <w:t>A trial user is someone showing the system to other people or a person directly trying out the system</w:t>
-      </w:r>
-      <w:r>
-        <w:t>.</w:t>
-      </w:r>
-      <w:r>
-        <w:t xml:space="preserve"> A trial user is able to see the site as they would if they were a real user of a selected role. In other words, if I choose to be a trial patient user, I’d see the system as a patient would.</w:t>
-      </w:r>
-    </w:p>
-    <w:p>
-      <w:pPr>
-        <w:pStyle w:val="Heading1"/>
-      </w:pPr>
-      <w:r>
-        <w:t>Use Cases</w:t>
-      </w:r>
-    </w:p>
-    <w:p>
-      <w:pPr>
-        <w:pStyle w:val="Heading2"/>
-      </w:pPr>
-      <w:r>
-        <w:t>Administrator (secure web access)</w:t>
-      </w:r>
-    </w:p>
-    <w:p>
-      <w:pPr>
-        <w:pStyle w:val="Heading3"/>
-      </w:pPr>
-      <w:r>
-        <w:t>Manage Users</w:t>
-      </w:r>
-    </w:p>
-    <w:p>
-      <w:r>
-        <w:t>An administrator can add, view, update, and delete users from SyntheticMass.</w:t>
-      </w:r>
-    </w:p>
-    <w:p>
-      <w:pPr>
-        <w:pStyle w:val="Heading3"/>
-      </w:pPr>
-      <w:r>
-        <w:t>Lock/Unlock User Accounts</w:t>
-      </w:r>
-    </w:p>
-    <w:p>
-      <w:r>
-        <w:t>An administrator can lock or unlock user accounts.</w:t>
-      </w:r>
-    </w:p>
-    <w:p>
-      <w:pPr>
-        <w:pStyle w:val="Heading3"/>
-      </w:pPr>
-      <w:r>
-        <w:t>Archive Patient Data</w:t>
-      </w:r>
-    </w:p>
-    <w:p>
-      <w:r>
-        <w:t>An administrator can choose to archive some patient-related data based on criteria. Archived data is removed from the primary tables and must be de-archived before it can be accessed again.</w:t>
-      </w:r>
-    </w:p>
-    <w:p>
-      <w:pPr>
-        <w:pStyle w:val="Heading3"/>
-      </w:pPr>
-      <w:r>
-        <w:t>De-archive Patient Data</w:t>
-      </w:r>
-    </w:p>
-    <w:p>
-      <w:r>
-        <w:t>An administrator can put archived data back into the primary data store such that it is accessible again.</w:t>
-      </w:r>
-    </w:p>
-    <w:p>
-      <w:pPr>
-        <w:pStyle w:val="Heading3"/>
-      </w:pPr>
-      <w:r>
-        <w:t>Backup Data</w:t>
-      </w:r>
-    </w:p>
-    <w:p>
-      <w:r>
-        <w:t>An administrator can initiate a backup or schedule periodic backups of data owned by the system. Any backed up data must be protected to ensure its privacy, integrity, and that only authorized users can access it.</w:t>
-      </w:r>
-    </w:p>
-    <w:p>
-      <w:pPr>
-        <w:pStyle w:val="Heading3"/>
-      </w:pPr>
-      <w:r>
-        <w:t>Restore Data from Backup</w:t>
-      </w:r>
-    </w:p>
-    <w:p>
-      <w:r>
-        <w:t>An administrator can choose to restore data from backup into the active system.</w:t>
-      </w:r>
-    </w:p>
-    <w:p>
-      <w:pPr>
-        <w:pStyle w:val="Heading3"/>
-      </w:pPr>
-      <w:r>
-        <w:t>Log an Active User Out</w:t>
-      </w:r>
-    </w:p>
-    <w:p>
-      <w:r>
-        <w:t>An administrator can choose a currently logged in user and kick them out of the system.</w:t>
-      </w:r>
-    </w:p>
-    <w:p>
-      <w:pPr>
-        <w:pStyle w:val="Heading3"/>
-      </w:pPr>
-      <w:r>
-        <w:t>See Login Attempts</w:t>
-      </w:r>
-    </w:p>
-    <w:p>
-      <w:r>
-        <w:t xml:space="preserve">An administrator can view a log of login attempts (successful and unsuccessful). </w:t>
-      </w:r>
-    </w:p>
-    <w:p>
-      <w:pPr>
-        <w:pStyle w:val="Heading3"/>
-      </w:pPr>
-      <w:r>
-        <w:t>Notify if Failed Login Attempts Exceeds a Threshold</w:t>
-      </w:r>
-    </w:p>
-    <w:p>
-      <w:r>
-        <w:t>An administrator can receive a notification if failed login attempts from a single IP address exceed a certain number in a certain timeframe.</w:t>
-      </w:r>
-    </w:p>
-    <w:p>
-      <w:pPr>
-        <w:pStyle w:val="Heading2"/>
-      </w:pPr>
-      <w:r>
-        <w:lastRenderedPageBreak/>
-        <w:t>Guardian (secure web and mobile access)</w:t>
-      </w:r>
-    </w:p>
-    <w:p>
-      <w:pPr>
-        <w:pStyle w:val="Heading3"/>
-      </w:pPr>
-      <w:r>
-        <w:t>View a Ward’s Patient Record</w:t>
-      </w:r>
-    </w:p>
-    <w:p>
-      <w:r>
-        <w:t>A guardian can view any of their wards’ patient records.</w:t>
-      </w:r>
-    </w:p>
-    <w:p>
-      <w:pPr>
-        <w:pStyle w:val="Heading3"/>
-      </w:pPr>
-      <w:r>
-        <w:t>Update a Ward’s Patient Record</w:t>
-      </w:r>
-    </w:p>
-    <w:p>
-      <w:r>
-        <w:t>A guardian can update some data in a ward’s patient record, and can request that other parts of it be updated as well.</w:t>
-      </w:r>
-    </w:p>
-    <w:p>
-      <w:pPr>
-        <w:pStyle w:val="Heading3"/>
-      </w:pPr>
-      <w:r>
-        <w:t>Identify Issue in a Ward’s Health Record</w:t>
-      </w:r>
-    </w:p>
-    <w:p>
-      <w:r>
-        <w:t>A guardian can identify a particular piece of data within a ward’s patient record that they think is incorrect and should be fixed.</w:t>
-      </w:r>
-    </w:p>
-    <w:p>
-      <w:pPr>
-        <w:pStyle w:val="Heading3"/>
-      </w:pPr>
-      <w:r>
-        <w:t>Handle an Informed Consent Request for a Ward’s Data</w:t>
-      </w:r>
-    </w:p>
-    <w:p>
-      <w:r>
-        <w:t>A guardian is presented with a health professional’s request for access to one of their ward’s data. The guardian can consent or not.</w:t>
-      </w:r>
-    </w:p>
-    <w:p>
-      <w:pPr>
-        <w:pStyle w:val="Heading2"/>
-      </w:pPr>
-      <w:r>
-        <w:t>Guest (web and mobile access)</w:t>
-      </w:r>
-    </w:p>
-    <w:p>
-      <w:pPr>
-        <w:pStyle w:val="Heading3"/>
-      </w:pPr>
-      <w:r>
-        <w:t xml:space="preserve">Learn about </w:t>
-      </w:r>
-      <w:r>
-        <w:t>HIE</w:t>
-      </w:r>
-    </w:p>
-    <w:p>
-      <w:r>
-        <w:t xml:space="preserve">A guest should be able to read about </w:t>
-      </w:r>
-      <w:r>
-        <w:t xml:space="preserve">the HIE </w:t>
-      </w:r>
-      <w:r>
-        <w:t>to learn about it and the SHR.</w:t>
-      </w:r>
-    </w:p>
-    <w:p>
-      <w:pPr>
-        <w:pStyle w:val="Heading3"/>
-      </w:pPr>
-      <w:r>
-        <w:t>Register with Site</w:t>
-      </w:r>
-    </w:p>
-    <w:p>
-      <w:r>
-        <w:t>A guest can request a login on SyntheticMass for a particular role (e.g., patient).</w:t>
-      </w:r>
-    </w:p>
-    <w:p>
-      <w:pPr>
-        <w:pStyle w:val="Heading3"/>
-      </w:pPr>
-      <w:r>
-        <w:t>View Public Health Data</w:t>
-      </w:r>
-    </w:p>
-    <w:p>
-      <w:r>
-        <w:t>A guest can view public health data which consists of some aggregated statistics about all residents.</w:t>
-      </w:r>
-    </w:p>
-    <w:p>
-      <w:pPr>
-        <w:pStyle w:val="Heading3"/>
-      </w:pPr>
-      <w:r>
-        <w:t>View Standard Health Record Specification</w:t>
-      </w:r>
-    </w:p>
-    <w:p>
-      <w:r>
-        <w:t>A guest can get more information about the SHR including specifications.</w:t>
-      </w:r>
-    </w:p>
-    <w:p>
-      <w:pPr>
-        <w:pStyle w:val="Heading2"/>
-      </w:pPr>
-      <w:r>
-        <w:t>Health Professional (secure web and mobile access)</w:t>
-      </w:r>
-    </w:p>
-    <w:p>
-      <w:pPr>
-        <w:pStyle w:val="Heading3"/>
-      </w:pPr>
-      <w:r>
-        <w:t>View Patient Record</w:t>
-      </w:r>
-    </w:p>
-    <w:p>
-      <w:r>
-        <w:t>Health Professional must search for desired patient using patient identifiers. Health Professional may not have access to requested patient. View it on the site or have it send to their DIRECT e-mail address or download it in a specific format. Portions of record may not be visible to a health professional. Alternate course is when they don’t have access to the record or to a portion of it and they can request it.</w:t>
-      </w:r>
-    </w:p>
-    <w:p>
-      <w:pPr>
-        <w:pStyle w:val="Heading3"/>
-      </w:pPr>
-      <w:r>
-        <w:t>View Summary of</w:t>
-      </w:r>
-      <w:r>
-        <w:t xml:space="preserve"> Patient Record</w:t>
-      </w:r>
-    </w:p>
-    <w:p>
-      <w:r>
-        <w:t>A health professional can just see key data within an SHR to summarize a patient quickly.</w:t>
-      </w:r>
-    </w:p>
-    <w:p>
-      <w:pPr>
-        <w:pStyle w:val="Heading3"/>
-      </w:pPr>
-      <w:r>
-        <w:t>Update Patient Record</w:t>
-      </w:r>
-    </w:p>
-    <w:p>
-      <w:r>
-        <w:t>A health professional can update a patient’s record including adding new encounters, lab results, conditions, etc.</w:t>
-      </w:r>
-    </w:p>
-    <w:p>
-      <w:pPr>
-        <w:pStyle w:val="Heading3"/>
-      </w:pPr>
-      <w:r>
-        <w:lastRenderedPageBreak/>
-        <w:t>Create Action for Patient</w:t>
-      </w:r>
-    </w:p>
-    <w:p>
-      <w:r>
-        <w:t>A health professional can create an action for a patient which may be to make an appointment, weigh themselves once a week and record it in their SHR, log what they eat for a period of time, go get blood taken at a local lab, etc.</w:t>
-      </w:r>
-    </w:p>
-    <w:p>
-      <w:pPr>
-        <w:pStyle w:val="Heading3"/>
-      </w:pPr>
-      <w:r>
-        <w:t>Update myself in Health Professional Directory</w:t>
-      </w:r>
-    </w:p>
-    <w:p>
-      <w:r>
-        <w:t>A health professional can update their direct e-mail address, regular e-mail address, phone numbers, street address(</w:t>
-      </w:r>
-      <w:proofErr w:type="spellStart"/>
-      <w:r>
-        <w:t>es</w:t>
-      </w:r>
-      <w:proofErr w:type="spellEnd"/>
-      <w:r>
-        <w:t>), and other contact information in the health professional directory. They can also upload their certificates.</w:t>
-      </w:r>
-    </w:p>
-    <w:p>
-      <w:pPr>
-        <w:pStyle w:val="Heading3"/>
-      </w:pPr>
-      <w:r>
-        <w:t>Send Direct Message to Another Health Professional</w:t>
-      </w:r>
-    </w:p>
-    <w:p>
-      <w:r>
-        <w:t>A health professional can send a Direct message containing patient data to another health professional.</w:t>
-      </w:r>
-    </w:p>
-    <w:p>
-      <w:pPr>
-        <w:pStyle w:val="Heading3"/>
-      </w:pPr>
-      <w:r>
-        <w:t>Look up another Health Professional in Health Professional Directory</w:t>
-      </w:r>
-    </w:p>
-    <w:p>
-      <w:r>
-        <w:t>A health professional can look up another health professional in the health professional directory in order to contact them (e.g., send a referral or lab results via Direct).</w:t>
-      </w:r>
-    </w:p>
-    <w:p>
-      <w:pPr>
-        <w:pStyle w:val="Heading3"/>
-      </w:pPr>
-      <w:r>
-        <w:t>Manage My Notification Rules</w:t>
-      </w:r>
-    </w:p>
-    <w:p>
-      <w:r>
-        <w:t>Control what types of updates cause notifications (e.g., emergency room encounter) and the priority associated with the notification. Priority may also dictate notification mechanism (message on site at next login, e-mail, text message?)</w:t>
-      </w:r>
-    </w:p>
-    <w:p>
-      <w:pPr>
-        <w:pStyle w:val="Heading3"/>
-      </w:pPr>
-      <w:r>
-        <w:t>Receive Notification that Patient Was Updated</w:t>
-      </w:r>
-    </w:p>
-    <w:p>
-      <w:r>
-        <w:t>A health professional can define criteria under which patient updates will notify them and how they will be notified. For example, updates to any patient that they are defined as the primary care physician may result in an e-mail being sent to them. For another example, if any of their patients with a certain condition have an admit event, then the health professional is notified via text message.</w:t>
-      </w:r>
-    </w:p>
-    <w:p>
-      <w:pPr>
-        <w:pStyle w:val="Heading3"/>
-      </w:pPr>
-      <w:r>
-        <w:t>Address</w:t>
-      </w:r>
-      <w:r>
-        <w:t xml:space="preserve"> Potential Issues</w:t>
-      </w:r>
-    </w:p>
-    <w:p>
-      <w:r>
-        <w:t>The health professional views potential issues identified by a patient, guardian, or another health professional and disposes of them. Only health professionals with the ability to update the part of the patient record that the issue is associated with can address the issue.</w:t>
-      </w:r>
-    </w:p>
-    <w:p>
-      <w:pPr>
-        <w:pStyle w:val="Heading3"/>
-      </w:pPr>
-      <w:r>
-        <w:t>View Prescription Drug History for Patient</w:t>
-      </w:r>
-    </w:p>
-    <w:p>
-      <w:r>
-        <w:t>The health professional views the prescription drug history for a patient via the state’s PDMP.</w:t>
-      </w:r>
-    </w:p>
-    <w:p>
-      <w:pPr>
-        <w:pStyle w:val="Heading3"/>
-      </w:pPr>
-      <w:r>
-        <w:t>Prescribe a Drug for a Patient</w:t>
-      </w:r>
-    </w:p>
-    <w:p>
-      <w:r>
-        <w:t>The health professional can prescribe a drug to a patient via an e-prescribing service.</w:t>
-      </w:r>
-    </w:p>
-    <w:p>
-      <w:pPr>
-        <w:pStyle w:val="Heading3"/>
-      </w:pPr>
-      <w:r>
-        <w:t>Request Access to Patient Data</w:t>
-      </w:r>
-    </w:p>
-    <w:p>
-      <w:r>
-        <w:t>The health professional needs to access a patient’s health record in general or a specific subset of data within it and requests that access. This action could trigger informed consent process.</w:t>
-      </w:r>
-    </w:p>
-    <w:p>
-      <w:pPr>
-        <w:pStyle w:val="Heading2"/>
-      </w:pPr>
-      <w:r>
-        <w:t>Innovator</w:t>
-      </w:r>
       <w:r>
         <w:t xml:space="preserve"> (secure web access)</w:t>
       </w:r>
@@ -1688,7 +1873,7 @@
       <w:pPr>
         <w:pStyle w:val="Heading3"/>
       </w:pPr>
-      <w:bookmarkStart w:id="0" w:name="_Ref457484385"/>
+      <w:bookmarkStart w:id="2" w:name="_Ref457484385"/>
       <w:r>
         <w:t xml:space="preserve">Download </w:t>
       </w:r>
@@ -1701,7 +1886,7 @@
       <w:r>
         <w:t xml:space="preserve"> in Specified Format</w:t>
       </w:r>
-      <w:bookmarkEnd w:id="0"/>
+      <w:bookmarkEnd w:id="2"/>
     </w:p>
     <w:p>
       <w:r>
@@ -1723,7 +1908,6 @@
         </w:numPr>
       </w:pPr>
       <w:r>
-        <w:lastRenderedPageBreak/>
         <w:t>User chooses to download synthetic patients</w:t>
       </w:r>
     </w:p>
@@ -1877,11 +2061,11 @@
       <w:pPr>
         <w:pStyle w:val="Heading3"/>
       </w:pPr>
-      <w:bookmarkStart w:id="1" w:name="_Ref457484410"/>
+      <w:bookmarkStart w:id="3" w:name="_Ref457484410"/>
       <w:r>
         <w:t>Integration Test of a FHIR client using Synthetic Data</w:t>
       </w:r>
-      <w:bookmarkEnd w:id="1"/>
+      <w:bookmarkEnd w:id="3"/>
     </w:p>
     <w:p>
       <w:r>
@@ -1928,7 +2112,7 @@
       <w:pPr>
         <w:pStyle w:val="Heading3"/>
       </w:pPr>
-      <w:bookmarkStart w:id="2" w:name="_Ref457484434"/>
+      <w:bookmarkStart w:id="4" w:name="_Ref457484434"/>
       <w:r>
         <w:t xml:space="preserve">Integration Test Direct </w:t>
       </w:r>
@@ -1938,7 +2122,7 @@
       <w:r>
         <w:t>using Synthetic Data</w:t>
       </w:r>
-      <w:bookmarkEnd w:id="2"/>
+      <w:bookmarkEnd w:id="4"/>
     </w:p>
     <w:p>
       <w:r>
@@ -1963,6 +2147,7 @@
         </w:numPr>
       </w:pPr>
       <w:r>
+        <w:lastRenderedPageBreak/>
         <w:t>User sends a DIRECT e-mail to SyntheticMass</w:t>
       </w:r>
     </w:p>
@@ -2011,11 +2196,11 @@
       <w:pPr>
         <w:pStyle w:val="Heading3"/>
       </w:pPr>
-      <w:bookmarkStart w:id="3" w:name="_Ref457506257"/>
+      <w:bookmarkStart w:id="5" w:name="_Ref457506257"/>
       <w:r>
         <w:t>Integration Test Direct Receiving using Synthetic Data</w:t>
       </w:r>
-      <w:bookmarkEnd w:id="3"/>
+      <w:bookmarkEnd w:id="5"/>
     </w:p>
     <w:p>
       <w:r>
@@ -2032,12 +2217,12 @@
       <w:pPr>
         <w:pStyle w:val="Heading3"/>
       </w:pPr>
-      <w:bookmarkStart w:id="4" w:name="_Ref457570693"/>
-      <w:bookmarkStart w:id="5" w:name="_Ref457546012"/>
+      <w:bookmarkStart w:id="6" w:name="_Ref457570693"/>
+      <w:bookmarkStart w:id="7" w:name="_Ref457546012"/>
       <w:r>
         <w:t>View Statistics Maps</w:t>
       </w:r>
-      <w:bookmarkEnd w:id="4"/>
+      <w:bookmarkEnd w:id="6"/>
     </w:p>
     <w:p>
       <w:r>
@@ -2054,12 +2239,12 @@
       <w:pPr>
         <w:pStyle w:val="Heading3"/>
       </w:pPr>
-      <w:bookmarkStart w:id="6" w:name="_Ref457570706"/>
+      <w:bookmarkStart w:id="8" w:name="_Ref457570706"/>
       <w:r>
         <w:t>Search Synthetic Patients</w:t>
       </w:r>
-      <w:bookmarkEnd w:id="5"/>
-      <w:bookmarkEnd w:id="6"/>
+      <w:bookmarkEnd w:id="7"/>
+      <w:bookmarkEnd w:id="8"/>
     </w:p>
     <w:p>
       <w:r>
@@ -2085,11 +2270,11 @@
       <w:pPr>
         <w:pStyle w:val="Heading3"/>
       </w:pPr>
-      <w:bookmarkStart w:id="7" w:name="_Ref457546027"/>
+      <w:bookmarkStart w:id="9" w:name="_Ref457546027"/>
       <w:r>
         <w:t>View Synthetic Patient</w:t>
       </w:r>
-      <w:bookmarkEnd w:id="7"/>
+      <w:bookmarkEnd w:id="9"/>
     </w:p>
     <w:p>
       <w:r>
@@ -2115,12 +2300,11 @@
       <w:pPr>
         <w:pStyle w:val="Heading3"/>
       </w:pPr>
-      <w:bookmarkStart w:id="8" w:name="_Ref458085707"/>
-      <w:r>
-        <w:lastRenderedPageBreak/>
+      <w:bookmarkStart w:id="10" w:name="_Ref458085707"/>
+      <w:r>
         <w:t>Secure File Transfer (SFTP) of patient records in C-CDA format</w:t>
       </w:r>
-      <w:bookmarkEnd w:id="8"/>
+      <w:bookmarkEnd w:id="10"/>
     </w:p>
     <w:p>
       <w:r>
@@ -2308,6 +2492,7 @@
         <w:pStyle w:val="Heading2"/>
       </w:pPr>
       <w:r>
+        <w:lastRenderedPageBreak/>
         <w:t>Patient (secure web and mobile access)</w:t>
       </w:r>
     </w:p>
@@ -2377,101 +2562,101 @@
         <w:pStyle w:val="Heading3"/>
       </w:pPr>
       <w:r>
+        <w:t>Manage Health Professional-Assigned Actions</w:t>
+      </w:r>
+    </w:p>
+    <w:p>
+      <w:r>
+        <w:t>Add comments, status updates, and results to health professional-assigned actions.</w:t>
+      </w:r>
+    </w:p>
+    <w:p>
+      <w:pPr>
+        <w:pStyle w:val="Heading3"/>
+      </w:pPr>
+      <w:r>
+        <w:t>Identify Issues in My Health Record</w:t>
+      </w:r>
+    </w:p>
+    <w:p>
+      <w:r>
+        <w:t>Patient can add comments/questions to their health record including targeted questions to specific health professionals.</w:t>
+      </w:r>
+    </w:p>
+    <w:p>
+      <w:pPr>
+        <w:pStyle w:val="Heading3"/>
+      </w:pPr>
+      <w:r>
+        <w:t>Control Access to My Health Record</w:t>
+      </w:r>
+    </w:p>
+    <w:p>
+      <w:r>
+        <w:t>Health Professionals/Payers can request access and patients can change rules for who has access and to what parts of their record.</w:t>
+      </w:r>
+    </w:p>
+    <w:p>
+      <w:r>
+        <w:t>Issue: How long does consent last?</w:t>
+      </w:r>
+    </w:p>
+    <w:p>
+      <w:pPr>
+        <w:pStyle w:val="Heading3"/>
+      </w:pPr>
+      <w:r>
+        <w:t>Handle an Informed Consent Request</w:t>
+      </w:r>
+    </w:p>
+    <w:p>
+      <w:r>
+        <w:t>A patient is presented with a health professional’s request for access to their health record or to a specific subset of it. The patient can consent or not.</w:t>
+      </w:r>
+    </w:p>
+    <w:p>
+      <w:pPr>
+        <w:pStyle w:val="Heading3"/>
+      </w:pPr>
+      <w:r>
+        <w:t>Opt-in to Clinical Trials I’m Eligible For</w:t>
+      </w:r>
+    </w:p>
+    <w:p>
+      <w:r>
+        <w:t xml:space="preserve">A patient can browse a list of clinical trials that they are eligible for (as defined by a researcher) and request to opt-in. Any data requirements defined for the clinical trial (by the researcher) will be placed on their health record. As part of opting in, the patient will also be consenting to access </w:t>
+      </w:r>
+      <w:r>
+        <w:t>to specific portions of their patient record by the researcher.</w:t>
+      </w:r>
+    </w:p>
+    <w:p>
+      <w:pPr>
+        <w:pStyle w:val="Heading2"/>
+      </w:pPr>
+      <w:r>
+        <w:t>Payer (secure web access)</w:t>
+      </w:r>
+    </w:p>
+    <w:p>
+      <w:pPr>
+        <w:pStyle w:val="Heading3"/>
+      </w:pPr>
+      <w:r>
+        <w:t>View Subscriber’s Health Record</w:t>
+      </w:r>
+    </w:p>
+    <w:p>
+      <w:r>
+        <w:t>Payer must search for desired patient using patient identifiers. Payer may not have access to requested patient. View patient on site or have it sent to a DIRECT e-mail address or download it in a specific format. Part of the record may not be visible to payer.</w:t>
+      </w:r>
+    </w:p>
+    <w:p>
+      <w:pPr>
+        <w:pStyle w:val="Heading3"/>
+      </w:pPr>
+      <w:r>
         <w:lastRenderedPageBreak/>
-        <w:t>Manage Health Professional-Assigned Actions</w:t>
-      </w:r>
-    </w:p>
-    <w:p>
-      <w:r>
-        <w:t>Add comments, status updates, and results to health professional-assigned actions.</w:t>
-      </w:r>
-    </w:p>
-    <w:p>
-      <w:pPr>
-        <w:pStyle w:val="Heading3"/>
-      </w:pPr>
-      <w:r>
-        <w:t>Identify Issues in My Health Record</w:t>
-      </w:r>
-    </w:p>
-    <w:p>
-      <w:r>
-        <w:t>Patient can add comments/questions to their health record including targeted questions to specific health professionals.</w:t>
-      </w:r>
-    </w:p>
-    <w:p>
-      <w:pPr>
-        <w:pStyle w:val="Heading3"/>
-      </w:pPr>
-      <w:r>
-        <w:t>Control Access to My Health Record</w:t>
-      </w:r>
-    </w:p>
-    <w:p>
-      <w:r>
-        <w:t>Health Professionals/Payers can request access and patients can change rules for who has access and to what parts of their record.</w:t>
-      </w:r>
-    </w:p>
-    <w:p>
-      <w:r>
-        <w:t>Issue: How long does consent last?</w:t>
-      </w:r>
-    </w:p>
-    <w:p>
-      <w:pPr>
-        <w:pStyle w:val="Heading3"/>
-      </w:pPr>
-      <w:r>
-        <w:t>Handle an Informed Consent Request</w:t>
-      </w:r>
-    </w:p>
-    <w:p>
-      <w:r>
-        <w:t>A patient is presented with a health professional’s request for access to their health record or to a specific subset of it. The patient can consent or not.</w:t>
-      </w:r>
-    </w:p>
-    <w:p>
-      <w:pPr>
-        <w:pStyle w:val="Heading3"/>
-      </w:pPr>
-      <w:r>
-        <w:t>Opt-in to Clinical Trials I’m Eligible For</w:t>
-      </w:r>
-    </w:p>
-    <w:p>
-      <w:r>
-        <w:t xml:space="preserve">A patient can browse a list of clinical trials that they are eligible for (as defined by a researcher) and request to opt-in. Any data requirements defined for the clinical trial (by the researcher) will be placed on their health record. As part of opting in, the patient will also be consenting to access </w:t>
-      </w:r>
-      <w:r>
-        <w:t>to specific portions of their patient record by the researcher.</w:t>
-      </w:r>
-    </w:p>
-    <w:p>
-      <w:pPr>
-        <w:pStyle w:val="Heading2"/>
-      </w:pPr>
-      <w:r>
-        <w:t>Payer (secure web access)</w:t>
-      </w:r>
-    </w:p>
-    <w:p>
-      <w:pPr>
-        <w:pStyle w:val="Heading3"/>
-      </w:pPr>
-      <w:r>
-        <w:t>View Subscriber’s Health Record</w:t>
-      </w:r>
-    </w:p>
-    <w:p>
-      <w:r>
-        <w:t>Payer must search for desired patient using patient identifiers. Payer may not have access to requested patient. View patient on site or have it sent to a DIRECT e-mail address or download it in a specific format. Part of the record may not be visible to payer.</w:t>
-      </w:r>
-    </w:p>
-    <w:p>
-      <w:pPr>
-        <w:pStyle w:val="Heading3"/>
-      </w:pPr>
-      <w:r>
         <w:t>View Statistics Across Subscribers</w:t>
       </w:r>
     </w:p>
@@ -2516,47 +2701,328 @@
         <w:pStyle w:val="Heading2"/>
       </w:pPr>
       <w:r>
+        <w:t>Policy Maker</w:t>
+      </w:r>
+    </w:p>
+    <w:p>
+      <w:pPr>
+        <w:pStyle w:val="Heading3"/>
+      </w:pPr>
+      <w:r>
+        <w:t>Visualize Public Health Data</w:t>
+      </w:r>
+    </w:p>
+    <w:p>
+      <w:r>
+        <w:t>A policy maker can visualize public health data in a graph or on a map. The policy maker can select statistics and overlay them on the same map or graph. Statistics can be demographic-based, social determinants of health, prevalence rates for conditions, incidence rates for conditions, and cost-based. Some statistics will be based on aggregating patient health records and others will be pulled from external sources. Policy makers can save visualizations they create.</w:t>
+      </w:r>
+    </w:p>
+    <w:p>
+      <w:pPr>
+        <w:pStyle w:val="Heading3"/>
+      </w:pPr>
+      <w:r>
+        <w:t>View My Dashboard</w:t>
+      </w:r>
+    </w:p>
+    <w:p>
+      <w:r>
+        <w:t>A policy maker can see a dashboard summarizing the health of MA residents in ways of interest to them. Trending conditions, high volume locations, and other metrics will be shown.</w:t>
+      </w:r>
+    </w:p>
+    <w:p>
+      <w:pPr>
+        <w:pStyle w:val="Heading3"/>
+      </w:pPr>
+      <w:r>
+        <w:t>Manage Data Visualizations</w:t>
+      </w:r>
+    </w:p>
+    <w:p>
+      <w:r>
+        <w:t>A policy maker can view, update, or delete their data visualizations. A policy maker can choose to promote a saved visualization to their dashboard.</w:t>
+      </w:r>
+    </w:p>
+    <w:p>
+      <w:pPr>
+        <w:pStyle w:val="Heading3"/>
+      </w:pPr>
+      <w:r>
+        <w:t>Manage Notifications</w:t>
+      </w:r>
+    </w:p>
+    <w:p>
+      <w:r>
+        <w:t>Set up standing queries that define conditions under which policy maker should be notified; e.g., a certain statistic passes a threshold value.</w:t>
+      </w:r>
+    </w:p>
+    <w:p>
+      <w:pPr>
+        <w:pStyle w:val="Heading3"/>
+      </w:pPr>
+      <w:r>
+        <w:t>Receive Notification</w:t>
+      </w:r>
+    </w:p>
+    <w:p>
+      <w:r>
+        <w:t>The policy maker receives notifications when conditions that they define occur. See Manage Notifications. Notifications should exist on the site but ideally can be sent as an e-mail or a text message as well (with no PHI).</w:t>
+      </w:r>
+    </w:p>
+    <w:p>
+      <w:pPr>
+        <w:pStyle w:val="Heading2"/>
+      </w:pPr>
+      <w:r>
+        <w:t>Public Health Official (secure web access)</w:t>
+      </w:r>
+    </w:p>
+    <w:p>
+      <w:pPr>
+        <w:pStyle w:val="Heading3"/>
+      </w:pPr>
+      <w:bookmarkStart w:id="11" w:name="_Ref457827235"/>
+      <w:bookmarkStart w:id="12" w:name="_Ref457484481"/>
+      <w:r>
+        <w:t>Visual</w:t>
+      </w:r>
+      <w:r>
+        <w:t>ize</w:t>
+      </w:r>
+      <w:r>
+        <w:t xml:space="preserve"> Public Health Data</w:t>
+      </w:r>
+      <w:bookmarkEnd w:id="11"/>
+    </w:p>
+    <w:p>
+      <w:r>
+        <w:t>A public health official can visual</w:t>
+      </w:r>
+      <w:r>
+        <w:t>ize</w:t>
+      </w:r>
+      <w:r>
+        <w:t xml:space="preserve"> public health data in a graph or on a map. The public health official can select statistics and overlay them on the same map or graph</w:t>
+      </w:r>
+      <w:r>
+        <w:t>. Statistics can be demographic-based</w:t>
+      </w:r>
+      <w:r>
+        <w:t>, social determinants of health, prevalence rates for conditions, incidence rates for conditions, and cost-</w:t>
+      </w:r>
+      <w:r>
         <w:lastRenderedPageBreak/>
-        <w:t>Policy Maker</w:t>
-      </w:r>
-    </w:p>
-    <w:p>
-      <w:pPr>
-        <w:pStyle w:val="Heading3"/>
-      </w:pPr>
+        <w:t>based.</w:t>
+      </w:r>
+      <w:r>
+        <w:t xml:space="preserve"> Some statistics will be based on aggregating patient health records and others will b</w:t>
+      </w:r>
+      <w:r>
+        <w:t xml:space="preserve">e pulled from external sources. </w:t>
+      </w:r>
+      <w:r>
+        <w:t>Public health officials</w:t>
+      </w:r>
+      <w:r>
+        <w:t xml:space="preserve"> can save visualizations they create.</w:t>
+      </w:r>
+    </w:p>
+    <w:p>
+      <w:pPr>
+        <w:pStyle w:val="Heading3"/>
+      </w:pPr>
+      <w:bookmarkStart w:id="13" w:name="_Ref457827285"/>
+      <w:r>
+        <w:t xml:space="preserve">View </w:t>
+      </w:r>
+      <w:r>
+        <w:t xml:space="preserve">My </w:t>
+      </w:r>
+      <w:r>
+        <w:t>Dashboard</w:t>
+      </w:r>
+      <w:bookmarkEnd w:id="12"/>
+      <w:bookmarkEnd w:id="13"/>
+    </w:p>
+    <w:p>
+      <w:r>
+        <w:t>A public health official can see a dashboard summarizing the health of MA residents</w:t>
+      </w:r>
+      <w:r>
+        <w:t xml:space="preserve"> in ways of interest to them</w:t>
+      </w:r>
+      <w:r>
+        <w:t>. Trending conditions, high volume locations, and other metrics will be shown.</w:t>
+      </w:r>
+    </w:p>
+    <w:p>
+      <w:pPr>
+        <w:pStyle w:val="Heading3"/>
+      </w:pPr>
+      <w:r>
+        <w:t>Manage Data Visualizations</w:t>
+      </w:r>
+    </w:p>
+    <w:p>
+      <w:r>
+        <w:t xml:space="preserve">A public health official can view, update, or delete their data visualizations. A </w:t>
+      </w:r>
+      <w:r>
+        <w:t xml:space="preserve">public health official </w:t>
+      </w:r>
+      <w:r>
+        <w:t>can choose to promote a saved visualization to their dashboard.</w:t>
+      </w:r>
+    </w:p>
+    <w:p>
+      <w:pPr>
+        <w:pStyle w:val="Heading3"/>
+      </w:pPr>
+      <w:r>
+        <w:t>Highlight Changes in Citizen Health Status</w:t>
+      </w:r>
+    </w:p>
+    <w:p>
+      <w:r>
+        <w:t>A public health official can highlight significant changes in the health status of patients in the HIE.</w:t>
+      </w:r>
+    </w:p>
+    <w:p>
+      <w:pPr>
+        <w:pStyle w:val="Heading3"/>
+      </w:pPr>
+      <w:r>
+        <w:t>View Dashboard of Interoperability and Adoption Status</w:t>
+      </w:r>
+    </w:p>
+    <w:p>
+      <w:r>
+        <w:t>A public health official can view a dashboard listing HIEs in a geographic area and their interoperability and adoption status. Each HIE must support a query which can provide back version information for a registered HIE.</w:t>
+      </w:r>
+    </w:p>
+    <w:p>
+      <w:pPr>
+        <w:pStyle w:val="Heading3"/>
+      </w:pPr>
+      <w:r>
+        <w:t>View Activity Metrics</w:t>
+      </w:r>
+    </w:p>
+    <w:p>
+      <w:r>
+        <w:t>A public health official can view metrics related to traffic to one or more</w:t>
+      </w:r>
+      <w:r>
+        <w:t xml:space="preserve"> registered HIEs including login</w:t>
+      </w:r>
+      <w:r>
+        <w:t>s per role type and health data in and out rates for examples.</w:t>
+      </w:r>
+    </w:p>
+    <w:p>
+      <w:pPr>
+        <w:pStyle w:val="Heading3"/>
+      </w:pPr>
+      <w:r>
+        <w:t xml:space="preserve">Manage </w:t>
+      </w:r>
+      <w:r>
+        <w:t>Visualizations</w:t>
+      </w:r>
+    </w:p>
+    <w:p>
+      <w:r>
+        <w:t xml:space="preserve">Visualizations </w:t>
+      </w:r>
+      <w:r>
+        <w:t xml:space="preserve">created and saved in </w:t>
+      </w:r>
+      <w:r>
+        <w:fldChar w:fldCharType="begin"/>
+      </w:r>
+      <w:r>
+        <w:instrText xml:space="preserve"> REF _Ref457827235 \w \h </w:instrText>
+      </w:r>
+      <w:r>
+        <w:fldChar w:fldCharType="separate"/>
+      </w:r>
+      <w:r>
+        <w:t>5.9.1</w:t>
+      </w:r>
+      <w:r>
+        <w:fldChar w:fldCharType="end"/>
+      </w:r>
+      <w:r>
+        <w:t xml:space="preserve"> </w:t>
+      </w:r>
+      <w:r>
+        <w:fldChar w:fldCharType="begin"/>
+      </w:r>
+      <w:r>
+        <w:instrText xml:space="preserve"> REF _Ref457827235 \h </w:instrText>
+      </w:r>
+      <w:r>
+        <w:fldChar w:fldCharType="separate"/>
+      </w:r>
       <w:r>
         <w:t>Visualize Public Health Data</w:t>
       </w:r>
-    </w:p>
-    <w:p>
-      <w:r>
-        <w:t>A policy maker can visualize public health data in a graph or on a map. The policy maker can select statistics and overlay them on the same map or graph. Statistics can be demographic-based, social determinants of health, prevalence rates for conditions, incidence rates for conditions, and cost-based. Some statistics will be based on aggregating patient health records and others will be pulled from external sources. Policy makers can save visualizations they create.</w:t>
-      </w:r>
-    </w:p>
-    <w:p>
-      <w:pPr>
-        <w:pStyle w:val="Heading3"/>
-      </w:pPr>
+      <w:r>
+        <w:fldChar w:fldCharType="end"/>
+      </w:r>
+      <w:r>
+        <w:t xml:space="preserve"> </w:t>
+      </w:r>
+      <w:r>
+        <w:t xml:space="preserve">can </w:t>
+      </w:r>
+      <w:r>
+        <w:t>be viewed, edited, or deleted.</w:t>
+      </w:r>
+      <w:r>
+        <w:t xml:space="preserve"> </w:t>
+      </w:r>
+      <w:r>
+        <w:t xml:space="preserve">Visualizations </w:t>
+      </w:r>
+      <w:r>
+        <w:t xml:space="preserve">can also be put on the dashboard (see </w:t>
+      </w:r>
+      <w:r>
+        <w:fldChar w:fldCharType="begin"/>
+      </w:r>
+      <w:r>
+        <w:instrText xml:space="preserve"> REF _Ref457827285 \w \h </w:instrText>
+      </w:r>
+      <w:r>
+        <w:fldChar w:fldCharType="separate"/>
+      </w:r>
+      <w:r>
+        <w:t>5.9.2</w:t>
+      </w:r>
+      <w:r>
+        <w:fldChar w:fldCharType="end"/>
+      </w:r>
+      <w:r>
+        <w:t xml:space="preserve"> </w:t>
+      </w:r>
+      <w:r>
+        <w:fldChar w:fldCharType="begin"/>
+      </w:r>
+      <w:r>
+        <w:instrText xml:space="preserve"> REF _Ref457827285 \h </w:instrText>
+      </w:r>
+      <w:r>
+        <w:fldChar w:fldCharType="separate"/>
+      </w:r>
       <w:r>
         <w:t>View My Dashboard</w:t>
       </w:r>
-    </w:p>
-    <w:p>
-      <w:r>
-        <w:t>A policy maker can see a dashboard summarizing the health of MA residents in ways of interest to them. Trending conditions, high volume locations, and other metrics will be shown.</w:t>
-      </w:r>
-    </w:p>
-    <w:p>
-      <w:pPr>
-        <w:pStyle w:val="Heading3"/>
-      </w:pPr>
-      <w:r>
-        <w:t>Manage Data Visualizations</w:t>
-      </w:r>
-    </w:p>
-    <w:p>
-      <w:r>
-        <w:t>A policy maker can view, update, or delete their data visualizations. A policy maker can choose to promote a saved visualization to their dashboard.</w:t>
+      <w:r>
+        <w:fldChar w:fldCharType="end"/>
+      </w:r>
+      <w:r>
+        <w:t>) or removed from it.</w:t>
       </w:r>
     </w:p>
     <w:p>
@@ -2569,7 +3035,10 @@
     </w:p>
     <w:p>
       <w:r>
-        <w:t>Set up standing queries that define conditions under which policy maker should be notified; e.g., a certain statistic passes a threshold value.</w:t>
+        <w:t>Set up standing queries that define conditions under which public health official should be notified; e.g., a certain statistic passes a threshold value.</w:t>
+      </w:r>
+      <w:r>
+        <w:t xml:space="preserve"> Capability represents basic disease surveillance functionality</w:t>
       </w:r>
     </w:p>
     <w:p>
@@ -2582,121 +3051,260 @@
     </w:p>
     <w:p>
       <w:r>
-        <w:t>The policy maker receives notifications when conditions that they define occur. See Manage Notifications. Notifications should exist on the site but ideally can be sent as an e-mail or a text message as well (with no PHI).</w:t>
-      </w:r>
-    </w:p>
-    <w:p>
-      <w:pPr>
-        <w:pStyle w:val="Heading2"/>
-      </w:pPr>
-      <w:r>
-        <w:t>Public Health Official (secure web access)</w:t>
-      </w:r>
-    </w:p>
-    <w:p>
-      <w:pPr>
-        <w:pStyle w:val="Heading3"/>
-      </w:pPr>
-      <w:bookmarkStart w:id="9" w:name="_Ref457827235"/>
-      <w:bookmarkStart w:id="10" w:name="_Ref457484481"/>
-      <w:r>
-        <w:t>Visual</w:t>
-      </w:r>
-      <w:r>
-        <w:t>ize</w:t>
-      </w:r>
-      <w:r>
-        <w:t xml:space="preserve"> Public Health Data</w:t>
-      </w:r>
-      <w:bookmarkEnd w:id="9"/>
-    </w:p>
-    <w:p>
-      <w:r>
-        <w:t>A public health official can visual</w:t>
-      </w:r>
-      <w:r>
-        <w:t>ize</w:t>
-      </w:r>
-      <w:r>
-        <w:t xml:space="preserve"> public health data in a graph or on a map. The public health official can select statistics and overlay them on the same map or graph</w:t>
-      </w:r>
-      <w:r>
-        <w:t>. Statistics can be demographic-based</w:t>
-      </w:r>
-      <w:r>
-        <w:t>, social determinants of health, prevalence rates for conditions, incidence rates for conditions, and cost-based.</w:t>
-      </w:r>
-      <w:r>
-        <w:t xml:space="preserve"> Some statistics will be based on aggregating patient health records and others will b</w:t>
-      </w:r>
-      <w:r>
-        <w:t xml:space="preserve">e pulled from external sources. </w:t>
-      </w:r>
-      <w:r>
-        <w:t>Public health officials</w:t>
-      </w:r>
-      <w:r>
-        <w:t xml:space="preserve"> can save visualizations they create.</w:t>
-      </w:r>
-    </w:p>
-    <w:p>
-      <w:pPr>
-        <w:pStyle w:val="Heading3"/>
-      </w:pPr>
-      <w:bookmarkStart w:id="11" w:name="_Ref457827285"/>
+        <w:t>The public health official receives notifications when conditions that they define occur. See Manage Notifications. Notifications should exist on the site but ideally can be sent as an e-mail or a text message as well (with no PHI).</w:t>
+      </w:r>
+    </w:p>
+    <w:p>
+      <w:pPr>
+        <w:pStyle w:val="Heading2"/>
+      </w:pPr>
+      <w:r>
+        <w:t>Researcher (secure web access)</w:t>
+      </w:r>
+    </w:p>
+    <w:p>
+      <w:pPr>
+        <w:pStyle w:val="Heading3"/>
+      </w:pPr>
+      <w:r>
+        <w:t>Analyze Health Data</w:t>
+      </w:r>
+    </w:p>
+    <w:p>
+      <w:r>
+        <w:t>A</w:t>
+      </w:r>
+      <w:r>
+        <w:t xml:space="preserve"> researcher </w:t>
+      </w:r>
+      <w:r>
+        <w:t xml:space="preserve">can </w:t>
+      </w:r>
+      <w:r>
+        <w:t>analyz</w:t>
+      </w:r>
+      <w:r>
+        <w:t>e the aggregated health records by defining queries against the data. Specific patient identifying information will never be returned.</w:t>
+      </w:r>
+    </w:p>
+    <w:p>
+      <w:pPr>
+        <w:pStyle w:val="Heading3"/>
+      </w:pPr>
+      <w:bookmarkStart w:id="14" w:name="_Ref457484609"/>
+      <w:r>
+        <w:t>Download Raw Data in CSV format</w:t>
+      </w:r>
+      <w:bookmarkEnd w:id="14"/>
+    </w:p>
+    <w:p>
+      <w:r>
+        <w:t>A researcher can query the patient data and download the results in CSV format. Specific patient identifying information will never be returned.</w:t>
+      </w:r>
+    </w:p>
+    <w:p>
+      <w:pPr>
+        <w:pStyle w:val="Heading3"/>
+      </w:pPr>
+      <w:r>
+        <w:lastRenderedPageBreak/>
+        <w:t xml:space="preserve">Manage </w:t>
+      </w:r>
+      <w:r>
+        <w:t>Visualizations</w:t>
+      </w:r>
+    </w:p>
+    <w:p>
+      <w:r>
+        <w:t xml:space="preserve">A researcher can create, update, and delete </w:t>
+      </w:r>
+      <w:r>
+        <w:t xml:space="preserve">visualizations </w:t>
+      </w:r>
+      <w:r>
+        <w:t xml:space="preserve">that they own. </w:t>
+      </w:r>
+      <w:r>
+        <w:t xml:space="preserve">Visualizations </w:t>
+      </w:r>
+      <w:r>
+        <w:t>created by a researcher are private unless explicitly marked as public.</w:t>
+      </w:r>
+      <w:r>
+        <w:t xml:space="preserve"> Visualizations can present on a map, in a graph form (e.g., bar, scatter, pie, …), or on a timeline (?).</w:t>
+      </w:r>
+    </w:p>
+    <w:p>
+      <w:pPr>
+        <w:pStyle w:val="Heading3"/>
+      </w:pPr>
+      <w:bookmarkStart w:id="15" w:name="_Ref457484684"/>
       <w:r>
         <w:t xml:space="preserve">View </w:t>
       </w:r>
-      <w:r>
-        <w:t xml:space="preserve">My </w:t>
-      </w:r>
-      <w:r>
-        <w:t>Dashboard</w:t>
-      </w:r>
-      <w:bookmarkEnd w:id="10"/>
-      <w:bookmarkEnd w:id="11"/>
-    </w:p>
-    <w:p>
-      <w:r>
-        <w:t>A public health official can see a dashboard summarizing the health of MA residents</w:t>
-      </w:r>
-      <w:r>
-        <w:t xml:space="preserve"> in ways of interest to them</w:t>
-      </w:r>
-      <w:r>
-        <w:t>. Trending conditions, high volume locations, and other metrics will be shown.</w:t>
-      </w:r>
-    </w:p>
-    <w:p>
-      <w:pPr>
-        <w:pStyle w:val="Heading3"/>
-      </w:pPr>
-      <w:r>
-        <w:t>Manage Data Visualizations</w:t>
-      </w:r>
-    </w:p>
-    <w:p>
-      <w:r>
-        <w:t xml:space="preserve">A public health official can view, update, or delete their data visualizations. A </w:t>
-      </w:r>
-      <w:r>
-        <w:t xml:space="preserve">public health official </w:t>
-      </w:r>
-      <w:r>
-        <w:t>can choose to promote a saved visualization to their dashboard.</w:t>
-      </w:r>
-    </w:p>
-    <w:p>
-      <w:pPr>
-        <w:pStyle w:val="Heading3"/>
-      </w:pPr>
-      <w:r>
-        <w:t>Highlight Changes in Citizen Health Status</w:t>
-      </w:r>
-    </w:p>
-    <w:p>
-      <w:r>
-        <w:t>A public health official can highlight significant changes in the health status of patients in the HIE.</w:t>
+      <w:bookmarkEnd w:id="15"/>
+      <w:r>
+        <w:t>Visualizations</w:t>
+      </w:r>
+    </w:p>
+    <w:p>
+      <w:r>
+        <w:t xml:space="preserve">A researcher can view their </w:t>
+      </w:r>
+      <w:r>
+        <w:t xml:space="preserve">visualizations </w:t>
+      </w:r>
+      <w:r>
+        <w:t xml:space="preserve">or any other public </w:t>
+      </w:r>
+      <w:r>
+        <w:t>visualizations</w:t>
+      </w:r>
+      <w:r>
+        <w:t>.</w:t>
+      </w:r>
+    </w:p>
+    <w:p>
+      <w:pPr>
+        <w:pStyle w:val="Heading3"/>
+      </w:pPr>
+      <w:r>
+        <w:t>Manage Notifications</w:t>
+      </w:r>
+    </w:p>
+    <w:p>
+      <w:r>
+        <w:t>Set up standing queries that define conditions under which researcher should be notified; e.g., a certain statistic passes a threshold value.</w:t>
+      </w:r>
+    </w:p>
+    <w:p>
+      <w:pPr>
+        <w:pStyle w:val="Heading3"/>
+      </w:pPr>
+      <w:r>
+        <w:t>Receive Notification</w:t>
+      </w:r>
+    </w:p>
+    <w:p>
+      <w:r>
+        <w:t>The researcher receives notifications when conditions that they define occur. See Manage Notifications. Notifications should exist on the site but ideally can be sent as an e-mail or a text message as well (with no PHI).</w:t>
+      </w:r>
+    </w:p>
+    <w:p>
+      <w:pPr>
+        <w:pStyle w:val="Heading3"/>
+      </w:pPr>
+      <w:r>
+        <w:t>Add Clinical Trial to Marketplace</w:t>
+      </w:r>
+    </w:p>
+    <w:p>
+      <w:r>
+        <w:t>A researcher can add a planned clinical trial to the marketplace to allow patients to opt-in. As part of defining the new clinical trial, the researcher identifies eligibility requirements that define what patients can participate. In addition, the researcher defines data collection requirements for participating patients.</w:t>
+      </w:r>
+      <w:r>
+        <w:t xml:space="preserve"> The researcher also specifies what portions of the patient’s health record they need access to for the clinical trial. The patient must consent to access in order to opt in.</w:t>
+      </w:r>
+    </w:p>
+    <w:p>
+      <w:pPr>
+        <w:pStyle w:val="Heading3"/>
+      </w:pPr>
+      <w:r>
+        <w:t>Approve Patient Participation in a Clinical Trial</w:t>
+      </w:r>
+    </w:p>
+    <w:p>
+      <w:r>
+        <w:t>A researcher can approve patients who have requested participation in a clinical trial. Opting in should include consent to view relevant portions of the patient’s health record.</w:t>
+      </w:r>
+    </w:p>
+    <w:p>
+      <w:pPr>
+        <w:pStyle w:val="Heading2"/>
+      </w:pPr>
+      <w:r>
+        <w:t>Trial User</w:t>
+      </w:r>
+    </w:p>
+    <w:p>
+      <w:pPr>
+        <w:pStyle w:val="Heading3"/>
+      </w:pPr>
+      <w:r>
+        <w:t>Use the System as if Logged in as a Selected Role</w:t>
+      </w:r>
+    </w:p>
+    <w:p>
+      <w:r>
+        <w:t xml:space="preserve">A trial user can choose a role (e.g., patient, </w:t>
+      </w:r>
+      <w:r>
+        <w:t>health professional</w:t>
+      </w:r>
+      <w:r>
+        <w:t>, researcher, etc.) and use the system as if they were logged in as a user of that type. All data access will use the synthetic data.</w:t>
+      </w:r>
+    </w:p>
+    <w:p>
+      <w:pPr>
+        <w:pStyle w:val="Heading2"/>
+      </w:pPr>
+      <w:r>
+        <w:t>Shared</w:t>
+      </w:r>
+      <w:r>
+        <w:t xml:space="preserve"> (Leveraged to support other use cases)</w:t>
+      </w:r>
+    </w:p>
+    <w:p>
+      <w:pPr>
+        <w:pStyle w:val="Heading3"/>
+      </w:pPr>
+      <w:r>
+        <w:t>Login</w:t>
+      </w:r>
+    </w:p>
+    <w:p>
+      <w:r>
+        <w:t>Any user (except guest) should be able to login to their account by authenticating with SyntheticMass.</w:t>
+      </w:r>
+      <w:r>
+        <w:t xml:space="preserve"> Note that different levels of authentication may be required for different user types.</w:t>
+      </w:r>
+      <w:r>
+        <w:t xml:space="preserve"> If a user can play multiple roles, they should be able to select a default role or choose to pick each time they login through their user preferences.</w:t>
+      </w:r>
+    </w:p>
+    <w:p>
+      <w:pPr>
+        <w:pStyle w:val="Heading3"/>
+      </w:pPr>
+      <w:r>
+        <w:t>Provide Feedback</w:t>
+      </w:r>
+    </w:p>
+    <w:p>
+      <w:r>
+        <w:t>Any user can provide feedback on SyntheticMass including potential enhancements.</w:t>
+      </w:r>
+    </w:p>
+    <w:p>
+      <w:pPr>
+        <w:pStyle w:val="Heading3"/>
+      </w:pPr>
+      <w:r>
+        <w:t>Request Support</w:t>
+      </w:r>
+    </w:p>
+    <w:p>
+      <w:r>
+        <w:t>Any use</w:t>
+      </w:r>
+      <w:bookmarkStart w:id="16" w:name="_GoBack"/>
+      <w:bookmarkEnd w:id="16"/>
+      <w:r>
+        <w:t>r should be able to request support with SyntheticMass if they are having trouble.</w:t>
       </w:r>
     </w:p>
     <w:p>
@@ -2705,392 +3313,6 @@
       </w:pPr>
       <w:r>
         <w:lastRenderedPageBreak/>
-        <w:t>View Dashboard of Interoperability and Adoption Status</w:t>
-      </w:r>
-    </w:p>
-    <w:p>
-      <w:r>
-        <w:t>A public health official can view a dashboard listing HIEs in a geographic area and their interoperability and adoption status. Each HIE must support a query which can provide back version information for a registered HIE.</w:t>
-      </w:r>
-    </w:p>
-    <w:p>
-      <w:pPr>
-        <w:pStyle w:val="Heading3"/>
-      </w:pPr>
-      <w:r>
-        <w:t>View Activity Metrics</w:t>
-      </w:r>
-    </w:p>
-    <w:p>
-      <w:r>
-        <w:t>A public health official can view metrics related to traffic to one or more</w:t>
-      </w:r>
-      <w:r>
-        <w:t xml:space="preserve"> registered HIEs including login</w:t>
-      </w:r>
-      <w:r>
-        <w:t>s per role type and health data in and out rates for examples.</w:t>
-      </w:r>
-    </w:p>
-    <w:p>
-      <w:pPr>
-        <w:pStyle w:val="Heading3"/>
-      </w:pPr>
-      <w:r>
-        <w:t>Manage Metrics</w:t>
-      </w:r>
-    </w:p>
-    <w:p>
-      <w:r>
-        <w:t xml:space="preserve">Metrics created and saved in </w:t>
-      </w:r>
-      <w:r>
-        <w:fldChar w:fldCharType="begin"/>
-      </w:r>
-      <w:r>
-        <w:instrText xml:space="preserve"> REF _Ref457827235 \w \h </w:instrText>
-      </w:r>
-      <w:r>
-        <w:fldChar w:fldCharType="separate"/>
-      </w:r>
-      <w:r>
-        <w:t>5.3.1</w:t>
-      </w:r>
-      <w:r>
-        <w:fldChar w:fldCharType="end"/>
-      </w:r>
-      <w:r>
-        <w:t xml:space="preserve"> </w:t>
-      </w:r>
-      <w:r>
-        <w:fldChar w:fldCharType="begin"/>
-      </w:r>
-      <w:r>
-        <w:instrText xml:space="preserve"> REF _Ref457827235 \h </w:instrText>
-      </w:r>
-      <w:r>
-        <w:fldChar w:fldCharType="separate"/>
-      </w:r>
-      <w:r>
-        <w:t>Visualize Public Health Data</w:t>
-      </w:r>
-      <w:r>
-        <w:fldChar w:fldCharType="end"/>
-      </w:r>
-      <w:r>
-        <w:t xml:space="preserve"> </w:t>
-      </w:r>
-      <w:r>
-        <w:t xml:space="preserve">can </w:t>
-      </w:r>
-      <w:r>
-        <w:t>be viewed, edited, or deleted.</w:t>
-      </w:r>
-      <w:r>
-        <w:t xml:space="preserve"> Metrics can also be put on the dashboard (see </w:t>
-      </w:r>
-      <w:r>
-        <w:fldChar w:fldCharType="begin"/>
-      </w:r>
-      <w:r>
-        <w:instrText xml:space="preserve"> REF _Ref457827285 \w \h </w:instrText>
-      </w:r>
-      <w:r>
-        <w:fldChar w:fldCharType="separate"/>
-      </w:r>
-      <w:r>
-        <w:t>5.3.2</w:t>
-      </w:r>
-      <w:r>
-        <w:fldChar w:fldCharType="end"/>
-      </w:r>
-      <w:r>
-        <w:t xml:space="preserve"> </w:t>
-      </w:r>
-      <w:r>
-        <w:fldChar w:fldCharType="begin"/>
-      </w:r>
-      <w:r>
-        <w:instrText xml:space="preserve"> REF _Ref457827285 \h </w:instrText>
-      </w:r>
-      <w:r>
-        <w:fldChar w:fldCharType="separate"/>
-      </w:r>
-      <w:r>
-        <w:t>View Dashboard Summarizing Patients in HIE</w:t>
-      </w:r>
-      <w:r>
-        <w:fldChar w:fldCharType="end"/>
-      </w:r>
-      <w:r>
-        <w:t>) or removed from it.</w:t>
-      </w:r>
-    </w:p>
-    <w:p>
-      <w:pPr>
-        <w:pStyle w:val="Heading3"/>
-      </w:pPr>
-      <w:r>
-        <w:t>Manage Notifications</w:t>
-      </w:r>
-    </w:p>
-    <w:p>
-      <w:r>
-        <w:t>Set up standing queries that define conditions under which public health official should be notified; e.g., a certain statistic passes a threshold value.</w:t>
-      </w:r>
-      <w:r>
-        <w:t xml:space="preserve"> Capability represents basic disease surveillance functionality</w:t>
-      </w:r>
-    </w:p>
-    <w:p>
-      <w:pPr>
-        <w:pStyle w:val="Heading3"/>
-      </w:pPr>
-      <w:r>
-        <w:t>Receive Notification</w:t>
-      </w:r>
-    </w:p>
-    <w:p>
-      <w:r>
-        <w:t>The public health official receives notifications when conditions that they define occur. See Manage Notifications. Notifications should exist on the site but ideally can be sent as an e-mail or a text message as well (with no PHI).</w:t>
-      </w:r>
-    </w:p>
-    <w:p>
-      <w:pPr>
-        <w:pStyle w:val="Heading2"/>
-      </w:pPr>
-      <w:r>
-        <w:t>Researcher (secure web access)</w:t>
-      </w:r>
-    </w:p>
-    <w:p>
-      <w:pPr>
-        <w:pStyle w:val="Heading3"/>
-      </w:pPr>
-      <w:r>
-        <w:t>Analyze Health Data</w:t>
-      </w:r>
-    </w:p>
-    <w:p>
-      <w:r>
-        <w:t>A</w:t>
-      </w:r>
-      <w:r>
-        <w:t xml:space="preserve"> researcher </w:t>
-      </w:r>
-      <w:r>
-        <w:t xml:space="preserve">can </w:t>
-      </w:r>
-      <w:r>
-        <w:t>analyz</w:t>
-      </w:r>
-      <w:r>
-        <w:t>e the aggregated health records by defining queries against the data. Specific patient identifying information will never be returned.</w:t>
-      </w:r>
-    </w:p>
-    <w:p>
-      <w:pPr>
-        <w:pStyle w:val="Heading3"/>
-      </w:pPr>
-      <w:bookmarkStart w:id="12" w:name="_Ref457484609"/>
-      <w:r>
-        <w:t>Download Raw Data in CSV format</w:t>
-      </w:r>
-      <w:bookmarkEnd w:id="12"/>
-    </w:p>
-    <w:p>
-      <w:r>
-        <w:t>A researcher can query the patient data and download the results in CSV format. Specific patient identifying information will never be returned.</w:t>
-      </w:r>
-    </w:p>
-    <w:p>
-      <w:pPr>
-        <w:pStyle w:val="Heading3"/>
-      </w:pPr>
-      <w:r>
-        <w:t>Manage Maps</w:t>
-      </w:r>
-    </w:p>
-    <w:p>
-      <w:r>
-        <w:t>A researcher can create, update, and delete maps that they own. Maps created by a researcher are private unless explicitly marked as public.</w:t>
-      </w:r>
-    </w:p>
-    <w:p>
-      <w:pPr>
-        <w:pStyle w:val="Heading3"/>
-      </w:pPr>
-      <w:bookmarkStart w:id="13" w:name="_Ref457484684"/>
-      <w:r>
-        <w:t>View Maps</w:t>
-      </w:r>
-      <w:bookmarkEnd w:id="13"/>
-    </w:p>
-    <w:p>
-      <w:r>
-        <w:t>A researcher can view their maps or any other public maps.</w:t>
-      </w:r>
-    </w:p>
-    <w:p>
-      <w:pPr>
-        <w:pStyle w:val="Heading3"/>
-      </w:pPr>
-      <w:r>
-        <w:t>Manage Graphs</w:t>
-      </w:r>
-    </w:p>
-    <w:p>
-      <w:r>
-        <w:t>Create, update, and delete defined graphs</w:t>
-      </w:r>
-      <w:r>
-        <w:t>. Graphs can be public or private.</w:t>
-      </w:r>
-    </w:p>
-    <w:p>
-      <w:pPr>
-        <w:pStyle w:val="Heading3"/>
-      </w:pPr>
-      <w:r>
-        <w:t>Manage Notifications</w:t>
-      </w:r>
-    </w:p>
-    <w:p>
-      <w:r>
-        <w:t>Set up standing queries that define conditions under which researcher should be notified; e.g., a certain statistic passes a threshold value.</w:t>
-      </w:r>
-    </w:p>
-    <w:p>
-      <w:pPr>
-        <w:pStyle w:val="Heading3"/>
-      </w:pPr>
-      <w:r>
-        <w:lastRenderedPageBreak/>
-        <w:t>Receive Notification</w:t>
-      </w:r>
-    </w:p>
-    <w:p>
-      <w:r>
-        <w:t>The researcher receives notifications when conditions that they define occur. See Manage Notifications. Notifications should exist on the site but ideally can be sent as an e-mail or a text message as well (with no PHI).</w:t>
-      </w:r>
-    </w:p>
-    <w:p>
-      <w:pPr>
-        <w:pStyle w:val="Heading3"/>
-      </w:pPr>
-      <w:r>
-        <w:t>Add Clinical Trial to Marketplace</w:t>
-      </w:r>
-    </w:p>
-    <w:p>
-      <w:r>
-        <w:t>A researcher can add a planned clinical trial to the marketplace to allow patients to opt-in. As part of defining the new clinical trial, the researcher identifies eligibility requirements that define what patients can participate. In addition, the researcher defines data collection requirements for participating patients.</w:t>
-      </w:r>
-      <w:r>
-        <w:t xml:space="preserve"> The researcher also specifies what portions of the patient’s health record they need access to for the clinical trial. The patient must consent to access in order to opt in.</w:t>
-      </w:r>
-    </w:p>
-    <w:p>
-      <w:pPr>
-        <w:pStyle w:val="Heading3"/>
-      </w:pPr>
-      <w:r>
-        <w:t>Approve Patient Participation in a Clinical Trial</w:t>
-      </w:r>
-    </w:p>
-    <w:p>
-      <w:r>
-        <w:t>A researcher can approve patients who have requested participation in a clinical trial. Opting in should include consent to view relevant portions of the patient’s health record.</w:t>
-      </w:r>
-    </w:p>
-    <w:p>
-      <w:pPr>
-        <w:pStyle w:val="Heading2"/>
-      </w:pPr>
-      <w:r>
-        <w:t>Trial User</w:t>
-      </w:r>
-    </w:p>
-    <w:p>
-      <w:pPr>
-        <w:pStyle w:val="Heading3"/>
-      </w:pPr>
-      <w:r>
-        <w:t>Use the System as if Logged in as a Selected Role</w:t>
-      </w:r>
-    </w:p>
-    <w:p>
-      <w:r>
-        <w:t xml:space="preserve">A trial user can choose a role (e.g., patient, </w:t>
-      </w:r>
-      <w:r>
-        <w:t>health professional</w:t>
-      </w:r>
-      <w:r>
-        <w:t>, researcher, etc.) and use the system as if they were logged in as a user of that type. All data access will use the synthetic data.</w:t>
-      </w:r>
-    </w:p>
-    <w:p>
-      <w:pPr>
-        <w:pStyle w:val="Heading2"/>
-      </w:pPr>
-      <w:r>
-        <w:t>Shared</w:t>
-      </w:r>
-      <w:r>
-        <w:t xml:space="preserve"> (Leveraged to support other use cases)</w:t>
-      </w:r>
-    </w:p>
-    <w:p>
-      <w:pPr>
-        <w:pStyle w:val="Heading3"/>
-      </w:pPr>
-      <w:r>
-        <w:t>Login</w:t>
-      </w:r>
-    </w:p>
-    <w:p>
-      <w:r>
-        <w:t>Any user (except guest) should be able to login to their account by authenticating with SyntheticMass.</w:t>
-      </w:r>
-      <w:r>
-        <w:t xml:space="preserve"> Note that different levels of authentication may be required for different user types.</w:t>
-      </w:r>
-      <w:r>
-        <w:t xml:space="preserve"> If a user can play multiple roles, they should be able to select a default role or choose to pick each time they login through their user preferences.</w:t>
-      </w:r>
-    </w:p>
-    <w:p>
-      <w:pPr>
-        <w:pStyle w:val="Heading3"/>
-      </w:pPr>
-      <w:r>
-        <w:t>Provide Feedback</w:t>
-      </w:r>
-    </w:p>
-    <w:p>
-      <w:r>
-        <w:t>Any user can provide feedback on SyntheticMass including potential enhancements.</w:t>
-      </w:r>
-    </w:p>
-    <w:p>
-      <w:pPr>
-        <w:pStyle w:val="Heading3"/>
-      </w:pPr>
-      <w:r>
-        <w:t>Request Support</w:t>
-      </w:r>
-    </w:p>
-    <w:p>
-      <w:r>
-        <w:t>Any user should be able to request support with SyntheticMass if they are having trouble.</w:t>
-      </w:r>
-    </w:p>
-    <w:p>
-      <w:pPr>
-        <w:pStyle w:val="Heading3"/>
-      </w:pPr>
-      <w:r>
         <w:t>Forgot Username and/or Password</w:t>
       </w:r>
     </w:p>
@@ -3157,7 +3379,6 @@
         <w:pStyle w:val="Heading3"/>
       </w:pPr>
       <w:r>
-        <w:lastRenderedPageBreak/>
         <w:t>Switch Roles</w:t>
       </w:r>
     </w:p>
@@ -3178,8 +3399,6 @@
       <w:r>
         <w:t>The system should analyze health records and identify potentially duplicative records on a periodic basis.</w:t>
       </w:r>
-      <w:bookmarkStart w:id="14" w:name="_GoBack"/>
-      <w:bookmarkEnd w:id="14"/>
     </w:p>
     <w:p>
       <w:pPr>
@@ -3309,7 +3528,7 @@
       <w:pPr>
         <w:pStyle w:val="Heading2"/>
       </w:pPr>
-      <w:bookmarkStart w:id="15" w:name="_Ref457559420"/>
+      <w:bookmarkStart w:id="17" w:name="_Ref457559420"/>
       <w:r>
         <w:t>Availability</w:t>
       </w:r>
@@ -3340,6 +3559,7 @@
         <w:pStyle w:val="Heading2"/>
       </w:pPr>
       <w:r>
+        <w:lastRenderedPageBreak/>
         <w:t>Distributed Patient Health Records</w:t>
       </w:r>
     </w:p>
@@ -3394,11 +3614,7 @@
         </w:numPr>
       </w:pPr>
       <w:r>
-        <w:t xml:space="preserve">Have agreements in place with any service providers that perform covered functions or activities for you. These agreements (BAAs) are to ensure that these services providers (Business </w:t>
-      </w:r>
-      <w:r>
-        <w:lastRenderedPageBreak/>
-        <w:t>Associates) only use and disclose patient health information properly and safeguard it appropriately.</w:t>
+        <w:t>Have agreements in place with any service providers that perform covered functions or activities for you. These agreements (BAAs) are to ensure that these services providers (Business Associates) only use and disclose patient health information properly and safeguard it appropriately.</w:t>
       </w:r>
     </w:p>
     <w:p>
@@ -3422,7 +3638,7 @@
       <w:r>
         <w:t xml:space="preserve">Source: </w:t>
       </w:r>
-      <w:hyperlink r:id="rId9" w:history="1">
+      <w:hyperlink r:id="rId10" w:history="1">
         <w:r>
           <w:rPr>
             <w:rStyle w:val="Hyperlink"/>
@@ -3438,7 +3654,7 @@
       <w:r>
         <w:t>Multiple Patient Lists</w:t>
       </w:r>
-      <w:bookmarkEnd w:id="15"/>
+      <w:bookmarkEnd w:id="17"/>
     </w:p>
     <w:p>
       <w:r>
@@ -3505,12 +3721,16 @@
     </w:p>
     <w:p>
       <w:r>
-        <w:t>Section 508 generally requires Federal agencies to ensure that, when developing, procuring, maintaining, or using electronic and information technology, they take into account the needs of all end users – including people with disabilities. Doing so enhances the ability of Federal employees with disabilities to have access to and use of information and data that is comparable to that provided to others. Similarly, agency procurement of accessible EIT enhances the ability of members of the public with disabilities who are seeking information or services from a Federal agency to have access to and use of information and data that is comparable to that provided to others. Comparable access is not required if it would impose an "undue burden" on the agency. If an agency invokes the undue burden exception, the statute requires the information and data to be provided to individuals with disabilities by an alternative means of access. (See section B.6.ii, below)</w:t>
+        <w:t xml:space="preserve">Section 508 generally requires Federal agencies to ensure that, when developing, procuring, maintaining, or using electronic and information technology, they take into account the needs of all end users – including people with disabilities. Doing so enhances the ability of Federal employees with </w:t>
+      </w:r>
+      <w:r>
+        <w:lastRenderedPageBreak/>
+        <w:t>disabilities to have access to and use of information and data that is comparable to that provided to others. Similarly, agency procurement of accessible EIT enhances the ability of members of the public with disabilities who are seeking information or services from a Federal agency to have access to and use of information and data that is comparable to that provided to others. Comparable access is not required if it would impose an "undue burden" on the agency. If an agency invokes the undue burden exception, the statute requires the information and data to be provided to individuals with disabilities by an alternative means of access. (See section B.6.ii, below)</w:t>
       </w:r>
       <w:r>
         <w:t xml:space="preserve">. Source: </w:t>
       </w:r>
-      <w:hyperlink r:id="rId10" w:anchor="_Toc246911526" w:history="1">
+      <w:hyperlink r:id="rId11" w:anchor="_Toc246911526" w:history="1">
         <w:r>
           <w:rPr>
             <w:rStyle w:val="Hyperlink"/>
@@ -3534,120 +3754,120 @@
     </w:p>
     <w:p>
       <w:r>
+        <w:t>Integrity of data must be ensured.</w:t>
+      </w:r>
+    </w:p>
+    <w:p>
+      <w:r>
+        <w:t>Non-repudiation must exist for updates to patient records.</w:t>
+      </w:r>
+    </w:p>
+    <w:p>
+      <w:r>
+        <w:t>Authentication via OAuth2 / OpenID</w:t>
+      </w:r>
+    </w:p>
+    <w:p>
+      <w:r>
+        <w:t>Data at</w:t>
+      </w:r>
+      <w:r>
+        <w:t xml:space="preserve"> rest must be encrypted as well per HIPAA</w:t>
+      </w:r>
+    </w:p>
+    <w:p>
+      <w:r>
+        <w:t>Authorization of user based on function as well as data being acted upon is required.</w:t>
+      </w:r>
+    </w:p>
+    <w:p>
+      <w:pPr>
+        <w:pStyle w:val="Heading2"/>
+      </w:pPr>
+      <w:r>
+        <w:t>Synthetic Patients</w:t>
+      </w:r>
+    </w:p>
+    <w:p>
+      <w:r>
+        <w:t>The system must support a set of synthetic patients representing the 7 million residents of Massachusetts. The patients should be distributed geographically throughout the state per the census data. Each patient should have a complete Standard Heath Record.</w:t>
+      </w:r>
+    </w:p>
+    <w:p>
+      <w:r>
+        <w:t>Later iterations of the synthetic patient feature should simulate the residents of Massachusetts over time and produce birth and death events as well as admit, discharge, and transfer events.</w:t>
+      </w:r>
+      <w:r>
+        <w:t xml:space="preserve"> Disease surveillance could also be done based on the evolving health records.</w:t>
+      </w:r>
+    </w:p>
+    <w:p>
+      <w:pPr>
+        <w:pStyle w:val="Heading2"/>
+      </w:pPr>
+      <w:r>
+        <w:t>Support Infrastructure</w:t>
+      </w:r>
+    </w:p>
+    <w:p>
+      <w:r>
+        <w:t>Need s</w:t>
+      </w:r>
+      <w:r>
+        <w:t>oftware to log and track the disposition of support requests which may include requested enhancements and defects.</w:t>
+      </w:r>
+    </w:p>
+    <w:p>
+      <w:r>
+        <w:t>Need a process for disposing of support requests, enhancement requests, and defects. A Change Control Board or some other mechanism for prioritizing items will be required.</w:t>
+      </w:r>
+    </w:p>
+    <w:p>
+      <w:pPr>
+        <w:pStyle w:val="Heading1"/>
+      </w:pPr>
+      <w:r>
+        <w:t>Glossary</w:t>
+      </w:r>
+    </w:p>
+    <w:p>
+      <w:pPr>
+        <w:pStyle w:val="Heading2"/>
+      </w:pPr>
+      <w:r>
+        <w:t>ACO = Accountable Care Organization</w:t>
+      </w:r>
+    </w:p>
+    <w:p>
+      <w:r>
+        <w:t>An accountable care organization (ACO) is a healthcare organization characterized by a payment and care delivery model that seeks to tie provider reimbursements to quality metrics and reductions in the total cost of care for an assigned population of patients.</w:t>
+      </w:r>
+    </w:p>
+    <w:p>
+      <w:pPr>
+        <w:pStyle w:val="Heading2"/>
+      </w:pPr>
+      <w:r>
+        <w:t>ADT = Admit, Discharge, Transfer</w:t>
+      </w:r>
+    </w:p>
+    <w:p>
+      <w:r>
+        <w:t xml:space="preserve">Acronym for three common events for patients – being admitted to a hospital or facility, being discharged from a hospital or facility, and being transferred between medical </w:t>
+      </w:r>
+      <w:r>
+        <w:t>facilities</w:t>
+      </w:r>
+      <w:r>
+        <w:t>.</w:t>
+      </w:r>
+    </w:p>
+    <w:p>
+      <w:pPr>
+        <w:pStyle w:val="Heading2"/>
+      </w:pPr>
+      <w:r>
         <w:lastRenderedPageBreak/>
-        <w:t>Integrity of data must be ensured.</w:t>
-      </w:r>
-    </w:p>
-    <w:p>
-      <w:r>
-        <w:t>Non-repudiation must exist for updates to patient records.</w:t>
-      </w:r>
-    </w:p>
-    <w:p>
-      <w:r>
-        <w:t>Authentication via OAuth2 / OpenID</w:t>
-      </w:r>
-    </w:p>
-    <w:p>
-      <w:r>
-        <w:t>Data at</w:t>
-      </w:r>
-      <w:r>
-        <w:t xml:space="preserve"> rest must be encrypted as well per HIPAA</w:t>
-      </w:r>
-    </w:p>
-    <w:p>
-      <w:r>
-        <w:t>Authorization of user based on function as well as data being acted upon is required.</w:t>
-      </w:r>
-    </w:p>
-    <w:p>
-      <w:pPr>
-        <w:pStyle w:val="Heading2"/>
-      </w:pPr>
-      <w:r>
-        <w:t>Synthetic Patients</w:t>
-      </w:r>
-    </w:p>
-    <w:p>
-      <w:r>
-        <w:t>The system must support a set of synthetic patients representing the 7 million residents of Massachusetts. The patients should be distributed geographically throughout the state per the census data. Each patient should have a complete Standard Heath Record.</w:t>
-      </w:r>
-    </w:p>
-    <w:p>
-      <w:r>
-        <w:t>Later iterations of the synthetic patient feature should simulate the residents of Massachusetts over time and produce birth and death events as well as admit, discharge, and transfer events.</w:t>
-      </w:r>
-      <w:r>
-        <w:t xml:space="preserve"> Disease surveillance could also be done based on the evolving health records.</w:t>
-      </w:r>
-    </w:p>
-    <w:p>
-      <w:pPr>
-        <w:pStyle w:val="Heading2"/>
-      </w:pPr>
-      <w:r>
-        <w:t>Support Infrastructure</w:t>
-      </w:r>
-    </w:p>
-    <w:p>
-      <w:r>
-        <w:t>Need s</w:t>
-      </w:r>
-      <w:r>
-        <w:t>oftware to log and track the disposition of support requests which may include requested enhancements and defects.</w:t>
-      </w:r>
-    </w:p>
-    <w:p>
-      <w:r>
-        <w:t>Need a process for disposing of support requests, enhancement requests, and defects. A Change Control Board or some other mechanism for prioritizing items will be required.</w:t>
-      </w:r>
-    </w:p>
-    <w:p>
-      <w:pPr>
-        <w:pStyle w:val="Heading1"/>
-      </w:pPr>
-      <w:r>
-        <w:t>Glossary</w:t>
-      </w:r>
-    </w:p>
-    <w:p>
-      <w:pPr>
-        <w:pStyle w:val="Heading2"/>
-      </w:pPr>
-      <w:r>
-        <w:t>ACO = Accountable Care Organization</w:t>
-      </w:r>
-    </w:p>
-    <w:p>
-      <w:r>
-        <w:t>An accountable care organization (ACO) is a healthcare organization characterized by a payment and care delivery model that seeks to tie provider reimbursements to quality metrics and reductions in the total cost of care for an assigned population of patients.</w:t>
-      </w:r>
-    </w:p>
-    <w:p>
-      <w:pPr>
-        <w:pStyle w:val="Heading2"/>
-      </w:pPr>
-      <w:r>
-        <w:t>ADT = Admit, Discharge, Transfer</w:t>
-      </w:r>
-    </w:p>
-    <w:p>
-      <w:r>
-        <w:t xml:space="preserve">Acronym for three common events for patients – being admitted to a hospital or facility, being discharged from a hospital or facility, and being transferred between medical </w:t>
-      </w:r>
-      <w:r>
-        <w:t>facilities</w:t>
-      </w:r>
-      <w:r>
-        <w:t>.</w:t>
-      </w:r>
-    </w:p>
-    <w:p>
-      <w:pPr>
-        <w:pStyle w:val="Heading2"/>
-      </w:pPr>
-      <w:r>
         <w:t>ARRA = American Recovery and Reinvestment Act</w:t>
       </w:r>
     </w:p>
@@ -3686,7 +3906,7 @@
       <w:r>
         <w:t xml:space="preserve"> </w:t>
       </w:r>
-      <w:hyperlink r:id="rId11" w:history="1">
+      <w:hyperlink r:id="rId12" w:history="1">
         <w:r>
           <w:rPr>
             <w:rStyle w:val="Hyperlink"/>
@@ -3713,7 +3933,7 @@
       <w:r>
         <w:t xml:space="preserve">Source: </w:t>
       </w:r>
-      <w:hyperlink r:id="rId12" w:history="1">
+      <w:hyperlink r:id="rId13" w:history="1">
         <w:r>
           <w:rPr>
             <w:rStyle w:val="Hyperlink"/>
@@ -3730,7 +3950,6 @@
         <w:pStyle w:val="Heading2"/>
       </w:pPr>
       <w:r>
-        <w:lastRenderedPageBreak/>
         <w:t>CCD = Continuity of Care Document</w:t>
       </w:r>
     </w:p>
@@ -3747,7 +3966,7 @@
       <w:r>
         <w:t xml:space="preserve"> Source: </w:t>
       </w:r>
-      <w:hyperlink r:id="rId13" w:history="1">
+      <w:hyperlink r:id="rId14" w:history="1">
         <w:r>
           <w:rPr>
             <w:rStyle w:val="Hyperlink"/>
@@ -3811,7 +4030,7 @@
       <w:r>
         <w:t xml:space="preserve">Definition: </w:t>
       </w:r>
-      <w:hyperlink r:id="rId14" w:history="1">
+      <w:hyperlink r:id="rId15" w:history="1">
         <w:r>
           <w:rPr>
             <w:rStyle w:val="Hyperlink"/>
@@ -3838,7 +4057,7 @@
       <w:r>
         <w:t xml:space="preserve"> Source: </w:t>
       </w:r>
-      <w:hyperlink r:id="rId15" w:history="1">
+      <w:hyperlink r:id="rId16" w:history="1">
         <w:r>
           <w:rPr>
             <w:rStyle w:val="Hyperlink"/>
@@ -3862,7 +4081,7 @@
       <w:r>
         <w:t xml:space="preserve">. Source: </w:t>
       </w:r>
-      <w:hyperlink r:id="rId16" w:history="1">
+      <w:hyperlink r:id="rId17" w:history="1">
         <w:r>
           <w:rPr>
             <w:rStyle w:val="Hyperlink"/>
@@ -3901,6 +4120,7 @@
         <w:pStyle w:val="Heading2"/>
       </w:pPr>
       <w:r>
+        <w:lastRenderedPageBreak/>
         <w:t>Covered Function (per HIPAA)</w:t>
       </w:r>
     </w:p>
@@ -3945,16 +4165,12 @@
     </w:p>
     <w:p>
       <w:r>
-        <w:t xml:space="preserve">Disease surveillance is an epidemiological practice by which the spread of disease is monitored in order to establish patterns of progression. The main role of disease surveillance is to predict, observe, and minimize the harm caused by outbreak, epidemic, and pandemic situations, as well as increase </w:t>
-      </w:r>
-      <w:r>
-        <w:lastRenderedPageBreak/>
-        <w:t>knowledge about which factors contribute to such circumstances.</w:t>
+        <w:t>Disease surveillance is an epidemiological practice by which the spread of disease is monitored in order to establish patterns of progression. The main role of disease surveillance is to predict, observe, and minimize the harm caused by outbreak, epidemic, and pandemic situations, as well as increase knowledge about which factors contribute to such circumstances.</w:t>
       </w:r>
       <w:r>
         <w:t xml:space="preserve"> Source: </w:t>
       </w:r>
-      <w:hyperlink r:id="rId17" w:history="1">
+      <w:hyperlink r:id="rId18" w:history="1">
         <w:r>
           <w:rPr>
             <w:rStyle w:val="Hyperlink"/>
@@ -3984,7 +4200,7 @@
       <w:r>
         <w:t xml:space="preserve">Source: </w:t>
       </w:r>
-      <w:hyperlink r:id="rId18" w:history="1">
+      <w:hyperlink r:id="rId19" w:history="1">
         <w:r>
           <w:rPr>
             <w:rStyle w:val="Hyperlink"/>
@@ -4036,7 +4252,7 @@
       <w:r>
         <w:t xml:space="preserve"> Source: </w:t>
       </w:r>
-      <w:hyperlink r:id="rId19" w:history="1">
+      <w:hyperlink r:id="rId20" w:history="1">
         <w:r>
           <w:rPr>
             <w:rStyle w:val="Hyperlink"/>
@@ -4117,7 +4333,7 @@
       <w:r>
         <w:t xml:space="preserve"> [Source: </w:t>
       </w:r>
-      <w:hyperlink r:id="rId20" w:history="1">
+      <w:hyperlink r:id="rId21" w:history="1">
         <w:r>
           <w:rPr>
             <w:rStyle w:val="Hyperlink"/>
@@ -4134,6 +4350,7 @@
         <w:pStyle w:val="Heading2"/>
       </w:pPr>
       <w:r>
+        <w:lastRenderedPageBreak/>
         <w:t>HIPAA = Health Insurance Portability and Accountability Act</w:t>
       </w:r>
     </w:p>
@@ -4160,7 +4377,7 @@
       <w:r>
         <w:t xml:space="preserve"> Source: </w:t>
       </w:r>
-      <w:hyperlink r:id="rId21" w:history="1">
+      <w:hyperlink r:id="rId22" w:history="1">
         <w:r>
           <w:rPr>
             <w:rStyle w:val="Hyperlink"/>
@@ -4174,7 +4391,6 @@
         <w:pStyle w:val="Heading2"/>
       </w:pPr>
       <w:r>
-        <w:lastRenderedPageBreak/>
         <w:t>HITECH = Health Information Technology for Economic and Clinical Health</w:t>
       </w:r>
     </w:p>
@@ -4241,7 +4457,7 @@
       <w:r>
         <w:t xml:space="preserve"> Source: </w:t>
       </w:r>
-      <w:hyperlink r:id="rId22" w:history="1">
+      <w:hyperlink r:id="rId23" w:history="1">
         <w:r>
           <w:rPr>
             <w:rStyle w:val="Hyperlink"/>
@@ -4268,7 +4484,7 @@
       <w:r>
         <w:t xml:space="preserve">See </w:t>
       </w:r>
-      <w:hyperlink r:id="rId23" w:history="1">
+      <w:hyperlink r:id="rId24" w:history="1">
         <w:r>
           <w:rPr>
             <w:rStyle w:val="Hyperlink"/>
@@ -4295,7 +4511,7 @@
       <w:r>
         <w:t xml:space="preserve">. Source: </w:t>
       </w:r>
-      <w:hyperlink r:id="rId24" w:history="1">
+      <w:hyperlink r:id="rId25" w:history="1">
         <w:r>
           <w:rPr>
             <w:rStyle w:val="Hyperlink"/>
@@ -4319,7 +4535,7 @@
       <w:r>
         <w:t xml:space="preserve"> Source: </w:t>
       </w:r>
-      <w:hyperlink r:id="rId25" w:history="1">
+      <w:hyperlink r:id="rId26" w:history="1">
         <w:r>
           <w:rPr>
             <w:rStyle w:val="Hyperlink"/>
@@ -4343,7 +4559,7 @@
       <w:r>
         <w:t xml:space="preserve"> Source: </w:t>
       </w:r>
-      <w:hyperlink r:id="rId26" w:history="1">
+      <w:hyperlink r:id="rId27" w:history="1">
         <w:r>
           <w:rPr>
             <w:rStyle w:val="Hyperlink"/>
@@ -4357,6 +4573,7 @@
         <w:pStyle w:val="Heading2"/>
       </w:pPr>
       <w:r>
+        <w:lastRenderedPageBreak/>
         <w:t>OAuth2</w:t>
       </w:r>
       <w:r>
@@ -4373,7 +4590,7 @@
       <w:r>
         <w:t xml:space="preserve"> Source: </w:t>
       </w:r>
-      <w:hyperlink r:id="rId27" w:history="1">
+      <w:hyperlink r:id="rId28" w:history="1">
         <w:r>
           <w:rPr>
             <w:rStyle w:val="Hyperlink"/>
@@ -4397,7 +4614,7 @@
       <w:r>
         <w:t xml:space="preserve"> Source: </w:t>
       </w:r>
-      <w:hyperlink r:id="rId28" w:history="1">
+      <w:hyperlink r:id="rId29" w:history="1">
         <w:r>
           <w:rPr>
             <w:rStyle w:val="Hyperlink"/>
@@ -4411,7 +4628,6 @@
         <w:pStyle w:val="Heading2"/>
       </w:pPr>
       <w:r>
-        <w:lastRenderedPageBreak/>
         <w:t>OpenID</w:t>
       </w:r>
     </w:p>
@@ -4428,7 +4644,7 @@
       <w:r>
         <w:t xml:space="preserve">. Source: </w:t>
       </w:r>
-      <w:hyperlink r:id="rId29" w:history="1">
+      <w:hyperlink r:id="rId30" w:history="1">
         <w:r>
           <w:rPr>
             <w:rStyle w:val="Hyperlink"/>
@@ -4455,7 +4671,7 @@
       <w:r>
         <w:t xml:space="preserve">” Source: </w:t>
       </w:r>
-      <w:hyperlink r:id="rId30" w:history="1">
+      <w:hyperlink r:id="rId31" w:history="1">
         <w:r>
           <w:rPr>
             <w:rStyle w:val="Hyperlink"/>
@@ -4501,7 +4717,7 @@
       <w:r>
         <w:t xml:space="preserve"> Source: </w:t>
       </w:r>
-      <w:hyperlink r:id="rId31" w:history="1">
+      <w:hyperlink r:id="rId32" w:history="1">
         <w:r>
           <w:rPr>
             <w:rStyle w:val="Hyperlink"/>
@@ -4533,7 +4749,7 @@
       <w:r>
         <w:t xml:space="preserve"> Source: </w:t>
       </w:r>
-      <w:hyperlink r:id="rId32" w:history="1">
+      <w:hyperlink r:id="rId33" w:history="1">
         <w:r>
           <w:rPr>
             <w:rStyle w:val="Hyperlink"/>
@@ -4569,6 +4785,7 @@
         <w:pStyle w:val="Heading2"/>
       </w:pPr>
       <w:r>
+        <w:lastRenderedPageBreak/>
         <w:t>SHR = Standard Health Record</w:t>
       </w:r>
     </w:p>
@@ -4685,7 +4902,6 @@
         <w:pStyle w:val="Heading2"/>
       </w:pPr>
       <w:r>
-        <w:lastRenderedPageBreak/>
         <w:t xml:space="preserve">SNOMED = </w:t>
       </w:r>
       <w:r>
@@ -4718,7 +4934,7 @@
       <w:r>
         <w:t xml:space="preserve">Source: </w:t>
       </w:r>
-      <w:hyperlink r:id="rId33" w:history="1">
+      <w:hyperlink r:id="rId34" w:history="1">
         <w:r>
           <w:rPr>
             <w:rStyle w:val="Hyperlink"/>
@@ -4760,7 +4976,7 @@
       <w:r>
         <w:t xml:space="preserve"> Source: </w:t>
       </w:r>
-      <w:hyperlink r:id="rId34" w:history="1">
+      <w:hyperlink r:id="rId35" w:history="1">
         <w:r>
           <w:rPr>
             <w:rStyle w:val="Hyperlink"/>
@@ -4786,42 +5002,6 @@
       </w:r>
       <w:r>
         <w:t xml:space="preserve"> XDM is used as part of Direct.</w:t>
-      </w:r>
-      <w:r>
-        <w:t xml:space="preserve"> Source: </w:t>
-      </w:r>
-      <w:hyperlink r:id="rId35" w:anchor="page=128" w:history="1">
-        <w:r>
-          <w:rPr>
-            <w:rStyle w:val="Hyperlink"/>
-          </w:rPr>
-          <w:t>http://www.ihe.net/Technical_Framework/upload/IHE_ITI_TF_Rev7-0_Vol1_FT_2010-08-10.pdf#page=128</w:t>
-        </w:r>
-      </w:hyperlink>
-    </w:p>
-    <w:p>
-      <w:pPr>
-        <w:pStyle w:val="Heading2"/>
-      </w:pPr>
-      <w:r>
-        <w:t xml:space="preserve">XDR = </w:t>
-      </w:r>
-      <w:r>
-        <w:t>Cross-enterprise Document Reliable Interchange</w:t>
-      </w:r>
-    </w:p>
-    <w:p>
-      <w:r>
-        <w:t xml:space="preserve">XDR </w:t>
-      </w:r>
-      <w:r>
-        <w:t>provides document 480 interchange using a reliable messaging system. This permits direct document interchange between EHRs, PHRs, and other healthcare IT systems in the absence of a document sharing infrastructure such as XDS.</w:t>
-      </w:r>
-      <w:r>
-        <w:t xml:space="preserve"> </w:t>
-      </w:r>
-      <w:r>
-        <w:t>XDR is used as part of Direct.</w:t>
       </w:r>
       <w:r>
         <w:t xml:space="preserve"> Source: </w:t>
@@ -4837,6 +5017,42 @@
     </w:p>
     <w:p>
       <w:pPr>
+        <w:pStyle w:val="Heading2"/>
+      </w:pPr>
+      <w:r>
+        <w:t xml:space="preserve">XDR = </w:t>
+      </w:r>
+      <w:r>
+        <w:t>Cross-enterprise Document Reliable Interchange</w:t>
+      </w:r>
+    </w:p>
+    <w:p>
+      <w:r>
+        <w:t xml:space="preserve">XDR </w:t>
+      </w:r>
+      <w:r>
+        <w:t>provides document 480 interchange using a reliable messaging system. This permits direct document interchange between EHRs, PHRs, and other healthcare IT systems in the absence of a document sharing infrastructure such as XDS.</w:t>
+      </w:r>
+      <w:r>
+        <w:t xml:space="preserve"> </w:t>
+      </w:r>
+      <w:r>
+        <w:t>XDR is used as part of Direct.</w:t>
+      </w:r>
+      <w:r>
+        <w:t xml:space="preserve"> Source: </w:t>
+      </w:r>
+      <w:hyperlink r:id="rId37" w:anchor="page=128" w:history="1">
+        <w:r>
+          <w:rPr>
+            <w:rStyle w:val="Hyperlink"/>
+          </w:rPr>
+          <w:t>http://www.ihe.net/Technical_Framework/upload/IHE_ITI_TF_Rev7-0_Vol1_FT_2010-08-10.pdf#page=128</w:t>
+        </w:r>
+      </w:hyperlink>
+    </w:p>
+    <w:p>
+      <w:pPr>
         <w:pStyle w:val="Heading1"/>
         <w:rPr>
           <w:rStyle w:val="Hyperlink"/>
@@ -4930,7 +5146,11 @@
       </w:r>
       <w:proofErr w:type="spellEnd"/>
       <w:r>
-        <w:t>. It also includes a requirements attribute that can be used to describe the scope and usage that the compartment definition was created to meet. Predefined compartment types are focused around isolating the data for a particular resource (e.g., a single patient), but potentially it could be used for a list of patients and their associated data as well? Example of using a compartment in a search:</w:t>
+        <w:t xml:space="preserve">. It also </w:t>
+      </w:r>
+      <w:r>
+        <w:lastRenderedPageBreak/>
+        <w:t>includes a requirements attribute that can be used to describe the scope and usage that the compartment definition was created to meet. Predefined compartment types are focused around isolating the data for a particular resource (e.g., a single patient), but potentially it could be used for a list of patients and their associated data as well? Example of using a compartment in a search:</w:t>
       </w:r>
     </w:p>
     <w:p>
@@ -5003,7 +5223,7 @@
       <w:r>
         <w:t xml:space="preserve">See </w:t>
       </w:r>
-      <w:hyperlink r:id="rId37" w:history="1">
+      <w:hyperlink r:id="rId38" w:history="1">
         <w:r>
           <w:rPr>
             <w:rStyle w:val="Hyperlink"/>
@@ -5014,7 +5234,7 @@
       <w:r>
         <w:t xml:space="preserve"> and </w:t>
       </w:r>
-      <w:hyperlink r:id="rId38" w:anchor="vsearch" w:history="1">
+      <w:hyperlink r:id="rId39" w:anchor="vsearch" w:history="1">
         <w:r>
           <w:rPr>
             <w:rStyle w:val="Hyperlink"/>
@@ -5031,7 +5251,6 @@
         <w:rPr>
           <w:b/>
         </w:rPr>
-        <w:lastRenderedPageBreak/>
         <w:t>Option 2</w:t>
       </w:r>
       <w:r>
@@ -5268,6 +5487,119 @@
     </w:lvl>
   </w:abstractNum>
   <w:abstractNum w:abstractNumId="2" w15:restartNumberingAfterBreak="0">
+    <w:nsid w:val="1B41429C"/>
+    <w:multiLevelType w:val="hybridMultilevel"/>
+    <w:tmpl w:val="3A9CEF10"/>
+    <w:lvl w:ilvl="0" w:tplc="04090001">
+      <w:start w:val="1"/>
+      <w:numFmt w:val="bullet"/>
+      <w:lvlText w:val=""/>
+      <w:lvlJc w:val="left"/>
+      <w:pPr>
+        <w:ind w:left="720" w:hanging="360"/>
+      </w:pPr>
+      <w:rPr>
+        <w:rFonts w:ascii="Symbol" w:hAnsi="Symbol" w:hint="default"/>
+      </w:rPr>
+    </w:lvl>
+    <w:lvl w:ilvl="1" w:tplc="04090003" w:tentative="1">
+      <w:start w:val="1"/>
+      <w:numFmt w:val="bullet"/>
+      <w:lvlText w:val="o"/>
+      <w:lvlJc w:val="left"/>
+      <w:pPr>
+        <w:ind w:left="1440" w:hanging="360"/>
+      </w:pPr>
+      <w:rPr>
+        <w:rFonts w:ascii="Courier New" w:hAnsi="Courier New" w:cs="Courier New" w:hint="default"/>
+      </w:rPr>
+    </w:lvl>
+    <w:lvl w:ilvl="2" w:tplc="04090005" w:tentative="1">
+      <w:start w:val="1"/>
+      <w:numFmt w:val="bullet"/>
+      <w:lvlText w:val=""/>
+      <w:lvlJc w:val="left"/>
+      <w:pPr>
+        <w:ind w:left="2160" w:hanging="360"/>
+      </w:pPr>
+      <w:rPr>
+        <w:rFonts w:ascii="Wingdings" w:hAnsi="Wingdings" w:hint="default"/>
+      </w:rPr>
+    </w:lvl>
+    <w:lvl w:ilvl="3" w:tplc="04090001" w:tentative="1">
+      <w:start w:val="1"/>
+      <w:numFmt w:val="bullet"/>
+      <w:lvlText w:val=""/>
+      <w:lvlJc w:val="left"/>
+      <w:pPr>
+        <w:ind w:left="2880" w:hanging="360"/>
+      </w:pPr>
+      <w:rPr>
+        <w:rFonts w:ascii="Symbol" w:hAnsi="Symbol" w:hint="default"/>
+      </w:rPr>
+    </w:lvl>
+    <w:lvl w:ilvl="4" w:tplc="04090003" w:tentative="1">
+      <w:start w:val="1"/>
+      <w:numFmt w:val="bullet"/>
+      <w:lvlText w:val="o"/>
+      <w:lvlJc w:val="left"/>
+      <w:pPr>
+        <w:ind w:left="3600" w:hanging="360"/>
+      </w:pPr>
+      <w:rPr>
+        <w:rFonts w:ascii="Courier New" w:hAnsi="Courier New" w:cs="Courier New" w:hint="default"/>
+      </w:rPr>
+    </w:lvl>
+    <w:lvl w:ilvl="5" w:tplc="04090005" w:tentative="1">
+      <w:start w:val="1"/>
+      <w:numFmt w:val="bullet"/>
+      <w:lvlText w:val=""/>
+      <w:lvlJc w:val="left"/>
+      <w:pPr>
+        <w:ind w:left="4320" w:hanging="360"/>
+      </w:pPr>
+      <w:rPr>
+        <w:rFonts w:ascii="Wingdings" w:hAnsi="Wingdings" w:hint="default"/>
+      </w:rPr>
+    </w:lvl>
+    <w:lvl w:ilvl="6" w:tplc="04090001" w:tentative="1">
+      <w:start w:val="1"/>
+      <w:numFmt w:val="bullet"/>
+      <w:lvlText w:val=""/>
+      <w:lvlJc w:val="left"/>
+      <w:pPr>
+        <w:ind w:left="5040" w:hanging="360"/>
+      </w:pPr>
+      <w:rPr>
+        <w:rFonts w:ascii="Symbol" w:hAnsi="Symbol" w:hint="default"/>
+      </w:rPr>
+    </w:lvl>
+    <w:lvl w:ilvl="7" w:tplc="04090003" w:tentative="1">
+      <w:start w:val="1"/>
+      <w:numFmt w:val="bullet"/>
+      <w:lvlText w:val="o"/>
+      <w:lvlJc w:val="left"/>
+      <w:pPr>
+        <w:ind w:left="5760" w:hanging="360"/>
+      </w:pPr>
+      <w:rPr>
+        <w:rFonts w:ascii="Courier New" w:hAnsi="Courier New" w:cs="Courier New" w:hint="default"/>
+      </w:rPr>
+    </w:lvl>
+    <w:lvl w:ilvl="8" w:tplc="04090005" w:tentative="1">
+      <w:start w:val="1"/>
+      <w:numFmt w:val="bullet"/>
+      <w:lvlText w:val=""/>
+      <w:lvlJc w:val="left"/>
+      <w:pPr>
+        <w:ind w:left="6480" w:hanging="360"/>
+      </w:pPr>
+      <w:rPr>
+        <w:rFonts w:ascii="Wingdings" w:hAnsi="Wingdings" w:hint="default"/>
+      </w:rPr>
+    </w:lvl>
+  </w:abstractNum>
+  <w:abstractNum w:abstractNumId="3" w15:restartNumberingAfterBreak="0">
     <w:nsid w:val="1B5B1ED3"/>
     <w:multiLevelType w:val="hybridMultilevel"/>
     <w:tmpl w:val="3C9241E0"/>
@@ -5380,7 +5712,7 @@
       </w:rPr>
     </w:lvl>
   </w:abstractNum>
-  <w:abstractNum w:abstractNumId="3" w15:restartNumberingAfterBreak="0">
+  <w:abstractNum w:abstractNumId="4" w15:restartNumberingAfterBreak="0">
     <w:nsid w:val="1DA44ABF"/>
     <w:multiLevelType w:val="hybridMultilevel"/>
     <w:tmpl w:val="C8B0C072"/>
@@ -5469,7 +5801,7 @@
       </w:pPr>
     </w:lvl>
   </w:abstractNum>
-  <w:abstractNum w:abstractNumId="4" w15:restartNumberingAfterBreak="0">
+  <w:abstractNum w:abstractNumId="5" w15:restartNumberingAfterBreak="0">
     <w:nsid w:val="1ECC1F18"/>
     <w:multiLevelType w:val="hybridMultilevel"/>
     <w:tmpl w:val="880A4F2E"/>
@@ -5558,7 +5890,7 @@
       </w:pPr>
     </w:lvl>
   </w:abstractNum>
-  <w:abstractNum w:abstractNumId="5" w15:restartNumberingAfterBreak="0">
+  <w:abstractNum w:abstractNumId="6" w15:restartNumberingAfterBreak="0">
     <w:nsid w:val="1F3E37FC"/>
     <w:multiLevelType w:val="hybridMultilevel"/>
     <w:tmpl w:val="14C670AA"/>
@@ -5647,7 +5979,7 @@
       </w:pPr>
     </w:lvl>
   </w:abstractNum>
-  <w:abstractNum w:abstractNumId="6" w15:restartNumberingAfterBreak="0">
+  <w:abstractNum w:abstractNumId="7" w15:restartNumberingAfterBreak="0">
     <w:nsid w:val="23ED61A2"/>
     <w:multiLevelType w:val="hybridMultilevel"/>
     <w:tmpl w:val="B458034A"/>
@@ -5736,7 +6068,7 @@
       </w:pPr>
     </w:lvl>
   </w:abstractNum>
-  <w:abstractNum w:abstractNumId="7" w15:restartNumberingAfterBreak="0">
+  <w:abstractNum w:abstractNumId="8" w15:restartNumberingAfterBreak="0">
     <w:nsid w:val="29C47776"/>
     <w:multiLevelType w:val="hybridMultilevel"/>
     <w:tmpl w:val="BABAFF50"/>
@@ -5849,7 +6181,7 @@
       </w:rPr>
     </w:lvl>
   </w:abstractNum>
-  <w:abstractNum w:abstractNumId="8" w15:restartNumberingAfterBreak="0">
+  <w:abstractNum w:abstractNumId="9" w15:restartNumberingAfterBreak="0">
     <w:nsid w:val="2A582BC3"/>
     <w:multiLevelType w:val="hybridMultilevel"/>
     <w:tmpl w:val="819EEBA4"/>
@@ -5938,7 +6270,7 @@
       </w:pPr>
     </w:lvl>
   </w:abstractNum>
-  <w:abstractNum w:abstractNumId="9" w15:restartNumberingAfterBreak="0">
+  <w:abstractNum w:abstractNumId="10" w15:restartNumberingAfterBreak="0">
     <w:nsid w:val="42B85088"/>
     <w:multiLevelType w:val="hybridMultilevel"/>
     <w:tmpl w:val="77B4B376"/>
@@ -6051,7 +6383,7 @@
       </w:rPr>
     </w:lvl>
   </w:abstractNum>
-  <w:abstractNum w:abstractNumId="10" w15:restartNumberingAfterBreak="0">
+  <w:abstractNum w:abstractNumId="11" w15:restartNumberingAfterBreak="0">
     <w:nsid w:val="635038CB"/>
     <w:multiLevelType w:val="hybridMultilevel"/>
     <w:tmpl w:val="C7F0C4E6"/>
@@ -6140,7 +6472,7 @@
       </w:pPr>
     </w:lvl>
   </w:abstractNum>
-  <w:abstractNum w:abstractNumId="11" w15:restartNumberingAfterBreak="0">
+  <w:abstractNum w:abstractNumId="12" w15:restartNumberingAfterBreak="0">
     <w:nsid w:val="658A3B3E"/>
     <w:multiLevelType w:val="multilevel"/>
     <w:tmpl w:val="04090025"/>
@@ -6235,7 +6567,7 @@
       </w:pPr>
     </w:lvl>
   </w:abstractNum>
-  <w:abstractNum w:abstractNumId="12" w15:restartNumberingAfterBreak="0">
+  <w:abstractNum w:abstractNumId="13" w15:restartNumberingAfterBreak="0">
     <w:nsid w:val="6AAC11A5"/>
     <w:multiLevelType w:val="hybridMultilevel"/>
     <w:tmpl w:val="9A58D20E"/>
@@ -6348,7 +6680,7 @@
       </w:rPr>
     </w:lvl>
   </w:abstractNum>
-  <w:abstractNum w:abstractNumId="13" w15:restartNumberingAfterBreak="0">
+  <w:abstractNum w:abstractNumId="14" w15:restartNumberingAfterBreak="0">
     <w:nsid w:val="6B68459A"/>
     <w:multiLevelType w:val="hybridMultilevel"/>
     <w:tmpl w:val="99F6F276"/>
@@ -6437,7 +6769,7 @@
       </w:pPr>
     </w:lvl>
   </w:abstractNum>
-  <w:abstractNum w:abstractNumId="14" w15:restartNumberingAfterBreak="0">
+  <w:abstractNum w:abstractNumId="15" w15:restartNumberingAfterBreak="0">
     <w:nsid w:val="78035156"/>
     <w:multiLevelType w:val="hybridMultilevel"/>
     <w:tmpl w:val="25185622"/>
@@ -6550,7 +6882,7 @@
       </w:rPr>
     </w:lvl>
   </w:abstractNum>
-  <w:abstractNum w:abstractNumId="15" w15:restartNumberingAfterBreak="0">
+  <w:abstractNum w:abstractNumId="16" w15:restartNumberingAfterBreak="0">
     <w:nsid w:val="7AE20394"/>
     <w:multiLevelType w:val="hybridMultilevel"/>
     <w:tmpl w:val="29C0273C"/>
@@ -6640,52 +6972,55 @@
     </w:lvl>
   </w:abstractNum>
   <w:num w:numId="1">
-    <w:abstractNumId w:val="11"/>
+    <w:abstractNumId w:val="12"/>
   </w:num>
   <w:num w:numId="2">
-    <w:abstractNumId w:val="13"/>
+    <w:abstractNumId w:val="14"/>
   </w:num>
   <w:num w:numId="3">
+    <w:abstractNumId w:val="5"/>
+  </w:num>
+  <w:num w:numId="4">
+    <w:abstractNumId w:val="7"/>
+  </w:num>
+  <w:num w:numId="5">
+    <w:abstractNumId w:val="6"/>
+  </w:num>
+  <w:num w:numId="6">
+    <w:abstractNumId w:val="16"/>
+  </w:num>
+  <w:num w:numId="7">
     <w:abstractNumId w:val="4"/>
   </w:num>
-  <w:num w:numId="4">
-    <w:abstractNumId w:val="6"/>
-  </w:num>
-  <w:num w:numId="5">
-    <w:abstractNumId w:val="5"/>
-  </w:num>
-  <w:num w:numId="6">
-    <w:abstractNumId w:val="15"/>
-  </w:num>
-  <w:num w:numId="7">
-    <w:abstractNumId w:val="3"/>
-  </w:num>
   <w:num w:numId="8">
-    <w:abstractNumId w:val="7"/>
+    <w:abstractNumId w:val="8"/>
   </w:num>
   <w:num w:numId="9">
-    <w:abstractNumId w:val="10"/>
+    <w:abstractNumId w:val="11"/>
   </w:num>
   <w:num w:numId="10">
     <w:abstractNumId w:val="0"/>
   </w:num>
   <w:num w:numId="11">
-    <w:abstractNumId w:val="2"/>
+    <w:abstractNumId w:val="3"/>
   </w:num>
   <w:num w:numId="12">
-    <w:abstractNumId w:val="12"/>
+    <w:abstractNumId w:val="13"/>
   </w:num>
   <w:num w:numId="13">
-    <w:abstractNumId w:val="8"/>
+    <w:abstractNumId w:val="9"/>
   </w:num>
   <w:num w:numId="14">
     <w:abstractNumId w:val="1"/>
   </w:num>
   <w:num w:numId="15">
-    <w:abstractNumId w:val="9"/>
+    <w:abstractNumId w:val="10"/>
   </w:num>
   <w:num w:numId="16">
-    <w:abstractNumId w:val="14"/>
+    <w:abstractNumId w:val="15"/>
+  </w:num>
+  <w:num w:numId="17">
+    <w:abstractNumId w:val="2"/>
   </w:num>
 </w:numbering>
 </file>
@@ -7830,7 +8165,7 @@
 </file>
 
 <file path=customXml/itemProps1.xml><?xml version="1.0" encoding="utf-8"?>
-<ds:datastoreItem xmlns:ds="http://schemas.openxmlformats.org/officeDocument/2006/customXml" ds:itemID="{85B6F8DF-21A9-422F-A510-91DE7BC25F58}">
+<ds:datastoreItem xmlns:ds="http://schemas.openxmlformats.org/officeDocument/2006/customXml" ds:itemID="{CC8EBA28-A093-4563-AFD5-F80F77DA6D23}">
   <ds:schemaRefs>
     <ds:schemaRef ds:uri="http://schemas.openxmlformats.org/officeDocument/2006/bibliography"/>
   </ds:schemaRefs>

</xml_diff>

<commit_message>
got send to direct working (setup notes)
</commit_message>
<xml_diff>
--- a/SyntheticMass Requirements.docx
+++ b/SyntheticMass Requirements.docx
@@ -933,6 +933,169 @@
       </w:r>
     </w:p>
     <w:p>
+      <w:r>
+        <w:t>The diseases targeted for support in synthetic patients are from the 2013 Global Burden of Disease (GBD) United States profile, the Top 10 causes of YLL (Years of Life Lost)</w:t>
+      </w:r>
+    </w:p>
+    <w:p>
+      <w:pPr>
+        <w:pStyle w:val="ListParagraph"/>
+        <w:numPr>
+          <w:ilvl w:val="0"/>
+          <w:numId w:val="22"/>
+        </w:numPr>
+        <w:spacing w:after="0" w:line="240" w:lineRule="auto"/>
+        <w:contextualSpacing w:val="0"/>
+      </w:pPr>
+      <w:r>
+        <w:t>Ischemic Heart Disease (done)</w:t>
+      </w:r>
+    </w:p>
+    <w:p>
+      <w:pPr>
+        <w:pStyle w:val="ListParagraph"/>
+        <w:numPr>
+          <w:ilvl w:val="0"/>
+          <w:numId w:val="22"/>
+        </w:numPr>
+        <w:spacing w:after="0" w:line="240" w:lineRule="auto"/>
+        <w:contextualSpacing w:val="0"/>
+      </w:pPr>
+      <w:r>
+        <w:t>Lung Cancer (in progress)</w:t>
+      </w:r>
+    </w:p>
+    <w:p>
+      <w:pPr>
+        <w:pStyle w:val="ListParagraph"/>
+        <w:numPr>
+          <w:ilvl w:val="0"/>
+          <w:numId w:val="22"/>
+        </w:numPr>
+        <w:spacing w:after="0" w:line="240" w:lineRule="auto"/>
+        <w:contextualSpacing w:val="0"/>
+      </w:pPr>
+      <w:r>
+        <w:t>Alzheimer Disease</w:t>
+      </w:r>
+    </w:p>
+    <w:p>
+      <w:pPr>
+        <w:pStyle w:val="ListParagraph"/>
+        <w:numPr>
+          <w:ilvl w:val="0"/>
+          <w:numId w:val="22"/>
+        </w:numPr>
+        <w:spacing w:after="0" w:line="240" w:lineRule="auto"/>
+        <w:contextualSpacing w:val="0"/>
+      </w:pPr>
+      <w:r>
+        <w:t>COPD</w:t>
+      </w:r>
+    </w:p>
+    <w:p>
+      <w:pPr>
+        <w:pStyle w:val="ListParagraph"/>
+        <w:numPr>
+          <w:ilvl w:val="0"/>
+          <w:numId w:val="22"/>
+        </w:numPr>
+        <w:spacing w:after="0" w:line="240" w:lineRule="auto"/>
+        <w:contextualSpacing w:val="0"/>
+      </w:pPr>
+      <w:r>
+        <w:t>Cerebrovascular Disease</w:t>
+      </w:r>
+    </w:p>
+    <w:p>
+      <w:pPr>
+        <w:pStyle w:val="ListParagraph"/>
+        <w:numPr>
+          <w:ilvl w:val="0"/>
+          <w:numId w:val="22"/>
+        </w:numPr>
+        <w:spacing w:after="0" w:line="240" w:lineRule="auto"/>
+        <w:contextualSpacing w:val="0"/>
+      </w:pPr>
+      <w:r>
+        <w:t>Road Injuries</w:t>
+      </w:r>
+    </w:p>
+    <w:p>
+      <w:pPr>
+        <w:pStyle w:val="ListParagraph"/>
+        <w:numPr>
+          <w:ilvl w:val="0"/>
+          <w:numId w:val="22"/>
+        </w:numPr>
+        <w:spacing w:after="0" w:line="240" w:lineRule="auto"/>
+        <w:contextualSpacing w:val="0"/>
+      </w:pPr>
+      <w:r>
+        <w:t>Self-Harm</w:t>
+      </w:r>
+    </w:p>
+    <w:p>
+      <w:pPr>
+        <w:pStyle w:val="ListParagraph"/>
+        <w:numPr>
+          <w:ilvl w:val="0"/>
+          <w:numId w:val="22"/>
+        </w:numPr>
+        <w:spacing w:after="0" w:line="240" w:lineRule="auto"/>
+        <w:contextualSpacing w:val="0"/>
+      </w:pPr>
+      <w:r>
+        <w:t>Diabetes (done)</w:t>
+      </w:r>
+    </w:p>
+    <w:p>
+      <w:pPr>
+        <w:pStyle w:val="ListParagraph"/>
+        <w:numPr>
+          <w:ilvl w:val="0"/>
+          <w:numId w:val="22"/>
+        </w:numPr>
+        <w:spacing w:after="0" w:line="240" w:lineRule="auto"/>
+        <w:contextualSpacing w:val="0"/>
+      </w:pPr>
+      <w:r>
+        <w:t>Colorectal Cancer</w:t>
+      </w:r>
+    </w:p>
+    <w:p>
+      <w:pPr>
+        <w:pStyle w:val="ListParagraph"/>
+        <w:numPr>
+          <w:ilvl w:val="0"/>
+          <w:numId w:val="22"/>
+        </w:numPr>
+        <w:spacing w:after="0" w:line="240" w:lineRule="auto"/>
+        <w:contextualSpacing w:val="0"/>
+      </w:pPr>
+      <w:r>
+        <w:t>Drug Use Disorders (We’ll focus on Opioids)</w:t>
+      </w:r>
+    </w:p>
+    <w:p>
+      <w:pPr>
+        <w:spacing w:after="0" w:line="240" w:lineRule="auto"/>
+      </w:pPr>
+    </w:p>
+    <w:p>
+      <w:r>
+        <w:t xml:space="preserve">Source: </w:t>
+      </w:r>
+      <w:hyperlink r:id="rId9" w:history="1">
+        <w:r>
+          <w:rPr>
+            <w:rStyle w:val="Hyperlink"/>
+          </w:rPr>
+          <w:t>http://www.healthdata.org/united-states</w:t>
+        </w:r>
+      </w:hyperlink>
+    </w:p>
+    <w:p>
       <w:pPr>
         <w:rPr>
           <w:b/>
@@ -946,6 +1109,13 @@
         </w:rPr>
         <w:t>No PII or PHI</w:t>
       </w:r>
+      <w:r>
+        <w:rPr>
+          <w:b/>
+          <w:i/>
+        </w:rPr>
+        <w:t xml:space="preserve"> will be supported within SyntheticMass.</w:t>
+      </w:r>
     </w:p>
     <w:p>
       <w:pPr>
@@ -1128,10 +1298,7 @@
         <w:pStyle w:val="ListParagraph"/>
       </w:pPr>
       <w:r>
-        <w:t>Only FHIR JSON and C-CDA form</w:t>
-      </w:r>
-      <w:r>
-        <w:t>ats will be supported initially</w:t>
+        <w:t>Only FHIR JSON and C-CDA formats will be supported initially</w:t>
       </w:r>
     </w:p>
     <w:p>
@@ -1262,10 +1429,7 @@
         <w:fldChar w:fldCharType="separate"/>
       </w:r>
       <w:r>
-        <w:t>Integration Test My Direct Sending [Direct Messaging, v1</w:t>
-      </w:r>
-      <w:r>
-        <w:t>]</w:t>
+        <w:t>Integration Test My Direct Sending [Direct Messaging, v1]</w:t>
       </w:r>
       <w:r>
         <w:fldChar w:fldCharType="end"/>
@@ -1315,10 +1479,7 @@
         <w:fldChar w:fldCharType="separate"/>
       </w:r>
       <w:r>
-        <w:t>Integration Test My Direct Receiving [Direct Messaging, v1</w:t>
-      </w:r>
-      <w:r>
-        <w:t>]</w:t>
+        <w:t>Integration Test My Direct Receiving [Direct Messaging, v1]</w:t>
       </w:r>
       <w:r>
         <w:fldChar w:fldCharType="end"/>
@@ -1379,6 +1540,7 @@
         <w:pStyle w:val="Heading2"/>
       </w:pPr>
       <w:r>
+        <w:lastRenderedPageBreak/>
         <w:t xml:space="preserve">HIMSS17 Conference </w:t>
       </w:r>
       <w:r>
@@ -1415,10 +1577,9 @@
     </w:p>
     <w:p>
       <w:r>
-        <w:lastRenderedPageBreak/>
         <w:t xml:space="preserve">Source: </w:t>
       </w:r>
-      <w:hyperlink r:id="rId9" w:history="1">
+      <w:hyperlink r:id="rId10" w:history="1">
         <w:r>
           <w:rPr>
             <w:rStyle w:val="Hyperlink"/>
@@ -1683,6 +1844,7 @@
         <w:pStyle w:val="Heading2"/>
       </w:pPr>
       <w:r>
+        <w:lastRenderedPageBreak/>
         <w:t>Nation</w:t>
       </w:r>
       <w:r>
@@ -1757,13 +1919,170 @@
         <w:pStyle w:val="Heading2"/>
       </w:pPr>
       <w:r>
+        <w:t>Guardian</w:t>
+      </w:r>
+    </w:p>
+    <w:p>
+      <w:r>
+        <w:t>A patient will often have assigned guardians who are responsible for their medical care and therefore should have access to the patient’s health record.</w:t>
+      </w:r>
+    </w:p>
+    <w:p>
+      <w:pPr>
+        <w:pStyle w:val="Heading2"/>
+      </w:pPr>
+      <w:r>
+        <w:t>Guest</w:t>
+      </w:r>
+    </w:p>
+    <w:p>
+      <w:r>
+        <w:t>A user wanting to learn more about SyntheticMass</w:t>
+      </w:r>
+      <w:r>
+        <w:t>/MA HIE</w:t>
+      </w:r>
+      <w:r>
+        <w:t xml:space="preserve"> should be able to acc</w:t>
+      </w:r>
+      <w:r>
+        <w:t>ess the site and learn about it without establishing an account.</w:t>
+      </w:r>
+    </w:p>
+    <w:p>
+      <w:pPr>
+        <w:pStyle w:val="Heading2"/>
+      </w:pPr>
+      <w:r>
+        <w:t>Health Professional</w:t>
+      </w:r>
+    </w:p>
+    <w:p>
+      <w:r>
+        <w:t>A health professional provides care to patients and gets paid for those services by payers. Health Professionals also purchase and use systems and software from innovators.</w:t>
+      </w:r>
+    </w:p>
+    <w:p>
+      <w:pPr>
+        <w:pStyle w:val="Heading2"/>
+      </w:pPr>
+      <w:r>
+        <w:t>P</w:t>
+      </w:r>
+      <w:r>
+        <w:t>atient</w:t>
+      </w:r>
+    </w:p>
+    <w:p>
+      <w:r>
+        <w:t>A patient recei</w:t>
+      </w:r>
+      <w:r>
+        <w:t xml:space="preserve">ves health care from </w:t>
+      </w:r>
+      <w:r>
+        <w:t>health professional</w:t>
+      </w:r>
+      <w:r>
+        <w:t>s.</w:t>
+      </w:r>
+    </w:p>
+    <w:p>
+      <w:pPr>
+        <w:pStyle w:val="Heading2"/>
+      </w:pPr>
+      <w:r>
+        <w:t>Payer</w:t>
+      </w:r>
+    </w:p>
+    <w:p>
+      <w:r>
+        <w:t>Payers are insurance providers. Payers sell insurance to patients and pay</w:t>
+      </w:r>
+      <w:r>
+        <w:t xml:space="preserve"> for patient care to </w:t>
+      </w:r>
+      <w:r>
+        <w:t>health professional</w:t>
+      </w:r>
+      <w:r>
+        <w:t>s.</w:t>
+      </w:r>
+    </w:p>
+    <w:p>
+      <w:pPr>
+        <w:pStyle w:val="Heading2"/>
+      </w:pPr>
+      <w:r>
+        <w:t>Policy Maker</w:t>
+      </w:r>
+    </w:p>
+    <w:p>
+      <w:r>
+        <w:t>A policy maker is someone in the government who influences health policies.</w:t>
+      </w:r>
+    </w:p>
+    <w:p>
+      <w:pPr>
+        <w:pStyle w:val="Heading2"/>
+      </w:pPr>
+      <w:r>
+        <w:t>Public Health Official</w:t>
+      </w:r>
+    </w:p>
+    <w:p>
+      <w:r>
+        <w:t>A public health official is s</w:t>
+      </w:r>
+      <w:r>
+        <w:t>omeone representing a government health ag</w:t>
+      </w:r>
+      <w:r>
+        <w:t>ency.</w:t>
+      </w:r>
+    </w:p>
+    <w:p>
+      <w:pPr>
+        <w:pStyle w:val="Heading2"/>
+      </w:pPr>
+      <w:r>
+        <w:t>R</w:t>
+      </w:r>
+      <w:r>
+        <w:t>esearcher</w:t>
+      </w:r>
+    </w:p>
+    <w:p>
+      <w:r>
+        <w:t>Researchers are professionals who use medical data to expand medical knowledge and hopefully improve care for patients in the future.</w:t>
+      </w:r>
+    </w:p>
+    <w:p>
+      <w:pPr>
+        <w:pStyle w:val="Heading2"/>
+      </w:pPr>
+      <w:r>
+        <w:t>Trial User</w:t>
+      </w:r>
+    </w:p>
+    <w:p>
+      <w:r>
+        <w:t>A trial user is someone showing the system to other people or a person directly trying out the system</w:t>
+      </w:r>
+      <w:r>
+        <w:t>.</w:t>
+      </w:r>
+      <w:r>
+        <w:t xml:space="preserve"> A trial user is able to see the site as they would if they were a real user of a selected role. In other words, if I choose to be a trial patient user, I’d see the system as a patient would.</w:t>
+      </w:r>
+    </w:p>
+    <w:p>
+      <w:pPr>
+        <w:pStyle w:val="Heading1"/>
+      </w:pPr>
+      <w:r>
         <w:lastRenderedPageBreak/>
-        <w:t>Guardian</w:t>
-      </w:r>
-    </w:p>
-    <w:p>
-      <w:r>
-        <w:t>A patient will often have assigned guardians who are responsible for their medical care and therefore should have access to the patient’s health record.</w:t>
+        <w:t>Use Cases</w:t>
       </w:r>
     </w:p>
     <w:p>
@@ -1771,163 +2090,6 @@
         <w:pStyle w:val="Heading2"/>
       </w:pPr>
       <w:r>
-        <w:t>Guest</w:t>
-      </w:r>
-    </w:p>
-    <w:p>
-      <w:r>
-        <w:t>A user wanting to learn more about SyntheticMass</w:t>
-      </w:r>
-      <w:r>
-        <w:t>/MA HIE</w:t>
-      </w:r>
-      <w:r>
-        <w:t xml:space="preserve"> should be able to acc</w:t>
-      </w:r>
-      <w:r>
-        <w:t>ess the site and learn about it without establishing an account.</w:t>
-      </w:r>
-    </w:p>
-    <w:p>
-      <w:pPr>
-        <w:pStyle w:val="Heading2"/>
-      </w:pPr>
-      <w:r>
-        <w:t>Health Professional</w:t>
-      </w:r>
-    </w:p>
-    <w:p>
-      <w:r>
-        <w:t>A health professional provides care to patients and gets paid for those services by payers. Health Professionals also purchase and use systems and software from innovators.</w:t>
-      </w:r>
-    </w:p>
-    <w:p>
-      <w:pPr>
-        <w:pStyle w:val="Heading2"/>
-      </w:pPr>
-      <w:r>
-        <w:t>P</w:t>
-      </w:r>
-      <w:r>
-        <w:t>atient</w:t>
-      </w:r>
-    </w:p>
-    <w:p>
-      <w:r>
-        <w:t>A patient recei</w:t>
-      </w:r>
-      <w:r>
-        <w:t xml:space="preserve">ves health care from </w:t>
-      </w:r>
-      <w:r>
-        <w:t>health professional</w:t>
-      </w:r>
-      <w:r>
-        <w:t>s.</w:t>
-      </w:r>
-    </w:p>
-    <w:p>
-      <w:pPr>
-        <w:pStyle w:val="Heading2"/>
-      </w:pPr>
-      <w:r>
-        <w:t>Payer</w:t>
-      </w:r>
-    </w:p>
-    <w:p>
-      <w:r>
-        <w:t>Payers are insurance providers. Payers sell insurance to patients and pay</w:t>
-      </w:r>
-      <w:r>
-        <w:t xml:space="preserve"> for patient care to </w:t>
-      </w:r>
-      <w:r>
-        <w:t>health professional</w:t>
-      </w:r>
-      <w:r>
-        <w:t>s.</w:t>
-      </w:r>
-    </w:p>
-    <w:p>
-      <w:pPr>
-        <w:pStyle w:val="Heading2"/>
-      </w:pPr>
-      <w:r>
-        <w:t>Policy Maker</w:t>
-      </w:r>
-    </w:p>
-    <w:p>
-      <w:r>
-        <w:t>A policy maker is someone in the government who influences health policies.</w:t>
-      </w:r>
-    </w:p>
-    <w:p>
-      <w:pPr>
-        <w:pStyle w:val="Heading2"/>
-      </w:pPr>
-      <w:r>
-        <w:t>Public Health Official</w:t>
-      </w:r>
-    </w:p>
-    <w:p>
-      <w:r>
-        <w:t>A public health official is s</w:t>
-      </w:r>
-      <w:r>
-        <w:t>omeone representing a government health ag</w:t>
-      </w:r>
-      <w:r>
-        <w:t>ency.</w:t>
-      </w:r>
-    </w:p>
-    <w:p>
-      <w:pPr>
-        <w:pStyle w:val="Heading2"/>
-      </w:pPr>
-      <w:r>
-        <w:t>R</w:t>
-      </w:r>
-      <w:r>
-        <w:t>esearcher</w:t>
-      </w:r>
-    </w:p>
-    <w:p>
-      <w:r>
-        <w:t>Researchers are professionals who use medical data to expand medical knowledge and hopefully improve care for patients in the future.</w:t>
-      </w:r>
-    </w:p>
-    <w:p>
-      <w:pPr>
-        <w:pStyle w:val="Heading2"/>
-      </w:pPr>
-      <w:r>
-        <w:t>Trial User</w:t>
-      </w:r>
-    </w:p>
-    <w:p>
-      <w:r>
-        <w:t>A trial user is someone showing the system to other people or a person directly trying out the system</w:t>
-      </w:r>
-      <w:r>
-        <w:t>.</w:t>
-      </w:r>
-      <w:r>
-        <w:t xml:space="preserve"> A trial user is able to see the site as they would if they were a real user of a selected role. In other words, if I choose to be a trial patient user, I’d see the system as a patient would.</w:t>
-      </w:r>
-    </w:p>
-    <w:p>
-      <w:pPr>
-        <w:pStyle w:val="Heading1"/>
-      </w:pPr>
-      <w:r>
-        <w:t>Use Cases</w:t>
-      </w:r>
-    </w:p>
-    <w:p>
-      <w:pPr>
-        <w:pStyle w:val="Heading2"/>
-      </w:pPr>
-      <w:r>
         <w:t>Administrator (secure web access)</w:t>
       </w:r>
     </w:p>
@@ -1984,7 +2146,6 @@
         <w:pStyle w:val="Heading3"/>
       </w:pPr>
       <w:r>
-        <w:lastRenderedPageBreak/>
         <w:t>De-archive Patient Data</w:t>
       </w:r>
       <w:r>
@@ -2129,13 +2290,7 @@
         <w:fldChar w:fldCharType="separate"/>
       </w:r>
       <w:r>
-        <w:t>F</w:t>
-      </w:r>
-      <w:r>
-        <w:t>i</w:t>
-      </w:r>
-      <w:r>
-        <w:t>nd Potential Duplicative Patients</w:t>
+        <w:t>Find Potential Duplicative Patients</w:t>
       </w:r>
       <w:r>
         <w:fldChar w:fldCharType="end"/>
@@ -2160,608 +2315,570 @@
         <w:t>View a Ward’s Patient Record</w:t>
       </w:r>
       <w:r>
+        <w:t xml:space="preserve"> [Patient Record, v3]</w:t>
+      </w:r>
+    </w:p>
+    <w:p>
+      <w:r>
+        <w:t>A guardian can view any of their wards’ patient records.</w:t>
+      </w:r>
+    </w:p>
+    <w:p>
+      <w:pPr>
+        <w:pStyle w:val="Heading3"/>
+      </w:pPr>
+      <w:r>
+        <w:t>Update a Ward’s Patient Record</w:t>
+      </w:r>
+      <w:r>
+        <w:t xml:space="preserve"> [Patient Record, v3]</w:t>
+      </w:r>
+    </w:p>
+    <w:p>
+      <w:r>
+        <w:t>A guardian can update some data in a ward’s patient record, and can request that other parts of it be updated as well.</w:t>
+      </w:r>
+    </w:p>
+    <w:p>
+      <w:pPr>
+        <w:pStyle w:val="Heading3"/>
+      </w:pPr>
+      <w:r>
+        <w:lastRenderedPageBreak/>
+        <w:t>Identify Issue in a Ward’s Health Record</w:t>
+      </w:r>
+      <w:r>
+        <w:t xml:space="preserve"> [</w:t>
+      </w:r>
+      <w:r>
+        <w:t>Issue Management</w:t>
+      </w:r>
+      <w:r>
+        <w:t>, v3]</w:t>
+      </w:r>
+    </w:p>
+    <w:p>
+      <w:r>
+        <w:t>A guardian can identify a particular piece of data within a ward’s patient record that they think is incorrect and should be fixed.</w:t>
+      </w:r>
+    </w:p>
+    <w:p>
+      <w:pPr>
+        <w:pStyle w:val="Heading3"/>
+      </w:pPr>
+      <w:r>
+        <w:t>Handle an Informed Consent Request for a Ward’s Data</w:t>
+      </w:r>
+      <w:r>
+        <w:t xml:space="preserve"> [Informed Consent, v2]</w:t>
+      </w:r>
+    </w:p>
+    <w:p>
+      <w:r>
+        <w:t>A guardian is presented with a health professional’s request for access to one of their ward’s data. The guardian can consent or not.</w:t>
+      </w:r>
+    </w:p>
+    <w:p>
+      <w:pPr>
+        <w:pStyle w:val="Heading2"/>
+      </w:pPr>
+      <w:r>
+        <w:t>Guest (web and mobile access)</w:t>
+      </w:r>
+    </w:p>
+    <w:p>
+      <w:pPr>
+        <w:pStyle w:val="Heading3"/>
+      </w:pPr>
+      <w:r>
+        <w:t xml:space="preserve">Learn about </w:t>
+      </w:r>
+      <w:r>
+        <w:t>HIE</w:t>
+      </w:r>
+      <w:r>
+        <w:t xml:space="preserve"> [About, v1]</w:t>
+      </w:r>
+    </w:p>
+    <w:p>
+      <w:r>
+        <w:t xml:space="preserve">A guest should be able to read about </w:t>
+      </w:r>
+      <w:r>
+        <w:t xml:space="preserve">the HIE </w:t>
+      </w:r>
+      <w:r>
+        <w:t>to learn about it and the SHR.</w:t>
+      </w:r>
+    </w:p>
+    <w:p>
+      <w:pPr>
+        <w:pStyle w:val="Heading3"/>
+      </w:pPr>
+      <w:r>
+        <w:t>Register with Site</w:t>
+      </w:r>
+      <w:r>
+        <w:t xml:space="preserve"> [About, v2]</w:t>
+      </w:r>
+    </w:p>
+    <w:p>
+      <w:r>
+        <w:t>A guest can request a login on SyntheticMass for a particular role (e.g., patient</w:t>
+      </w:r>
+      <w:r>
+        <w:t xml:space="preserve"> or innovator</w:t>
+      </w:r>
+      <w:r>
+        <w:t>).</w:t>
+      </w:r>
+    </w:p>
+    <w:p>
+      <w:pPr>
+        <w:pStyle w:val="Heading3"/>
+      </w:pPr>
+      <w:r>
+        <w:t>View Public Health Data</w:t>
+      </w:r>
+      <w:r>
+        <w:t xml:space="preserve"> [Population Health, v1]</w:t>
+      </w:r>
+    </w:p>
+    <w:p>
+      <w:r>
+        <w:t>A guest can view public health data which consists of some aggregated statistics about all residents.</w:t>
+      </w:r>
+    </w:p>
+    <w:p>
+      <w:pPr>
+        <w:pStyle w:val="Heading3"/>
+      </w:pPr>
+      <w:r>
+        <w:t>View Standard Health Record Specification</w:t>
+      </w:r>
+      <w:r>
+        <w:t xml:space="preserve"> [</w:t>
+      </w:r>
+      <w:r>
+        <w:t>About</w:t>
+      </w:r>
+      <w:r>
+        <w:t>, v1]</w:t>
+      </w:r>
+    </w:p>
+    <w:p>
+      <w:r>
+        <w:t>A guest can get more information about the SHR including specifications.</w:t>
+      </w:r>
+    </w:p>
+    <w:p>
+      <w:pPr>
+        <w:pStyle w:val="Heading2"/>
+      </w:pPr>
+      <w:r>
+        <w:t>Health Professional (secure web and mobile access)</w:t>
+      </w:r>
+    </w:p>
+    <w:p>
+      <w:pPr>
+        <w:pStyle w:val="Heading3"/>
+      </w:pPr>
+      <w:bookmarkStart w:id="2" w:name="_Ref458602143"/>
+      <w:r>
+        <w:t>View Patient Record</w:t>
+      </w:r>
+      <w:bookmarkEnd w:id="2"/>
+      <w:r>
+        <w:t xml:space="preserve"> [Patient Record, v1]</w:t>
+      </w:r>
+    </w:p>
+    <w:p>
+      <w:r>
+        <w:t>Health Professional must search for desired patient using patient identifiers. Health Professional may not have access to requested patient. View it on the site or have it send to their DIRECT e-mail address or download it in a specific format. Portions of record may not be visible to a health professional. Alternate course is when they don’t have access to the record or to a portion of it and they can request it.</w:t>
+      </w:r>
+    </w:p>
+    <w:p>
+      <w:r>
+        <w:t>Views of patient information should include a longitudinal view of the patient’s medical record over time.</w:t>
+      </w:r>
+    </w:p>
+    <w:p>
+      <w:pPr>
+        <w:pStyle w:val="Heading3"/>
+      </w:pPr>
+      <w:r>
+        <w:t>View Summary of</w:t>
+      </w:r>
+      <w:r>
+        <w:t xml:space="preserve"> Patient Record</w:t>
+      </w:r>
+      <w:r>
+        <w:t xml:space="preserve"> [Patient Record, v3]</w:t>
+      </w:r>
+    </w:p>
+    <w:p>
+      <w:r>
+        <w:t>A health professional can just see key data within an SHR to summarize a patient quickly.</w:t>
+      </w:r>
+    </w:p>
+    <w:p>
+      <w:pPr>
+        <w:pStyle w:val="Heading3"/>
+      </w:pPr>
+      <w:bookmarkStart w:id="3" w:name="_Ref458602166"/>
+      <w:r>
+        <w:t>Update Patient Record</w:t>
+      </w:r>
+      <w:bookmarkEnd w:id="3"/>
+      <w:r>
+        <w:t xml:space="preserve"> [Patient Record, v1]</w:t>
+      </w:r>
+    </w:p>
+    <w:p>
+      <w:r>
+        <w:t>A health professional can update a patient’s record including adding new encounters, lab results, conditions, etc.</w:t>
+      </w:r>
+    </w:p>
+    <w:p>
+      <w:pPr>
+        <w:pStyle w:val="Heading3"/>
+      </w:pPr>
+      <w:r>
+        <w:t>Create Action for Patient</w:t>
+      </w:r>
+      <w:r>
+        <w:t xml:space="preserve"> [Patient Actions, v3]</w:t>
+      </w:r>
+    </w:p>
+    <w:p>
+      <w:r>
+        <w:t>A health professional can create an action for a patient which may be to make an appointment, weigh themselves once a week and record it in their SHR, log what they eat for a period of time, go get blood taken at a local lab, etc.</w:t>
+      </w:r>
+    </w:p>
+    <w:p>
+      <w:pPr>
+        <w:pStyle w:val="Heading3"/>
+      </w:pPr>
+      <w:r>
+        <w:t>Update myself in Health Professional Directory</w:t>
+      </w:r>
+      <w:r>
+        <w:t xml:space="preserve"> [Provider Directory, v2]</w:t>
+      </w:r>
+    </w:p>
+    <w:p>
+      <w:r>
+        <w:t>A health professional can update their direct e-mail address, regular e-mail address, phone numbers, street address(</w:t>
+      </w:r>
+      <w:proofErr w:type="spellStart"/>
+      <w:r>
+        <w:t>es</w:t>
+      </w:r>
+      <w:proofErr w:type="spellEnd"/>
+      <w:r>
+        <w:t>), and other contact information in the health professional directory. They can also upload their certificates.</w:t>
+      </w:r>
+    </w:p>
+    <w:p>
+      <w:pPr>
+        <w:pStyle w:val="Heading3"/>
+      </w:pPr>
+      <w:r>
+        <w:lastRenderedPageBreak/>
+        <w:t>Send Direct Message</w:t>
+      </w:r>
+      <w:r>
+        <w:t xml:space="preserve"> [Direct Messaging, v2]</w:t>
+      </w:r>
+    </w:p>
+    <w:p>
+      <w:r>
+        <w:t>A health professional can send a Direct message containing patient data.</w:t>
+      </w:r>
+    </w:p>
+    <w:p>
+      <w:r>
+        <w:t xml:space="preserve">Question: </w:t>
+      </w:r>
+      <w:r>
+        <w:t>Does access to specific patient data always give a health professional permission to send it to someone via Direct?</w:t>
+      </w:r>
+    </w:p>
+    <w:p>
+      <w:pPr>
+        <w:pStyle w:val="Heading3"/>
+      </w:pPr>
+      <w:r>
+        <w:t xml:space="preserve">Look up </w:t>
+      </w:r>
+      <w:r>
+        <w:t>a</w:t>
+      </w:r>
+      <w:r>
+        <w:t xml:space="preserve"> Health Professional in Directory</w:t>
+      </w:r>
+      <w:r>
+        <w:t xml:space="preserve"> [Provider Directory, v3]</w:t>
+      </w:r>
+    </w:p>
+    <w:p>
+      <w:r>
+        <w:t>A health professional can look up another health professional in the health professional directory in order to contact them (e.g., send a referral or lab results via Direct).</w:t>
+      </w:r>
+    </w:p>
+    <w:p>
+      <w:pPr>
+        <w:pStyle w:val="Heading3"/>
+      </w:pPr>
+      <w:r>
+        <w:t>Manage My Notifications</w:t>
+      </w:r>
+      <w:r>
+        <w:t xml:space="preserve"> [Notifications, v4]</w:t>
+      </w:r>
+    </w:p>
+    <w:p>
+      <w:r>
+        <w:t>Control what types of updates cause notifications (e.g., emergency room encounter) and the priority associated with the notification. Priority may also dictate notification mechanism (message on site at next login, e-mail, text message?)</w:t>
+      </w:r>
+    </w:p>
+    <w:p>
+      <w:pPr>
+        <w:pStyle w:val="Heading3"/>
+      </w:pPr>
+      <w:r>
+        <w:t>Receive Notification</w:t>
+      </w:r>
+      <w:r>
+        <w:t xml:space="preserve"> [Notifications, v4]</w:t>
+      </w:r>
+    </w:p>
+    <w:p>
+      <w:r>
+        <w:t xml:space="preserve">A health professional can define criteria under which </w:t>
+      </w:r>
+      <w:r>
+        <w:t xml:space="preserve">data changes within the system </w:t>
+      </w:r>
+      <w:r>
+        <w:t>will notify them and how they will be notified. For example, updates to any patient that they are defined as the primary care physician may result in an e-mail being sent to them. For another example, if any of their patients with a certain condition have an admit event, then the health professional is notified via text message.</w:t>
+      </w:r>
+    </w:p>
+    <w:p>
+      <w:pPr>
+        <w:pStyle w:val="Heading3"/>
+      </w:pPr>
+      <w:r>
+        <w:t>Address</w:t>
+      </w:r>
+      <w:r>
+        <w:t xml:space="preserve"> Potential Issues</w:t>
+      </w:r>
+      <w:r>
+        <w:t xml:space="preserve"> [Issue Management, v3]</w:t>
+      </w:r>
+    </w:p>
+    <w:p>
+      <w:r>
+        <w:t>The health professional views potential issues identified by a patient, guardian, or another health professional and disposes of them. Only health professionals with the ability to update the part of the patient record that the issue is associated with can address the issue.</w:t>
+      </w:r>
+      <w:r>
+        <w:t xml:space="preserve"> All health professionals with the ability to update the data that an issue is associated with will see the issue.</w:t>
+      </w:r>
+    </w:p>
+    <w:p>
+      <w:pPr>
+        <w:pStyle w:val="Heading3"/>
+      </w:pPr>
+      <w:r>
+        <w:t xml:space="preserve">View </w:t>
+      </w:r>
+      <w:r>
+        <w:t xml:space="preserve">PDMP </w:t>
+      </w:r>
+      <w:r>
+        <w:t>Prescription Drug History for Patient</w:t>
+      </w:r>
+      <w:r>
+        <w:t xml:space="preserve"> [Prescriptions, v4]</w:t>
+      </w:r>
+    </w:p>
+    <w:p>
+      <w:r>
+        <w:t>The health professional views the prescription drug history for a patient via the state’s PDMP.</w:t>
+      </w:r>
+    </w:p>
+    <w:p>
+      <w:pPr>
+        <w:pStyle w:val="Heading3"/>
+      </w:pPr>
+      <w:r>
+        <w:t>Prescribe a Drug for a Patient</w:t>
+      </w:r>
+      <w:r>
+        <w:t xml:space="preserve"> [Prescriptions, v4]</w:t>
+      </w:r>
+    </w:p>
+    <w:p>
+      <w:r>
+        <w:t>The health professional can prescribe a drug to a patient via an e-prescribing service.</w:t>
+      </w:r>
+    </w:p>
+    <w:p>
+      <w:pPr>
+        <w:pStyle w:val="Heading3"/>
+      </w:pPr>
+      <w:r>
+        <w:t>Request Access to Patient Data</w:t>
+      </w:r>
+      <w:r>
+        <w:t xml:space="preserve"> [Informed Consent, v2]</w:t>
+      </w:r>
+    </w:p>
+    <w:p>
+      <w:r>
+        <w:t>The health professional needs to access a patient’s health record in general or a specific subset of data within it and requests that access. This action could trigger informed consent process.</w:t>
+      </w:r>
+    </w:p>
+    <w:p>
+      <w:pPr>
+        <w:pStyle w:val="Heading2"/>
+      </w:pPr>
+      <w:r>
+        <w:t>Innovator</w:t>
+      </w:r>
+      <w:r>
+        <w:t xml:space="preserve"> (secure web access)</w:t>
+      </w:r>
+    </w:p>
+    <w:p>
+      <w:r>
+        <w:t>All Innovator use cases rely on synthetic data and never access PII or PHI.</w:t>
+      </w:r>
+    </w:p>
+    <w:p>
+      <w:pPr>
+        <w:pStyle w:val="Heading3"/>
+      </w:pPr>
+      <w:bookmarkStart w:id="4" w:name="_Ref459193192"/>
+      <w:bookmarkStart w:id="5" w:name="_Ref457546012"/>
+      <w:bookmarkStart w:id="6" w:name="_Ref457484385"/>
+      <w:bookmarkStart w:id="7" w:name="_Ref459192755"/>
+      <w:r>
+        <w:t>Visualize Census Data and Synthetic P</w:t>
+      </w:r>
+      <w:r>
+        <w:t>opulation [Population Health, v0</w:t>
+      </w:r>
+      <w:r>
+        <w:t>]</w:t>
+      </w:r>
+      <w:bookmarkEnd w:id="4"/>
+    </w:p>
+    <w:p>
+      <w:r>
+        <w:t xml:space="preserve">An innovator can view public maps displaying a statistic (e.g., population, population density, high school educated, living patients with diabetes, etc.) based on census data (where statistic is available) or synthetic data (where statistic is available). When viewing synthetic population statistics, a list of patients in a county or county subdivision that make up the selected statistic can be viewed and used to initiate a download (See </w:t>
+      </w:r>
+      <w:r>
+        <w:fldChar w:fldCharType="begin"/>
+      </w:r>
+      <w:r>
+        <w:instrText xml:space="preserve"> REF _Ref459193028 \r \h </w:instrText>
+      </w:r>
+      <w:r>
+        <w:fldChar w:fldCharType="separate"/>
+      </w:r>
+      <w:r>
+        <w:t>5.5.2</w:t>
+      </w:r>
+      <w:r>
+        <w:fldChar w:fldCharType="end"/>
+      </w:r>
+      <w:r>
         <w:t xml:space="preserve"> </w:t>
       </w:r>
       <w:r>
-        <w:t xml:space="preserve">[Patient </w:t>
-      </w:r>
-      <w:r>
-        <w:t>Record, v3</w:t>
+        <w:fldChar w:fldCharType="begin"/>
+      </w:r>
+      <w:r>
+        <w:instrText xml:space="preserve"> REF _Ref459192755 \h </w:instrText>
+      </w:r>
+      <w:r>
+        <w:fldChar w:fldCharType="separate"/>
+      </w:r>
+      <w:r>
+        <w:t>Download Synthetic Patients [Patient Record, v1]</w:t>
+      </w:r>
+      <w:r>
+        <w:fldChar w:fldCharType="end"/>
+      </w:r>
+      <w:r>
+        <w:t>).</w:t>
+      </w:r>
+      <w:r>
+        <w:t xml:space="preserve"> In addition, from the list of patients, an individual synthetic patient can be viewed (see </w:t>
+      </w:r>
+      <w:r>
+        <w:fldChar w:fldCharType="begin"/>
+      </w:r>
+      <w:r>
+        <w:instrText xml:space="preserve"> REF _Ref459193069 \r \h </w:instrText>
+      </w:r>
+      <w:r>
+        <w:fldChar w:fldCharType="separate"/>
+      </w:r>
+      <w:r>
+        <w:t>5.5.3</w:t>
+      </w:r>
+      <w:r>
+        <w:fldChar w:fldCharType="end"/>
+      </w:r>
+      <w:r>
+        <w:t xml:space="preserve"> </w:t>
+      </w:r>
+      <w:r>
+        <w:fldChar w:fldCharType="begin"/>
+      </w:r>
+      <w:r>
+        <w:instrText xml:space="preserve"> REF _Ref459193069 \h </w:instrText>
+      </w:r>
+      <w:r>
+        <w:fldChar w:fldCharType="separate"/>
+      </w:r>
+      <w:r>
+        <w:t>View Synthetic Patient [Patient Record, v1]</w:t>
+      </w:r>
+      <w:r>
+        <w:fldChar w:fldCharType="end"/>
+      </w:r>
+      <w:r>
+        <w:t>).</w:t>
+      </w:r>
+    </w:p>
+    <w:p>
+      <w:pPr>
+        <w:pStyle w:val="Heading3"/>
+      </w:pPr>
+      <w:bookmarkStart w:id="8" w:name="_Ref459193028"/>
+      <w:bookmarkEnd w:id="5"/>
+      <w:r>
+        <w:lastRenderedPageBreak/>
+        <w:t xml:space="preserve">Download </w:t>
+      </w:r>
+      <w:r>
+        <w:t xml:space="preserve">Synthetic </w:t>
+      </w:r>
+      <w:r>
+        <w:t>Patients</w:t>
+      </w:r>
+      <w:bookmarkEnd w:id="6"/>
+      <w:r>
+        <w:t xml:space="preserve"> [Patient Record, v0</w:t>
       </w:r>
       <w:r>
         <w:t>]</w:t>
       </w:r>
-    </w:p>
-    <w:p>
-      <w:r>
-        <w:t>A guardian can view any of their wards’ patient records.</w:t>
-      </w:r>
-    </w:p>
-    <w:p>
-      <w:pPr>
-        <w:pStyle w:val="Heading3"/>
-      </w:pPr>
-      <w:r>
-        <w:t>Update a Ward’s Patient Record</w:t>
-      </w:r>
-      <w:r>
-        <w:t xml:space="preserve"> </w:t>
-      </w:r>
-      <w:r>
-        <w:t>[Patient Record, v3]</w:t>
-      </w:r>
-    </w:p>
-    <w:p>
-      <w:r>
-        <w:t>A guardian can update some data in a ward’s patient record, and can request that other parts of it be updated as well.</w:t>
-      </w:r>
-    </w:p>
-    <w:p>
-      <w:pPr>
-        <w:pStyle w:val="Heading3"/>
-      </w:pPr>
-      <w:r>
-        <w:t>Identify Issue in a Ward’s Health Record</w:t>
-      </w:r>
-      <w:r>
-        <w:t xml:space="preserve"> </w:t>
-      </w:r>
-      <w:r>
-        <w:t>[</w:t>
-      </w:r>
-      <w:r>
-        <w:t>Issue Management</w:t>
-      </w:r>
-      <w:r>
-        <w:t>, v3]</w:t>
-      </w:r>
-    </w:p>
-    <w:p>
-      <w:r>
-        <w:t>A guardian can identify a particular piece of data within a ward’s patient record that they think is incorrect and should be fixed.</w:t>
-      </w:r>
-    </w:p>
-    <w:p>
-      <w:pPr>
-        <w:pStyle w:val="Heading3"/>
-      </w:pPr>
-      <w:r>
-        <w:t>Handle an Informed Consent Request for a Ward’s Data</w:t>
-      </w:r>
-      <w:r>
-        <w:t xml:space="preserve"> [Informed Consent, v2]</w:t>
-      </w:r>
-    </w:p>
-    <w:p>
-      <w:r>
-        <w:t>A guardian is presented with a health professional’s request for access to one of their ward’s data. The guardian can consent or not.</w:t>
-      </w:r>
-    </w:p>
-    <w:p>
-      <w:pPr>
-        <w:pStyle w:val="Heading2"/>
-      </w:pPr>
-      <w:r>
-        <w:t>Guest (web and mobile access)</w:t>
-      </w:r>
-    </w:p>
-    <w:p>
-      <w:pPr>
-        <w:pStyle w:val="Heading3"/>
-      </w:pPr>
-      <w:r>
-        <w:t xml:space="preserve">Learn about </w:t>
-      </w:r>
-      <w:r>
-        <w:t>HIE</w:t>
-      </w:r>
-      <w:r>
-        <w:t xml:space="preserve"> [About, v1]</w:t>
-      </w:r>
-    </w:p>
-    <w:p>
-      <w:r>
-        <w:t xml:space="preserve">A guest should be able to read about </w:t>
-      </w:r>
-      <w:r>
-        <w:t xml:space="preserve">the HIE </w:t>
-      </w:r>
-      <w:r>
-        <w:t>to learn about it and the SHR.</w:t>
-      </w:r>
-    </w:p>
-    <w:p>
-      <w:pPr>
-        <w:pStyle w:val="Heading3"/>
-      </w:pPr>
-      <w:r>
-        <w:t>Register with Site</w:t>
-      </w:r>
-      <w:r>
-        <w:t xml:space="preserve"> [About, v2</w:t>
-      </w:r>
-      <w:r>
-        <w:t>]</w:t>
-      </w:r>
-    </w:p>
-    <w:p>
-      <w:r>
-        <w:t>A guest can request a login on SyntheticMass for a particular role (e.g., patient</w:t>
-      </w:r>
-      <w:r>
-        <w:t xml:space="preserve"> or innovator</w:t>
-      </w:r>
-      <w:r>
-        <w:t>).</w:t>
-      </w:r>
-    </w:p>
-    <w:p>
-      <w:pPr>
-        <w:pStyle w:val="Heading3"/>
-      </w:pPr>
-      <w:r>
-        <w:lastRenderedPageBreak/>
-        <w:t>View Public Health Data</w:t>
-      </w:r>
-      <w:r>
-        <w:t xml:space="preserve"> </w:t>
-      </w:r>
-      <w:r>
-        <w:t>[</w:t>
-      </w:r>
-      <w:r>
-        <w:t>Population Health</w:t>
-      </w:r>
-      <w:r>
-        <w:t>, v1]</w:t>
-      </w:r>
-    </w:p>
-    <w:p>
-      <w:r>
-        <w:t>A guest can view public health data which consists of some aggregated statistics about all residents.</w:t>
-      </w:r>
-    </w:p>
-    <w:p>
-      <w:pPr>
-        <w:pStyle w:val="Heading3"/>
-      </w:pPr>
-      <w:r>
-        <w:t>View Standard Health Record Specification</w:t>
-      </w:r>
-      <w:r>
-        <w:t xml:space="preserve"> [</w:t>
-      </w:r>
-      <w:r>
-        <w:t>About</w:t>
-      </w:r>
-      <w:r>
-        <w:t>, v1]</w:t>
-      </w:r>
-    </w:p>
-    <w:p>
-      <w:r>
-        <w:t>A guest can get more information about the SHR including specifications.</w:t>
-      </w:r>
-    </w:p>
-    <w:p>
-      <w:pPr>
-        <w:pStyle w:val="Heading2"/>
-      </w:pPr>
-      <w:r>
-        <w:t>Health Professional (secure web and mobile access)</w:t>
-      </w:r>
-    </w:p>
-    <w:p>
-      <w:pPr>
-        <w:pStyle w:val="Heading3"/>
-      </w:pPr>
-      <w:bookmarkStart w:id="2" w:name="_Ref458602143"/>
-      <w:r>
-        <w:t>View Patient Record</w:t>
-      </w:r>
-      <w:bookmarkEnd w:id="2"/>
-      <w:r>
-        <w:t xml:space="preserve"> [Patient Record, v1]</w:t>
-      </w:r>
-    </w:p>
-    <w:p>
-      <w:r>
-        <w:t>Health Professional must search for desired patient using patient identifiers. Health Professional may not have access to requested patient. View it on the site or have it send to their DIRECT e-mail address or download it in a specific format. Portions of record may not be visible to a health professional. Alternate course is when they don’t have access to the record or to a portion of it and they can request it.</w:t>
-      </w:r>
-    </w:p>
-    <w:p>
-      <w:r>
-        <w:t>Views of patient information should include a longitudinal view of the patient’s medical record over time.</w:t>
-      </w:r>
-    </w:p>
-    <w:p>
-      <w:pPr>
-        <w:pStyle w:val="Heading3"/>
-      </w:pPr>
-      <w:r>
-        <w:t>View Summary of</w:t>
-      </w:r>
-      <w:r>
-        <w:t xml:space="preserve"> Patient Record</w:t>
-      </w:r>
-      <w:r>
-        <w:t xml:space="preserve"> [Patient Record, v3]</w:t>
-      </w:r>
-    </w:p>
-    <w:p>
-      <w:r>
-        <w:t>A health professional can just see key data within an SHR to summarize a patient quickly.</w:t>
-      </w:r>
-    </w:p>
-    <w:p>
-      <w:pPr>
-        <w:pStyle w:val="Heading3"/>
-      </w:pPr>
-      <w:bookmarkStart w:id="3" w:name="_Ref458602166"/>
-      <w:r>
-        <w:t>Update Patient Record</w:t>
-      </w:r>
-      <w:bookmarkEnd w:id="3"/>
-      <w:r>
-        <w:t xml:space="preserve"> [Patient Record, v1]</w:t>
-      </w:r>
-    </w:p>
-    <w:p>
-      <w:r>
-        <w:t>A health professional can update a patient’s record including adding new encounters, lab results, conditions, etc.</w:t>
-      </w:r>
-    </w:p>
-    <w:p>
-      <w:pPr>
-        <w:pStyle w:val="Heading3"/>
-      </w:pPr>
-      <w:r>
-        <w:t>Create Action for Patient</w:t>
-      </w:r>
-      <w:r>
-        <w:t xml:space="preserve"> [Patient Actions, v3]</w:t>
-      </w:r>
-    </w:p>
-    <w:p>
-      <w:r>
-        <w:t>A health professional can create an action for a patient which may be to make an appointment, weigh themselves once a week and record it in their SHR, log what they eat for a period of time, go get blood taken at a local lab, etc.</w:t>
-      </w:r>
-    </w:p>
-    <w:p>
-      <w:pPr>
-        <w:pStyle w:val="Heading3"/>
-      </w:pPr>
-      <w:r>
-        <w:t>Update myself in Health Professional Directory</w:t>
-      </w:r>
-      <w:r>
-        <w:t xml:space="preserve"> [Provider Directory, v2]</w:t>
-      </w:r>
-    </w:p>
-    <w:p>
-      <w:r>
-        <w:t>A health professional can update their direct e-mail address, regular e-mail address, phone numbers, street address(</w:t>
-      </w:r>
-      <w:proofErr w:type="spellStart"/>
-      <w:r>
-        <w:t>es</w:t>
-      </w:r>
-      <w:proofErr w:type="spellEnd"/>
-      <w:r>
-        <w:t>), and other contact information in the health professional directory. They can also upload their certificates.</w:t>
-      </w:r>
-    </w:p>
-    <w:p>
-      <w:pPr>
-        <w:pStyle w:val="Heading3"/>
-      </w:pPr>
-      <w:r>
-        <w:t>Send Direct Message</w:t>
-      </w:r>
-      <w:r>
-        <w:t xml:space="preserve"> [Direct Messaging, v2]</w:t>
-      </w:r>
-    </w:p>
-    <w:p>
-      <w:r>
-        <w:t>A health professional can send a Direct message containing patient data.</w:t>
-      </w:r>
-    </w:p>
-    <w:p>
-      <w:r>
-        <w:t xml:space="preserve">Question: </w:t>
-      </w:r>
-      <w:r>
-        <w:t>Does access to specific patient data always give a health professional permission to send it to someone via Direct?</w:t>
-      </w:r>
-    </w:p>
-    <w:p>
-      <w:pPr>
-        <w:pStyle w:val="Heading3"/>
-      </w:pPr>
-      <w:r>
-        <w:t xml:space="preserve">Look up </w:t>
-      </w:r>
-      <w:r>
-        <w:t>a</w:t>
-      </w:r>
-      <w:r>
-        <w:t xml:space="preserve"> Health Professional in Directory</w:t>
-      </w:r>
-      <w:r>
-        <w:t xml:space="preserve"> [Provider Directory, v3</w:t>
-      </w:r>
-      <w:r>
-        <w:t>]</w:t>
-      </w:r>
-    </w:p>
-    <w:p>
-      <w:r>
-        <w:t>A health professional can look up another health professional in the health professional directory in order to contact them (e.g., send a referral or lab results via Direct).</w:t>
-      </w:r>
-    </w:p>
-    <w:p>
-      <w:pPr>
-        <w:pStyle w:val="Heading3"/>
-      </w:pPr>
-      <w:r>
-        <w:t>Manage My Notifications</w:t>
-      </w:r>
-      <w:r>
-        <w:t xml:space="preserve"> [Notifications, v4]</w:t>
-      </w:r>
-    </w:p>
-    <w:p>
-      <w:r>
-        <w:t>Control what types of updates cause notifications (e.g., emergency room encounter) and the priority associated with the notification. Priority may also dictate notification mechanism (message on site at next login, e-mail, text message?)</w:t>
-      </w:r>
-    </w:p>
-    <w:p>
-      <w:pPr>
-        <w:pStyle w:val="Heading3"/>
-      </w:pPr>
-      <w:r>
-        <w:lastRenderedPageBreak/>
-        <w:t>Receive Notification</w:t>
-      </w:r>
-      <w:r>
-        <w:t xml:space="preserve"> </w:t>
-      </w:r>
-      <w:r>
-        <w:t>[Notifications, v4]</w:t>
-      </w:r>
-    </w:p>
-    <w:p>
-      <w:r>
-        <w:t xml:space="preserve">A health professional can define criteria under which </w:t>
-      </w:r>
-      <w:r>
-        <w:t xml:space="preserve">data changes within the system </w:t>
-      </w:r>
-      <w:r>
-        <w:t>will notify them and how they will be notified. For example, updates to any patient that they are defined as the primary care physician may result in an e-mail being sent to them. For another example, if any of their patients with a certain condition have an admit event, then the health professional is notified via text message.</w:t>
-      </w:r>
-    </w:p>
-    <w:p>
-      <w:pPr>
-        <w:pStyle w:val="Heading3"/>
-      </w:pPr>
-      <w:r>
-        <w:t>Address</w:t>
-      </w:r>
-      <w:r>
-        <w:t xml:space="preserve"> Potential Issues</w:t>
-      </w:r>
-      <w:r>
-        <w:t xml:space="preserve"> </w:t>
-      </w:r>
-      <w:r>
-        <w:t>[Issue Management, v3]</w:t>
-      </w:r>
-    </w:p>
-    <w:p>
-      <w:r>
-        <w:t>The health professional views potential issues identified by a patient, guardian, or another health professional and disposes of them. Only health professionals with the ability to update the part of the patient record that the issue is associated with can address the issue.</w:t>
-      </w:r>
-      <w:r>
-        <w:t xml:space="preserve"> All health professionals with the ability to update the data that an issue is associated with will see the issue.</w:t>
-      </w:r>
-    </w:p>
-    <w:p>
-      <w:pPr>
-        <w:pStyle w:val="Heading3"/>
-      </w:pPr>
-      <w:r>
-        <w:t xml:space="preserve">View </w:t>
-      </w:r>
-      <w:r>
-        <w:t xml:space="preserve">PDMP </w:t>
-      </w:r>
-      <w:r>
-        <w:t>Prescription Drug History for Patient</w:t>
-      </w:r>
-      <w:r>
-        <w:t xml:space="preserve"> [Prescriptions, v4]</w:t>
-      </w:r>
-    </w:p>
-    <w:p>
-      <w:r>
-        <w:t>The health professional views the prescription drug history for a patient via the state’s PDMP.</w:t>
-      </w:r>
-    </w:p>
-    <w:p>
-      <w:pPr>
-        <w:pStyle w:val="Heading3"/>
-      </w:pPr>
-      <w:r>
-        <w:t>Prescribe a Drug for a Patient</w:t>
-      </w:r>
-      <w:r>
-        <w:t xml:space="preserve"> </w:t>
-      </w:r>
-      <w:r>
-        <w:t>[Prescriptions, v4]</w:t>
-      </w:r>
-    </w:p>
-    <w:p>
-      <w:r>
-        <w:t>The health professional can prescribe a drug to a patient via an e-prescribing service.</w:t>
-      </w:r>
-    </w:p>
-    <w:p>
-      <w:pPr>
-        <w:pStyle w:val="Heading3"/>
-      </w:pPr>
-      <w:r>
-        <w:t>Request Access to Patient Data</w:t>
-      </w:r>
-      <w:r>
-        <w:t xml:space="preserve"> </w:t>
-      </w:r>
-      <w:r>
-        <w:t>[Informed Consent, v2]</w:t>
-      </w:r>
-    </w:p>
-    <w:p>
-      <w:r>
-        <w:t>The health professional needs to access a patient’s health record in general or a specific subset of data within it and requests that access. This action could trigger informed consent process.</w:t>
-      </w:r>
-    </w:p>
-    <w:p>
-      <w:pPr>
-        <w:pStyle w:val="Heading2"/>
-      </w:pPr>
-      <w:r>
-        <w:t>Innovator</w:t>
-      </w:r>
-      <w:r>
-        <w:t xml:space="preserve"> (secure web access)</w:t>
-      </w:r>
-    </w:p>
-    <w:p>
-      <w:r>
-        <w:t>All Innovator use cases rely on synthetic data and never access PII or PHI.</w:t>
-      </w:r>
-    </w:p>
-    <w:p>
-      <w:pPr>
-        <w:pStyle w:val="Heading3"/>
-      </w:pPr>
-      <w:bookmarkStart w:id="4" w:name="_Ref457484385"/>
-      <w:bookmarkStart w:id="5" w:name="_Ref459192755"/>
-      <w:bookmarkStart w:id="6" w:name="_Ref457546012"/>
-      <w:bookmarkStart w:id="7" w:name="_Ref459193192"/>
-      <w:r>
-        <w:t>Visualize Census Data and Synthetic Population [Population Health, v1]</w:t>
-      </w:r>
       <w:bookmarkEnd w:id="7"/>
-    </w:p>
-    <w:p>
-      <w:r>
-        <w:t xml:space="preserve">An innovator can view public maps displaying a statistic (e.g., population, population density, high school educated, living patients with diabetes, etc.) based on census data (where statistic is available) or synthetic data (where statistic is available). When viewing synthetic population statistics, a list of patients in a county or county subdivision </w:t>
-      </w:r>
-      <w:r>
-        <w:t xml:space="preserve">that make up the selected statistic </w:t>
-      </w:r>
-      <w:r>
-        <w:t xml:space="preserve">can be viewed and used to initiate a download (See </w:t>
-      </w:r>
-      <w:r>
-        <w:fldChar w:fldCharType="begin"/>
-      </w:r>
-      <w:r>
-        <w:instrText xml:space="preserve"> REF _Ref459193028 \r \h </w:instrText>
-      </w:r>
-      <w:r>
-        <w:fldChar w:fldCharType="separate"/>
-      </w:r>
-      <w:r>
-        <w:t>5.5.2</w:t>
-      </w:r>
-      <w:r>
-        <w:fldChar w:fldCharType="end"/>
-      </w:r>
-      <w:r>
-        <w:t xml:space="preserve"> </w:t>
-      </w:r>
-      <w:r>
-        <w:fldChar w:fldCharType="begin"/>
-      </w:r>
-      <w:r>
-        <w:instrText xml:space="preserve"> REF _Ref459192755 \h </w:instrText>
-      </w:r>
-      <w:r>
-        <w:fldChar w:fldCharType="separate"/>
-      </w:r>
-      <w:r>
-        <w:t>Download Synthetic Patients [Patient Record, v1]</w:t>
-      </w:r>
-      <w:r>
-        <w:fldChar w:fldCharType="end"/>
-      </w:r>
-      <w:r>
-        <w:t>).</w:t>
-      </w:r>
-      <w:r>
-        <w:t xml:space="preserve"> In addition, from the list of patients, an individual synthetic patient can be viewed (see </w:t>
-      </w:r>
-      <w:r>
-        <w:fldChar w:fldCharType="begin"/>
-      </w:r>
-      <w:r>
-        <w:instrText xml:space="preserve"> REF _Ref459193069 \r \h </w:instrText>
-      </w:r>
-      <w:r>
-        <w:fldChar w:fldCharType="separate"/>
-      </w:r>
-      <w:r>
-        <w:t>5.5.3</w:t>
-      </w:r>
-      <w:r>
-        <w:fldChar w:fldCharType="end"/>
-      </w:r>
-      <w:r>
-        <w:t xml:space="preserve"> </w:t>
-      </w:r>
-      <w:r>
-        <w:fldChar w:fldCharType="begin"/>
-      </w:r>
-      <w:r>
-        <w:instrText xml:space="preserve"> REF _Ref459193069 \h </w:instrText>
-      </w:r>
-      <w:r>
-        <w:fldChar w:fldCharType="separate"/>
-      </w:r>
-      <w:r>
-        <w:t>View Synthetic Patient [Patient Record, v1]</w:t>
-      </w:r>
-      <w:r>
-        <w:fldChar w:fldCharType="end"/>
-      </w:r>
-      <w:r>
-        <w:t>).</w:t>
-      </w:r>
-    </w:p>
-    <w:p>
-      <w:pPr>
-        <w:pStyle w:val="Heading3"/>
-      </w:pPr>
-      <w:bookmarkStart w:id="8" w:name="_Ref459193028"/>
-      <w:bookmarkEnd w:id="6"/>
-      <w:r>
-        <w:t xml:space="preserve">Download </w:t>
-      </w:r>
-      <w:r>
-        <w:t xml:space="preserve">Synthetic </w:t>
-      </w:r>
-      <w:r>
-        <w:t>Patients</w:t>
-      </w:r>
-      <w:bookmarkEnd w:id="4"/>
-      <w:r>
-        <w:t xml:space="preserve"> [Patient Record, v1]</w:t>
-      </w:r>
-      <w:bookmarkEnd w:id="5"/>
       <w:bookmarkEnd w:id="8"/>
     </w:p>
     <w:p>
@@ -2958,82 +3075,88 @@
       <w:pPr>
         <w:pStyle w:val="Heading3"/>
       </w:pPr>
-      <w:bookmarkStart w:id="9" w:name="_Ref457484410"/>
-      <w:bookmarkStart w:id="10" w:name="_Ref457546027"/>
-      <w:bookmarkStart w:id="11" w:name="_Ref459193069"/>
+      <w:bookmarkStart w:id="9" w:name="_Ref457546027"/>
+      <w:bookmarkStart w:id="10" w:name="_Ref459193069"/>
+      <w:bookmarkStart w:id="11" w:name="_Ref457484410"/>
       <w:r>
         <w:t>View Synthetic Patient</w:t>
       </w:r>
+      <w:bookmarkEnd w:id="9"/>
+      <w:r>
+        <w:t xml:space="preserve"> [Patient Record, v0</w:t>
+      </w:r>
+      <w:r>
+        <w:t>]</w:t>
+      </w:r>
       <w:bookmarkEnd w:id="10"/>
-      <w:r>
-        <w:t xml:space="preserve"> [Patient Record, v1]</w:t>
+    </w:p>
+    <w:p>
+      <w:r>
+        <w:t>An innovator can view the health record of a synthetic patient based on a list of patients generated from another use case (</w:t>
+      </w:r>
+      <w:r>
+        <w:t xml:space="preserve">See </w:t>
+      </w:r>
+      <w:r>
+        <w:fldChar w:fldCharType="begin"/>
+      </w:r>
+      <w:r>
+        <w:instrText xml:space="preserve"> REF _Ref459193192 \r \h </w:instrText>
+      </w:r>
+      <w:r>
+        <w:fldChar w:fldCharType="separate"/>
+      </w:r>
+      <w:r>
+        <w:t>5.5.1</w:t>
+      </w:r>
+      <w:r>
+        <w:fldChar w:fldCharType="end"/>
+      </w:r>
+      <w:r>
+        <w:t xml:space="preserve"> </w:t>
+      </w:r>
+      <w:r>
+        <w:fldChar w:fldCharType="begin"/>
+      </w:r>
+      <w:r>
+        <w:instrText xml:space="preserve"> REF _Ref459193192 \h </w:instrText>
+      </w:r>
+      <w:r>
+        <w:fldChar w:fldCharType="separate"/>
+      </w:r>
+      <w:r>
+        <w:t>Visualize Census Data and Synthetic Population [Population Health, v1]</w:t>
+      </w:r>
+      <w:r>
+        <w:fldChar w:fldCharType="end"/>
+      </w:r>
+      <w:r>
+        <w:t>)</w:t>
+      </w:r>
+      <w:r>
+        <w:t>.</w:t>
+      </w:r>
+    </w:p>
+    <w:p>
+      <w:pPr>
+        <w:pStyle w:val="Heading3"/>
+      </w:pPr>
+      <w:bookmarkStart w:id="12" w:name="_Ref459193249"/>
+      <w:r>
+        <w:t xml:space="preserve">Integration Test </w:t>
+      </w:r>
+      <w:r>
+        <w:t xml:space="preserve">My </w:t>
+      </w:r>
+      <w:r>
+        <w:t>FHIR client</w:t>
       </w:r>
       <w:bookmarkEnd w:id="11"/>
-    </w:p>
-    <w:p>
-      <w:r>
-        <w:t>An innovator can view the health record of a synthetic patient based on a list of patients generated from another use case (</w:t>
-      </w:r>
-      <w:r>
-        <w:t xml:space="preserve">See </w:t>
-      </w:r>
-      <w:r>
-        <w:fldChar w:fldCharType="begin"/>
-      </w:r>
-      <w:r>
-        <w:instrText xml:space="preserve"> REF _Ref459193192 \r \h </w:instrText>
-      </w:r>
-      <w:r>
-        <w:fldChar w:fldCharType="separate"/>
-      </w:r>
-      <w:r>
-        <w:t>5.5.1</w:t>
-      </w:r>
-      <w:r>
-        <w:fldChar w:fldCharType="end"/>
-      </w:r>
-      <w:r>
-        <w:t xml:space="preserve"> </w:t>
-      </w:r>
-      <w:r>
-        <w:fldChar w:fldCharType="begin"/>
-      </w:r>
-      <w:r>
-        <w:instrText xml:space="preserve"> REF _Ref459193192 \h </w:instrText>
-      </w:r>
-      <w:r>
-        <w:fldChar w:fldCharType="separate"/>
-      </w:r>
-      <w:r>
-        <w:t>Visualize Census Data and Synthetic Population [Population Health, v1]</w:t>
-      </w:r>
-      <w:r>
-        <w:fldChar w:fldCharType="end"/>
-      </w:r>
-      <w:r>
-        <w:t>)</w:t>
-      </w:r>
-      <w:r>
-        <w:t>.</w:t>
-      </w:r>
-    </w:p>
-    <w:p>
-      <w:pPr>
-        <w:pStyle w:val="Heading3"/>
-      </w:pPr>
-      <w:bookmarkStart w:id="12" w:name="_Ref459193249"/>
-      <w:r>
-        <w:t xml:space="preserve">Integration Test </w:t>
-      </w:r>
-      <w:r>
-        <w:t xml:space="preserve">My </w:t>
-      </w:r>
-      <w:r>
-        <w:t>FHIR client</w:t>
-      </w:r>
-      <w:bookmarkEnd w:id="9"/>
-      <w:r>
-        <w:t xml:space="preserve"> [Patient Record, v1]</w:t>
+      <w:r>
+        <w:t xml:space="preserve"> [Patient Record, v0</w:t>
+      </w:r>
+      <w:r>
+        <w:t>]</w:t>
       </w:r>
       <w:bookmarkEnd w:id="12"/>
     </w:p>
@@ -3057,7 +3180,6 @@
         </w:numPr>
       </w:pPr>
       <w:r>
-        <w:lastRenderedPageBreak/>
         <w:t>FHIR client makes FHIR calls to system</w:t>
       </w:r>
       <w:r>
@@ -3099,7 +3221,7 @@
       </w:r>
       <w:bookmarkEnd w:id="13"/>
       <w:r>
-        <w:t xml:space="preserve"> [Direct Messaging, v1</w:t>
+        <w:t xml:space="preserve"> [Direct Messaging, v0</w:t>
       </w:r>
       <w:r>
         <w:t>]</w:t>
@@ -3211,7 +3333,7 @@
       </w:r>
       <w:bookmarkEnd w:id="15"/>
       <w:r>
-        <w:t xml:space="preserve"> [Direct Messaging, v1</w:t>
+        <w:t xml:space="preserve"> [Direct Messaging, v0</w:t>
       </w:r>
       <w:r>
         <w:t>]</w:t>
@@ -3261,7 +3383,10 @@
         <w:t>ecords</w:t>
       </w:r>
       <w:r>
-        <w:t xml:space="preserve"> [Patient Record, v1]</w:t>
+        <w:t xml:space="preserve"> [Patient Record, v0</w:t>
+      </w:r>
+      <w:r>
+        <w:t>]</w:t>
       </w:r>
       <w:bookmarkEnd w:id="18"/>
     </w:p>
@@ -3366,6 +3491,7 @@
         <w:pStyle w:val="Heading3"/>
       </w:pPr>
       <w:r>
+        <w:lastRenderedPageBreak/>
         <w:t xml:space="preserve">Test Interoperability of FHIR </w:t>
       </w:r>
       <w:r>
@@ -3479,8 +3605,150 @@
         <w:pStyle w:val="Heading2"/>
       </w:pPr>
       <w:r>
+        <w:t>Patient (secure web and mobile access)</w:t>
+      </w:r>
+    </w:p>
+    <w:p>
+      <w:pPr>
+        <w:pStyle w:val="Heading3"/>
+      </w:pPr>
+      <w:r>
+        <w:t>View My Health Record</w:t>
+      </w:r>
+      <w:r>
+        <w:t xml:space="preserve"> [Patient Record, v1]</w:t>
+      </w:r>
+    </w:p>
+    <w:p>
+      <w:r>
+        <w:t>Patient can view their own Health Record on the site or can download it in an encrypted, password protected format allowing them to provide their current Health Record to a health professional without access.</w:t>
+      </w:r>
+    </w:p>
+    <w:p>
+      <w:pPr>
+        <w:pStyle w:val="Heading3"/>
+      </w:pPr>
+      <w:r>
+        <w:t>View Audit Log of Accesses of My Health Record</w:t>
+      </w:r>
+      <w:r>
+        <w:t xml:space="preserve"> [Patient Record, v2]</w:t>
+      </w:r>
+    </w:p>
+    <w:p>
+      <w:r>
+        <w:t>A patient can view all accesses of their health record. Should they have a way to question an access?</w:t>
+      </w:r>
+    </w:p>
+    <w:p>
+      <w:pPr>
+        <w:pStyle w:val="Heading3"/>
+      </w:pPr>
+      <w:r>
+        <w:t>View Provenance for any Data in My Health Record</w:t>
+      </w:r>
+      <w:r>
+        <w:t xml:space="preserve"> [Patient Record, v2]</w:t>
+      </w:r>
+    </w:p>
+    <w:p>
+      <w:r>
+        <w:t>A patient can view provenance (who and when the data was entered into the system) for any data within their health record.</w:t>
+      </w:r>
+    </w:p>
+    <w:p>
+      <w:pPr>
+        <w:pStyle w:val="Heading3"/>
+      </w:pPr>
+      <w:r>
+        <w:t>Update My Health Record</w:t>
+      </w:r>
+      <w:r>
+        <w:t xml:space="preserve"> [Patient Record, v3]</w:t>
+      </w:r>
+    </w:p>
+    <w:p>
+      <w:r>
+        <w:t xml:space="preserve">Depending on data being updated, </w:t>
+      </w:r>
+      <w:r>
+        <w:t xml:space="preserve">an </w:t>
+      </w:r>
+      <w:r>
+        <w:t>update may occur directly (e.g., patient address), require approval from health professional (e.g., adding an encounter that occurred while in a different country), or not be allowed (update an existing encounter)</w:t>
+      </w:r>
+      <w:r>
+        <w:t>.</w:t>
+      </w:r>
+    </w:p>
+    <w:p>
+      <w:pPr>
+        <w:pStyle w:val="Heading3"/>
+      </w:pPr>
+      <w:r>
+        <w:t>Manage Health Professional-Assigned Actions</w:t>
+      </w:r>
+      <w:r>
+        <w:t xml:space="preserve"> [Patient Actions, v3]</w:t>
+      </w:r>
+    </w:p>
+    <w:p>
+      <w:r>
+        <w:t>Add comments, status updates, and results to health professional-assigned actions.</w:t>
+      </w:r>
+    </w:p>
+    <w:p>
+      <w:pPr>
+        <w:pStyle w:val="Heading3"/>
+      </w:pPr>
+      <w:r>
+        <w:t>Identify Issues in My Health Record</w:t>
+      </w:r>
+      <w:r>
+        <w:t xml:space="preserve"> [Issue Management, v3]</w:t>
+      </w:r>
+    </w:p>
+    <w:p>
+      <w:r>
+        <w:t>Patient can add comments/questions to their health record including targeted questions to specific health professionals.</w:t>
+      </w:r>
+    </w:p>
+    <w:p>
+      <w:pPr>
+        <w:pStyle w:val="Heading3"/>
+      </w:pPr>
+      <w:r>
+        <w:t>Control Access to My Health Record</w:t>
+      </w:r>
+      <w:r>
+        <w:t xml:space="preserve"> [Patient Record, v3]</w:t>
+      </w:r>
+    </w:p>
+    <w:p>
+      <w:r>
+        <w:t>Health Professionals/Payers can request access and patients can change rules for who has access and to what parts of their record.</w:t>
+      </w:r>
+    </w:p>
+    <w:p>
+      <w:r>
+        <w:t>Issue: How long does consent last?</w:t>
+      </w:r>
+    </w:p>
+    <w:p>
+      <w:pPr>
+        <w:pStyle w:val="Heading3"/>
+      </w:pPr>
+      <w:r>
         <w:lastRenderedPageBreak/>
-        <w:t>Patient (secure web and mobile access)</w:t>
+        <w:t>Handle an Informed Consent Request</w:t>
+      </w:r>
+      <w:r>
+        <w:t xml:space="preserve"> [Informed Consent, v2]</w:t>
+      </w:r>
+    </w:p>
+    <w:p>
+      <w:r>
+        <w:t>A patient is presented with a health professional’s request for access to their health record or to a specific subset of it. The patient can consent or not.</w:t>
       </w:r>
     </w:p>
     <w:p>
@@ -3488,15 +3756,32 @@
         <w:pStyle w:val="Heading3"/>
       </w:pPr>
       <w:r>
-        <w:t>View My Health Record</w:t>
-      </w:r>
-      <w:r>
-        <w:t xml:space="preserve"> [Patient Record, v1]</w:t>
-      </w:r>
-    </w:p>
-    <w:p>
-      <w:r>
-        <w:t>Patient can view their own Health Record on the site or can download it in an encrypted, password protected format allowing them to provide their current Health Record to a health professional without access.</w:t>
+        <w:t>Opt-in t</w:t>
+      </w:r>
+      <w:r>
+        <w:t>o Clinical Trials I’m Eligible f</w:t>
+      </w:r>
+      <w:r>
+        <w:t>or</w:t>
+      </w:r>
+      <w:r>
+        <w:t xml:space="preserve"> [Clinical Trials, v4]</w:t>
+      </w:r>
+    </w:p>
+    <w:p>
+      <w:r>
+        <w:t xml:space="preserve">A patient can browse a list of clinical trials that they are eligible for (as defined by a researcher) and request to opt-in. Any data requirements defined for the clinical trial (by the researcher) will be placed on their health record. As part of opting in, the patient will also be consenting to access </w:t>
+      </w:r>
+      <w:r>
+        <w:t>to specific portions of their patient record by the researcher.</w:t>
+      </w:r>
+    </w:p>
+    <w:p>
+      <w:pPr>
+        <w:pStyle w:val="Heading2"/>
+      </w:pPr>
+      <w:r>
+        <w:t>Payer (secure web access)</w:t>
       </w:r>
     </w:p>
     <w:p>
@@ -3504,15 +3789,15 @@
         <w:pStyle w:val="Heading3"/>
       </w:pPr>
       <w:r>
-        <w:t>View Audit Log of Accesses of My Health Record</w:t>
-      </w:r>
-      <w:r>
-        <w:t xml:space="preserve"> [Patient Record, v2]</w:t>
-      </w:r>
-    </w:p>
-    <w:p>
-      <w:r>
-        <w:t>A patient can view all accesses of their health record. Should they have a way to question an access?</w:t>
+        <w:t>View Subscriber’s Health Record</w:t>
+      </w:r>
+      <w:r>
+        <w:t xml:space="preserve"> [Patient Record, v4]</w:t>
+      </w:r>
+    </w:p>
+    <w:p>
+      <w:r>
+        <w:t>Payer must search for desired patient using patient identifiers. Payer may not have access to requested patient. View patient on site or have it sent to a DIRECT e-mail address or download it in a specific format. Part of the record may not be visible to payer.</w:t>
       </w:r>
     </w:p>
     <w:p>
@@ -3520,15 +3805,20 @@
         <w:pStyle w:val="Heading3"/>
       </w:pPr>
       <w:r>
-        <w:t>View Provenance for any Data in My Health Record</w:t>
-      </w:r>
-      <w:r>
-        <w:t xml:space="preserve"> [Patient Record, v2]</w:t>
-      </w:r>
-    </w:p>
-    <w:p>
-      <w:r>
-        <w:t>A patient can view provenance (who and when the data was entered into the system) for any data within their health record.</w:t>
+        <w:t>View Statistics Across Subscribers</w:t>
+      </w:r>
+      <w:r>
+        <w:t xml:space="preserve"> [Population Health, v4]</w:t>
+      </w:r>
+    </w:p>
+    <w:p>
+      <w:r>
+        <w:t>Payer can visualize statistics across their subscribers.</w:t>
+      </w:r>
+    </w:p>
+    <w:p>
+      <w:r>
+        <w:t>Question: Do we need the ability to save visualizations much like public health official but data would be scoped to subscribers for payer only? Or support comparison of statistics across subscribers to state-wide?</w:t>
       </w:r>
     </w:p>
     <w:p>
@@ -3536,24 +3826,15 @@
         <w:pStyle w:val="Heading3"/>
       </w:pPr>
       <w:r>
-        <w:t>Update My Health Record</w:t>
-      </w:r>
-      <w:r>
-        <w:t xml:space="preserve"> [Patient Record, v3]</w:t>
-      </w:r>
-    </w:p>
-    <w:p>
-      <w:r>
-        <w:t xml:space="preserve">Depending on data being updated, </w:t>
-      </w:r>
-      <w:r>
-        <w:t xml:space="preserve">an </w:t>
-      </w:r>
-      <w:r>
-        <w:t>update may occur directly (e.g., patient address), require approval from health professional (e.g., adding an encounter that occurred while in a different country), or not be allowed (update an existing encounter)</w:t>
-      </w:r>
-      <w:r>
-        <w:t>.</w:t>
+        <w:t>Download Subscriber Data</w:t>
+      </w:r>
+      <w:r>
+        <w:t xml:space="preserve"> [Patient Record, v4]</w:t>
+      </w:r>
+    </w:p>
+    <w:p>
+      <w:r>
+        <w:t>Payer can download data (selected items from health record) for each matching subscriber (based on defined criteria) in CSV format.</w:t>
       </w:r>
     </w:p>
     <w:p>
@@ -3561,18 +3842,26 @@
         <w:pStyle w:val="Heading3"/>
       </w:pPr>
       <w:r>
-        <w:t>Manage Health Professional-Assigned Actions</w:t>
-      </w:r>
-      <w:r>
-        <w:t xml:space="preserve"> </w:t>
-      </w:r>
-      <w:r>
-        <w:t>[Patient Actions, v3]</w:t>
-      </w:r>
-    </w:p>
-    <w:p>
-      <w:r>
-        <w:t>Add comments, status updates, and results to health professional-assigned actions.</w:t>
+        <w:t>Upload Subscriber Data</w:t>
+      </w:r>
+      <w:r>
+        <w:t xml:space="preserve"> [Patient Record, v4]</w:t>
+      </w:r>
+    </w:p>
+    <w:p>
+      <w:r>
+        <w:t>Payer can upload updates to subscriber data in CSV format. Need to defined what parts of health record can be updated. Also, can subscribers only be updated? Does it make sense to create new subscribers (i.e. patients) this way? No delete support.</w:t>
+      </w:r>
+    </w:p>
+    <w:p>
+      <w:pPr>
+        <w:pStyle w:val="Heading2"/>
+      </w:pPr>
+      <w:r>
+        <w:t>Policy Maker</w:t>
+      </w:r>
+      <w:r>
+        <w:t xml:space="preserve"> (secure web access)</w:t>
       </w:r>
     </w:p>
     <w:p>
@@ -3580,18 +3869,15 @@
         <w:pStyle w:val="Heading3"/>
       </w:pPr>
       <w:r>
-        <w:t>Identify Issues in My Health Record</w:t>
-      </w:r>
-      <w:r>
-        <w:t xml:space="preserve"> </w:t>
-      </w:r>
-      <w:r>
-        <w:t>[Issue Management, v3]</w:t>
-      </w:r>
-    </w:p>
-    <w:p>
-      <w:r>
-        <w:t>Patient can add comments/questions to their health record including targeted questions to specific health professionals.</w:t>
+        <w:t>Visualize Public Health Data</w:t>
+      </w:r>
+      <w:r>
+        <w:t xml:space="preserve"> [Population Health, v3]</w:t>
+      </w:r>
+    </w:p>
+    <w:p>
+      <w:r>
+        <w:t>A policy maker can visualize public health data in a graph or on a map. The policy maker can select statistics and overlay them on the same map or graph. Statistics can be demographic-based, social determinants of health, prevalence rates for conditions, incidence rates for conditions, and cost-based. Some statistics will be based on aggregating patient health records and others will be pulled from external sources. Policy makers can save visualizations they create.</w:t>
       </w:r>
     </w:p>
     <w:p>
@@ -3599,20 +3885,15 @@
         <w:pStyle w:val="Heading3"/>
       </w:pPr>
       <w:r>
-        <w:t>Control Access to My Health Record</w:t>
-      </w:r>
-      <w:r>
-        <w:t xml:space="preserve"> [Patient Record, v3]</w:t>
-      </w:r>
-    </w:p>
-    <w:p>
-      <w:r>
-        <w:t>Health Professionals/Payers can request access and patients can change rules for who has access and to what parts of their record.</w:t>
-      </w:r>
-    </w:p>
-    <w:p>
-      <w:r>
-        <w:t>Issue: How long does consent last?</w:t>
+        <w:t>View My Dashboard</w:t>
+      </w:r>
+      <w:r>
+        <w:t xml:space="preserve"> [Population Health, v3]</w:t>
+      </w:r>
+    </w:p>
+    <w:p>
+      <w:r>
+        <w:t>A policy maker can see a dashboard summarizing the health of MA residents in ways of interest to them. Trending conditions, high volume locations, and other metrics will be shown.</w:t>
       </w:r>
     </w:p>
     <w:p>
@@ -3620,18 +3901,15 @@
         <w:pStyle w:val="Heading3"/>
       </w:pPr>
       <w:r>
-        <w:t>Handle an Informed Consent Request</w:t>
-      </w:r>
-      <w:r>
-        <w:t xml:space="preserve"> </w:t>
-      </w:r>
-      <w:r>
-        <w:t>[Informed Consent, v2]</w:t>
-      </w:r>
-    </w:p>
-    <w:p>
-      <w:r>
-        <w:t>A patient is presented with a health professional’s request for access to their health record or to a specific subset of it. The patient can consent or not.</w:t>
+        <w:t>Manage Data Visualizations</w:t>
+      </w:r>
+      <w:r>
+        <w:t xml:space="preserve"> [Population Health, v3]</w:t>
+      </w:r>
+    </w:p>
+    <w:p>
+      <w:r>
+        <w:t>A policy maker can view, update, or delete their data visualizations. A policy maker can choose to promote a saved visualization to their dashboard.</w:t>
       </w:r>
     </w:p>
     <w:p>
@@ -3639,35 +3917,22 @@
         <w:pStyle w:val="Heading3"/>
       </w:pPr>
       <w:r>
-        <w:t>Opt-in t</w:t>
-      </w:r>
-      <w:r>
-        <w:t>o Clinical Trials I’m Eligible f</w:t>
-      </w:r>
-      <w:r>
-        <w:t>or</w:t>
-      </w:r>
-      <w:r>
-        <w:t xml:space="preserve"> </w:t>
-      </w:r>
-      <w:r>
-        <w:t>[Clinical Trials, v4]</w:t>
-      </w:r>
-    </w:p>
-    <w:p>
-      <w:r>
-        <w:t xml:space="preserve">A patient can browse a list of clinical trials that they are eligible for (as defined by a researcher) and request to opt-in. Any data requirements defined for the clinical trial (by the researcher) will be placed on their health record. As part of opting in, the patient will also be consenting to access </w:t>
-      </w:r>
-      <w:r>
-        <w:t>to specific portions of their patient record by the researcher.</w:t>
-      </w:r>
-    </w:p>
-    <w:p>
-      <w:pPr>
-        <w:pStyle w:val="Heading2"/>
-      </w:pPr>
-      <w:r>
-        <w:t>Payer (secure web access)</w:t>
+        <w:lastRenderedPageBreak/>
+        <w:t xml:space="preserve">Manage </w:t>
+      </w:r>
+      <w:r>
+        <w:t xml:space="preserve">My </w:t>
+      </w:r>
+      <w:r>
+        <w:t>Notifications</w:t>
+      </w:r>
+      <w:r>
+        <w:t xml:space="preserve"> [Notifications, v4]</w:t>
+      </w:r>
+    </w:p>
+    <w:p>
+      <w:r>
+        <w:t>Set up standing queries that define conditions under which policy maker should be notified; e.g., a certain statistic passes a threshold value.</w:t>
       </w:r>
     </w:p>
     <w:p>
@@ -3675,170 +3940,10 @@
         <w:pStyle w:val="Heading3"/>
       </w:pPr>
       <w:r>
-        <w:t>View Subscriber’s Health Record</w:t>
-      </w:r>
-      <w:r>
-        <w:t xml:space="preserve"> [Patient Record, v4]</w:t>
-      </w:r>
-    </w:p>
-    <w:p>
-      <w:r>
-        <w:t>Payer must search for desired patient using patient identifiers. Payer may not have access to requested patient. View patient on site or have it sent to a DIRECT e-mail address or download it in a specific format. Part of the record may not be visible to payer.</w:t>
-      </w:r>
-    </w:p>
-    <w:p>
-      <w:pPr>
-        <w:pStyle w:val="Heading3"/>
-      </w:pPr>
-      <w:r>
-        <w:lastRenderedPageBreak/>
-        <w:t>View Statistics Across Subscribers</w:t>
-      </w:r>
-      <w:r>
-        <w:t xml:space="preserve"> [Population Health, v4]</w:t>
-      </w:r>
-    </w:p>
-    <w:p>
-      <w:r>
-        <w:t>Payer can visualize statistics across their subscribers.</w:t>
-      </w:r>
-    </w:p>
-    <w:p>
-      <w:r>
-        <w:t>Question: Do we need the ability to save visualizations much like public health official but data would be scoped to subscribers for payer only? Or support comparison of statistics across subscribers to state-wide?</w:t>
-      </w:r>
-    </w:p>
-    <w:p>
-      <w:pPr>
-        <w:pStyle w:val="Heading3"/>
-      </w:pPr>
-      <w:r>
-        <w:t>Download Subscriber Data</w:t>
-      </w:r>
-      <w:r>
-        <w:t xml:space="preserve"> [Patient Record, v4]</w:t>
-      </w:r>
-    </w:p>
-    <w:p>
-      <w:r>
-        <w:t>Payer can download data (selected items from health record) for each matching subscriber (based on defined criteria) in CSV format.</w:t>
-      </w:r>
-    </w:p>
-    <w:p>
-      <w:pPr>
-        <w:pStyle w:val="Heading3"/>
-      </w:pPr>
-      <w:r>
-        <w:t>Upload Subscriber Data</w:t>
-      </w:r>
-      <w:r>
-        <w:t xml:space="preserve"> [Patient Record, v4]</w:t>
-      </w:r>
-    </w:p>
-    <w:p>
-      <w:r>
-        <w:t>Payer can upload updates to subscriber data in CSV format. Need to defined what parts of health record can be updated. Also, can subscribers only be updated? Does it make sense to create new subscribers (i.e. patients) this way? No delete support.</w:t>
-      </w:r>
-    </w:p>
-    <w:p>
-      <w:pPr>
-        <w:pStyle w:val="Heading2"/>
-      </w:pPr>
-      <w:r>
-        <w:t>Policy Maker</w:t>
-      </w:r>
-      <w:r>
-        <w:t xml:space="preserve"> (secure web access)</w:t>
-      </w:r>
-    </w:p>
-    <w:p>
-      <w:pPr>
-        <w:pStyle w:val="Heading3"/>
-      </w:pPr>
-      <w:r>
-        <w:t>Visualize Public Health Data</w:t>
-      </w:r>
-      <w:r>
-        <w:t xml:space="preserve"> [Population Health, v3]</w:t>
-      </w:r>
-    </w:p>
-    <w:p>
-      <w:r>
-        <w:t>A policy maker can visualize public health data in a graph or on a map. The policy maker can select statistics and overlay them on the same map or graph. Statistics can be demographic-based, social determinants of health, prevalence rates for conditions, incidence rates for conditions, and cost-based. Some statistics will be based on aggregating patient health records and others will be pulled from external sources. Policy makers can save visualizations they create.</w:t>
-      </w:r>
-    </w:p>
-    <w:p>
-      <w:pPr>
-        <w:pStyle w:val="Heading3"/>
-      </w:pPr>
-      <w:r>
-        <w:t>View My Dashboard</w:t>
-      </w:r>
-      <w:r>
-        <w:t xml:space="preserve"> [Population Health, v3]</w:t>
-      </w:r>
-    </w:p>
-    <w:p>
-      <w:r>
-        <w:t>A policy maker can see a dashboard summarizing the health of MA residents in ways of interest to them. Trending conditions, high volume locations, and other metrics will be shown.</w:t>
-      </w:r>
-    </w:p>
-    <w:p>
-      <w:pPr>
-        <w:pStyle w:val="Heading3"/>
-      </w:pPr>
-      <w:r>
-        <w:t>Manage Data Visualizations</w:t>
-      </w:r>
-      <w:r>
-        <w:t xml:space="preserve"> </w:t>
-      </w:r>
-      <w:r>
-        <w:t>[Population Health, v3]</w:t>
-      </w:r>
-    </w:p>
-    <w:p>
-      <w:r>
-        <w:t>A policy maker can view, update, or delete their data visualizations. A policy maker can choose to promote a saved visualization to their dashboard.</w:t>
-      </w:r>
-    </w:p>
-    <w:p>
-      <w:pPr>
-        <w:pStyle w:val="Heading3"/>
-      </w:pPr>
-      <w:r>
-        <w:t xml:space="preserve">Manage </w:t>
-      </w:r>
-      <w:r>
-        <w:t xml:space="preserve">My </w:t>
-      </w:r>
-      <w:r>
-        <w:t>Notifications</w:t>
-      </w:r>
-      <w:r>
-        <w:t xml:space="preserve"> </w:t>
-      </w:r>
-      <w:r>
-        <w:t>[Notifications, v4]</w:t>
-      </w:r>
-    </w:p>
-    <w:p>
-      <w:r>
-        <w:t>Set up standing queries that define conditions under which policy maker should be notified; e.g., a certain statistic passes a threshold value.</w:t>
-      </w:r>
-    </w:p>
-    <w:p>
-      <w:pPr>
-        <w:pStyle w:val="Heading3"/>
-      </w:pPr>
-      <w:r>
         <w:t>Receive Notification</w:t>
       </w:r>
       <w:r>
-        <w:t xml:space="preserve"> </w:t>
-      </w:r>
-      <w:r>
-        <w:t>[Notifications, v4]</w:t>
+        <w:t xml:space="preserve"> [Notifications, v4]</w:t>
       </w:r>
     </w:p>
     <w:p>
@@ -3871,10 +3976,7 @@
       </w:r>
       <w:bookmarkEnd w:id="19"/>
       <w:r>
-        <w:t xml:space="preserve"> </w:t>
-      </w:r>
-      <w:r>
-        <w:t>[Population Health, v3]</w:t>
+        <w:t xml:space="preserve"> [Population Health, v3]</w:t>
       </w:r>
     </w:p>
     <w:p>
@@ -3891,11 +3993,7 @@
         <w:t>. Statistics can be demographic-based</w:t>
       </w:r>
       <w:r>
-        <w:t>, social determinants of health, prevalence rates for conditions, incidence rates for conditions, and cost-</w:t>
-      </w:r>
-      <w:r>
-        <w:lastRenderedPageBreak/>
-        <w:t>based.</w:t>
+        <w:t>, social determinants of health, prevalence rates for conditions, incidence rates for conditions, and cost-based.</w:t>
       </w:r>
       <w:r>
         <w:t xml:space="preserve"> Some statistics will be based on aggregating patient health records and others will b</w:t>
@@ -3927,21 +4025,193 @@
       <w:bookmarkEnd w:id="20"/>
       <w:bookmarkEnd w:id="21"/>
       <w:r>
+        <w:t xml:space="preserve"> [Population Health, v3]</w:t>
+      </w:r>
+    </w:p>
+    <w:p>
+      <w:r>
+        <w:t>A public health official can see a dashboard summarizing the health of MA residents</w:t>
+      </w:r>
+      <w:r>
+        <w:t xml:space="preserve"> in ways of interest to them</w:t>
+      </w:r>
+      <w:r>
+        <w:t>. Trending conditions, high volume locations, and other metrics will be shown.</w:t>
+      </w:r>
+    </w:p>
+    <w:p>
+      <w:pPr>
+        <w:pStyle w:val="Heading3"/>
+      </w:pPr>
+      <w:r>
+        <w:t>Highlight Changes in Citizen Health Status</w:t>
+      </w:r>
+      <w:r>
+        <w:t xml:space="preserve"> [Population Health, v4]</w:t>
+      </w:r>
+    </w:p>
+    <w:p>
+      <w:r>
+        <w:t>A public health official can highlight significant changes in the health status of patients in the HIE.</w:t>
+      </w:r>
+    </w:p>
+    <w:p>
+      <w:pPr>
+        <w:pStyle w:val="Heading3"/>
+      </w:pPr>
+      <w:r>
+        <w:t>View Dashboard of Interoperability and Adoption Status</w:t>
+      </w:r>
+      <w:r>
+        <w:t xml:space="preserve"> [</w:t>
+      </w:r>
+      <w:r>
+        <w:t>Adoption Metrics</w:t>
+      </w:r>
+      <w:r>
+        <w:t>, v4]</w:t>
+      </w:r>
+    </w:p>
+    <w:p>
+      <w:r>
+        <w:t>A public health official can view a dashboard listing HIEs in a geographic area and their interoperability and adoption status. Each HIE must support a query which can provide back version information for a registered HIE.</w:t>
+      </w:r>
+    </w:p>
+    <w:p>
+      <w:pPr>
+        <w:pStyle w:val="Heading3"/>
+      </w:pPr>
+      <w:r>
+        <w:t>View Activity Metrics</w:t>
+      </w:r>
+      <w:r>
+        <w:t xml:space="preserve"> [</w:t>
+      </w:r>
+      <w:r>
+        <w:t>Adoption Metrics</w:t>
+      </w:r>
+      <w:r>
+        <w:t>, v4]</w:t>
+      </w:r>
+    </w:p>
+    <w:p>
+      <w:r>
+        <w:t>A public health official can view metrics related to traffic to one or more</w:t>
+      </w:r>
+      <w:r>
+        <w:t xml:space="preserve"> registered HIEs including login</w:t>
+      </w:r>
+      <w:r>
+        <w:t>s per role type and health data in and out rates for examples.</w:t>
+      </w:r>
+    </w:p>
+    <w:p>
+      <w:pPr>
+        <w:pStyle w:val="Heading3"/>
+      </w:pPr>
+      <w:r>
+        <w:t xml:space="preserve">Manage </w:t>
+      </w:r>
+      <w:r>
+        <w:t>Visualizations</w:t>
+      </w:r>
+      <w:r>
+        <w:t xml:space="preserve"> [Population Health, v3]</w:t>
+      </w:r>
+    </w:p>
+    <w:p>
+      <w:r>
+        <w:t xml:space="preserve">Visualizations </w:t>
+      </w:r>
+      <w:r>
+        <w:t xml:space="preserve">created and saved in </w:t>
+      </w:r>
+      <w:r>
+        <w:fldChar w:fldCharType="begin"/>
+      </w:r>
+      <w:r>
+        <w:instrText xml:space="preserve"> REF _Ref457827235 \w \h </w:instrText>
+      </w:r>
+      <w:r>
+        <w:fldChar w:fldCharType="separate"/>
+      </w:r>
+      <w:r>
+        <w:t>5.9.1</w:t>
+      </w:r>
+      <w:r>
+        <w:fldChar w:fldCharType="end"/>
+      </w:r>
+      <w:r>
         <w:t xml:space="preserve"> </w:t>
       </w:r>
       <w:r>
-        <w:t>[Population Health, v3]</w:t>
-      </w:r>
-    </w:p>
-    <w:p>
-      <w:r>
-        <w:t>A public health official can see a dashboard summarizing the health of MA residents</w:t>
-      </w:r>
-      <w:r>
-        <w:t xml:space="preserve"> in ways of interest to them</w:t>
-      </w:r>
-      <w:r>
-        <w:t>. Trending conditions, high volume locations, and other metrics will be shown.</w:t>
+        <w:fldChar w:fldCharType="begin"/>
+      </w:r>
+      <w:r>
+        <w:instrText xml:space="preserve"> REF _Ref457827235 \h </w:instrText>
+      </w:r>
+      <w:r>
+        <w:fldChar w:fldCharType="separate"/>
+      </w:r>
+      <w:r>
+        <w:t>Visualize Public Health Data</w:t>
+      </w:r>
+      <w:r>
+        <w:fldChar w:fldCharType="end"/>
+      </w:r>
+      <w:r>
+        <w:t xml:space="preserve"> </w:t>
+      </w:r>
+      <w:r>
+        <w:t xml:space="preserve">can </w:t>
+      </w:r>
+      <w:r>
+        <w:t>be viewed, edited, or deleted.</w:t>
+      </w:r>
+      <w:r>
+        <w:t xml:space="preserve"> </w:t>
+      </w:r>
+      <w:r>
+        <w:t xml:space="preserve">Visualizations </w:t>
+      </w:r>
+      <w:r>
+        <w:t xml:space="preserve">can also be put on the dashboard (see </w:t>
+      </w:r>
+      <w:r>
+        <w:fldChar w:fldCharType="begin"/>
+      </w:r>
+      <w:r>
+        <w:instrText xml:space="preserve"> REF _Ref457827285 \w \h </w:instrText>
+      </w:r>
+      <w:r>
+        <w:fldChar w:fldCharType="separate"/>
+      </w:r>
+      <w:r>
+        <w:t>5.9.2</w:t>
+      </w:r>
+      <w:r>
+        <w:fldChar w:fldCharType="end"/>
+      </w:r>
+      <w:r>
+        <w:t xml:space="preserve"> </w:t>
+      </w:r>
+      <w:r>
+        <w:fldChar w:fldCharType="begin"/>
+      </w:r>
+      <w:r>
+        <w:instrText xml:space="preserve"> REF _Ref457827285 \h </w:instrText>
+      </w:r>
+      <w:r>
+        <w:fldChar w:fldCharType="separate"/>
+      </w:r>
+      <w:r>
+        <w:t>View My Dashboard</w:t>
+      </w:r>
+      <w:r>
+        <w:fldChar w:fldCharType="end"/>
+      </w:r>
+      <w:r>
+        <w:t>) or removed from it.</w:t>
       </w:r>
     </w:p>
     <w:p>
@@ -3949,15 +4219,24 @@
         <w:pStyle w:val="Heading3"/>
       </w:pPr>
       <w:r>
-        <w:t>Highlight Changes in Citizen Health Status</w:t>
-      </w:r>
-      <w:r>
-        <w:t xml:space="preserve"> [Population Health, v4]</w:t>
-      </w:r>
-    </w:p>
-    <w:p>
-      <w:r>
-        <w:t>A public health official can highlight significant changes in the health status of patients in the HIE.</w:t>
+        <w:t xml:space="preserve">Manage </w:t>
+      </w:r>
+      <w:r>
+        <w:t xml:space="preserve">My </w:t>
+      </w:r>
+      <w:r>
+        <w:t>Notifications</w:t>
+      </w:r>
+      <w:r>
+        <w:t xml:space="preserve"> [Notifications, v4]</w:t>
+      </w:r>
+    </w:p>
+    <w:p>
+      <w:r>
+        <w:t>Set up standing queries that define conditions under which public health official should be notified; e.g., a certain statistic passes a threshold value.</w:t>
+      </w:r>
+      <w:r>
+        <w:t xml:space="preserve"> Capability represents basic disease surveillance functionality</w:t>
       </w:r>
     </w:p>
     <w:p>
@@ -3965,21 +4244,24 @@
         <w:pStyle w:val="Heading3"/>
       </w:pPr>
       <w:r>
-        <w:t>View Dashboard of Interoperability and Adoption Status</w:t>
-      </w:r>
-      <w:r>
-        <w:t xml:space="preserve"> [</w:t>
-      </w:r>
-      <w:r>
-        <w:t>Adoption Metrics</w:t>
-      </w:r>
-      <w:r>
-        <w:t>, v4]</w:t>
-      </w:r>
-    </w:p>
-    <w:p>
-      <w:r>
-        <w:t>A public health official can view a dashboard listing HIEs in a geographic area and their interoperability and adoption status. Each HIE must support a query which can provide back version information for a registered HIE.</w:t>
+        <w:t>Receive Notification</w:t>
+      </w:r>
+      <w:r>
+        <w:t xml:space="preserve"> [Notifications, v4]</w:t>
+      </w:r>
+    </w:p>
+    <w:p>
+      <w:r>
+        <w:t>The public health official receives notifications when conditions that they define occur. See Manage Notifications. Notifications should exist on the site but ideally can be sent as an e-mail or a text message as well (with no PHI).</w:t>
+      </w:r>
+    </w:p>
+    <w:p>
+      <w:pPr>
+        <w:pStyle w:val="Heading2"/>
+      </w:pPr>
+      <w:r>
+        <w:lastRenderedPageBreak/>
+        <w:t>Researcher (secure web access)</w:t>
       </w:r>
     </w:p>
     <w:p>
@@ -3987,36 +4269,51 @@
         <w:pStyle w:val="Heading3"/>
       </w:pPr>
       <w:r>
-        <w:t>View Activity Metrics</w:t>
-      </w:r>
-      <w:r>
-        <w:t xml:space="preserve"> </w:t>
-      </w:r>
-      <w:r>
-        <w:t>[</w:t>
-      </w:r>
-      <w:r>
-        <w:t>Adoption Metrics</w:t>
-      </w:r>
-      <w:r>
-        <w:t>, v4]</w:t>
-      </w:r>
-    </w:p>
-    <w:p>
-      <w:r>
-        <w:t>A public health official can view metrics related to traffic to one or more</w:t>
-      </w:r>
-      <w:r>
-        <w:t xml:space="preserve"> registered HIEs including login</w:t>
-      </w:r>
-      <w:r>
-        <w:t>s per role type and health data in and out rates for examples.</w:t>
+        <w:t>Analyze Health Data</w:t>
+      </w:r>
+      <w:r>
+        <w:t xml:space="preserve"> [Population Health, v3]</w:t>
+      </w:r>
+    </w:p>
+    <w:p>
+      <w:r>
+        <w:t>A</w:t>
+      </w:r>
+      <w:r>
+        <w:t xml:space="preserve"> researcher </w:t>
+      </w:r>
+      <w:r>
+        <w:t xml:space="preserve">can </w:t>
+      </w:r>
+      <w:r>
+        <w:t>analyz</w:t>
+      </w:r>
+      <w:r>
+        <w:t>e the aggregated health records by defining queries against the data. Specific patient identifying information will never be returned.</w:t>
       </w:r>
     </w:p>
     <w:p>
       <w:pPr>
         <w:pStyle w:val="Heading3"/>
       </w:pPr>
+      <w:bookmarkStart w:id="22" w:name="_Ref457484609"/>
+      <w:r>
+        <w:t>Download Raw Data in CSV format</w:t>
+      </w:r>
+      <w:bookmarkEnd w:id="22"/>
+      <w:r>
+        <w:t xml:space="preserve"> [Patient Record, v3]</w:t>
+      </w:r>
+    </w:p>
+    <w:p>
+      <w:r>
+        <w:t>A researcher can query the patient data and download the results in CSV format. Specific patient identifying information will never be returned.</w:t>
+      </w:r>
+    </w:p>
+    <w:p>
+      <w:pPr>
+        <w:pStyle w:val="Heading3"/>
+      </w:pPr>
       <w:r>
         <w:t xml:space="preserve">Manage </w:t>
       </w:r>
@@ -4024,111 +4321,66 @@
         <w:t>Visualizations</w:t>
       </w:r>
       <w:r>
-        <w:t xml:space="preserve"> </w:t>
-      </w:r>
-      <w:r>
-        <w:t>[Population Health, v3]</w:t>
-      </w:r>
-    </w:p>
-    <w:p>
+        <w:t xml:space="preserve"> [Population Health, v3]</w:t>
+      </w:r>
+    </w:p>
+    <w:p>
+      <w:r>
+        <w:t xml:space="preserve">A researcher can create, update, and delete </w:t>
+      </w:r>
+      <w:r>
+        <w:t xml:space="preserve">visualizations </w:t>
+      </w:r>
+      <w:r>
+        <w:t xml:space="preserve">that they own. </w:t>
+      </w:r>
       <w:r>
         <w:t xml:space="preserve">Visualizations </w:t>
       </w:r>
       <w:r>
-        <w:t xml:space="preserve">created and saved in </w:t>
-      </w:r>
-      <w:r>
-        <w:fldChar w:fldCharType="begin"/>
-      </w:r>
-      <w:r>
-        <w:instrText xml:space="preserve"> REF _Ref457827235 \w \h </w:instrText>
-      </w:r>
-      <w:r>
-        <w:fldChar w:fldCharType="separate"/>
-      </w:r>
-      <w:r>
-        <w:t>5.9.1</w:t>
-      </w:r>
-      <w:r>
-        <w:fldChar w:fldCharType="end"/>
-      </w:r>
-      <w:r>
-        <w:t xml:space="preserve"> </w:t>
-      </w:r>
-      <w:r>
-        <w:fldChar w:fldCharType="begin"/>
-      </w:r>
-      <w:r>
-        <w:instrText xml:space="preserve"> REF _Ref457827235 \h </w:instrText>
-      </w:r>
-      <w:r>
-        <w:fldChar w:fldCharType="separate"/>
-      </w:r>
-      <w:r>
-        <w:t>Visualize Public Health Data</w:t>
-      </w:r>
-      <w:r>
-        <w:fldChar w:fldCharType="end"/>
-      </w:r>
-      <w:r>
-        <w:t xml:space="preserve"> </w:t>
-      </w:r>
-      <w:r>
-        <w:t xml:space="preserve">can </w:t>
-      </w:r>
-      <w:r>
-        <w:t>be viewed, edited, or deleted.</w:t>
-      </w:r>
-      <w:r>
-        <w:t xml:space="preserve"> </w:t>
-      </w:r>
-      <w:r>
-        <w:t xml:space="preserve">Visualizations </w:t>
-      </w:r>
-      <w:r>
-        <w:t xml:space="preserve">can also be put on the dashboard (see </w:t>
-      </w:r>
-      <w:r>
-        <w:fldChar w:fldCharType="begin"/>
-      </w:r>
-      <w:r>
-        <w:instrText xml:space="preserve"> REF _Ref457827285 \w \h </w:instrText>
-      </w:r>
-      <w:r>
-        <w:fldChar w:fldCharType="separate"/>
-      </w:r>
-      <w:r>
-        <w:t>5.9.2</w:t>
-      </w:r>
-      <w:r>
-        <w:fldChar w:fldCharType="end"/>
-      </w:r>
-      <w:r>
-        <w:t xml:space="preserve"> </w:t>
-      </w:r>
-      <w:r>
-        <w:fldChar w:fldCharType="begin"/>
-      </w:r>
-      <w:r>
-        <w:instrText xml:space="preserve"> REF _Ref457827285 \h </w:instrText>
-      </w:r>
-      <w:r>
-        <w:fldChar w:fldCharType="separate"/>
-      </w:r>
-      <w:r>
-        <w:t>View My Dashboard</w:t>
-      </w:r>
-      <w:r>
-        <w:fldChar w:fldCharType="end"/>
-      </w:r>
-      <w:r>
-        <w:t>) or removed from it.</w:t>
+        <w:t>created by a researcher are private unless explicitly marked as public.</w:t>
+      </w:r>
+      <w:r>
+        <w:t xml:space="preserve"> Visualizations can present on a map, in a graph form (e.g., bar, scatter, pie, …), or on a timeline (?).</w:t>
       </w:r>
     </w:p>
     <w:p>
       <w:pPr>
         <w:pStyle w:val="Heading3"/>
       </w:pPr>
+      <w:bookmarkStart w:id="23" w:name="_Ref457484684"/>
+      <w:r>
+        <w:t xml:space="preserve">View </w:t>
+      </w:r>
+      <w:bookmarkEnd w:id="23"/>
+      <w:r>
+        <w:t>Visualizations</w:t>
+      </w:r>
+      <w:r>
+        <w:t xml:space="preserve"> [Population Health, v3]</w:t>
+      </w:r>
+    </w:p>
+    <w:p>
+      <w:r>
+        <w:t xml:space="preserve">A researcher can view their </w:t>
+      </w:r>
+      <w:r>
+        <w:t xml:space="preserve">visualizations </w:t>
+      </w:r>
+      <w:r>
+        <w:t xml:space="preserve">or any other public </w:t>
+      </w:r>
+      <w:r>
+        <w:t>visualizations</w:t>
+      </w:r>
+      <w:r>
+        <w:t>.</w:t>
+      </w:r>
+    </w:p>
+    <w:p>
+      <w:pPr>
+        <w:pStyle w:val="Heading3"/>
+      </w:pPr>
       <w:r>
         <w:t xml:space="preserve">Manage </w:t>
       </w:r>
@@ -4139,18 +4391,12 @@
         <w:t>Notifications</w:t>
       </w:r>
       <w:r>
-        <w:t xml:space="preserve"> </w:t>
-      </w:r>
-      <w:r>
-        <w:t>[Notifications, v4]</w:t>
-      </w:r>
-    </w:p>
-    <w:p>
-      <w:r>
-        <w:t>Set up standing queries that define conditions under which public health official should be notified; e.g., a certain statistic passes a threshold value.</w:t>
-      </w:r>
-      <w:r>
-        <w:t xml:space="preserve"> Capability represents basic disease surveillance functionality</w:t>
+        <w:t xml:space="preserve"> [Notifications, v4]</w:t>
+      </w:r>
+    </w:p>
+    <w:p>
+      <w:r>
+        <w:t>Set up standing queries that define conditions under which researcher should be notified; e.g., a certain statistic passes a threshold value.</w:t>
       </w:r>
     </w:p>
     <w:p>
@@ -4161,15 +4407,47 @@
         <w:t>Receive Notification</w:t>
       </w:r>
       <w:r>
-        <w:t xml:space="preserve"> </w:t>
-      </w:r>
-      <w:r>
-        <w:t>[Notifications, v4]</w:t>
-      </w:r>
-    </w:p>
-    <w:p>
-      <w:r>
-        <w:t>The public health official receives notifications when conditions that they define occur. See Manage Notifications. Notifications should exist on the site but ideally can be sent as an e-mail or a text message as well (with no PHI).</w:t>
+        <w:t xml:space="preserve"> [Notifications, v4]</w:t>
+      </w:r>
+    </w:p>
+    <w:p>
+      <w:r>
+        <w:t>The researcher receives notifications when conditions that they define occur. See Manage Notifications. Notifications should exist on the site but ideally can be sent as an e-mail or a text message as well (with no PHI).</w:t>
+      </w:r>
+    </w:p>
+    <w:p>
+      <w:pPr>
+        <w:pStyle w:val="Heading3"/>
+      </w:pPr>
+      <w:r>
+        <w:t>Add Clinical Trial to Marketplace</w:t>
+      </w:r>
+      <w:r>
+        <w:t xml:space="preserve"> [Clinical Trials, v4]</w:t>
+      </w:r>
+    </w:p>
+    <w:p>
+      <w:r>
+        <w:t>A researcher can add a planned clinical trial to the marketplace to allow patients to opt-in. As part of defining the new clinical trial, the researcher identifies eligibility requirements that define what patients can participate. In addition, the researcher defines data collection requirements for participating patients.</w:t>
+      </w:r>
+      <w:r>
+        <w:t xml:space="preserve"> The researcher also specifies what portions of the patient’s health record they need access to for the clinical trial. The patient must consent to access in order to opt in.</w:t>
+      </w:r>
+    </w:p>
+    <w:p>
+      <w:pPr>
+        <w:pStyle w:val="Heading3"/>
+      </w:pPr>
+      <w:r>
+        <w:t>Approve Patient Participation in a Clinical Trial</w:t>
+      </w:r>
+      <w:r>
+        <w:t xml:space="preserve"> [Clinical Trials, v4]</w:t>
+      </w:r>
+    </w:p>
+    <w:p>
+      <w:r>
+        <w:t>A researcher can approve patients who have requested participation in a clinical trial. Opting in should include consent to view relevant portions of the patient’s health record.</w:t>
       </w:r>
     </w:p>
     <w:p>
@@ -4177,7 +4455,7 @@
         <w:pStyle w:val="Heading2"/>
       </w:pPr>
       <w:r>
-        <w:t>Researcher (secure web access)</w:t>
+        <w:t>Trial User</w:t>
       </w:r>
     </w:p>
     <w:p>
@@ -4185,48 +4463,59 @@
         <w:pStyle w:val="Heading3"/>
       </w:pPr>
       <w:r>
-        <w:t>Analyze Health Data</w:t>
-      </w:r>
-      <w:r>
-        <w:t xml:space="preserve"> </w:t>
-      </w:r>
-      <w:r>
-        <w:t>[Population Health, v3]</w:t>
-      </w:r>
-    </w:p>
-    <w:p>
-      <w:r>
-        <w:t>A</w:t>
-      </w:r>
-      <w:r>
-        <w:t xml:space="preserve"> researcher </w:t>
-      </w:r>
-      <w:r>
-        <w:t xml:space="preserve">can </w:t>
-      </w:r>
-      <w:r>
-        <w:t>analyz</w:t>
-      </w:r>
-      <w:r>
-        <w:t>e the aggregated health records by defining queries against the data. Specific patient identifying information will never be returned.</w:t>
+        <w:t>Use the System as if Logged in as a Selected Role</w:t>
+      </w:r>
+      <w:r>
+        <w:t xml:space="preserve"> [Trial, v3]</w:t>
+      </w:r>
+    </w:p>
+    <w:p>
+      <w:r>
+        <w:t xml:space="preserve">A trial user can choose a role (e.g., patient, </w:t>
+      </w:r>
+      <w:r>
+        <w:t>health professional</w:t>
+      </w:r>
+      <w:r>
+        <w:t>, researcher, etc.) and use the system as if they were logged in as a user of that type. All data access will use the synthetic data.</w:t>
+      </w:r>
+    </w:p>
+    <w:p>
+      <w:pPr>
+        <w:pStyle w:val="Heading2"/>
+      </w:pPr>
+      <w:r>
+        <w:t>Shared</w:t>
+      </w:r>
+    </w:p>
+    <w:p>
+      <w:r>
+        <w:t>These use cases are common across all roles (e.g., Provide Feedback) or are included by other use cases to satisfy non-functional requirements (e.g., Login).</w:t>
       </w:r>
     </w:p>
     <w:p>
       <w:pPr>
         <w:pStyle w:val="Heading3"/>
       </w:pPr>
-      <w:bookmarkStart w:id="22" w:name="_Ref457484609"/>
-      <w:r>
-        <w:t>Download Raw Data in CSV format</w:t>
-      </w:r>
-      <w:bookmarkEnd w:id="22"/>
-      <w:r>
-        <w:t xml:space="preserve"> [Patient Record, v3]</w:t>
-      </w:r>
-    </w:p>
-    <w:p>
-      <w:r>
-        <w:t>A researcher can query the patient data and download the results in CSV format. Specific patient identifying information will never be returned.</w:t>
+      <w:bookmarkStart w:id="24" w:name="_Ref459374753"/>
+      <w:r>
+        <w:lastRenderedPageBreak/>
+        <w:t>Login</w:t>
+      </w:r>
+      <w:r>
+        <w:t xml:space="preserve"> [User Management, v1]</w:t>
+      </w:r>
+      <w:bookmarkEnd w:id="24"/>
+    </w:p>
+    <w:p>
+      <w:r>
+        <w:t>Any user (except guest) should be able to login to their account by authenticating with SyntheticMass.</w:t>
+      </w:r>
+      <w:r>
+        <w:t xml:space="preserve"> Note that different levels of authentication may be required for different user types.</w:t>
+      </w:r>
+      <w:r>
+        <w:t xml:space="preserve"> If a user can play multiple roles, they should be able to select a default role or choose to pick each time they login through their user preferences.</w:t>
       </w:r>
     </w:p>
     <w:p>
@@ -4234,72 +4523,31 @@
         <w:pStyle w:val="Heading3"/>
       </w:pPr>
       <w:r>
-        <w:t xml:space="preserve">Manage </w:t>
-      </w:r>
-      <w:r>
-        <w:t>Visualizations</w:t>
-      </w:r>
-      <w:r>
-        <w:t xml:space="preserve"> </w:t>
-      </w:r>
-      <w:r>
-        <w:t>[Population Health, v3]</w:t>
-      </w:r>
-    </w:p>
-    <w:p>
-      <w:r>
-        <w:t xml:space="preserve">A researcher can create, update, and delete </w:t>
-      </w:r>
-      <w:r>
-        <w:t xml:space="preserve">visualizations </w:t>
-      </w:r>
-      <w:r>
-        <w:t xml:space="preserve">that they own. </w:t>
-      </w:r>
-      <w:r>
-        <w:t xml:space="preserve">Visualizations </w:t>
-      </w:r>
-      <w:r>
-        <w:t>created by a researcher are private unless explicitly marked as public.</w:t>
-      </w:r>
-      <w:r>
-        <w:t xml:space="preserve"> Visualizations can present on a map, in a graph form (e.g., bar, scatter, pie, …), or on a timeline (?).</w:t>
+        <w:t>Provide Feedback</w:t>
+      </w:r>
+      <w:r>
+        <w:t xml:space="preserve"> [Feedback, v2]</w:t>
+      </w:r>
+    </w:p>
+    <w:p>
+      <w:r>
+        <w:t>Any user can provide feedback on SyntheticMass including potential enhancements.</w:t>
       </w:r>
     </w:p>
     <w:p>
       <w:pPr>
         <w:pStyle w:val="Heading3"/>
       </w:pPr>
-      <w:bookmarkStart w:id="23" w:name="_Ref457484684"/>
-      <w:r>
-        <w:t xml:space="preserve">View </w:t>
-      </w:r>
-      <w:bookmarkEnd w:id="23"/>
-      <w:r>
-        <w:t>Visualizations</w:t>
-      </w:r>
-      <w:r>
-        <w:t xml:space="preserve"> </w:t>
-      </w:r>
-      <w:r>
-        <w:t>[Population Health, v3]</w:t>
-      </w:r>
-    </w:p>
-    <w:p>
-      <w:r>
-        <w:t xml:space="preserve">A researcher can view their </w:t>
-      </w:r>
-      <w:r>
-        <w:t xml:space="preserve">visualizations </w:t>
-      </w:r>
-      <w:r>
-        <w:t xml:space="preserve">or any other public </w:t>
-      </w:r>
-      <w:r>
-        <w:t>visualizations</w:t>
-      </w:r>
-      <w:r>
-        <w:t>.</w:t>
+      <w:r>
+        <w:t>Request Support</w:t>
+      </w:r>
+      <w:r>
+        <w:t xml:space="preserve"> [Support, v3]</w:t>
+      </w:r>
+    </w:p>
+    <w:p>
+      <w:r>
+        <w:t>Any user should be able to request support with SyntheticMass if they are having trouble.</w:t>
       </w:r>
     </w:p>
     <w:p>
@@ -4307,25 +4555,15 @@
         <w:pStyle w:val="Heading3"/>
       </w:pPr>
       <w:r>
-        <w:lastRenderedPageBreak/>
-        <w:t xml:space="preserve">Manage </w:t>
-      </w:r>
-      <w:r>
-        <w:t xml:space="preserve">My </w:t>
-      </w:r>
-      <w:r>
-        <w:t>Notifications</w:t>
-      </w:r>
-      <w:r>
-        <w:t xml:space="preserve"> </w:t>
-      </w:r>
-      <w:r>
-        <w:t>[Notifications, v4]</w:t>
-      </w:r>
-    </w:p>
-    <w:p>
-      <w:r>
-        <w:t>Set up standing queries that define conditions under which researcher should be notified; e.g., a certain statistic passes a threshold value.</w:t>
+        <w:t>Forgot Username and/or Password</w:t>
+      </w:r>
+      <w:r>
+        <w:t xml:space="preserve"> [User Management, v2]</w:t>
+      </w:r>
+    </w:p>
+    <w:p>
+      <w:r>
+        <w:t>Any user can indicate that they forgot their username and/or password.</w:t>
       </w:r>
     </w:p>
     <w:p>
@@ -4333,18 +4571,15 @@
         <w:pStyle w:val="Heading3"/>
       </w:pPr>
       <w:r>
-        <w:t>Receive Notification</w:t>
-      </w:r>
-      <w:r>
-        <w:t xml:space="preserve"> </w:t>
-      </w:r>
-      <w:r>
-        <w:t>[Notifications, v4]</w:t>
-      </w:r>
-    </w:p>
-    <w:p>
-      <w:r>
-        <w:t>The researcher receives notifications when conditions that they define occur. See Manage Notifications. Notifications should exist on the site but ideally can be sent as an e-mail or a text message as well (with no PHI).</w:t>
+        <w:t>Change Password</w:t>
+      </w:r>
+      <w:r>
+        <w:t xml:space="preserve"> [User Management, v2]</w:t>
+      </w:r>
+    </w:p>
+    <w:p>
+      <w:r>
+        <w:t>Any user can change their password.</w:t>
       </w:r>
     </w:p>
     <w:p>
@@ -4352,180 +4587,6 @@
         <w:pStyle w:val="Heading3"/>
       </w:pPr>
       <w:r>
-        <w:t>Add Clinical Trial to Marketplace</w:t>
-      </w:r>
-      <w:r>
-        <w:t xml:space="preserve"> [Clinical Trials, v4]</w:t>
-      </w:r>
-    </w:p>
-    <w:p>
-      <w:r>
-        <w:t>A researcher can add a planned clinical trial to the marketplace to allow patients to opt-in. As part of defining the new clinical trial, the researcher identifies eligibility requirements that define what patients can participate. In addition, the researcher defines data collection requirements for participating patients.</w:t>
-      </w:r>
-      <w:r>
-        <w:t xml:space="preserve"> The researcher also specifies what portions of the patient’s health record they need access to for the clinical trial. The patient must consent to access in order to opt in.</w:t>
-      </w:r>
-    </w:p>
-    <w:p>
-      <w:pPr>
-        <w:pStyle w:val="Heading3"/>
-      </w:pPr>
-      <w:r>
-        <w:t>Approve Patient Participation in a Clinical Trial</w:t>
-      </w:r>
-      <w:r>
-        <w:t xml:space="preserve"> </w:t>
-      </w:r>
-      <w:r>
-        <w:t>[Clinical Trials, v4]</w:t>
-      </w:r>
-    </w:p>
-    <w:p>
-      <w:r>
-        <w:t>A researcher can approve patients who have requested participation in a clinical trial. Opting in should include consent to view relevant portions of the patient’s health record.</w:t>
-      </w:r>
-    </w:p>
-    <w:p>
-      <w:pPr>
-        <w:pStyle w:val="Heading2"/>
-      </w:pPr>
-      <w:r>
-        <w:t>Trial User</w:t>
-      </w:r>
-    </w:p>
-    <w:p>
-      <w:pPr>
-        <w:pStyle w:val="Heading3"/>
-      </w:pPr>
-      <w:r>
-        <w:t>Use the System as if Logged in as a Selected Role</w:t>
-      </w:r>
-      <w:r>
-        <w:t xml:space="preserve"> [Trial, v3]</w:t>
-      </w:r>
-    </w:p>
-    <w:p>
-      <w:r>
-        <w:t xml:space="preserve">A trial user can choose a role (e.g., patient, </w:t>
-      </w:r>
-      <w:r>
-        <w:t>health professional</w:t>
-      </w:r>
-      <w:r>
-        <w:t>, researcher, etc.) and use the system as if they were logged in as a user of that type. All data access will use the synthetic data.</w:t>
-      </w:r>
-    </w:p>
-    <w:p>
-      <w:pPr>
-        <w:pStyle w:val="Heading2"/>
-      </w:pPr>
-      <w:r>
-        <w:t>Shared</w:t>
-      </w:r>
-    </w:p>
-    <w:p>
-      <w:r>
-        <w:t>These use cases are common across all roles (e.g., Provide Feedback) or are included by other use cases to satisfy non-functional requirements (e.g., Login).</w:t>
-      </w:r>
-    </w:p>
-    <w:p>
-      <w:pPr>
-        <w:pStyle w:val="Heading3"/>
-      </w:pPr>
-      <w:r>
-        <w:t>Login</w:t>
-      </w:r>
-      <w:r>
-        <w:t xml:space="preserve"> [User Management, v1]</w:t>
-      </w:r>
-    </w:p>
-    <w:p>
-      <w:r>
-        <w:t>Any user (except guest) should be able to login to their account by authenticating with SyntheticMass.</w:t>
-      </w:r>
-      <w:r>
-        <w:t xml:space="preserve"> Note that different levels of authentication may be required for different user types.</w:t>
-      </w:r>
-      <w:r>
-        <w:t xml:space="preserve"> If a user can play multiple roles, they should be able to select a default role or choose to pick each time they login through their user preferences.</w:t>
-      </w:r>
-    </w:p>
-    <w:p>
-      <w:pPr>
-        <w:pStyle w:val="Heading3"/>
-      </w:pPr>
-      <w:r>
-        <w:t>Provide Feedback</w:t>
-      </w:r>
-      <w:r>
-        <w:t xml:space="preserve"> [Feedback, v2]</w:t>
-      </w:r>
-    </w:p>
-    <w:p>
-      <w:r>
-        <w:t>Any user can provide feedback on SyntheticMass including potential enhancements.</w:t>
-      </w:r>
-    </w:p>
-    <w:p>
-      <w:pPr>
-        <w:pStyle w:val="Heading3"/>
-      </w:pPr>
-      <w:r>
-        <w:t>Request Support</w:t>
-      </w:r>
-      <w:r>
-        <w:t xml:space="preserve"> [Support, v3]</w:t>
-      </w:r>
-    </w:p>
-    <w:p>
-      <w:r>
-        <w:t>Any user should be able to request support with SyntheticMass if they are having trouble.</w:t>
-      </w:r>
-    </w:p>
-    <w:p>
-      <w:pPr>
-        <w:pStyle w:val="Heading3"/>
-      </w:pPr>
-      <w:r>
-        <w:t>Forgot Username and/or Password</w:t>
-      </w:r>
-      <w:r>
-        <w:t xml:space="preserve"> [User Management, v2</w:t>
-      </w:r>
-      <w:r>
-        <w:t>]</w:t>
-      </w:r>
-    </w:p>
-    <w:p>
-      <w:r>
-        <w:t>Any user can indicate that they forgot their username and/or password.</w:t>
-      </w:r>
-    </w:p>
-    <w:p>
-      <w:pPr>
-        <w:pStyle w:val="Heading3"/>
-      </w:pPr>
-      <w:r>
-        <w:t>Change Password</w:t>
-      </w:r>
-      <w:r>
-        <w:t xml:space="preserve"> [User Management, v2</w:t>
-      </w:r>
-      <w:r>
-        <w:t>]</w:t>
-      </w:r>
-    </w:p>
-    <w:p>
-      <w:r>
-        <w:t>Any user can change their password.</w:t>
-      </w:r>
-    </w:p>
-    <w:p>
-      <w:pPr>
-        <w:pStyle w:val="Heading3"/>
-      </w:pPr>
-      <w:r>
-        <w:lastRenderedPageBreak/>
         <w:t>Manage My Preferences</w:t>
       </w:r>
       <w:r>
@@ -4584,10 +4645,7 @@
         <w:t>Switch Roles</w:t>
       </w:r>
       <w:r>
-        <w:t xml:space="preserve"> [User Management, v3</w:t>
-      </w:r>
-      <w:r>
-        <w:t>]</w:t>
+        <w:t xml:space="preserve"> [User Management, v3]</w:t>
       </w:r>
     </w:p>
     <w:p>
@@ -4599,16 +4657,13 @@
       <w:pPr>
         <w:pStyle w:val="Heading3"/>
       </w:pPr>
-      <w:bookmarkStart w:id="24" w:name="_Ref458690242"/>
+      <w:bookmarkStart w:id="25" w:name="_Ref458690242"/>
       <w:r>
         <w:t>Find Potential Duplicative Patients</w:t>
       </w:r>
-      <w:bookmarkEnd w:id="24"/>
-      <w:r>
-        <w:t xml:space="preserve"> </w:t>
-      </w:r>
-      <w:r>
-        <w:t>[Patient Matching</w:t>
+      <w:bookmarkEnd w:id="25"/>
+      <w:r>
+        <w:t xml:space="preserve"> [Patient Matching</w:t>
       </w:r>
       <w:r>
         <w:t>, v2</w:t>
@@ -4777,6 +4832,7 @@
         </w:numPr>
       </w:pPr>
       <w:r>
+        <w:lastRenderedPageBreak/>
         <w:t>May need additional actors for prospective health professionals/innovators/payers/researchers to try the HIE out?</w:t>
       </w:r>
     </w:p>
@@ -4804,7 +4860,7 @@
       <w:pPr>
         <w:pStyle w:val="Heading2"/>
       </w:pPr>
-      <w:bookmarkStart w:id="25" w:name="_Ref457559420"/>
+      <w:bookmarkStart w:id="26" w:name="_Ref457559420"/>
       <w:r>
         <w:t>Authentication/Authorization</w:t>
       </w:r>
@@ -4817,17 +4873,52 @@
         <w:t>All roles but guest will require user authentication (2 factor for some roles and/or functions?) and authorization checks for functions being performed as well as for the data being accessed.</w:t>
       </w:r>
       <w:r>
+        <w:t xml:space="preserve"> Authentication and authorization will likely be at least partially accomplished using OAuth2 / OpenID</w:t>
+      </w:r>
+      <w:r>
+        <w:t xml:space="preserve"> Connect.</w:t>
+      </w:r>
+      <w:r>
+        <w:t xml:space="preserve"> See use case </w:t>
+      </w:r>
+      <w:r>
+        <w:fldChar w:fldCharType="begin"/>
+      </w:r>
+      <w:r>
+        <w:instrText xml:space="preserve"> REF _Ref459374753 \r \h </w:instrText>
+      </w:r>
+      <w:r>
+        <w:fldChar w:fldCharType="separate"/>
+      </w:r>
+      <w:r>
+        <w:t>5.12.1</w:t>
+      </w:r>
+      <w:r>
+        <w:fldChar w:fldCharType="end"/>
+      </w:r>
+      <w:r>
         <w:t xml:space="preserve"> </w:t>
       </w:r>
       <w:r>
-        <w:t>Aut</w:t>
-      </w:r>
-      <w:r>
-        <w:t>hentication and authorization will likely be at least partially accomplished using OAuth2 / OpenID</w:t>
-      </w:r>
-      <w:r>
-        <w:t xml:space="preserve"> Connect.</w:t>
-      </w:r>
+        <w:fldChar w:fldCharType="begin"/>
+      </w:r>
+      <w:r>
+        <w:instrText xml:space="preserve"> REF _Ref459374753 \h </w:instrText>
+      </w:r>
+      <w:r>
+        <w:fldChar w:fldCharType="separate"/>
+      </w:r>
+      <w:r>
+        <w:t>Login [User Management, v1]</w:t>
+      </w:r>
+      <w:r>
+        <w:fldChar w:fldCharType="end"/>
+      </w:r>
+      <w:r>
+        <w:t>.</w:t>
+      </w:r>
+      <w:bookmarkStart w:id="27" w:name="_GoBack"/>
+      <w:bookmarkEnd w:id="27"/>
     </w:p>
     <w:p>
       <w:pPr>
@@ -4850,7 +4941,6 @@
         <w:pStyle w:val="Heading2"/>
       </w:pPr>
       <w:r>
-        <w:lastRenderedPageBreak/>
         <w:t>Availability</w:t>
       </w:r>
       <w:r>
@@ -4892,7 +4982,7 @@
           <w:rFonts w:eastAsia="Times New Roman"/>
         </w:rPr>
       </w:pPr>
-      <w:hyperlink r:id="rId10" w:history="1">
+      <w:hyperlink r:id="rId11" w:history="1">
         <w:r>
           <w:rPr>
             <w:rStyle w:val="Hyperlink"/>
@@ -4913,7 +5003,7 @@
           <w:rFonts w:eastAsia="Times New Roman"/>
         </w:rPr>
       </w:pPr>
-      <w:hyperlink r:id="rId11" w:history="1">
+      <w:hyperlink r:id="rId12" w:history="1">
         <w:r>
           <w:rPr>
             <w:rStyle w:val="Hyperlink"/>
@@ -4931,7 +5021,13 @@
         <w:t xml:space="preserve">Data-in-Motion </w:t>
       </w:r>
       <w:r>
-        <w:t>Confidentiality [Security, v1]</w:t>
+        <w:t>C</w:t>
+      </w:r>
+      <w:r>
+        <w:t>onfidentiality [Security, v0</w:t>
+      </w:r>
+      <w:r>
+        <w:t>]</w:t>
       </w:r>
     </w:p>
     <w:p>
@@ -4958,22 +5054,7 @@
         <w:t>ny PHI or PII must be kept confidential whil</w:t>
       </w:r>
       <w:r>
-        <w:t>e at rest (stored) as well. To meet HIPAA requirements, d</w:t>
-      </w:r>
-      <w:r>
-        <w:t xml:space="preserve">ata </w:t>
-      </w:r>
-      <w:r>
-        <w:t xml:space="preserve">in motion </w:t>
-      </w:r>
-      <w:r>
-        <w:t xml:space="preserve">must be </w:t>
-      </w:r>
-      <w:r>
-        <w:t>encrypted</w:t>
-      </w:r>
-      <w:r>
-        <w:t>. Any managed keys used for this encryption will need to be rotated out and replaced once a year.</w:t>
+        <w:t>e at rest (stored) as well. To meet HIPAA requirements, data in motion must be encrypted. Any managed keys used for this encryption will need to be rotated out and replaced once a year.</w:t>
       </w:r>
     </w:p>
     <w:p>
@@ -4997,6 +5078,7 @@
         <w:pStyle w:val="Heading2"/>
       </w:pPr>
       <w:r>
+        <w:lastRenderedPageBreak/>
         <w:t>Distributed Patient Health Records</w:t>
       </w:r>
       <w:r>
@@ -5033,7 +5115,7 @@
       <w:r>
         <w:t>Multiple Patient Lists</w:t>
       </w:r>
-      <w:bookmarkEnd w:id="25"/>
+      <w:bookmarkEnd w:id="26"/>
       <w:r>
         <w:t xml:space="preserve"> [Patient Record, v2]</w:t>
       </w:r>
@@ -5067,7 +5149,6 @@
         <w:pStyle w:val="Heading2"/>
       </w:pPr>
       <w:r>
-        <w:lastRenderedPageBreak/>
         <w:t>Patient Matching</w:t>
       </w:r>
       <w:r>
@@ -5138,13 +5219,7 @@
         <w:fldChar w:fldCharType="separate"/>
       </w:r>
       <w:r>
-        <w:t>Find Pote</w:t>
-      </w:r>
-      <w:r>
-        <w:t>n</w:t>
-      </w:r>
-      <w:r>
-        <w:t>tial Duplicative Patients</w:t>
+        <w:t>Find Potential Duplicative Patients</w:t>
       </w:r>
       <w:r>
         <w:fldChar w:fldCharType="end"/>
@@ -5186,10 +5261,7 @@
         <w:fldChar w:fldCharType="separate"/>
       </w:r>
       <w:r>
-        <w:t>Resolve Potential Duplicative Patient Records [Patient Matching, v2</w:t>
-      </w:r>
-      <w:r>
-        <w:t>]</w:t>
+        <w:t>Resolve Potential Duplicative Patient Records [Patient Matching, v2]</w:t>
       </w:r>
       <w:r>
         <w:fldChar w:fldCharType="end"/>
@@ -5248,6 +5320,7 @@
         </w:numPr>
       </w:pPr>
       <w:r>
+        <w:lastRenderedPageBreak/>
         <w:t>Have procedures in place to limit who can access patient health information, and implement a training program for you and your employees about how to protect your patient health information.</w:t>
       </w:r>
     </w:p>
@@ -5260,7 +5333,7 @@
       <w:r>
         <w:t xml:space="preserve">Source: </w:t>
       </w:r>
-      <w:hyperlink r:id="rId12" w:history="1">
+      <w:hyperlink r:id="rId13" w:history="1">
         <w:r>
           <w:rPr>
             <w:rStyle w:val="Hyperlink"/>
@@ -5321,21 +5394,15 @@
       <w:r>
         <w:t xml:space="preserve"> [Usability, v3]</w:t>
       </w:r>
-      <w:bookmarkStart w:id="26" w:name="_GoBack"/>
-      <w:bookmarkEnd w:id="26"/>
-    </w:p>
-    <w:p>
-      <w:r>
-        <w:t xml:space="preserve">Section 508 generally requires Federal agencies to ensure that, when developing, procuring, maintaining, or using electronic and information technology, they take into account the needs of all end users – including people with disabilities. Doing so enhances the ability of Federal employees with disabilities to have access to and use of information and data that is comparable to that provided to others. Similarly, agency procurement of accessible EIT enhances the ability of members of the public with disabilities who are seeking information or services from a Federal agency to have access to and </w:t>
-      </w:r>
-      <w:r>
-        <w:lastRenderedPageBreak/>
-        <w:t>use of information and data that is comparable to that provided to others. Comparable access is not required if it would impose an "undue burden" on the agency. If an agency invokes the undue burden exception, the statute requires the information and data to be provided to individuals with disabilities by an alternative means of access. (See section B.6.ii, below)</w:t>
+    </w:p>
+    <w:p>
+      <w:r>
+        <w:t>Section 508 generally requires Federal agencies to ensure that, when developing, procuring, maintaining, or using electronic and information technology, they take into account the needs of all end users – including people with disabilities. Doing so enhances the ability of Federal employees with disabilities to have access to and use of information and data that is comparable to that provided to others. Similarly, agency procurement of accessible EIT enhances the ability of members of the public with disabilities who are seeking information or services from a Federal agency to have access to and use of information and data that is comparable to that provided to others. Comparable access is not required if it would impose an "undue burden" on the agency. If an agency invokes the undue burden exception, the statute requires the information and data to be provided to individuals with disabilities by an alternative means of access. (See section B.6.ii, below)</w:t>
       </w:r>
       <w:r>
         <w:t xml:space="preserve">. Source: </w:t>
       </w:r>
-      <w:hyperlink r:id="rId13" w:anchor="_Toc246911526" w:history="1">
+      <w:hyperlink r:id="rId14" w:anchor="_Toc246911526" w:history="1">
         <w:r>
           <w:rPr>
             <w:rStyle w:val="Hyperlink"/>
@@ -5355,7 +5422,10 @@
         <w:t>Synthetic Patients</w:t>
       </w:r>
       <w:r>
-        <w:t xml:space="preserve"> [Patient Record, v1]</w:t>
+        <w:t xml:space="preserve"> [Patient Record, v0</w:t>
+      </w:r>
+      <w:r>
+        <w:t>]</w:t>
       </w:r>
     </w:p>
     <w:p>
@@ -5413,6 +5483,7 @@
         <w:pStyle w:val="Heading2"/>
       </w:pPr>
       <w:r>
+        <w:lastRenderedPageBreak/>
         <w:t>ADT = Admit, Discharge, Transfer</w:t>
       </w:r>
     </w:p>
@@ -5470,7 +5541,7 @@
       <w:r>
         <w:t xml:space="preserve"> </w:t>
       </w:r>
-      <w:hyperlink r:id="rId14" w:history="1">
+      <w:hyperlink r:id="rId15" w:history="1">
         <w:r>
           <w:rPr>
             <w:rStyle w:val="Hyperlink"/>
@@ -5497,7 +5568,7 @@
       <w:r>
         <w:t xml:space="preserve">Source: </w:t>
       </w:r>
-      <w:hyperlink r:id="rId15" w:history="1">
+      <w:hyperlink r:id="rId16" w:history="1">
         <w:r>
           <w:rPr>
             <w:rStyle w:val="Hyperlink"/>
@@ -5530,7 +5601,7 @@
       <w:r>
         <w:t xml:space="preserve"> Source: </w:t>
       </w:r>
-      <w:hyperlink r:id="rId16" w:history="1">
+      <w:hyperlink r:id="rId17" w:history="1">
         <w:r>
           <w:rPr>
             <w:rStyle w:val="Hyperlink"/>
@@ -5547,7 +5618,6 @@
         <w:pStyle w:val="Heading2"/>
       </w:pPr>
       <w:r>
-        <w:lastRenderedPageBreak/>
         <w:t>C</w:t>
       </w:r>
       <w:r>
@@ -5595,7 +5665,7 @@
       <w:r>
         <w:t xml:space="preserve">Definition: </w:t>
       </w:r>
-      <w:hyperlink r:id="rId17" w:history="1">
+      <w:hyperlink r:id="rId18" w:history="1">
         <w:r>
           <w:rPr>
             <w:rStyle w:val="Hyperlink"/>
@@ -5622,7 +5692,7 @@
       <w:r>
         <w:t xml:space="preserve"> Source: </w:t>
       </w:r>
-      <w:hyperlink r:id="rId18" w:history="1">
+      <w:hyperlink r:id="rId19" w:history="1">
         <w:r>
           <w:rPr>
             <w:rStyle w:val="Hyperlink"/>
@@ -5646,7 +5716,7 @@
       <w:r>
         <w:t xml:space="preserve">. Source: </w:t>
       </w:r>
-      <w:hyperlink r:id="rId19" w:history="1">
+      <w:hyperlink r:id="rId20" w:history="1">
         <w:r>
           <w:rPr>
             <w:rStyle w:val="Hyperlink"/>
@@ -5660,6 +5730,7 @@
         <w:pStyle w:val="Heading2"/>
       </w:pPr>
       <w:r>
+        <w:lastRenderedPageBreak/>
         <w:t>CMS = Center</w:t>
       </w:r>
       <w:r>
@@ -5724,7 +5795,7 @@
       <w:r>
         <w:t xml:space="preserve">. See </w:t>
       </w:r>
-      <w:hyperlink r:id="rId20" w:history="1">
+      <w:hyperlink r:id="rId21" w:history="1">
         <w:r>
           <w:rPr>
             <w:rStyle w:val="Hyperlink"/>
@@ -5764,7 +5835,7 @@
       <w:r>
         <w:t xml:space="preserve"> Source: </w:t>
       </w:r>
-      <w:hyperlink r:id="rId21" w:history="1">
+      <w:hyperlink r:id="rId22" w:history="1">
         <w:r>
           <w:rPr>
             <w:rStyle w:val="Hyperlink"/>
@@ -5778,7 +5849,6 @@
         <w:pStyle w:val="Heading2"/>
       </w:pPr>
       <w:r>
-        <w:lastRenderedPageBreak/>
         <w:t>DSTU = Draft Standard for Trial Use</w:t>
       </w:r>
     </w:p>
@@ -5795,7 +5865,7 @@
       <w:r>
         <w:t xml:space="preserve">Source: </w:t>
       </w:r>
-      <w:hyperlink r:id="rId22" w:history="1">
+      <w:hyperlink r:id="rId23" w:history="1">
         <w:r>
           <w:rPr>
             <w:rStyle w:val="Hyperlink"/>
@@ -5847,7 +5917,7 @@
       <w:r>
         <w:t xml:space="preserve"> Source: </w:t>
       </w:r>
-      <w:hyperlink r:id="rId23" w:history="1">
+      <w:hyperlink r:id="rId24" w:history="1">
         <w:r>
           <w:rPr>
             <w:rStyle w:val="Hyperlink"/>
@@ -5918,6 +5988,7 @@
         <w:pStyle w:val="Heading2"/>
       </w:pPr>
       <w:r>
+        <w:lastRenderedPageBreak/>
         <w:t>HIE = Health Information Exchange</w:t>
       </w:r>
     </w:p>
@@ -5928,7 +5999,7 @@
       <w:r>
         <w:t xml:space="preserve"> [Source: </w:t>
       </w:r>
-      <w:hyperlink r:id="rId24" w:history="1">
+      <w:hyperlink r:id="rId25" w:history="1">
         <w:r>
           <w:rPr>
             <w:rStyle w:val="Hyperlink"/>
@@ -5971,7 +6042,7 @@
       <w:r>
         <w:t xml:space="preserve"> Source: </w:t>
       </w:r>
-      <w:hyperlink r:id="rId25" w:history="1">
+      <w:hyperlink r:id="rId26" w:history="1">
         <w:r>
           <w:rPr>
             <w:rStyle w:val="Hyperlink"/>
@@ -5998,7 +6069,6 @@
         <w:pStyle w:val="Heading2"/>
       </w:pPr>
       <w:r>
-        <w:lastRenderedPageBreak/>
         <w:t xml:space="preserve">HL7 </w:t>
       </w:r>
       <w:r>
@@ -6052,7 +6122,7 @@
       <w:r>
         <w:t xml:space="preserve"> Source: </w:t>
       </w:r>
-      <w:hyperlink r:id="rId26" w:history="1">
+      <w:hyperlink r:id="rId27" w:history="1">
         <w:r>
           <w:rPr>
             <w:rStyle w:val="Hyperlink"/>
@@ -6079,7 +6149,7 @@
       <w:r>
         <w:t xml:space="preserve">See </w:t>
       </w:r>
-      <w:hyperlink r:id="rId27" w:history="1">
+      <w:hyperlink r:id="rId28" w:history="1">
         <w:r>
           <w:rPr>
             <w:rStyle w:val="Hyperlink"/>
@@ -6106,7 +6176,7 @@
       <w:r>
         <w:t xml:space="preserve">. Source: </w:t>
       </w:r>
-      <w:hyperlink r:id="rId28" w:history="1">
+      <w:hyperlink r:id="rId29" w:history="1">
         <w:r>
           <w:rPr>
             <w:rStyle w:val="Hyperlink"/>
@@ -6120,6 +6190,7 @@
         <w:pStyle w:val="Heading2"/>
       </w:pPr>
       <w:r>
+        <w:lastRenderedPageBreak/>
         <w:t>MRN = Medical Record Number</w:t>
       </w:r>
     </w:p>
@@ -6130,7 +6201,7 @@
       <w:r>
         <w:t xml:space="preserve"> Source: </w:t>
       </w:r>
-      <w:hyperlink r:id="rId29" w:history="1">
+      <w:hyperlink r:id="rId30" w:history="1">
         <w:r>
           <w:rPr>
             <w:rStyle w:val="Hyperlink"/>
@@ -6154,7 +6225,7 @@
       <w:r>
         <w:t xml:space="preserve"> Source: </w:t>
       </w:r>
-      <w:hyperlink r:id="rId30" w:history="1">
+      <w:hyperlink r:id="rId31" w:history="1">
         <w:r>
           <w:rPr>
             <w:rStyle w:val="Hyperlink"/>
@@ -6184,7 +6255,7 @@
       <w:r>
         <w:t xml:space="preserve"> Source: </w:t>
       </w:r>
-      <w:hyperlink r:id="rId31" w:history="1">
+      <w:hyperlink r:id="rId32" w:history="1">
         <w:r>
           <w:rPr>
             <w:rStyle w:val="Hyperlink"/>
@@ -6208,7 +6279,7 @@
       <w:r>
         <w:t xml:space="preserve"> Source: </w:t>
       </w:r>
-      <w:hyperlink r:id="rId32" w:history="1">
+      <w:hyperlink r:id="rId33" w:history="1">
         <w:r>
           <w:rPr>
             <w:rStyle w:val="Hyperlink"/>
@@ -6233,16 +6304,12 @@
         <w:t xml:space="preserve"> that </w:t>
       </w:r>
       <w:r>
-        <w:t xml:space="preserve">allows users to be authenticated by co-operating sites (known as Relying Parties or RP) using a third party service, eliminating the need for webmasters to provide their own ad hoc login systems, and allowing users to </w:t>
-      </w:r>
-      <w:r>
-        <w:lastRenderedPageBreak/>
-        <w:t>log in to multiple unrelated websites without having to have a separate identity and password for each</w:t>
+        <w:t>allows users to be authenticated by co-operating sites (known as Relying Parties or RP) using a third party service, eliminating the need for webmasters to provide their own ad hoc login systems, and allowing users to log in to multiple unrelated websites without having to have a separate identity and password for each</w:t>
       </w:r>
       <w:r>
         <w:t xml:space="preserve">. Source: </w:t>
       </w:r>
-      <w:hyperlink r:id="rId33" w:history="1">
+      <w:hyperlink r:id="rId34" w:history="1">
         <w:r>
           <w:rPr>
             <w:rStyle w:val="Hyperlink"/>
@@ -6269,7 +6336,7 @@
       <w:r>
         <w:t xml:space="preserve">” Source: </w:t>
       </w:r>
-      <w:hyperlink r:id="rId34" w:history="1">
+      <w:hyperlink r:id="rId35" w:history="1">
         <w:r>
           <w:rPr>
             <w:rStyle w:val="Hyperlink"/>
@@ -6315,7 +6382,7 @@
       <w:r>
         <w:t xml:space="preserve"> Source: </w:t>
       </w:r>
-      <w:hyperlink r:id="rId35" w:history="1">
+      <w:hyperlink r:id="rId36" w:history="1">
         <w:r>
           <w:rPr>
             <w:rStyle w:val="Hyperlink"/>
@@ -6329,6 +6396,7 @@
         <w:pStyle w:val="Heading2"/>
       </w:pPr>
       <w:r>
+        <w:lastRenderedPageBreak/>
         <w:t>QRDA = Quality Reporting Document Architecture</w:t>
       </w:r>
     </w:p>
@@ -6347,7 +6415,7 @@
       <w:r>
         <w:t xml:space="preserve"> Source: </w:t>
       </w:r>
-      <w:hyperlink r:id="rId36" w:history="1">
+      <w:hyperlink r:id="rId37" w:history="1">
         <w:r>
           <w:rPr>
             <w:rStyle w:val="Hyperlink"/>
@@ -6378,7 +6446,7 @@
       <w:r>
         <w:t xml:space="preserve">. Source: </w:t>
       </w:r>
-      <w:hyperlink r:id="rId37" w:history="1">
+      <w:hyperlink r:id="rId38" w:history="1">
         <w:r>
           <w:rPr>
             <w:rStyle w:val="Hyperlink"/>
@@ -6530,7 +6598,6 @@
         <w:pStyle w:val="Heading2"/>
       </w:pPr>
       <w:r>
-        <w:lastRenderedPageBreak/>
         <w:t>SMART on FHIR</w:t>
       </w:r>
     </w:p>
@@ -6552,7 +6619,7 @@
       <w:r>
         <w:t xml:space="preserve"> Source: </w:t>
       </w:r>
-      <w:hyperlink r:id="rId38" w:history="1">
+      <w:hyperlink r:id="rId39" w:history="1">
         <w:r>
           <w:rPr>
             <w:rStyle w:val="Hyperlink"/>
@@ -6598,7 +6665,7 @@
       <w:r>
         <w:t xml:space="preserve">Source: </w:t>
       </w:r>
-      <w:hyperlink r:id="rId39" w:history="1">
+      <w:hyperlink r:id="rId40" w:history="1">
         <w:r>
           <w:rPr>
             <w:rStyle w:val="Hyperlink"/>
@@ -6625,6 +6692,7 @@
         <w:pStyle w:val="Heading2"/>
       </w:pPr>
       <w:r>
+        <w:lastRenderedPageBreak/>
         <w:t>STU = Standard for Trial Use</w:t>
       </w:r>
     </w:p>
@@ -6640,7 +6708,7 @@
       <w:r>
         <w:t xml:space="preserve"> Source: </w:t>
       </w:r>
-      <w:hyperlink r:id="rId40" w:history="1">
+      <w:hyperlink r:id="rId41" w:history="1">
         <w:r>
           <w:rPr>
             <w:rStyle w:val="Hyperlink"/>
@@ -6666,42 +6734,6 @@
       </w:r>
       <w:r>
         <w:t xml:space="preserve"> XDM is used as part of Direct.</w:t>
-      </w:r>
-      <w:r>
-        <w:t xml:space="preserve"> Source: </w:t>
-      </w:r>
-      <w:hyperlink r:id="rId41" w:anchor="page=128" w:history="1">
-        <w:r>
-          <w:rPr>
-            <w:rStyle w:val="Hyperlink"/>
-          </w:rPr>
-          <w:t>http://www.ihe.net/Technical_Framework/upload/IHE_ITI_TF_Rev7-0_Vol1_FT_2010-08-10.pdf#page=128</w:t>
-        </w:r>
-      </w:hyperlink>
-    </w:p>
-    <w:p>
-      <w:pPr>
-        <w:pStyle w:val="Heading2"/>
-      </w:pPr>
-      <w:r>
-        <w:t xml:space="preserve">XDR = </w:t>
-      </w:r>
-      <w:r>
-        <w:t>Cross-enterprise Document Reliable Interchange</w:t>
-      </w:r>
-    </w:p>
-    <w:p>
-      <w:r>
-        <w:t xml:space="preserve">XDR </w:t>
-      </w:r>
-      <w:r>
-        <w:t>provides document 480 interchange using a reliable messaging system. This permits direct document interchange between EHRs, PHRs, and other healthcare IT systems in the absence of a document sharing infrastructure such as XDS.</w:t>
-      </w:r>
-      <w:r>
-        <w:t xml:space="preserve"> </w:t>
-      </w:r>
-      <w:r>
-        <w:t>XDR is used as part of Direct.</w:t>
       </w:r>
       <w:r>
         <w:t xml:space="preserve"> Source: </w:t>
@@ -6717,6 +6749,42 @@
     </w:p>
     <w:p>
       <w:pPr>
+        <w:pStyle w:val="Heading2"/>
+      </w:pPr>
+      <w:r>
+        <w:t xml:space="preserve">XDR = </w:t>
+      </w:r>
+      <w:r>
+        <w:t>Cross-enterprise Document Reliable Interchange</w:t>
+      </w:r>
+    </w:p>
+    <w:p>
+      <w:r>
+        <w:t xml:space="preserve">XDR </w:t>
+      </w:r>
+      <w:r>
+        <w:t>provides document 480 interchange using a reliable messaging system. This permits direct document interchange between EHRs, PHRs, and other healthcare IT systems in the absence of a document sharing infrastructure such as XDS.</w:t>
+      </w:r>
+      <w:r>
+        <w:t xml:space="preserve"> </w:t>
+      </w:r>
+      <w:r>
+        <w:t>XDR is used as part of Direct.</w:t>
+      </w:r>
+      <w:r>
+        <w:t xml:space="preserve"> Source: </w:t>
+      </w:r>
+      <w:hyperlink r:id="rId43" w:anchor="page=128" w:history="1">
+        <w:r>
+          <w:rPr>
+            <w:rStyle w:val="Hyperlink"/>
+          </w:rPr>
+          <w:t>http://www.ihe.net/Technical_Framework/upload/IHE_ITI_TF_Rev7-0_Vol1_FT_2010-08-10.pdf#page=128</w:t>
+        </w:r>
+      </w:hyperlink>
+    </w:p>
+    <w:p>
+      <w:pPr>
         <w:pStyle w:val="Heading1"/>
         <w:rPr>
           <w:rStyle w:val="Hyperlink"/>
@@ -6810,11 +6878,7 @@
       </w:r>
       <w:proofErr w:type="spellEnd"/>
       <w:r>
-        <w:t xml:space="preserve">. It also includes a requirements attribute that can be used to describe the scope and usage that the </w:t>
-      </w:r>
-      <w:r>
-        <w:lastRenderedPageBreak/>
-        <w:t>compartment definition was created to meet. Predefined compartment types are focused around isolating the data for a particular resource (e.g., a single patient), but potentially it could be used for a list of patients and their associated data as well? Example of using a compartment in a search:</w:t>
+        <w:t>. It also includes a requirements attribute that can be used to describe the scope and usage that the compartment definition was created to meet. Predefined compartment types are focused around isolating the data for a particular resource (e.g., a single patient), but potentially it could be used for a list of patients and their associated data as well? Example of using a compartment in a search:</w:t>
       </w:r>
     </w:p>
     <w:p>
@@ -6867,7 +6931,7 @@
       <w:r>
         <w:t xml:space="preserve">See </w:t>
       </w:r>
-      <w:hyperlink r:id="rId43" w:history="1">
+      <w:hyperlink r:id="rId44" w:history="1">
         <w:r>
           <w:rPr>
             <w:rStyle w:val="Hyperlink"/>
@@ -6878,7 +6942,7 @@
       <w:r>
         <w:t xml:space="preserve"> and </w:t>
       </w:r>
-      <w:hyperlink r:id="rId44" w:anchor="vsearch" w:history="1">
+      <w:hyperlink r:id="rId45" w:anchor="vsearch" w:history="1">
         <w:r>
           <w:rPr>
             <w:rStyle w:val="Hyperlink"/>
@@ -8254,6 +8318,92 @@
     </w:lvl>
   </w:abstractNum>
   <w:abstractNum w:abstractNumId="13" w15:restartNumberingAfterBreak="0">
+    <w:nsid w:val="55E32583"/>
+    <w:multiLevelType w:val="hybridMultilevel"/>
+    <w:tmpl w:val="8048A6E8"/>
+    <w:lvl w:ilvl="0" w:tplc="0409000F">
+      <w:start w:val="1"/>
+      <w:numFmt w:val="decimal"/>
+      <w:lvlText w:val="%1."/>
+      <w:lvlJc w:val="left"/>
+      <w:pPr>
+        <w:ind w:left="720" w:hanging="360"/>
+      </w:pPr>
+    </w:lvl>
+    <w:lvl w:ilvl="1" w:tplc="04090019">
+      <w:start w:val="1"/>
+      <w:numFmt w:val="lowerLetter"/>
+      <w:lvlText w:val="%2."/>
+      <w:lvlJc w:val="left"/>
+      <w:pPr>
+        <w:ind w:left="1440" w:hanging="360"/>
+      </w:pPr>
+    </w:lvl>
+    <w:lvl w:ilvl="2" w:tplc="0409001B">
+      <w:start w:val="1"/>
+      <w:numFmt w:val="lowerRoman"/>
+      <w:lvlText w:val="%3."/>
+      <w:lvlJc w:val="right"/>
+      <w:pPr>
+        <w:ind w:left="2160" w:hanging="180"/>
+      </w:pPr>
+    </w:lvl>
+    <w:lvl w:ilvl="3" w:tplc="0409000F">
+      <w:start w:val="1"/>
+      <w:numFmt w:val="decimal"/>
+      <w:lvlText w:val="%4."/>
+      <w:lvlJc w:val="left"/>
+      <w:pPr>
+        <w:ind w:left="2880" w:hanging="360"/>
+      </w:pPr>
+    </w:lvl>
+    <w:lvl w:ilvl="4" w:tplc="04090019">
+      <w:start w:val="1"/>
+      <w:numFmt w:val="lowerLetter"/>
+      <w:lvlText w:val="%5."/>
+      <w:lvlJc w:val="left"/>
+      <w:pPr>
+        <w:ind w:left="3600" w:hanging="360"/>
+      </w:pPr>
+    </w:lvl>
+    <w:lvl w:ilvl="5" w:tplc="0409001B">
+      <w:start w:val="1"/>
+      <w:numFmt w:val="lowerRoman"/>
+      <w:lvlText w:val="%6."/>
+      <w:lvlJc w:val="right"/>
+      <w:pPr>
+        <w:ind w:left="4320" w:hanging="180"/>
+      </w:pPr>
+    </w:lvl>
+    <w:lvl w:ilvl="6" w:tplc="0409000F">
+      <w:start w:val="1"/>
+      <w:numFmt w:val="decimal"/>
+      <w:lvlText w:val="%7."/>
+      <w:lvlJc w:val="left"/>
+      <w:pPr>
+        <w:ind w:left="5040" w:hanging="360"/>
+      </w:pPr>
+    </w:lvl>
+    <w:lvl w:ilvl="7" w:tplc="04090019">
+      <w:start w:val="1"/>
+      <w:numFmt w:val="lowerLetter"/>
+      <w:lvlText w:val="%8."/>
+      <w:lvlJc w:val="left"/>
+      <w:pPr>
+        <w:ind w:left="5760" w:hanging="360"/>
+      </w:pPr>
+    </w:lvl>
+    <w:lvl w:ilvl="8" w:tplc="0409001B">
+      <w:start w:val="1"/>
+      <w:numFmt w:val="lowerRoman"/>
+      <w:lvlText w:val="%9."/>
+      <w:lvlJc w:val="right"/>
+      <w:pPr>
+        <w:ind w:left="6480" w:hanging="180"/>
+      </w:pPr>
+    </w:lvl>
+  </w:abstractNum>
+  <w:abstractNum w:abstractNumId="14" w15:restartNumberingAfterBreak="0">
     <w:nsid w:val="635038CB"/>
     <w:multiLevelType w:val="hybridMultilevel"/>
     <w:tmpl w:val="C7F0C4E6"/>
@@ -8342,7 +8492,7 @@
       </w:pPr>
     </w:lvl>
   </w:abstractNum>
-  <w:abstractNum w:abstractNumId="14" w15:restartNumberingAfterBreak="0">
+  <w:abstractNum w:abstractNumId="15" w15:restartNumberingAfterBreak="0">
     <w:nsid w:val="658A3B3E"/>
     <w:multiLevelType w:val="multilevel"/>
     <w:tmpl w:val="04090025"/>
@@ -8436,7 +8586,7 @@
       </w:pPr>
     </w:lvl>
   </w:abstractNum>
-  <w:abstractNum w:abstractNumId="15" w15:restartNumberingAfterBreak="0">
+  <w:abstractNum w:abstractNumId="16" w15:restartNumberingAfterBreak="0">
     <w:nsid w:val="6AAC11A5"/>
     <w:multiLevelType w:val="hybridMultilevel"/>
     <w:tmpl w:val="9A58D20E"/>
@@ -8549,7 +8699,7 @@
       </w:rPr>
     </w:lvl>
   </w:abstractNum>
-  <w:abstractNum w:abstractNumId="16" w15:restartNumberingAfterBreak="0">
+  <w:abstractNum w:abstractNumId="17" w15:restartNumberingAfterBreak="0">
     <w:nsid w:val="6B68459A"/>
     <w:multiLevelType w:val="hybridMultilevel"/>
     <w:tmpl w:val="99F6F276"/>
@@ -8638,7 +8788,7 @@
       </w:pPr>
     </w:lvl>
   </w:abstractNum>
-  <w:abstractNum w:abstractNumId="17" w15:restartNumberingAfterBreak="0">
+  <w:abstractNum w:abstractNumId="18" w15:restartNumberingAfterBreak="0">
     <w:nsid w:val="71C27F83"/>
     <w:multiLevelType w:val="hybridMultilevel"/>
     <w:tmpl w:val="810E7E6C"/>
@@ -8727,7 +8877,7 @@
       </w:pPr>
     </w:lvl>
   </w:abstractNum>
-  <w:abstractNum w:abstractNumId="18" w15:restartNumberingAfterBreak="0">
+  <w:abstractNum w:abstractNumId="19" w15:restartNumberingAfterBreak="0">
     <w:nsid w:val="753D6540"/>
     <w:multiLevelType w:val="hybridMultilevel"/>
     <w:tmpl w:val="352E8140"/>
@@ -8840,7 +8990,7 @@
       </w:rPr>
     </w:lvl>
   </w:abstractNum>
-  <w:abstractNum w:abstractNumId="19" w15:restartNumberingAfterBreak="0">
+  <w:abstractNum w:abstractNumId="20" w15:restartNumberingAfterBreak="0">
     <w:nsid w:val="78035156"/>
     <w:multiLevelType w:val="hybridMultilevel"/>
     <w:tmpl w:val="25185622"/>
@@ -8953,7 +9103,7 @@
       </w:rPr>
     </w:lvl>
   </w:abstractNum>
-  <w:abstractNum w:abstractNumId="20" w15:restartNumberingAfterBreak="0">
+  <w:abstractNum w:abstractNumId="21" w15:restartNumberingAfterBreak="0">
     <w:nsid w:val="7AE20394"/>
     <w:multiLevelType w:val="hybridMultilevel"/>
     <w:tmpl w:val="29C0273C"/>
@@ -9043,10 +9193,10 @@
     </w:lvl>
   </w:abstractNum>
   <w:num w:numId="1">
-    <w:abstractNumId w:val="14"/>
+    <w:abstractNumId w:val="15"/>
   </w:num>
   <w:num w:numId="2">
-    <w:abstractNumId w:val="16"/>
+    <w:abstractNumId w:val="17"/>
   </w:num>
   <w:num w:numId="3">
     <w:abstractNumId w:val="6"/>
@@ -9058,7 +9208,7 @@
     <w:abstractNumId w:val="7"/>
   </w:num>
   <w:num w:numId="6">
-    <w:abstractNumId w:val="20"/>
+    <w:abstractNumId w:val="21"/>
   </w:num>
   <w:num w:numId="7">
     <w:abstractNumId w:val="5"/>
@@ -9067,7 +9217,7 @@
     <w:abstractNumId w:val="9"/>
   </w:num>
   <w:num w:numId="9">
-    <w:abstractNumId w:val="13"/>
+    <w:abstractNumId w:val="14"/>
   </w:num>
   <w:num w:numId="10">
     <w:abstractNumId w:val="0"/>
@@ -9076,7 +9226,7 @@
     <w:abstractNumId w:val="4"/>
   </w:num>
   <w:num w:numId="12">
-    <w:abstractNumId w:val="15"/>
+    <w:abstractNumId w:val="16"/>
   </w:num>
   <w:num w:numId="13">
     <w:abstractNumId w:val="10"/>
@@ -9088,7 +9238,7 @@
     <w:abstractNumId w:val="11"/>
   </w:num>
   <w:num w:numId="16">
-    <w:abstractNumId w:val="19"/>
+    <w:abstractNumId w:val="20"/>
   </w:num>
   <w:num w:numId="17">
     <w:abstractNumId w:val="3"/>
@@ -9097,13 +9247,43 @@
     <w:abstractNumId w:val="1"/>
   </w:num>
   <w:num w:numId="19">
-    <w:abstractNumId w:val="17"/>
+    <w:abstractNumId w:val="18"/>
   </w:num>
   <w:num w:numId="20">
-    <w:abstractNumId w:val="18"/>
+    <w:abstractNumId w:val="19"/>
   </w:num>
   <w:num w:numId="21">
     <w:abstractNumId w:val="12"/>
+  </w:num>
+  <w:num w:numId="22">
+    <w:abstractNumId w:val="13"/>
+    <w:lvlOverride w:ilvl="0">
+      <w:startOverride w:val="1"/>
+    </w:lvlOverride>
+    <w:lvlOverride w:ilvl="1">
+      <w:startOverride w:val="1"/>
+    </w:lvlOverride>
+    <w:lvlOverride w:ilvl="2">
+      <w:startOverride w:val="1"/>
+    </w:lvlOverride>
+    <w:lvlOverride w:ilvl="3">
+      <w:startOverride w:val="1"/>
+    </w:lvlOverride>
+    <w:lvlOverride w:ilvl="4">
+      <w:startOverride w:val="1"/>
+    </w:lvlOverride>
+    <w:lvlOverride w:ilvl="5">
+      <w:startOverride w:val="1"/>
+    </w:lvlOverride>
+    <w:lvlOverride w:ilvl="6">
+      <w:startOverride w:val="1"/>
+    </w:lvlOverride>
+    <w:lvlOverride w:ilvl="7">
+      <w:startOverride w:val="1"/>
+    </w:lvlOverride>
+    <w:lvlOverride w:ilvl="8">
+      <w:startOverride w:val="1"/>
+    </w:lvlOverride>
   </w:num>
 </w:numbering>
 </file>
@@ -10245,7 +10425,7 @@
 </file>
 
 <file path=customXml/itemProps1.xml><?xml version="1.0" encoding="utf-8"?>
-<ds:datastoreItem xmlns:ds="http://schemas.openxmlformats.org/officeDocument/2006/customXml" ds:itemID="{0E0521E4-6160-4D52-A6C4-5E2C002A6BEB}">
+<ds:datastoreItem xmlns:ds="http://schemas.openxmlformats.org/officeDocument/2006/customXml" ds:itemID="{67D23885-2B20-4486-AEB8-B147A9E332A4}">
   <ds:schemaRefs>
     <ds:schemaRef ds:uri="http://schemas.openxmlformats.org/officeDocument/2006/bibliography"/>
   </ds:schemaRefs>

</xml_diff>